<commit_message>
Code doc and clean up for documentation update.
</commit_message>
<xml_diff>
--- a/Nu/Documentation/Nu Game Engine.docx
+++ b/Nu/Documentation/Nu Game Engine.docx
@@ -71,7 +71,7 @@
           <w:noProof/>
         </w:rPr>
       </w:pPr>
-      <w:bookmarkStart w:id="0" w:name="_Toc380923495"/>
+      <w:bookmarkStart w:id="0" w:name="_Toc381104804"/>
       <w:r>
         <w:lastRenderedPageBreak/>
         <w:t>Table of Contents</w:t>
@@ -123,7 +123,7 @@
         <w:rPr>
           <w:noProof/>
         </w:rPr>
-        <w:instrText xml:space="preserve"> PAGEREF _Toc380923495 \h </w:instrText>
+        <w:instrText xml:space="preserve"> PAGEREF _Toc381104804 \h </w:instrText>
       </w:r>
       <w:r>
         <w:rPr>
@@ -185,7 +185,7 @@
         <w:rPr>
           <w:noProof/>
         </w:rPr>
-        <w:instrText xml:space="preserve"> PAGEREF _Toc380923496 \h </w:instrText>
+        <w:instrText xml:space="preserve"> PAGEREF _Toc381104805 \h </w:instrText>
       </w:r>
       <w:r>
         <w:rPr>
@@ -247,7 +247,7 @@
         <w:rPr>
           <w:noProof/>
         </w:rPr>
-        <w:instrText xml:space="preserve"> PAGEREF _Toc380923497 \h </w:instrText>
+        <w:instrText xml:space="preserve"> PAGEREF _Toc381104806 \h </w:instrText>
       </w:r>
       <w:r>
         <w:rPr>
@@ -291,7 +291,7 @@
         <w:rPr>
           <w:noProof/>
         </w:rPr>
-        <w:t>Purely-Functional(ish)</w:t>
+        <w:t>Basic</w:t>
       </w:r>
       <w:r>
         <w:rPr>
@@ -309,7 +309,7 @@
         <w:rPr>
           <w:noProof/>
         </w:rPr>
-        <w:instrText xml:space="preserve"> PAGEREF _Toc380923498 \h </w:instrText>
+        <w:instrText xml:space="preserve"> PAGEREF _Toc381104807 \h </w:instrText>
       </w:r>
       <w:r>
         <w:rPr>
@@ -353,7 +353,7 @@
         <w:rPr>
           <w:noProof/>
         </w:rPr>
-        <w:t>2d Game Engine</w:t>
+        <w:t>Purely-Functional(ish)</w:t>
       </w:r>
       <w:r>
         <w:rPr>
@@ -371,7 +371,7 @@
         <w:rPr>
           <w:noProof/>
         </w:rPr>
-        <w:instrText xml:space="preserve"> PAGEREF _Toc380923499 \h </w:instrText>
+        <w:instrText xml:space="preserve"> PAGEREF _Toc381104808 \h </w:instrText>
       </w:r>
       <w:r>
         <w:rPr>
@@ -415,6 +415,68 @@
         <w:rPr>
           <w:noProof/>
         </w:rPr>
+        <w:t>2d Game Engine</w:t>
+      </w:r>
+      <w:r>
+        <w:rPr>
+          <w:noProof/>
+        </w:rPr>
+        <w:tab/>
+      </w:r>
+      <w:r>
+        <w:rPr>
+          <w:noProof/>
+        </w:rPr>
+        <w:fldChar w:fldCharType="begin"/>
+      </w:r>
+      <w:r>
+        <w:rPr>
+          <w:noProof/>
+        </w:rPr>
+        <w:instrText xml:space="preserve"> PAGEREF _Toc381104809 \h </w:instrText>
+      </w:r>
+      <w:r>
+        <w:rPr>
+          <w:noProof/>
+        </w:rPr>
+      </w:r>
+      <w:r>
+        <w:rPr>
+          <w:noProof/>
+        </w:rPr>
+        <w:fldChar w:fldCharType="separate"/>
+      </w:r>
+      <w:r>
+        <w:rPr>
+          <w:noProof/>
+        </w:rPr>
+        <w:t>3</w:t>
+      </w:r>
+      <w:r>
+        <w:rPr>
+          <w:noProof/>
+        </w:rPr>
+        <w:fldChar w:fldCharType="end"/>
+      </w:r>
+    </w:p>
+    <w:p>
+      <w:pPr>
+        <w:pStyle w:val="TOC2"/>
+        <w:tabs>
+          <w:tab w:val="right" w:leader="dot" w:pos="9350"/>
+        </w:tabs>
+        <w:rPr>
+          <w:rFonts w:asciiTheme="minorHAnsi" w:eastAsiaTheme="minorEastAsia" w:hAnsiTheme="minorHAnsi" w:cstheme="minorBidi"/>
+          <w:noProof/>
+          <w:sz w:val="22"/>
+          <w:szCs w:val="22"/>
+          <w:lang w:eastAsia="en-US"/>
+        </w:rPr>
+      </w:pPr>
+      <w:r>
+        <w:rPr>
+          <w:noProof/>
+        </w:rPr>
         <w:t>F#</w:t>
       </w:r>
       <w:r>
@@ -433,7 +495,7 @@
         <w:rPr>
           <w:noProof/>
         </w:rPr>
-        <w:instrText xml:space="preserve"> PAGEREF _Toc380923500 \h </w:instrText>
+        <w:instrText xml:space="preserve"> PAGEREF _Toc381104810 \h </w:instrText>
       </w:r>
       <w:r>
         <w:rPr>
@@ -495,7 +557,7 @@
         <w:rPr>
           <w:noProof/>
         </w:rPr>
-        <w:instrText xml:space="preserve"> PAGEREF _Toc380923501 \h </w:instrText>
+        <w:instrText xml:space="preserve"> PAGEREF _Toc381104811 \h </w:instrText>
       </w:r>
       <w:r>
         <w:rPr>
@@ -539,6 +601,130 @@
         <w:rPr>
           <w:noProof/>
         </w:rPr>
+        <w:t>Running the Nu Project (Nu.exe)</w:t>
+      </w:r>
+      <w:r>
+        <w:rPr>
+          <w:noProof/>
+        </w:rPr>
+        <w:tab/>
+      </w:r>
+      <w:r>
+        <w:rPr>
+          <w:noProof/>
+        </w:rPr>
+        <w:fldChar w:fldCharType="begin"/>
+      </w:r>
+      <w:r>
+        <w:rPr>
+          <w:noProof/>
+        </w:rPr>
+        <w:instrText xml:space="preserve"> PAGEREF _Toc381104812 \h </w:instrText>
+      </w:r>
+      <w:r>
+        <w:rPr>
+          <w:noProof/>
+        </w:rPr>
+      </w:r>
+      <w:r>
+        <w:rPr>
+          <w:noProof/>
+        </w:rPr>
+        <w:fldChar w:fldCharType="separate"/>
+      </w:r>
+      <w:r>
+        <w:rPr>
+          <w:noProof/>
+        </w:rPr>
+        <w:t>5</w:t>
+      </w:r>
+      <w:r>
+        <w:rPr>
+          <w:noProof/>
+        </w:rPr>
+        <w:fldChar w:fldCharType="end"/>
+      </w:r>
+    </w:p>
+    <w:p>
+      <w:pPr>
+        <w:pStyle w:val="TOC2"/>
+        <w:tabs>
+          <w:tab w:val="right" w:leader="dot" w:pos="9350"/>
+        </w:tabs>
+        <w:rPr>
+          <w:rFonts w:asciiTheme="minorHAnsi" w:eastAsiaTheme="minorEastAsia" w:hAnsiTheme="minorHAnsi" w:cstheme="minorBidi"/>
+          <w:noProof/>
+          <w:sz w:val="22"/>
+          <w:szCs w:val="22"/>
+          <w:lang w:eastAsia="en-US"/>
+        </w:rPr>
+      </w:pPr>
+      <w:r>
+        <w:rPr>
+          <w:noProof/>
+        </w:rPr>
+        <w:t>Basic Nu Start-up Code</w:t>
+      </w:r>
+      <w:r>
+        <w:rPr>
+          <w:noProof/>
+        </w:rPr>
+        <w:tab/>
+      </w:r>
+      <w:r>
+        <w:rPr>
+          <w:noProof/>
+        </w:rPr>
+        <w:fldChar w:fldCharType="begin"/>
+      </w:r>
+      <w:r>
+        <w:rPr>
+          <w:noProof/>
+        </w:rPr>
+        <w:instrText xml:space="preserve"> PAGEREF _Toc381104813 \h </w:instrText>
+      </w:r>
+      <w:r>
+        <w:rPr>
+          <w:noProof/>
+        </w:rPr>
+      </w:r>
+      <w:r>
+        <w:rPr>
+          <w:noProof/>
+        </w:rPr>
+        <w:fldChar w:fldCharType="separate"/>
+      </w:r>
+      <w:r>
+        <w:rPr>
+          <w:noProof/>
+        </w:rPr>
+        <w:t>5</w:t>
+      </w:r>
+      <w:r>
+        <w:rPr>
+          <w:noProof/>
+        </w:rPr>
+        <w:fldChar w:fldCharType="end"/>
+      </w:r>
+    </w:p>
+    <w:p>
+      <w:pPr>
+        <w:pStyle w:val="TOC1"/>
+        <w:tabs>
+          <w:tab w:val="right" w:leader="dot" w:pos="9350"/>
+        </w:tabs>
+        <w:rPr>
+          <w:rFonts w:asciiTheme="minorHAnsi" w:eastAsiaTheme="minorEastAsia" w:hAnsiTheme="minorHAnsi" w:cstheme="minorBidi"/>
+          <w:noProof/>
+          <w:sz w:val="22"/>
+          <w:szCs w:val="22"/>
+          <w:lang w:eastAsia="en-US"/>
+        </w:rPr>
+      </w:pPr>
+      <w:r>
+        <w:rPr>
+          <w:noProof/>
+        </w:rPr>
         <w:t>What is NuEdit?</w:t>
       </w:r>
       <w:r>
@@ -557,7 +743,7 @@
         <w:rPr>
           <w:noProof/>
         </w:rPr>
-        <w:instrText xml:space="preserve"> PAGEREF _Toc380923502 \h </w:instrText>
+        <w:instrText xml:space="preserve"> PAGEREF _Toc381104814 \h </w:instrText>
       </w:r>
       <w:r>
         <w:rPr>
@@ -574,7 +760,7 @@
         <w:rPr>
           <w:noProof/>
         </w:rPr>
-        <w:t>4</w:t>
+        <w:t>7</w:t>
       </w:r>
       <w:r>
         <w:rPr>
@@ -595,7 +781,7 @@
       <w:pPr>
         <w:pStyle w:val="Heading1"/>
       </w:pPr>
-      <w:bookmarkStart w:id="1" w:name="_Toc380923496"/>
+      <w:bookmarkStart w:id="1" w:name="_Toc381104805"/>
       <w:r>
         <w:lastRenderedPageBreak/>
         <w:t>What’s It All About?</w:t>
@@ -653,12 +839,23 @@
       </w:r>
     </w:p>
     <w:p>
+      <w:pPr>
+        <w:rPr>
+          <w:rStyle w:val="Heading2Char"/>
+          <w:rFonts w:asciiTheme="minorHAnsi" w:eastAsiaTheme="minorHAnsi" w:hAnsiTheme="minorHAnsi" w:cstheme="minorBidi"/>
+          <w:b w:val="0"/>
+          <w:bCs w:val="0"/>
+          <w:color w:val="auto"/>
+          <w:sz w:val="22"/>
+          <w:szCs w:val="22"/>
+        </w:rPr>
+      </w:pPr>
       <w:r>
         <w:t>Let me explain each of those terms –</w:t>
       </w:r>
     </w:p>
     <w:p>
-      <w:bookmarkStart w:id="2" w:name="_Toc380923497"/>
+      <w:bookmarkStart w:id="2" w:name="_Toc381104807"/>
       <w:r>
         <w:rPr>
           <w:rStyle w:val="Heading2Char"/>
@@ -704,7 +901,7 @@
       </w:r>
     </w:p>
     <w:p>
-      <w:bookmarkStart w:id="3" w:name="_Toc380923498"/>
+      <w:bookmarkStart w:id="3" w:name="_Toc381104808"/>
       <w:r>
         <w:rPr>
           <w:rStyle w:val="Heading2Char"/>
@@ -760,7 +957,7 @@
       </w:r>
     </w:p>
     <w:p>
-      <w:bookmarkStart w:id="4" w:name="_Toc380923499"/>
+      <w:bookmarkStart w:id="4" w:name="_Toc381104809"/>
       <w:r>
         <w:rPr>
           <w:rStyle w:val="Heading2Char"/>
@@ -785,7 +982,7 @@
       </w:r>
     </w:p>
     <w:p>
-      <w:bookmarkStart w:id="5" w:name="_Toc380923500"/>
+      <w:bookmarkStart w:id="5" w:name="_Toc381104810"/>
       <w:proofErr w:type="gramStart"/>
       <w:r>
         <w:rPr>
@@ -857,7 +1054,7 @@
       <w:pPr>
         <w:pStyle w:val="Heading1"/>
       </w:pPr>
-      <w:bookmarkStart w:id="6" w:name="_Toc380923501"/>
+      <w:bookmarkStart w:id="6" w:name="_Toc381104811"/>
       <w:r>
         <w:lastRenderedPageBreak/>
         <w:t>Getting Started</w:t>
@@ -965,100 +1162,63 @@
     </w:p>
     <w:p>
       <w:r>
-        <w:t xml:space="preserve">You </w:t>
-      </w:r>
-      <w:bookmarkStart w:id="7" w:name="_GoBack"/>
+        <w:br w:type="page"/>
+      </w:r>
+    </w:p>
+    <w:p>
+      <w:pPr>
+        <w:pStyle w:val="Heading1"/>
+      </w:pPr>
+      <w:bookmarkStart w:id="7" w:name="_Toc381104812"/>
+      <w:r>
+        <w:lastRenderedPageBreak/>
+        <w:t>Running the Nu Project (Nu.exe)</w:t>
+      </w:r>
       <w:bookmarkEnd w:id="7"/>
     </w:p>
     <w:p/>
     <w:p>
       <w:r>
-        <w:t xml:space="preserve">Now </w:t>
-      </w:r>
-      <w:r>
-        <w:t xml:space="preserve">try running Nu’s game editor by setting the </w:t>
-      </w:r>
-      <w:proofErr w:type="spellStart"/>
-      <w:r>
-        <w:t>NuEdit</w:t>
-      </w:r>
-      <w:proofErr w:type="spellEnd"/>
-      <w:r>
-        <w:t xml:space="preserve"> project </w:t>
-      </w:r>
-      <w:r>
-        <w:t>as</w:t>
-      </w:r>
-      <w:r>
-        <w:t xml:space="preserve"> the startup project and running. Playing with </w:t>
-      </w:r>
-      <w:proofErr w:type="spellStart"/>
-      <w:r>
-        <w:t>NuEdit</w:t>
-      </w:r>
-      <w:proofErr w:type="spellEnd"/>
-      <w:r>
-        <w:t xml:space="preserve"> will be a reasonable way to </w:t>
-      </w:r>
-      <w:r>
-        <w:t xml:space="preserve">further </w:t>
-      </w:r>
-      <w:r>
-        <w:t>orient you.</w:t>
-      </w:r>
-    </w:p>
-    <w:p>
-      <w:pPr>
-        <w:rPr>
-          <w:rFonts w:asciiTheme="majorHAnsi" w:eastAsiaTheme="majorEastAsia" w:hAnsiTheme="majorHAnsi" w:cstheme="majorBidi"/>
-          <w:b/>
-          <w:bCs/>
-          <w:color w:val="365F91" w:themeColor="accent1" w:themeShade="BF"/>
-          <w:sz w:val="28"/>
-          <w:szCs w:val="28"/>
-        </w:rPr>
-      </w:pPr>
-      <w:bookmarkStart w:id="8" w:name="_Toc380923502"/>
-      <w:r>
-        <w:br w:type="page"/>
-      </w:r>
-    </w:p>
-    <w:p>
-      <w:pPr>
-        <w:pStyle w:val="Heading1"/>
-      </w:pPr>
-      <w:r>
-        <w:lastRenderedPageBreak/>
-        <w:t xml:space="preserve">What is </w:t>
-      </w:r>
-      <w:proofErr w:type="spellStart"/>
-      <w:r>
-        <w:t>NuEdit</w:t>
-      </w:r>
-      <w:proofErr w:type="spellEnd"/>
-      <w:r>
-        <w:t>?</w:t>
-      </w:r>
-      <w:bookmarkEnd w:id="8"/>
-    </w:p>
-    <w:p/>
-    <w:p>
-      <w:proofErr w:type="spellStart"/>
-      <w:r>
-        <w:t>NuEdit</w:t>
-      </w:r>
-      <w:proofErr w:type="spellEnd"/>
-      <w:r>
-        <w:t xml:space="preserve"> is Nu’s fairly usable</w:t>
-      </w:r>
-      <w:r>
-        <w:t xml:space="preserve"> </w:t>
-      </w:r>
-      <w:r>
-        <w:t>game editor.</w:t>
-      </w:r>
-      <w:r>
-        <w:t xml:space="preserve"> Here is a screenshot –</w:t>
+        <w:t>When the app is run from Visual Studio</w:t>
+      </w:r>
+      <w:r>
+        <w:t xml:space="preserve">, you notice </w:t>
+      </w:r>
+      <w:r>
+        <w:t>a window popping</w:t>
+      </w:r>
+      <w:r>
+        <w:t xml:space="preserve"> up</w:t>
+      </w:r>
+      <w:r>
+        <w:t xml:space="preserve">, filled with a nice </w:t>
+      </w:r>
+      <w:r>
+        <w:t>white color</w:t>
+      </w:r>
+      <w:r>
+        <w:t>.</w:t>
+      </w:r>
+      <w:r>
+        <w:t xml:space="preserve"> By default, Nu does nothing but clear the frame buffer with </w:t>
+      </w:r>
+      <w:r>
+        <w:t>white</w:t>
+      </w:r>
+      <w:r>
+        <w:t xml:space="preserve">. There is no interactivity </w:t>
+      </w:r>
+      <w:r>
+        <w:t>in this program</w:t>
+      </w:r>
+      <w:r>
+        <w:t xml:space="preserve">, as the engine is not </w:t>
+      </w:r>
+      <w:r>
+        <w:t xml:space="preserve">yet </w:t>
+      </w:r>
+      <w:r>
+        <w:t>being told to do anything.</w:t>
       </w:r>
     </w:p>
     <w:p>
@@ -1067,10 +1227,10 @@
           <w:noProof/>
         </w:rPr>
         <w:drawing>
-          <wp:inline distT="0" distB="0" distL="0" distR="0" wp14:anchorId="3078FED8" wp14:editId="28BFB377">
-            <wp:extent cx="5943600" cy="3343275"/>
-            <wp:effectExtent l="0" t="0" r="0" b="9525"/>
-            <wp:docPr id="1" name="Picture 1"/>
+          <wp:inline distT="0" distB="0" distL="0" distR="0" wp14:anchorId="72CFB82D" wp14:editId="12A2BF15">
+            <wp:extent cx="5943600" cy="3579495"/>
+            <wp:effectExtent l="0" t="0" r="0" b="1905"/>
+            <wp:docPr id="6" name="Picture 6"/>
             <wp:cNvGraphicFramePr>
               <a:graphicFrameLocks xmlns:a="http://schemas.openxmlformats.org/drawingml/2006/main" noChangeAspect="1"/>
             </wp:cNvGraphicFramePr>
@@ -1090,7 +1250,7 @@
                   <pic:spPr>
                     <a:xfrm>
                       <a:off x="0" y="0"/>
-                      <a:ext cx="5943600" cy="3343275"/>
+                      <a:ext cx="5943600" cy="3579495"/>
                     </a:xfrm>
                     <a:prstGeom prst="rect">
                       <a:avLst/>
@@ -1104,6 +1264,3209 @@
       </w:r>
     </w:p>
     <w:p>
+      <w:r>
+        <w:t>Though this is not an interesting program, a look at the code behind it should be enlightening.</w:t>
+      </w:r>
+    </w:p>
+    <w:p>
+      <w:pPr>
+        <w:pStyle w:val="Heading2"/>
+      </w:pPr>
+      <w:bookmarkStart w:id="8" w:name="_Toc381104813"/>
+      <w:r>
+        <w:t>Basic Nu Start-up Code</w:t>
+      </w:r>
+      <w:bookmarkEnd w:id="8"/>
+    </w:p>
+    <w:p>
+      <w:r>
+        <w:t>Here’s the main code presented with comments -</w:t>
+      </w:r>
+    </w:p>
+    <w:p>
+      <w:pPr>
+        <w:autoSpaceDE w:val="0"/>
+        <w:autoSpaceDN w:val="0"/>
+        <w:adjustRightInd w:val="0"/>
+        <w:spacing w:after="0" w:line="240" w:lineRule="auto"/>
+        <w:rPr>
+          <w:rFonts w:ascii="Consolas" w:hAnsi="Consolas" w:cs="Consolas"/>
+          <w:color w:val="000000"/>
+          <w:sz w:val="16"/>
+          <w:szCs w:val="19"/>
+          <w:highlight w:val="white"/>
+        </w:rPr>
+      </w:pPr>
+      <w:proofErr w:type="gramStart"/>
+      <w:r>
+        <w:rPr>
+          <w:rFonts w:ascii="Consolas" w:hAnsi="Consolas" w:cs="Consolas"/>
+          <w:color w:val="0000FF"/>
+          <w:sz w:val="16"/>
+          <w:szCs w:val="19"/>
+          <w:highlight w:val="white"/>
+        </w:rPr>
+        <w:t>namespace</w:t>
+      </w:r>
+      <w:proofErr w:type="gramEnd"/>
+      <w:r>
+        <w:rPr>
+          <w:rFonts w:ascii="Consolas" w:hAnsi="Consolas" w:cs="Consolas"/>
+          <w:color w:val="000000"/>
+          <w:sz w:val="16"/>
+          <w:szCs w:val="19"/>
+          <w:highlight w:val="white"/>
+        </w:rPr>
+        <w:t xml:space="preserve"> Nu</w:t>
+      </w:r>
+    </w:p>
+    <w:p>
+      <w:pPr>
+        <w:autoSpaceDE w:val="0"/>
+        <w:autoSpaceDN w:val="0"/>
+        <w:adjustRightInd w:val="0"/>
+        <w:spacing w:after="0" w:line="240" w:lineRule="auto"/>
+        <w:rPr>
+          <w:rFonts w:ascii="Consolas" w:hAnsi="Consolas" w:cs="Consolas"/>
+          <w:color w:val="000000"/>
+          <w:sz w:val="16"/>
+          <w:szCs w:val="19"/>
+          <w:highlight w:val="white"/>
+        </w:rPr>
+      </w:pPr>
+      <w:proofErr w:type="gramStart"/>
+      <w:r>
+        <w:rPr>
+          <w:rFonts w:ascii="Consolas" w:hAnsi="Consolas" w:cs="Consolas"/>
+          <w:color w:val="0000FF"/>
+          <w:sz w:val="16"/>
+          <w:szCs w:val="19"/>
+          <w:highlight w:val="white"/>
+        </w:rPr>
+        <w:t>open</w:t>
+      </w:r>
+      <w:proofErr w:type="gramEnd"/>
+      <w:r>
+        <w:rPr>
+          <w:rFonts w:ascii="Consolas" w:hAnsi="Consolas" w:cs="Consolas"/>
+          <w:color w:val="000000"/>
+          <w:sz w:val="16"/>
+          <w:szCs w:val="19"/>
+          <w:highlight w:val="white"/>
+        </w:rPr>
+        <w:t xml:space="preserve"> SDL2</w:t>
+      </w:r>
+    </w:p>
+    <w:p>
+      <w:pPr>
+        <w:autoSpaceDE w:val="0"/>
+        <w:autoSpaceDN w:val="0"/>
+        <w:adjustRightInd w:val="0"/>
+        <w:spacing w:after="0" w:line="240" w:lineRule="auto"/>
+        <w:rPr>
+          <w:rFonts w:ascii="Consolas" w:hAnsi="Consolas" w:cs="Consolas"/>
+          <w:color w:val="000000"/>
+          <w:sz w:val="16"/>
+          <w:szCs w:val="19"/>
+          <w:highlight w:val="white"/>
+        </w:rPr>
+      </w:pPr>
+      <w:proofErr w:type="gramStart"/>
+      <w:r>
+        <w:rPr>
+          <w:rFonts w:ascii="Consolas" w:hAnsi="Consolas" w:cs="Consolas"/>
+          <w:color w:val="0000FF"/>
+          <w:sz w:val="16"/>
+          <w:szCs w:val="19"/>
+          <w:highlight w:val="white"/>
+        </w:rPr>
+        <w:t>open</w:t>
+      </w:r>
+      <w:proofErr w:type="gramEnd"/>
+      <w:r>
+        <w:rPr>
+          <w:rFonts w:ascii="Consolas" w:hAnsi="Consolas" w:cs="Consolas"/>
+          <w:color w:val="000000"/>
+          <w:sz w:val="16"/>
+          <w:szCs w:val="19"/>
+          <w:highlight w:val="white"/>
+        </w:rPr>
+        <w:t xml:space="preserve"> Nu</w:t>
+      </w:r>
+    </w:p>
+    <w:p>
+      <w:pPr>
+        <w:autoSpaceDE w:val="0"/>
+        <w:autoSpaceDN w:val="0"/>
+        <w:adjustRightInd w:val="0"/>
+        <w:spacing w:after="0" w:line="240" w:lineRule="auto"/>
+        <w:rPr>
+          <w:rFonts w:ascii="Consolas" w:hAnsi="Consolas" w:cs="Consolas"/>
+          <w:color w:val="000000"/>
+          <w:sz w:val="16"/>
+          <w:szCs w:val="19"/>
+          <w:highlight w:val="white"/>
+        </w:rPr>
+      </w:pPr>
+      <w:proofErr w:type="gramStart"/>
+      <w:r>
+        <w:rPr>
+          <w:rFonts w:ascii="Consolas" w:hAnsi="Consolas" w:cs="Consolas"/>
+          <w:color w:val="0000FF"/>
+          <w:sz w:val="16"/>
+          <w:szCs w:val="19"/>
+          <w:highlight w:val="white"/>
+        </w:rPr>
+        <w:t>module</w:t>
+      </w:r>
+      <w:proofErr w:type="gramEnd"/>
+      <w:r>
+        <w:rPr>
+          <w:rFonts w:ascii="Consolas" w:hAnsi="Consolas" w:cs="Consolas"/>
+          <w:color w:val="000000"/>
+          <w:sz w:val="16"/>
+          <w:szCs w:val="19"/>
+          <w:highlight w:val="white"/>
+        </w:rPr>
+        <w:t xml:space="preserve"> Program =</w:t>
+      </w:r>
+    </w:p>
+    <w:p>
+      <w:pPr>
+        <w:autoSpaceDE w:val="0"/>
+        <w:autoSpaceDN w:val="0"/>
+        <w:adjustRightInd w:val="0"/>
+        <w:spacing w:after="0" w:line="240" w:lineRule="auto"/>
+        <w:rPr>
+          <w:rFonts w:ascii="Consolas" w:hAnsi="Consolas" w:cs="Consolas"/>
+          <w:color w:val="000000"/>
+          <w:sz w:val="16"/>
+          <w:szCs w:val="19"/>
+          <w:highlight w:val="white"/>
+        </w:rPr>
+      </w:pPr>
+    </w:p>
+    <w:p>
+      <w:pPr>
+        <w:autoSpaceDE w:val="0"/>
+        <w:autoSpaceDN w:val="0"/>
+        <w:adjustRightInd w:val="0"/>
+        <w:spacing w:after="0" w:line="240" w:lineRule="auto"/>
+        <w:rPr>
+          <w:rFonts w:ascii="Consolas" w:hAnsi="Consolas" w:cs="Consolas"/>
+          <w:color w:val="000000"/>
+          <w:sz w:val="16"/>
+          <w:szCs w:val="19"/>
+          <w:highlight w:val="white"/>
+        </w:rPr>
+      </w:pPr>
+      <w:r>
+        <w:rPr>
+          <w:rFonts w:ascii="Consolas" w:hAnsi="Consolas" w:cs="Consolas"/>
+          <w:color w:val="000000"/>
+          <w:sz w:val="16"/>
+          <w:szCs w:val="19"/>
+          <w:highlight w:val="white"/>
+        </w:rPr>
+        <w:t xml:space="preserve">    </w:t>
+      </w:r>
+      <w:proofErr w:type="gramStart"/>
+      <w:r>
+        <w:rPr>
+          <w:rFonts w:ascii="Consolas" w:hAnsi="Consolas" w:cs="Consolas"/>
+          <w:color w:val="0000FF"/>
+          <w:sz w:val="16"/>
+          <w:szCs w:val="19"/>
+          <w:highlight w:val="white"/>
+        </w:rPr>
+        <w:t>let</w:t>
+      </w:r>
+      <w:proofErr w:type="gramEnd"/>
+      <w:r>
+        <w:rPr>
+          <w:rFonts w:ascii="Consolas" w:hAnsi="Consolas" w:cs="Consolas"/>
+          <w:color w:val="000000"/>
+          <w:sz w:val="16"/>
+          <w:szCs w:val="19"/>
+          <w:highlight w:val="white"/>
+        </w:rPr>
+        <w:t xml:space="preserve"> [&lt;</w:t>
+      </w:r>
+      <w:proofErr w:type="spellStart"/>
+      <w:r>
+        <w:rPr>
+          <w:rFonts w:ascii="Consolas" w:hAnsi="Consolas" w:cs="Consolas"/>
+          <w:color w:val="000000"/>
+          <w:sz w:val="16"/>
+          <w:szCs w:val="19"/>
+          <w:highlight w:val="white"/>
+        </w:rPr>
+        <w:t>EntryPoint</w:t>
+      </w:r>
+      <w:proofErr w:type="spellEnd"/>
+      <w:r>
+        <w:rPr>
+          <w:rFonts w:ascii="Consolas" w:hAnsi="Consolas" w:cs="Consolas"/>
+          <w:color w:val="000000"/>
+          <w:sz w:val="16"/>
+          <w:szCs w:val="19"/>
+          <w:highlight w:val="white"/>
+        </w:rPr>
+        <w:t>&gt;] main _ =</w:t>
+      </w:r>
+    </w:p>
+    <w:p>
+      <w:pPr>
+        <w:autoSpaceDE w:val="0"/>
+        <w:autoSpaceDN w:val="0"/>
+        <w:adjustRightInd w:val="0"/>
+        <w:spacing w:after="0" w:line="240" w:lineRule="auto"/>
+        <w:rPr>
+          <w:rFonts w:ascii="Consolas" w:hAnsi="Consolas" w:cs="Consolas"/>
+          <w:color w:val="000000"/>
+          <w:sz w:val="16"/>
+          <w:szCs w:val="19"/>
+          <w:highlight w:val="white"/>
+        </w:rPr>
+      </w:pPr>
+    </w:p>
+    <w:p>
+      <w:pPr>
+        <w:autoSpaceDE w:val="0"/>
+        <w:autoSpaceDN w:val="0"/>
+        <w:adjustRightInd w:val="0"/>
+        <w:spacing w:after="0" w:line="240" w:lineRule="auto"/>
+        <w:rPr>
+          <w:rFonts w:ascii="Consolas" w:hAnsi="Consolas" w:cs="Consolas"/>
+          <w:color w:val="000000"/>
+          <w:sz w:val="16"/>
+          <w:szCs w:val="19"/>
+          <w:highlight w:val="white"/>
+        </w:rPr>
+      </w:pPr>
+      <w:r>
+        <w:rPr>
+          <w:rFonts w:ascii="Consolas" w:hAnsi="Consolas" w:cs="Consolas"/>
+          <w:color w:val="000000"/>
+          <w:sz w:val="16"/>
+          <w:szCs w:val="19"/>
+          <w:highlight w:val="white"/>
+        </w:rPr>
+        <w:t xml:space="preserve">        </w:t>
+      </w:r>
+      <w:r>
+        <w:rPr>
+          <w:rFonts w:ascii="Consolas" w:hAnsi="Consolas" w:cs="Consolas"/>
+          <w:color w:val="008000"/>
+          <w:sz w:val="16"/>
+          <w:szCs w:val="19"/>
+          <w:highlight w:val="white"/>
+        </w:rPr>
+        <w:t xml:space="preserve">// this initializes all the .Net </w:t>
+      </w:r>
+      <w:proofErr w:type="spellStart"/>
+      <w:r>
+        <w:rPr>
+          <w:rFonts w:ascii="Consolas" w:hAnsi="Consolas" w:cs="Consolas"/>
+          <w:color w:val="008000"/>
+          <w:sz w:val="16"/>
+          <w:szCs w:val="19"/>
+          <w:highlight w:val="white"/>
+        </w:rPr>
+        <w:t>TypeConverte</w:t>
+      </w:r>
+      <w:r>
+        <w:rPr>
+          <w:rFonts w:ascii="Consolas" w:hAnsi="Consolas" w:cs="Consolas"/>
+          <w:color w:val="008000"/>
+          <w:sz w:val="16"/>
+          <w:szCs w:val="19"/>
+          <w:highlight w:val="white"/>
+        </w:rPr>
+        <w:t>r</w:t>
+      </w:r>
+      <w:r>
+        <w:rPr>
+          <w:rFonts w:ascii="Consolas" w:hAnsi="Consolas" w:cs="Consolas"/>
+          <w:color w:val="008000"/>
+          <w:sz w:val="16"/>
+          <w:szCs w:val="19"/>
+          <w:highlight w:val="white"/>
+        </w:rPr>
+        <w:t>s</w:t>
+      </w:r>
+      <w:proofErr w:type="spellEnd"/>
+      <w:r>
+        <w:rPr>
+          <w:rFonts w:ascii="Consolas" w:hAnsi="Consolas" w:cs="Consolas"/>
+          <w:color w:val="008000"/>
+          <w:sz w:val="16"/>
+          <w:szCs w:val="19"/>
+          <w:highlight w:val="white"/>
+        </w:rPr>
+        <w:t xml:space="preserve"> that </w:t>
+      </w:r>
+      <w:proofErr w:type="spellStart"/>
+      <w:r>
+        <w:rPr>
+          <w:rFonts w:ascii="Consolas" w:hAnsi="Consolas" w:cs="Consolas"/>
+          <w:color w:val="008000"/>
+          <w:sz w:val="16"/>
+          <w:szCs w:val="19"/>
+          <w:highlight w:val="white"/>
+        </w:rPr>
+        <w:t>Nu</w:t>
+      </w:r>
+      <w:proofErr w:type="spellEnd"/>
+      <w:r>
+        <w:rPr>
+          <w:rFonts w:ascii="Consolas" w:hAnsi="Consolas" w:cs="Consolas"/>
+          <w:color w:val="008000"/>
+          <w:sz w:val="16"/>
+          <w:szCs w:val="19"/>
+          <w:highlight w:val="white"/>
+        </w:rPr>
+        <w:t xml:space="preserve"> uses for serialization. This should</w:t>
+      </w:r>
+    </w:p>
+    <w:p>
+      <w:pPr>
+        <w:autoSpaceDE w:val="0"/>
+        <w:autoSpaceDN w:val="0"/>
+        <w:adjustRightInd w:val="0"/>
+        <w:spacing w:after="0" w:line="240" w:lineRule="auto"/>
+        <w:rPr>
+          <w:rFonts w:ascii="Consolas" w:hAnsi="Consolas" w:cs="Consolas"/>
+          <w:color w:val="000000"/>
+          <w:sz w:val="16"/>
+          <w:szCs w:val="19"/>
+          <w:highlight w:val="white"/>
+        </w:rPr>
+      </w:pPr>
+      <w:r>
+        <w:rPr>
+          <w:rFonts w:ascii="Consolas" w:hAnsi="Consolas" w:cs="Consolas"/>
+          <w:color w:val="000000"/>
+          <w:sz w:val="16"/>
+          <w:szCs w:val="19"/>
+          <w:highlight w:val="white"/>
+        </w:rPr>
+        <w:t xml:space="preserve">        </w:t>
+      </w:r>
+      <w:r>
+        <w:rPr>
+          <w:rFonts w:ascii="Consolas" w:hAnsi="Consolas" w:cs="Consolas"/>
+          <w:color w:val="008000"/>
+          <w:sz w:val="16"/>
+          <w:szCs w:val="19"/>
+          <w:highlight w:val="white"/>
+        </w:rPr>
+        <w:t>// always be the first line in your Nu program.</w:t>
+      </w:r>
+    </w:p>
+    <w:p>
+      <w:pPr>
+        <w:autoSpaceDE w:val="0"/>
+        <w:autoSpaceDN w:val="0"/>
+        <w:adjustRightInd w:val="0"/>
+        <w:spacing w:after="0" w:line="240" w:lineRule="auto"/>
+        <w:rPr>
+          <w:rFonts w:ascii="Consolas" w:hAnsi="Consolas" w:cs="Consolas"/>
+          <w:color w:val="000000"/>
+          <w:sz w:val="16"/>
+          <w:szCs w:val="19"/>
+          <w:highlight w:val="white"/>
+        </w:rPr>
+      </w:pPr>
+      <w:r>
+        <w:rPr>
+          <w:rFonts w:ascii="Consolas" w:hAnsi="Consolas" w:cs="Consolas"/>
+          <w:color w:val="000000"/>
+          <w:sz w:val="16"/>
+          <w:szCs w:val="19"/>
+          <w:highlight w:val="white"/>
+        </w:rPr>
+        <w:t xml:space="preserve">        </w:t>
+      </w:r>
+      <w:proofErr w:type="spellStart"/>
+      <w:r>
+        <w:rPr>
+          <w:rFonts w:ascii="Consolas" w:hAnsi="Consolas" w:cs="Consolas"/>
+          <w:color w:val="000000"/>
+          <w:sz w:val="16"/>
+          <w:szCs w:val="19"/>
+          <w:highlight w:val="white"/>
+        </w:rPr>
+        <w:t>World.initTypeConverters</w:t>
+      </w:r>
+      <w:proofErr w:type="spellEnd"/>
+      <w:r>
+        <w:rPr>
+          <w:rFonts w:ascii="Consolas" w:hAnsi="Consolas" w:cs="Consolas"/>
+          <w:color w:val="000000"/>
+          <w:sz w:val="16"/>
+          <w:szCs w:val="19"/>
+          <w:highlight w:val="white"/>
+        </w:rPr>
+        <w:t xml:space="preserve"> ()</w:t>
+      </w:r>
+    </w:p>
+    <w:p>
+      <w:pPr>
+        <w:autoSpaceDE w:val="0"/>
+        <w:autoSpaceDN w:val="0"/>
+        <w:adjustRightInd w:val="0"/>
+        <w:spacing w:after="0" w:line="240" w:lineRule="auto"/>
+        <w:rPr>
+          <w:rFonts w:ascii="Consolas" w:hAnsi="Consolas" w:cs="Consolas"/>
+          <w:color w:val="000000"/>
+          <w:sz w:val="16"/>
+          <w:szCs w:val="19"/>
+          <w:highlight w:val="white"/>
+        </w:rPr>
+      </w:pPr>
+    </w:p>
+    <w:p>
+      <w:pPr>
+        <w:autoSpaceDE w:val="0"/>
+        <w:autoSpaceDN w:val="0"/>
+        <w:adjustRightInd w:val="0"/>
+        <w:spacing w:after="0" w:line="240" w:lineRule="auto"/>
+        <w:rPr>
+          <w:rFonts w:ascii="Consolas" w:hAnsi="Consolas" w:cs="Consolas"/>
+          <w:color w:val="000000"/>
+          <w:sz w:val="16"/>
+          <w:szCs w:val="19"/>
+          <w:highlight w:val="white"/>
+        </w:rPr>
+      </w:pPr>
+      <w:r>
+        <w:rPr>
+          <w:rFonts w:ascii="Consolas" w:hAnsi="Consolas" w:cs="Consolas"/>
+          <w:color w:val="000000"/>
+          <w:sz w:val="16"/>
+          <w:szCs w:val="19"/>
+          <w:highlight w:val="white"/>
+        </w:rPr>
+        <w:t xml:space="preserve">        </w:t>
+      </w:r>
+      <w:r>
+        <w:rPr>
+          <w:rFonts w:ascii="Consolas" w:hAnsi="Consolas" w:cs="Consolas"/>
+          <w:color w:val="008000"/>
+          <w:sz w:val="16"/>
+          <w:szCs w:val="19"/>
+          <w:highlight w:val="white"/>
+        </w:rPr>
+        <w:t>// this specifies the manner in which Nu is viewed. With this configuration, a new window</w:t>
+      </w:r>
+    </w:p>
+    <w:p>
+      <w:pPr>
+        <w:autoSpaceDE w:val="0"/>
+        <w:autoSpaceDN w:val="0"/>
+        <w:adjustRightInd w:val="0"/>
+        <w:spacing w:after="0" w:line="240" w:lineRule="auto"/>
+        <w:rPr>
+          <w:rFonts w:ascii="Consolas" w:hAnsi="Consolas" w:cs="Consolas"/>
+          <w:color w:val="000000"/>
+          <w:sz w:val="16"/>
+          <w:szCs w:val="19"/>
+          <w:highlight w:val="white"/>
+        </w:rPr>
+      </w:pPr>
+      <w:r>
+        <w:rPr>
+          <w:rFonts w:ascii="Consolas" w:hAnsi="Consolas" w:cs="Consolas"/>
+          <w:color w:val="000000"/>
+          <w:sz w:val="16"/>
+          <w:szCs w:val="19"/>
+          <w:highlight w:val="white"/>
+        </w:rPr>
+        <w:t xml:space="preserve">        </w:t>
+      </w:r>
+      <w:r>
+        <w:rPr>
+          <w:rFonts w:ascii="Consolas" w:hAnsi="Consolas" w:cs="Consolas"/>
+          <w:color w:val="008000"/>
+          <w:sz w:val="16"/>
+          <w:szCs w:val="19"/>
+          <w:highlight w:val="white"/>
+        </w:rPr>
+        <w:t>// is created with a title of "Nu Game Engine" and is placed at (32, 32) pixels from the</w:t>
+      </w:r>
+    </w:p>
+    <w:p>
+      <w:pPr>
+        <w:autoSpaceDE w:val="0"/>
+        <w:autoSpaceDN w:val="0"/>
+        <w:adjustRightInd w:val="0"/>
+        <w:spacing w:after="0" w:line="240" w:lineRule="auto"/>
+        <w:rPr>
+          <w:rFonts w:ascii="Consolas" w:hAnsi="Consolas" w:cs="Consolas"/>
+          <w:color w:val="000000"/>
+          <w:sz w:val="16"/>
+          <w:szCs w:val="19"/>
+          <w:highlight w:val="white"/>
+        </w:rPr>
+      </w:pPr>
+      <w:r>
+        <w:rPr>
+          <w:rFonts w:ascii="Consolas" w:hAnsi="Consolas" w:cs="Consolas"/>
+          <w:color w:val="000000"/>
+          <w:sz w:val="16"/>
+          <w:szCs w:val="19"/>
+          <w:highlight w:val="white"/>
+        </w:rPr>
+        <w:t xml:space="preserve">        </w:t>
+      </w:r>
+      <w:r>
+        <w:rPr>
+          <w:rFonts w:ascii="Consolas" w:hAnsi="Consolas" w:cs="Consolas"/>
+          <w:color w:val="008000"/>
+          <w:sz w:val="16"/>
+          <w:szCs w:val="19"/>
+          <w:highlight w:val="white"/>
+        </w:rPr>
+        <w:t>// top left of the screen.</w:t>
+      </w:r>
+    </w:p>
+    <w:p>
+      <w:pPr>
+        <w:autoSpaceDE w:val="0"/>
+        <w:autoSpaceDN w:val="0"/>
+        <w:adjustRightInd w:val="0"/>
+        <w:spacing w:after="0" w:line="240" w:lineRule="auto"/>
+        <w:rPr>
+          <w:rFonts w:ascii="Consolas" w:hAnsi="Consolas" w:cs="Consolas"/>
+          <w:color w:val="000000"/>
+          <w:sz w:val="16"/>
+          <w:szCs w:val="19"/>
+          <w:highlight w:val="white"/>
+        </w:rPr>
+      </w:pPr>
+      <w:r>
+        <w:rPr>
+          <w:rFonts w:ascii="Consolas" w:hAnsi="Consolas" w:cs="Consolas"/>
+          <w:color w:val="000000"/>
+          <w:sz w:val="16"/>
+          <w:szCs w:val="19"/>
+          <w:highlight w:val="white"/>
+        </w:rPr>
+        <w:t xml:space="preserve">        </w:t>
+      </w:r>
+      <w:proofErr w:type="gramStart"/>
+      <w:r>
+        <w:rPr>
+          <w:rFonts w:ascii="Consolas" w:hAnsi="Consolas" w:cs="Consolas"/>
+          <w:color w:val="0000FF"/>
+          <w:sz w:val="16"/>
+          <w:szCs w:val="19"/>
+          <w:highlight w:val="white"/>
+        </w:rPr>
+        <w:t>let</w:t>
+      </w:r>
+      <w:proofErr w:type="gramEnd"/>
+      <w:r>
+        <w:rPr>
+          <w:rFonts w:ascii="Consolas" w:hAnsi="Consolas" w:cs="Consolas"/>
+          <w:color w:val="000000"/>
+          <w:sz w:val="16"/>
+          <w:szCs w:val="19"/>
+          <w:highlight w:val="white"/>
+        </w:rPr>
+        <w:t xml:space="preserve"> </w:t>
+      </w:r>
+      <w:proofErr w:type="spellStart"/>
+      <w:r>
+        <w:rPr>
+          <w:rFonts w:ascii="Consolas" w:hAnsi="Consolas" w:cs="Consolas"/>
+          <w:color w:val="000000"/>
+          <w:sz w:val="16"/>
+          <w:szCs w:val="19"/>
+          <w:highlight w:val="white"/>
+        </w:rPr>
+        <w:t>sdlViewConfig</w:t>
+      </w:r>
+      <w:proofErr w:type="spellEnd"/>
+      <w:r>
+        <w:rPr>
+          <w:rFonts w:ascii="Consolas" w:hAnsi="Consolas" w:cs="Consolas"/>
+          <w:color w:val="000000"/>
+          <w:sz w:val="16"/>
+          <w:szCs w:val="19"/>
+          <w:highlight w:val="white"/>
+        </w:rPr>
+        <w:t xml:space="preserve"> =</w:t>
+      </w:r>
+    </w:p>
+    <w:p>
+      <w:pPr>
+        <w:autoSpaceDE w:val="0"/>
+        <w:autoSpaceDN w:val="0"/>
+        <w:adjustRightInd w:val="0"/>
+        <w:spacing w:after="0" w:line="240" w:lineRule="auto"/>
+        <w:rPr>
+          <w:rFonts w:ascii="Consolas" w:hAnsi="Consolas" w:cs="Consolas"/>
+          <w:color w:val="000000"/>
+          <w:sz w:val="16"/>
+          <w:szCs w:val="19"/>
+          <w:highlight w:val="white"/>
+        </w:rPr>
+      </w:pPr>
+      <w:r>
+        <w:rPr>
+          <w:rFonts w:ascii="Consolas" w:hAnsi="Consolas" w:cs="Consolas"/>
+          <w:color w:val="000000"/>
+          <w:sz w:val="16"/>
+          <w:szCs w:val="19"/>
+          <w:highlight w:val="white"/>
+        </w:rPr>
+        <w:t xml:space="preserve">            </w:t>
+      </w:r>
+      <w:proofErr w:type="spellStart"/>
+      <w:r>
+        <w:rPr>
+          <w:rFonts w:ascii="Consolas" w:hAnsi="Consolas" w:cs="Consolas"/>
+          <w:color w:val="000000"/>
+          <w:sz w:val="16"/>
+          <w:szCs w:val="19"/>
+          <w:highlight w:val="white"/>
+        </w:rPr>
+        <w:t>NewWindow</w:t>
+      </w:r>
+      <w:proofErr w:type="spellEnd"/>
+    </w:p>
+    <w:p>
+      <w:pPr>
+        <w:autoSpaceDE w:val="0"/>
+        <w:autoSpaceDN w:val="0"/>
+        <w:adjustRightInd w:val="0"/>
+        <w:spacing w:after="0" w:line="240" w:lineRule="auto"/>
+        <w:rPr>
+          <w:rFonts w:ascii="Consolas" w:hAnsi="Consolas" w:cs="Consolas"/>
+          <w:color w:val="000000"/>
+          <w:sz w:val="16"/>
+          <w:szCs w:val="19"/>
+          <w:highlight w:val="white"/>
+        </w:rPr>
+      </w:pPr>
+      <w:r>
+        <w:rPr>
+          <w:rFonts w:ascii="Consolas" w:hAnsi="Consolas" w:cs="Consolas"/>
+          <w:color w:val="000000"/>
+          <w:sz w:val="16"/>
+          <w:szCs w:val="19"/>
+          <w:highlight w:val="white"/>
+        </w:rPr>
+        <w:t xml:space="preserve">                </w:t>
+      </w:r>
+      <w:proofErr w:type="gramStart"/>
+      <w:r>
+        <w:rPr>
+          <w:rFonts w:ascii="Consolas" w:hAnsi="Consolas" w:cs="Consolas"/>
+          <w:color w:val="000000"/>
+          <w:sz w:val="16"/>
+          <w:szCs w:val="19"/>
+          <w:highlight w:val="white"/>
+        </w:rPr>
+        <w:t xml:space="preserve">{ </w:t>
+      </w:r>
+      <w:proofErr w:type="spellStart"/>
+      <w:r>
+        <w:rPr>
+          <w:rFonts w:ascii="Consolas" w:hAnsi="Consolas" w:cs="Consolas"/>
+          <w:color w:val="000000"/>
+          <w:sz w:val="16"/>
+          <w:szCs w:val="19"/>
+          <w:highlight w:val="white"/>
+        </w:rPr>
+        <w:t>WindowTitle</w:t>
+      </w:r>
+      <w:proofErr w:type="spellEnd"/>
+      <w:proofErr w:type="gramEnd"/>
+      <w:r>
+        <w:rPr>
+          <w:rFonts w:ascii="Consolas" w:hAnsi="Consolas" w:cs="Consolas"/>
+          <w:color w:val="000000"/>
+          <w:sz w:val="16"/>
+          <w:szCs w:val="19"/>
+          <w:highlight w:val="white"/>
+        </w:rPr>
+        <w:t xml:space="preserve"> = </w:t>
+      </w:r>
+      <w:r>
+        <w:rPr>
+          <w:rFonts w:ascii="Consolas" w:hAnsi="Consolas" w:cs="Consolas"/>
+          <w:color w:val="A31515"/>
+          <w:sz w:val="16"/>
+          <w:szCs w:val="19"/>
+          <w:highlight w:val="white"/>
+        </w:rPr>
+        <w:t>"Nu Game Engine"</w:t>
+      </w:r>
+    </w:p>
+    <w:p>
+      <w:pPr>
+        <w:autoSpaceDE w:val="0"/>
+        <w:autoSpaceDN w:val="0"/>
+        <w:adjustRightInd w:val="0"/>
+        <w:spacing w:after="0" w:line="240" w:lineRule="auto"/>
+        <w:rPr>
+          <w:rFonts w:ascii="Consolas" w:hAnsi="Consolas" w:cs="Consolas"/>
+          <w:color w:val="000000"/>
+          <w:sz w:val="16"/>
+          <w:szCs w:val="19"/>
+          <w:highlight w:val="white"/>
+        </w:rPr>
+      </w:pPr>
+      <w:r>
+        <w:rPr>
+          <w:rFonts w:ascii="Consolas" w:hAnsi="Consolas" w:cs="Consolas"/>
+          <w:color w:val="000000"/>
+          <w:sz w:val="16"/>
+          <w:szCs w:val="19"/>
+          <w:highlight w:val="white"/>
+        </w:rPr>
+        <w:t xml:space="preserve">                  </w:t>
+      </w:r>
+      <w:proofErr w:type="spellStart"/>
+      <w:r>
+        <w:rPr>
+          <w:rFonts w:ascii="Consolas" w:hAnsi="Consolas" w:cs="Consolas"/>
+          <w:color w:val="000000"/>
+          <w:sz w:val="16"/>
+          <w:szCs w:val="19"/>
+          <w:highlight w:val="white"/>
+        </w:rPr>
+        <w:t>WindowX</w:t>
+      </w:r>
+      <w:proofErr w:type="spellEnd"/>
+      <w:r>
+        <w:rPr>
+          <w:rFonts w:ascii="Consolas" w:hAnsi="Consolas" w:cs="Consolas"/>
+          <w:color w:val="000000"/>
+          <w:sz w:val="16"/>
+          <w:szCs w:val="19"/>
+          <w:highlight w:val="white"/>
+        </w:rPr>
+        <w:t xml:space="preserve"> = 32</w:t>
+      </w:r>
+    </w:p>
+    <w:p>
+      <w:pPr>
+        <w:autoSpaceDE w:val="0"/>
+        <w:autoSpaceDN w:val="0"/>
+        <w:adjustRightInd w:val="0"/>
+        <w:spacing w:after="0" w:line="240" w:lineRule="auto"/>
+        <w:rPr>
+          <w:rFonts w:ascii="Consolas" w:hAnsi="Consolas" w:cs="Consolas"/>
+          <w:color w:val="000000"/>
+          <w:sz w:val="16"/>
+          <w:szCs w:val="19"/>
+          <w:highlight w:val="white"/>
+        </w:rPr>
+      </w:pPr>
+      <w:r>
+        <w:rPr>
+          <w:rFonts w:ascii="Consolas" w:hAnsi="Consolas" w:cs="Consolas"/>
+          <w:color w:val="000000"/>
+          <w:sz w:val="16"/>
+          <w:szCs w:val="19"/>
+          <w:highlight w:val="white"/>
+        </w:rPr>
+        <w:t xml:space="preserve">                  </w:t>
+      </w:r>
+      <w:proofErr w:type="spellStart"/>
+      <w:r>
+        <w:rPr>
+          <w:rFonts w:ascii="Consolas" w:hAnsi="Consolas" w:cs="Consolas"/>
+          <w:color w:val="000000"/>
+          <w:sz w:val="16"/>
+          <w:szCs w:val="19"/>
+          <w:highlight w:val="white"/>
+        </w:rPr>
+        <w:t>WindowY</w:t>
+      </w:r>
+      <w:proofErr w:type="spellEnd"/>
+      <w:r>
+        <w:rPr>
+          <w:rFonts w:ascii="Consolas" w:hAnsi="Consolas" w:cs="Consolas"/>
+          <w:color w:val="000000"/>
+          <w:sz w:val="16"/>
+          <w:szCs w:val="19"/>
+          <w:highlight w:val="white"/>
+        </w:rPr>
+        <w:t xml:space="preserve"> = 32</w:t>
+      </w:r>
+    </w:p>
+    <w:p>
+      <w:pPr>
+        <w:autoSpaceDE w:val="0"/>
+        <w:autoSpaceDN w:val="0"/>
+        <w:adjustRightInd w:val="0"/>
+        <w:spacing w:after="0" w:line="240" w:lineRule="auto"/>
+        <w:rPr>
+          <w:rFonts w:ascii="Consolas" w:hAnsi="Consolas" w:cs="Consolas"/>
+          <w:color w:val="000000"/>
+          <w:sz w:val="16"/>
+          <w:szCs w:val="19"/>
+          <w:highlight w:val="white"/>
+        </w:rPr>
+      </w:pPr>
+      <w:r>
+        <w:rPr>
+          <w:rFonts w:ascii="Consolas" w:hAnsi="Consolas" w:cs="Consolas"/>
+          <w:color w:val="000000"/>
+          <w:sz w:val="16"/>
+          <w:szCs w:val="19"/>
+          <w:highlight w:val="white"/>
+        </w:rPr>
+        <w:lastRenderedPageBreak/>
+        <w:t xml:space="preserve">                  </w:t>
+      </w:r>
+      <w:proofErr w:type="spellStart"/>
+      <w:r>
+        <w:rPr>
+          <w:rFonts w:ascii="Consolas" w:hAnsi="Consolas" w:cs="Consolas"/>
+          <w:color w:val="000000"/>
+          <w:sz w:val="16"/>
+          <w:szCs w:val="19"/>
+          <w:highlight w:val="white"/>
+        </w:rPr>
+        <w:t>WindowFlags</w:t>
+      </w:r>
+      <w:proofErr w:type="spellEnd"/>
+      <w:r>
+        <w:rPr>
+          <w:rFonts w:ascii="Consolas" w:hAnsi="Consolas" w:cs="Consolas"/>
+          <w:color w:val="000000"/>
+          <w:sz w:val="16"/>
+          <w:szCs w:val="19"/>
+          <w:highlight w:val="white"/>
+        </w:rPr>
+        <w:t xml:space="preserve"> = </w:t>
+      </w:r>
+      <w:proofErr w:type="spellStart"/>
+      <w:r>
+        <w:rPr>
+          <w:rFonts w:ascii="Consolas" w:hAnsi="Consolas" w:cs="Consolas"/>
+          <w:color w:val="000000"/>
+          <w:sz w:val="16"/>
+          <w:szCs w:val="19"/>
+          <w:highlight w:val="white"/>
+        </w:rPr>
+        <w:t>SDL.SDL_WindowFlags.SDL_WINDOW_</w:t>
+      </w:r>
+      <w:proofErr w:type="gramStart"/>
+      <w:r>
+        <w:rPr>
+          <w:rFonts w:ascii="Consolas" w:hAnsi="Consolas" w:cs="Consolas"/>
+          <w:color w:val="000000"/>
+          <w:sz w:val="16"/>
+          <w:szCs w:val="19"/>
+          <w:highlight w:val="white"/>
+        </w:rPr>
+        <w:t>SHOWN</w:t>
+      </w:r>
+      <w:proofErr w:type="spellEnd"/>
+      <w:r>
+        <w:rPr>
+          <w:rFonts w:ascii="Consolas" w:hAnsi="Consolas" w:cs="Consolas"/>
+          <w:color w:val="000000"/>
+          <w:sz w:val="16"/>
+          <w:szCs w:val="19"/>
+          <w:highlight w:val="white"/>
+        </w:rPr>
+        <w:t xml:space="preserve"> }</w:t>
+      </w:r>
+      <w:proofErr w:type="gramEnd"/>
+    </w:p>
+    <w:p>
+      <w:pPr>
+        <w:autoSpaceDE w:val="0"/>
+        <w:autoSpaceDN w:val="0"/>
+        <w:adjustRightInd w:val="0"/>
+        <w:spacing w:after="0" w:line="240" w:lineRule="auto"/>
+        <w:rPr>
+          <w:rFonts w:ascii="Consolas" w:hAnsi="Consolas" w:cs="Consolas"/>
+          <w:color w:val="000000"/>
+          <w:sz w:val="16"/>
+          <w:szCs w:val="19"/>
+          <w:highlight w:val="white"/>
+        </w:rPr>
+      </w:pPr>
+    </w:p>
+    <w:p>
+      <w:pPr>
+        <w:autoSpaceDE w:val="0"/>
+        <w:autoSpaceDN w:val="0"/>
+        <w:adjustRightInd w:val="0"/>
+        <w:spacing w:after="0" w:line="240" w:lineRule="auto"/>
+        <w:rPr>
+          <w:rFonts w:ascii="Consolas" w:hAnsi="Consolas" w:cs="Consolas"/>
+          <w:color w:val="000000"/>
+          <w:sz w:val="16"/>
+          <w:szCs w:val="19"/>
+          <w:highlight w:val="white"/>
+        </w:rPr>
+      </w:pPr>
+      <w:r>
+        <w:rPr>
+          <w:rFonts w:ascii="Consolas" w:hAnsi="Consolas" w:cs="Consolas"/>
+          <w:color w:val="000000"/>
+          <w:sz w:val="16"/>
+          <w:szCs w:val="19"/>
+          <w:highlight w:val="white"/>
+        </w:rPr>
+        <w:t xml:space="preserve">        </w:t>
+      </w:r>
+      <w:r>
+        <w:rPr>
+          <w:rFonts w:ascii="Consolas" w:hAnsi="Consolas" w:cs="Consolas"/>
+          <w:color w:val="008000"/>
+          <w:sz w:val="16"/>
+          <w:szCs w:val="19"/>
+          <w:highlight w:val="white"/>
+        </w:rPr>
+        <w:t xml:space="preserve">// this </w:t>
+      </w:r>
+      <w:proofErr w:type="spellStart"/>
+      <w:r>
+        <w:rPr>
+          <w:rFonts w:ascii="Consolas" w:hAnsi="Consolas" w:cs="Consolas"/>
+          <w:color w:val="008000"/>
+          <w:sz w:val="16"/>
+          <w:szCs w:val="19"/>
+          <w:highlight w:val="white"/>
+        </w:rPr>
+        <w:t>specifices</w:t>
+      </w:r>
+      <w:proofErr w:type="spellEnd"/>
+      <w:r>
+        <w:rPr>
+          <w:rFonts w:ascii="Consolas" w:hAnsi="Consolas" w:cs="Consolas"/>
+          <w:color w:val="008000"/>
+          <w:sz w:val="16"/>
+          <w:szCs w:val="19"/>
+          <w:highlight w:val="white"/>
+        </w:rPr>
+        <w:t xml:space="preserve"> the manner in which Nu's rendering takes place. With this configuration,</w:t>
+      </w:r>
+    </w:p>
+    <w:p>
+      <w:pPr>
+        <w:autoSpaceDE w:val="0"/>
+        <w:autoSpaceDN w:val="0"/>
+        <w:adjustRightInd w:val="0"/>
+        <w:spacing w:after="0" w:line="240" w:lineRule="auto"/>
+        <w:rPr>
+          <w:rFonts w:ascii="Consolas" w:hAnsi="Consolas" w:cs="Consolas"/>
+          <w:color w:val="000000"/>
+          <w:sz w:val="16"/>
+          <w:szCs w:val="19"/>
+          <w:highlight w:val="white"/>
+        </w:rPr>
+      </w:pPr>
+      <w:r>
+        <w:rPr>
+          <w:rFonts w:ascii="Consolas" w:hAnsi="Consolas" w:cs="Consolas"/>
+          <w:color w:val="000000"/>
+          <w:sz w:val="16"/>
+          <w:szCs w:val="19"/>
+          <w:highlight w:val="white"/>
+        </w:rPr>
+        <w:t xml:space="preserve">        </w:t>
+      </w:r>
+      <w:r>
+        <w:rPr>
+          <w:rFonts w:ascii="Consolas" w:hAnsi="Consolas" w:cs="Consolas"/>
+          <w:color w:val="008000"/>
+          <w:sz w:val="16"/>
+          <w:szCs w:val="19"/>
+          <w:highlight w:val="white"/>
+        </w:rPr>
+        <w:t>// rendering in Nu is hardware accelerated and synchronized with the system's vertical</w:t>
+      </w:r>
+    </w:p>
+    <w:p>
+      <w:pPr>
+        <w:autoSpaceDE w:val="0"/>
+        <w:autoSpaceDN w:val="0"/>
+        <w:adjustRightInd w:val="0"/>
+        <w:spacing w:after="0" w:line="240" w:lineRule="auto"/>
+        <w:rPr>
+          <w:rFonts w:ascii="Consolas" w:hAnsi="Consolas" w:cs="Consolas"/>
+          <w:color w:val="000000"/>
+          <w:sz w:val="16"/>
+          <w:szCs w:val="19"/>
+          <w:highlight w:val="white"/>
+        </w:rPr>
+      </w:pPr>
+      <w:r>
+        <w:rPr>
+          <w:rFonts w:ascii="Consolas" w:hAnsi="Consolas" w:cs="Consolas"/>
+          <w:color w:val="000000"/>
+          <w:sz w:val="16"/>
+          <w:szCs w:val="19"/>
+          <w:highlight w:val="white"/>
+        </w:rPr>
+        <w:t xml:space="preserve">        </w:t>
+      </w:r>
+      <w:r>
+        <w:rPr>
+          <w:rFonts w:ascii="Consolas" w:hAnsi="Consolas" w:cs="Consolas"/>
+          <w:color w:val="008000"/>
+          <w:sz w:val="16"/>
+          <w:szCs w:val="19"/>
+          <w:highlight w:val="white"/>
+        </w:rPr>
+        <w:t>// trace, making for smoother rendering.</w:t>
+      </w:r>
+    </w:p>
+    <w:p>
+      <w:pPr>
+        <w:autoSpaceDE w:val="0"/>
+        <w:autoSpaceDN w:val="0"/>
+        <w:adjustRightInd w:val="0"/>
+        <w:spacing w:after="0" w:line="240" w:lineRule="auto"/>
+        <w:rPr>
+          <w:rFonts w:ascii="Consolas" w:hAnsi="Consolas" w:cs="Consolas"/>
+          <w:color w:val="000000"/>
+          <w:sz w:val="16"/>
+          <w:szCs w:val="19"/>
+          <w:highlight w:val="white"/>
+        </w:rPr>
+      </w:pPr>
+      <w:r>
+        <w:rPr>
+          <w:rFonts w:ascii="Consolas" w:hAnsi="Consolas" w:cs="Consolas"/>
+          <w:color w:val="000000"/>
+          <w:sz w:val="16"/>
+          <w:szCs w:val="19"/>
+          <w:highlight w:val="white"/>
+        </w:rPr>
+        <w:t xml:space="preserve">        </w:t>
+      </w:r>
+      <w:proofErr w:type="gramStart"/>
+      <w:r>
+        <w:rPr>
+          <w:rFonts w:ascii="Consolas" w:hAnsi="Consolas" w:cs="Consolas"/>
+          <w:color w:val="0000FF"/>
+          <w:sz w:val="16"/>
+          <w:szCs w:val="19"/>
+          <w:highlight w:val="white"/>
+        </w:rPr>
+        <w:t>let</w:t>
+      </w:r>
+      <w:proofErr w:type="gramEnd"/>
+      <w:r>
+        <w:rPr>
+          <w:rFonts w:ascii="Consolas" w:hAnsi="Consolas" w:cs="Consolas"/>
+          <w:color w:val="000000"/>
+          <w:sz w:val="16"/>
+          <w:szCs w:val="19"/>
+          <w:highlight w:val="white"/>
+        </w:rPr>
+        <w:t xml:space="preserve"> </w:t>
+      </w:r>
+      <w:proofErr w:type="spellStart"/>
+      <w:r>
+        <w:rPr>
+          <w:rFonts w:ascii="Consolas" w:hAnsi="Consolas" w:cs="Consolas"/>
+          <w:color w:val="000000"/>
+          <w:sz w:val="16"/>
+          <w:szCs w:val="19"/>
+          <w:highlight w:val="white"/>
+        </w:rPr>
+        <w:t>sdlRenderFlags</w:t>
+      </w:r>
+      <w:proofErr w:type="spellEnd"/>
+      <w:r>
+        <w:rPr>
+          <w:rFonts w:ascii="Consolas" w:hAnsi="Consolas" w:cs="Consolas"/>
+          <w:color w:val="000000"/>
+          <w:sz w:val="16"/>
+          <w:szCs w:val="19"/>
+          <w:highlight w:val="white"/>
+        </w:rPr>
+        <w:t xml:space="preserve"> =</w:t>
+      </w:r>
+    </w:p>
+    <w:p>
+      <w:pPr>
+        <w:autoSpaceDE w:val="0"/>
+        <w:autoSpaceDN w:val="0"/>
+        <w:adjustRightInd w:val="0"/>
+        <w:spacing w:after="0" w:line="240" w:lineRule="auto"/>
+        <w:rPr>
+          <w:rFonts w:ascii="Consolas" w:hAnsi="Consolas" w:cs="Consolas"/>
+          <w:color w:val="000000"/>
+          <w:sz w:val="16"/>
+          <w:szCs w:val="19"/>
+          <w:highlight w:val="white"/>
+        </w:rPr>
+      </w:pPr>
+      <w:r>
+        <w:rPr>
+          <w:rFonts w:ascii="Consolas" w:hAnsi="Consolas" w:cs="Consolas"/>
+          <w:color w:val="000000"/>
+          <w:sz w:val="16"/>
+          <w:szCs w:val="19"/>
+          <w:highlight w:val="white"/>
+        </w:rPr>
+        <w:t xml:space="preserve">            </w:t>
+      </w:r>
+      <w:proofErr w:type="spellStart"/>
+      <w:proofErr w:type="gramStart"/>
+      <w:r>
+        <w:rPr>
+          <w:rFonts w:ascii="Consolas" w:hAnsi="Consolas" w:cs="Consolas"/>
+          <w:color w:val="000000"/>
+          <w:sz w:val="16"/>
+          <w:szCs w:val="19"/>
+          <w:highlight w:val="white"/>
+        </w:rPr>
+        <w:t>enum</w:t>
+      </w:r>
+      <w:proofErr w:type="spellEnd"/>
+      <w:r>
+        <w:rPr>
+          <w:rFonts w:ascii="Consolas" w:hAnsi="Consolas" w:cs="Consolas"/>
+          <w:color w:val="000000"/>
+          <w:sz w:val="16"/>
+          <w:szCs w:val="19"/>
+          <w:highlight w:val="white"/>
+        </w:rPr>
+        <w:t>&lt;</w:t>
+      </w:r>
+      <w:proofErr w:type="spellStart"/>
+      <w:proofErr w:type="gramEnd"/>
+      <w:r>
+        <w:rPr>
+          <w:rFonts w:ascii="Consolas" w:hAnsi="Consolas" w:cs="Consolas"/>
+          <w:color w:val="000000"/>
+          <w:sz w:val="16"/>
+          <w:szCs w:val="19"/>
+          <w:highlight w:val="white"/>
+        </w:rPr>
+        <w:t>SDL.SDL_RendererFlags</w:t>
+      </w:r>
+      <w:proofErr w:type="spellEnd"/>
+      <w:r>
+        <w:rPr>
+          <w:rFonts w:ascii="Consolas" w:hAnsi="Consolas" w:cs="Consolas"/>
+          <w:color w:val="000000"/>
+          <w:sz w:val="16"/>
+          <w:szCs w:val="19"/>
+          <w:highlight w:val="white"/>
+        </w:rPr>
+        <w:t>&gt;</w:t>
+      </w:r>
+    </w:p>
+    <w:p>
+      <w:pPr>
+        <w:autoSpaceDE w:val="0"/>
+        <w:autoSpaceDN w:val="0"/>
+        <w:adjustRightInd w:val="0"/>
+        <w:spacing w:after="0" w:line="240" w:lineRule="auto"/>
+        <w:rPr>
+          <w:rFonts w:ascii="Consolas" w:hAnsi="Consolas" w:cs="Consolas"/>
+          <w:color w:val="000000"/>
+          <w:sz w:val="16"/>
+          <w:szCs w:val="19"/>
+          <w:highlight w:val="white"/>
+        </w:rPr>
+      </w:pPr>
+      <w:r>
+        <w:rPr>
+          <w:rFonts w:ascii="Consolas" w:hAnsi="Consolas" w:cs="Consolas"/>
+          <w:color w:val="000000"/>
+          <w:sz w:val="16"/>
+          <w:szCs w:val="19"/>
+          <w:highlight w:val="white"/>
+        </w:rPr>
+        <w:t xml:space="preserve">                (</w:t>
+      </w:r>
+      <w:proofErr w:type="spellStart"/>
+      <w:proofErr w:type="gramStart"/>
+      <w:r>
+        <w:rPr>
+          <w:rFonts w:ascii="Consolas" w:hAnsi="Consolas" w:cs="Consolas"/>
+          <w:color w:val="000000"/>
+          <w:sz w:val="16"/>
+          <w:szCs w:val="19"/>
+          <w:highlight w:val="white"/>
+        </w:rPr>
+        <w:t>int</w:t>
+      </w:r>
+      <w:proofErr w:type="spellEnd"/>
+      <w:proofErr w:type="gramEnd"/>
+      <w:r>
+        <w:rPr>
+          <w:rFonts w:ascii="Consolas" w:hAnsi="Consolas" w:cs="Consolas"/>
+          <w:color w:val="000000"/>
+          <w:sz w:val="16"/>
+          <w:szCs w:val="19"/>
+          <w:highlight w:val="white"/>
+        </w:rPr>
+        <w:t xml:space="preserve"> </w:t>
+      </w:r>
+      <w:proofErr w:type="spellStart"/>
+      <w:r>
+        <w:rPr>
+          <w:rFonts w:ascii="Consolas" w:hAnsi="Consolas" w:cs="Consolas"/>
+          <w:color w:val="000000"/>
+          <w:sz w:val="16"/>
+          <w:szCs w:val="19"/>
+          <w:highlight w:val="white"/>
+        </w:rPr>
+        <w:t>SDL.SDL_RendererFlags.SDL_RENDERER_ACCELERATED</w:t>
+      </w:r>
+      <w:proofErr w:type="spellEnd"/>
+      <w:r>
+        <w:rPr>
+          <w:rFonts w:ascii="Consolas" w:hAnsi="Consolas" w:cs="Consolas"/>
+          <w:color w:val="000000"/>
+          <w:sz w:val="16"/>
+          <w:szCs w:val="19"/>
+          <w:highlight w:val="white"/>
+        </w:rPr>
+        <w:t xml:space="preserve"> |||</w:t>
+      </w:r>
+    </w:p>
+    <w:p>
+      <w:pPr>
+        <w:autoSpaceDE w:val="0"/>
+        <w:autoSpaceDN w:val="0"/>
+        <w:adjustRightInd w:val="0"/>
+        <w:spacing w:after="0" w:line="240" w:lineRule="auto"/>
+        <w:rPr>
+          <w:rFonts w:ascii="Consolas" w:hAnsi="Consolas" w:cs="Consolas"/>
+          <w:color w:val="000000"/>
+          <w:sz w:val="16"/>
+          <w:szCs w:val="19"/>
+          <w:highlight w:val="white"/>
+        </w:rPr>
+      </w:pPr>
+      <w:r>
+        <w:rPr>
+          <w:rFonts w:ascii="Consolas" w:hAnsi="Consolas" w:cs="Consolas"/>
+          <w:color w:val="000000"/>
+          <w:sz w:val="16"/>
+          <w:szCs w:val="19"/>
+          <w:highlight w:val="white"/>
+        </w:rPr>
+        <w:t xml:space="preserve">                 </w:t>
+      </w:r>
+      <w:proofErr w:type="spellStart"/>
+      <w:proofErr w:type="gramStart"/>
+      <w:r>
+        <w:rPr>
+          <w:rFonts w:ascii="Consolas" w:hAnsi="Consolas" w:cs="Consolas"/>
+          <w:color w:val="000000"/>
+          <w:sz w:val="16"/>
+          <w:szCs w:val="19"/>
+          <w:highlight w:val="white"/>
+        </w:rPr>
+        <w:t>int</w:t>
+      </w:r>
+      <w:proofErr w:type="spellEnd"/>
+      <w:proofErr w:type="gramEnd"/>
+      <w:r>
+        <w:rPr>
+          <w:rFonts w:ascii="Consolas" w:hAnsi="Consolas" w:cs="Consolas"/>
+          <w:color w:val="000000"/>
+          <w:sz w:val="16"/>
+          <w:szCs w:val="19"/>
+          <w:highlight w:val="white"/>
+        </w:rPr>
+        <w:t xml:space="preserve"> </w:t>
+      </w:r>
+      <w:proofErr w:type="spellStart"/>
+      <w:r>
+        <w:rPr>
+          <w:rFonts w:ascii="Consolas" w:hAnsi="Consolas" w:cs="Consolas"/>
+          <w:color w:val="000000"/>
+          <w:sz w:val="16"/>
+          <w:szCs w:val="19"/>
+          <w:highlight w:val="white"/>
+        </w:rPr>
+        <w:t>SDL.SDL_RendererFlags.SDL_RENDERER_PRESENTVSYNC</w:t>
+      </w:r>
+      <w:proofErr w:type="spellEnd"/>
+      <w:r>
+        <w:rPr>
+          <w:rFonts w:ascii="Consolas" w:hAnsi="Consolas" w:cs="Consolas"/>
+          <w:color w:val="000000"/>
+          <w:sz w:val="16"/>
+          <w:szCs w:val="19"/>
+          <w:highlight w:val="white"/>
+        </w:rPr>
+        <w:t>)</w:t>
+      </w:r>
+    </w:p>
+    <w:p>
+      <w:pPr>
+        <w:autoSpaceDE w:val="0"/>
+        <w:autoSpaceDN w:val="0"/>
+        <w:adjustRightInd w:val="0"/>
+        <w:spacing w:after="0" w:line="240" w:lineRule="auto"/>
+        <w:rPr>
+          <w:rFonts w:ascii="Consolas" w:hAnsi="Consolas" w:cs="Consolas"/>
+          <w:color w:val="000000"/>
+          <w:sz w:val="16"/>
+          <w:szCs w:val="19"/>
+          <w:highlight w:val="white"/>
+        </w:rPr>
+      </w:pPr>
+    </w:p>
+    <w:p>
+      <w:pPr>
+        <w:autoSpaceDE w:val="0"/>
+        <w:autoSpaceDN w:val="0"/>
+        <w:adjustRightInd w:val="0"/>
+        <w:spacing w:after="0" w:line="240" w:lineRule="auto"/>
+        <w:rPr>
+          <w:rFonts w:ascii="Consolas" w:hAnsi="Consolas" w:cs="Consolas"/>
+          <w:color w:val="000000"/>
+          <w:sz w:val="16"/>
+          <w:szCs w:val="19"/>
+          <w:highlight w:val="white"/>
+        </w:rPr>
+      </w:pPr>
+      <w:r>
+        <w:rPr>
+          <w:rFonts w:ascii="Consolas" w:hAnsi="Consolas" w:cs="Consolas"/>
+          <w:color w:val="000000"/>
+          <w:sz w:val="16"/>
+          <w:szCs w:val="19"/>
+          <w:highlight w:val="white"/>
+        </w:rPr>
+        <w:t xml:space="preserve">        </w:t>
+      </w:r>
+      <w:r>
+        <w:rPr>
+          <w:rFonts w:ascii="Consolas" w:hAnsi="Consolas" w:cs="Consolas"/>
+          <w:color w:val="008000"/>
+          <w:sz w:val="16"/>
+          <w:szCs w:val="19"/>
+          <w:highlight w:val="white"/>
+        </w:rPr>
+        <w:t>// this makes a configuration record with the specifications we set out above.</w:t>
+      </w:r>
+    </w:p>
+    <w:p>
+      <w:pPr>
+        <w:autoSpaceDE w:val="0"/>
+        <w:autoSpaceDN w:val="0"/>
+        <w:adjustRightInd w:val="0"/>
+        <w:spacing w:after="0" w:line="240" w:lineRule="auto"/>
+        <w:rPr>
+          <w:rFonts w:ascii="Consolas" w:hAnsi="Consolas" w:cs="Consolas"/>
+          <w:color w:val="000000"/>
+          <w:sz w:val="16"/>
+          <w:szCs w:val="19"/>
+          <w:highlight w:val="white"/>
+        </w:rPr>
+      </w:pPr>
+      <w:r>
+        <w:rPr>
+          <w:rFonts w:ascii="Consolas" w:hAnsi="Consolas" w:cs="Consolas"/>
+          <w:color w:val="000000"/>
+          <w:sz w:val="16"/>
+          <w:szCs w:val="19"/>
+          <w:highlight w:val="white"/>
+        </w:rPr>
+        <w:t xml:space="preserve">        </w:t>
+      </w:r>
+      <w:proofErr w:type="gramStart"/>
+      <w:r>
+        <w:rPr>
+          <w:rFonts w:ascii="Consolas" w:hAnsi="Consolas" w:cs="Consolas"/>
+          <w:color w:val="0000FF"/>
+          <w:sz w:val="16"/>
+          <w:szCs w:val="19"/>
+          <w:highlight w:val="white"/>
+        </w:rPr>
+        <w:t>let</w:t>
+      </w:r>
+      <w:proofErr w:type="gramEnd"/>
+      <w:r>
+        <w:rPr>
+          <w:rFonts w:ascii="Consolas" w:hAnsi="Consolas" w:cs="Consolas"/>
+          <w:color w:val="000000"/>
+          <w:sz w:val="16"/>
+          <w:szCs w:val="19"/>
+          <w:highlight w:val="white"/>
+        </w:rPr>
+        <w:t xml:space="preserve"> </w:t>
+      </w:r>
+      <w:proofErr w:type="spellStart"/>
+      <w:r>
+        <w:rPr>
+          <w:rFonts w:ascii="Consolas" w:hAnsi="Consolas" w:cs="Consolas"/>
+          <w:color w:val="000000"/>
+          <w:sz w:val="16"/>
+          <w:szCs w:val="19"/>
+          <w:highlight w:val="white"/>
+        </w:rPr>
+        <w:t>sdlConfig</w:t>
+      </w:r>
+      <w:proofErr w:type="spellEnd"/>
+      <w:r>
+        <w:rPr>
+          <w:rFonts w:ascii="Consolas" w:hAnsi="Consolas" w:cs="Consolas"/>
+          <w:color w:val="000000"/>
+          <w:sz w:val="16"/>
+          <w:szCs w:val="19"/>
+          <w:highlight w:val="white"/>
+        </w:rPr>
+        <w:t xml:space="preserve"> =</w:t>
+      </w:r>
+    </w:p>
+    <w:p>
+      <w:pPr>
+        <w:autoSpaceDE w:val="0"/>
+        <w:autoSpaceDN w:val="0"/>
+        <w:adjustRightInd w:val="0"/>
+        <w:spacing w:after="0" w:line="240" w:lineRule="auto"/>
+        <w:rPr>
+          <w:rFonts w:ascii="Consolas" w:hAnsi="Consolas" w:cs="Consolas"/>
+          <w:color w:val="000000"/>
+          <w:sz w:val="16"/>
+          <w:szCs w:val="19"/>
+          <w:highlight w:val="white"/>
+        </w:rPr>
+      </w:pPr>
+      <w:r>
+        <w:rPr>
+          <w:rFonts w:ascii="Consolas" w:hAnsi="Consolas" w:cs="Consolas"/>
+          <w:color w:val="000000"/>
+          <w:sz w:val="16"/>
+          <w:szCs w:val="19"/>
+          <w:highlight w:val="white"/>
+        </w:rPr>
+        <w:t xml:space="preserve">            </w:t>
+      </w:r>
+      <w:proofErr w:type="spellStart"/>
+      <w:r>
+        <w:rPr>
+          <w:rFonts w:ascii="Consolas" w:hAnsi="Consolas" w:cs="Consolas"/>
+          <w:color w:val="000000"/>
+          <w:sz w:val="16"/>
+          <w:szCs w:val="19"/>
+          <w:highlight w:val="white"/>
+        </w:rPr>
+        <w:t>Sdl.makeSdlConfig</w:t>
+      </w:r>
+      <w:proofErr w:type="spellEnd"/>
+    </w:p>
+    <w:p>
+      <w:pPr>
+        <w:autoSpaceDE w:val="0"/>
+        <w:autoSpaceDN w:val="0"/>
+        <w:adjustRightInd w:val="0"/>
+        <w:spacing w:after="0" w:line="240" w:lineRule="auto"/>
+        <w:rPr>
+          <w:rFonts w:ascii="Consolas" w:hAnsi="Consolas" w:cs="Consolas"/>
+          <w:color w:val="000000"/>
+          <w:sz w:val="16"/>
+          <w:szCs w:val="19"/>
+          <w:highlight w:val="white"/>
+        </w:rPr>
+      </w:pPr>
+      <w:r>
+        <w:rPr>
+          <w:rFonts w:ascii="Consolas" w:hAnsi="Consolas" w:cs="Consolas"/>
+          <w:color w:val="000000"/>
+          <w:sz w:val="16"/>
+          <w:szCs w:val="19"/>
+          <w:highlight w:val="white"/>
+        </w:rPr>
+        <w:t xml:space="preserve">                </w:t>
+      </w:r>
+      <w:proofErr w:type="spellStart"/>
+      <w:proofErr w:type="gramStart"/>
+      <w:r>
+        <w:rPr>
+          <w:rFonts w:ascii="Consolas" w:hAnsi="Consolas" w:cs="Consolas"/>
+          <w:color w:val="000000"/>
+          <w:sz w:val="16"/>
+          <w:szCs w:val="19"/>
+          <w:highlight w:val="white"/>
+        </w:rPr>
+        <w:t>sdlViewConfig</w:t>
+      </w:r>
+      <w:proofErr w:type="spellEnd"/>
+      <w:proofErr w:type="gramEnd"/>
+    </w:p>
+    <w:p>
+      <w:pPr>
+        <w:autoSpaceDE w:val="0"/>
+        <w:autoSpaceDN w:val="0"/>
+        <w:adjustRightInd w:val="0"/>
+        <w:spacing w:after="0" w:line="240" w:lineRule="auto"/>
+        <w:rPr>
+          <w:rFonts w:ascii="Consolas" w:hAnsi="Consolas" w:cs="Consolas"/>
+          <w:color w:val="000000"/>
+          <w:sz w:val="16"/>
+          <w:szCs w:val="19"/>
+          <w:highlight w:val="white"/>
+        </w:rPr>
+      </w:pPr>
+      <w:r>
+        <w:rPr>
+          <w:rFonts w:ascii="Consolas" w:hAnsi="Consolas" w:cs="Consolas"/>
+          <w:color w:val="000000"/>
+          <w:sz w:val="16"/>
+          <w:szCs w:val="19"/>
+          <w:highlight w:val="white"/>
+        </w:rPr>
+        <w:t xml:space="preserve">                </w:t>
+      </w:r>
+      <w:proofErr w:type="spellStart"/>
+      <w:r>
+        <w:rPr>
+          <w:rFonts w:ascii="Consolas" w:hAnsi="Consolas" w:cs="Consolas"/>
+          <w:color w:val="000000"/>
+          <w:sz w:val="16"/>
+          <w:szCs w:val="19"/>
+          <w:highlight w:val="white"/>
+        </w:rPr>
+        <w:t>Voords.VirtualResolutionX</w:t>
+      </w:r>
+      <w:proofErr w:type="spellEnd"/>
+    </w:p>
+    <w:p>
+      <w:pPr>
+        <w:autoSpaceDE w:val="0"/>
+        <w:autoSpaceDN w:val="0"/>
+        <w:adjustRightInd w:val="0"/>
+        <w:spacing w:after="0" w:line="240" w:lineRule="auto"/>
+        <w:rPr>
+          <w:rFonts w:ascii="Consolas" w:hAnsi="Consolas" w:cs="Consolas"/>
+          <w:color w:val="000000"/>
+          <w:sz w:val="16"/>
+          <w:szCs w:val="19"/>
+          <w:highlight w:val="white"/>
+        </w:rPr>
+      </w:pPr>
+      <w:r>
+        <w:rPr>
+          <w:rFonts w:ascii="Consolas" w:hAnsi="Consolas" w:cs="Consolas"/>
+          <w:color w:val="000000"/>
+          <w:sz w:val="16"/>
+          <w:szCs w:val="19"/>
+          <w:highlight w:val="white"/>
+        </w:rPr>
+        <w:t xml:space="preserve">                </w:t>
+      </w:r>
+      <w:proofErr w:type="spellStart"/>
+      <w:r>
+        <w:rPr>
+          <w:rFonts w:ascii="Consolas" w:hAnsi="Consolas" w:cs="Consolas"/>
+          <w:color w:val="000000"/>
+          <w:sz w:val="16"/>
+          <w:szCs w:val="19"/>
+          <w:highlight w:val="white"/>
+        </w:rPr>
+        <w:t>Voords.VirtualResolutionY</w:t>
+      </w:r>
+      <w:proofErr w:type="spellEnd"/>
+    </w:p>
+    <w:p>
+      <w:pPr>
+        <w:autoSpaceDE w:val="0"/>
+        <w:autoSpaceDN w:val="0"/>
+        <w:adjustRightInd w:val="0"/>
+        <w:spacing w:after="0" w:line="240" w:lineRule="auto"/>
+        <w:rPr>
+          <w:rFonts w:ascii="Consolas" w:hAnsi="Consolas" w:cs="Consolas"/>
+          <w:color w:val="000000"/>
+          <w:sz w:val="16"/>
+          <w:szCs w:val="19"/>
+          <w:highlight w:val="white"/>
+        </w:rPr>
+      </w:pPr>
+      <w:r>
+        <w:rPr>
+          <w:rFonts w:ascii="Consolas" w:hAnsi="Consolas" w:cs="Consolas"/>
+          <w:color w:val="000000"/>
+          <w:sz w:val="16"/>
+          <w:szCs w:val="19"/>
+          <w:highlight w:val="white"/>
+        </w:rPr>
+        <w:t xml:space="preserve">                </w:t>
+      </w:r>
+      <w:proofErr w:type="spellStart"/>
+      <w:proofErr w:type="gramStart"/>
+      <w:r>
+        <w:rPr>
+          <w:rFonts w:ascii="Consolas" w:hAnsi="Consolas" w:cs="Consolas"/>
+          <w:color w:val="000000"/>
+          <w:sz w:val="16"/>
+          <w:szCs w:val="19"/>
+          <w:highlight w:val="white"/>
+        </w:rPr>
+        <w:t>sdlRenderFlags</w:t>
+      </w:r>
+      <w:proofErr w:type="spellEnd"/>
+      <w:proofErr w:type="gramEnd"/>
+    </w:p>
+    <w:p>
+      <w:pPr>
+        <w:autoSpaceDE w:val="0"/>
+        <w:autoSpaceDN w:val="0"/>
+        <w:adjustRightInd w:val="0"/>
+        <w:spacing w:after="0" w:line="240" w:lineRule="auto"/>
+        <w:rPr>
+          <w:rFonts w:ascii="Consolas" w:hAnsi="Consolas" w:cs="Consolas"/>
+          <w:color w:val="000000"/>
+          <w:sz w:val="16"/>
+          <w:szCs w:val="19"/>
+          <w:highlight w:val="white"/>
+        </w:rPr>
+      </w:pPr>
+      <w:r>
+        <w:rPr>
+          <w:rFonts w:ascii="Consolas" w:hAnsi="Consolas" w:cs="Consolas"/>
+          <w:color w:val="000000"/>
+          <w:sz w:val="16"/>
+          <w:szCs w:val="19"/>
+          <w:highlight w:val="white"/>
+        </w:rPr>
+        <w:t xml:space="preserve">                1024</w:t>
+      </w:r>
+    </w:p>
+    <w:p>
+      <w:pPr>
+        <w:autoSpaceDE w:val="0"/>
+        <w:autoSpaceDN w:val="0"/>
+        <w:adjustRightInd w:val="0"/>
+        <w:spacing w:after="0" w:line="240" w:lineRule="auto"/>
+        <w:rPr>
+          <w:rFonts w:ascii="Consolas" w:hAnsi="Consolas" w:cs="Consolas"/>
+          <w:color w:val="000000"/>
+          <w:sz w:val="16"/>
+          <w:szCs w:val="19"/>
+          <w:highlight w:val="white"/>
+        </w:rPr>
+      </w:pPr>
+      <w:r>
+        <w:rPr>
+          <w:rFonts w:ascii="Consolas" w:hAnsi="Consolas" w:cs="Consolas"/>
+          <w:color w:val="000000"/>
+          <w:sz w:val="16"/>
+          <w:szCs w:val="19"/>
+          <w:highlight w:val="white"/>
+        </w:rPr>
+        <w:t xml:space="preserve">        </w:t>
+      </w:r>
+    </w:p>
+    <w:p>
+      <w:pPr>
+        <w:autoSpaceDE w:val="0"/>
+        <w:autoSpaceDN w:val="0"/>
+        <w:adjustRightInd w:val="0"/>
+        <w:spacing w:after="0" w:line="240" w:lineRule="auto"/>
+        <w:rPr>
+          <w:rFonts w:ascii="Consolas" w:hAnsi="Consolas" w:cs="Consolas"/>
+          <w:color w:val="000000"/>
+          <w:sz w:val="16"/>
+          <w:szCs w:val="19"/>
+          <w:highlight w:val="white"/>
+        </w:rPr>
+      </w:pPr>
+      <w:r>
+        <w:rPr>
+          <w:rFonts w:ascii="Consolas" w:hAnsi="Consolas" w:cs="Consolas"/>
+          <w:color w:val="000000"/>
+          <w:sz w:val="16"/>
+          <w:szCs w:val="19"/>
+          <w:highlight w:val="white"/>
+        </w:rPr>
+        <w:t xml:space="preserve">        </w:t>
+      </w:r>
+      <w:r>
+        <w:rPr>
+          <w:rFonts w:ascii="Consolas" w:hAnsi="Consolas" w:cs="Consolas"/>
+          <w:color w:val="008000"/>
+          <w:sz w:val="16"/>
+          <w:szCs w:val="19"/>
+          <w:highlight w:val="white"/>
+        </w:rPr>
+        <w:t>// this is a callback that attempts to create 'the world' in a functional programming</w:t>
+      </w:r>
+    </w:p>
+    <w:p>
+      <w:pPr>
+        <w:autoSpaceDE w:val="0"/>
+        <w:autoSpaceDN w:val="0"/>
+        <w:adjustRightInd w:val="0"/>
+        <w:spacing w:after="0" w:line="240" w:lineRule="auto"/>
+        <w:rPr>
+          <w:rFonts w:ascii="Consolas" w:hAnsi="Consolas" w:cs="Consolas"/>
+          <w:color w:val="000000"/>
+          <w:sz w:val="16"/>
+          <w:szCs w:val="19"/>
+          <w:highlight w:val="white"/>
+        </w:rPr>
+      </w:pPr>
+      <w:r>
+        <w:rPr>
+          <w:rFonts w:ascii="Consolas" w:hAnsi="Consolas" w:cs="Consolas"/>
+          <w:color w:val="000000"/>
+          <w:sz w:val="16"/>
+          <w:szCs w:val="19"/>
+          <w:highlight w:val="white"/>
+        </w:rPr>
+        <w:t xml:space="preserve">        </w:t>
+      </w:r>
+      <w:r>
+        <w:rPr>
+          <w:rFonts w:ascii="Consolas" w:hAnsi="Consolas" w:cs="Consolas"/>
+          <w:color w:val="008000"/>
+          <w:sz w:val="16"/>
+          <w:szCs w:val="19"/>
+          <w:highlight w:val="white"/>
+        </w:rPr>
+        <w:t>// sense. In Nu, the world is represented as a complex record type name World.</w:t>
+      </w:r>
+    </w:p>
+    <w:p>
+      <w:pPr>
+        <w:autoSpaceDE w:val="0"/>
+        <w:autoSpaceDN w:val="0"/>
+        <w:adjustRightInd w:val="0"/>
+        <w:spacing w:after="0" w:line="240" w:lineRule="auto"/>
+        <w:rPr>
+          <w:rFonts w:ascii="Consolas" w:hAnsi="Consolas" w:cs="Consolas"/>
+          <w:color w:val="000000"/>
+          <w:sz w:val="16"/>
+          <w:szCs w:val="19"/>
+          <w:highlight w:val="white"/>
+        </w:rPr>
+      </w:pPr>
+      <w:r>
+        <w:rPr>
+          <w:rFonts w:ascii="Consolas" w:hAnsi="Consolas" w:cs="Consolas"/>
+          <w:color w:val="000000"/>
+          <w:sz w:val="16"/>
+          <w:szCs w:val="19"/>
+          <w:highlight w:val="white"/>
+        </w:rPr>
+        <w:t xml:space="preserve">        </w:t>
+      </w:r>
+      <w:proofErr w:type="gramStart"/>
+      <w:r>
+        <w:rPr>
+          <w:rFonts w:ascii="Consolas" w:hAnsi="Consolas" w:cs="Consolas"/>
+          <w:color w:val="0000FF"/>
+          <w:sz w:val="16"/>
+          <w:szCs w:val="19"/>
+          <w:highlight w:val="white"/>
+        </w:rPr>
+        <w:t>let</w:t>
+      </w:r>
+      <w:proofErr w:type="gramEnd"/>
+      <w:r>
+        <w:rPr>
+          <w:rFonts w:ascii="Consolas" w:hAnsi="Consolas" w:cs="Consolas"/>
+          <w:color w:val="000000"/>
+          <w:sz w:val="16"/>
+          <w:szCs w:val="19"/>
+          <w:highlight w:val="white"/>
+        </w:rPr>
+        <w:t xml:space="preserve"> </w:t>
+      </w:r>
+      <w:proofErr w:type="spellStart"/>
+      <w:r>
+        <w:rPr>
+          <w:rFonts w:ascii="Consolas" w:hAnsi="Consolas" w:cs="Consolas"/>
+          <w:color w:val="000000"/>
+          <w:sz w:val="16"/>
+          <w:szCs w:val="19"/>
+          <w:highlight w:val="white"/>
+        </w:rPr>
+        <w:t>tryCreateWorld</w:t>
+      </w:r>
+      <w:proofErr w:type="spellEnd"/>
+      <w:r>
+        <w:rPr>
+          <w:rFonts w:ascii="Consolas" w:hAnsi="Consolas" w:cs="Consolas"/>
+          <w:color w:val="000000"/>
+          <w:sz w:val="16"/>
+          <w:szCs w:val="19"/>
+          <w:highlight w:val="white"/>
+        </w:rPr>
+        <w:t xml:space="preserve"> </w:t>
+      </w:r>
+      <w:proofErr w:type="spellStart"/>
+      <w:r>
+        <w:rPr>
+          <w:rFonts w:ascii="Consolas" w:hAnsi="Consolas" w:cs="Consolas"/>
+          <w:color w:val="000000"/>
+          <w:sz w:val="16"/>
+          <w:szCs w:val="19"/>
+          <w:highlight w:val="white"/>
+        </w:rPr>
+        <w:t>sdlDeps</w:t>
+      </w:r>
+      <w:proofErr w:type="spellEnd"/>
+      <w:r>
+        <w:rPr>
+          <w:rFonts w:ascii="Consolas" w:hAnsi="Consolas" w:cs="Consolas"/>
+          <w:color w:val="000000"/>
+          <w:sz w:val="16"/>
+          <w:szCs w:val="19"/>
+          <w:highlight w:val="white"/>
+        </w:rPr>
+        <w:t xml:space="preserve"> =</w:t>
+      </w:r>
+    </w:p>
+    <w:p>
+      <w:pPr>
+        <w:autoSpaceDE w:val="0"/>
+        <w:autoSpaceDN w:val="0"/>
+        <w:adjustRightInd w:val="0"/>
+        <w:spacing w:after="0" w:line="240" w:lineRule="auto"/>
+        <w:rPr>
+          <w:rFonts w:ascii="Consolas" w:hAnsi="Consolas" w:cs="Consolas"/>
+          <w:color w:val="000000"/>
+          <w:sz w:val="16"/>
+          <w:szCs w:val="19"/>
+          <w:highlight w:val="white"/>
+        </w:rPr>
+      </w:pPr>
+      <w:r>
+        <w:rPr>
+          <w:rFonts w:ascii="Consolas" w:hAnsi="Consolas" w:cs="Consolas"/>
+          <w:color w:val="000000"/>
+          <w:sz w:val="16"/>
+          <w:szCs w:val="19"/>
+          <w:highlight w:val="white"/>
+        </w:rPr>
+        <w:t xml:space="preserve">            </w:t>
+      </w:r>
+    </w:p>
+    <w:p>
+      <w:pPr>
+        <w:autoSpaceDE w:val="0"/>
+        <w:autoSpaceDN w:val="0"/>
+        <w:adjustRightInd w:val="0"/>
+        <w:spacing w:after="0" w:line="240" w:lineRule="auto"/>
+        <w:rPr>
+          <w:rFonts w:ascii="Consolas" w:hAnsi="Consolas" w:cs="Consolas"/>
+          <w:color w:val="000000"/>
+          <w:sz w:val="16"/>
+          <w:szCs w:val="19"/>
+          <w:highlight w:val="white"/>
+        </w:rPr>
+      </w:pPr>
+      <w:r>
+        <w:rPr>
+          <w:rFonts w:ascii="Consolas" w:hAnsi="Consolas" w:cs="Consolas"/>
+          <w:color w:val="000000"/>
+          <w:sz w:val="16"/>
+          <w:szCs w:val="19"/>
+          <w:highlight w:val="white"/>
+        </w:rPr>
+        <w:t xml:space="preserve">            </w:t>
+      </w:r>
+      <w:r>
+        <w:rPr>
+          <w:rFonts w:ascii="Consolas" w:hAnsi="Consolas" w:cs="Consolas"/>
+          <w:color w:val="008000"/>
+          <w:sz w:val="16"/>
+          <w:szCs w:val="19"/>
+          <w:highlight w:val="white"/>
+        </w:rPr>
+        <w:t>// Game dispatchers specify some unique, high-level behavior and data for your game.</w:t>
+      </w:r>
+    </w:p>
+    <w:p>
+      <w:pPr>
+        <w:autoSpaceDE w:val="0"/>
+        <w:autoSpaceDN w:val="0"/>
+        <w:adjustRightInd w:val="0"/>
+        <w:spacing w:after="0" w:line="240" w:lineRule="auto"/>
+        <w:rPr>
+          <w:rFonts w:ascii="Consolas" w:hAnsi="Consolas" w:cs="Consolas"/>
+          <w:color w:val="000000"/>
+          <w:sz w:val="16"/>
+          <w:szCs w:val="19"/>
+          <w:highlight w:val="white"/>
+        </w:rPr>
+      </w:pPr>
+      <w:r>
+        <w:rPr>
+          <w:rFonts w:ascii="Consolas" w:hAnsi="Consolas" w:cs="Consolas"/>
+          <w:color w:val="000000"/>
+          <w:sz w:val="16"/>
+          <w:szCs w:val="19"/>
+          <w:highlight w:val="white"/>
+        </w:rPr>
+        <w:t xml:space="preserve">            </w:t>
+      </w:r>
+      <w:r>
+        <w:rPr>
+          <w:rFonts w:ascii="Consolas" w:hAnsi="Consolas" w:cs="Consolas"/>
+          <w:color w:val="008000"/>
+          <w:sz w:val="16"/>
+          <w:szCs w:val="19"/>
+          <w:highlight w:val="white"/>
+        </w:rPr>
+        <w:t xml:space="preserve">// </w:t>
+      </w:r>
+      <w:proofErr w:type="gramStart"/>
+      <w:r>
+        <w:rPr>
+          <w:rFonts w:ascii="Consolas" w:hAnsi="Consolas" w:cs="Consolas"/>
+          <w:color w:val="008000"/>
+          <w:sz w:val="16"/>
+          <w:szCs w:val="19"/>
+          <w:highlight w:val="white"/>
+        </w:rPr>
+        <w:t>Since</w:t>
+      </w:r>
+      <w:proofErr w:type="gramEnd"/>
+      <w:r>
+        <w:rPr>
+          <w:rFonts w:ascii="Consolas" w:hAnsi="Consolas" w:cs="Consolas"/>
+          <w:color w:val="008000"/>
+          <w:sz w:val="16"/>
+          <w:szCs w:val="19"/>
+          <w:highlight w:val="white"/>
+        </w:rPr>
+        <w:t xml:space="preserve"> this particular program has no unique behavior, the vanilla base class</w:t>
+      </w:r>
+    </w:p>
+    <w:p>
+      <w:pPr>
+        <w:autoSpaceDE w:val="0"/>
+        <w:autoSpaceDN w:val="0"/>
+        <w:adjustRightInd w:val="0"/>
+        <w:spacing w:after="0" w:line="240" w:lineRule="auto"/>
+        <w:rPr>
+          <w:rFonts w:ascii="Consolas" w:hAnsi="Consolas" w:cs="Consolas"/>
+          <w:color w:val="000000"/>
+          <w:sz w:val="16"/>
+          <w:szCs w:val="19"/>
+          <w:highlight w:val="white"/>
+        </w:rPr>
+      </w:pPr>
+      <w:r>
+        <w:rPr>
+          <w:rFonts w:ascii="Consolas" w:hAnsi="Consolas" w:cs="Consolas"/>
+          <w:color w:val="000000"/>
+          <w:sz w:val="16"/>
+          <w:szCs w:val="19"/>
+          <w:highlight w:val="white"/>
+        </w:rPr>
+        <w:t xml:space="preserve">            </w:t>
+      </w:r>
+      <w:r>
+        <w:rPr>
+          <w:rFonts w:ascii="Consolas" w:hAnsi="Consolas" w:cs="Consolas"/>
+          <w:color w:val="008000"/>
+          <w:sz w:val="16"/>
+          <w:szCs w:val="19"/>
+          <w:highlight w:val="white"/>
+        </w:rPr>
+        <w:t xml:space="preserve">// </w:t>
+      </w:r>
+      <w:proofErr w:type="spellStart"/>
+      <w:r>
+        <w:rPr>
+          <w:rFonts w:ascii="Consolas" w:hAnsi="Consolas" w:cs="Consolas"/>
+          <w:color w:val="008000"/>
+          <w:sz w:val="16"/>
+          <w:szCs w:val="19"/>
+          <w:highlight w:val="white"/>
+        </w:rPr>
+        <w:t>GameDispatcher</w:t>
+      </w:r>
+      <w:proofErr w:type="spellEnd"/>
+      <w:r>
+        <w:rPr>
+          <w:rFonts w:ascii="Consolas" w:hAnsi="Consolas" w:cs="Consolas"/>
+          <w:color w:val="008000"/>
+          <w:sz w:val="16"/>
+          <w:szCs w:val="19"/>
+          <w:highlight w:val="white"/>
+        </w:rPr>
+        <w:t xml:space="preserve"> is used.            </w:t>
+      </w:r>
+    </w:p>
+    <w:p>
+      <w:pPr>
+        <w:autoSpaceDE w:val="0"/>
+        <w:autoSpaceDN w:val="0"/>
+        <w:adjustRightInd w:val="0"/>
+        <w:spacing w:after="0" w:line="240" w:lineRule="auto"/>
+        <w:rPr>
+          <w:rFonts w:ascii="Consolas" w:hAnsi="Consolas" w:cs="Consolas"/>
+          <w:color w:val="000000"/>
+          <w:sz w:val="16"/>
+          <w:szCs w:val="19"/>
+          <w:highlight w:val="white"/>
+        </w:rPr>
+      </w:pPr>
+      <w:r>
+        <w:rPr>
+          <w:rFonts w:ascii="Consolas" w:hAnsi="Consolas" w:cs="Consolas"/>
+          <w:color w:val="000000"/>
+          <w:sz w:val="16"/>
+          <w:szCs w:val="19"/>
+          <w:highlight w:val="white"/>
+        </w:rPr>
+        <w:t xml:space="preserve">            </w:t>
+      </w:r>
+      <w:proofErr w:type="gramStart"/>
+      <w:r>
+        <w:rPr>
+          <w:rFonts w:ascii="Consolas" w:hAnsi="Consolas" w:cs="Consolas"/>
+          <w:color w:val="0000FF"/>
+          <w:sz w:val="16"/>
+          <w:szCs w:val="19"/>
+          <w:highlight w:val="white"/>
+        </w:rPr>
+        <w:t>let</w:t>
+      </w:r>
+      <w:proofErr w:type="gramEnd"/>
+      <w:r>
+        <w:rPr>
+          <w:rFonts w:ascii="Consolas" w:hAnsi="Consolas" w:cs="Consolas"/>
+          <w:color w:val="000000"/>
+          <w:sz w:val="16"/>
+          <w:szCs w:val="19"/>
+          <w:highlight w:val="white"/>
+        </w:rPr>
+        <w:t xml:space="preserve"> </w:t>
+      </w:r>
+      <w:proofErr w:type="spellStart"/>
+      <w:r>
+        <w:rPr>
+          <w:rFonts w:ascii="Consolas" w:hAnsi="Consolas" w:cs="Consolas"/>
+          <w:color w:val="000000"/>
+          <w:sz w:val="16"/>
+          <w:szCs w:val="19"/>
+          <w:highlight w:val="white"/>
+        </w:rPr>
+        <w:t>gameDispatcher</w:t>
+      </w:r>
+      <w:proofErr w:type="spellEnd"/>
+      <w:r>
+        <w:rPr>
+          <w:rFonts w:ascii="Consolas" w:hAnsi="Consolas" w:cs="Consolas"/>
+          <w:color w:val="000000"/>
+          <w:sz w:val="16"/>
+          <w:szCs w:val="19"/>
+          <w:highlight w:val="white"/>
+        </w:rPr>
+        <w:t xml:space="preserve"> = </w:t>
+      </w:r>
+      <w:proofErr w:type="spellStart"/>
+      <w:r>
+        <w:rPr>
+          <w:rFonts w:ascii="Consolas" w:hAnsi="Consolas" w:cs="Consolas"/>
+          <w:color w:val="000000"/>
+          <w:sz w:val="16"/>
+          <w:szCs w:val="19"/>
+          <w:highlight w:val="white"/>
+        </w:rPr>
+        <w:t>GameDispatcher</w:t>
+      </w:r>
+      <w:proofErr w:type="spellEnd"/>
+      <w:r>
+        <w:rPr>
+          <w:rFonts w:ascii="Consolas" w:hAnsi="Consolas" w:cs="Consolas"/>
+          <w:color w:val="000000"/>
+          <w:sz w:val="16"/>
+          <w:szCs w:val="19"/>
+          <w:highlight w:val="white"/>
+        </w:rPr>
+        <w:t xml:space="preserve"> () :&gt; </w:t>
+      </w:r>
+      <w:proofErr w:type="spellStart"/>
+      <w:r>
+        <w:rPr>
+          <w:rFonts w:ascii="Consolas" w:hAnsi="Consolas" w:cs="Consolas"/>
+          <w:color w:val="000000"/>
+          <w:sz w:val="16"/>
+          <w:szCs w:val="19"/>
+          <w:highlight w:val="white"/>
+        </w:rPr>
+        <w:t>obj</w:t>
+      </w:r>
+      <w:proofErr w:type="spellEnd"/>
+    </w:p>
+    <w:p>
+      <w:pPr>
+        <w:autoSpaceDE w:val="0"/>
+        <w:autoSpaceDN w:val="0"/>
+        <w:adjustRightInd w:val="0"/>
+        <w:spacing w:after="0" w:line="240" w:lineRule="auto"/>
+        <w:rPr>
+          <w:rFonts w:ascii="Consolas" w:hAnsi="Consolas" w:cs="Consolas"/>
+          <w:color w:val="000000"/>
+          <w:sz w:val="16"/>
+          <w:szCs w:val="19"/>
+          <w:highlight w:val="white"/>
+        </w:rPr>
+      </w:pPr>
+      <w:r>
+        <w:rPr>
+          <w:rFonts w:ascii="Consolas" w:hAnsi="Consolas" w:cs="Consolas"/>
+          <w:color w:val="000000"/>
+          <w:sz w:val="16"/>
+          <w:szCs w:val="19"/>
+          <w:highlight w:val="white"/>
+        </w:rPr>
+        <w:t xml:space="preserve">            </w:t>
+      </w:r>
+    </w:p>
+    <w:p>
+      <w:pPr>
+        <w:autoSpaceDE w:val="0"/>
+        <w:autoSpaceDN w:val="0"/>
+        <w:adjustRightInd w:val="0"/>
+        <w:spacing w:after="0" w:line="240" w:lineRule="auto"/>
+        <w:rPr>
+          <w:rFonts w:ascii="Consolas" w:hAnsi="Consolas" w:cs="Consolas"/>
+          <w:color w:val="000000"/>
+          <w:sz w:val="16"/>
+          <w:szCs w:val="19"/>
+          <w:highlight w:val="white"/>
+        </w:rPr>
+      </w:pPr>
+      <w:r>
+        <w:rPr>
+          <w:rFonts w:ascii="Consolas" w:hAnsi="Consolas" w:cs="Consolas"/>
+          <w:color w:val="000000"/>
+          <w:sz w:val="16"/>
+          <w:szCs w:val="19"/>
+          <w:highlight w:val="white"/>
+        </w:rPr>
+        <w:t xml:space="preserve">            </w:t>
+      </w:r>
+      <w:r>
+        <w:rPr>
+          <w:rFonts w:ascii="Consolas" w:hAnsi="Consolas" w:cs="Consolas"/>
+          <w:color w:val="008000"/>
+          <w:sz w:val="16"/>
+          <w:szCs w:val="19"/>
+          <w:highlight w:val="white"/>
+        </w:rPr>
+        <w:t>// here is an attempt to create Nu's world using SDL dependencies that will be created</w:t>
+      </w:r>
+    </w:p>
+    <w:p>
+      <w:pPr>
+        <w:autoSpaceDE w:val="0"/>
+        <w:autoSpaceDN w:val="0"/>
+        <w:adjustRightInd w:val="0"/>
+        <w:spacing w:after="0" w:line="240" w:lineRule="auto"/>
+        <w:rPr>
+          <w:rFonts w:ascii="Consolas" w:hAnsi="Consolas" w:cs="Consolas"/>
+          <w:color w:val="000000"/>
+          <w:sz w:val="16"/>
+          <w:szCs w:val="19"/>
+          <w:highlight w:val="white"/>
+        </w:rPr>
+      </w:pPr>
+      <w:r>
+        <w:rPr>
+          <w:rFonts w:ascii="Consolas" w:hAnsi="Consolas" w:cs="Consolas"/>
+          <w:color w:val="000000"/>
+          <w:sz w:val="16"/>
+          <w:szCs w:val="19"/>
+          <w:highlight w:val="white"/>
+        </w:rPr>
+        <w:t xml:space="preserve">            </w:t>
+      </w:r>
+      <w:r>
+        <w:rPr>
+          <w:rFonts w:ascii="Consolas" w:hAnsi="Consolas" w:cs="Consolas"/>
+          <w:color w:val="008000"/>
+          <w:sz w:val="16"/>
+          <w:szCs w:val="19"/>
+          <w:highlight w:val="white"/>
+        </w:rPr>
+        <w:t>// from the invoking function using the SDL configuration we defined above, the</w:t>
+      </w:r>
+    </w:p>
+    <w:p>
+      <w:pPr>
+        <w:autoSpaceDE w:val="0"/>
+        <w:autoSpaceDN w:val="0"/>
+        <w:adjustRightInd w:val="0"/>
+        <w:spacing w:after="0" w:line="240" w:lineRule="auto"/>
+        <w:rPr>
+          <w:rFonts w:ascii="Consolas" w:hAnsi="Consolas" w:cs="Consolas"/>
+          <w:color w:val="000000"/>
+          <w:sz w:val="16"/>
+          <w:szCs w:val="19"/>
+          <w:highlight w:val="white"/>
+        </w:rPr>
+      </w:pPr>
+      <w:r>
+        <w:rPr>
+          <w:rFonts w:ascii="Consolas" w:hAnsi="Consolas" w:cs="Consolas"/>
+          <w:color w:val="000000"/>
+          <w:sz w:val="16"/>
+          <w:szCs w:val="19"/>
+          <w:highlight w:val="white"/>
+        </w:rPr>
+        <w:t xml:space="preserve">            </w:t>
+      </w:r>
+      <w:r>
+        <w:rPr>
+          <w:rFonts w:ascii="Consolas" w:hAnsi="Consolas" w:cs="Consolas"/>
+          <w:color w:val="008000"/>
+          <w:sz w:val="16"/>
+          <w:szCs w:val="19"/>
+          <w:highlight w:val="white"/>
+        </w:rPr>
+        <w:t xml:space="preserve">// </w:t>
+      </w:r>
+      <w:proofErr w:type="spellStart"/>
+      <w:r>
+        <w:rPr>
+          <w:rFonts w:ascii="Consolas" w:hAnsi="Consolas" w:cs="Consolas"/>
+          <w:color w:val="008000"/>
+          <w:sz w:val="16"/>
+          <w:szCs w:val="19"/>
+          <w:highlight w:val="white"/>
+        </w:rPr>
+        <w:t>gameDispatcher</w:t>
+      </w:r>
+      <w:proofErr w:type="spellEnd"/>
+      <w:r>
+        <w:rPr>
+          <w:rFonts w:ascii="Consolas" w:hAnsi="Consolas" w:cs="Consolas"/>
+          <w:color w:val="008000"/>
+          <w:sz w:val="16"/>
+          <w:szCs w:val="19"/>
+          <w:highlight w:val="white"/>
+        </w:rPr>
+        <w:t xml:space="preserve"> immediately above, and a value that could have been used to</w:t>
+      </w:r>
+    </w:p>
+    <w:p>
+      <w:pPr>
+        <w:autoSpaceDE w:val="0"/>
+        <w:autoSpaceDN w:val="0"/>
+        <w:adjustRightInd w:val="0"/>
+        <w:spacing w:after="0" w:line="240" w:lineRule="auto"/>
+        <w:rPr>
+          <w:rFonts w:ascii="Consolas" w:hAnsi="Consolas" w:cs="Consolas"/>
+          <w:color w:val="000000"/>
+          <w:sz w:val="16"/>
+          <w:szCs w:val="19"/>
+          <w:highlight w:val="white"/>
+        </w:rPr>
+      </w:pPr>
+      <w:r>
+        <w:rPr>
+          <w:rFonts w:ascii="Consolas" w:hAnsi="Consolas" w:cs="Consolas"/>
+          <w:color w:val="000000"/>
+          <w:sz w:val="16"/>
+          <w:szCs w:val="19"/>
+          <w:highlight w:val="white"/>
+        </w:rPr>
+        <w:t xml:space="preserve">            </w:t>
+      </w:r>
+      <w:r>
+        <w:rPr>
+          <w:rFonts w:ascii="Consolas" w:hAnsi="Consolas" w:cs="Consolas"/>
+          <w:color w:val="008000"/>
+          <w:sz w:val="16"/>
+          <w:szCs w:val="19"/>
+          <w:highlight w:val="white"/>
+        </w:rPr>
+        <w:t>// user-defined data to the world had we needed it (we don't, so we pass unit).</w:t>
+      </w:r>
+    </w:p>
+    <w:p>
+      <w:pPr>
+        <w:autoSpaceDE w:val="0"/>
+        <w:autoSpaceDN w:val="0"/>
+        <w:adjustRightInd w:val="0"/>
+        <w:spacing w:after="0" w:line="240" w:lineRule="auto"/>
+        <w:rPr>
+          <w:rFonts w:ascii="Consolas" w:hAnsi="Consolas" w:cs="Consolas"/>
+          <w:color w:val="000000"/>
+          <w:sz w:val="16"/>
+          <w:szCs w:val="19"/>
+          <w:highlight w:val="white"/>
+        </w:rPr>
+      </w:pPr>
+      <w:r>
+        <w:rPr>
+          <w:rFonts w:ascii="Consolas" w:hAnsi="Consolas" w:cs="Consolas"/>
+          <w:color w:val="000000"/>
+          <w:sz w:val="16"/>
+          <w:szCs w:val="19"/>
+          <w:highlight w:val="white"/>
+        </w:rPr>
+        <w:t xml:space="preserve">            </w:t>
+      </w:r>
+      <w:proofErr w:type="spellStart"/>
+      <w:r>
+        <w:rPr>
+          <w:rFonts w:ascii="Consolas" w:hAnsi="Consolas" w:cs="Consolas"/>
+          <w:color w:val="000000"/>
+          <w:sz w:val="16"/>
+          <w:szCs w:val="19"/>
+          <w:highlight w:val="white"/>
+        </w:rPr>
+        <w:t>World.tryCreateEmptyWorld</w:t>
+      </w:r>
+      <w:proofErr w:type="spellEnd"/>
+      <w:r>
+        <w:rPr>
+          <w:rFonts w:ascii="Consolas" w:hAnsi="Consolas" w:cs="Consolas"/>
+          <w:color w:val="000000"/>
+          <w:sz w:val="16"/>
+          <w:szCs w:val="19"/>
+          <w:highlight w:val="white"/>
+        </w:rPr>
+        <w:t xml:space="preserve"> </w:t>
+      </w:r>
+      <w:proofErr w:type="spellStart"/>
+      <w:r>
+        <w:rPr>
+          <w:rFonts w:ascii="Consolas" w:hAnsi="Consolas" w:cs="Consolas"/>
+          <w:color w:val="000000"/>
+          <w:sz w:val="16"/>
+          <w:szCs w:val="19"/>
+          <w:highlight w:val="white"/>
+        </w:rPr>
+        <w:t>sdlDeps</w:t>
+      </w:r>
+      <w:proofErr w:type="spellEnd"/>
+      <w:r>
+        <w:rPr>
+          <w:rFonts w:ascii="Consolas" w:hAnsi="Consolas" w:cs="Consolas"/>
+          <w:color w:val="000000"/>
+          <w:sz w:val="16"/>
+          <w:szCs w:val="19"/>
+          <w:highlight w:val="white"/>
+        </w:rPr>
+        <w:t xml:space="preserve"> </w:t>
+      </w:r>
+      <w:proofErr w:type="spellStart"/>
+      <w:r>
+        <w:rPr>
+          <w:rFonts w:ascii="Consolas" w:hAnsi="Consolas" w:cs="Consolas"/>
+          <w:color w:val="000000"/>
+          <w:sz w:val="16"/>
+          <w:szCs w:val="19"/>
+          <w:highlight w:val="white"/>
+        </w:rPr>
+        <w:t>gameDispatcher</w:t>
+      </w:r>
+      <w:proofErr w:type="spellEnd"/>
+      <w:r>
+        <w:rPr>
+          <w:rFonts w:ascii="Consolas" w:hAnsi="Consolas" w:cs="Consolas"/>
+          <w:color w:val="000000"/>
+          <w:sz w:val="16"/>
+          <w:szCs w:val="19"/>
+          <w:highlight w:val="white"/>
+        </w:rPr>
+        <w:t xml:space="preserve"> ()</w:t>
+      </w:r>
+    </w:p>
+    <w:p>
+      <w:pPr>
+        <w:autoSpaceDE w:val="0"/>
+        <w:autoSpaceDN w:val="0"/>
+        <w:adjustRightInd w:val="0"/>
+        <w:spacing w:after="0" w:line="240" w:lineRule="auto"/>
+        <w:rPr>
+          <w:rFonts w:ascii="Consolas" w:hAnsi="Consolas" w:cs="Consolas"/>
+          <w:color w:val="000000"/>
+          <w:sz w:val="16"/>
+          <w:szCs w:val="19"/>
+          <w:highlight w:val="white"/>
+        </w:rPr>
+      </w:pPr>
+    </w:p>
+    <w:p>
+      <w:pPr>
+        <w:autoSpaceDE w:val="0"/>
+        <w:autoSpaceDN w:val="0"/>
+        <w:adjustRightInd w:val="0"/>
+        <w:spacing w:after="0" w:line="240" w:lineRule="auto"/>
+        <w:rPr>
+          <w:rFonts w:ascii="Consolas" w:hAnsi="Consolas" w:cs="Consolas"/>
+          <w:color w:val="000000"/>
+          <w:sz w:val="16"/>
+          <w:szCs w:val="19"/>
+          <w:highlight w:val="white"/>
+        </w:rPr>
+      </w:pPr>
+      <w:r>
+        <w:rPr>
+          <w:rFonts w:ascii="Consolas" w:hAnsi="Consolas" w:cs="Consolas"/>
+          <w:color w:val="000000"/>
+          <w:sz w:val="16"/>
+          <w:szCs w:val="19"/>
+          <w:highlight w:val="white"/>
+        </w:rPr>
+        <w:t xml:space="preserve">        </w:t>
+      </w:r>
+      <w:r>
+        <w:rPr>
+          <w:rFonts w:ascii="Consolas" w:hAnsi="Consolas" w:cs="Consolas"/>
+          <w:color w:val="008000"/>
+          <w:sz w:val="16"/>
+          <w:szCs w:val="19"/>
+          <w:highlight w:val="white"/>
+        </w:rPr>
+        <w:t>// this is a callback that specifies your program's unique behavior when updating the world</w:t>
+      </w:r>
+    </w:p>
+    <w:p>
+      <w:pPr>
+        <w:autoSpaceDE w:val="0"/>
+        <w:autoSpaceDN w:val="0"/>
+        <w:adjustRightInd w:val="0"/>
+        <w:spacing w:after="0" w:line="240" w:lineRule="auto"/>
+        <w:rPr>
+          <w:rFonts w:ascii="Consolas" w:hAnsi="Consolas" w:cs="Consolas"/>
+          <w:color w:val="000000"/>
+          <w:sz w:val="16"/>
+          <w:szCs w:val="19"/>
+          <w:highlight w:val="white"/>
+        </w:rPr>
+      </w:pPr>
+      <w:r>
+        <w:rPr>
+          <w:rFonts w:ascii="Consolas" w:hAnsi="Consolas" w:cs="Consolas"/>
+          <w:color w:val="000000"/>
+          <w:sz w:val="16"/>
+          <w:szCs w:val="19"/>
+          <w:highlight w:val="white"/>
+        </w:rPr>
+        <w:t xml:space="preserve">        </w:t>
+      </w:r>
+      <w:r>
+        <w:rPr>
+          <w:rFonts w:ascii="Consolas" w:hAnsi="Consolas" w:cs="Consolas"/>
+          <w:color w:val="008000"/>
+          <w:sz w:val="16"/>
+          <w:szCs w:val="19"/>
+          <w:highlight w:val="white"/>
+        </w:rPr>
+        <w:t xml:space="preserve">// every tick. </w:t>
+      </w:r>
+      <w:proofErr w:type="gramStart"/>
+      <w:r>
+        <w:rPr>
+          <w:rFonts w:ascii="Consolas" w:hAnsi="Consolas" w:cs="Consolas"/>
+          <w:color w:val="008000"/>
+          <w:sz w:val="16"/>
+          <w:szCs w:val="19"/>
+          <w:highlight w:val="white"/>
+        </w:rPr>
+        <w:t>It's</w:t>
+      </w:r>
+      <w:proofErr w:type="gramEnd"/>
+      <w:r>
+        <w:rPr>
+          <w:rFonts w:ascii="Consolas" w:hAnsi="Consolas" w:cs="Consolas"/>
+          <w:color w:val="008000"/>
+          <w:sz w:val="16"/>
+          <w:szCs w:val="19"/>
+          <w:highlight w:val="white"/>
+        </w:rPr>
+        <w:t xml:space="preserve"> return type is a (</w:t>
+      </w:r>
+      <w:proofErr w:type="spellStart"/>
+      <w:r>
+        <w:rPr>
+          <w:rFonts w:ascii="Consolas" w:hAnsi="Consolas" w:cs="Consolas"/>
+          <w:color w:val="008000"/>
+          <w:sz w:val="16"/>
+          <w:szCs w:val="19"/>
+          <w:highlight w:val="white"/>
+        </w:rPr>
+        <w:t>bool</w:t>
+      </w:r>
+      <w:proofErr w:type="spellEnd"/>
+      <w:r>
+        <w:rPr>
+          <w:rFonts w:ascii="Consolas" w:hAnsi="Consolas" w:cs="Consolas"/>
+          <w:color w:val="008000"/>
+          <w:sz w:val="16"/>
+          <w:szCs w:val="19"/>
+          <w:highlight w:val="white"/>
+        </w:rPr>
+        <w:t xml:space="preserve"> * World). The </w:t>
+      </w:r>
+      <w:proofErr w:type="spellStart"/>
+      <w:r>
+        <w:rPr>
+          <w:rFonts w:ascii="Consolas" w:hAnsi="Consolas" w:cs="Consolas"/>
+          <w:color w:val="008000"/>
+          <w:sz w:val="16"/>
+          <w:szCs w:val="19"/>
+          <w:highlight w:val="white"/>
+        </w:rPr>
+        <w:t>bool</w:t>
+      </w:r>
+      <w:proofErr w:type="spellEnd"/>
+      <w:r>
+        <w:rPr>
+          <w:rFonts w:ascii="Consolas" w:hAnsi="Consolas" w:cs="Consolas"/>
+          <w:color w:val="008000"/>
+          <w:sz w:val="16"/>
+          <w:szCs w:val="19"/>
+          <w:highlight w:val="white"/>
+        </w:rPr>
+        <w:t xml:space="preserve"> value is whether the program</w:t>
+      </w:r>
+    </w:p>
+    <w:p>
+      <w:pPr>
+        <w:autoSpaceDE w:val="0"/>
+        <w:autoSpaceDN w:val="0"/>
+        <w:adjustRightInd w:val="0"/>
+        <w:spacing w:after="0" w:line="240" w:lineRule="auto"/>
+        <w:rPr>
+          <w:rFonts w:ascii="Consolas" w:hAnsi="Consolas" w:cs="Consolas"/>
+          <w:color w:val="000000"/>
+          <w:sz w:val="16"/>
+          <w:szCs w:val="19"/>
+          <w:highlight w:val="white"/>
+        </w:rPr>
+      </w:pPr>
+      <w:r>
+        <w:rPr>
+          <w:rFonts w:ascii="Consolas" w:hAnsi="Consolas" w:cs="Consolas"/>
+          <w:color w:val="000000"/>
+          <w:sz w:val="16"/>
+          <w:szCs w:val="19"/>
+          <w:highlight w:val="white"/>
+        </w:rPr>
+        <w:t xml:space="preserve">        </w:t>
+      </w:r>
+      <w:r>
+        <w:rPr>
+          <w:rFonts w:ascii="Consolas" w:hAnsi="Consolas" w:cs="Consolas"/>
+          <w:color w:val="008000"/>
+          <w:sz w:val="16"/>
+          <w:szCs w:val="19"/>
+          <w:highlight w:val="white"/>
+        </w:rPr>
+        <w:t>// should continue (true), or exit (false). The World value is the state of the world</w:t>
+      </w:r>
+    </w:p>
+    <w:p>
+      <w:pPr>
+        <w:autoSpaceDE w:val="0"/>
+        <w:autoSpaceDN w:val="0"/>
+        <w:adjustRightInd w:val="0"/>
+        <w:spacing w:after="0" w:line="240" w:lineRule="auto"/>
+        <w:rPr>
+          <w:rFonts w:ascii="Consolas" w:hAnsi="Consolas" w:cs="Consolas"/>
+          <w:color w:val="000000"/>
+          <w:sz w:val="16"/>
+          <w:szCs w:val="19"/>
+          <w:highlight w:val="white"/>
+        </w:rPr>
+      </w:pPr>
+      <w:r>
+        <w:rPr>
+          <w:rFonts w:ascii="Consolas" w:hAnsi="Consolas" w:cs="Consolas"/>
+          <w:color w:val="000000"/>
+          <w:sz w:val="16"/>
+          <w:szCs w:val="19"/>
+          <w:highlight w:val="white"/>
+        </w:rPr>
+        <w:t xml:space="preserve">        </w:t>
+      </w:r>
+      <w:r>
+        <w:rPr>
+          <w:rFonts w:ascii="Consolas" w:hAnsi="Consolas" w:cs="Consolas"/>
+          <w:color w:val="008000"/>
+          <w:sz w:val="16"/>
+          <w:szCs w:val="19"/>
+          <w:highlight w:val="white"/>
+        </w:rPr>
+        <w:t>// after the callback has transformed it. It is here where we initially see Nu's purely-</w:t>
+      </w:r>
+    </w:p>
+    <w:p>
+      <w:pPr>
+        <w:autoSpaceDE w:val="0"/>
+        <w:autoSpaceDN w:val="0"/>
+        <w:adjustRightInd w:val="0"/>
+        <w:spacing w:after="0" w:line="240" w:lineRule="auto"/>
+        <w:rPr>
+          <w:rFonts w:ascii="Consolas" w:hAnsi="Consolas" w:cs="Consolas"/>
+          <w:color w:val="000000"/>
+          <w:sz w:val="16"/>
+          <w:szCs w:val="19"/>
+          <w:highlight w:val="white"/>
+        </w:rPr>
+      </w:pPr>
+      <w:r>
+        <w:rPr>
+          <w:rFonts w:ascii="Consolas" w:hAnsi="Consolas" w:cs="Consolas"/>
+          <w:color w:val="000000"/>
+          <w:sz w:val="16"/>
+          <w:szCs w:val="19"/>
+          <w:highlight w:val="white"/>
+        </w:rPr>
+        <w:t xml:space="preserve">        </w:t>
+      </w:r>
+      <w:r>
+        <w:rPr>
+          <w:rFonts w:ascii="Consolas" w:hAnsi="Consolas" w:cs="Consolas"/>
+          <w:color w:val="008000"/>
+          <w:sz w:val="16"/>
+          <w:szCs w:val="19"/>
+          <w:highlight w:val="white"/>
+        </w:rPr>
+        <w:t>// functional(</w:t>
+      </w:r>
+      <w:proofErr w:type="spellStart"/>
+      <w:r>
+        <w:rPr>
+          <w:rFonts w:ascii="Consolas" w:hAnsi="Consolas" w:cs="Consolas"/>
+          <w:color w:val="008000"/>
+          <w:sz w:val="16"/>
+          <w:szCs w:val="19"/>
+          <w:highlight w:val="white"/>
+        </w:rPr>
+        <w:t>ish</w:t>
+      </w:r>
+      <w:proofErr w:type="spellEnd"/>
+      <w:r>
+        <w:rPr>
+          <w:rFonts w:ascii="Consolas" w:hAnsi="Consolas" w:cs="Consolas"/>
+          <w:color w:val="008000"/>
+          <w:sz w:val="16"/>
+          <w:szCs w:val="19"/>
+          <w:highlight w:val="white"/>
+        </w:rPr>
+        <w:t>) design. Nu's World type is almost entirely immutable, and the only way</w:t>
+      </w:r>
+    </w:p>
+    <w:p>
+      <w:pPr>
+        <w:autoSpaceDE w:val="0"/>
+        <w:autoSpaceDN w:val="0"/>
+        <w:adjustRightInd w:val="0"/>
+        <w:spacing w:after="0" w:line="240" w:lineRule="auto"/>
+        <w:rPr>
+          <w:rFonts w:ascii="Consolas" w:hAnsi="Consolas" w:cs="Consolas"/>
+          <w:color w:val="000000"/>
+          <w:sz w:val="16"/>
+          <w:szCs w:val="19"/>
+          <w:highlight w:val="white"/>
+        </w:rPr>
+      </w:pPr>
+      <w:r>
+        <w:rPr>
+          <w:rFonts w:ascii="Consolas" w:hAnsi="Consolas" w:cs="Consolas"/>
+          <w:color w:val="000000"/>
+          <w:sz w:val="16"/>
+          <w:szCs w:val="19"/>
+          <w:highlight w:val="white"/>
+        </w:rPr>
+        <w:t xml:space="preserve">        </w:t>
+      </w:r>
+      <w:r>
+        <w:rPr>
+          <w:rFonts w:ascii="Consolas" w:hAnsi="Consolas" w:cs="Consolas"/>
+          <w:color w:val="008000"/>
+          <w:sz w:val="16"/>
+          <w:szCs w:val="19"/>
+          <w:highlight w:val="white"/>
+        </w:rPr>
+        <w:t>// to update it is by making a new copy of an existing one (such as the one we receive in</w:t>
+      </w:r>
+    </w:p>
+    <w:p>
+      <w:pPr>
+        <w:autoSpaceDE w:val="0"/>
+        <w:autoSpaceDN w:val="0"/>
+        <w:adjustRightInd w:val="0"/>
+        <w:spacing w:after="0" w:line="240" w:lineRule="auto"/>
+        <w:rPr>
+          <w:rFonts w:ascii="Consolas" w:hAnsi="Consolas" w:cs="Consolas"/>
+          <w:color w:val="000000"/>
+          <w:sz w:val="16"/>
+          <w:szCs w:val="19"/>
+          <w:highlight w:val="white"/>
+        </w:rPr>
+      </w:pPr>
+      <w:r>
+        <w:rPr>
+          <w:rFonts w:ascii="Consolas" w:hAnsi="Consolas" w:cs="Consolas"/>
+          <w:color w:val="000000"/>
+          <w:sz w:val="16"/>
+          <w:szCs w:val="19"/>
+          <w:highlight w:val="white"/>
+        </w:rPr>
+        <w:t xml:space="preserve">        </w:t>
+      </w:r>
+      <w:r>
+        <w:rPr>
+          <w:rFonts w:ascii="Consolas" w:hAnsi="Consolas" w:cs="Consolas"/>
+          <w:color w:val="008000"/>
+          <w:sz w:val="16"/>
+          <w:szCs w:val="19"/>
+          <w:highlight w:val="white"/>
+        </w:rPr>
+        <w:t>// the parameter here). Since we need no special in this program, we simply return the</w:t>
+      </w:r>
+    </w:p>
+    <w:p>
+      <w:pPr>
+        <w:autoSpaceDE w:val="0"/>
+        <w:autoSpaceDN w:val="0"/>
+        <w:adjustRightInd w:val="0"/>
+        <w:spacing w:after="0" w:line="240" w:lineRule="auto"/>
+        <w:rPr>
+          <w:rFonts w:ascii="Consolas" w:hAnsi="Consolas" w:cs="Consolas"/>
+          <w:color w:val="000000"/>
+          <w:sz w:val="16"/>
+          <w:szCs w:val="19"/>
+          <w:highlight w:val="white"/>
+        </w:rPr>
+      </w:pPr>
+      <w:r>
+        <w:rPr>
+          <w:rFonts w:ascii="Consolas" w:hAnsi="Consolas" w:cs="Consolas"/>
+          <w:color w:val="000000"/>
+          <w:sz w:val="16"/>
+          <w:szCs w:val="19"/>
+          <w:highlight w:val="white"/>
+        </w:rPr>
+        <w:t xml:space="preserve">        </w:t>
+      </w:r>
+      <w:r>
+        <w:rPr>
+          <w:rFonts w:ascii="Consolas" w:hAnsi="Consolas" w:cs="Consolas"/>
+          <w:color w:val="008000"/>
+          <w:sz w:val="16"/>
+          <w:szCs w:val="19"/>
+          <w:highlight w:val="white"/>
+        </w:rPr>
+        <w:t xml:space="preserve">// world </w:t>
+      </w:r>
+      <w:proofErr w:type="gramStart"/>
+      <w:r>
+        <w:rPr>
+          <w:rFonts w:ascii="Consolas" w:hAnsi="Consolas" w:cs="Consolas"/>
+          <w:color w:val="008000"/>
+          <w:sz w:val="16"/>
+          <w:szCs w:val="19"/>
+          <w:highlight w:val="white"/>
+        </w:rPr>
+        <w:t>the we</w:t>
+      </w:r>
+      <w:proofErr w:type="gramEnd"/>
+      <w:r>
+        <w:rPr>
+          <w:rFonts w:ascii="Consolas" w:hAnsi="Consolas" w:cs="Consolas"/>
+          <w:color w:val="008000"/>
+          <w:sz w:val="16"/>
+          <w:szCs w:val="19"/>
+          <w:highlight w:val="white"/>
+        </w:rPr>
+        <w:t xml:space="preserve"> received.</w:t>
+      </w:r>
+    </w:p>
+    <w:p>
+      <w:pPr>
+        <w:autoSpaceDE w:val="0"/>
+        <w:autoSpaceDN w:val="0"/>
+        <w:adjustRightInd w:val="0"/>
+        <w:spacing w:after="0" w:line="240" w:lineRule="auto"/>
+        <w:rPr>
+          <w:rFonts w:ascii="Consolas" w:hAnsi="Consolas" w:cs="Consolas"/>
+          <w:color w:val="000000"/>
+          <w:sz w:val="16"/>
+          <w:szCs w:val="19"/>
+          <w:highlight w:val="white"/>
+        </w:rPr>
+      </w:pPr>
+      <w:r>
+        <w:rPr>
+          <w:rFonts w:ascii="Consolas" w:hAnsi="Consolas" w:cs="Consolas"/>
+          <w:color w:val="000000"/>
+          <w:sz w:val="16"/>
+          <w:szCs w:val="19"/>
+          <w:highlight w:val="white"/>
+        </w:rPr>
+        <w:t xml:space="preserve">        </w:t>
+      </w:r>
+      <w:proofErr w:type="gramStart"/>
+      <w:r>
+        <w:rPr>
+          <w:rFonts w:ascii="Consolas" w:hAnsi="Consolas" w:cs="Consolas"/>
+          <w:color w:val="0000FF"/>
+          <w:sz w:val="16"/>
+          <w:szCs w:val="19"/>
+          <w:highlight w:val="white"/>
+        </w:rPr>
+        <w:t>let</w:t>
+      </w:r>
+      <w:proofErr w:type="gramEnd"/>
+      <w:r>
+        <w:rPr>
+          <w:rFonts w:ascii="Consolas" w:hAnsi="Consolas" w:cs="Consolas"/>
+          <w:color w:val="000000"/>
+          <w:sz w:val="16"/>
+          <w:szCs w:val="19"/>
+          <w:highlight w:val="white"/>
+        </w:rPr>
+        <w:t xml:space="preserve"> </w:t>
+      </w:r>
+      <w:proofErr w:type="spellStart"/>
+      <w:r>
+        <w:rPr>
+          <w:rFonts w:ascii="Consolas" w:hAnsi="Consolas" w:cs="Consolas"/>
+          <w:color w:val="000000"/>
+          <w:sz w:val="16"/>
+          <w:szCs w:val="19"/>
+          <w:highlight w:val="white"/>
+        </w:rPr>
+        <w:t>updateWorld</w:t>
+      </w:r>
+      <w:proofErr w:type="spellEnd"/>
+      <w:r>
+        <w:rPr>
+          <w:rFonts w:ascii="Consolas" w:hAnsi="Consolas" w:cs="Consolas"/>
+          <w:color w:val="000000"/>
+          <w:sz w:val="16"/>
+          <w:szCs w:val="19"/>
+          <w:highlight w:val="white"/>
+        </w:rPr>
+        <w:t xml:space="preserve"> world =</w:t>
+      </w:r>
+    </w:p>
+    <w:p>
+      <w:pPr>
+        <w:autoSpaceDE w:val="0"/>
+        <w:autoSpaceDN w:val="0"/>
+        <w:adjustRightInd w:val="0"/>
+        <w:spacing w:after="0" w:line="240" w:lineRule="auto"/>
+        <w:rPr>
+          <w:rFonts w:ascii="Consolas" w:hAnsi="Consolas" w:cs="Consolas"/>
+          <w:color w:val="000000"/>
+          <w:sz w:val="16"/>
+          <w:szCs w:val="19"/>
+          <w:highlight w:val="white"/>
+        </w:rPr>
+      </w:pPr>
+      <w:r>
+        <w:rPr>
+          <w:rFonts w:ascii="Consolas" w:hAnsi="Consolas" w:cs="Consolas"/>
+          <w:color w:val="000000"/>
+          <w:sz w:val="16"/>
+          <w:szCs w:val="19"/>
+          <w:highlight w:val="white"/>
+        </w:rPr>
+        <w:t xml:space="preserve">            (</w:t>
+      </w:r>
+      <w:proofErr w:type="gramStart"/>
+      <w:r>
+        <w:rPr>
+          <w:rFonts w:ascii="Consolas" w:hAnsi="Consolas" w:cs="Consolas"/>
+          <w:color w:val="0000FF"/>
+          <w:sz w:val="16"/>
+          <w:szCs w:val="19"/>
+          <w:highlight w:val="white"/>
+        </w:rPr>
+        <w:t>true</w:t>
+      </w:r>
+      <w:proofErr w:type="gramEnd"/>
+      <w:r>
+        <w:rPr>
+          <w:rFonts w:ascii="Consolas" w:hAnsi="Consolas" w:cs="Consolas"/>
+          <w:color w:val="000000"/>
+          <w:sz w:val="16"/>
+          <w:szCs w:val="19"/>
+          <w:highlight w:val="white"/>
+        </w:rPr>
+        <w:t>, world)</w:t>
+      </w:r>
+    </w:p>
+    <w:p>
+      <w:pPr>
+        <w:autoSpaceDE w:val="0"/>
+        <w:autoSpaceDN w:val="0"/>
+        <w:adjustRightInd w:val="0"/>
+        <w:spacing w:after="0" w:line="240" w:lineRule="auto"/>
+        <w:rPr>
+          <w:rFonts w:ascii="Consolas" w:hAnsi="Consolas" w:cs="Consolas"/>
+          <w:color w:val="000000"/>
+          <w:sz w:val="16"/>
+          <w:szCs w:val="19"/>
+          <w:highlight w:val="white"/>
+        </w:rPr>
+      </w:pPr>
+    </w:p>
+    <w:p>
+      <w:pPr>
+        <w:autoSpaceDE w:val="0"/>
+        <w:autoSpaceDN w:val="0"/>
+        <w:adjustRightInd w:val="0"/>
+        <w:spacing w:after="0" w:line="240" w:lineRule="auto"/>
+        <w:rPr>
+          <w:rFonts w:ascii="Consolas" w:hAnsi="Consolas" w:cs="Consolas"/>
+          <w:color w:val="000000"/>
+          <w:sz w:val="16"/>
+          <w:szCs w:val="19"/>
+          <w:highlight w:val="white"/>
+        </w:rPr>
+      </w:pPr>
+      <w:r>
+        <w:rPr>
+          <w:rFonts w:ascii="Consolas" w:hAnsi="Consolas" w:cs="Consolas"/>
+          <w:color w:val="000000"/>
+          <w:sz w:val="16"/>
+          <w:szCs w:val="19"/>
+          <w:highlight w:val="white"/>
+        </w:rPr>
+        <w:t xml:space="preserve">        </w:t>
+      </w:r>
+      <w:r>
+        <w:rPr>
+          <w:rFonts w:ascii="Consolas" w:hAnsi="Consolas" w:cs="Consolas"/>
+          <w:color w:val="008000"/>
+          <w:sz w:val="16"/>
+          <w:szCs w:val="19"/>
+          <w:highlight w:val="white"/>
+        </w:rPr>
+        <w:t>// after some configuration it is time to run Nu. We're off and running!</w:t>
+      </w:r>
+    </w:p>
+    <w:p>
+      <w:pPr>
+        <w:rPr>
+          <w:sz w:val="18"/>
+        </w:rPr>
+      </w:pPr>
+      <w:r>
+        <w:rPr>
+          <w:rFonts w:ascii="Consolas" w:hAnsi="Consolas" w:cs="Consolas"/>
+          <w:color w:val="000000"/>
+          <w:sz w:val="16"/>
+          <w:szCs w:val="19"/>
+          <w:highlight w:val="white"/>
+        </w:rPr>
+        <w:t xml:space="preserve">        </w:t>
+      </w:r>
+      <w:proofErr w:type="spellStart"/>
+      <w:r>
+        <w:rPr>
+          <w:rFonts w:ascii="Consolas" w:hAnsi="Consolas" w:cs="Consolas"/>
+          <w:color w:val="000000"/>
+          <w:sz w:val="16"/>
+          <w:szCs w:val="19"/>
+          <w:highlight w:val="white"/>
+        </w:rPr>
+        <w:t>World.run</w:t>
+      </w:r>
+      <w:proofErr w:type="spellEnd"/>
+      <w:r>
+        <w:rPr>
+          <w:rFonts w:ascii="Consolas" w:hAnsi="Consolas" w:cs="Consolas"/>
+          <w:color w:val="000000"/>
+          <w:sz w:val="16"/>
+          <w:szCs w:val="19"/>
+          <w:highlight w:val="white"/>
+        </w:rPr>
+        <w:t xml:space="preserve"> </w:t>
+      </w:r>
+      <w:proofErr w:type="spellStart"/>
+      <w:r>
+        <w:rPr>
+          <w:rFonts w:ascii="Consolas" w:hAnsi="Consolas" w:cs="Consolas"/>
+          <w:color w:val="000000"/>
+          <w:sz w:val="16"/>
+          <w:szCs w:val="19"/>
+          <w:highlight w:val="white"/>
+        </w:rPr>
+        <w:t>tryCreateWorld</w:t>
+      </w:r>
+      <w:proofErr w:type="spellEnd"/>
+      <w:r>
+        <w:rPr>
+          <w:rFonts w:ascii="Consolas" w:hAnsi="Consolas" w:cs="Consolas"/>
+          <w:color w:val="000000"/>
+          <w:sz w:val="16"/>
+          <w:szCs w:val="19"/>
+          <w:highlight w:val="white"/>
+        </w:rPr>
+        <w:t xml:space="preserve"> </w:t>
+      </w:r>
+      <w:proofErr w:type="spellStart"/>
+      <w:r>
+        <w:rPr>
+          <w:rFonts w:ascii="Consolas" w:hAnsi="Consolas" w:cs="Consolas"/>
+          <w:color w:val="000000"/>
+          <w:sz w:val="16"/>
+          <w:szCs w:val="19"/>
+          <w:highlight w:val="white"/>
+        </w:rPr>
+        <w:t>updateWorld</w:t>
+      </w:r>
+      <w:proofErr w:type="spellEnd"/>
+      <w:r>
+        <w:rPr>
+          <w:rFonts w:ascii="Consolas" w:hAnsi="Consolas" w:cs="Consolas"/>
+          <w:color w:val="000000"/>
+          <w:sz w:val="16"/>
+          <w:szCs w:val="19"/>
+          <w:highlight w:val="white"/>
+        </w:rPr>
+        <w:t xml:space="preserve"> </w:t>
+      </w:r>
+      <w:proofErr w:type="spellStart"/>
+      <w:r>
+        <w:rPr>
+          <w:rFonts w:ascii="Consolas" w:hAnsi="Consolas" w:cs="Consolas"/>
+          <w:color w:val="000000"/>
+          <w:sz w:val="16"/>
+          <w:szCs w:val="19"/>
+          <w:highlight w:val="white"/>
+        </w:rPr>
+        <w:t>sdlConfig</w:t>
+      </w:r>
+      <w:proofErr w:type="spellEnd"/>
+    </w:p>
+    <w:p>
+      <w:r>
+        <w:t xml:space="preserve">Hopefully that was somewhat enlightening. You can find this code in Visual Studio with the Nu.sln solution loaded in the </w:t>
+      </w:r>
+      <w:proofErr w:type="spellStart"/>
+      <w:r>
+        <w:t>Program.fs</w:t>
+      </w:r>
+      <w:proofErr w:type="spellEnd"/>
+      <w:r>
+        <w:t xml:space="preserve"> file of the Nu </w:t>
+      </w:r>
+      <w:r>
+        <w:t>project</w:t>
+      </w:r>
+      <w:r>
+        <w:t>.</w:t>
+      </w:r>
+    </w:p>
+    <w:p>
+      <w:pPr>
+        <w:rPr>
+          <w:rFonts w:asciiTheme="majorHAnsi" w:eastAsiaTheme="majorEastAsia" w:hAnsiTheme="majorHAnsi" w:cstheme="majorBidi"/>
+          <w:b/>
+          <w:bCs/>
+          <w:color w:val="365F91" w:themeColor="accent1" w:themeShade="BF"/>
+          <w:sz w:val="28"/>
+          <w:szCs w:val="28"/>
+        </w:rPr>
+      </w:pPr>
+      <w:r>
+        <w:t>When creating a new Nu game project, you can copy and modify this file into your project to use as a template for your program!</w:t>
+      </w:r>
+      <w:bookmarkStart w:id="9" w:name="_GoBack"/>
+      <w:bookmarkEnd w:id="9"/>
+      <w:r>
+        <w:br w:type="page"/>
+      </w:r>
+    </w:p>
+    <w:p>
+      <w:pPr>
+        <w:pStyle w:val="Heading1"/>
+      </w:pPr>
+      <w:bookmarkStart w:id="10" w:name="_Toc381104814"/>
+      <w:r>
+        <w:lastRenderedPageBreak/>
+        <w:t xml:space="preserve">What is </w:t>
+      </w:r>
+      <w:proofErr w:type="spellStart"/>
+      <w:r>
+        <w:t>NuEdit</w:t>
+      </w:r>
+      <w:proofErr w:type="spellEnd"/>
+      <w:r>
+        <w:t>?</w:t>
+      </w:r>
+      <w:bookmarkEnd w:id="10"/>
+    </w:p>
+    <w:p/>
+    <w:p>
+      <w:proofErr w:type="spellStart"/>
+      <w:r>
+        <w:t>NuEdit</w:t>
+      </w:r>
+      <w:proofErr w:type="spellEnd"/>
+      <w:r>
+        <w:t xml:space="preserve"> is Nu’s fairly usable</w:t>
+      </w:r>
+      <w:r>
+        <w:t xml:space="preserve"> </w:t>
+      </w:r>
+      <w:r>
+        <w:t>game editor.</w:t>
+      </w:r>
+      <w:r>
+        <w:t xml:space="preserve"> Here is a screenshot –</w:t>
+      </w:r>
+    </w:p>
+    <w:p>
+      <w:r>
+        <w:rPr>
+          <w:noProof/>
+        </w:rPr>
+        <w:drawing>
+          <wp:inline distT="0" distB="0" distL="0" distR="0" wp14:anchorId="0D8AD13C" wp14:editId="393EA172">
+            <wp:extent cx="5943600" cy="3377565"/>
+            <wp:effectExtent l="0" t="0" r="0" b="0"/>
+            <wp:docPr id="1" name="Picture 1"/>
+            <wp:cNvGraphicFramePr>
+              <a:graphicFrameLocks xmlns:a="http://schemas.openxmlformats.org/drawingml/2006/main" noChangeAspect="1"/>
+            </wp:cNvGraphicFramePr>
+            <a:graphic xmlns:a="http://schemas.openxmlformats.org/drawingml/2006/main">
+              <a:graphicData uri="http://schemas.openxmlformats.org/drawingml/2006/picture">
+                <pic:pic xmlns:pic="http://schemas.openxmlformats.org/drawingml/2006/picture">
+                  <pic:nvPicPr>
+                    <pic:cNvPr id="0" name=""/>
+                    <pic:cNvPicPr/>
+                  </pic:nvPicPr>
+                  <pic:blipFill>
+                    <a:blip r:embed="rId10"/>
+                    <a:stretch>
+                      <a:fillRect/>
+                    </a:stretch>
+                  </pic:blipFill>
+                  <pic:spPr>
+                    <a:xfrm>
+                      <a:off x="0" y="0"/>
+                      <a:ext cx="5943600" cy="3377565"/>
+                    </a:xfrm>
+                    <a:prstGeom prst="rect">
+                      <a:avLst/>
+                    </a:prstGeom>
+                  </pic:spPr>
+                </pic:pic>
+              </a:graphicData>
+            </a:graphic>
+          </wp:inline>
+        </w:drawing>
+      </w:r>
+    </w:p>
+    <w:p>
       <w:pPr>
         <w:rPr>
           <w:i/>
@@ -1153,16 +4516,75 @@
         <w:rPr>
           <w:i/>
         </w:rPr>
-        <w:t>, so save your documents early and often!</w:t>
+        <w:t>, so save your documents early and often</w:t>
+      </w:r>
+      <w:r>
+        <w:rPr>
+          <w:i/>
+        </w:rPr>
+        <w:t>, and for goodness sake</w:t>
+      </w:r>
+      <w:r>
+        <w:rPr>
+          <w:i/>
+        </w:rPr>
+        <w:t>s</w:t>
+      </w:r>
+      <w:r>
+        <w:rPr>
+          <w:i/>
+        </w:rPr>
+        <w:t xml:space="preserve"> use a source control system</w:t>
+      </w:r>
+      <w:r>
+        <w:rPr>
+          <w:i/>
+        </w:rPr>
+        <w:t>!</w:t>
+      </w:r>
+    </w:p>
+    <w:p>
+      <w:pPr>
+        <w:rPr>
+          <w:i/>
+        </w:rPr>
+      </w:pPr>
+      <w:r>
+        <w:t>T</w:t>
+      </w:r>
+      <w:r>
+        <w:t xml:space="preserve">ry running Nu’s game editor by setting the </w:t>
+      </w:r>
+      <w:proofErr w:type="spellStart"/>
+      <w:r>
+        <w:t>NuEdit</w:t>
+      </w:r>
+      <w:proofErr w:type="spellEnd"/>
+      <w:r>
+        <w:t xml:space="preserve"> project as the startup project </w:t>
+      </w:r>
+      <w:r>
+        <w:t xml:space="preserve">in Visual Studio </w:t>
+      </w:r>
+      <w:r>
+        <w:t xml:space="preserve">and running. Playing with </w:t>
+      </w:r>
+      <w:proofErr w:type="spellStart"/>
+      <w:r>
+        <w:t>NuEdit</w:t>
+      </w:r>
+      <w:proofErr w:type="spellEnd"/>
+      <w:r>
+        <w:t xml:space="preserve"> will be a reasonable way to further orient you.</w:t>
       </w:r>
     </w:p>
     <w:sectPr>
-      <w:headerReference w:type="even" r:id="rId10"/>
-      <w:headerReference w:type="default" r:id="rId11"/>
-      <w:footerReference w:type="even" r:id="rId12"/>
-      <w:footerReference w:type="default" r:id="rId13"/>
-      <w:headerReference w:type="first" r:id="rId14"/>
-      <w:footerReference w:type="first" r:id="rId15"/>
+      <w:headerReference w:type="even" r:id="rId11"/>
+      <w:headerReference w:type="default" r:id="rId12"/>
+      <w:footerReference w:type="even" r:id="rId13"/>
+      <w:footerReference w:type="default" r:id="rId14"/>
+      <w:headerReference w:type="first" r:id="rId15"/>
+      <w:footerReference w:type="first" r:id="rId16"/>
       <w:pgSz w:w="12240" w:h="15840"/>
       <w:pgMar w:top="1440" w:right="1440" w:bottom="1440" w:left="1440" w:header="720" w:footer="720" w:gutter="0"/>
       <w:cols w:space="720"/>
@@ -1247,7 +4669,7 @@
                     <w:rStyle w:val="PageNumber"/>
                     <w:noProof/>
                   </w:rPr>
-                  <w:t>4</w:t>
+                  <w:t>6</w:t>
                 </w:r>
                 <w:r>
                   <w:rPr>

</xml_diff>

<commit_message>
Fixed PDF render issue. Removed some errant code.
</commit_message>
<xml_diff>
--- a/Nu/Documentation/Nu Game Engine.docx
+++ b/Nu/Documentation/Nu Game Engine.docx
@@ -10,6 +10,7 @@
     <w:p>
       <w:pPr>
         <w:pStyle w:val="Title"/>
+        <w:jc w:val="center"/>
       </w:pPr>
     </w:p>
     <w:p>
@@ -17,23 +18,12 @@
         <w:pStyle w:val="Title"/>
         <w:jc w:val="center"/>
       </w:pPr>
-    </w:p>
-    <w:p>
-      <w:pPr>
-        <w:pStyle w:val="Title"/>
-        <w:jc w:val="center"/>
-      </w:pPr>
       <w:r>
         <w:t>Nu Game Engine</w:t>
       </w:r>
       <w:r>
         <w:t xml:space="preserve"> (pre-pre-preview)</w:t>
       </w:r>
-    </w:p>
-    <w:p/>
-    <w:p>
-      <w:bookmarkStart w:id="0" w:name="_GoBack"/>
-      <w:bookmarkEnd w:id="0"/>
     </w:p>
     <w:p/>
     <w:p/>
@@ -42,6 +32,8 @@
     <w:p/>
     <w:p/>
     <w:p/>
+    <w:p/>
+    <w:p/>
     <w:p>
       <w:pPr>
         <w:jc w:val="center"/>
@@ -58,12 +50,12 @@
           <w:noProof/>
         </w:rPr>
       </w:pPr>
-      <w:bookmarkStart w:id="1" w:name="_Toc381199656"/>
+      <w:bookmarkStart w:id="0" w:name="_Toc381199656"/>
       <w:r>
         <w:lastRenderedPageBreak/>
         <w:t>Table of Contents</w:t>
       </w:r>
-      <w:bookmarkEnd w:id="1"/>
+      <w:bookmarkEnd w:id="0"/>
       <w:r>
         <w:fldChar w:fldCharType="begin"/>
       </w:r>
@@ -1450,12 +1442,12 @@
       <w:pPr>
         <w:pStyle w:val="Heading1"/>
       </w:pPr>
-      <w:bookmarkStart w:id="2" w:name="_Toc381199657"/>
+      <w:bookmarkStart w:id="1" w:name="_Toc381199657"/>
       <w:r>
         <w:lastRenderedPageBreak/>
         <w:t>What’s It All About?</w:t>
       </w:r>
-      <w:bookmarkEnd w:id="2"/>
+      <w:bookmarkEnd w:id="1"/>
     </w:p>
     <w:p/>
     <w:p>
@@ -1529,7 +1521,7 @@
           <w:b/>
         </w:rPr>
       </w:pPr>
-      <w:bookmarkStart w:id="3" w:name="_Toc381199658"/>
+      <w:bookmarkStart w:id="2" w:name="_Toc381199658"/>
       <w:r>
         <w:rPr>
           <w:rStyle w:val="Heading2Char"/>
@@ -1537,7 +1529,7 @@
         </w:rPr>
         <w:t>Very Basic</w:t>
       </w:r>
-      <w:bookmarkEnd w:id="3"/>
+      <w:bookmarkEnd w:id="2"/>
     </w:p>
     <w:p>
       <w:r>
@@ -1609,7 +1601,7 @@
           <w:b/>
         </w:rPr>
       </w:pPr>
-      <w:bookmarkStart w:id="4" w:name="_Toc381199659"/>
+      <w:bookmarkStart w:id="3" w:name="_Toc381199659"/>
       <w:r>
         <w:rPr>
           <w:rStyle w:val="Heading2Char"/>
@@ -1633,7 +1625,7 @@
         </w:rPr>
         <w:t>)</w:t>
       </w:r>
-      <w:bookmarkEnd w:id="4"/>
+      <w:bookmarkEnd w:id="3"/>
     </w:p>
     <w:p>
       <w:r>
@@ -1676,7 +1668,7 @@
           <w:rStyle w:val="Heading2Char"/>
         </w:rPr>
       </w:pPr>
-      <w:bookmarkStart w:id="5" w:name="_Toc381199660"/>
+      <w:bookmarkStart w:id="4" w:name="_Toc381199660"/>
       <w:r>
         <w:rPr>
           <w:rStyle w:val="Heading2Char"/>
@@ -1684,7 +1676,7 @@
         </w:rPr>
         <w:t>2d Game Engine</w:t>
       </w:r>
-      <w:bookmarkEnd w:id="5"/>
+      <w:bookmarkEnd w:id="4"/>
     </w:p>
     <w:p>
       <w:r>
@@ -1722,7 +1714,7 @@
           <w:rStyle w:val="Heading2Char"/>
         </w:rPr>
       </w:pPr>
-      <w:bookmarkStart w:id="6" w:name="_Toc381199661"/>
+      <w:bookmarkStart w:id="5" w:name="_Toc381199661"/>
       <w:r>
         <w:rPr>
           <w:rStyle w:val="Heading2Char"/>
@@ -1730,7 +1722,7 @@
         </w:rPr>
         <w:t>F#</w:t>
       </w:r>
-      <w:bookmarkEnd w:id="6"/>
+      <w:bookmarkEnd w:id="5"/>
     </w:p>
     <w:p>
       <w:r>
@@ -1817,11 +1809,11 @@
       <w:pPr>
         <w:pStyle w:val="Heading1"/>
       </w:pPr>
-      <w:bookmarkStart w:id="7" w:name="_Toc381199662"/>
+      <w:bookmarkStart w:id="6" w:name="_Toc381199662"/>
       <w:r>
         <w:t>Getting Started</w:t>
       </w:r>
-      <w:bookmarkEnd w:id="7"/>
+      <w:bookmarkEnd w:id="6"/>
     </w:p>
     <w:p/>
     <w:p>
@@ -1992,12 +1984,12 @@
       <w:pPr>
         <w:pStyle w:val="Heading1"/>
       </w:pPr>
-      <w:bookmarkStart w:id="8" w:name="_Toc381199663"/>
+      <w:bookmarkStart w:id="7" w:name="_Toc381199663"/>
       <w:r>
         <w:lastRenderedPageBreak/>
         <w:t>Running the Nu Project (Nu.exe)</w:t>
       </w:r>
-      <w:bookmarkEnd w:id="8"/>
+      <w:bookmarkEnd w:id="7"/>
     </w:p>
     <w:p/>
     <w:p>
@@ -2120,11 +2112,11 @@
       <w:pPr>
         <w:pStyle w:val="Heading2"/>
       </w:pPr>
-      <w:bookmarkStart w:id="9" w:name="_Toc381199664"/>
+      <w:bookmarkStart w:id="8" w:name="_Toc381199664"/>
       <w:r>
         <w:t>Basic Nu Start-up Code</w:t>
       </w:r>
-      <w:bookmarkEnd w:id="9"/>
+      <w:bookmarkEnd w:id="8"/>
     </w:p>
     <w:p>
       <w:r>
@@ -5271,7 +5263,7 @@
       <w:pPr>
         <w:pStyle w:val="Heading1"/>
       </w:pPr>
-      <w:bookmarkStart w:id="10" w:name="_Toc381199665"/>
+      <w:bookmarkStart w:id="9" w:name="_Toc381199665"/>
       <w:r>
         <w:lastRenderedPageBreak/>
         <w:t xml:space="preserve">What is </w:t>
@@ -5284,7 +5276,7 @@
       <w:r>
         <w:t>?</w:t>
       </w:r>
-      <w:bookmarkEnd w:id="10"/>
+      <w:bookmarkEnd w:id="9"/>
     </w:p>
     <w:p/>
     <w:p>
@@ -5670,7 +5662,19 @@
     </w:p>
     <w:p>
       <w:r>
-        <w:t xml:space="preserve">Here I’ve renamed the button and moved it to the </w:t>
+        <w:br w:type="page"/>
+      </w:r>
+    </w:p>
+    <w:p>
+      <w:r>
+        <w:lastRenderedPageBreak/>
+        <w:t xml:space="preserve">Here </w:t>
+      </w:r>
+      <w:r>
+        <w:t>we</w:t>
+      </w:r>
+      <w:r>
+        <w:t xml:space="preserve">’ve renamed the button and moved it to the </w:t>
       </w:r>
       <w:r>
         <w:t xml:space="preserve">bottom </w:t>
@@ -5687,7 +5691,6 @@
         <w:rPr>
           <w:noProof/>
         </w:rPr>
-        <w:lastRenderedPageBreak/>
         <w:drawing>
           <wp:inline distT="0" distB="0" distL="0" distR="0" wp14:anchorId="0CA690FC" wp14:editId="6D14D063">
             <wp:extent cx="5943600" cy="2875280"/>
@@ -5766,6 +5769,14 @@
     </w:p>
     <w:p>
       <w:r>
+        <w:br w:type="page"/>
+      </w:r>
+    </w:p>
+    <w:p>
+      <w:bookmarkStart w:id="10" w:name="_GoBack"/>
+      <w:bookmarkEnd w:id="10"/>
+      <w:r>
+        <w:lastRenderedPageBreak/>
         <w:t xml:space="preserve">In the drop down box to the right of the Create Entity button, select (or type) </w:t>
       </w:r>
       <w:proofErr w:type="spellStart"/>
@@ -5782,7 +5793,6 @@
         <w:rPr>
           <w:noProof/>
         </w:rPr>
-        <w:lastRenderedPageBreak/>
         <w:drawing>
           <wp:inline distT="0" distB="0" distL="0" distR="0" wp14:anchorId="528B52AF" wp14:editId="45EFF2FE">
             <wp:extent cx="5943600" cy="2875280"/>
@@ -5917,6 +5927,7 @@
     </w:p>
     <w:p>
       <w:r>
+        <w:lastRenderedPageBreak/>
         <w:t>Now let’s create some blocks to fall down and collide with the tile map using physics.</w:t>
       </w:r>
       <w:r>
@@ -5934,11 +5945,7 @@
       </w:r>
       <w:proofErr w:type="gramEnd"/>
       <w:r>
-        <w:t xml:space="preserve"> In the combo box to the </w:t>
-      </w:r>
-      <w:r>
-        <w:lastRenderedPageBreak/>
-        <w:t xml:space="preserve">right of the Create Entity button, select (or type) </w:t>
+        <w:t xml:space="preserve"> In the combo box to the right of the Create Entity button, select (or type) </w:t>
       </w:r>
       <w:proofErr w:type="spellStart"/>
       <w:r>

</xml_diff>

<commit_message>
Bit of doc clarification.
</commit_message>
<xml_diff>
--- a/Nu/Documentation/Nu Game Engine.docx
+++ b/Nu/Documentation/Nu Game Engine.docx
@@ -6,8 +6,6 @@
       <w:pPr>
         <w:pStyle w:val="Title"/>
       </w:pPr>
-      <w:bookmarkStart w:id="0" w:name="_GoBack"/>
-      <w:bookmarkEnd w:id="0"/>
     </w:p>
     <w:p>
       <w:pPr>
@@ -52,12 +50,12 @@
           <w:noProof/>
         </w:rPr>
       </w:pPr>
-      <w:bookmarkStart w:id="1" w:name="_Toc381200973"/>
+      <w:bookmarkStart w:id="0" w:name="_Toc381200973"/>
       <w:r>
         <w:lastRenderedPageBreak/>
         <w:t>Table of Contents</w:t>
       </w:r>
-      <w:bookmarkEnd w:id="1"/>
+      <w:bookmarkEnd w:id="0"/>
       <w:r>
         <w:fldChar w:fldCharType="begin"/>
       </w:r>
@@ -1506,12 +1504,12 @@
       <w:pPr>
         <w:pStyle w:val="Heading1"/>
       </w:pPr>
-      <w:bookmarkStart w:id="2" w:name="_Toc381200974"/>
+      <w:bookmarkStart w:id="1" w:name="_Toc381200974"/>
       <w:r>
         <w:lastRenderedPageBreak/>
         <w:t>What’s It All About?</w:t>
       </w:r>
-      <w:bookmarkEnd w:id="2"/>
+      <w:bookmarkEnd w:id="1"/>
     </w:p>
     <w:p/>
     <w:p>
@@ -1577,7 +1575,7 @@
           <w:b/>
         </w:rPr>
       </w:pPr>
-      <w:bookmarkStart w:id="3" w:name="_Toc381200975"/>
+      <w:bookmarkStart w:id="2" w:name="_Toc381200975"/>
       <w:r>
         <w:rPr>
           <w:rStyle w:val="Heading2Char"/>
@@ -1585,7 +1583,7 @@
         </w:rPr>
         <w:t>Very Basic</w:t>
       </w:r>
-      <w:bookmarkEnd w:id="3"/>
+      <w:bookmarkEnd w:id="2"/>
     </w:p>
     <w:p>
       <w:r>
@@ -1633,7 +1631,7 @@
           <w:b/>
         </w:rPr>
       </w:pPr>
-      <w:bookmarkStart w:id="4" w:name="_Toc381200976"/>
+      <w:bookmarkStart w:id="3" w:name="_Toc381200976"/>
       <w:r>
         <w:rPr>
           <w:rStyle w:val="Heading2Char"/>
@@ -1641,7 +1639,7 @@
         </w:rPr>
         <w:t>Purely-Functional(ish)</w:t>
       </w:r>
-      <w:bookmarkEnd w:id="4"/>
+      <w:bookmarkEnd w:id="3"/>
     </w:p>
     <w:p>
       <w:r>
@@ -1660,7 +1658,7 @@
           <w:rStyle w:val="Heading2Char"/>
         </w:rPr>
       </w:pPr>
-      <w:bookmarkStart w:id="5" w:name="_Toc381200977"/>
+      <w:bookmarkStart w:id="4" w:name="_Toc381200977"/>
       <w:r>
         <w:rPr>
           <w:rStyle w:val="Heading2Char"/>
@@ -1668,7 +1666,7 @@
         </w:rPr>
         <w:t>2d Game Engine</w:t>
       </w:r>
-      <w:bookmarkEnd w:id="5"/>
+      <w:bookmarkEnd w:id="4"/>
     </w:p>
     <w:p>
       <w:r>
@@ -1706,7 +1704,7 @@
           <w:rStyle w:val="Heading2Char"/>
         </w:rPr>
       </w:pPr>
-      <w:bookmarkStart w:id="6" w:name="_Toc381200978"/>
+      <w:bookmarkStart w:id="5" w:name="_Toc381200978"/>
       <w:r>
         <w:rPr>
           <w:rStyle w:val="Heading2Char"/>
@@ -1714,7 +1712,7 @@
         </w:rPr>
         <w:t>F#</w:t>
       </w:r>
-      <w:bookmarkEnd w:id="6"/>
+      <w:bookmarkEnd w:id="5"/>
     </w:p>
     <w:p>
       <w:r>
@@ -1764,11 +1762,11 @@
       <w:pPr>
         <w:pStyle w:val="Heading1"/>
       </w:pPr>
-      <w:bookmarkStart w:id="7" w:name="_Toc381200979"/>
+      <w:bookmarkStart w:id="6" w:name="_Toc381200979"/>
       <w:r>
         <w:t>Getting Started</w:t>
       </w:r>
-      <w:bookmarkEnd w:id="7"/>
+      <w:bookmarkEnd w:id="6"/>
     </w:p>
     <w:p/>
     <w:p>
@@ -1895,12 +1893,12 @@
       <w:pPr>
         <w:pStyle w:val="Heading1"/>
       </w:pPr>
-      <w:bookmarkStart w:id="8" w:name="_Toc381200980"/>
+      <w:bookmarkStart w:id="7" w:name="_Toc381200980"/>
       <w:r>
         <w:lastRenderedPageBreak/>
         <w:t>Running the Nu Project (Nu.exe)</w:t>
       </w:r>
-      <w:bookmarkEnd w:id="8"/>
+      <w:bookmarkEnd w:id="7"/>
     </w:p>
     <w:p/>
     <w:p>
@@ -2015,11 +2013,11 @@
       <w:pPr>
         <w:pStyle w:val="Heading2"/>
       </w:pPr>
-      <w:bookmarkStart w:id="9" w:name="_Toc381200981"/>
+      <w:bookmarkStart w:id="8" w:name="_Toc381200981"/>
       <w:r>
         <w:t>Basic Nu Start-up Code</w:t>
       </w:r>
-      <w:bookmarkEnd w:id="9"/>
+      <w:bookmarkEnd w:id="8"/>
     </w:p>
     <w:p>
       <w:r>
@@ -4204,12 +4202,12 @@
       <w:pPr>
         <w:pStyle w:val="Heading1"/>
       </w:pPr>
-      <w:bookmarkStart w:id="10" w:name="_Toc381200982"/>
+      <w:bookmarkStart w:id="9" w:name="_Toc381200982"/>
       <w:r>
         <w:lastRenderedPageBreak/>
         <w:t>What is NuEdit?</w:t>
       </w:r>
-      <w:bookmarkEnd w:id="10"/>
+      <w:bookmarkEnd w:id="9"/>
     </w:p>
     <w:p/>
     <w:p>
@@ -4962,11 +4960,11 @@
       <w:pPr>
         <w:pStyle w:val="Heading1"/>
       </w:pPr>
-      <w:bookmarkStart w:id="11" w:name="_Toc381200983"/>
+      <w:bookmarkStart w:id="10" w:name="_Toc381200983"/>
       <w:r>
         <w:t>OmniBlade</w:t>
       </w:r>
-      <w:bookmarkEnd w:id="11"/>
+      <w:bookmarkEnd w:id="10"/>
     </w:p>
     <w:p/>
     <w:p>
@@ -13335,11 +13333,11 @@
       <w:pPr>
         <w:pStyle w:val="Heading1"/>
       </w:pPr>
-      <w:bookmarkStart w:id="12" w:name="_Toc381200984"/>
+      <w:bookmarkStart w:id="11" w:name="_Toc381200984"/>
       <w:r>
         <w:t>The Game Engine</w:t>
       </w:r>
-      <w:bookmarkEnd w:id="12"/>
+      <w:bookmarkEnd w:id="11"/>
     </w:p>
     <w:p/>
     <w:p>
@@ -13765,301 +13763,301 @@
       <w:pPr>
         <w:pStyle w:val="Heading2"/>
       </w:pPr>
-      <w:bookmarkStart w:id="13" w:name="_Toc381200985"/>
+      <w:bookmarkStart w:id="12" w:name="_Toc381200985"/>
       <w:r>
         <w:lastRenderedPageBreak/>
         <w:t>World</w:t>
       </w:r>
+      <w:bookmarkEnd w:id="12"/>
+    </w:p>
+    <w:p>
+      <w:r>
+        <w:t xml:space="preserve">We already know a bit about the World type. </w:t>
+      </w:r>
+      <w:r>
+        <w:t>As you can see in the above diagram, it holds the Game</w:t>
+      </w:r>
+      <w:r>
+        <w:t xml:space="preserve"> value</w:t>
+      </w:r>
+      <w:r>
+        <w:t>.</w:t>
+      </w:r>
+      <w:r>
+        <w:t xml:space="preserve"> It </w:t>
+      </w:r>
+      <w:r>
+        <w:t xml:space="preserve">also </w:t>
+      </w:r>
+      <w:r>
+        <w:t xml:space="preserve">holds all the other </w:t>
+      </w:r>
+      <w:r>
+        <w:t>facilties</w:t>
+      </w:r>
+      <w:r>
+        <w:t xml:space="preserve"> needed to execute a game such as </w:t>
+      </w:r>
+      <w:r>
+        <w:t xml:space="preserve">a </w:t>
+      </w:r>
+      <w:r>
+        <w:t xml:space="preserve">rendering context, </w:t>
+      </w:r>
+      <w:r>
+        <w:t xml:space="preserve">an </w:t>
+      </w:r>
+      <w:r>
+        <w:t xml:space="preserve">audio context, their related message queues (most on this later), </w:t>
+      </w:r>
+      <w:r>
+        <w:t xml:space="preserve">a purely-functional event system (far </w:t>
+      </w:r>
+      <w:r>
+        <w:t>more appropriate to a functional game than</w:t>
+      </w:r>
+      <w:r>
+        <w:t xml:space="preserve"> .N</w:t>
+      </w:r>
+      <w:r>
+        <w:t>ET</w:t>
+      </w:r>
+      <w:r>
+        <w:t xml:space="preserve">’s </w:t>
+      </w:r>
+      <w:r>
+        <w:t xml:space="preserve">or even F#’s </w:t>
+      </w:r>
+      <w:r>
+        <w:t>mutable event system</w:t>
+      </w:r>
+      <w:r>
+        <w:t>s</w:t>
+      </w:r>
+      <w:r>
+        <w:t xml:space="preserve">), </w:t>
+      </w:r>
+      <w:r>
+        <w:t>and other types of dependencies and configuration values.</w:t>
+      </w:r>
+      <w:r>
+        <w:t xml:space="preserve"> When you want something in your game to change, you start </w:t>
+      </w:r>
+      <w:r>
+        <w:t xml:space="preserve">at the World </w:t>
+      </w:r>
+      <w:r>
+        <w:t xml:space="preserve">and work your way </w:t>
+      </w:r>
+      <w:r>
+        <w:t>inward</w:t>
+      </w:r>
+      <w:r>
+        <w:t>.</w:t>
+      </w:r>
+    </w:p>
+    <w:p>
+      <w:pPr>
+        <w:pStyle w:val="Heading2"/>
+      </w:pPr>
+      <w:bookmarkStart w:id="13" w:name="_Toc381200986"/>
+      <w:r>
+        <w:t>Screen</w:t>
+      </w:r>
       <w:bookmarkEnd w:id="13"/>
     </w:p>
     <w:p>
       <w:r>
-        <w:t xml:space="preserve">We already know a bit about the World type. </w:t>
-      </w:r>
-      <w:r>
-        <w:t>As you can see in the above diagram, it holds the Game</w:t>
-      </w:r>
-      <w:r>
-        <w:t xml:space="preserve"> value</w:t>
+        <w:t xml:space="preserve">Screens are precisely what they sound </w:t>
+      </w:r>
+      <w:r>
+        <w:t>like</w:t>
+      </w:r>
+      <w:r>
+        <w:t xml:space="preserve"> – a way to implement a single ‘screen’ of interaction in your game. In Nu’s </w:t>
+      </w:r>
+      <w:r>
+        <w:t xml:space="preserve">mental </w:t>
+      </w:r>
+      <w:r>
+        <w:t xml:space="preserve">model, </w:t>
+      </w:r>
+      <w:r>
+        <w:t xml:space="preserve">a game is nothing more than a series of interactive screens to be </w:t>
+      </w:r>
+      <w:r>
+        <w:t>traversed like a graph</w:t>
       </w:r>
       <w:r>
         <w:t>.</w:t>
       </w:r>
       <w:r>
-        <w:t xml:space="preserve"> It </w:t>
-      </w:r>
-      <w:r>
-        <w:t xml:space="preserve">also </w:t>
-      </w:r>
-      <w:r>
-        <w:t xml:space="preserve">holds all the other </w:t>
-      </w:r>
-      <w:r>
-        <w:t>facilties</w:t>
-      </w:r>
-      <w:r>
-        <w:t xml:space="preserve"> needed to execute a game such as </w:t>
-      </w:r>
-      <w:r>
-        <w:t xml:space="preserve">a </w:t>
-      </w:r>
-      <w:r>
-        <w:t xml:space="preserve">rendering context, </w:t>
-      </w:r>
-      <w:r>
-        <w:t xml:space="preserve">an </w:t>
-      </w:r>
-      <w:r>
-        <w:t xml:space="preserve">audio context, their related message queues (most on this later), </w:t>
-      </w:r>
-      <w:r>
-        <w:t xml:space="preserve">a purely-functional event system (far </w:t>
-      </w:r>
-      <w:r>
-        <w:t>more appropriate to a functional game than</w:t>
-      </w:r>
-      <w:r>
-        <w:t xml:space="preserve"> .N</w:t>
-      </w:r>
-      <w:r>
-        <w:t>ET</w:t>
-      </w:r>
-      <w:r>
-        <w:t xml:space="preserve">’s </w:t>
-      </w:r>
-      <w:r>
-        <w:t xml:space="preserve">or even F#’s </w:t>
-      </w:r>
-      <w:r>
-        <w:t>mutable event system</w:t>
+        <w:t xml:space="preserve"> The main game simulation occurs within a given screen, just like everything else.</w:t>
+      </w:r>
+      <w:r>
+        <w:t xml:space="preserve"> How screens transition from one to another is specified in code. In fact, we’ve already seen the code that does </w:t>
+      </w:r>
+      <w:r>
+        <w:t>this</w:t>
+      </w:r>
+      <w:r>
+        <w:t xml:space="preserve"> in the OmniBlade.OmniFlow.</w:t>
+      </w:r>
+      <w:r>
+        <w:t>addTitleScreen</w:t>
+      </w:r>
+      <w:r>
+        <w:t xml:space="preserve"> function </w:t>
+      </w:r>
+      <w:r>
+        <w:t xml:space="preserve">that we studied </w:t>
+      </w:r>
+      <w:r>
+        <w:t>some</w:t>
+      </w:r>
+      <w:r>
+        <w:t xml:space="preserve"> pages</w:t>
+      </w:r>
+      <w:r>
+        <w:t xml:space="preserve"> above.</w:t>
+      </w:r>
+    </w:p>
+    <w:p>
+      <w:pPr>
+        <w:pStyle w:val="Heading2"/>
+      </w:pPr>
+      <w:bookmarkStart w:id="14" w:name="_Toc381200987"/>
+      <w:r>
+        <w:t>ScreenTransition(s)</w:t>
+      </w:r>
+      <w:bookmarkEnd w:id="14"/>
+    </w:p>
+    <w:p>
+      <w:r>
+        <w:t>Screen transitions in other engine</w:t>
       </w:r>
       <w:r>
         <w:t>s</w:t>
       </w:r>
       <w:r>
-        <w:t xml:space="preserve">), </w:t>
-      </w:r>
-      <w:r>
-        <w:t>and other types of dependencies and configuration values.</w:t>
-      </w:r>
-      <w:r>
-        <w:t xml:space="preserve"> When you want something in your game to change, you start </w:t>
-      </w:r>
-      <w:r>
-        <w:t xml:space="preserve">at the World </w:t>
-      </w:r>
-      <w:r>
-        <w:t xml:space="preserve">and work your way </w:t>
-      </w:r>
-      <w:r>
-        <w:t>inward</w:t>
+        <w:t>, like their UI</w:t>
+      </w:r>
+      <w:r>
+        <w:t>s</w:t>
+      </w:r>
+      <w:r>
+        <w:t>, are typically tacked on</w:t>
+      </w:r>
+      <w:r>
+        <w:t xml:space="preserve"> -</w:t>
+      </w:r>
+      <w:r>
+        <w:t xml:space="preserve"> if present at all. However, Nu knows that no game wants to move from one screen to another without some sort of pleasant graphical transition sequence</w:t>
+      </w:r>
+      <w:r>
+        <w:t>, so the concept is built right in the engine</w:t>
       </w:r>
       <w:r>
         <w:t>.</w:t>
       </w:r>
     </w:p>
     <w:p>
+      <w:r>
+        <w:t>There are two ScreenTransitions per screen; one describes how the screen transitions in from other screens, and the other describes how it transition out to other screens.</w:t>
+      </w:r>
+    </w:p>
+    <w:p>
       <w:pPr>
         <w:pStyle w:val="Heading2"/>
       </w:pPr>
-      <w:bookmarkStart w:id="14" w:name="_Toc381200986"/>
-      <w:r>
-        <w:t>Screen</w:t>
-      </w:r>
-      <w:bookmarkEnd w:id="14"/>
-    </w:p>
-    <w:p>
-      <w:r>
-        <w:t xml:space="preserve">Screens are precisely what they sound </w:t>
-      </w:r>
-      <w:r>
-        <w:t>like</w:t>
-      </w:r>
-      <w:r>
-        <w:t xml:space="preserve"> – a way to implement a single ‘screen’ of interaction in your game. In Nu’s </w:t>
-      </w:r>
-      <w:r>
-        <w:t xml:space="preserve">mental </w:t>
-      </w:r>
-      <w:r>
-        <w:t xml:space="preserve">model, </w:t>
-      </w:r>
-      <w:r>
-        <w:t xml:space="preserve">a game is nothing more than a series of interactive screens to be </w:t>
-      </w:r>
-      <w:r>
-        <w:t>traversed like a graph</w:t>
+      <w:bookmarkStart w:id="15" w:name="_Toc381200988"/>
+      <w:r>
+        <w:t>Group</w:t>
+      </w:r>
+      <w:bookmarkEnd w:id="15"/>
+    </w:p>
+    <w:p>
+      <w:r>
+        <w:t>A Group represents a logical ‘grouping’ of entities. NuEdit actually builds one group of entities at a time</w:t>
       </w:r>
       <w:r>
         <w:t>.</w:t>
       </w:r>
       <w:r>
-        <w:t xml:space="preserve"> The main game simulation occurs within a given screen, just like everything else.</w:t>
-      </w:r>
-      <w:r>
-        <w:t xml:space="preserve"> How screens transition from one to another is specified in code. In fact, we’ve already seen the code that does </w:t>
-      </w:r>
-      <w:r>
-        <w:t>this</w:t>
-      </w:r>
-      <w:r>
-        <w:t xml:space="preserve"> in the OmniBlade.OmniFlow.</w:t>
-      </w:r>
-      <w:r>
-        <w:t>addTitleScreen</w:t>
-      </w:r>
-      <w:r>
-        <w:t xml:space="preserve"> function </w:t>
-      </w:r>
-      <w:r>
-        <w:t xml:space="preserve">that we studied </w:t>
-      </w:r>
-      <w:r>
-        <w:t>some</w:t>
-      </w:r>
-      <w:r>
-        <w:t xml:space="preserve"> pages</w:t>
-      </w:r>
-      <w:r>
-        <w:t xml:space="preserve"> above.</w:t>
+        <w:t xml:space="preserve"> </w:t>
+      </w:r>
+      <w:r>
+        <w:t>At run-time, m</w:t>
+      </w:r>
+      <w:r>
+        <w:t>ultiple of those group</w:t>
+      </w:r>
+      <w:r>
+        <w:t>s can have their</w:t>
+      </w:r>
+      <w:r>
+        <w:t xml:space="preserve"> files loaded into a single screen.</w:t>
+      </w:r>
+      <w:r>
+        <w:t xml:space="preserve"> </w:t>
       </w:r>
     </w:p>
     <w:p>
       <w:pPr>
         <w:pStyle w:val="Heading2"/>
       </w:pPr>
-      <w:bookmarkStart w:id="15" w:name="_Toc381200987"/>
-      <w:r>
-        <w:t>ScreenTransition(s)</w:t>
-      </w:r>
-      <w:bookmarkEnd w:id="15"/>
-    </w:p>
-    <w:p>
-      <w:r>
-        <w:t>Screen transitions in other engine</w:t>
-      </w:r>
-      <w:r>
-        <w:t>s</w:t>
-      </w:r>
-      <w:r>
-        <w:t>, like their UI</w:t>
-      </w:r>
-      <w:r>
-        <w:t>s</w:t>
-      </w:r>
-      <w:r>
-        <w:t>, are typically tacked on</w:t>
-      </w:r>
-      <w:r>
-        <w:t xml:space="preserve"> -</w:t>
-      </w:r>
-      <w:r>
-        <w:t xml:space="preserve"> if present at all. However, Nu knows that no game wants to move from one screen to another without some sort of pleasant graphical transition sequence</w:t>
-      </w:r>
-      <w:r>
-        <w:t>, so the concept is built right in the engine</w:t>
-      </w:r>
-      <w:r>
-        <w:t>.</w:t>
-      </w:r>
-    </w:p>
-    <w:p>
-      <w:r>
-        <w:t>There are two ScreenTransitions per screen; one describes how the screen transitions in from other screens, and the other describes how it transition out to other screens.</w:t>
-      </w:r>
-    </w:p>
+      <w:bookmarkStart w:id="16" w:name="_Toc381200989"/>
+      <w:r>
+        <w:t>Entity</w:t>
+      </w:r>
+      <w:bookmarkEnd w:id="16"/>
+    </w:p>
+    <w:p>
+      <w:r>
+        <w:t>And here we come down to brass tacks</w:t>
+      </w:r>
+      <w:r>
+        <w:t>. Entities represent individual interactive things in your game. We’ve seen several already – a button, a tile map, and blocks.</w:t>
+      </w:r>
+      <w:r>
+        <w:t xml:space="preserve"> </w:t>
+      </w:r>
+      <w:r>
+        <w:t xml:space="preserve">What differs a button entity from a block entity, though? </w:t>
+      </w:r>
+      <w:r>
+        <w:t xml:space="preserve">Each entity </w:t>
+      </w:r>
+      <w:r>
+        <w:t>picks up its unique</w:t>
+      </w:r>
+      <w:r>
+        <w:t xml:space="preserve"> attributes from its XType.</w:t>
+      </w:r>
+      <w:r>
+        <w:t xml:space="preserve"> What is an XType? Well, it’s a little complicated, so we’ll touch on that later!</w:t>
+      </w:r>
+    </w:p>
+    <w:p>
+      <w:pPr>
+        <w:pStyle w:val="Heading1"/>
+      </w:pPr>
+      <w:bookmarkStart w:id="17" w:name="_Toc381200990"/>
+      <w:r>
+        <w:t>Engine Details</w:t>
+      </w:r>
+      <w:bookmarkEnd w:id="17"/>
+    </w:p>
+    <w:p/>
     <w:p>
       <w:pPr>
         <w:pStyle w:val="Heading2"/>
       </w:pPr>
-      <w:bookmarkStart w:id="16" w:name="_Toc381200988"/>
-      <w:r>
-        <w:t>Group</w:t>
-      </w:r>
-      <w:bookmarkEnd w:id="16"/>
-    </w:p>
-    <w:p>
-      <w:r>
-        <w:t>A Group represents a logical ‘grouping’ of entities. NuEdit actually builds one group of entities at a time</w:t>
-      </w:r>
-      <w:r>
-        <w:t>.</w:t>
-      </w:r>
-      <w:r>
-        <w:t xml:space="preserve"> </w:t>
-      </w:r>
-      <w:r>
-        <w:t>At run-time, m</w:t>
-      </w:r>
-      <w:r>
-        <w:t>ultiple of those group</w:t>
-      </w:r>
-      <w:r>
-        <w:t>s can have their</w:t>
-      </w:r>
-      <w:r>
-        <w:t xml:space="preserve"> files loaded into a single screen.</w:t>
-      </w:r>
-      <w:r>
-        <w:t xml:space="preserve"> </w:t>
-      </w:r>
-    </w:p>
-    <w:p>
-      <w:pPr>
-        <w:pStyle w:val="Heading2"/>
-      </w:pPr>
-      <w:bookmarkStart w:id="17" w:name="_Toc381200989"/>
-      <w:r>
-        <w:t>Entity</w:t>
-      </w:r>
-      <w:bookmarkEnd w:id="17"/>
-    </w:p>
-    <w:p>
-      <w:r>
-        <w:t>And here we come down to brass tacks</w:t>
-      </w:r>
-      <w:r>
-        <w:t>. Entities represent individual interactive things in your game. We’ve seen several already – a button, a tile map, and blocks.</w:t>
-      </w:r>
-      <w:r>
-        <w:t xml:space="preserve"> </w:t>
-      </w:r>
-      <w:r>
-        <w:t xml:space="preserve">What differs a button entity from a block entity, though? </w:t>
-      </w:r>
-      <w:r>
-        <w:t xml:space="preserve">Each entity </w:t>
-      </w:r>
-      <w:r>
-        <w:t>picks up its unique</w:t>
-      </w:r>
-      <w:r>
-        <w:t xml:space="preserve"> attributes from its XType.</w:t>
-      </w:r>
-      <w:r>
-        <w:t xml:space="preserve"> What is an XType? Well, it’s a little complicated, so we’ll touch on that later!</w:t>
-      </w:r>
-    </w:p>
-    <w:p>
-      <w:pPr>
-        <w:pStyle w:val="Heading1"/>
-      </w:pPr>
-      <w:bookmarkStart w:id="18" w:name="_Toc381200990"/>
-      <w:r>
-        <w:t>Engine Details</w:t>
+      <w:bookmarkStart w:id="18" w:name="_Toc381200991"/>
+      <w:r>
+        <w:t>Addresses</w:t>
       </w:r>
       <w:bookmarkEnd w:id="18"/>
-    </w:p>
-    <w:p/>
-    <w:p>
-      <w:pPr>
-        <w:pStyle w:val="Heading2"/>
-      </w:pPr>
-      <w:bookmarkStart w:id="19" w:name="_Toc381200991"/>
-      <w:r>
-        <w:t>Addresses</w:t>
-      </w:r>
-      <w:bookmarkEnd w:id="19"/>
     </w:p>
     <w:p>
       <w:r>
@@ -14075,41 +14073,65 @@
       <w:pPr>
         <w:pStyle w:val="Heading2"/>
       </w:pPr>
-      <w:bookmarkStart w:id="20" w:name="_Toc381200992"/>
+      <w:bookmarkStart w:id="19" w:name="_Toc381200992"/>
       <w:r>
         <w:t>Luns</w:t>
       </w:r>
+      <w:bookmarkEnd w:id="19"/>
+    </w:p>
+    <w:p>
+      <w:r>
+        <w:t>You can see with a little type inspection that an Address is just defined as a list of Luns. But what is a Lun?</w:t>
+      </w:r>
+    </w:p>
+    <w:p>
+      <w:r>
+        <w:t>A Lun is just a simple .NET string value with some metadata tacked on for the purpose of optimizing look-up speed when querying for a given screen, group, or entity via an address. See Lun.fs in the Prime project for more detail.</w:t>
+      </w:r>
+    </w:p>
+    <w:p/>
+    <w:p>
+      <w:pPr>
+        <w:pStyle w:val="Heading2"/>
+      </w:pPr>
+      <w:bookmarkStart w:id="20" w:name="_Toc381200993"/>
+      <w:r>
+        <w:t>Lenses</w:t>
+      </w:r>
       <w:bookmarkEnd w:id="20"/>
     </w:p>
     <w:p>
       <w:r>
-        <w:t>You can see with a little type inspection that an Address is just defined as a list of Luns. But what is a Lun?</w:t>
-      </w:r>
-    </w:p>
-    <w:p>
-      <w:r>
-        <w:t>A Lun is just a simple .NET string value with some metadata tacked on for the purpose of optimizing look-up speed when querying for a given screen, group, or entity via an address. See Lun.fs in the Prime project for more detail.</w:t>
-      </w:r>
-    </w:p>
-    <w:p/>
-    <w:p>
-      <w:pPr>
-        <w:pStyle w:val="Heading2"/>
-      </w:pPr>
-      <w:bookmarkStart w:id="21" w:name="_Toc381200993"/>
-      <w:r>
-        <w:t>Lenses</w:t>
-      </w:r>
-      <w:bookmarkEnd w:id="21"/>
-    </w:p>
-    <w:p>
-      <w:r>
         <w:t>Given all this, how do we actually make transformations to a given entity in the world?</w:t>
       </w:r>
     </w:p>
     <w:p>
       <w:r>
-        <w:t>Well, first we need to find the thing in the world that we want to transform. Then we have to transform it, and place the transformed value unto a copy of the old world. Functional ‘lenses’ are used to make this easy.</w:t>
+        <w:t xml:space="preserve">Well, first we need to find the thing in the world that we want to transform. Then we have to transform it, and </w:t>
+      </w:r>
+      <w:r>
+        <w:t xml:space="preserve">then finally </w:t>
+      </w:r>
+      <w:r>
+        <w:t xml:space="preserve">place the transformed value unto a </w:t>
+      </w:r>
+      <w:r>
+        <w:t xml:space="preserve">new </w:t>
+      </w:r>
+      <w:r>
+        <w:t>copy of the world. Functional ‘lenses’ are used to make this easy.</w:t>
+      </w:r>
+      <w:r>
+        <w:t xml:space="preserve"> Well, </w:t>
+      </w:r>
+      <w:r>
+        <w:rPr>
+          <w:i/>
+        </w:rPr>
+        <w:t>easier</w:t>
+      </w:r>
+      <w:r>
+        <w:t xml:space="preserve"> than it would otherwise be.</w:t>
       </w:r>
     </w:p>
     <w:p>
@@ -14283,7 +14305,19 @@
     </w:p>
     <w:p>
       <w:r>
-        <w:t xml:space="preserve">That’s for a simple field that exists on all Nu Entities. </w:t>
+        <w:t>That</w:t>
+      </w:r>
+      <w:r>
+        <w:t xml:space="preserve"> work</w:t>
+      </w:r>
+      <w:r>
+        <w:t xml:space="preserve">s for a simple field that exists on all </w:t>
+      </w:r>
+      <w:r>
+        <w:t>e</w:t>
+      </w:r>
+      <w:r>
+        <w:t xml:space="preserve">ntities. </w:t>
       </w:r>
       <w:r>
         <w:t>H</w:t>
@@ -14325,7 +14359,19 @@
     </w:p>
     <w:p>
       <w:r>
-        <w:t>Finally, we must place the transformed value unto a copy of the old world –</w:t>
+        <w:t xml:space="preserve">Finally, we place the transformed value unto a </w:t>
+      </w:r>
+      <w:r>
+        <w:t xml:space="preserve">new </w:t>
+      </w:r>
+      <w:r>
+        <w:t xml:space="preserve">copy of the old world </w:t>
+      </w:r>
+      <w:r>
+        <w:t xml:space="preserve">use the same lens we retrieved the original value with </w:t>
+      </w:r>
+      <w:r>
+        <w:t>–</w:t>
       </w:r>
     </w:p>
     <w:p>
@@ -14369,7 +14415,27 @@
         <w:t xml:space="preserve"> from the function that does this transformation, it will be seen as the new version of the world.</w:t>
       </w:r>
       <w:r>
-        <w:t xml:space="preserve"> Remember to keep your ’s straight, as missing one will mean your transformations will be discarded!</w:t>
+        <w:t xml:space="preserve"> Remember to keep your ’s straight, as </w:t>
+      </w:r>
+      <w:r>
+        <w:t>eliding</w:t>
+      </w:r>
+      <w:r>
+        <w:t xml:space="preserve"> </w:t>
+      </w:r>
+      <w:r>
+        <w:t xml:space="preserve">could result in </w:t>
+      </w:r>
+      <w:r>
+        <w:t xml:space="preserve">your transformations </w:t>
+      </w:r>
+      <w:r>
+        <w:t>being</w:t>
+      </w:r>
+      <w:bookmarkStart w:id="21" w:name="_GoBack"/>
+      <w:bookmarkEnd w:id="21"/>
+      <w:r>
+        <w:t xml:space="preserve"> discarded!</w:t>
       </w:r>
     </w:p>
     <w:p>
@@ -14497,7 +14563,7 @@
                     <w:rStyle w:val="PageNumber"/>
                     <w:noProof/>
                   </w:rPr>
-                  <w:t>1</w:t>
+                  <w:t>18</w:t>
                 </w:r>
                 <w:r>
                   <w:rPr>

</xml_diff>

<commit_message>
Put Prime stuff in Prime namespace. Some code re-org and documentation in Prime. Doc update.
</commit_message>
<xml_diff>
--- a/Nu/Documentation/Nu Game Engine.docx
+++ b/Nu/Documentation/Nu Game Engine.docx
@@ -2293,6 +2293,45 @@
           <w:szCs w:val="19"/>
           <w:highlight w:val="white"/>
         </w:rPr>
+        <w:t xml:space="preserve"> Prime</w:t>
+      </w:r>
+    </w:p>
+    <w:p>
+      <w:pPr>
+        <w:autoSpaceDE w:val="0"/>
+        <w:autoSpaceDN w:val="0"/>
+        <w:adjustRightInd w:val="0"/>
+        <w:spacing w:after="0" w:line="240" w:lineRule="auto"/>
+        <w:rPr>
+          <w:rFonts w:ascii="Consolas" w:hAnsi="Consolas" w:cs="Consolas"/>
+          <w:color w:val="000000"/>
+          <w:sz w:val="16"/>
+          <w:szCs w:val="19"/>
+          <w:highlight w:val="white"/>
+        </w:rPr>
+      </w:pPr>
+      <w:bookmarkStart w:id="9" w:name="_GoBack"/>
+      <w:bookmarkEnd w:id="9"/>
+      <w:proofErr w:type="gramStart"/>
+      <w:r>
+        <w:rPr>
+          <w:rFonts w:ascii="Consolas" w:hAnsi="Consolas" w:cs="Consolas"/>
+          <w:color w:val="0000FF"/>
+          <w:sz w:val="16"/>
+          <w:szCs w:val="19"/>
+          <w:highlight w:val="white"/>
+        </w:rPr>
+        <w:t>open</w:t>
+      </w:r>
+      <w:proofErr w:type="gramEnd"/>
+      <w:r>
+        <w:rPr>
+          <w:rFonts w:ascii="Consolas" w:hAnsi="Consolas" w:cs="Consolas"/>
+          <w:color w:val="000000"/>
+          <w:sz w:val="16"/>
+          <w:szCs w:val="19"/>
+          <w:highlight w:val="white"/>
+        </w:rPr>
         <w:t xml:space="preserve"> Nu</w:t>
       </w:r>
     </w:p>
@@ -2755,6 +2794,7 @@
           <w:szCs w:val="19"/>
           <w:highlight w:val="white"/>
         </w:rPr>
+        <w:lastRenderedPageBreak/>
         <w:t xml:space="preserve">        </w:t>
       </w:r>
       <w:proofErr w:type="gramStart"/>
@@ -2824,7 +2864,6 @@
           <w:szCs w:val="19"/>
           <w:highlight w:val="white"/>
         </w:rPr>
-        <w:lastRenderedPageBreak/>
         <w:t xml:space="preserve">            </w:t>
       </w:r>
       <w:proofErr w:type="spellStart"/>
@@ -5325,7 +5364,7 @@
       <w:pPr>
         <w:pStyle w:val="Heading1"/>
       </w:pPr>
-      <w:bookmarkStart w:id="9" w:name="_Toc381200982"/>
+      <w:bookmarkStart w:id="10" w:name="_Toc381200982"/>
       <w:r>
         <w:lastRenderedPageBreak/>
         <w:t xml:space="preserve">What is </w:t>
@@ -5338,7 +5377,7 @@
       <w:r>
         <w:t>?</w:t>
       </w:r>
-      <w:bookmarkEnd w:id="9"/>
+      <w:bookmarkEnd w:id="10"/>
     </w:p>
     <w:p/>
     <w:p>
@@ -6207,12 +6246,12 @@
       <w:pPr>
         <w:pStyle w:val="Heading1"/>
       </w:pPr>
-      <w:bookmarkStart w:id="10" w:name="_Toc381200983"/>
+      <w:bookmarkStart w:id="11" w:name="_Toc381200983"/>
       <w:proofErr w:type="spellStart"/>
       <w:r>
         <w:t>OmniBlade</w:t>
       </w:r>
-      <w:bookmarkEnd w:id="10"/>
+      <w:bookmarkEnd w:id="11"/>
       <w:proofErr w:type="spellEnd"/>
     </w:p>
     <w:p/>
@@ -6508,6 +6547,43 @@
         <w:t>TiledSharp</w:t>
       </w:r>
       <w:proofErr w:type="spellEnd"/>
+    </w:p>
+    <w:p>
+      <w:pPr>
+        <w:autoSpaceDE w:val="0"/>
+        <w:autoSpaceDN w:val="0"/>
+        <w:adjustRightInd w:val="0"/>
+        <w:spacing w:after="0" w:line="240" w:lineRule="auto"/>
+        <w:rPr>
+          <w:rFonts w:ascii="Consolas" w:hAnsi="Consolas" w:cs="Consolas"/>
+          <w:color w:val="000000"/>
+          <w:sz w:val="16"/>
+          <w:szCs w:val="19"/>
+          <w:highlight w:val="white"/>
+        </w:rPr>
+      </w:pPr>
+      <w:proofErr w:type="gramStart"/>
+      <w:r>
+        <w:rPr>
+          <w:rFonts w:ascii="Consolas" w:hAnsi="Consolas" w:cs="Consolas"/>
+          <w:color w:val="0000FF"/>
+          <w:sz w:val="16"/>
+          <w:szCs w:val="19"/>
+          <w:highlight w:val="white"/>
+        </w:rPr>
+        <w:t>open</w:t>
+      </w:r>
+      <w:proofErr w:type="gramEnd"/>
+      <w:r>
+        <w:rPr>
+          <w:rFonts w:ascii="Consolas" w:hAnsi="Consolas" w:cs="Consolas"/>
+          <w:color w:val="000000"/>
+          <w:sz w:val="16"/>
+          <w:szCs w:val="19"/>
+          <w:highlight w:val="white"/>
+        </w:rPr>
+        <w:t xml:space="preserve"> Prime</w:t>
+      </w:r>
     </w:p>
     <w:p>
       <w:pPr>
@@ -8377,6 +8453,43 @@
           <w:szCs w:val="19"/>
           <w:highlight w:val="white"/>
         </w:rPr>
+        <w:t xml:space="preserve"> Prime</w:t>
+      </w:r>
+    </w:p>
+    <w:p>
+      <w:pPr>
+        <w:autoSpaceDE w:val="0"/>
+        <w:autoSpaceDN w:val="0"/>
+        <w:adjustRightInd w:val="0"/>
+        <w:spacing w:after="0" w:line="240" w:lineRule="auto"/>
+        <w:rPr>
+          <w:rFonts w:ascii="Consolas" w:hAnsi="Consolas" w:cs="Consolas"/>
+          <w:color w:val="000000"/>
+          <w:sz w:val="16"/>
+          <w:szCs w:val="19"/>
+          <w:highlight w:val="white"/>
+        </w:rPr>
+      </w:pPr>
+      <w:proofErr w:type="gramStart"/>
+      <w:r>
+        <w:rPr>
+          <w:rFonts w:ascii="Consolas" w:hAnsi="Consolas" w:cs="Consolas"/>
+          <w:color w:val="0000FF"/>
+          <w:sz w:val="16"/>
+          <w:szCs w:val="19"/>
+          <w:highlight w:val="white"/>
+        </w:rPr>
+        <w:t>open</w:t>
+      </w:r>
+      <w:proofErr w:type="gramEnd"/>
+      <w:r>
+        <w:rPr>
+          <w:rFonts w:ascii="Consolas" w:hAnsi="Consolas" w:cs="Consolas"/>
+          <w:color w:val="000000"/>
+          <w:sz w:val="16"/>
+          <w:szCs w:val="19"/>
+          <w:highlight w:val="white"/>
+        </w:rPr>
         <w:t xml:space="preserve"> Nu</w:t>
       </w:r>
     </w:p>
@@ -12603,43 +12716,6 @@
           <w:highlight w:val="white"/>
         </w:rPr>
         <w:t>TitleGroupName</w:t>
-      </w:r>
-      <w:proofErr w:type="spellEnd"/>
-    </w:p>
-    <w:p>
-      <w:pPr>
-        <w:autoSpaceDE w:val="0"/>
-        <w:autoSpaceDN w:val="0"/>
-        <w:adjustRightInd w:val="0"/>
-        <w:spacing w:after="0" w:line="240" w:lineRule="auto"/>
-        <w:rPr>
-          <w:rFonts w:ascii="Consolas" w:hAnsi="Consolas" w:cs="Consolas"/>
-          <w:color w:val="000000"/>
-          <w:sz w:val="16"/>
-          <w:szCs w:val="19"/>
-          <w:highlight w:val="white"/>
-        </w:rPr>
-      </w:pPr>
-      <w:r>
-        <w:rPr>
-          <w:rFonts w:ascii="Consolas" w:hAnsi="Consolas" w:cs="Consolas"/>
-          <w:color w:val="000000"/>
-          <w:sz w:val="16"/>
-          <w:szCs w:val="19"/>
-          <w:highlight w:val="white"/>
-        </w:rPr>
-        <w:t xml:space="preserve">                </w:t>
-      </w:r>
-      <w:proofErr w:type="spellStart"/>
-      <w:r>
-        <w:rPr>
-          <w:rFonts w:ascii="Consolas" w:hAnsi="Consolas" w:cs="Consolas"/>
-          <w:color w:val="000000"/>
-          <w:sz w:val="16"/>
-          <w:szCs w:val="19"/>
-          <w:highlight w:val="white"/>
-        </w:rPr>
-        <w:t>IncomingTime</w:t>
       </w:r>
       <w:proofErr w:type="spellEnd"/>
     </w:p>
@@ -12677,6 +12753,43 @@
           <w:szCs w:val="19"/>
           <w:highlight w:val="white"/>
         </w:rPr>
+        <w:t>IncomingTime</w:t>
+      </w:r>
+      <w:proofErr w:type="spellEnd"/>
+    </w:p>
+    <w:p>
+      <w:pPr>
+        <w:autoSpaceDE w:val="0"/>
+        <w:autoSpaceDN w:val="0"/>
+        <w:adjustRightInd w:val="0"/>
+        <w:spacing w:after="0" w:line="240" w:lineRule="auto"/>
+        <w:rPr>
+          <w:rFonts w:ascii="Consolas" w:hAnsi="Consolas" w:cs="Consolas"/>
+          <w:color w:val="000000"/>
+          <w:sz w:val="16"/>
+          <w:szCs w:val="19"/>
+          <w:highlight w:val="white"/>
+        </w:rPr>
+      </w:pPr>
+      <w:r>
+        <w:rPr>
+          <w:rFonts w:ascii="Consolas" w:hAnsi="Consolas" w:cs="Consolas"/>
+          <w:color w:val="000000"/>
+          <w:sz w:val="16"/>
+          <w:szCs w:val="19"/>
+          <w:highlight w:val="white"/>
+        </w:rPr>
+        <w:t xml:space="preserve">                </w:t>
+      </w:r>
+      <w:proofErr w:type="spellStart"/>
+      <w:r>
+        <w:rPr>
+          <w:rFonts w:ascii="Consolas" w:hAnsi="Consolas" w:cs="Consolas"/>
+          <w:color w:val="000000"/>
+          <w:sz w:val="16"/>
+          <w:szCs w:val="19"/>
+          <w:highlight w:val="white"/>
+        </w:rPr>
         <w:t>OutgoingTime</w:t>
       </w:r>
       <w:proofErr w:type="spellEnd"/>
@@ -15320,6 +15433,7 @@
           <w:szCs w:val="19"/>
           <w:highlight w:val="white"/>
         </w:rPr>
+        <w:lastRenderedPageBreak/>
         <w:t xml:space="preserve">            (</w:t>
       </w:r>
       <w:proofErr w:type="spellStart"/>
@@ -18808,75 +18922,6 @@
           <w:highlight w:val="white"/>
         </w:rPr>
         <w:t>addLoadGameScreen</w:t>
-      </w:r>
-      <w:proofErr w:type="spellEnd"/>
-      <w:r>
-        <w:rPr>
-          <w:rFonts w:ascii="Consolas" w:hAnsi="Consolas" w:cs="Consolas"/>
-          <w:color w:val="000000"/>
-          <w:sz w:val="16"/>
-          <w:szCs w:val="19"/>
-          <w:highlight w:val="white"/>
-        </w:rPr>
-        <w:t xml:space="preserve"> world_</w:t>
-      </w:r>
-    </w:p>
-    <w:p>
-      <w:pPr>
-        <w:autoSpaceDE w:val="0"/>
-        <w:autoSpaceDN w:val="0"/>
-        <w:adjustRightInd w:val="0"/>
-        <w:spacing w:after="0" w:line="240" w:lineRule="auto"/>
-        <w:rPr>
-          <w:rFonts w:ascii="Consolas" w:hAnsi="Consolas" w:cs="Consolas"/>
-          <w:color w:val="000000"/>
-          <w:sz w:val="16"/>
-          <w:szCs w:val="19"/>
-          <w:highlight w:val="white"/>
-        </w:rPr>
-      </w:pPr>
-      <w:r>
-        <w:rPr>
-          <w:rFonts w:ascii="Consolas" w:hAnsi="Consolas" w:cs="Consolas"/>
-          <w:color w:val="000000"/>
-          <w:sz w:val="16"/>
-          <w:szCs w:val="19"/>
-          <w:highlight w:val="white"/>
-        </w:rPr>
-        <w:t xml:space="preserve">            </w:t>
-      </w:r>
-      <w:proofErr w:type="gramStart"/>
-      <w:r>
-        <w:rPr>
-          <w:rFonts w:ascii="Consolas" w:hAnsi="Consolas" w:cs="Consolas"/>
-          <w:color w:val="0000FF"/>
-          <w:sz w:val="16"/>
-          <w:szCs w:val="19"/>
-          <w:highlight w:val="white"/>
-        </w:rPr>
-        <w:t>let</w:t>
-      </w:r>
-      <w:proofErr w:type="gramEnd"/>
-      <w:r>
-        <w:rPr>
-          <w:rFonts w:ascii="Consolas" w:hAnsi="Consolas" w:cs="Consolas"/>
-          <w:color w:val="000000"/>
-          <w:sz w:val="16"/>
-          <w:szCs w:val="19"/>
-          <w:highlight w:val="white"/>
-        </w:rPr>
-        <w:t xml:space="preserve"> world_ = </w:t>
-      </w:r>
-      <w:proofErr w:type="spellStart"/>
-      <w:r>
-        <w:rPr>
-          <w:rFonts w:ascii="Consolas" w:hAnsi="Consolas" w:cs="Consolas"/>
-          <w:color w:val="000000"/>
-          <w:sz w:val="16"/>
-          <w:szCs w:val="19"/>
-          <w:highlight w:val="white"/>
-        </w:rPr>
-        <w:t>addCreditsScreen</w:t>
       </w:r>
       <w:proofErr w:type="spellEnd"/>
       <w:r>
@@ -18946,6 +18991,75 @@
           <w:szCs w:val="19"/>
           <w:highlight w:val="white"/>
         </w:rPr>
+        <w:t>addCreditsScreen</w:t>
+      </w:r>
+      <w:proofErr w:type="spellEnd"/>
+      <w:r>
+        <w:rPr>
+          <w:rFonts w:ascii="Consolas" w:hAnsi="Consolas" w:cs="Consolas"/>
+          <w:color w:val="000000"/>
+          <w:sz w:val="16"/>
+          <w:szCs w:val="19"/>
+          <w:highlight w:val="white"/>
+        </w:rPr>
+        <w:t xml:space="preserve"> world_</w:t>
+      </w:r>
+    </w:p>
+    <w:p>
+      <w:pPr>
+        <w:autoSpaceDE w:val="0"/>
+        <w:autoSpaceDN w:val="0"/>
+        <w:adjustRightInd w:val="0"/>
+        <w:spacing w:after="0" w:line="240" w:lineRule="auto"/>
+        <w:rPr>
+          <w:rFonts w:ascii="Consolas" w:hAnsi="Consolas" w:cs="Consolas"/>
+          <w:color w:val="000000"/>
+          <w:sz w:val="16"/>
+          <w:szCs w:val="19"/>
+          <w:highlight w:val="white"/>
+        </w:rPr>
+      </w:pPr>
+      <w:r>
+        <w:rPr>
+          <w:rFonts w:ascii="Consolas" w:hAnsi="Consolas" w:cs="Consolas"/>
+          <w:color w:val="000000"/>
+          <w:sz w:val="16"/>
+          <w:szCs w:val="19"/>
+          <w:highlight w:val="white"/>
+        </w:rPr>
+        <w:t xml:space="preserve">            </w:t>
+      </w:r>
+      <w:proofErr w:type="gramStart"/>
+      <w:r>
+        <w:rPr>
+          <w:rFonts w:ascii="Consolas" w:hAnsi="Consolas" w:cs="Consolas"/>
+          <w:color w:val="0000FF"/>
+          <w:sz w:val="16"/>
+          <w:szCs w:val="19"/>
+          <w:highlight w:val="white"/>
+        </w:rPr>
+        <w:t>let</w:t>
+      </w:r>
+      <w:proofErr w:type="gramEnd"/>
+      <w:r>
+        <w:rPr>
+          <w:rFonts w:ascii="Consolas" w:hAnsi="Consolas" w:cs="Consolas"/>
+          <w:color w:val="000000"/>
+          <w:sz w:val="16"/>
+          <w:szCs w:val="19"/>
+          <w:highlight w:val="white"/>
+        </w:rPr>
+        <w:t xml:space="preserve"> world_ = </w:t>
+      </w:r>
+      <w:proofErr w:type="spellStart"/>
+      <w:r>
+        <w:rPr>
+          <w:rFonts w:ascii="Consolas" w:hAnsi="Consolas" w:cs="Consolas"/>
+          <w:color w:val="000000"/>
+          <w:sz w:val="16"/>
+          <w:szCs w:val="19"/>
+          <w:highlight w:val="white"/>
+        </w:rPr>
         <w:t>addFieldScreen</w:t>
       </w:r>
       <w:proofErr w:type="spellEnd"/>
@@ -19286,11 +19400,11 @@
       <w:pPr>
         <w:pStyle w:val="Heading1"/>
       </w:pPr>
-      <w:bookmarkStart w:id="11" w:name="_Toc381200984"/>
+      <w:bookmarkStart w:id="12" w:name="_Toc381200984"/>
       <w:r>
         <w:t>The Game Engine</w:t>
       </w:r>
-      <w:bookmarkEnd w:id="11"/>
+      <w:bookmarkEnd w:id="12"/>
     </w:p>
     <w:p/>
     <w:p>
@@ -19786,12 +19900,12 @@
       <w:pPr>
         <w:pStyle w:val="Heading2"/>
       </w:pPr>
-      <w:bookmarkStart w:id="12" w:name="_Toc381200985"/>
+      <w:bookmarkStart w:id="13" w:name="_Toc381200985"/>
       <w:r>
         <w:lastRenderedPageBreak/>
         <w:t>World</w:t>
       </w:r>
-      <w:bookmarkEnd w:id="12"/>
+      <w:bookmarkEnd w:id="13"/>
     </w:p>
     <w:p>
       <w:r>
@@ -19885,11 +19999,11 @@
       <w:pPr>
         <w:pStyle w:val="Heading2"/>
       </w:pPr>
-      <w:bookmarkStart w:id="13" w:name="_Toc381200986"/>
+      <w:bookmarkStart w:id="14" w:name="_Toc381200986"/>
       <w:r>
         <w:t>Screen</w:t>
       </w:r>
-      <w:bookmarkEnd w:id="13"/>
+      <w:bookmarkEnd w:id="14"/>
     </w:p>
     <w:p>
       <w:r>
@@ -19956,7 +20070,7 @@
       <w:pPr>
         <w:pStyle w:val="Heading2"/>
       </w:pPr>
-      <w:bookmarkStart w:id="14" w:name="_Toc381200987"/>
+      <w:bookmarkStart w:id="15" w:name="_Toc381200987"/>
       <w:proofErr w:type="spellStart"/>
       <w:r>
         <w:t>ScreenTransition</w:t>
@@ -19965,7 +20079,7 @@
       <w:r>
         <w:t>(s)</w:t>
       </w:r>
-      <w:bookmarkEnd w:id="14"/>
+      <w:bookmarkEnd w:id="15"/>
     </w:p>
     <w:p>
       <w:r>
@@ -20013,11 +20127,11 @@
       <w:pPr>
         <w:pStyle w:val="Heading2"/>
       </w:pPr>
-      <w:bookmarkStart w:id="15" w:name="_Toc381200988"/>
+      <w:bookmarkStart w:id="16" w:name="_Toc381200988"/>
       <w:r>
         <w:t>Group</w:t>
       </w:r>
-      <w:bookmarkEnd w:id="15"/>
+      <w:bookmarkEnd w:id="16"/>
     </w:p>
     <w:p>
       <w:r>
@@ -20057,11 +20171,11 @@
       <w:pPr>
         <w:pStyle w:val="Heading2"/>
       </w:pPr>
-      <w:bookmarkStart w:id="16" w:name="_Toc381200989"/>
+      <w:bookmarkStart w:id="17" w:name="_Toc381200989"/>
       <w:r>
         <w:t>Entity</w:t>
       </w:r>
-      <w:bookmarkEnd w:id="16"/>
+      <w:bookmarkEnd w:id="17"/>
     </w:p>
     <w:p>
       <w:r>
@@ -20117,22 +20231,22 @@
       <w:pPr>
         <w:pStyle w:val="Heading1"/>
       </w:pPr>
-      <w:bookmarkStart w:id="17" w:name="_Toc381200990"/>
+      <w:bookmarkStart w:id="18" w:name="_Toc381200990"/>
       <w:r>
         <w:t>Engine Details</w:t>
       </w:r>
-      <w:bookmarkEnd w:id="17"/>
+      <w:bookmarkEnd w:id="18"/>
     </w:p>
     <w:p/>
     <w:p>
       <w:pPr>
         <w:pStyle w:val="Heading2"/>
       </w:pPr>
-      <w:bookmarkStart w:id="18" w:name="_Toc381200991"/>
+      <w:bookmarkStart w:id="19" w:name="_Toc381200991"/>
       <w:r>
         <w:t>Addresses</w:t>
       </w:r>
-      <w:bookmarkEnd w:id="18"/>
+      <w:bookmarkEnd w:id="19"/>
     </w:p>
     <w:p>
       <w:r>
@@ -20196,12 +20310,12 @@
       <w:pPr>
         <w:pStyle w:val="Heading2"/>
       </w:pPr>
-      <w:bookmarkStart w:id="19" w:name="_Toc381200992"/>
+      <w:bookmarkStart w:id="20" w:name="_Toc381200992"/>
       <w:proofErr w:type="spellStart"/>
       <w:r>
         <w:t>Luns</w:t>
       </w:r>
-      <w:bookmarkEnd w:id="19"/>
+      <w:bookmarkEnd w:id="20"/>
       <w:proofErr w:type="spellEnd"/>
     </w:p>
     <w:p>
@@ -20251,11 +20365,11 @@
       <w:pPr>
         <w:pStyle w:val="Heading2"/>
       </w:pPr>
-      <w:bookmarkStart w:id="20" w:name="_Toc381200993"/>
+      <w:bookmarkStart w:id="21" w:name="_Toc381200993"/>
       <w:r>
         <w:t>Lenses</w:t>
       </w:r>
-      <w:bookmarkEnd w:id="20"/>
+      <w:bookmarkEnd w:id="21"/>
     </w:p>
     <w:p>
       <w:r>
@@ -20839,8 +20953,6 @@
       <w:r>
         <w:t xml:space="preserve"> discarded!</w:t>
       </w:r>
-      <w:bookmarkStart w:id="21" w:name="_GoBack"/>
-      <w:bookmarkEnd w:id="21"/>
     </w:p>
     <w:p>
       <w:pPr>

</xml_diff>

<commit_message>
First pass on the KickStarter video prototype.
</commit_message>
<xml_diff>
--- a/Nu/Documentation/Nu Game Engine.docx
+++ b/Nu/Documentation/Nu Game Engine.docx
@@ -50,7 +50,7 @@
           <w:noProof/>
         </w:rPr>
       </w:pPr>
-      <w:bookmarkStart w:id="0" w:name="_Toc381200973"/>
+      <w:bookmarkStart w:id="0" w:name="_Toc381346652"/>
       <w:r>
         <w:lastRenderedPageBreak/>
         <w:t>Table of Contents</w:t>
@@ -102,7 +102,7 @@
         <w:rPr>
           <w:noProof/>
         </w:rPr>
-        <w:instrText xml:space="preserve"> PAGEREF _Toc381200973 \h </w:instrText>
+        <w:instrText xml:space="preserve"> PAGEREF _Toc381346652 \h </w:instrText>
       </w:r>
       <w:r>
         <w:rPr>
@@ -164,7 +164,7 @@
         <w:rPr>
           <w:noProof/>
         </w:rPr>
-        <w:instrText xml:space="preserve"> PAGEREF _Toc381200974 \h </w:instrText>
+        <w:instrText xml:space="preserve"> PAGEREF _Toc381346653 \h </w:instrText>
       </w:r>
       <w:r>
         <w:rPr>
@@ -226,7 +226,7 @@
         <w:rPr>
           <w:noProof/>
         </w:rPr>
-        <w:instrText xml:space="preserve"> PAGEREF _Toc381200975 \h </w:instrText>
+        <w:instrText xml:space="preserve"> PAGEREF _Toc381346654 \h </w:instrText>
       </w:r>
       <w:r>
         <w:rPr>
@@ -288,7 +288,7 @@
         <w:rPr>
           <w:noProof/>
         </w:rPr>
-        <w:instrText xml:space="preserve"> PAGEREF _Toc381200976 \h </w:instrText>
+        <w:instrText xml:space="preserve"> PAGEREF _Toc381346655 \h </w:instrText>
       </w:r>
       <w:r>
         <w:rPr>
@@ -350,7 +350,7 @@
         <w:rPr>
           <w:noProof/>
         </w:rPr>
-        <w:instrText xml:space="preserve"> PAGEREF _Toc381200977 \h </w:instrText>
+        <w:instrText xml:space="preserve"> PAGEREF _Toc381346656 \h </w:instrText>
       </w:r>
       <w:r>
         <w:rPr>
@@ -412,7 +412,7 @@
         <w:rPr>
           <w:noProof/>
         </w:rPr>
-        <w:instrText xml:space="preserve"> PAGEREF _Toc381200978 \h </w:instrText>
+        <w:instrText xml:space="preserve"> PAGEREF _Toc381346657 \h </w:instrText>
       </w:r>
       <w:r>
         <w:rPr>
@@ -474,7 +474,7 @@
         <w:rPr>
           <w:noProof/>
         </w:rPr>
-        <w:instrText xml:space="preserve"> PAGEREF _Toc381200979 \h </w:instrText>
+        <w:instrText xml:space="preserve"> PAGEREF _Toc381346658 \h </w:instrText>
       </w:r>
       <w:r>
         <w:rPr>
@@ -536,7 +536,7 @@
         <w:rPr>
           <w:noProof/>
         </w:rPr>
-        <w:instrText xml:space="preserve"> PAGEREF _Toc381200980 \h </w:instrText>
+        <w:instrText xml:space="preserve"> PAGEREF _Toc381346659 \h </w:instrText>
       </w:r>
       <w:r>
         <w:rPr>
@@ -598,7 +598,7 @@
         <w:rPr>
           <w:noProof/>
         </w:rPr>
-        <w:instrText xml:space="preserve"> PAGEREF _Toc381200981 \h </w:instrText>
+        <w:instrText xml:space="preserve"> PAGEREF _Toc381346660 \h </w:instrText>
       </w:r>
       <w:r>
         <w:rPr>
@@ -660,7 +660,7 @@
         <w:rPr>
           <w:noProof/>
         </w:rPr>
-        <w:instrText xml:space="preserve"> PAGEREF _Toc381200982 \h </w:instrText>
+        <w:instrText xml:space="preserve"> PAGEREF _Toc381346661 \h </w:instrText>
       </w:r>
       <w:r>
         <w:rPr>
@@ -722,7 +722,7 @@
         <w:rPr>
           <w:noProof/>
         </w:rPr>
-        <w:instrText xml:space="preserve"> PAGEREF _Toc381200983 \h </w:instrText>
+        <w:instrText xml:space="preserve"> PAGEREF _Toc381346662 \h </w:instrText>
       </w:r>
       <w:r>
         <w:rPr>
@@ -784,7 +784,7 @@
         <w:rPr>
           <w:noProof/>
         </w:rPr>
-        <w:instrText xml:space="preserve"> PAGEREF _Toc381200984 \h </w:instrText>
+        <w:instrText xml:space="preserve"> PAGEREF _Toc381346663 \h </w:instrText>
       </w:r>
       <w:r>
         <w:rPr>
@@ -846,7 +846,7 @@
         <w:rPr>
           <w:noProof/>
         </w:rPr>
-        <w:instrText xml:space="preserve"> PAGEREF _Toc381200985 \h </w:instrText>
+        <w:instrText xml:space="preserve"> PAGEREF _Toc381346664 \h </w:instrText>
       </w:r>
       <w:r>
         <w:rPr>
@@ -908,7 +908,7 @@
         <w:rPr>
           <w:noProof/>
         </w:rPr>
-        <w:instrText xml:space="preserve"> PAGEREF _Toc381200986 \h </w:instrText>
+        <w:instrText xml:space="preserve"> PAGEREF _Toc381346665 \h </w:instrText>
       </w:r>
       <w:r>
         <w:rPr>
@@ -970,7 +970,7 @@
         <w:rPr>
           <w:noProof/>
         </w:rPr>
-        <w:instrText xml:space="preserve"> PAGEREF _Toc381200987 \h </w:instrText>
+        <w:instrText xml:space="preserve"> PAGEREF _Toc381346666 \h </w:instrText>
       </w:r>
       <w:r>
         <w:rPr>
@@ -1032,7 +1032,7 @@
         <w:rPr>
           <w:noProof/>
         </w:rPr>
-        <w:instrText xml:space="preserve"> PAGEREF _Toc381200988 \h </w:instrText>
+        <w:instrText xml:space="preserve"> PAGEREF _Toc381346667 \h </w:instrText>
       </w:r>
       <w:r>
         <w:rPr>
@@ -1094,7 +1094,7 @@
         <w:rPr>
           <w:noProof/>
         </w:rPr>
-        <w:instrText xml:space="preserve"> PAGEREF _Toc381200989 \h </w:instrText>
+        <w:instrText xml:space="preserve"> PAGEREF _Toc381346668 \h </w:instrText>
       </w:r>
       <w:r>
         <w:rPr>
@@ -1156,7 +1156,7 @@
         <w:rPr>
           <w:noProof/>
         </w:rPr>
-        <w:instrText xml:space="preserve"> PAGEREF _Toc381200990 \h </w:instrText>
+        <w:instrText xml:space="preserve"> PAGEREF _Toc381346669 \h </w:instrText>
       </w:r>
       <w:r>
         <w:rPr>
@@ -1218,7 +1218,7 @@
         <w:rPr>
           <w:noProof/>
         </w:rPr>
-        <w:instrText xml:space="preserve"> PAGEREF _Toc381200991 \h </w:instrText>
+        <w:instrText xml:space="preserve"> PAGEREF _Toc381346670 \h </w:instrText>
       </w:r>
       <w:r>
         <w:rPr>
@@ -1280,7 +1280,7 @@
         <w:rPr>
           <w:noProof/>
         </w:rPr>
-        <w:instrText xml:space="preserve"> PAGEREF _Toc381200992 \h </w:instrText>
+        <w:instrText xml:space="preserve"> PAGEREF _Toc381346671 \h </w:instrText>
       </w:r>
       <w:r>
         <w:rPr>
@@ -1342,7 +1342,7 @@
         <w:rPr>
           <w:noProof/>
         </w:rPr>
-        <w:instrText xml:space="preserve"> PAGEREF _Toc381200993 \h </w:instrText>
+        <w:instrText xml:space="preserve"> PAGEREF _Toc381346672 \h </w:instrText>
       </w:r>
       <w:r>
         <w:rPr>
@@ -1404,7 +1404,7 @@
         <w:rPr>
           <w:noProof/>
         </w:rPr>
-        <w:instrText xml:space="preserve"> PAGEREF _Toc381200994 \h </w:instrText>
+        <w:instrText xml:space="preserve"> PAGEREF _Toc381346673 \h </w:instrText>
       </w:r>
       <w:r>
         <w:rPr>
@@ -1466,7 +1466,7 @@
         <w:rPr>
           <w:noProof/>
         </w:rPr>
-        <w:instrText xml:space="preserve"> PAGEREF _Toc381200995 \h </w:instrText>
+        <w:instrText xml:space="preserve"> PAGEREF _Toc381346674 \h </w:instrText>
       </w:r>
       <w:r>
         <w:rPr>
@@ -1493,9 +1493,71 @@
       </w:r>
     </w:p>
     <w:p>
-      <w:r>
+      <w:pPr>
+        <w:pStyle w:val="TOC1"/>
+        <w:tabs>
+          <w:tab w:val="right" w:leader="dot" w:pos="9350"/>
+        </w:tabs>
+        <w:rPr>
+          <w:rFonts w:asciiTheme="minorHAnsi" w:eastAsiaTheme="minorEastAsia" w:hAnsiTheme="minorHAnsi" w:cstheme="minorBidi"/>
+          <w:noProof/>
+          <w:sz w:val="22"/>
+          <w:szCs w:val="22"/>
+          <w:lang w:eastAsia="en-US"/>
+        </w:rPr>
+      </w:pPr>
+      <w:r>
+        <w:rPr>
+          <w:noProof/>
+        </w:rPr>
+        <w:t>Subsytems and Message Queues</w:t>
+      </w:r>
+      <w:r>
+        <w:rPr>
+          <w:noProof/>
+        </w:rPr>
+        <w:tab/>
+      </w:r>
+      <w:r>
+        <w:rPr>
+          <w:noProof/>
+        </w:rPr>
+        <w:fldChar w:fldCharType="begin"/>
+      </w:r>
+      <w:r>
+        <w:rPr>
+          <w:noProof/>
+        </w:rPr>
+        <w:instrText xml:space="preserve"> PAGEREF _Toc381346675 \h </w:instrText>
+      </w:r>
+      <w:r>
+        <w:rPr>
+          <w:noProof/>
+        </w:rPr>
+      </w:r>
+      <w:r>
+        <w:rPr>
+          <w:noProof/>
+        </w:rPr>
+        <w:fldChar w:fldCharType="separate"/>
+      </w:r>
+      <w:r>
+        <w:rPr>
+          <w:noProof/>
+        </w:rPr>
+        <w:t>19</w:t>
+      </w:r>
+      <w:r>
+        <w:rPr>
+          <w:noProof/>
+        </w:rPr>
         <w:fldChar w:fldCharType="end"/>
       </w:r>
+    </w:p>
+    <w:p>
+      <w:r>
+        <w:fldChar w:fldCharType="end"/>
+      </w:r>
       <w:r>
         <w:br w:type="page"/>
       </w:r>
@@ -1504,7 +1566,7 @@
       <w:pPr>
         <w:pStyle w:val="Heading1"/>
       </w:pPr>
-      <w:bookmarkStart w:id="1" w:name="_Toc381200974"/>
+      <w:bookmarkStart w:id="1" w:name="_Toc381346653"/>
       <w:r>
         <w:lastRenderedPageBreak/>
         <w:t>What’s It All About?</w:t>
@@ -1583,7 +1645,7 @@
           <w:b/>
         </w:rPr>
       </w:pPr>
-      <w:bookmarkStart w:id="2" w:name="_Toc381200975"/>
+      <w:bookmarkStart w:id="2" w:name="_Toc381346654"/>
       <w:r>
         <w:rPr>
           <w:rStyle w:val="Heading2Char"/>
@@ -1663,7 +1725,7 @@
           <w:b/>
         </w:rPr>
       </w:pPr>
-      <w:bookmarkStart w:id="3" w:name="_Toc381200976"/>
+      <w:bookmarkStart w:id="3" w:name="_Toc381346655"/>
       <w:r>
         <w:rPr>
           <w:rStyle w:val="Heading2Char"/>
@@ -1730,7 +1792,7 @@
           <w:rStyle w:val="Heading2Char"/>
         </w:rPr>
       </w:pPr>
-      <w:bookmarkStart w:id="4" w:name="_Toc381200977"/>
+      <w:bookmarkStart w:id="4" w:name="_Toc381346656"/>
       <w:r>
         <w:rPr>
           <w:rStyle w:val="Heading2Char"/>
@@ -1776,7 +1838,7 @@
           <w:rStyle w:val="Heading2Char"/>
         </w:rPr>
       </w:pPr>
-      <w:bookmarkStart w:id="5" w:name="_Toc381200978"/>
+      <w:bookmarkStart w:id="5" w:name="_Toc381346657"/>
       <w:r>
         <w:rPr>
           <w:rStyle w:val="Heading2Char"/>
@@ -1871,7 +1933,7 @@
       <w:pPr>
         <w:pStyle w:val="Heading1"/>
       </w:pPr>
-      <w:bookmarkStart w:id="6" w:name="_Toc381200979"/>
+      <w:bookmarkStart w:id="6" w:name="_Toc381346658"/>
       <w:r>
         <w:t>Getting Started</w:t>
       </w:r>
@@ -2046,7 +2108,7 @@
       <w:pPr>
         <w:pStyle w:val="Heading1"/>
       </w:pPr>
-      <w:bookmarkStart w:id="7" w:name="_Toc381200980"/>
+      <w:bookmarkStart w:id="7" w:name="_Toc381346659"/>
       <w:r>
         <w:lastRenderedPageBreak/>
         <w:t>Running the Nu Project (Nu.exe)</w:t>
@@ -2174,7 +2236,7 @@
       <w:pPr>
         <w:pStyle w:val="Heading2"/>
       </w:pPr>
-      <w:bookmarkStart w:id="8" w:name="_Toc381200981"/>
+      <w:bookmarkStart w:id="8" w:name="_Toc381346660"/>
       <w:r>
         <w:t>Basic Nu Start-up Code</w:t>
       </w:r>
@@ -5402,7 +5464,7 @@
       <w:pPr>
         <w:pStyle w:val="Heading1"/>
       </w:pPr>
-      <w:bookmarkStart w:id="9" w:name="_Toc381200982"/>
+      <w:bookmarkStart w:id="9" w:name="_Toc381346661"/>
       <w:r>
         <w:lastRenderedPageBreak/>
         <w:t xml:space="preserve">What is </w:t>
@@ -6284,7 +6346,7 @@
       <w:pPr>
         <w:pStyle w:val="Heading1"/>
       </w:pPr>
-      <w:bookmarkStart w:id="10" w:name="_Toc381200983"/>
+      <w:bookmarkStart w:id="10" w:name="_Toc381346662"/>
       <w:proofErr w:type="spellStart"/>
       <w:r>
         <w:t>OmniBlade</w:t>
@@ -19528,7 +19590,7 @@
       <w:pPr>
         <w:pStyle w:val="Heading1"/>
       </w:pPr>
-      <w:bookmarkStart w:id="11" w:name="_Toc381200984"/>
+      <w:bookmarkStart w:id="11" w:name="_Toc381346663"/>
       <w:r>
         <w:t>The Game Engine</w:t>
       </w:r>
@@ -20028,7 +20090,7 @@
       <w:pPr>
         <w:pStyle w:val="Heading2"/>
       </w:pPr>
-      <w:bookmarkStart w:id="12" w:name="_Toc381200985"/>
+      <w:bookmarkStart w:id="12" w:name="_Toc381346664"/>
       <w:r>
         <w:lastRenderedPageBreak/>
         <w:t>World</w:t>
@@ -20127,7 +20189,7 @@
       <w:pPr>
         <w:pStyle w:val="Heading2"/>
       </w:pPr>
-      <w:bookmarkStart w:id="13" w:name="_Toc381200986"/>
+      <w:bookmarkStart w:id="13" w:name="_Toc381346665"/>
       <w:r>
         <w:t>Screen</w:t>
       </w:r>
@@ -20198,7 +20260,7 @@
       <w:pPr>
         <w:pStyle w:val="Heading2"/>
       </w:pPr>
-      <w:bookmarkStart w:id="14" w:name="_Toc381200987"/>
+      <w:bookmarkStart w:id="14" w:name="_Toc381346666"/>
       <w:proofErr w:type="spellStart"/>
       <w:r>
         <w:t>ScreenTransition</w:t>
@@ -20261,7 +20323,7 @@
       <w:pPr>
         <w:pStyle w:val="Heading2"/>
       </w:pPr>
-      <w:bookmarkStart w:id="15" w:name="_Toc381200988"/>
+      <w:bookmarkStart w:id="15" w:name="_Toc381346667"/>
       <w:r>
         <w:t>Group</w:t>
       </w:r>
@@ -20305,7 +20367,7 @@
       <w:pPr>
         <w:pStyle w:val="Heading2"/>
       </w:pPr>
-      <w:bookmarkStart w:id="16" w:name="_Toc381200989"/>
+      <w:bookmarkStart w:id="16" w:name="_Toc381346668"/>
       <w:r>
         <w:t>Entity</w:t>
       </w:r>
@@ -20365,7 +20427,7 @@
       <w:pPr>
         <w:pStyle w:val="Heading1"/>
       </w:pPr>
-      <w:bookmarkStart w:id="17" w:name="_Toc381200990"/>
+      <w:bookmarkStart w:id="17" w:name="_Toc381346669"/>
       <w:r>
         <w:t>Engine Details</w:t>
       </w:r>
@@ -20376,7 +20438,7 @@
       <w:pPr>
         <w:pStyle w:val="Heading2"/>
       </w:pPr>
-      <w:bookmarkStart w:id="18" w:name="_Toc381200991"/>
+      <w:bookmarkStart w:id="18" w:name="_Toc381346670"/>
       <w:r>
         <w:t>Addresses</w:t>
       </w:r>
@@ -20444,7 +20506,7 @@
       <w:pPr>
         <w:pStyle w:val="Heading2"/>
       </w:pPr>
-      <w:bookmarkStart w:id="19" w:name="_Toc381200992"/>
+      <w:bookmarkStart w:id="19" w:name="_Toc381346671"/>
       <w:proofErr w:type="spellStart"/>
       <w:r>
         <w:t>Luns</w:t>
@@ -20499,7 +20561,7 @@
       <w:pPr>
         <w:pStyle w:val="Heading2"/>
       </w:pPr>
-      <w:bookmarkStart w:id="20" w:name="_Toc381200993"/>
+      <w:bookmarkStart w:id="20" w:name="_Toc381346672"/>
       <w:r>
         <w:t>Lenses</w:t>
       </w:r>
@@ -21104,7 +21166,7 @@
       <w:pPr>
         <w:pStyle w:val="Heading2"/>
       </w:pPr>
-      <w:bookmarkStart w:id="21" w:name="_Toc381200994"/>
+      <w:bookmarkStart w:id="21" w:name="_Toc381346673"/>
       <w:proofErr w:type="spellStart"/>
       <w:r>
         <w:t>XFields</w:t>
@@ -21145,7 +21207,7 @@
       <w:pPr>
         <w:pStyle w:val="Heading2"/>
       </w:pPr>
-      <w:bookmarkStart w:id="22" w:name="_Toc381200995"/>
+      <w:bookmarkStart w:id="22" w:name="_Toc381346674"/>
       <w:r>
         <w:t xml:space="preserve">Assets and the </w:t>
       </w:r>
@@ -21165,11 +21227,14 @@
       <w:proofErr w:type="gramEnd"/>
     </w:p>
     <w:p>
-      <w:pPr>
-        <w:pStyle w:val="Heading1"/>
-      </w:pPr>
       <w:bookmarkStart w:id="23" w:name="_GoBack"/>
       <w:bookmarkEnd w:id="23"/>
+    </w:p>
+    <w:p>
+      <w:pPr>
+        <w:pStyle w:val="Heading2"/>
+      </w:pPr>
+      <w:bookmarkStart w:id="24" w:name="_Toc381346675"/>
       <w:proofErr w:type="spellStart"/>
       <w:r>
         <w:t>Subsytems</w:t>
@@ -21178,6 +21243,7 @@
       <w:r>
         <w:t xml:space="preserve"> and Message Queues</w:t>
       </w:r>
+      <w:bookmarkEnd w:id="24"/>
     </w:p>
     <w:p/>
     <w:p>

</xml_diff>

<commit_message>
Fix simple doc typos. Doc clarifications.
</commit_message>
<xml_diff>
--- a/Nu/Documentation/Nu Game Engine.docx
+++ b/Nu/Documentation/Nu Game Engine.docx
@@ -50,7 +50,7 @@
           <w:noProof/>
         </w:rPr>
       </w:pPr>
-      <w:bookmarkStart w:id="0" w:name="_Toc381346652"/>
+      <w:bookmarkStart w:id="0" w:name="_Toc381574089"/>
       <w:r>
         <w:lastRenderedPageBreak/>
         <w:t>Table of Contents</w:t>
@@ -102,7 +102,7 @@
         <w:rPr>
           <w:noProof/>
         </w:rPr>
-        <w:instrText xml:space="preserve"> PAGEREF _Toc381346652 \h </w:instrText>
+        <w:instrText xml:space="preserve"> PAGEREF _Toc381574089 \h </w:instrText>
       </w:r>
       <w:r>
         <w:rPr>
@@ -164,7 +164,7 @@
         <w:rPr>
           <w:noProof/>
         </w:rPr>
-        <w:instrText xml:space="preserve"> PAGEREF _Toc381346653 \h </w:instrText>
+        <w:instrText xml:space="preserve"> PAGEREF _Toc381574090 \h </w:instrText>
       </w:r>
       <w:r>
         <w:rPr>
@@ -226,7 +226,7 @@
         <w:rPr>
           <w:noProof/>
         </w:rPr>
-        <w:instrText xml:space="preserve"> PAGEREF _Toc381346654 \h </w:instrText>
+        <w:instrText xml:space="preserve"> PAGEREF _Toc381574091 \h </w:instrText>
       </w:r>
       <w:r>
         <w:rPr>
@@ -288,7 +288,7 @@
         <w:rPr>
           <w:noProof/>
         </w:rPr>
-        <w:instrText xml:space="preserve"> PAGEREF _Toc381346655 \h </w:instrText>
+        <w:instrText xml:space="preserve"> PAGEREF _Toc381574092 \h </w:instrText>
       </w:r>
       <w:r>
         <w:rPr>
@@ -350,7 +350,7 @@
         <w:rPr>
           <w:noProof/>
         </w:rPr>
-        <w:instrText xml:space="preserve"> PAGEREF _Toc381346656 \h </w:instrText>
+        <w:instrText xml:space="preserve"> PAGEREF _Toc381574093 \h </w:instrText>
       </w:r>
       <w:r>
         <w:rPr>
@@ -412,7 +412,7 @@
         <w:rPr>
           <w:noProof/>
         </w:rPr>
-        <w:instrText xml:space="preserve"> PAGEREF _Toc381346657 \h </w:instrText>
+        <w:instrText xml:space="preserve"> PAGEREF _Toc381574094 \h </w:instrText>
       </w:r>
       <w:r>
         <w:rPr>
@@ -474,7 +474,7 @@
         <w:rPr>
           <w:noProof/>
         </w:rPr>
-        <w:instrText xml:space="preserve"> PAGEREF _Toc381346658 \h </w:instrText>
+        <w:instrText xml:space="preserve"> PAGEREF _Toc381574095 \h </w:instrText>
       </w:r>
       <w:r>
         <w:rPr>
@@ -536,7 +536,7 @@
         <w:rPr>
           <w:noProof/>
         </w:rPr>
-        <w:instrText xml:space="preserve"> PAGEREF _Toc381346659 \h </w:instrText>
+        <w:instrText xml:space="preserve"> PAGEREF _Toc381574096 \h </w:instrText>
       </w:r>
       <w:r>
         <w:rPr>
@@ -598,7 +598,7 @@
         <w:rPr>
           <w:noProof/>
         </w:rPr>
-        <w:instrText xml:space="preserve"> PAGEREF _Toc381346660 \h </w:instrText>
+        <w:instrText xml:space="preserve"> PAGEREF _Toc381574097 \h </w:instrText>
       </w:r>
       <w:r>
         <w:rPr>
@@ -660,7 +660,7 @@
         <w:rPr>
           <w:noProof/>
         </w:rPr>
-        <w:instrText xml:space="preserve"> PAGEREF _Toc381346661 \h </w:instrText>
+        <w:instrText xml:space="preserve"> PAGEREF _Toc381574098 \h </w:instrText>
       </w:r>
       <w:r>
         <w:rPr>
@@ -722,7 +722,7 @@
         <w:rPr>
           <w:noProof/>
         </w:rPr>
-        <w:instrText xml:space="preserve"> PAGEREF _Toc381346662 \h </w:instrText>
+        <w:instrText xml:space="preserve"> PAGEREF _Toc381574099 \h </w:instrText>
       </w:r>
       <w:r>
         <w:rPr>
@@ -784,7 +784,7 @@
         <w:rPr>
           <w:noProof/>
         </w:rPr>
-        <w:instrText xml:space="preserve"> PAGEREF _Toc381346663 \h </w:instrText>
+        <w:instrText xml:space="preserve"> PAGEREF _Toc381574100 \h </w:instrText>
       </w:r>
       <w:r>
         <w:rPr>
@@ -846,7 +846,7 @@
         <w:rPr>
           <w:noProof/>
         </w:rPr>
-        <w:instrText xml:space="preserve"> PAGEREF _Toc381346664 \h </w:instrText>
+        <w:instrText xml:space="preserve"> PAGEREF _Toc381574101 \h </w:instrText>
       </w:r>
       <w:r>
         <w:rPr>
@@ -908,7 +908,7 @@
         <w:rPr>
           <w:noProof/>
         </w:rPr>
-        <w:instrText xml:space="preserve"> PAGEREF _Toc381346665 \h </w:instrText>
+        <w:instrText xml:space="preserve"> PAGEREF _Toc381574102 \h </w:instrText>
       </w:r>
       <w:r>
         <w:rPr>
@@ -970,7 +970,7 @@
         <w:rPr>
           <w:noProof/>
         </w:rPr>
-        <w:instrText xml:space="preserve"> PAGEREF _Toc381346666 \h </w:instrText>
+        <w:instrText xml:space="preserve"> PAGEREF _Toc381574103 \h </w:instrText>
       </w:r>
       <w:r>
         <w:rPr>
@@ -1032,7 +1032,7 @@
         <w:rPr>
           <w:noProof/>
         </w:rPr>
-        <w:instrText xml:space="preserve"> PAGEREF _Toc381346667 \h </w:instrText>
+        <w:instrText xml:space="preserve"> PAGEREF _Toc381574104 \h </w:instrText>
       </w:r>
       <w:r>
         <w:rPr>
@@ -1094,7 +1094,7 @@
         <w:rPr>
           <w:noProof/>
         </w:rPr>
-        <w:instrText xml:space="preserve"> PAGEREF _Toc381346668 \h </w:instrText>
+        <w:instrText xml:space="preserve"> PAGEREF _Toc381574105 \h </w:instrText>
       </w:r>
       <w:r>
         <w:rPr>
@@ -1156,7 +1156,7 @@
         <w:rPr>
           <w:noProof/>
         </w:rPr>
-        <w:instrText xml:space="preserve"> PAGEREF _Toc381346669 \h </w:instrText>
+        <w:instrText xml:space="preserve"> PAGEREF _Toc381574106 \h </w:instrText>
       </w:r>
       <w:r>
         <w:rPr>
@@ -1218,7 +1218,7 @@
         <w:rPr>
           <w:noProof/>
         </w:rPr>
-        <w:instrText xml:space="preserve"> PAGEREF _Toc381346670 \h </w:instrText>
+        <w:instrText xml:space="preserve"> PAGEREF _Toc381574107 \h </w:instrText>
       </w:r>
       <w:r>
         <w:rPr>
@@ -1280,7 +1280,7 @@
         <w:rPr>
           <w:noProof/>
         </w:rPr>
-        <w:instrText xml:space="preserve"> PAGEREF _Toc381346671 \h </w:instrText>
+        <w:instrText xml:space="preserve"> PAGEREF _Toc381574108 \h </w:instrText>
       </w:r>
       <w:r>
         <w:rPr>
@@ -1342,7 +1342,7 @@
         <w:rPr>
           <w:noProof/>
         </w:rPr>
-        <w:instrText xml:space="preserve"> PAGEREF _Toc381346672 \h </w:instrText>
+        <w:instrText xml:space="preserve"> PAGEREF _Toc381574109 \h </w:instrText>
       </w:r>
       <w:r>
         <w:rPr>
@@ -1404,7 +1404,7 @@
         <w:rPr>
           <w:noProof/>
         </w:rPr>
-        <w:instrText xml:space="preserve"> PAGEREF _Toc381346673 \h </w:instrText>
+        <w:instrText xml:space="preserve"> PAGEREF _Toc381574110 \h </w:instrText>
       </w:r>
       <w:r>
         <w:rPr>
@@ -1421,7 +1421,7 @@
         <w:rPr>
           <w:noProof/>
         </w:rPr>
-        <w:t>18</w:t>
+        <w:t>19</w:t>
       </w:r>
       <w:r>
         <w:rPr>
@@ -1444,6 +1444,8 @@
           <w:lang w:eastAsia="en-US"/>
         </w:rPr>
       </w:pPr>
+      <w:bookmarkStart w:id="1" w:name="_GoBack"/>
+      <w:bookmarkEnd w:id="1"/>
       <w:r>
         <w:rPr>
           <w:noProof/>
@@ -1466,7 +1468,7 @@
         <w:rPr>
           <w:noProof/>
         </w:rPr>
-        <w:instrText xml:space="preserve"> PAGEREF _Toc381346674 \h </w:instrText>
+        <w:instrText xml:space="preserve"> PAGEREF _Toc381574111 \h </w:instrText>
       </w:r>
       <w:r>
         <w:rPr>
@@ -1494,7 +1496,7 @@
     </w:p>
     <w:p>
       <w:pPr>
-        <w:pStyle w:val="TOC1"/>
+        <w:pStyle w:val="TOC2"/>
         <w:tabs>
           <w:tab w:val="right" w:leader="dot" w:pos="9350"/>
         </w:tabs>
@@ -1528,7 +1530,7 @@
         <w:rPr>
           <w:noProof/>
         </w:rPr>
-        <w:instrText xml:space="preserve"> PAGEREF _Toc381346675 \h </w:instrText>
+        <w:instrText xml:space="preserve"> PAGEREF _Toc381574112 \h </w:instrText>
       </w:r>
       <w:r>
         <w:rPr>
@@ -1566,12 +1568,12 @@
       <w:pPr>
         <w:pStyle w:val="Heading1"/>
       </w:pPr>
-      <w:bookmarkStart w:id="1" w:name="_Toc381346653"/>
+      <w:bookmarkStart w:id="2" w:name="_Toc381574090"/>
       <w:r>
         <w:lastRenderedPageBreak/>
         <w:t>What’s It All About?</w:t>
       </w:r>
-      <w:bookmarkEnd w:id="1"/>
+      <w:bookmarkEnd w:id="2"/>
     </w:p>
     <w:p/>
     <w:p>
@@ -1645,7 +1647,7 @@
           <w:b/>
         </w:rPr>
       </w:pPr>
-      <w:bookmarkStart w:id="2" w:name="_Toc381346654"/>
+      <w:bookmarkStart w:id="3" w:name="_Toc381574091"/>
       <w:r>
         <w:rPr>
           <w:rStyle w:val="Heading2Char"/>
@@ -1653,7 +1655,7 @@
         </w:rPr>
         <w:t>Very Basic</w:t>
       </w:r>
-      <w:bookmarkEnd w:id="2"/>
+      <w:bookmarkEnd w:id="3"/>
     </w:p>
     <w:p>
       <w:r>
@@ -1725,7 +1727,7 @@
           <w:b/>
         </w:rPr>
       </w:pPr>
-      <w:bookmarkStart w:id="3" w:name="_Toc381346655"/>
+      <w:bookmarkStart w:id="4" w:name="_Toc381574092"/>
       <w:r>
         <w:rPr>
           <w:rStyle w:val="Heading2Char"/>
@@ -1749,7 +1751,7 @@
         </w:rPr>
         <w:t>)</w:t>
       </w:r>
-      <w:bookmarkEnd w:id="3"/>
+      <w:bookmarkEnd w:id="4"/>
     </w:p>
     <w:p>
       <w:r>
@@ -1792,7 +1794,7 @@
           <w:rStyle w:val="Heading2Char"/>
         </w:rPr>
       </w:pPr>
-      <w:bookmarkStart w:id="4" w:name="_Toc381346656"/>
+      <w:bookmarkStart w:id="5" w:name="_Toc381574093"/>
       <w:r>
         <w:rPr>
           <w:rStyle w:val="Heading2Char"/>
@@ -1800,7 +1802,7 @@
         </w:rPr>
         <w:t>2d Game Engine</w:t>
       </w:r>
-      <w:bookmarkEnd w:id="4"/>
+      <w:bookmarkEnd w:id="5"/>
     </w:p>
     <w:p>
       <w:r>
@@ -1838,7 +1840,7 @@
           <w:rStyle w:val="Heading2Char"/>
         </w:rPr>
       </w:pPr>
-      <w:bookmarkStart w:id="5" w:name="_Toc381346657"/>
+      <w:bookmarkStart w:id="6" w:name="_Toc381574094"/>
       <w:r>
         <w:rPr>
           <w:rStyle w:val="Heading2Char"/>
@@ -1846,7 +1848,7 @@
         </w:rPr>
         <w:t>F#</w:t>
       </w:r>
-      <w:bookmarkEnd w:id="5"/>
+      <w:bookmarkEnd w:id="6"/>
     </w:p>
     <w:p>
       <w:r>
@@ -1933,11 +1935,11 @@
       <w:pPr>
         <w:pStyle w:val="Heading1"/>
       </w:pPr>
-      <w:bookmarkStart w:id="6" w:name="_Toc381346658"/>
+      <w:bookmarkStart w:id="7" w:name="_Toc381574095"/>
       <w:r>
         <w:t>Getting Started</w:t>
       </w:r>
-      <w:bookmarkEnd w:id="6"/>
+      <w:bookmarkEnd w:id="7"/>
     </w:p>
     <w:p/>
     <w:p>
@@ -2108,12 +2110,12 @@
       <w:pPr>
         <w:pStyle w:val="Heading1"/>
       </w:pPr>
-      <w:bookmarkStart w:id="7" w:name="_Toc381346659"/>
+      <w:bookmarkStart w:id="8" w:name="_Toc381574096"/>
       <w:r>
         <w:lastRenderedPageBreak/>
         <w:t>Running the Nu Project (Nu.exe)</w:t>
       </w:r>
-      <w:bookmarkEnd w:id="7"/>
+      <w:bookmarkEnd w:id="8"/>
     </w:p>
     <w:p/>
     <w:p>
@@ -2236,11 +2238,11 @@
       <w:pPr>
         <w:pStyle w:val="Heading2"/>
       </w:pPr>
-      <w:bookmarkStart w:id="8" w:name="_Toc381346660"/>
+      <w:bookmarkStart w:id="9" w:name="_Toc381574097"/>
       <w:r>
         <w:t>Basic Nu Start-up Code</w:t>
       </w:r>
-      <w:bookmarkEnd w:id="8"/>
+      <w:bookmarkEnd w:id="9"/>
     </w:p>
     <w:p>
       <w:r>
@@ -5464,7 +5466,7 @@
       <w:pPr>
         <w:pStyle w:val="Heading1"/>
       </w:pPr>
-      <w:bookmarkStart w:id="9" w:name="_Toc381346661"/>
+      <w:bookmarkStart w:id="10" w:name="_Toc381574098"/>
       <w:r>
         <w:lastRenderedPageBreak/>
         <w:t xml:space="preserve">What is </w:t>
@@ -5477,7 +5479,7 @@
       <w:r>
         <w:t>?</w:t>
       </w:r>
-      <w:bookmarkEnd w:id="9"/>
+      <w:bookmarkEnd w:id="10"/>
     </w:p>
     <w:p/>
     <w:p>
@@ -6346,12 +6348,12 @@
       <w:pPr>
         <w:pStyle w:val="Heading1"/>
       </w:pPr>
-      <w:bookmarkStart w:id="10" w:name="_Toc381346662"/>
+      <w:bookmarkStart w:id="11" w:name="_Toc381574099"/>
       <w:proofErr w:type="spellStart"/>
       <w:r>
         <w:t>OmniBlade</w:t>
       </w:r>
-      <w:bookmarkEnd w:id="10"/>
+      <w:bookmarkEnd w:id="11"/>
       <w:proofErr w:type="spellEnd"/>
     </w:p>
     <w:p/>
@@ -14480,8 +14482,6 @@
         </w:rPr>
         <w:t>same as above, but for the Load</w:t>
       </w:r>
-      <w:bookmarkStart w:id="11" w:name="_GoBack"/>
-      <w:bookmarkEnd w:id="11"/>
       <w:r>
         <w:rPr>
           <w:rFonts w:ascii="Consolas" w:hAnsi="Consolas" w:cs="Consolas"/>
@@ -19718,7 +19718,7 @@
       <w:pPr>
         <w:pStyle w:val="Heading1"/>
       </w:pPr>
-      <w:bookmarkStart w:id="12" w:name="_Toc381346663"/>
+      <w:bookmarkStart w:id="12" w:name="_Toc381574100"/>
       <w:r>
         <w:t>The Game Engine</w:t>
       </w:r>
@@ -20218,7 +20218,7 @@
       <w:pPr>
         <w:pStyle w:val="Heading2"/>
       </w:pPr>
-      <w:bookmarkStart w:id="13" w:name="_Toc381346664"/>
+      <w:bookmarkStart w:id="13" w:name="_Toc381574101"/>
       <w:r>
         <w:lastRenderedPageBreak/>
         <w:t>World</w:t>
@@ -20247,11 +20247,15 @@
       <w:r>
         <w:t xml:space="preserve">holds all the other </w:t>
       </w:r>
-      <w:proofErr w:type="spellStart"/>
-      <w:r>
-        <w:t>facilties</w:t>
-      </w:r>
-      <w:proofErr w:type="spellEnd"/>
+      <w:r>
+        <w:t>facil</w:t>
+      </w:r>
+      <w:r>
+        <w:t>i</w:t>
+      </w:r>
+      <w:r>
+        <w:t>ties</w:t>
+      </w:r>
       <w:r>
         <w:t xml:space="preserve"> needed to execute a game such as </w:t>
       </w:r>
@@ -20265,7 +20269,13 @@
         <w:t xml:space="preserve">an </w:t>
       </w:r>
       <w:r>
-        <w:t xml:space="preserve">audio context, their related message queues (most on this later), </w:t>
+        <w:t>audio context, their related message queues (mo</w:t>
+      </w:r>
+      <w:r>
+        <w:t>re</w:t>
+      </w:r>
+      <w:r>
+        <w:t xml:space="preserve"> on this later), </w:t>
       </w:r>
       <w:r>
         <w:t xml:space="preserve">a purely-functional event system (far </w:t>
@@ -20317,7 +20327,7 @@
       <w:pPr>
         <w:pStyle w:val="Heading2"/>
       </w:pPr>
-      <w:bookmarkStart w:id="14" w:name="_Toc381346665"/>
+      <w:bookmarkStart w:id="14" w:name="_Toc381574102"/>
       <w:r>
         <w:t>Screen</w:t>
       </w:r>
@@ -20388,7 +20398,7 @@
       <w:pPr>
         <w:pStyle w:val="Heading2"/>
       </w:pPr>
-      <w:bookmarkStart w:id="15" w:name="_Toc381346666"/>
+      <w:bookmarkStart w:id="15" w:name="_Toc381574103"/>
       <w:proofErr w:type="spellStart"/>
       <w:r>
         <w:t>ScreenTransition</w:t>
@@ -20451,7 +20461,7 @@
       <w:pPr>
         <w:pStyle w:val="Heading2"/>
       </w:pPr>
-      <w:bookmarkStart w:id="16" w:name="_Toc381346667"/>
+      <w:bookmarkStart w:id="16" w:name="_Toc381574104"/>
       <w:r>
         <w:t>Group</w:t>
       </w:r>
@@ -20495,7 +20505,7 @@
       <w:pPr>
         <w:pStyle w:val="Heading2"/>
       </w:pPr>
-      <w:bookmarkStart w:id="17" w:name="_Toc381346668"/>
+      <w:bookmarkStart w:id="17" w:name="_Toc381574105"/>
       <w:r>
         <w:t>Entity</w:t>
       </w:r>
@@ -20555,7 +20565,7 @@
       <w:pPr>
         <w:pStyle w:val="Heading1"/>
       </w:pPr>
-      <w:bookmarkStart w:id="18" w:name="_Toc381346669"/>
+      <w:bookmarkStart w:id="18" w:name="_Toc381574106"/>
       <w:r>
         <w:t>Engine Details</w:t>
       </w:r>
@@ -20566,7 +20576,7 @@
       <w:pPr>
         <w:pStyle w:val="Heading2"/>
       </w:pPr>
-      <w:bookmarkStart w:id="19" w:name="_Toc381346670"/>
+      <w:bookmarkStart w:id="19" w:name="_Toc381574107"/>
       <w:r>
         <w:t>Addresses</w:t>
       </w:r>
@@ -20618,7 +20628,13 @@
       </w:r>
       <w:r>
         <w:lastRenderedPageBreak/>
-        <w:t>is the name given to the Entity. Remember how we changed the Name field of the button object we created to “</w:t>
+        <w:t xml:space="preserve">is the name given to the Entity. Remember how we changed the Name field of the button object </w:t>
+      </w:r>
+      <w:r>
+        <w:t xml:space="preserve">that </w:t>
+      </w:r>
+      <w:r>
+        <w:t>we created to “</w:t>
       </w:r>
       <w:proofErr w:type="spellStart"/>
       <w:r>
@@ -20626,7 +20642,19 @@
       </w:r>
       <w:proofErr w:type="spellEnd"/>
       <w:r>
-        <w:t>” above? That’s what we’re talking about, and that’s the last part of its address.</w:t>
+        <w:t xml:space="preserve">” </w:t>
+      </w:r>
+      <w:r>
+        <w:t>earlier in this document</w:t>
+      </w:r>
+      <w:r>
+        <w:t xml:space="preserve">? That’s what we’re talking about, and the </w:t>
+      </w:r>
+      <w:r>
+        <w:t xml:space="preserve">entity’s name is just the </w:t>
+      </w:r>
+      <w:r>
+        <w:t>last part of its address.</w:t>
       </w:r>
     </w:p>
     <w:p/>
@@ -20634,7 +20662,7 @@
       <w:pPr>
         <w:pStyle w:val="Heading2"/>
       </w:pPr>
-      <w:bookmarkStart w:id="20" w:name="_Toc381346671"/>
+      <w:bookmarkStart w:id="20" w:name="_Toc381574108"/>
       <w:proofErr w:type="spellStart"/>
       <w:r>
         <w:t>Luns</w:t>
@@ -20689,7 +20717,7 @@
       <w:pPr>
         <w:pStyle w:val="Heading2"/>
       </w:pPr>
-      <w:bookmarkStart w:id="21" w:name="_Toc381346672"/>
+      <w:bookmarkStart w:id="21" w:name="_Toc381574109"/>
       <w:r>
         <w:t>Lenses</w:t>
       </w:r>
@@ -20970,6 +20998,81 @@
       <w:proofErr w:type="spellEnd"/>
     </w:p>
     <w:p>
+      <w:pPr>
+        <w:rPr>
+          <w:i/>
+        </w:rPr>
+      </w:pPr>
+      <w:r>
+        <w:rPr>
+          <w:i/>
+        </w:rPr>
+        <w:t>Note</w:t>
+      </w:r>
+      <w:r>
+        <w:rPr>
+          <w:i/>
+        </w:rPr>
+        <w:t xml:space="preserve"> that</w:t>
+      </w:r>
+      <w:r>
+        <w:rPr>
+          <w:i/>
+        </w:rPr>
+        <w:t xml:space="preserve"> in this</w:t>
+      </w:r>
+      <w:r>
+        <w:rPr>
+          <w:i/>
+        </w:rPr>
+        <w:t xml:space="preserve"> (and in the following</w:t>
+      </w:r>
+      <w:r>
+        <w:rPr>
+          <w:i/>
+        </w:rPr>
+        <w:t xml:space="preserve"> code</w:t>
+      </w:r>
+      <w:r>
+        <w:rPr>
+          <w:i/>
+        </w:rPr>
+        <w:t>)</w:t>
+      </w:r>
+      <w:r>
+        <w:rPr>
+          <w:i/>
+        </w:rPr>
+        <w:t xml:space="preserve"> we presume </w:t>
+      </w:r>
+      <w:r>
+        <w:rPr>
+          <w:i/>
+        </w:rPr>
+        <w:t xml:space="preserve">that </w:t>
+      </w:r>
+      <w:r>
+        <w:rPr>
+          <w:i/>
+        </w:rPr>
+        <w:t xml:space="preserve">both the Prime and </w:t>
+      </w:r>
+      <w:proofErr w:type="spellStart"/>
+      <w:r>
+        <w:rPr>
+          <w:i/>
+        </w:rPr>
+        <w:t>OpenTK</w:t>
+      </w:r>
+      <w:proofErr w:type="spellEnd"/>
+      <w:r>
+        <w:rPr>
+          <w:i/>
+        </w:rPr>
+        <w:t xml:space="preserve"> namespaces are open.</w:t>
+      </w:r>
+    </w:p>
+    <w:p>
       <w:r>
         <w:t>This will return an entity value at the given address. Now let’s transform that button, say, by disabling it.</w:t>
       </w:r>
@@ -21133,7 +21236,7 @@
           <w:szCs w:val="19"/>
           <w:highlight w:val="white"/>
         </w:rPr>
-        <w:t xml:space="preserve"> &lt;- OpenTK.Vector2 (100.0f, 100.0f)</w:t>
+        <w:t xml:space="preserve"> &lt;- Vector2 (100.0f, 100.0f)</w:t>
       </w:r>
     </w:p>
     <w:p>
@@ -21231,21 +21334,19 @@
     </w:p>
     <w:p>
       <w:r>
+        <w:lastRenderedPageBreak/>
         <w:t>When world’</w:t>
       </w:r>
       <w:r>
         <w:t xml:space="preserve"> (pronounced </w:t>
       </w:r>
       <w:r>
-        <w:t>‘</w:t>
-      </w:r>
-      <w:r>
+        <w:rPr>
+          <w:i/>
+        </w:rPr>
         <w:t>world-prime</w:t>
       </w:r>
       <w:r>
-        <w:t>’</w:t>
-      </w:r>
-      <w:r>
         <w:t>)</w:t>
       </w:r>
       <w:r>
@@ -21281,7 +21382,10 @@
         <w:t xml:space="preserve">could result in </w:t>
       </w:r>
       <w:r>
-        <w:t xml:space="preserve">your transformations </w:t>
+        <w:t>transformations</w:t>
+      </w:r>
+      <w:r>
+        <w:t xml:space="preserve"> </w:t>
       </w:r>
       <w:r>
         <w:t>being</w:t>
@@ -21294,7 +21398,7 @@
       <w:pPr>
         <w:pStyle w:val="Heading2"/>
       </w:pPr>
-      <w:bookmarkStart w:id="22" w:name="_Toc381346673"/>
+      <w:bookmarkStart w:id="22" w:name="_Toc381574110"/>
       <w:proofErr w:type="spellStart"/>
       <w:r>
         <w:t>XFields</w:t>
@@ -21325,7 +21429,6 @@
     <w:p>
       <w:proofErr w:type="gramStart"/>
       <w:r>
-        <w:lastRenderedPageBreak/>
         <w:t>TODO.</w:t>
       </w:r>
       <w:proofErr w:type="gramEnd"/>
@@ -21335,7 +21438,7 @@
       <w:pPr>
         <w:pStyle w:val="Heading2"/>
       </w:pPr>
-      <w:bookmarkStart w:id="23" w:name="_Toc381346674"/>
+      <w:bookmarkStart w:id="23" w:name="_Toc381574111"/>
       <w:r>
         <w:t xml:space="preserve">Assets and the </w:t>
       </w:r>
@@ -21359,7 +21462,7 @@
       <w:pPr>
         <w:pStyle w:val="Heading2"/>
       </w:pPr>
-      <w:bookmarkStart w:id="24" w:name="_Toc381346675"/>
+      <w:bookmarkStart w:id="24" w:name="_Toc381574112"/>
       <w:proofErr w:type="spellStart"/>
       <w:r>
         <w:t>Subsytems</w:t>
@@ -21469,7 +21572,7 @@
                     <w:rStyle w:val="PageNumber"/>
                     <w:noProof/>
                   </w:rPr>
-                  <w:t>1</w:t>
+                  <w:t>2</w:t>
                 </w:r>
                 <w:r>
                   <w:rPr>

</xml_diff>

<commit_message>
Implemented right-handedness for coordinate system in anticipation of implementing rendering in OpenGL. Gave up on view scaling and virtual coordinates thanks to SDL's primitive rendering interface.
</commit_message>
<xml_diff>
--- a/Nu/Documentation/Nu Game Engine.docx
+++ b/Nu/Documentation/Nu Game Engine.docx
@@ -80,8 +80,6 @@
           <w:lang w:eastAsia="en-US"/>
         </w:rPr>
       </w:pPr>
-      <w:bookmarkStart w:id="1" w:name="_GoBack"/>
-      <w:bookmarkEnd w:id="1"/>
       <w:r>
         <w:rPr>
           <w:noProof/>
@@ -1568,12 +1566,12 @@
       <w:pPr>
         <w:pStyle w:val="Heading1"/>
       </w:pPr>
-      <w:bookmarkStart w:id="2" w:name="_Toc381615418"/>
+      <w:bookmarkStart w:id="1" w:name="_Toc381615418"/>
       <w:r>
         <w:lastRenderedPageBreak/>
         <w:t>What’s It All About?</w:t>
       </w:r>
-      <w:bookmarkEnd w:id="2"/>
+      <w:bookmarkEnd w:id="1"/>
     </w:p>
     <w:p/>
     <w:p>
@@ -1647,7 +1645,7 @@
           <w:b/>
         </w:rPr>
       </w:pPr>
-      <w:bookmarkStart w:id="3" w:name="_Toc381615419"/>
+      <w:bookmarkStart w:id="2" w:name="_Toc381615419"/>
       <w:r>
         <w:rPr>
           <w:rStyle w:val="Heading2Char"/>
@@ -1655,7 +1653,7 @@
         </w:rPr>
         <w:t>Very Basic</w:t>
       </w:r>
-      <w:bookmarkEnd w:id="3"/>
+      <w:bookmarkEnd w:id="2"/>
     </w:p>
     <w:p>
       <w:r>
@@ -1671,7 +1669,15 @@
         <w:t>s</w:t>
       </w:r>
       <w:r>
-        <w:t xml:space="preserve"> system? Not yet, I’m afraid. Is there a sprite animation system? Again, not yet. However, there is a tile map system that utilizes Tiled#, and there is a physics system that utilizes </w:t>
+        <w:t xml:space="preserve"> system? Not yet, I’m afraid. Is there a sprite animation system? </w:t>
+      </w:r>
+      <w:proofErr w:type="gramStart"/>
+      <w:r>
+        <w:t>Again, not yet.</w:t>
+      </w:r>
+      <w:proofErr w:type="gramEnd"/>
+      <w:r>
+        <w:t xml:space="preserve"> However, there is a tile map system that utilizes Tiled#, and there is a physics system that utilizes </w:t>
       </w:r>
       <w:proofErr w:type="spellStart"/>
       <w:r>
@@ -1719,7 +1725,7 @@
           <w:b/>
         </w:rPr>
       </w:pPr>
-      <w:bookmarkStart w:id="4" w:name="_Toc381615420"/>
+      <w:bookmarkStart w:id="3" w:name="_Toc381615420"/>
       <w:r>
         <w:rPr>
           <w:rStyle w:val="Heading2Char"/>
@@ -1743,7 +1749,7 @@
         </w:rPr>
         <w:t>)</w:t>
       </w:r>
-      <w:bookmarkEnd w:id="4"/>
+      <w:bookmarkEnd w:id="3"/>
     </w:p>
     <w:p>
       <w:r>
@@ -1786,7 +1792,7 @@
           <w:rStyle w:val="Heading2Char"/>
         </w:rPr>
       </w:pPr>
-      <w:bookmarkStart w:id="5" w:name="_Toc381615421"/>
+      <w:bookmarkStart w:id="4" w:name="_Toc381615421"/>
       <w:r>
         <w:rPr>
           <w:rStyle w:val="Heading2Char"/>
@@ -1794,7 +1800,7 @@
         </w:rPr>
         <w:t>2d Game Engine</w:t>
       </w:r>
-      <w:bookmarkEnd w:id="5"/>
+      <w:bookmarkEnd w:id="4"/>
     </w:p>
     <w:p>
       <w:r>
@@ -1832,7 +1838,7 @@
           <w:rStyle w:val="Heading2Char"/>
         </w:rPr>
       </w:pPr>
-      <w:bookmarkStart w:id="6" w:name="_Toc381615422"/>
+      <w:bookmarkStart w:id="5" w:name="_Toc381615422"/>
       <w:r>
         <w:rPr>
           <w:rStyle w:val="Heading2Char"/>
@@ -1840,7 +1846,7 @@
         </w:rPr>
         <w:t>F#</w:t>
       </w:r>
-      <w:bookmarkEnd w:id="6"/>
+      <w:bookmarkEnd w:id="5"/>
     </w:p>
     <w:p>
       <w:r>
@@ -1853,7 +1859,11 @@
         <w:t>use it</w:t>
       </w:r>
       <w:r>
-        <w:t>? First, and foremost, its cross-</w:t>
+        <w:t xml:space="preserve">? </w:t>
+      </w:r>
+      <w:proofErr w:type="gramStart"/>
+      <w:r>
+        <w:t>First, and foremost, its cross-</w:t>
       </w:r>
       <w:proofErr w:type="spellStart"/>
       <w:r>
@@ -1861,15 +1871,11 @@
       </w:r>
       <w:proofErr w:type="spellEnd"/>
       <w:r>
-        <w:t xml:space="preserve">. Theoretically, Nu should run fine on Mono for systems such as Android, </w:t>
-      </w:r>
-      <w:proofErr w:type="spellStart"/>
-      <w:r>
-        <w:t>iOS</w:t>
-      </w:r>
-      <w:proofErr w:type="spellEnd"/>
-      <w:r>
-        <w:t xml:space="preserve">, OSX, </w:t>
+        <w:t>.</w:t>
+      </w:r>
+      <w:proofErr w:type="gramEnd"/>
+      <w:r>
+        <w:t xml:space="preserve"> Theoretically, Nu should run fine on Mono for systems such as Android, iOS, OSX, </w:t>
       </w:r>
       <w:r>
         <w:t xml:space="preserve">and </w:t>
@@ -1879,8 +1885,13 @@
       </w:r>
     </w:p>
     <w:p>
-      <w:r>
-        <w:t xml:space="preserve">But more on why F#. F# is probably the best mainstream language available for writing a cross-platform functional game engine. Unlike </w:t>
+      <w:proofErr w:type="gramStart"/>
+      <w:r>
+        <w:t>But more on why F#.</w:t>
+      </w:r>
+      <w:proofErr w:type="gramEnd"/>
+      <w:r>
+        <w:t xml:space="preserve"> F# is probably the best mainstream language available for writing a cross-platform functional game engine. Unlike </w:t>
       </w:r>
       <w:proofErr w:type="spellStart"/>
       <w:r>
@@ -1914,11 +1925,11 @@
       <w:pPr>
         <w:pStyle w:val="Heading1"/>
       </w:pPr>
-      <w:bookmarkStart w:id="7" w:name="_Toc381615423"/>
+      <w:bookmarkStart w:id="6" w:name="_Toc381615423"/>
       <w:r>
         <w:t>Getting Started</w:t>
       </w:r>
-      <w:bookmarkEnd w:id="7"/>
+      <w:bookmarkEnd w:id="6"/>
     </w:p>
     <w:p/>
     <w:p>
@@ -2089,12 +2100,12 @@
       <w:pPr>
         <w:pStyle w:val="Heading1"/>
       </w:pPr>
-      <w:bookmarkStart w:id="8" w:name="_Toc381615424"/>
+      <w:bookmarkStart w:id="7" w:name="_Toc381615424"/>
       <w:r>
         <w:lastRenderedPageBreak/>
         <w:t>Running the Nu Project (Nu.exe)</w:t>
       </w:r>
-      <w:bookmarkEnd w:id="8"/>
+      <w:bookmarkEnd w:id="7"/>
     </w:p>
     <w:p/>
     <w:p>
@@ -2217,11 +2228,11 @@
       <w:pPr>
         <w:pStyle w:val="Heading2"/>
       </w:pPr>
-      <w:bookmarkStart w:id="9" w:name="_Toc381615425"/>
+      <w:bookmarkStart w:id="8" w:name="_Toc381615425"/>
       <w:r>
         <w:t>Basic Nu Start-up Code</w:t>
       </w:r>
-      <w:bookmarkEnd w:id="9"/>
+      <w:bookmarkEnd w:id="8"/>
     </w:p>
     <w:p>
       <w:r>
@@ -2242,6 +2253,7 @@
           <w:highlight w:val="white"/>
         </w:rPr>
       </w:pPr>
+      <w:proofErr w:type="gramStart"/>
       <w:r>
         <w:rPr>
           <w:rFonts w:ascii="Consolas" w:hAnsi="Consolas" w:cs="Consolas"/>
@@ -2252,6 +2264,7 @@
         </w:rPr>
         <w:t>namespace</w:t>
       </w:r>
+      <w:proofErr w:type="gramEnd"/>
       <w:r>
         <w:rPr>
           <w:rFonts w:ascii="Consolas" w:hAnsi="Consolas" w:cs="Consolas"/>
@@ -2277,6 +2290,7 @@
           <w:highlight w:val="white"/>
         </w:rPr>
       </w:pPr>
+      <w:proofErr w:type="gramStart"/>
       <w:r>
         <w:rPr>
           <w:rFonts w:ascii="Consolas" w:hAnsi="Consolas" w:cs="Consolas"/>
@@ -2287,6 +2301,7 @@
         </w:rPr>
         <w:t>open</w:t>
       </w:r>
+      <w:proofErr w:type="gramEnd"/>
       <w:r>
         <w:rPr>
           <w:rFonts w:ascii="Consolas" w:hAnsi="Consolas" w:cs="Consolas"/>
@@ -2312,6 +2327,7 @@
           <w:highlight w:val="white"/>
         </w:rPr>
       </w:pPr>
+      <w:proofErr w:type="gramStart"/>
       <w:r>
         <w:rPr>
           <w:rFonts w:ascii="Consolas" w:hAnsi="Consolas" w:cs="Consolas"/>
@@ -2322,6 +2338,7 @@
         </w:rPr>
         <w:t>open</w:t>
       </w:r>
+      <w:proofErr w:type="gramEnd"/>
       <w:r>
         <w:rPr>
           <w:rFonts w:ascii="Consolas" w:hAnsi="Consolas" w:cs="Consolas"/>
@@ -2347,6 +2364,7 @@
           <w:highlight w:val="white"/>
         </w:rPr>
       </w:pPr>
+      <w:proofErr w:type="gramStart"/>
       <w:r>
         <w:rPr>
           <w:rFonts w:ascii="Consolas" w:hAnsi="Consolas" w:cs="Consolas"/>
@@ -2357,6 +2375,7 @@
         </w:rPr>
         <w:t>open</w:t>
       </w:r>
+      <w:proofErr w:type="gramEnd"/>
       <w:r>
         <w:rPr>
           <w:rFonts w:ascii="Consolas" w:hAnsi="Consolas" w:cs="Consolas"/>
@@ -2382,6 +2401,7 @@
           <w:highlight w:val="white"/>
         </w:rPr>
       </w:pPr>
+      <w:proofErr w:type="gramStart"/>
       <w:r>
         <w:rPr>
           <w:rFonts w:ascii="Consolas" w:hAnsi="Consolas" w:cs="Consolas"/>
@@ -2392,6 +2412,7 @@
         </w:rPr>
         <w:t>module</w:t>
       </w:r>
+      <w:proofErr w:type="gramEnd"/>
       <w:r>
         <w:rPr>
           <w:rFonts w:ascii="Consolas" w:hAnsi="Consolas" w:cs="Consolas"/>
@@ -2442,6 +2463,7 @@
         </w:rPr>
         <w:t xml:space="preserve">    </w:t>
       </w:r>
+      <w:proofErr w:type="gramStart"/>
       <w:r>
         <w:rPr>
           <w:rFonts w:ascii="Consolas" w:hAnsi="Consolas" w:cs="Consolas"/>
@@ -2452,6 +2474,7 @@
         </w:rPr>
         <w:t>let</w:t>
       </w:r>
+      <w:proofErr w:type="gramEnd"/>
       <w:r>
         <w:rPr>
           <w:rFonts w:ascii="Consolas" w:hAnsi="Consolas" w:cs="Consolas"/>
@@ -2826,6 +2849,7 @@
         <w:lastRenderedPageBreak/>
         <w:t xml:space="preserve">        </w:t>
       </w:r>
+      <w:proofErr w:type="gramStart"/>
       <w:r>
         <w:rPr>
           <w:rFonts w:ascii="Consolas" w:hAnsi="Consolas" w:cs="Consolas"/>
@@ -2836,6 +2860,7 @@
         </w:rPr>
         <w:t>let</w:t>
       </w:r>
+      <w:proofErr w:type="gramEnd"/>
       <w:r>
         <w:rPr>
           <w:rFonts w:ascii="Consolas" w:hAnsi="Consolas" w:cs="Consolas"/>
@@ -2928,7 +2953,18 @@
           <w:szCs w:val="19"/>
           <w:highlight w:val="white"/>
         </w:rPr>
-        <w:t xml:space="preserve">                { </w:t>
+        <w:t xml:space="preserve">                </w:t>
+      </w:r>
+      <w:proofErr w:type="gramStart"/>
+      <w:r>
+        <w:rPr>
+          <w:rFonts w:ascii="Consolas" w:hAnsi="Consolas" w:cs="Consolas"/>
+          <w:color w:val="000000"/>
+          <w:sz w:val="16"/>
+          <w:szCs w:val="19"/>
+          <w:highlight w:val="white"/>
+        </w:rPr>
+        <w:t xml:space="preserve">{ </w:t>
       </w:r>
       <w:proofErr w:type="spellStart"/>
       <w:r>
@@ -2942,6 +2978,7 @@
         <w:t>WindowTitle</w:t>
       </w:r>
       <w:proofErr w:type="spellEnd"/>
+      <w:proofErr w:type="gramEnd"/>
       <w:r>
         <w:rPr>
           <w:rFonts w:ascii="Consolas" w:hAnsi="Consolas" w:cs="Consolas"/>
@@ -3112,7 +3149,18 @@
           <w:szCs w:val="19"/>
           <w:highlight w:val="white"/>
         </w:rPr>
-        <w:t>SDL.SDL_WindowFlags.SDL_WINDOW_SHOWN</w:t>
+        <w:t>SDL.SDL_WindowFlags.SDL_WINDOW_</w:t>
+      </w:r>
+      <w:proofErr w:type="gramStart"/>
+      <w:r>
+        <w:rPr>
+          <w:rFonts w:ascii="Consolas" w:hAnsi="Consolas" w:cs="Consolas"/>
+          <w:color w:val="000000"/>
+          <w:sz w:val="16"/>
+          <w:szCs w:val="19"/>
+          <w:highlight w:val="white"/>
+        </w:rPr>
+        <w:t>SHOWN</w:t>
       </w:r>
       <w:proofErr w:type="spellEnd"/>
       <w:r>
@@ -3125,6 +3173,7 @@
         </w:rPr>
         <w:t xml:space="preserve"> }</w:t>
       </w:r>
+      <w:proofErr w:type="gramEnd"/>
     </w:p>
     <w:p>
       <w:pPr>
@@ -3310,6 +3359,7 @@
         </w:rPr>
         <w:t xml:space="preserve">        </w:t>
       </w:r>
+      <w:proofErr w:type="gramStart"/>
       <w:r>
         <w:rPr>
           <w:rFonts w:ascii="Consolas" w:hAnsi="Consolas" w:cs="Consolas"/>
@@ -3320,6 +3370,7 @@
         </w:rPr>
         <w:t>let</w:t>
       </w:r>
+      <w:proofErr w:type="gramEnd"/>
       <w:r>
         <w:rPr>
           <w:rFonts w:ascii="Consolas" w:hAnsi="Consolas" w:cs="Consolas"/>
@@ -3378,6 +3429,7 @@
         <w:t xml:space="preserve">            </w:t>
       </w:r>
       <w:proofErr w:type="spellStart"/>
+      <w:proofErr w:type="gramStart"/>
       <w:r>
         <w:rPr>
           <w:rFonts w:ascii="Consolas" w:hAnsi="Consolas" w:cs="Consolas"/>
@@ -3400,6 +3452,7 @@
         <w:t>&lt;</w:t>
       </w:r>
       <w:proofErr w:type="spellStart"/>
+      <w:proofErr w:type="gramEnd"/>
       <w:r>
         <w:rPr>
           <w:rFonts w:ascii="Consolas" w:hAnsi="Consolas" w:cs="Consolas"/>
@@ -3447,6 +3500,7 @@
         <w:t xml:space="preserve">                (</w:t>
       </w:r>
       <w:proofErr w:type="spellStart"/>
+      <w:proofErr w:type="gramStart"/>
       <w:r>
         <w:rPr>
           <w:rFonts w:ascii="Consolas" w:hAnsi="Consolas" w:cs="Consolas"/>
@@ -3458,6 +3512,7 @@
         <w:t>int</w:t>
       </w:r>
       <w:proofErr w:type="spellEnd"/>
+      <w:proofErr w:type="gramEnd"/>
       <w:r>
         <w:rPr>
           <w:rFonts w:ascii="Consolas" w:hAnsi="Consolas" w:cs="Consolas"/>
@@ -3516,6 +3571,7 @@
         <w:t xml:space="preserve">                 </w:t>
       </w:r>
       <w:proofErr w:type="spellStart"/>
+      <w:proofErr w:type="gramStart"/>
       <w:r>
         <w:rPr>
           <w:rFonts w:ascii="Consolas" w:hAnsi="Consolas" w:cs="Consolas"/>
@@ -3527,6 +3583,7 @@
         <w:t>int</w:t>
       </w:r>
       <w:proofErr w:type="spellEnd"/>
+      <w:proofErr w:type="gramEnd"/>
       <w:r>
         <w:rPr>
           <w:rFonts w:ascii="Consolas" w:hAnsi="Consolas" w:cs="Consolas"/>
@@ -3634,6 +3691,7 @@
         </w:rPr>
         <w:t xml:space="preserve">        </w:t>
       </w:r>
+      <w:proofErr w:type="gramStart"/>
       <w:r>
         <w:rPr>
           <w:rFonts w:ascii="Consolas" w:hAnsi="Consolas" w:cs="Consolas"/>
@@ -3644,6 +3702,7 @@
         </w:rPr>
         <w:t>let</w:t>
       </w:r>
+      <w:proofErr w:type="gramEnd"/>
       <w:r>
         <w:rPr>
           <w:rFonts w:ascii="Consolas" w:hAnsi="Consolas" w:cs="Consolas"/>
@@ -3739,6 +3798,7 @@
         <w:t xml:space="preserve">                </w:t>
       </w:r>
       <w:proofErr w:type="spellStart"/>
+      <w:proofErr w:type="gramStart"/>
       <w:r>
         <w:rPr>
           <w:rFonts w:ascii="Consolas" w:hAnsi="Consolas" w:cs="Consolas"/>
@@ -3750,6 +3810,7 @@
         <w:t>sdlViewConfig</w:t>
       </w:r>
       <w:proofErr w:type="spellEnd"/>
+      <w:proofErr w:type="gramEnd"/>
     </w:p>
     <w:p>
       <w:pPr>
@@ -3784,7 +3845,17 @@
           <w:szCs w:val="19"/>
           <w:highlight w:val="white"/>
         </w:rPr>
-        <w:t>Voords.VirtualResolutionX</w:t>
+        <w:t>NuConstants</w:t>
+      </w:r>
+      <w:r>
+        <w:rPr>
+          <w:rFonts w:ascii="Consolas" w:hAnsi="Consolas" w:cs="Consolas"/>
+          <w:color w:val="000000"/>
+          <w:sz w:val="16"/>
+          <w:szCs w:val="19"/>
+          <w:highlight w:val="white"/>
+        </w:rPr>
+        <w:t>.ResolutionX</w:t>
       </w:r>
       <w:proofErr w:type="spellEnd"/>
     </w:p>
@@ -3821,7 +3892,17 @@
           <w:szCs w:val="19"/>
           <w:highlight w:val="white"/>
         </w:rPr>
-        <w:t>Voords.VirtualResolutionY</w:t>
+        <w:t>NuConstants.</w:t>
+      </w:r>
+      <w:r>
+        <w:rPr>
+          <w:rFonts w:ascii="Consolas" w:hAnsi="Consolas" w:cs="Consolas"/>
+          <w:color w:val="000000"/>
+          <w:sz w:val="16"/>
+          <w:szCs w:val="19"/>
+          <w:highlight w:val="white"/>
+        </w:rPr>
+        <w:t>ResolutionY</w:t>
       </w:r>
       <w:proofErr w:type="spellEnd"/>
     </w:p>
@@ -3850,6 +3931,7 @@
         <w:t xml:space="preserve">                </w:t>
       </w:r>
       <w:proofErr w:type="spellStart"/>
+      <w:proofErr w:type="gramStart"/>
       <w:r>
         <w:rPr>
           <w:rFonts w:ascii="Consolas" w:hAnsi="Consolas" w:cs="Consolas"/>
@@ -3861,6 +3943,7 @@
         <w:t>sdlRenderFlags</w:t>
       </w:r>
       <w:proofErr w:type="spellEnd"/>
+      <w:proofErr w:type="gramEnd"/>
     </w:p>
     <w:p>
       <w:pPr>
@@ -4026,6 +4109,7 @@
         </w:rPr>
         <w:t xml:space="preserve">        </w:t>
       </w:r>
+      <w:proofErr w:type="gramStart"/>
       <w:r>
         <w:rPr>
           <w:rFonts w:ascii="Consolas" w:hAnsi="Consolas" w:cs="Consolas"/>
@@ -4036,6 +4120,7 @@
         </w:rPr>
         <w:t>let</w:t>
       </w:r>
+      <w:proofErr w:type="gramEnd"/>
       <w:r>
         <w:rPr>
           <w:rFonts w:ascii="Consolas" w:hAnsi="Consolas" w:cs="Consolas"/>
@@ -4183,7 +4268,29 @@
           <w:szCs w:val="19"/>
           <w:highlight w:val="white"/>
         </w:rPr>
-        <w:t>// Since this particular program has no unique behavior, the vanilla base class</w:t>
+        <w:t xml:space="preserve">// </w:t>
+      </w:r>
+      <w:proofErr w:type="gramStart"/>
+      <w:r>
+        <w:rPr>
+          <w:rFonts w:ascii="Consolas" w:hAnsi="Consolas" w:cs="Consolas"/>
+          <w:color w:val="008000"/>
+          <w:sz w:val="16"/>
+          <w:szCs w:val="19"/>
+          <w:highlight w:val="white"/>
+        </w:rPr>
+        <w:t>Since</w:t>
+      </w:r>
+      <w:proofErr w:type="gramEnd"/>
+      <w:r>
+        <w:rPr>
+          <w:rFonts w:ascii="Consolas" w:hAnsi="Consolas" w:cs="Consolas"/>
+          <w:color w:val="008000"/>
+          <w:sz w:val="16"/>
+          <w:szCs w:val="19"/>
+          <w:highlight w:val="white"/>
+        </w:rPr>
+        <w:t xml:space="preserve"> this particular program has no unique behavior, the vanilla base class</w:t>
       </w:r>
     </w:p>
     <w:p>
@@ -4267,6 +4374,7 @@
         </w:rPr>
         <w:t xml:space="preserve">            </w:t>
       </w:r>
+      <w:proofErr w:type="gramStart"/>
       <w:r>
         <w:rPr>
           <w:rFonts w:ascii="Consolas" w:hAnsi="Consolas" w:cs="Consolas"/>
@@ -4277,6 +4385,7 @@
         </w:rPr>
         <w:t>let</w:t>
       </w:r>
+      <w:proofErr w:type="gramEnd"/>
       <w:r>
         <w:rPr>
           <w:rFonts w:ascii="Consolas" w:hAnsi="Consolas" w:cs="Consolas"/>
@@ -5049,6 +5158,7 @@
         </w:rPr>
         <w:t xml:space="preserve">        </w:t>
       </w:r>
+      <w:proofErr w:type="gramStart"/>
       <w:r>
         <w:rPr>
           <w:rFonts w:ascii="Consolas" w:hAnsi="Consolas" w:cs="Consolas"/>
@@ -5059,6 +5169,7 @@
         </w:rPr>
         <w:t>let</w:t>
       </w:r>
+      <w:proofErr w:type="gramEnd"/>
       <w:r>
         <w:rPr>
           <w:rFonts w:ascii="Consolas" w:hAnsi="Consolas" w:cs="Consolas"/>
@@ -5116,6 +5227,7 @@
         </w:rPr>
         <w:t xml:space="preserve">            (</w:t>
       </w:r>
+      <w:proofErr w:type="gramStart"/>
       <w:r>
         <w:rPr>
           <w:rFonts w:ascii="Consolas" w:hAnsi="Consolas" w:cs="Consolas"/>
@@ -5126,6 +5238,7 @@
         </w:rPr>
         <w:t>true</w:t>
       </w:r>
+      <w:proofErr w:type="gramEnd"/>
       <w:r>
         <w:rPr>
           <w:rFonts w:ascii="Consolas" w:hAnsi="Consolas" w:cs="Consolas"/>
@@ -5363,7 +5476,7 @@
       <w:pPr>
         <w:pStyle w:val="Heading1"/>
       </w:pPr>
-      <w:bookmarkStart w:id="10" w:name="_Toc381615426"/>
+      <w:bookmarkStart w:id="9" w:name="_Toc381615426"/>
       <w:r>
         <w:lastRenderedPageBreak/>
         <w:t xml:space="preserve">What is </w:t>
@@ -5376,7 +5489,7 @@
       <w:r>
         <w:t>?</w:t>
       </w:r>
-      <w:bookmarkEnd w:id="10"/>
+      <w:bookmarkEnd w:id="9"/>
     </w:p>
     <w:p/>
     <w:p>
@@ -6029,7 +6142,11 @@
         <w:t>Now let’s create some blocks to fall down and collide with the tile map using physics.</w:t>
       </w:r>
       <w:r>
-        <w:t xml:space="preserve"> First, we must change the default depth at which new entities are created (again, so the tile map doesn’t overlap them). In the at Depth text box to the left of the Quick Size button, type in</w:t>
+        <w:t xml:space="preserve"> First, we must change the default depth at which new entities are created (again, so the tile map doesn’t overlap them). </w:t>
+      </w:r>
+      <w:proofErr w:type="gramStart"/>
+      <w:r>
+        <w:t>In the at Depth text box to the left of the Quick Size button, type in</w:t>
       </w:r>
       <w:r>
         <w:t xml:space="preserve"> a</w:t>
@@ -6037,6 +6154,7 @@
       <w:r>
         <w:t xml:space="preserve"> 1.</w:t>
       </w:r>
+      <w:proofErr w:type="gramEnd"/>
       <w:r>
         <w:t xml:space="preserve"> In the combo box to the right of the Create Entity button, select (or type) </w:t>
       </w:r>
@@ -6184,7 +6302,15 @@
     </w:p>
     <w:p>
       <w:r>
-        <w:t>We can now save the document for loading into a game by clicking File -&gt; Save…</w:t>
+        <w:t xml:space="preserve">We can now save the document for loading into a game by clicking File -&gt; </w:t>
+      </w:r>
+      <w:proofErr w:type="gramStart"/>
+      <w:r>
+        <w:t>Save</w:t>
+      </w:r>
+      <w:proofErr w:type="gramEnd"/>
+      <w:r>
+        <w:t>…</w:t>
       </w:r>
     </w:p>
     <w:p>
@@ -6232,12 +6358,12 @@
       <w:pPr>
         <w:pStyle w:val="Heading1"/>
       </w:pPr>
-      <w:bookmarkStart w:id="11" w:name="_Toc381615427"/>
+      <w:bookmarkStart w:id="10" w:name="_Toc381615427"/>
       <w:proofErr w:type="spellStart"/>
       <w:r>
         <w:t>OmniBlade</w:t>
       </w:r>
-      <w:bookmarkEnd w:id="11"/>
+      <w:bookmarkEnd w:id="10"/>
       <w:proofErr w:type="spellEnd"/>
     </w:p>
     <w:p/>
@@ -6327,6 +6453,7 @@
           <w:highlight w:val="white"/>
         </w:rPr>
       </w:pPr>
+      <w:proofErr w:type="gramStart"/>
       <w:r>
         <w:rPr>
           <w:rFonts w:ascii="Consolas" w:hAnsi="Consolas" w:cs="Consolas"/>
@@ -6337,6 +6464,7 @@
         </w:rPr>
         <w:t>namespace</w:t>
       </w:r>
+      <w:proofErr w:type="gramEnd"/>
       <w:r>
         <w:rPr>
           <w:rFonts w:ascii="Consolas" w:hAnsi="Consolas" w:cs="Consolas"/>
@@ -6374,6 +6502,7 @@
           <w:highlight w:val="white"/>
         </w:rPr>
       </w:pPr>
+      <w:proofErr w:type="gramStart"/>
       <w:r>
         <w:rPr>
           <w:rFonts w:ascii="Consolas" w:hAnsi="Consolas" w:cs="Consolas"/>
@@ -6384,6 +6513,7 @@
         </w:rPr>
         <w:t>open</w:t>
       </w:r>
+      <w:proofErr w:type="gramEnd"/>
       <w:r>
         <w:rPr>
           <w:rFonts w:ascii="Consolas" w:hAnsi="Consolas" w:cs="Consolas"/>
@@ -6409,6 +6539,7 @@
           <w:highlight w:val="white"/>
         </w:rPr>
       </w:pPr>
+      <w:proofErr w:type="gramStart"/>
       <w:r>
         <w:rPr>
           <w:rFonts w:ascii="Consolas" w:hAnsi="Consolas" w:cs="Consolas"/>
@@ -6419,6 +6550,7 @@
         </w:rPr>
         <w:t>open</w:t>
       </w:r>
+      <w:proofErr w:type="gramEnd"/>
       <w:r>
         <w:rPr>
           <w:rFonts w:ascii="Consolas" w:hAnsi="Consolas" w:cs="Consolas"/>
@@ -6444,6 +6576,7 @@
           <w:highlight w:val="white"/>
         </w:rPr>
       </w:pPr>
+      <w:proofErr w:type="gramStart"/>
       <w:r>
         <w:rPr>
           <w:rFonts w:ascii="Consolas" w:hAnsi="Consolas" w:cs="Consolas"/>
@@ -6454,6 +6587,7 @@
         </w:rPr>
         <w:t>open</w:t>
       </w:r>
+      <w:proofErr w:type="gramEnd"/>
       <w:r>
         <w:rPr>
           <w:rFonts w:ascii="Consolas" w:hAnsi="Consolas" w:cs="Consolas"/>
@@ -6491,6 +6625,7 @@
           <w:highlight w:val="white"/>
         </w:rPr>
       </w:pPr>
+      <w:proofErr w:type="gramStart"/>
       <w:r>
         <w:rPr>
           <w:rFonts w:ascii="Consolas" w:hAnsi="Consolas" w:cs="Consolas"/>
@@ -6501,6 +6636,7 @@
         </w:rPr>
         <w:t>open</w:t>
       </w:r>
+      <w:proofErr w:type="gramEnd"/>
       <w:r>
         <w:rPr>
           <w:rFonts w:ascii="Consolas" w:hAnsi="Consolas" w:cs="Consolas"/>
@@ -6538,6 +6674,7 @@
           <w:highlight w:val="white"/>
         </w:rPr>
       </w:pPr>
+      <w:proofErr w:type="gramStart"/>
       <w:r>
         <w:rPr>
           <w:rFonts w:ascii="Consolas" w:hAnsi="Consolas" w:cs="Consolas"/>
@@ -6548,6 +6685,7 @@
         </w:rPr>
         <w:t>open</w:t>
       </w:r>
+      <w:proofErr w:type="gramEnd"/>
       <w:r>
         <w:rPr>
           <w:rFonts w:ascii="Consolas" w:hAnsi="Consolas" w:cs="Consolas"/>
@@ -6573,6 +6711,7 @@
           <w:highlight w:val="white"/>
         </w:rPr>
       </w:pPr>
+      <w:proofErr w:type="gramStart"/>
       <w:r>
         <w:rPr>
           <w:rFonts w:ascii="Consolas" w:hAnsi="Consolas" w:cs="Consolas"/>
@@ -6583,6 +6722,7 @@
         </w:rPr>
         <w:t>open</w:t>
       </w:r>
+      <w:proofErr w:type="gramEnd"/>
       <w:r>
         <w:rPr>
           <w:rFonts w:ascii="Consolas" w:hAnsi="Consolas" w:cs="Consolas"/>
@@ -6608,6 +6748,7 @@
           <w:highlight w:val="white"/>
         </w:rPr>
       </w:pPr>
+      <w:proofErr w:type="gramStart"/>
       <w:r>
         <w:rPr>
           <w:rFonts w:ascii="Consolas" w:hAnsi="Consolas" w:cs="Consolas"/>
@@ -6618,6 +6759,7 @@
         </w:rPr>
         <w:t>open</w:t>
       </w:r>
+      <w:proofErr w:type="gramEnd"/>
       <w:r>
         <w:rPr>
           <w:rFonts w:ascii="Consolas" w:hAnsi="Consolas" w:cs="Consolas"/>
@@ -6655,6 +6797,7 @@
           <w:highlight w:val="white"/>
         </w:rPr>
       </w:pPr>
+      <w:proofErr w:type="gramStart"/>
       <w:r>
         <w:rPr>
           <w:rFonts w:ascii="Consolas" w:hAnsi="Consolas" w:cs="Consolas"/>
@@ -6665,6 +6808,7 @@
         </w:rPr>
         <w:t>module</w:t>
       </w:r>
+      <w:proofErr w:type="gramEnd"/>
       <w:r>
         <w:rPr>
           <w:rFonts w:ascii="Consolas" w:hAnsi="Consolas" w:cs="Consolas"/>
@@ -6715,6 +6859,7 @@
         </w:rPr>
         <w:t xml:space="preserve">    </w:t>
       </w:r>
+      <w:proofErr w:type="gramStart"/>
       <w:r>
         <w:rPr>
           <w:rFonts w:ascii="Consolas" w:hAnsi="Consolas" w:cs="Consolas"/>
@@ -6725,6 +6870,7 @@
         </w:rPr>
         <w:t>let</w:t>
       </w:r>
+      <w:proofErr w:type="gramEnd"/>
       <w:r>
         <w:rPr>
           <w:rFonts w:ascii="Consolas" w:hAnsi="Consolas" w:cs="Consolas"/>
@@ -6859,6 +7005,7 @@
         </w:rPr>
         <w:t xml:space="preserve">        </w:t>
       </w:r>
+      <w:proofErr w:type="gramStart"/>
       <w:r>
         <w:rPr>
           <w:rFonts w:ascii="Consolas" w:hAnsi="Consolas" w:cs="Consolas"/>
@@ -6869,6 +7016,7 @@
         </w:rPr>
         <w:t>let</w:t>
       </w:r>
+      <w:proofErr w:type="gramEnd"/>
       <w:r>
         <w:rPr>
           <w:rFonts w:ascii="Consolas" w:hAnsi="Consolas" w:cs="Consolas"/>
@@ -6961,7 +7109,18 @@
           <w:szCs w:val="19"/>
           <w:highlight w:val="white"/>
         </w:rPr>
-        <w:t xml:space="preserve">                { </w:t>
+        <w:t xml:space="preserve">                </w:t>
+      </w:r>
+      <w:proofErr w:type="gramStart"/>
+      <w:r>
+        <w:rPr>
+          <w:rFonts w:ascii="Consolas" w:hAnsi="Consolas" w:cs="Consolas"/>
+          <w:color w:val="000000"/>
+          <w:sz w:val="16"/>
+          <w:szCs w:val="19"/>
+          <w:highlight w:val="white"/>
+        </w:rPr>
+        <w:t xml:space="preserve">{ </w:t>
       </w:r>
       <w:proofErr w:type="spellStart"/>
       <w:r>
@@ -6975,6 +7134,7 @@
         <w:t>WindowTitle</w:t>
       </w:r>
       <w:proofErr w:type="spellEnd"/>
+      <w:proofErr w:type="gramEnd"/>
       <w:r>
         <w:rPr>
           <w:rFonts w:ascii="Consolas" w:hAnsi="Consolas" w:cs="Consolas"/>
@@ -7167,7 +7327,18 @@
           <w:szCs w:val="19"/>
           <w:highlight w:val="white"/>
         </w:rPr>
-        <w:t>SDL.SDL_WindowFlags.SDL_WINDOW_SHOWN</w:t>
+        <w:t>SDL.SDL_WindowFlags.SDL_WINDOW_</w:t>
+      </w:r>
+      <w:proofErr w:type="gramStart"/>
+      <w:r>
+        <w:rPr>
+          <w:rFonts w:ascii="Consolas" w:hAnsi="Consolas" w:cs="Consolas"/>
+          <w:color w:val="000000"/>
+          <w:sz w:val="16"/>
+          <w:szCs w:val="19"/>
+          <w:highlight w:val="white"/>
+        </w:rPr>
+        <w:t>SHOWN</w:t>
       </w:r>
       <w:proofErr w:type="spellEnd"/>
       <w:r>
@@ -7180,6 +7351,7 @@
         </w:rPr>
         <w:t xml:space="preserve"> }</w:t>
       </w:r>
+      <w:proofErr w:type="gramEnd"/>
     </w:p>
     <w:p>
       <w:pPr>
@@ -7220,6 +7392,7 @@
         </w:rPr>
         <w:t xml:space="preserve">        </w:t>
       </w:r>
+      <w:proofErr w:type="gramStart"/>
       <w:r>
         <w:rPr>
           <w:rFonts w:ascii="Consolas" w:hAnsi="Consolas" w:cs="Consolas"/>
@@ -7230,6 +7403,7 @@
         </w:rPr>
         <w:t>let</w:t>
       </w:r>
+      <w:proofErr w:type="gramEnd"/>
       <w:r>
         <w:rPr>
           <w:rFonts w:ascii="Consolas" w:hAnsi="Consolas" w:cs="Consolas"/>
@@ -7288,6 +7462,7 @@
         <w:t xml:space="preserve">            </w:t>
       </w:r>
       <w:proofErr w:type="spellStart"/>
+      <w:proofErr w:type="gramStart"/>
       <w:r>
         <w:rPr>
           <w:rFonts w:ascii="Consolas" w:hAnsi="Consolas" w:cs="Consolas"/>
@@ -7310,6 +7485,7 @@
         <w:t>&lt;</w:t>
       </w:r>
       <w:proofErr w:type="spellStart"/>
+      <w:proofErr w:type="gramEnd"/>
       <w:r>
         <w:rPr>
           <w:rFonts w:ascii="Consolas" w:hAnsi="Consolas" w:cs="Consolas"/>
@@ -7357,6 +7533,7 @@
         <w:t xml:space="preserve">                (</w:t>
       </w:r>
       <w:proofErr w:type="spellStart"/>
+      <w:proofErr w:type="gramStart"/>
       <w:r>
         <w:rPr>
           <w:rFonts w:ascii="Consolas" w:hAnsi="Consolas" w:cs="Consolas"/>
@@ -7368,6 +7545,7 @@
         <w:t>int</w:t>
       </w:r>
       <w:proofErr w:type="spellEnd"/>
+      <w:proofErr w:type="gramEnd"/>
       <w:r>
         <w:rPr>
           <w:rFonts w:ascii="Consolas" w:hAnsi="Consolas" w:cs="Consolas"/>
@@ -7426,6 +7604,7 @@
         <w:t xml:space="preserve">                 </w:t>
       </w:r>
       <w:proofErr w:type="spellStart"/>
+      <w:proofErr w:type="gramStart"/>
       <w:r>
         <w:rPr>
           <w:rFonts w:ascii="Consolas" w:hAnsi="Consolas" w:cs="Consolas"/>
@@ -7437,6 +7616,7 @@
         <w:t>int</w:t>
       </w:r>
       <w:proofErr w:type="spellEnd"/>
+      <w:proofErr w:type="gramEnd"/>
       <w:r>
         <w:rPr>
           <w:rFonts w:ascii="Consolas" w:hAnsi="Consolas" w:cs="Consolas"/>
@@ -7509,6 +7689,7 @@
         </w:rPr>
         <w:t xml:space="preserve">        </w:t>
       </w:r>
+      <w:proofErr w:type="gramStart"/>
       <w:r>
         <w:rPr>
           <w:rFonts w:ascii="Consolas" w:hAnsi="Consolas" w:cs="Consolas"/>
@@ -7519,6 +7700,7 @@
         </w:rPr>
         <w:t>let</w:t>
       </w:r>
+      <w:proofErr w:type="gramEnd"/>
       <w:r>
         <w:rPr>
           <w:rFonts w:ascii="Consolas" w:hAnsi="Consolas" w:cs="Consolas"/>
@@ -7614,6 +7796,7 @@
         <w:t xml:space="preserve">                </w:t>
       </w:r>
       <w:proofErr w:type="spellStart"/>
+      <w:proofErr w:type="gramStart"/>
       <w:r>
         <w:rPr>
           <w:rFonts w:ascii="Consolas" w:hAnsi="Consolas" w:cs="Consolas"/>
@@ -7625,6 +7808,7 @@
         <w:t>sdlViewConfig</w:t>
       </w:r>
       <w:proofErr w:type="spellEnd"/>
+      <w:proofErr w:type="gramEnd"/>
     </w:p>
     <w:p>
       <w:pPr>
@@ -7659,7 +7843,17 @@
           <w:szCs w:val="19"/>
           <w:highlight w:val="white"/>
         </w:rPr>
-        <w:t>Voords.VirtualResolutionX</w:t>
+        <w:t>NuConstants</w:t>
+      </w:r>
+      <w:r>
+        <w:rPr>
+          <w:rFonts w:ascii="Consolas" w:hAnsi="Consolas" w:cs="Consolas"/>
+          <w:color w:val="000000"/>
+          <w:sz w:val="16"/>
+          <w:szCs w:val="19"/>
+          <w:highlight w:val="white"/>
+        </w:rPr>
+        <w:t>.ResolutionX</w:t>
       </w:r>
       <w:proofErr w:type="spellEnd"/>
     </w:p>
@@ -7696,7 +7890,17 @@
           <w:szCs w:val="19"/>
           <w:highlight w:val="white"/>
         </w:rPr>
-        <w:t>Voords.VirtualResolutionY</w:t>
+        <w:t>NuConstants</w:t>
+      </w:r>
+      <w:r>
+        <w:rPr>
+          <w:rFonts w:ascii="Consolas" w:hAnsi="Consolas" w:cs="Consolas"/>
+          <w:color w:val="000000"/>
+          <w:sz w:val="16"/>
+          <w:szCs w:val="19"/>
+          <w:highlight w:val="white"/>
+        </w:rPr>
+        <w:t>.ResolutionY</w:t>
       </w:r>
       <w:proofErr w:type="spellEnd"/>
     </w:p>
@@ -7725,6 +7929,7 @@
         <w:t xml:space="preserve">                </w:t>
       </w:r>
       <w:proofErr w:type="spellStart"/>
+      <w:proofErr w:type="gramStart"/>
       <w:r>
         <w:rPr>
           <w:rFonts w:ascii="Consolas" w:hAnsi="Consolas" w:cs="Consolas"/>
@@ -7736,6 +7941,7 @@
         <w:t>sdlRenderFlags</w:t>
       </w:r>
       <w:proofErr w:type="spellEnd"/>
+      <w:proofErr w:type="gramEnd"/>
     </w:p>
     <w:p>
       <w:pPr>
@@ -7838,6 +8044,7 @@
         </w:rPr>
         <w:t xml:space="preserve">            (</w:t>
       </w:r>
+      <w:proofErr w:type="gramStart"/>
       <w:r>
         <w:rPr>
           <w:rFonts w:ascii="Consolas" w:hAnsi="Consolas" w:cs="Consolas"/>
@@ -7848,6 +8055,7 @@
         </w:rPr>
         <w:t>fun</w:t>
       </w:r>
+      <w:proofErr w:type="gramEnd"/>
       <w:r>
         <w:rPr>
           <w:rFonts w:ascii="Consolas" w:hAnsi="Consolas" w:cs="Consolas"/>
@@ -7969,6 +8177,7 @@
         </w:rPr>
         <w:t xml:space="preserve">            (</w:t>
       </w:r>
+      <w:proofErr w:type="gramStart"/>
       <w:r>
         <w:rPr>
           <w:rFonts w:ascii="Consolas" w:hAnsi="Consolas" w:cs="Consolas"/>
@@ -7979,6 +8188,7 @@
         </w:rPr>
         <w:t>fun</w:t>
       </w:r>
+      <w:proofErr w:type="gramEnd"/>
       <w:r>
         <w:rPr>
           <w:rFonts w:ascii="Consolas" w:hAnsi="Consolas" w:cs="Consolas"/>
@@ -8047,6 +8257,7 @@
         <w:t xml:space="preserve">            </w:t>
       </w:r>
       <w:proofErr w:type="spellStart"/>
+      <w:proofErr w:type="gramStart"/>
       <w:r>
         <w:rPr>
           <w:rFonts w:ascii="Consolas" w:hAnsi="Consolas" w:cs="Consolas"/>
@@ -8058,6 +8269,7 @@
         <w:t>sdlConfig</w:t>
       </w:r>
       <w:proofErr w:type="spellEnd"/>
+      <w:proofErr w:type="gramEnd"/>
     </w:p>
     <w:p>
       <w:r>
@@ -8132,6 +8344,7 @@
           <w:highlight w:val="white"/>
         </w:rPr>
       </w:pPr>
+      <w:proofErr w:type="gramStart"/>
       <w:r>
         <w:rPr>
           <w:rFonts w:ascii="Consolas" w:hAnsi="Consolas" w:cs="Consolas"/>
@@ -8142,6 +8355,7 @@
         </w:rPr>
         <w:t>namespace</w:t>
       </w:r>
+      <w:proofErr w:type="gramEnd"/>
       <w:r>
         <w:rPr>
           <w:rFonts w:ascii="Consolas" w:hAnsi="Consolas" w:cs="Consolas"/>
@@ -8179,6 +8393,7 @@
           <w:highlight w:val="white"/>
         </w:rPr>
       </w:pPr>
+      <w:proofErr w:type="gramStart"/>
       <w:r>
         <w:rPr>
           <w:rFonts w:ascii="Consolas" w:hAnsi="Consolas" w:cs="Consolas"/>
@@ -8189,6 +8404,7 @@
         </w:rPr>
         <w:t>open</w:t>
       </w:r>
+      <w:proofErr w:type="gramEnd"/>
       <w:r>
         <w:rPr>
           <w:rFonts w:ascii="Consolas" w:hAnsi="Consolas" w:cs="Consolas"/>
@@ -8214,6 +8430,7 @@
           <w:highlight w:val="white"/>
         </w:rPr>
       </w:pPr>
+      <w:proofErr w:type="gramStart"/>
       <w:r>
         <w:rPr>
           <w:rFonts w:ascii="Consolas" w:hAnsi="Consolas" w:cs="Consolas"/>
@@ -8224,6 +8441,7 @@
         </w:rPr>
         <w:t>open</w:t>
       </w:r>
+      <w:proofErr w:type="gramEnd"/>
       <w:r>
         <w:rPr>
           <w:rFonts w:ascii="Consolas" w:hAnsi="Consolas" w:cs="Consolas"/>
@@ -8249,6 +8467,7 @@
           <w:highlight w:val="white"/>
         </w:rPr>
       </w:pPr>
+      <w:proofErr w:type="gramStart"/>
       <w:r>
         <w:rPr>
           <w:rFonts w:ascii="Consolas" w:hAnsi="Consolas" w:cs="Consolas"/>
@@ -8259,6 +8478,7 @@
         </w:rPr>
         <w:t>open</w:t>
       </w:r>
+      <w:proofErr w:type="gramEnd"/>
       <w:r>
         <w:rPr>
           <w:rFonts w:ascii="Consolas" w:hAnsi="Consolas" w:cs="Consolas"/>
@@ -8296,6 +8516,7 @@
           <w:highlight w:val="white"/>
         </w:rPr>
       </w:pPr>
+      <w:proofErr w:type="gramStart"/>
       <w:r>
         <w:rPr>
           <w:rFonts w:ascii="Consolas" w:hAnsi="Consolas" w:cs="Consolas"/>
@@ -8306,6 +8527,7 @@
         </w:rPr>
         <w:t>open</w:t>
       </w:r>
+      <w:proofErr w:type="gramEnd"/>
       <w:r>
         <w:rPr>
           <w:rFonts w:ascii="Consolas" w:hAnsi="Consolas" w:cs="Consolas"/>
@@ -8343,6 +8565,7 @@
           <w:highlight w:val="white"/>
         </w:rPr>
       </w:pPr>
+      <w:proofErr w:type="gramStart"/>
       <w:r>
         <w:rPr>
           <w:rFonts w:ascii="Consolas" w:hAnsi="Consolas" w:cs="Consolas"/>
@@ -8353,6 +8576,7 @@
         </w:rPr>
         <w:t>open</w:t>
       </w:r>
+      <w:proofErr w:type="gramEnd"/>
       <w:r>
         <w:rPr>
           <w:rFonts w:ascii="Consolas" w:hAnsi="Consolas" w:cs="Consolas"/>
@@ -8378,6 +8602,7 @@
           <w:highlight w:val="white"/>
         </w:rPr>
       </w:pPr>
+      <w:proofErr w:type="gramStart"/>
       <w:r>
         <w:rPr>
           <w:rFonts w:ascii="Consolas" w:hAnsi="Consolas" w:cs="Consolas"/>
@@ -8388,6 +8613,7 @@
         </w:rPr>
         <w:t>open</w:t>
       </w:r>
+      <w:proofErr w:type="gramEnd"/>
       <w:r>
         <w:rPr>
           <w:rFonts w:ascii="Consolas" w:hAnsi="Consolas" w:cs="Consolas"/>
@@ -8413,6 +8639,7 @@
           <w:highlight w:val="white"/>
         </w:rPr>
       </w:pPr>
+      <w:proofErr w:type="gramStart"/>
       <w:r>
         <w:rPr>
           <w:rFonts w:ascii="Consolas" w:hAnsi="Consolas" w:cs="Consolas"/>
@@ -8423,6 +8650,7 @@
         </w:rPr>
         <w:t>module</w:t>
       </w:r>
+      <w:proofErr w:type="gramEnd"/>
       <w:r>
         <w:rPr>
           <w:rFonts w:ascii="Consolas" w:hAnsi="Consolas" w:cs="Consolas"/>
@@ -8538,7 +8766,29 @@
           <w:szCs w:val="19"/>
           <w:highlight w:val="white"/>
         </w:rPr>
-        <w:t>// Just scan over them for now, or look at them in the debugger on your own.</w:t>
+        <w:t xml:space="preserve">// </w:t>
+      </w:r>
+      <w:proofErr w:type="gramStart"/>
+      <w:r>
+        <w:rPr>
+          <w:rFonts w:ascii="Consolas" w:hAnsi="Consolas" w:cs="Consolas"/>
+          <w:color w:val="008000"/>
+          <w:sz w:val="16"/>
+          <w:szCs w:val="19"/>
+          <w:highlight w:val="white"/>
+        </w:rPr>
+        <w:t>Just</w:t>
+      </w:r>
+      <w:proofErr w:type="gramEnd"/>
+      <w:r>
+        <w:rPr>
+          <w:rFonts w:ascii="Consolas" w:hAnsi="Consolas" w:cs="Consolas"/>
+          <w:color w:val="008000"/>
+          <w:sz w:val="16"/>
+          <w:szCs w:val="19"/>
+          <w:highlight w:val="white"/>
+        </w:rPr>
+        <w:t xml:space="preserve"> scan over them for now, or look at them in the debugger on your own.</w:t>
       </w:r>
     </w:p>
     <w:p>
@@ -8565,6 +8815,7 @@
         </w:rPr>
         <w:t xml:space="preserve">    </w:t>
       </w:r>
+      <w:proofErr w:type="gramStart"/>
       <w:r>
         <w:rPr>
           <w:rFonts w:ascii="Consolas" w:hAnsi="Consolas" w:cs="Consolas"/>
@@ -8575,6 +8826,7 @@
         </w:rPr>
         <w:t>let</w:t>
       </w:r>
+      <w:proofErr w:type="gramEnd"/>
       <w:r>
         <w:rPr>
           <w:rFonts w:ascii="Consolas" w:hAnsi="Consolas" w:cs="Consolas"/>
@@ -8632,6 +8884,7 @@
         </w:rPr>
         <w:t xml:space="preserve">    </w:t>
       </w:r>
+      <w:proofErr w:type="gramStart"/>
       <w:r>
         <w:rPr>
           <w:rFonts w:ascii="Consolas" w:hAnsi="Consolas" w:cs="Consolas"/>
@@ -8642,6 +8895,7 @@
         </w:rPr>
         <w:t>let</w:t>
       </w:r>
+      <w:proofErr w:type="gramEnd"/>
       <w:r>
         <w:rPr>
           <w:rFonts w:ascii="Consolas" w:hAnsi="Consolas" w:cs="Consolas"/>
@@ -8699,6 +8953,7 @@
         </w:rPr>
         <w:t xml:space="preserve">    </w:t>
       </w:r>
+      <w:proofErr w:type="gramStart"/>
       <w:r>
         <w:rPr>
           <w:rFonts w:ascii="Consolas" w:hAnsi="Consolas" w:cs="Consolas"/>
@@ -8709,6 +8964,7 @@
         </w:rPr>
         <w:t>let</w:t>
       </w:r>
+      <w:proofErr w:type="gramEnd"/>
       <w:r>
         <w:rPr>
           <w:rFonts w:ascii="Consolas" w:hAnsi="Consolas" w:cs="Consolas"/>
@@ -8766,6 +9022,7 @@
         </w:rPr>
         <w:t xml:space="preserve">    </w:t>
       </w:r>
+      <w:proofErr w:type="gramStart"/>
       <w:r>
         <w:rPr>
           <w:rFonts w:ascii="Consolas" w:hAnsi="Consolas" w:cs="Consolas"/>
@@ -8776,6 +9033,7 @@
         </w:rPr>
         <w:t>let</w:t>
       </w:r>
+      <w:proofErr w:type="gramEnd"/>
       <w:r>
         <w:rPr>
           <w:rFonts w:ascii="Consolas" w:hAnsi="Consolas" w:cs="Consolas"/>
@@ -8833,6 +9091,7 @@
         </w:rPr>
         <w:t xml:space="preserve">    </w:t>
       </w:r>
+      <w:proofErr w:type="gramStart"/>
       <w:r>
         <w:rPr>
           <w:rFonts w:ascii="Consolas" w:hAnsi="Consolas" w:cs="Consolas"/>
@@ -8843,6 +9102,7 @@
         </w:rPr>
         <w:t>let</w:t>
       </w:r>
+      <w:proofErr w:type="gramEnd"/>
       <w:r>
         <w:rPr>
           <w:rFonts w:ascii="Consolas" w:hAnsi="Consolas" w:cs="Consolas"/>
@@ -8950,6 +9210,7 @@
         </w:rPr>
         <w:t xml:space="preserve">    </w:t>
       </w:r>
+      <w:proofErr w:type="gramStart"/>
       <w:r>
         <w:rPr>
           <w:rFonts w:ascii="Consolas" w:hAnsi="Consolas" w:cs="Consolas"/>
@@ -8960,6 +9221,7 @@
         </w:rPr>
         <w:t>let</w:t>
       </w:r>
+      <w:proofErr w:type="gramEnd"/>
       <w:r>
         <w:rPr>
           <w:rFonts w:ascii="Consolas" w:hAnsi="Consolas" w:cs="Consolas"/>
@@ -9099,6 +9361,7 @@
         </w:rPr>
         <w:t xml:space="preserve">    </w:t>
       </w:r>
+      <w:proofErr w:type="gramStart"/>
       <w:r>
         <w:rPr>
           <w:rFonts w:ascii="Consolas" w:hAnsi="Consolas" w:cs="Consolas"/>
@@ -9109,6 +9372,7 @@
         </w:rPr>
         <w:t>let</w:t>
       </w:r>
+      <w:proofErr w:type="gramEnd"/>
       <w:r>
         <w:rPr>
           <w:rFonts w:ascii="Consolas" w:hAnsi="Consolas" w:cs="Consolas"/>
@@ -9198,6 +9462,7 @@
         </w:rPr>
         <w:t xml:space="preserve">    </w:t>
       </w:r>
+      <w:proofErr w:type="gramStart"/>
       <w:r>
         <w:rPr>
           <w:rFonts w:ascii="Consolas" w:hAnsi="Consolas" w:cs="Consolas"/>
@@ -9208,6 +9473,7 @@
         </w:rPr>
         <w:t>let</w:t>
       </w:r>
+      <w:proofErr w:type="gramEnd"/>
       <w:r>
         <w:rPr>
           <w:rFonts w:ascii="Consolas" w:hAnsi="Consolas" w:cs="Consolas"/>
@@ -9297,6 +9563,7 @@
         </w:rPr>
         <w:t xml:space="preserve">    </w:t>
       </w:r>
+      <w:proofErr w:type="gramStart"/>
       <w:r>
         <w:rPr>
           <w:rFonts w:ascii="Consolas" w:hAnsi="Consolas" w:cs="Consolas"/>
@@ -9307,6 +9574,7 @@
         </w:rPr>
         <w:t>let</w:t>
       </w:r>
+      <w:proofErr w:type="gramEnd"/>
       <w:r>
         <w:rPr>
           <w:rFonts w:ascii="Consolas" w:hAnsi="Consolas" w:cs="Consolas"/>
@@ -9408,6 +9676,7 @@
         </w:rPr>
         <w:t xml:space="preserve">    </w:t>
       </w:r>
+      <w:proofErr w:type="gramStart"/>
       <w:r>
         <w:rPr>
           <w:rFonts w:ascii="Consolas" w:hAnsi="Consolas" w:cs="Consolas"/>
@@ -9418,6 +9687,7 @@
         </w:rPr>
         <w:t>let</w:t>
       </w:r>
+      <w:proofErr w:type="gramEnd"/>
       <w:r>
         <w:rPr>
           <w:rFonts w:ascii="Consolas" w:hAnsi="Consolas" w:cs="Consolas"/>
@@ -9529,6 +9799,7 @@
         </w:rPr>
         <w:t xml:space="preserve">    </w:t>
       </w:r>
+      <w:proofErr w:type="gramStart"/>
       <w:r>
         <w:rPr>
           <w:rFonts w:ascii="Consolas" w:hAnsi="Consolas" w:cs="Consolas"/>
@@ -9539,6 +9810,7 @@
         </w:rPr>
         <w:t>let</w:t>
       </w:r>
+      <w:proofErr w:type="gramEnd"/>
       <w:r>
         <w:rPr>
           <w:rFonts w:ascii="Consolas" w:hAnsi="Consolas" w:cs="Consolas"/>
@@ -9692,6 +9964,7 @@
         </w:rPr>
         <w:t xml:space="preserve">    </w:t>
       </w:r>
+      <w:proofErr w:type="gramStart"/>
       <w:r>
         <w:rPr>
           <w:rFonts w:ascii="Consolas" w:hAnsi="Consolas" w:cs="Consolas"/>
@@ -9702,6 +9975,7 @@
         </w:rPr>
         <w:t>let</w:t>
       </w:r>
+      <w:proofErr w:type="gramEnd"/>
       <w:r>
         <w:rPr>
           <w:rFonts w:ascii="Consolas" w:hAnsi="Consolas" w:cs="Consolas"/>
@@ -9855,6 +10129,7 @@
         </w:rPr>
         <w:t xml:space="preserve">    </w:t>
       </w:r>
+      <w:proofErr w:type="gramStart"/>
       <w:r>
         <w:rPr>
           <w:rFonts w:ascii="Consolas" w:hAnsi="Consolas" w:cs="Consolas"/>
@@ -9865,6 +10140,7 @@
         </w:rPr>
         <w:t>let</w:t>
       </w:r>
+      <w:proofErr w:type="gramEnd"/>
       <w:r>
         <w:rPr>
           <w:rFonts w:ascii="Consolas" w:hAnsi="Consolas" w:cs="Consolas"/>
@@ -9996,6 +10272,7 @@
         </w:rPr>
         <w:t xml:space="preserve">    </w:t>
       </w:r>
+      <w:proofErr w:type="gramStart"/>
       <w:r>
         <w:rPr>
           <w:rFonts w:ascii="Consolas" w:hAnsi="Consolas" w:cs="Consolas"/>
@@ -10006,6 +10283,7 @@
         </w:rPr>
         <w:t>let</w:t>
       </w:r>
+      <w:proofErr w:type="gramEnd"/>
       <w:r>
         <w:rPr>
           <w:rFonts w:ascii="Consolas" w:hAnsi="Consolas" w:cs="Consolas"/>
@@ -10187,6 +10465,7 @@
         </w:rPr>
         <w:t xml:space="preserve">    </w:t>
       </w:r>
+      <w:proofErr w:type="gramStart"/>
       <w:r>
         <w:rPr>
           <w:rFonts w:ascii="Consolas" w:hAnsi="Consolas" w:cs="Consolas"/>
@@ -10197,6 +10476,7 @@
         </w:rPr>
         <w:t>let</w:t>
       </w:r>
+      <w:proofErr w:type="gramEnd"/>
       <w:r>
         <w:rPr>
           <w:rFonts w:ascii="Consolas" w:hAnsi="Consolas" w:cs="Consolas"/>
@@ -10308,6 +10588,7 @@
         </w:rPr>
         <w:t xml:space="preserve">    </w:t>
       </w:r>
+      <w:proofErr w:type="gramStart"/>
       <w:r>
         <w:rPr>
           <w:rFonts w:ascii="Consolas" w:hAnsi="Consolas" w:cs="Consolas"/>
@@ -10318,6 +10599,7 @@
         </w:rPr>
         <w:t>let</w:t>
       </w:r>
+      <w:proofErr w:type="gramEnd"/>
       <w:r>
         <w:rPr>
           <w:rFonts w:ascii="Consolas" w:hAnsi="Consolas" w:cs="Consolas"/>
@@ -10407,6 +10689,7 @@
         </w:rPr>
         <w:t xml:space="preserve">    </w:t>
       </w:r>
+      <w:proofErr w:type="gramStart"/>
       <w:r>
         <w:rPr>
           <w:rFonts w:ascii="Consolas" w:hAnsi="Consolas" w:cs="Consolas"/>
@@ -10417,6 +10700,7 @@
         </w:rPr>
         <w:t>let</w:t>
       </w:r>
+      <w:proofErr w:type="gramEnd"/>
       <w:r>
         <w:rPr>
           <w:rFonts w:ascii="Consolas" w:hAnsi="Consolas" w:cs="Consolas"/>
@@ -10518,6 +10802,7 @@
         </w:rPr>
         <w:t xml:space="preserve">    </w:t>
       </w:r>
+      <w:proofErr w:type="gramStart"/>
       <w:r>
         <w:rPr>
           <w:rFonts w:ascii="Consolas" w:hAnsi="Consolas" w:cs="Consolas"/>
@@ -10528,6 +10813,7 @@
         </w:rPr>
         <w:t>let</w:t>
       </w:r>
+      <w:proofErr w:type="gramEnd"/>
       <w:r>
         <w:rPr>
           <w:rFonts w:ascii="Consolas" w:hAnsi="Consolas" w:cs="Consolas"/>
@@ -10639,6 +10925,7 @@
         </w:rPr>
         <w:t xml:space="preserve">    </w:t>
       </w:r>
+      <w:proofErr w:type="gramStart"/>
       <w:r>
         <w:rPr>
           <w:rFonts w:ascii="Consolas" w:hAnsi="Consolas" w:cs="Consolas"/>
@@ -10649,6 +10936,7 @@
         </w:rPr>
         <w:t>let</w:t>
       </w:r>
+      <w:proofErr w:type="gramEnd"/>
       <w:r>
         <w:rPr>
           <w:rFonts w:ascii="Consolas" w:hAnsi="Consolas" w:cs="Consolas"/>
@@ -10830,6 +11118,7 @@
         </w:rPr>
         <w:t xml:space="preserve">    </w:t>
       </w:r>
+      <w:proofErr w:type="gramStart"/>
       <w:r>
         <w:rPr>
           <w:rFonts w:ascii="Consolas" w:hAnsi="Consolas" w:cs="Consolas"/>
@@ -10840,6 +11129,7 @@
         </w:rPr>
         <w:t>let</w:t>
       </w:r>
+      <w:proofErr w:type="gramEnd"/>
       <w:r>
         <w:rPr>
           <w:rFonts w:ascii="Consolas" w:hAnsi="Consolas" w:cs="Consolas"/>
@@ -10929,6 +11219,7 @@
         </w:rPr>
         <w:t xml:space="preserve">    </w:t>
       </w:r>
+      <w:proofErr w:type="gramStart"/>
       <w:r>
         <w:rPr>
           <w:rFonts w:ascii="Consolas" w:hAnsi="Consolas" w:cs="Consolas"/>
@@ -10939,6 +11230,7 @@
         </w:rPr>
         <w:t>let</w:t>
       </w:r>
+      <w:proofErr w:type="gramEnd"/>
       <w:r>
         <w:rPr>
           <w:rFonts w:ascii="Consolas" w:hAnsi="Consolas" w:cs="Consolas"/>
@@ -11028,6 +11320,7 @@
         </w:rPr>
         <w:t xml:space="preserve">    </w:t>
       </w:r>
+      <w:proofErr w:type="gramStart"/>
       <w:r>
         <w:rPr>
           <w:rFonts w:ascii="Consolas" w:hAnsi="Consolas" w:cs="Consolas"/>
@@ -11038,6 +11331,7 @@
         </w:rPr>
         <w:t>let</w:t>
       </w:r>
+      <w:proofErr w:type="gramEnd"/>
       <w:r>
         <w:rPr>
           <w:rFonts w:ascii="Consolas" w:hAnsi="Consolas" w:cs="Consolas"/>
@@ -11139,6 +11433,7 @@
         </w:rPr>
         <w:t xml:space="preserve">    </w:t>
       </w:r>
+      <w:proofErr w:type="gramStart"/>
       <w:r>
         <w:rPr>
           <w:rFonts w:ascii="Consolas" w:hAnsi="Consolas" w:cs="Consolas"/>
@@ -11149,6 +11444,7 @@
         </w:rPr>
         <w:t>let</w:t>
       </w:r>
+      <w:proofErr w:type="gramEnd"/>
       <w:r>
         <w:rPr>
           <w:rFonts w:ascii="Consolas" w:hAnsi="Consolas" w:cs="Consolas"/>
@@ -11260,6 +11556,7 @@
         </w:rPr>
         <w:t xml:space="preserve">    </w:t>
       </w:r>
+      <w:proofErr w:type="gramStart"/>
       <w:r>
         <w:rPr>
           <w:rFonts w:ascii="Consolas" w:hAnsi="Consolas" w:cs="Consolas"/>
@@ -11270,6 +11567,7 @@
         </w:rPr>
         <w:t>let</w:t>
       </w:r>
+      <w:proofErr w:type="gramEnd"/>
       <w:r>
         <w:rPr>
           <w:rFonts w:ascii="Consolas" w:hAnsi="Consolas" w:cs="Consolas"/>
@@ -11451,6 +11749,7 @@
         </w:rPr>
         <w:t xml:space="preserve">    </w:t>
       </w:r>
+      <w:proofErr w:type="gramStart"/>
       <w:r>
         <w:rPr>
           <w:rFonts w:ascii="Consolas" w:hAnsi="Consolas" w:cs="Consolas"/>
@@ -11461,6 +11760,7 @@
         </w:rPr>
         <w:t>let</w:t>
       </w:r>
+      <w:proofErr w:type="gramEnd"/>
       <w:r>
         <w:rPr>
           <w:rFonts w:ascii="Consolas" w:hAnsi="Consolas" w:cs="Consolas"/>
@@ -11550,6 +11850,7 @@
         </w:rPr>
         <w:t xml:space="preserve">    </w:t>
       </w:r>
+      <w:proofErr w:type="gramStart"/>
       <w:r>
         <w:rPr>
           <w:rFonts w:ascii="Consolas" w:hAnsi="Consolas" w:cs="Consolas"/>
@@ -11560,6 +11861,7 @@
         </w:rPr>
         <w:t>let</w:t>
       </w:r>
+      <w:proofErr w:type="gramEnd"/>
       <w:r>
         <w:rPr>
           <w:rFonts w:ascii="Consolas" w:hAnsi="Consolas" w:cs="Consolas"/>
@@ -11649,6 +11951,7 @@
         </w:rPr>
         <w:t xml:space="preserve">    </w:t>
       </w:r>
+      <w:proofErr w:type="gramStart"/>
       <w:r>
         <w:rPr>
           <w:rFonts w:ascii="Consolas" w:hAnsi="Consolas" w:cs="Consolas"/>
@@ -11659,6 +11962,7 @@
         </w:rPr>
         <w:t>let</w:t>
       </w:r>
+      <w:proofErr w:type="gramEnd"/>
       <w:r>
         <w:rPr>
           <w:rFonts w:ascii="Consolas" w:hAnsi="Consolas" w:cs="Consolas"/>
@@ -11760,6 +12064,7 @@
         </w:rPr>
         <w:t xml:space="preserve">    </w:t>
       </w:r>
+      <w:proofErr w:type="gramStart"/>
       <w:r>
         <w:rPr>
           <w:rFonts w:ascii="Consolas" w:hAnsi="Consolas" w:cs="Consolas"/>
@@ -11770,6 +12075,7 @@
         </w:rPr>
         <w:t>let</w:t>
       </w:r>
+      <w:proofErr w:type="gramEnd"/>
       <w:r>
         <w:rPr>
           <w:rFonts w:ascii="Consolas" w:hAnsi="Consolas" w:cs="Consolas"/>
@@ -11881,6 +12187,7 @@
         </w:rPr>
         <w:t xml:space="preserve">    </w:t>
       </w:r>
+      <w:proofErr w:type="gramStart"/>
       <w:r>
         <w:rPr>
           <w:rFonts w:ascii="Consolas" w:hAnsi="Consolas" w:cs="Consolas"/>
@@ -11891,6 +12198,7 @@
         </w:rPr>
         <w:t>let</w:t>
       </w:r>
+      <w:proofErr w:type="gramEnd"/>
       <w:r>
         <w:rPr>
           <w:rFonts w:ascii="Consolas" w:hAnsi="Consolas" w:cs="Consolas"/>
@@ -12072,6 +12380,7 @@
         </w:rPr>
         <w:t xml:space="preserve">    </w:t>
       </w:r>
+      <w:proofErr w:type="gramStart"/>
       <w:r>
         <w:rPr>
           <w:rFonts w:ascii="Consolas" w:hAnsi="Consolas" w:cs="Consolas"/>
@@ -12082,6 +12391,7 @@
         </w:rPr>
         <w:t>let</w:t>
       </w:r>
+      <w:proofErr w:type="gramEnd"/>
       <w:r>
         <w:rPr>
           <w:rFonts w:ascii="Consolas" w:hAnsi="Consolas" w:cs="Consolas"/>
@@ -12278,6 +12588,7 @@
         </w:rPr>
         <w:t xml:space="preserve">    </w:t>
       </w:r>
+      <w:proofErr w:type="gramStart"/>
       <w:r>
         <w:rPr>
           <w:rFonts w:ascii="Consolas" w:hAnsi="Consolas" w:cs="Consolas"/>
@@ -12288,6 +12599,7 @@
         </w:rPr>
         <w:t>let</w:t>
       </w:r>
+      <w:proofErr w:type="gramEnd"/>
       <w:r>
         <w:rPr>
           <w:rFonts w:ascii="Consolas" w:hAnsi="Consolas" w:cs="Consolas"/>
@@ -12405,6 +12717,7 @@
         </w:rPr>
         <w:t xml:space="preserve">        </w:t>
       </w:r>
+      <w:proofErr w:type="gramStart"/>
       <w:r>
         <w:rPr>
           <w:rFonts w:ascii="Consolas" w:hAnsi="Consolas" w:cs="Consolas"/>
@@ -12415,6 +12728,7 @@
         </w:rPr>
         <w:t>let</w:t>
       </w:r>
+      <w:proofErr w:type="gramEnd"/>
       <w:r>
         <w:rPr>
           <w:rFonts w:ascii="Consolas" w:hAnsi="Consolas" w:cs="Consolas"/>
@@ -12671,8 +12985,20 @@
           <w:szCs w:val="19"/>
           <w:highlight w:val="white"/>
         </w:rPr>
-        <w:t xml:space="preserve">                world</w:t>
-      </w:r>
+        <w:t xml:space="preserve">                </w:t>
+      </w:r>
+      <w:proofErr w:type="gramStart"/>
+      <w:r>
+        <w:rPr>
+          <w:rFonts w:ascii="Consolas" w:hAnsi="Consolas" w:cs="Consolas"/>
+          <w:color w:val="000000"/>
+          <w:sz w:val="16"/>
+          <w:szCs w:val="19"/>
+          <w:highlight w:val="white"/>
+        </w:rPr>
+        <w:t>world</w:t>
+      </w:r>
+      <w:proofErr w:type="gramEnd"/>
     </w:p>
     <w:p>
       <w:pPr>
@@ -12815,6 +13141,7 @@
         </w:rPr>
         <w:t xml:space="preserve">        </w:t>
       </w:r>
+      <w:proofErr w:type="gramStart"/>
       <w:r>
         <w:rPr>
           <w:rFonts w:ascii="Consolas" w:hAnsi="Consolas" w:cs="Consolas"/>
@@ -12825,6 +13152,7 @@
         </w:rPr>
         <w:t>let</w:t>
       </w:r>
+      <w:proofErr w:type="gramEnd"/>
       <w:r>
         <w:rPr>
           <w:rFonts w:ascii="Consolas" w:hAnsi="Consolas" w:cs="Consolas"/>
@@ -13192,6 +13520,7 @@
         </w:rPr>
         <w:t xml:space="preserve">        </w:t>
       </w:r>
+      <w:proofErr w:type="gramStart"/>
       <w:r>
         <w:rPr>
           <w:rFonts w:ascii="Consolas" w:hAnsi="Consolas" w:cs="Consolas"/>
@@ -13202,6 +13531,7 @@
         </w:rPr>
         <w:t>let</w:t>
       </w:r>
+      <w:proofErr w:type="gramEnd"/>
       <w:r>
         <w:rPr>
           <w:rFonts w:ascii="Consolas" w:hAnsi="Consolas" w:cs="Consolas"/>
@@ -13525,6 +13855,7 @@
         </w:rPr>
         <w:t xml:space="preserve">        </w:t>
       </w:r>
+      <w:proofErr w:type="gramStart"/>
       <w:r>
         <w:rPr>
           <w:rFonts w:ascii="Consolas" w:hAnsi="Consolas" w:cs="Consolas"/>
@@ -13535,6 +13866,7 @@
         </w:rPr>
         <w:t>let</w:t>
       </w:r>
+      <w:proofErr w:type="gramEnd"/>
       <w:r>
         <w:rPr>
           <w:rFonts w:ascii="Consolas" w:hAnsi="Consolas" w:cs="Consolas"/>
@@ -14021,6 +14353,7 @@
         </w:rPr>
         <w:t xml:space="preserve">    </w:t>
       </w:r>
+      <w:proofErr w:type="gramStart"/>
       <w:r>
         <w:rPr>
           <w:rFonts w:ascii="Consolas" w:hAnsi="Consolas" w:cs="Consolas"/>
@@ -14031,6 +14364,7 @@
         </w:rPr>
         <w:t>let</w:t>
       </w:r>
+      <w:proofErr w:type="gramEnd"/>
       <w:r>
         <w:rPr>
           <w:rFonts w:ascii="Consolas" w:hAnsi="Consolas" w:cs="Consolas"/>
@@ -14113,6 +14447,7 @@
         </w:rPr>
         <w:t xml:space="preserve">        </w:t>
       </w:r>
+      <w:proofErr w:type="gramStart"/>
       <w:r>
         <w:rPr>
           <w:rFonts w:ascii="Consolas" w:hAnsi="Consolas" w:cs="Consolas"/>
@@ -14123,6 +14458,7 @@
         </w:rPr>
         <w:t>let</w:t>
       </w:r>
+      <w:proofErr w:type="gramEnd"/>
       <w:r>
         <w:rPr>
           <w:rFonts w:ascii="Consolas" w:hAnsi="Consolas" w:cs="Consolas"/>
@@ -14378,8 +14714,20 @@
           <w:szCs w:val="19"/>
           <w:highlight w:val="white"/>
         </w:rPr>
-        <w:t xml:space="preserve">                world</w:t>
-      </w:r>
+        <w:t xml:space="preserve">                </w:t>
+      </w:r>
+      <w:proofErr w:type="gramStart"/>
+      <w:r>
+        <w:rPr>
+          <w:rFonts w:ascii="Consolas" w:hAnsi="Consolas" w:cs="Consolas"/>
+          <w:color w:val="000000"/>
+          <w:sz w:val="16"/>
+          <w:szCs w:val="19"/>
+          <w:highlight w:val="white"/>
+        </w:rPr>
+        <w:t>world</w:t>
+      </w:r>
+      <w:proofErr w:type="gramEnd"/>
     </w:p>
     <w:p>
       <w:pPr>
@@ -14596,7 +14944,29 @@
           <w:szCs w:val="19"/>
           <w:highlight w:val="white"/>
         </w:rPr>
-        <w:t xml:space="preserve">            world'</w:t>
+        <w:t xml:space="preserve">            </w:t>
+      </w:r>
+      <w:proofErr w:type="gramStart"/>
+      <w:r>
+        <w:rPr>
+          <w:rFonts w:ascii="Consolas" w:hAnsi="Consolas" w:cs="Consolas"/>
+          <w:color w:val="000000"/>
+          <w:sz w:val="16"/>
+          <w:szCs w:val="19"/>
+          <w:highlight w:val="white"/>
+        </w:rPr>
+        <w:t>world</w:t>
+      </w:r>
+      <w:proofErr w:type="gramEnd"/>
+      <w:r>
+        <w:rPr>
+          <w:rFonts w:ascii="Consolas" w:hAnsi="Consolas" w:cs="Consolas"/>
+          <w:color w:val="000000"/>
+          <w:sz w:val="16"/>
+          <w:szCs w:val="19"/>
+          <w:highlight w:val="white"/>
+        </w:rPr>
+        <w:t>'</w:t>
       </w:r>
     </w:p>
     <w:p>
@@ -14673,6 +15043,7 @@
         </w:rPr>
         <w:t xml:space="preserve">    </w:t>
       </w:r>
+      <w:proofErr w:type="gramStart"/>
       <w:r>
         <w:rPr>
           <w:rFonts w:ascii="Consolas" w:hAnsi="Consolas" w:cs="Consolas"/>
@@ -14683,6 +15054,7 @@
         </w:rPr>
         <w:t>let</w:t>
       </w:r>
+      <w:proofErr w:type="gramEnd"/>
       <w:r>
         <w:rPr>
           <w:rFonts w:ascii="Consolas" w:hAnsi="Consolas" w:cs="Consolas"/>
@@ -14765,6 +15137,7 @@
         </w:rPr>
         <w:t xml:space="preserve">        </w:t>
       </w:r>
+      <w:proofErr w:type="gramStart"/>
       <w:r>
         <w:rPr>
           <w:rFonts w:ascii="Consolas" w:hAnsi="Consolas" w:cs="Consolas"/>
@@ -14775,6 +15148,7 @@
         </w:rPr>
         <w:t>let</w:t>
       </w:r>
+      <w:proofErr w:type="gramEnd"/>
       <w:r>
         <w:rPr>
           <w:rFonts w:ascii="Consolas" w:hAnsi="Consolas" w:cs="Consolas"/>
@@ -15030,8 +15404,20 @@
           <w:szCs w:val="19"/>
           <w:highlight w:val="white"/>
         </w:rPr>
-        <w:t xml:space="preserve">                world</w:t>
-      </w:r>
+        <w:t xml:space="preserve">                </w:t>
+      </w:r>
+      <w:proofErr w:type="gramStart"/>
+      <w:r>
+        <w:rPr>
+          <w:rFonts w:ascii="Consolas" w:hAnsi="Consolas" w:cs="Consolas"/>
+          <w:color w:val="000000"/>
+          <w:sz w:val="16"/>
+          <w:szCs w:val="19"/>
+          <w:highlight w:val="white"/>
+        </w:rPr>
+        <w:t>world</w:t>
+      </w:r>
+      <w:proofErr w:type="gramEnd"/>
     </w:p>
     <w:p>
       <w:pPr>
@@ -15301,6 +15687,7 @@
         </w:rPr>
         <w:t xml:space="preserve">    </w:t>
       </w:r>
+      <w:proofErr w:type="gramStart"/>
       <w:r>
         <w:rPr>
           <w:rFonts w:ascii="Consolas" w:hAnsi="Consolas" w:cs="Consolas"/>
@@ -15311,6 +15698,7 @@
         </w:rPr>
         <w:t>let</w:t>
       </w:r>
+      <w:proofErr w:type="gramEnd"/>
       <w:r>
         <w:rPr>
           <w:rFonts w:ascii="Consolas" w:hAnsi="Consolas" w:cs="Consolas"/>
@@ -15393,6 +15781,7 @@
         </w:rPr>
         <w:t xml:space="preserve">        </w:t>
       </w:r>
+      <w:proofErr w:type="gramStart"/>
       <w:r>
         <w:rPr>
           <w:rFonts w:ascii="Consolas" w:hAnsi="Consolas" w:cs="Consolas"/>
@@ -15403,6 +15792,7 @@
         </w:rPr>
         <w:t>let</w:t>
       </w:r>
+      <w:proofErr w:type="gramEnd"/>
       <w:r>
         <w:rPr>
           <w:rFonts w:ascii="Consolas" w:hAnsi="Consolas" w:cs="Consolas"/>
@@ -15658,8 +16048,20 @@
           <w:szCs w:val="19"/>
           <w:highlight w:val="white"/>
         </w:rPr>
-        <w:t xml:space="preserve">                world</w:t>
-      </w:r>
+        <w:t xml:space="preserve">                </w:t>
+      </w:r>
+      <w:proofErr w:type="gramStart"/>
+      <w:r>
+        <w:rPr>
+          <w:rFonts w:ascii="Consolas" w:hAnsi="Consolas" w:cs="Consolas"/>
+          <w:color w:val="000000"/>
+          <w:sz w:val="16"/>
+          <w:szCs w:val="19"/>
+          <w:highlight w:val="white"/>
+        </w:rPr>
+        <w:t>world</w:t>
+      </w:r>
+      <w:proofErr w:type="gramEnd"/>
     </w:p>
     <w:p>
       <w:pPr>
@@ -15876,7 +16278,29 @@
           <w:szCs w:val="19"/>
           <w:highlight w:val="white"/>
         </w:rPr>
-        <w:t xml:space="preserve">            world'</w:t>
+        <w:t xml:space="preserve">            </w:t>
+      </w:r>
+      <w:proofErr w:type="gramStart"/>
+      <w:r>
+        <w:rPr>
+          <w:rFonts w:ascii="Consolas" w:hAnsi="Consolas" w:cs="Consolas"/>
+          <w:color w:val="000000"/>
+          <w:sz w:val="16"/>
+          <w:szCs w:val="19"/>
+          <w:highlight w:val="white"/>
+        </w:rPr>
+        <w:t>world</w:t>
+      </w:r>
+      <w:proofErr w:type="gramEnd"/>
+      <w:r>
+        <w:rPr>
+          <w:rFonts w:ascii="Consolas" w:hAnsi="Consolas" w:cs="Consolas"/>
+          <w:color w:val="000000"/>
+          <w:sz w:val="16"/>
+          <w:szCs w:val="19"/>
+          <w:highlight w:val="white"/>
+        </w:rPr>
+        <w:t>'</w:t>
       </w:r>
     </w:p>
     <w:p>
@@ -15997,6 +16421,7 @@
         </w:rPr>
         <w:t xml:space="preserve">    </w:t>
       </w:r>
+      <w:proofErr w:type="gramStart"/>
       <w:r>
         <w:rPr>
           <w:rFonts w:ascii="Consolas" w:hAnsi="Consolas" w:cs="Consolas"/>
@@ -16007,6 +16432,7 @@
         </w:rPr>
         <w:t>let</w:t>
       </w:r>
+      <w:proofErr w:type="gramEnd"/>
       <w:r>
         <w:rPr>
           <w:rFonts w:ascii="Consolas" w:hAnsi="Consolas" w:cs="Consolas"/>
@@ -16170,6 +16596,7 @@
         </w:rPr>
         <w:t xml:space="preserve">        </w:t>
       </w:r>
+      <w:proofErr w:type="gramStart"/>
       <w:r>
         <w:rPr>
           <w:rFonts w:ascii="Consolas" w:hAnsi="Consolas" w:cs="Consolas"/>
@@ -16180,6 +16607,7 @@
         </w:rPr>
         <w:t>let</w:t>
       </w:r>
+      <w:proofErr w:type="gramEnd"/>
       <w:r>
         <w:rPr>
           <w:rFonts w:ascii="Consolas" w:hAnsi="Consolas" w:cs="Consolas"/>
@@ -16400,6 +16828,7 @@
         </w:rPr>
         <w:t xml:space="preserve">        </w:t>
       </w:r>
+      <w:proofErr w:type="gramStart"/>
       <w:r>
         <w:rPr>
           <w:rFonts w:ascii="Consolas" w:hAnsi="Consolas" w:cs="Consolas"/>
@@ -16410,6 +16839,7 @@
         </w:rPr>
         <w:t>let</w:t>
       </w:r>
+      <w:proofErr w:type="gramEnd"/>
       <w:r>
         <w:rPr>
           <w:rFonts w:ascii="Consolas" w:hAnsi="Consolas" w:cs="Consolas"/>
@@ -16545,6 +16975,7 @@
         </w:rPr>
         <w:t xml:space="preserve">        </w:t>
       </w:r>
+      <w:proofErr w:type="gramStart"/>
       <w:r>
         <w:rPr>
           <w:rFonts w:ascii="Consolas" w:hAnsi="Consolas" w:cs="Consolas"/>
@@ -16555,6 +16986,7 @@
         </w:rPr>
         <w:t>match</w:t>
       </w:r>
+      <w:proofErr w:type="gramEnd"/>
       <w:r>
         <w:rPr>
           <w:rFonts w:ascii="Consolas" w:hAnsi="Consolas" w:cs="Consolas"/>
@@ -16782,6 +17214,7 @@
         </w:rPr>
         <w:t xml:space="preserve">            </w:t>
       </w:r>
+      <w:proofErr w:type="gramStart"/>
       <w:r>
         <w:rPr>
           <w:rFonts w:ascii="Consolas" w:hAnsi="Consolas" w:cs="Consolas"/>
@@ -16792,6 +17225,7 @@
         </w:rPr>
         <w:t>let</w:t>
       </w:r>
+      <w:proofErr w:type="gramEnd"/>
       <w:r>
         <w:rPr>
           <w:rFonts w:ascii="Consolas" w:hAnsi="Consolas" w:cs="Consolas"/>
@@ -16847,7 +17281,18 @@
           <w:szCs w:val="19"/>
           <w:highlight w:val="white"/>
         </w:rPr>
-        <w:t xml:space="preserve">                { </w:t>
+        <w:t xml:space="preserve">                </w:t>
+      </w:r>
+      <w:proofErr w:type="gramStart"/>
+      <w:r>
+        <w:rPr>
+          <w:rFonts w:ascii="Consolas" w:hAnsi="Consolas" w:cs="Consolas"/>
+          <w:color w:val="000000"/>
+          <w:sz w:val="16"/>
+          <w:szCs w:val="19"/>
+          <w:highlight w:val="white"/>
+        </w:rPr>
+        <w:t xml:space="preserve">{ </w:t>
       </w:r>
       <w:proofErr w:type="spellStart"/>
       <w:r>
@@ -16861,6 +17306,7 @@
         <w:t>SpriteAssetName</w:t>
       </w:r>
       <w:proofErr w:type="spellEnd"/>
+      <w:proofErr w:type="gramEnd"/>
       <w:r>
         <w:rPr>
           <w:rFonts w:ascii="Consolas" w:hAnsi="Consolas" w:cs="Consolas"/>
@@ -17037,7 +17483,18 @@
           <w:szCs w:val="19"/>
           <w:highlight w:val="white"/>
         </w:rPr>
-        <w:t>"AssetGraph.xml"</w:t>
+        <w:t>"AssetGraph.xml</w:t>
+      </w:r>
+      <w:proofErr w:type="gramStart"/>
+      <w:r>
+        <w:rPr>
+          <w:rFonts w:ascii="Consolas" w:hAnsi="Consolas" w:cs="Consolas"/>
+          <w:color w:val="A31515"/>
+          <w:sz w:val="16"/>
+          <w:szCs w:val="19"/>
+          <w:highlight w:val="white"/>
+        </w:rPr>
+        <w:t>"</w:t>
       </w:r>
       <w:r>
         <w:rPr>
@@ -17049,6 +17506,7 @@
         </w:rPr>
         <w:t xml:space="preserve"> }</w:t>
       </w:r>
+      <w:proofErr w:type="gramEnd"/>
     </w:p>
     <w:p>
       <w:pPr>
@@ -17159,6 +17617,7 @@
         </w:rPr>
         <w:t xml:space="preserve">            </w:t>
       </w:r>
+      <w:proofErr w:type="gramStart"/>
       <w:r>
         <w:rPr>
           <w:rFonts w:ascii="Consolas" w:hAnsi="Consolas" w:cs="Consolas"/>
@@ -17169,6 +17628,7 @@
         </w:rPr>
         <w:t>let</w:t>
       </w:r>
+      <w:proofErr w:type="gramEnd"/>
       <w:r>
         <w:rPr>
           <w:rFonts w:ascii="Consolas" w:hAnsi="Consolas" w:cs="Consolas"/>
@@ -17459,6 +17919,7 @@
         <w:t xml:space="preserve">                    </w:t>
       </w:r>
       <w:proofErr w:type="spellStart"/>
+      <w:proofErr w:type="gramStart"/>
       <w:r>
         <w:rPr>
           <w:rFonts w:ascii="Consolas" w:hAnsi="Consolas" w:cs="Consolas"/>
@@ -17470,31 +17931,44 @@
         <w:t>splashScreenSprite</w:t>
       </w:r>
       <w:proofErr w:type="spellEnd"/>
-    </w:p>
-    <w:p>
-      <w:pPr>
-        <w:autoSpaceDE w:val="0"/>
-        <w:autoSpaceDN w:val="0"/>
-        <w:adjustRightInd w:val="0"/>
-        <w:spacing w:after="0" w:line="240" w:lineRule="auto"/>
-        <w:rPr>
-          <w:rFonts w:ascii="Consolas" w:hAnsi="Consolas" w:cs="Consolas"/>
-          <w:color w:val="000000"/>
-          <w:sz w:val="16"/>
-          <w:szCs w:val="19"/>
-          <w:highlight w:val="white"/>
-        </w:rPr>
-      </w:pPr>
-      <w:r>
-        <w:rPr>
-          <w:rFonts w:ascii="Consolas" w:hAnsi="Consolas" w:cs="Consolas"/>
-          <w:color w:val="000000"/>
-          <w:sz w:val="16"/>
-          <w:szCs w:val="19"/>
-          <w:highlight w:val="white"/>
-        </w:rPr>
-        <w:t xml:space="preserve">                    world</w:t>
-      </w:r>
+      <w:proofErr w:type="gramEnd"/>
+    </w:p>
+    <w:p>
+      <w:pPr>
+        <w:autoSpaceDE w:val="0"/>
+        <w:autoSpaceDN w:val="0"/>
+        <w:adjustRightInd w:val="0"/>
+        <w:spacing w:after="0" w:line="240" w:lineRule="auto"/>
+        <w:rPr>
+          <w:rFonts w:ascii="Consolas" w:hAnsi="Consolas" w:cs="Consolas"/>
+          <w:color w:val="000000"/>
+          <w:sz w:val="16"/>
+          <w:szCs w:val="19"/>
+          <w:highlight w:val="white"/>
+        </w:rPr>
+      </w:pPr>
+      <w:r>
+        <w:rPr>
+          <w:rFonts w:ascii="Consolas" w:hAnsi="Consolas" w:cs="Consolas"/>
+          <w:color w:val="000000"/>
+          <w:sz w:val="16"/>
+          <w:szCs w:val="19"/>
+          <w:highlight w:val="white"/>
+        </w:rPr>
+        <w:t xml:space="preserve">                    </w:t>
+      </w:r>
+      <w:proofErr w:type="gramStart"/>
+      <w:r>
+        <w:rPr>
+          <w:rFonts w:ascii="Consolas" w:hAnsi="Consolas" w:cs="Consolas"/>
+          <w:color w:val="000000"/>
+          <w:sz w:val="16"/>
+          <w:szCs w:val="19"/>
+          <w:highlight w:val="white"/>
+        </w:rPr>
+        <w:t>world</w:t>
+      </w:r>
+      <w:proofErr w:type="gramEnd"/>
     </w:p>
     <w:p>
       <w:pPr>
@@ -17580,6 +18054,7 @@
         </w:rPr>
         <w:t xml:space="preserve">            </w:t>
       </w:r>
+      <w:proofErr w:type="gramStart"/>
       <w:r>
         <w:rPr>
           <w:rFonts w:ascii="Consolas" w:hAnsi="Consolas" w:cs="Consolas"/>
@@ -17590,6 +18065,7 @@
         </w:rPr>
         <w:t>let</w:t>
       </w:r>
+      <w:proofErr w:type="gramEnd"/>
       <w:r>
         <w:rPr>
           <w:rFonts w:ascii="Consolas" w:hAnsi="Consolas" w:cs="Consolas"/>
@@ -17645,7 +18121,18 @@
           <w:szCs w:val="19"/>
           <w:highlight w:val="white"/>
         </w:rPr>
-        <w:t xml:space="preserve">                { </w:t>
+        <w:t xml:space="preserve">                </w:t>
+      </w:r>
+      <w:proofErr w:type="gramStart"/>
+      <w:r>
+        <w:rPr>
+          <w:rFonts w:ascii="Consolas" w:hAnsi="Consolas" w:cs="Consolas"/>
+          <w:color w:val="000000"/>
+          <w:sz w:val="16"/>
+          <w:szCs w:val="19"/>
+          <w:highlight w:val="white"/>
+        </w:rPr>
+        <w:t xml:space="preserve">{ </w:t>
       </w:r>
       <w:proofErr w:type="spellStart"/>
       <w:r>
@@ -17659,6 +18146,7 @@
         <w:t>SongAssetName</w:t>
       </w:r>
       <w:proofErr w:type="spellEnd"/>
+      <w:proofErr w:type="gramEnd"/>
       <w:r>
         <w:rPr>
           <w:rFonts w:ascii="Consolas" w:hAnsi="Consolas" w:cs="Consolas"/>
@@ -17835,7 +18323,18 @@
           <w:szCs w:val="19"/>
           <w:highlight w:val="white"/>
         </w:rPr>
-        <w:t>"AssetGraph.xml"</w:t>
+        <w:t>"AssetGraph.xml</w:t>
+      </w:r>
+      <w:proofErr w:type="gramStart"/>
+      <w:r>
+        <w:rPr>
+          <w:rFonts w:ascii="Consolas" w:hAnsi="Consolas" w:cs="Consolas"/>
+          <w:color w:val="A31515"/>
+          <w:sz w:val="16"/>
+          <w:szCs w:val="19"/>
+          <w:highlight w:val="white"/>
+        </w:rPr>
+        <w:t>"</w:t>
       </w:r>
       <w:r>
         <w:rPr>
@@ -17847,6 +18346,7 @@
         </w:rPr>
         <w:t xml:space="preserve"> }</w:t>
       </w:r>
+      <w:proofErr w:type="gramEnd"/>
     </w:p>
     <w:p>
       <w:pPr>
@@ -17932,6 +18432,7 @@
         </w:rPr>
         <w:t xml:space="preserve">            </w:t>
       </w:r>
+      <w:proofErr w:type="gramStart"/>
       <w:r>
         <w:rPr>
           <w:rFonts w:ascii="Consolas" w:hAnsi="Consolas" w:cs="Consolas"/>
@@ -17942,6 +18443,7 @@
         </w:rPr>
         <w:t>let</w:t>
       </w:r>
+      <w:proofErr w:type="gramEnd"/>
       <w:r>
         <w:rPr>
           <w:rFonts w:ascii="Consolas" w:hAnsi="Consolas" w:cs="Consolas"/>
@@ -18034,7 +18536,29 @@
           <w:szCs w:val="19"/>
           <w:highlight w:val="white"/>
         </w:rPr>
-        <w:t xml:space="preserve">                    { Song = </w:t>
+        <w:t xml:space="preserve">                    </w:t>
+      </w:r>
+      <w:proofErr w:type="gramStart"/>
+      <w:r>
+        <w:rPr>
+          <w:rFonts w:ascii="Consolas" w:hAnsi="Consolas" w:cs="Consolas"/>
+          <w:color w:val="000000"/>
+          <w:sz w:val="16"/>
+          <w:szCs w:val="19"/>
+          <w:highlight w:val="white"/>
+        </w:rPr>
+        <w:t>{ Song</w:t>
+      </w:r>
+      <w:proofErr w:type="gramEnd"/>
+      <w:r>
+        <w:rPr>
+          <w:rFonts w:ascii="Consolas" w:hAnsi="Consolas" w:cs="Consolas"/>
+          <w:color w:val="000000"/>
+          <w:sz w:val="16"/>
+          <w:szCs w:val="19"/>
+          <w:highlight w:val="white"/>
+        </w:rPr>
+        <w:t xml:space="preserve"> = </w:t>
       </w:r>
       <w:proofErr w:type="spellStart"/>
       <w:r>
@@ -18095,6 +18619,7 @@
         </w:rPr>
         <w:t xml:space="preserve"> = </w:t>
       </w:r>
+      <w:proofErr w:type="gramStart"/>
       <w:r>
         <w:rPr>
           <w:rFonts w:ascii="Consolas" w:hAnsi="Consolas" w:cs="Consolas"/>
@@ -18115,6 +18640,7 @@
         </w:rPr>
         <w:t xml:space="preserve"> }</w:t>
       </w:r>
+      <w:proofErr w:type="gramEnd"/>
     </w:p>
     <w:p>
       <w:pPr>
@@ -18200,6 +18726,7 @@
         </w:rPr>
         <w:t xml:space="preserve">            </w:t>
       </w:r>
+      <w:proofErr w:type="gramStart"/>
       <w:r>
         <w:rPr>
           <w:rFonts w:ascii="Consolas" w:hAnsi="Consolas" w:cs="Consolas"/>
@@ -18210,6 +18737,7 @@
         </w:rPr>
         <w:t>let</w:t>
       </w:r>
+      <w:proofErr w:type="gramEnd"/>
       <w:r>
         <w:rPr>
           <w:rFonts w:ascii="Consolas" w:hAnsi="Consolas" w:cs="Consolas"/>
@@ -18381,6 +18909,7 @@
         </w:rPr>
         <w:t xml:space="preserve">            </w:t>
       </w:r>
+      <w:proofErr w:type="gramStart"/>
       <w:r>
         <w:rPr>
           <w:rFonts w:ascii="Consolas" w:hAnsi="Consolas" w:cs="Consolas"/>
@@ -18391,6 +18920,7 @@
         </w:rPr>
         <w:t>let</w:t>
       </w:r>
+      <w:proofErr w:type="gramEnd"/>
       <w:r>
         <w:rPr>
           <w:rFonts w:ascii="Consolas" w:hAnsi="Consolas" w:cs="Consolas"/>
@@ -18448,6 +18978,7 @@
         </w:rPr>
         <w:t xml:space="preserve">            </w:t>
       </w:r>
+      <w:proofErr w:type="gramStart"/>
       <w:r>
         <w:rPr>
           <w:rFonts w:ascii="Consolas" w:hAnsi="Consolas" w:cs="Consolas"/>
@@ -18458,6 +18989,7 @@
         </w:rPr>
         <w:t>let</w:t>
       </w:r>
+      <w:proofErr w:type="gramEnd"/>
       <w:r>
         <w:rPr>
           <w:rFonts w:ascii="Consolas" w:hAnsi="Consolas" w:cs="Consolas"/>
@@ -18516,6 +19048,7 @@
         <w:lastRenderedPageBreak/>
         <w:t xml:space="preserve">            </w:t>
       </w:r>
+      <w:proofErr w:type="gramStart"/>
       <w:r>
         <w:rPr>
           <w:rFonts w:ascii="Consolas" w:hAnsi="Consolas" w:cs="Consolas"/>
@@ -18526,6 +19059,7 @@
         </w:rPr>
         <w:t>let</w:t>
       </w:r>
+      <w:proofErr w:type="gramEnd"/>
       <w:r>
         <w:rPr>
           <w:rFonts w:ascii="Consolas" w:hAnsi="Consolas" w:cs="Consolas"/>
@@ -18583,6 +19117,7 @@
         </w:rPr>
         <w:t xml:space="preserve">            </w:t>
       </w:r>
+      <w:proofErr w:type="gramStart"/>
       <w:r>
         <w:rPr>
           <w:rFonts w:ascii="Consolas" w:hAnsi="Consolas" w:cs="Consolas"/>
@@ -18593,6 +19128,7 @@
         </w:rPr>
         <w:t>let</w:t>
       </w:r>
+      <w:proofErr w:type="gramEnd"/>
       <w:r>
         <w:rPr>
           <w:rFonts w:ascii="Consolas" w:hAnsi="Consolas" w:cs="Consolas"/>
@@ -18710,6 +19246,7 @@
         </w:rPr>
         <w:t xml:space="preserve">            </w:t>
       </w:r>
+      <w:proofErr w:type="gramStart"/>
       <w:r>
         <w:rPr>
           <w:rFonts w:ascii="Consolas" w:hAnsi="Consolas" w:cs="Consolas"/>
@@ -18720,6 +19257,7 @@
         </w:rPr>
         <w:t>let</w:t>
       </w:r>
+      <w:proofErr w:type="gramEnd"/>
       <w:r>
         <w:rPr>
           <w:rFonts w:ascii="Consolas" w:hAnsi="Consolas" w:cs="Consolas"/>
@@ -18822,7 +19360,29 @@
           <w:szCs w:val="19"/>
           <w:highlight w:val="white"/>
         </w:rPr>
-        <w:t>// return our world within the expected Either type, and we're off!</w:t>
+        <w:t xml:space="preserve">// return our world within the expected </w:t>
+      </w:r>
+      <w:proofErr w:type="gramStart"/>
+      <w:r>
+        <w:rPr>
+          <w:rFonts w:ascii="Consolas" w:hAnsi="Consolas" w:cs="Consolas"/>
+          <w:color w:val="008000"/>
+          <w:sz w:val="16"/>
+          <w:szCs w:val="19"/>
+          <w:highlight w:val="white"/>
+        </w:rPr>
+        <w:t>Either</w:t>
+      </w:r>
+      <w:proofErr w:type="gramEnd"/>
+      <w:r>
+        <w:rPr>
+          <w:rFonts w:ascii="Consolas" w:hAnsi="Consolas" w:cs="Consolas"/>
+          <w:color w:val="008000"/>
+          <w:sz w:val="16"/>
+          <w:szCs w:val="19"/>
+          <w:highlight w:val="white"/>
+        </w:rPr>
+        <w:t xml:space="preserve"> type, and we're off!</w:t>
       </w:r>
     </w:p>
     <w:p>
@@ -18931,11 +19491,11 @@
       <w:pPr>
         <w:pStyle w:val="Heading1"/>
       </w:pPr>
-      <w:bookmarkStart w:id="12" w:name="_Toc381615428"/>
+      <w:bookmarkStart w:id="11" w:name="_Toc381615428"/>
       <w:r>
         <w:t>The Game Engine</w:t>
       </w:r>
-      <w:bookmarkEnd w:id="12"/>
+      <w:bookmarkEnd w:id="11"/>
     </w:p>
     <w:p/>
     <w:p>
@@ -19243,6 +19803,7 @@
         <w:t xml:space="preserve">-&gt; </w:t>
       </w:r>
       <w:proofErr w:type="spellStart"/>
+      <w:proofErr w:type="gramStart"/>
       <w:r>
         <w:rPr>
           <w:rFonts w:ascii="Consolas" w:hAnsi="Consolas" w:cs="Consolas"/>
@@ -19262,15 +19823,10 @@
           <w:szCs w:val="19"/>
           <w:highlight w:val="white"/>
         </w:rPr>
-        <w:t>(In)</w:t>
-      </w:r>
-    </w:p>
-    <w:p>
-      <w:pPr>
-        <w:autoSpaceDE w:val="0"/>
-        <w:autoSpaceDN w:val="0"/>
-        <w:adjustRightInd w:val="0"/>
-        <w:spacing w:after="0" w:line="240" w:lineRule="auto"/>
+        <w:t>(</w:t>
+      </w:r>
+      <w:proofErr w:type="gramEnd"/>
+      <w:r>
         <w:rPr>
           <w:rFonts w:ascii="Consolas" w:hAnsi="Consolas" w:cs="Consolas"/>
           <w:color w:val="000000"/>
@@ -19278,8 +19834,15 @@
           <w:szCs w:val="19"/>
           <w:highlight w:val="white"/>
         </w:rPr>
-      </w:pPr>
-      <w:r>
+        <w:t>In)</w:t>
+      </w:r>
+    </w:p>
+    <w:p>
+      <w:pPr>
+        <w:autoSpaceDE w:val="0"/>
+        <w:autoSpaceDN w:val="0"/>
+        <w:adjustRightInd w:val="0"/>
+        <w:spacing w:after="0" w:line="240" w:lineRule="auto"/>
         <w:rPr>
           <w:rFonts w:ascii="Consolas" w:hAnsi="Consolas" w:cs="Consolas"/>
           <w:color w:val="000000"/>
@@ -19287,6 +19850,15 @@
           <w:szCs w:val="19"/>
           <w:highlight w:val="white"/>
         </w:rPr>
+      </w:pPr>
+      <w:r>
+        <w:rPr>
+          <w:rFonts w:ascii="Consolas" w:hAnsi="Consolas" w:cs="Consolas"/>
+          <w:color w:val="000000"/>
+          <w:sz w:val="28"/>
+          <w:szCs w:val="19"/>
+          <w:highlight w:val="white"/>
+        </w:rPr>
         <w:t xml:space="preserve">      </w:t>
       </w:r>
       <w:r>
@@ -19395,6 +19967,7 @@
         <w:t xml:space="preserve">-&gt; </w:t>
       </w:r>
       <w:proofErr w:type="spellStart"/>
+      <w:proofErr w:type="gramStart"/>
       <w:r>
         <w:rPr>
           <w:rFonts w:ascii="Consolas" w:hAnsi="Consolas" w:cs="Consolas"/>
@@ -19414,7 +19987,18 @@
           <w:szCs w:val="19"/>
           <w:highlight w:val="white"/>
         </w:rPr>
-        <w:t>(Out)</w:t>
+        <w:t>(</w:t>
+      </w:r>
+      <w:proofErr w:type="gramEnd"/>
+      <w:r>
+        <w:rPr>
+          <w:rFonts w:ascii="Consolas" w:hAnsi="Consolas" w:cs="Consolas"/>
+          <w:color w:val="000000"/>
+          <w:sz w:val="28"/>
+          <w:szCs w:val="19"/>
+          <w:highlight w:val="white"/>
+        </w:rPr>
+        <w:t>Out)</w:t>
       </w:r>
     </w:p>
     <w:p/>
@@ -19471,12 +20055,14 @@
       <w:r>
         <w:t xml:space="preserve">of Nu’s most important </w:t>
       </w:r>
+      <w:proofErr w:type="gramStart"/>
       <w:r>
         <w:t>type</w:t>
       </w:r>
       <w:r>
         <w:t>s</w:t>
       </w:r>
+      <w:proofErr w:type="gramEnd"/>
       <w:r>
         <w:t xml:space="preserve"> means in detail.</w:t>
       </w:r>
@@ -19485,311 +20071,324 @@
       <w:pPr>
         <w:pStyle w:val="Heading2"/>
       </w:pPr>
-      <w:bookmarkStart w:id="13" w:name="_Toc381615429"/>
+      <w:bookmarkStart w:id="12" w:name="_Toc381615429"/>
       <w:r>
         <w:lastRenderedPageBreak/>
         <w:t>World</w:t>
       </w:r>
+      <w:bookmarkEnd w:id="12"/>
+    </w:p>
+    <w:p>
+      <w:r>
+        <w:t xml:space="preserve">We already know a bit about the World type. </w:t>
+      </w:r>
+      <w:r>
+        <w:t>As you can see in the above diagram, it holds the Game</w:t>
+      </w:r>
+      <w:r>
+        <w:t xml:space="preserve"> value</w:t>
+      </w:r>
+      <w:r>
+        <w:t>.</w:t>
+      </w:r>
+      <w:r>
+        <w:t xml:space="preserve"> It </w:t>
+      </w:r>
+      <w:r>
+        <w:t xml:space="preserve">also </w:t>
+      </w:r>
+      <w:r>
+        <w:t xml:space="preserve">holds all the other </w:t>
+      </w:r>
+      <w:r>
+        <w:t>facil</w:t>
+      </w:r>
+      <w:r>
+        <w:t>i</w:t>
+      </w:r>
+      <w:r>
+        <w:t>ties</w:t>
+      </w:r>
+      <w:r>
+        <w:t xml:space="preserve"> needed to execute a game such as </w:t>
+      </w:r>
+      <w:r>
+        <w:t xml:space="preserve">a </w:t>
+      </w:r>
+      <w:r>
+        <w:t xml:space="preserve">rendering context, </w:t>
+      </w:r>
+      <w:r>
+        <w:t xml:space="preserve">an </w:t>
+      </w:r>
+      <w:r>
+        <w:t>audio context, their related message queues (mo</w:t>
+      </w:r>
+      <w:r>
+        <w:t>re</w:t>
+      </w:r>
+      <w:r>
+        <w:t xml:space="preserve"> on this later), </w:t>
+      </w:r>
+      <w:r>
+        <w:t xml:space="preserve">a purely-functional event system (far </w:t>
+      </w:r>
+      <w:r>
+        <w:t>more appropriate to a functional game than</w:t>
+      </w:r>
+      <w:r>
+        <w:t xml:space="preserve"> .N</w:t>
+      </w:r>
+      <w:r>
+        <w:t>ET</w:t>
+      </w:r>
+      <w:r>
+        <w:t xml:space="preserve">’s </w:t>
+      </w:r>
+      <w:r>
+        <w:t xml:space="preserve">or even F#’s </w:t>
+      </w:r>
+      <w:r>
+        <w:t>mutable event system</w:t>
+      </w:r>
+      <w:r>
+        <w:t>s</w:t>
+      </w:r>
+      <w:r>
+        <w:t xml:space="preserve">), </w:t>
+      </w:r>
+      <w:r>
+        <w:t>and other types of dependencies and configuration values.</w:t>
+      </w:r>
+      <w:r>
+        <w:t xml:space="preserve"> When you want something in your game to change, you start </w:t>
+      </w:r>
+      <w:r>
+        <w:t xml:space="preserve">at the World </w:t>
+      </w:r>
+      <w:r>
+        <w:t xml:space="preserve">and work your way </w:t>
+      </w:r>
+      <w:r>
+        <w:t>inward</w:t>
+      </w:r>
+      <w:r>
+        <w:t>.</w:t>
+      </w:r>
+    </w:p>
+    <w:p>
+      <w:pPr>
+        <w:pStyle w:val="Heading2"/>
+      </w:pPr>
+      <w:bookmarkStart w:id="13" w:name="_Toc381615430"/>
+      <w:r>
+        <w:t>Screen</w:t>
+      </w:r>
       <w:bookmarkEnd w:id="13"/>
     </w:p>
     <w:p>
       <w:r>
-        <w:t xml:space="preserve">We already know a bit about the World type. </w:t>
-      </w:r>
-      <w:r>
-        <w:t>As you can see in the above diagram, it holds the Game</w:t>
-      </w:r>
-      <w:r>
-        <w:t xml:space="preserve"> value</w:t>
+        <w:t xml:space="preserve">Screens are precisely what they sound </w:t>
+      </w:r>
+      <w:r>
+        <w:t>like</w:t>
+      </w:r>
+      <w:r>
+        <w:t xml:space="preserve"> – a way to implement a single ‘screen’ of interaction in your game. In Nu’s </w:t>
+      </w:r>
+      <w:r>
+        <w:t xml:space="preserve">mental </w:t>
+      </w:r>
+      <w:r>
+        <w:t xml:space="preserve">model, </w:t>
+      </w:r>
+      <w:r>
+        <w:t xml:space="preserve">a game is nothing more than a series of interactive screens to be </w:t>
+      </w:r>
+      <w:r>
+        <w:t>traversed like a graph</w:t>
       </w:r>
       <w:r>
         <w:t>.</w:t>
       </w:r>
       <w:r>
-        <w:t xml:space="preserve"> It </w:t>
-      </w:r>
-      <w:r>
-        <w:t xml:space="preserve">also </w:t>
-      </w:r>
-      <w:r>
-        <w:t xml:space="preserve">holds all the other </w:t>
-      </w:r>
-      <w:r>
-        <w:t>facil</w:t>
-      </w:r>
-      <w:r>
-        <w:t>i</w:t>
-      </w:r>
-      <w:r>
-        <w:t>ties</w:t>
-      </w:r>
-      <w:r>
-        <w:t xml:space="preserve"> needed to execute a game such as </w:t>
-      </w:r>
-      <w:r>
-        <w:t xml:space="preserve">a </w:t>
-      </w:r>
-      <w:r>
-        <w:t xml:space="preserve">rendering context, </w:t>
-      </w:r>
-      <w:r>
-        <w:t xml:space="preserve">an </w:t>
-      </w:r>
-      <w:r>
-        <w:t>audio context, their related message queues (mo</w:t>
-      </w:r>
-      <w:r>
-        <w:t>re</w:t>
-      </w:r>
-      <w:r>
-        <w:t xml:space="preserve"> on this later), </w:t>
-      </w:r>
-      <w:r>
-        <w:t xml:space="preserve">a purely-functional event system (far </w:t>
-      </w:r>
-      <w:r>
-        <w:t>more appropriate to a functional game than</w:t>
-      </w:r>
-      <w:r>
-        <w:t xml:space="preserve"> .N</w:t>
-      </w:r>
-      <w:r>
-        <w:t>ET</w:t>
-      </w:r>
-      <w:r>
-        <w:t xml:space="preserve">’s </w:t>
-      </w:r>
-      <w:r>
-        <w:t xml:space="preserve">or even F#’s </w:t>
-      </w:r>
-      <w:r>
-        <w:t>mutable event system</w:t>
+        <w:t xml:space="preserve"> The main game simulation occurs within a given screen, just like everything else.</w:t>
+      </w:r>
+      <w:r>
+        <w:t xml:space="preserve"> How screens transition from one to another is specified in code. In fact, we’ve already seen the code that does </w:t>
+      </w:r>
+      <w:r>
+        <w:t>this</w:t>
+      </w:r>
+      <w:r>
+        <w:t xml:space="preserve"> in the </w:t>
+      </w:r>
+      <w:proofErr w:type="spellStart"/>
+      <w:r>
+        <w:t>OmniBlade.OmniFlow.</w:t>
+      </w:r>
+      <w:r>
+        <w:t>addTitleScreen</w:t>
+      </w:r>
+      <w:proofErr w:type="spellEnd"/>
+      <w:r>
+        <w:t xml:space="preserve"> function </w:t>
+      </w:r>
+      <w:r>
+        <w:t xml:space="preserve">that we studied </w:t>
+      </w:r>
+      <w:r>
+        <w:t>some</w:t>
+      </w:r>
+      <w:r>
+        <w:t xml:space="preserve"> pages</w:t>
+      </w:r>
+      <w:r>
+        <w:t xml:space="preserve"> above.</w:t>
+      </w:r>
+    </w:p>
+    <w:p>
+      <w:pPr>
+        <w:pStyle w:val="Heading2"/>
+      </w:pPr>
+      <w:bookmarkStart w:id="14" w:name="_Toc381615431"/>
+      <w:proofErr w:type="spellStart"/>
+      <w:r>
+        <w:t>ScreenTransition</w:t>
+      </w:r>
+      <w:proofErr w:type="spellEnd"/>
+      <w:r>
+        <w:t>(s)</w:t>
+      </w:r>
+      <w:bookmarkEnd w:id="14"/>
+    </w:p>
+    <w:p>
+      <w:r>
+        <w:t>Screen transitions in other engine</w:t>
       </w:r>
       <w:r>
         <w:t>s</w:t>
       </w:r>
       <w:r>
-        <w:t xml:space="preserve">), </w:t>
-      </w:r>
-      <w:r>
-        <w:t>and other types of dependencies and configuration values.</w:t>
-      </w:r>
-      <w:r>
-        <w:t xml:space="preserve"> When you want something in your game to change, you start </w:t>
-      </w:r>
-      <w:r>
-        <w:t xml:space="preserve">at the World </w:t>
-      </w:r>
-      <w:r>
-        <w:t xml:space="preserve">and work your way </w:t>
-      </w:r>
-      <w:r>
-        <w:t>inward</w:t>
+        <w:t>, like their UI</w:t>
+      </w:r>
+      <w:r>
+        <w:t>s</w:t>
+      </w:r>
+      <w:r>
+        <w:t>, are typically tacked on</w:t>
+      </w:r>
+      <w:r>
+        <w:t xml:space="preserve"> -</w:t>
+      </w:r>
+      <w:r>
+        <w:t xml:space="preserve"> if present at all. However, Nu knows that no game wants to move from one screen to another without some sort of pleasant graphical transition sequence</w:t>
+      </w:r>
+      <w:r>
+        <w:t>, so the</w:t>
+      </w:r>
+      <w:bookmarkStart w:id="15" w:name="_GoBack"/>
+      <w:bookmarkEnd w:id="15"/>
+      <w:r>
+        <w:t xml:space="preserve"> concept is built right in the engine</w:t>
       </w:r>
       <w:r>
         <w:t>.</w:t>
       </w:r>
     </w:p>
     <w:p>
+      <w:r>
+        <w:t xml:space="preserve">There are two </w:t>
+      </w:r>
+      <w:proofErr w:type="spellStart"/>
+      <w:r>
+        <w:t>ScreenTransitions</w:t>
+      </w:r>
+      <w:proofErr w:type="spellEnd"/>
+      <w:r>
+        <w:t xml:space="preserve"> per screen; one describes how the screen transitions in from other screens, and the other describes how it transition</w:t>
+      </w:r>
+      <w:r>
+        <w:t>s</w:t>
+      </w:r>
+      <w:r>
+        <w:t xml:space="preserve"> out to other screens.</w:t>
+      </w:r>
+    </w:p>
+    <w:p>
       <w:pPr>
         <w:pStyle w:val="Heading2"/>
       </w:pPr>
-      <w:bookmarkStart w:id="14" w:name="_Toc381615430"/>
-      <w:r>
-        <w:t>Screen</w:t>
-      </w:r>
-      <w:bookmarkEnd w:id="14"/>
-    </w:p>
-    <w:p>
-      <w:r>
-        <w:t xml:space="preserve">Screens are precisely what they sound </w:t>
-      </w:r>
-      <w:r>
-        <w:t>like</w:t>
-      </w:r>
-      <w:r>
-        <w:t xml:space="preserve"> – a way to implement a single ‘screen’ of interaction in your game. In Nu’s </w:t>
-      </w:r>
-      <w:r>
-        <w:t xml:space="preserve">mental </w:t>
-      </w:r>
-      <w:r>
-        <w:t xml:space="preserve">model, </w:t>
-      </w:r>
-      <w:r>
-        <w:t xml:space="preserve">a game is nothing more than a series of interactive screens to be </w:t>
-      </w:r>
-      <w:r>
-        <w:t>traversed like a graph</w:t>
+      <w:bookmarkStart w:id="16" w:name="_Toc381615432"/>
+      <w:r>
+        <w:t>Group</w:t>
+      </w:r>
+      <w:bookmarkEnd w:id="16"/>
+    </w:p>
+    <w:p>
+      <w:r>
+        <w:t xml:space="preserve">A Group represents a logical ‘grouping’ of entities. </w:t>
+      </w:r>
+      <w:proofErr w:type="spellStart"/>
+      <w:r>
+        <w:t>NuEdit</w:t>
+      </w:r>
+      <w:proofErr w:type="spellEnd"/>
+      <w:r>
+        <w:t xml:space="preserve"> actually builds one group of entities at a time</w:t>
       </w:r>
       <w:r>
         <w:t>.</w:t>
       </w:r>
       <w:r>
-        <w:t xml:space="preserve"> The main game simulation occurs within a given screen, just like everything else.</w:t>
-      </w:r>
-      <w:r>
-        <w:t xml:space="preserve"> How screens transition from one to another is specified in code. In fact, we’ve already seen the code that does </w:t>
-      </w:r>
-      <w:r>
-        <w:t>this</w:t>
-      </w:r>
-      <w:r>
-        <w:t xml:space="preserve"> in the </w:t>
-      </w:r>
-      <w:proofErr w:type="spellStart"/>
-      <w:r>
-        <w:t>OmniBlade.OmniFlow.</w:t>
-      </w:r>
-      <w:r>
-        <w:t>addTitleScreen</w:t>
-      </w:r>
-      <w:proofErr w:type="spellEnd"/>
-      <w:r>
-        <w:t xml:space="preserve"> function </w:t>
-      </w:r>
-      <w:r>
-        <w:t xml:space="preserve">that we studied </w:t>
-      </w:r>
-      <w:r>
-        <w:t>some</w:t>
-      </w:r>
-      <w:r>
-        <w:t xml:space="preserve"> pages</w:t>
-      </w:r>
-      <w:r>
-        <w:t xml:space="preserve"> above.</w:t>
+        <w:t xml:space="preserve"> </w:t>
+      </w:r>
+      <w:r>
+        <w:t>At run-time, m</w:t>
+      </w:r>
+      <w:r>
+        <w:t>ultiple of those group</w:t>
+      </w:r>
+      <w:r>
+        <w:t>s can have their</w:t>
+      </w:r>
+      <w:r>
+        <w:t xml:space="preserve"> files loaded into a single screen.</w:t>
+      </w:r>
+      <w:r>
+        <w:t xml:space="preserve"> </w:t>
       </w:r>
     </w:p>
     <w:p>
       <w:pPr>
         <w:pStyle w:val="Heading2"/>
       </w:pPr>
-      <w:bookmarkStart w:id="15" w:name="_Toc381615431"/>
-      <w:proofErr w:type="spellStart"/>
-      <w:r>
-        <w:t>ScreenTransition</w:t>
-      </w:r>
-      <w:proofErr w:type="spellEnd"/>
-      <w:r>
-        <w:t>(s)</w:t>
-      </w:r>
-      <w:bookmarkEnd w:id="15"/>
-    </w:p>
-    <w:p>
-      <w:r>
-        <w:t>Screen transitions in other engine</w:t>
-      </w:r>
-      <w:r>
-        <w:t>s</w:t>
-      </w:r>
-      <w:r>
-        <w:t>, like their UI</w:t>
-      </w:r>
-      <w:r>
-        <w:t>s</w:t>
-      </w:r>
-      <w:r>
-        <w:t>, are typically tacked on</w:t>
-      </w:r>
-      <w:r>
-        <w:t xml:space="preserve"> -</w:t>
-      </w:r>
-      <w:r>
-        <w:t xml:space="preserve"> if present at all. However, Nu knows that no game wants to move from one screen to another without some sort of pleasant graphical transition sequence</w:t>
-      </w:r>
-      <w:r>
-        <w:t>, so the concept is built right in the engine</w:t>
-      </w:r>
-      <w:r>
-        <w:t>.</w:t>
-      </w:r>
-    </w:p>
-    <w:p>
-      <w:r>
-        <w:t xml:space="preserve">There are two </w:t>
-      </w:r>
-      <w:proofErr w:type="spellStart"/>
-      <w:r>
-        <w:t>ScreenTransitions</w:t>
-      </w:r>
-      <w:proofErr w:type="spellEnd"/>
-      <w:r>
-        <w:t xml:space="preserve"> per screen; one describes how the screen transitions in from other screens, and the other describes how it transition</w:t>
-      </w:r>
-      <w:r>
-        <w:t>s</w:t>
-      </w:r>
-      <w:r>
-        <w:t xml:space="preserve"> out to other screens.</w:t>
-      </w:r>
-    </w:p>
-    <w:p>
-      <w:pPr>
-        <w:pStyle w:val="Heading2"/>
-      </w:pPr>
-      <w:bookmarkStart w:id="16" w:name="_Toc381615432"/>
-      <w:r>
-        <w:t>Group</w:t>
-      </w:r>
-      <w:bookmarkEnd w:id="16"/>
-    </w:p>
-    <w:p>
-      <w:r>
-        <w:t xml:space="preserve">A Group represents a logical ‘grouping’ of entities. </w:t>
-      </w:r>
-      <w:proofErr w:type="spellStart"/>
-      <w:r>
-        <w:t>NuEdit</w:t>
-      </w:r>
-      <w:proofErr w:type="spellEnd"/>
-      <w:r>
-        <w:t xml:space="preserve"> actually builds one group of entities at a time</w:t>
-      </w:r>
-      <w:r>
-        <w:t>.</w:t>
+      <w:bookmarkStart w:id="17" w:name="_Toc381615433"/>
+      <w:r>
+        <w:t>Entity</w:t>
+      </w:r>
+      <w:bookmarkEnd w:id="17"/>
+    </w:p>
+    <w:p>
+      <w:r>
+        <w:t>And here we come down to brass tacks</w:t>
+      </w:r>
+      <w:r>
+        <w:t>. Entities represent individual interactive things in your game. We’ve seen several already – a button, a tile map, and blocks.</w:t>
       </w:r>
       <w:r>
         <w:t xml:space="preserve"> </w:t>
       </w:r>
       <w:r>
-        <w:t>At run-time, m</w:t>
-      </w:r>
-      <w:r>
-        <w:t>ultiple of those group</w:t>
-      </w:r>
-      <w:r>
-        <w:t>s can have their</w:t>
-      </w:r>
-      <w:r>
-        <w:t xml:space="preserve"> files loaded into a single screen.</w:t>
-      </w:r>
-      <w:r>
-        <w:t xml:space="preserve"> </w:t>
-      </w:r>
-    </w:p>
-    <w:p>
-      <w:pPr>
-        <w:pStyle w:val="Heading2"/>
-      </w:pPr>
-      <w:bookmarkStart w:id="17" w:name="_Toc381615433"/>
-      <w:r>
-        <w:t>Entity</w:t>
-      </w:r>
-      <w:bookmarkEnd w:id="17"/>
-    </w:p>
-    <w:p>
-      <w:r>
-        <w:t>And here we come down to brass tacks</w:t>
-      </w:r>
-      <w:r>
-        <w:t>. Entities represent individual interactive things in your game. We’ve seen several already – a button, a tile map, and blocks.</w:t>
-      </w:r>
-      <w:r>
-        <w:t xml:space="preserve"> </w:t>
-      </w:r>
-      <w:r>
-        <w:t xml:space="preserve">What differs a button entity from a block entity, though? </w:t>
+        <w:t xml:space="preserve">What </w:t>
+      </w:r>
+      <w:proofErr w:type="gramStart"/>
+      <w:r>
+        <w:t>differs</w:t>
+      </w:r>
+      <w:proofErr w:type="gramEnd"/>
+      <w:r>
+        <w:t xml:space="preserve"> a button entity from a block entity, though? </w:t>
       </w:r>
       <w:r>
         <w:t xml:space="preserve">Each entity </w:t>
@@ -20045,6 +20644,7 @@
         </w:rPr>
         <w:t xml:space="preserve">    </w:t>
       </w:r>
+      <w:proofErr w:type="gramStart"/>
       <w:r>
         <w:rPr>
           <w:rFonts w:ascii="Consolas" w:hAnsi="Consolas" w:cs="Consolas"/>
@@ -20055,6 +20655,7 @@
         </w:rPr>
         <w:t>let</w:t>
       </w:r>
+      <w:proofErr w:type="gramEnd"/>
       <w:r>
         <w:rPr>
           <w:rFonts w:ascii="Consolas" w:hAnsi="Consolas" w:cs="Consolas"/>
@@ -20197,6 +20798,7 @@
         </w:rPr>
         <w:t xml:space="preserve">    </w:t>
       </w:r>
+      <w:proofErr w:type="gramStart"/>
       <w:r>
         <w:rPr>
           <w:rFonts w:ascii="Consolas" w:hAnsi="Consolas" w:cs="Consolas"/>
@@ -20207,6 +20809,7 @@
         </w:rPr>
         <w:t>let</w:t>
       </w:r>
+      <w:proofErr w:type="gramEnd"/>
       <w:r>
         <w:rPr>
           <w:rFonts w:ascii="Consolas" w:hAnsi="Consolas" w:cs="Consolas"/>
@@ -20343,6 +20946,7 @@
         </w:rPr>
         <w:t xml:space="preserve">    </w:t>
       </w:r>
+      <w:proofErr w:type="gramStart"/>
       <w:r>
         <w:rPr>
           <w:rFonts w:ascii="Consolas" w:hAnsi="Consolas" w:cs="Consolas"/>
@@ -20353,6 +20957,7 @@
         </w:rPr>
         <w:t>let</w:t>
       </w:r>
+      <w:proofErr w:type="gramEnd"/>
       <w:r>
         <w:rPr>
           <w:rFonts w:ascii="Consolas" w:hAnsi="Consolas" w:cs="Consolas"/>
@@ -20445,67 +21050,9 @@
           <w:szCs w:val="19"/>
           <w:highlight w:val="white"/>
         </w:rPr>
-        <w:t xml:space="preserve">    let</w:t>
-      </w:r>
-      <w:r>
-        <w:rPr>
-          <w:rFonts w:ascii="Consolas" w:hAnsi="Consolas" w:cs="Consolas"/>
-          <w:color w:val="000000"/>
-          <w:sz w:val="19"/>
-          <w:szCs w:val="19"/>
-          <w:highlight w:val="white"/>
-        </w:rPr>
-        <w:t xml:space="preserve"> button'' = </w:t>
-      </w:r>
-      <w:proofErr w:type="spellStart"/>
-      <w:r>
-        <w:rPr>
-          <w:rFonts w:ascii="Consolas" w:hAnsi="Consolas" w:cs="Consolas"/>
-          <w:color w:val="000000"/>
-          <w:sz w:val="19"/>
-          <w:szCs w:val="19"/>
-          <w:highlight w:val="white"/>
-        </w:rPr>
-        <w:t>button'?Position</w:t>
-      </w:r>
-      <w:proofErr w:type="spellEnd"/>
-      <w:r>
-        <w:rPr>
-          <w:rFonts w:ascii="Consolas" w:hAnsi="Consolas" w:cs="Consolas"/>
-          <w:color w:val="000000"/>
-          <w:sz w:val="19"/>
-          <w:szCs w:val="19"/>
-          <w:highlight w:val="white"/>
-        </w:rPr>
-        <w:t xml:space="preserve"> &lt;- Vector2 (100.0f, 100.0f)</w:t>
-      </w:r>
-    </w:p>
-    <w:p>
-      <w:r>
-        <w:t xml:space="preserve">Finally, we place the transformed value unto a </w:t>
-      </w:r>
-      <w:r>
-        <w:t xml:space="preserve">new </w:t>
-      </w:r>
-      <w:r>
-        <w:t xml:space="preserve">copy of the old world </w:t>
-      </w:r>
-      <w:r>
-        <w:t xml:space="preserve">use the same lens we retrieved the original value with </w:t>
-      </w:r>
-      <w:r>
-        <w:t>–</w:t>
-      </w:r>
-    </w:p>
-    <w:p>
-      <w:pPr>
-        <w:rPr>
-          <w:rFonts w:ascii="Consolas" w:hAnsi="Consolas" w:cs="Consolas"/>
-          <w:color w:val="000000"/>
-          <w:sz w:val="19"/>
-          <w:szCs w:val="19"/>
-        </w:rPr>
-      </w:pPr>
+        <w:t xml:space="preserve">    </w:t>
+      </w:r>
+      <w:proofErr w:type="gramStart"/>
       <w:r>
         <w:rPr>
           <w:rFonts w:ascii="Consolas" w:hAnsi="Consolas" w:cs="Consolas"/>
@@ -20514,8 +21061,130 @@
           <w:szCs w:val="19"/>
           <w:highlight w:val="white"/>
         </w:rPr>
-        <w:t xml:space="preserve">    let</w:t>
-      </w:r>
+        <w:t>let</w:t>
+      </w:r>
+      <w:proofErr w:type="gramEnd"/>
+      <w:r>
+        <w:rPr>
+          <w:rFonts w:ascii="Consolas" w:hAnsi="Consolas" w:cs="Consolas"/>
+          <w:color w:val="000000"/>
+          <w:sz w:val="19"/>
+          <w:szCs w:val="19"/>
+          <w:highlight w:val="white"/>
+        </w:rPr>
+        <w:t xml:space="preserve"> button'' = </w:t>
+      </w:r>
+      <w:proofErr w:type="spellStart"/>
+      <w:r>
+        <w:rPr>
+          <w:rFonts w:ascii="Consolas" w:hAnsi="Consolas" w:cs="Consolas"/>
+          <w:color w:val="000000"/>
+          <w:sz w:val="19"/>
+          <w:szCs w:val="19"/>
+          <w:highlight w:val="white"/>
+        </w:rPr>
+        <w:t>button</w:t>
+      </w:r>
+      <w:r>
+        <w:rPr>
+          <w:rFonts w:ascii="Consolas" w:hAnsi="Consolas" w:cs="Consolas"/>
+          <w:color w:val="000000"/>
+          <w:sz w:val="19"/>
+          <w:szCs w:val="19"/>
+          <w:highlight w:val="white"/>
+        </w:rPr>
+        <w:t>.Set</w:t>
+      </w:r>
+      <w:r>
+        <w:rPr>
+          <w:rFonts w:ascii="Consolas" w:hAnsi="Consolas" w:cs="Consolas"/>
+          <w:color w:val="000000"/>
+          <w:sz w:val="19"/>
+          <w:szCs w:val="19"/>
+          <w:highlight w:val="white"/>
+        </w:rPr>
+        <w:t>Position</w:t>
+      </w:r>
+      <w:proofErr w:type="spellEnd"/>
+      <w:r>
+        <w:rPr>
+          <w:rFonts w:ascii="Consolas" w:hAnsi="Consolas" w:cs="Consolas"/>
+          <w:color w:val="000000"/>
+          <w:sz w:val="19"/>
+          <w:szCs w:val="19"/>
+          <w:highlight w:val="white"/>
+        </w:rPr>
+        <w:t xml:space="preserve"> </w:t>
+      </w:r>
+      <w:r>
+        <w:rPr>
+          <w:rFonts w:ascii="Consolas" w:hAnsi="Consolas" w:cs="Consolas"/>
+          <w:color w:val="000000"/>
+          <w:sz w:val="19"/>
+          <w:szCs w:val="19"/>
+          <w:highlight w:val="white"/>
+        </w:rPr>
+        <w:t>&lt;|</w:t>
+      </w:r>
+      <w:r>
+        <w:rPr>
+          <w:rFonts w:ascii="Consolas" w:hAnsi="Consolas" w:cs="Consolas"/>
+          <w:color w:val="000000"/>
+          <w:sz w:val="19"/>
+          <w:szCs w:val="19"/>
+          <w:highlight w:val="white"/>
+        </w:rPr>
+        <w:t xml:space="preserve"> Vector2 (100.0f, 100.0f)</w:t>
+      </w:r>
+    </w:p>
+    <w:p>
+      <w:r>
+        <w:t xml:space="preserve">Finally, we place the transformed value unto a </w:t>
+      </w:r>
+      <w:r>
+        <w:t xml:space="preserve">new </w:t>
+      </w:r>
+      <w:r>
+        <w:t xml:space="preserve">copy of the old world </w:t>
+      </w:r>
+      <w:r>
+        <w:t xml:space="preserve">use the same lens we retrieved the original value with </w:t>
+      </w:r>
+      <w:r>
+        <w:t>–</w:t>
+      </w:r>
+    </w:p>
+    <w:p>
+      <w:pPr>
+        <w:rPr>
+          <w:rFonts w:ascii="Consolas" w:hAnsi="Consolas" w:cs="Consolas"/>
+          <w:color w:val="000000"/>
+          <w:sz w:val="19"/>
+          <w:szCs w:val="19"/>
+        </w:rPr>
+      </w:pPr>
+      <w:r>
+        <w:rPr>
+          <w:rFonts w:ascii="Consolas" w:hAnsi="Consolas" w:cs="Consolas"/>
+          <w:color w:val="0000FF"/>
+          <w:sz w:val="19"/>
+          <w:szCs w:val="19"/>
+          <w:highlight w:val="white"/>
+        </w:rPr>
+        <w:t xml:space="preserve">    </w:t>
+      </w:r>
+      <w:proofErr w:type="gramStart"/>
+      <w:r>
+        <w:rPr>
+          <w:rFonts w:ascii="Consolas" w:hAnsi="Consolas" w:cs="Consolas"/>
+          <w:color w:val="0000FF"/>
+          <w:sz w:val="19"/>
+          <w:szCs w:val="19"/>
+          <w:highlight w:val="white"/>
+        </w:rPr>
+        <w:t>let</w:t>
+      </w:r>
+      <w:proofErr w:type="gramEnd"/>
       <w:r>
         <w:rPr>
           <w:rFonts w:ascii="Consolas" w:hAnsi="Consolas" w:cs="Consolas"/>
@@ -20590,8 +21259,13 @@
       <w:r>
         <w:t xml:space="preserve"> Remember to keep your </w:t>
       </w:r>
-      <w:r>
-        <w:t>primes(’)</w:t>
+      <w:proofErr w:type="gramStart"/>
+      <w:r>
+        <w:t>primes(</w:t>
+      </w:r>
+      <w:proofErr w:type="gramEnd"/>
+      <w:r>
+        <w:t>’)</w:t>
       </w:r>
       <w:r>
         <w:t xml:space="preserve"> straight, as </w:t>
@@ -20651,9 +21325,11 @@
     </w:p>
     <w:p/>
     <w:p>
+      <w:proofErr w:type="gramStart"/>
       <w:r>
         <w:t>TODO.</w:t>
       </w:r>
+      <w:proofErr w:type="gramEnd"/>
     </w:p>
     <w:p/>
     <w:p>
@@ -20673,9 +21349,11 @@
     </w:p>
     <w:p/>
     <w:p>
+      <w:proofErr w:type="gramStart"/>
       <w:r>
         <w:t>TODO.</w:t>
       </w:r>
+      <w:proofErr w:type="gramEnd"/>
     </w:p>
     <w:p/>
     <w:p>
@@ -20695,9 +21373,11 @@
     </w:p>
     <w:p/>
     <w:p>
+      <w:proofErr w:type="gramStart"/>
       <w:r>
         <w:t>TODO.</w:t>
       </w:r>
+      <w:proofErr w:type="gramEnd"/>
     </w:p>
     <w:sectPr>
       <w:headerReference w:type="even" r:id="rId19"/>
@@ -20790,7 +21470,7 @@
                     <w:rStyle w:val="PageNumber"/>
                     <w:noProof/>
                   </w:rPr>
-                  <w:t>2</w:t>
+                  <w:t>17</w:t>
                 </w:r>
                 <w:r>
                   <w:rPr>

</xml_diff>

<commit_message>
Removed 'Lens' suffix from lenses.
</commit_message>
<xml_diff>
--- a/Nu/Documentation/Nu Game Engine.docx
+++ b/Nu/Documentation/Nu Game Engine.docx
@@ -50,7 +50,7 @@
           <w:noProof/>
         </w:rPr>
       </w:pPr>
-      <w:bookmarkStart w:id="0" w:name="_Toc387996230"/>
+      <w:bookmarkStart w:id="0" w:name="_Toc389929651"/>
       <w:r>
         <w:lastRenderedPageBreak/>
         <w:t>Table of Contents</w:t>
@@ -80,6 +80,8 @@
           <w:lang w:eastAsia="en-US"/>
         </w:rPr>
       </w:pPr>
+      <w:bookmarkStart w:id="1" w:name="_GoBack"/>
+      <w:bookmarkEnd w:id="1"/>
       <w:r>
         <w:rPr>
           <w:noProof/>
@@ -102,7 +104,7 @@
         <w:rPr>
           <w:noProof/>
         </w:rPr>
-        <w:instrText xml:space="preserve"> PAGEREF _Toc387996230 \h </w:instrText>
+        <w:instrText xml:space="preserve"> PAGEREF _Toc389929651 \h </w:instrText>
       </w:r>
       <w:r>
         <w:rPr>
@@ -164,7 +166,7 @@
         <w:rPr>
           <w:noProof/>
         </w:rPr>
-        <w:instrText xml:space="preserve"> PAGEREF _Toc387996231 \h </w:instrText>
+        <w:instrText xml:space="preserve"> PAGEREF _Toc389929652 \h </w:instrText>
       </w:r>
       <w:r>
         <w:rPr>
@@ -226,7 +228,7 @@
         <w:rPr>
           <w:noProof/>
         </w:rPr>
-        <w:instrText xml:space="preserve"> PAGEREF _Toc387996232 \h </w:instrText>
+        <w:instrText xml:space="preserve"> PAGEREF _Toc389929653 \h </w:instrText>
       </w:r>
       <w:r>
         <w:rPr>
@@ -288,7 +290,7 @@
         <w:rPr>
           <w:noProof/>
         </w:rPr>
-        <w:instrText xml:space="preserve"> PAGEREF _Toc387996233 \h </w:instrText>
+        <w:instrText xml:space="preserve"> PAGEREF _Toc389929654 \h </w:instrText>
       </w:r>
       <w:r>
         <w:rPr>
@@ -350,7 +352,7 @@
         <w:rPr>
           <w:noProof/>
         </w:rPr>
-        <w:instrText xml:space="preserve"> PAGEREF _Toc387996234 \h </w:instrText>
+        <w:instrText xml:space="preserve"> PAGEREF _Toc389929655 \h </w:instrText>
       </w:r>
       <w:r>
         <w:rPr>
@@ -412,7 +414,7 @@
         <w:rPr>
           <w:noProof/>
         </w:rPr>
-        <w:instrText xml:space="preserve"> PAGEREF _Toc387996235 \h </w:instrText>
+        <w:instrText xml:space="preserve"> PAGEREF _Toc389929656 \h </w:instrText>
       </w:r>
       <w:r>
         <w:rPr>
@@ -474,7 +476,7 @@
         <w:rPr>
           <w:noProof/>
         </w:rPr>
-        <w:instrText xml:space="preserve"> PAGEREF _Toc387996236 \h </w:instrText>
+        <w:instrText xml:space="preserve"> PAGEREF _Toc389929657 \h </w:instrText>
       </w:r>
       <w:r>
         <w:rPr>
@@ -536,7 +538,7 @@
         <w:rPr>
           <w:noProof/>
         </w:rPr>
-        <w:instrText xml:space="preserve"> PAGEREF _Toc387996237 \h </w:instrText>
+        <w:instrText xml:space="preserve"> PAGEREF _Toc389929658 \h </w:instrText>
       </w:r>
       <w:r>
         <w:rPr>
@@ -598,7 +600,7 @@
         <w:rPr>
           <w:noProof/>
         </w:rPr>
-        <w:instrText xml:space="preserve"> PAGEREF _Toc387996238 \h </w:instrText>
+        <w:instrText xml:space="preserve"> PAGEREF _Toc389929659 \h </w:instrText>
       </w:r>
       <w:r>
         <w:rPr>
@@ -660,7 +662,7 @@
         <w:rPr>
           <w:noProof/>
         </w:rPr>
-        <w:instrText xml:space="preserve"> PAGEREF _Toc387996239 \h </w:instrText>
+        <w:instrText xml:space="preserve"> PAGEREF _Toc389929660 \h </w:instrText>
       </w:r>
       <w:r>
         <w:rPr>
@@ -722,7 +724,7 @@
         <w:rPr>
           <w:noProof/>
         </w:rPr>
-        <w:instrText xml:space="preserve"> PAGEREF _Toc387996240 \h </w:instrText>
+        <w:instrText xml:space="preserve"> PAGEREF _Toc389929661 \h </w:instrText>
       </w:r>
       <w:r>
         <w:rPr>
@@ -784,7 +786,7 @@
         <w:rPr>
           <w:noProof/>
         </w:rPr>
-        <w:instrText xml:space="preserve"> PAGEREF _Toc387996241 \h </w:instrText>
+        <w:instrText xml:space="preserve"> PAGEREF _Toc389929662 \h </w:instrText>
       </w:r>
       <w:r>
         <w:rPr>
@@ -846,7 +848,7 @@
         <w:rPr>
           <w:noProof/>
         </w:rPr>
-        <w:instrText xml:space="preserve"> PAGEREF _Toc387996242 \h </w:instrText>
+        <w:instrText xml:space="preserve"> PAGEREF _Toc389929663 \h </w:instrText>
       </w:r>
       <w:r>
         <w:rPr>
@@ -908,7 +910,7 @@
         <w:rPr>
           <w:noProof/>
         </w:rPr>
-        <w:instrText xml:space="preserve"> PAGEREF _Toc387996243 \h </w:instrText>
+        <w:instrText xml:space="preserve"> PAGEREF _Toc389929664 \h </w:instrText>
       </w:r>
       <w:r>
         <w:rPr>
@@ -970,7 +972,7 @@
         <w:rPr>
           <w:noProof/>
         </w:rPr>
-        <w:instrText xml:space="preserve"> PAGEREF _Toc387996244 \h </w:instrText>
+        <w:instrText xml:space="preserve"> PAGEREF _Toc389929665 \h </w:instrText>
       </w:r>
       <w:r>
         <w:rPr>
@@ -1032,7 +1034,7 @@
         <w:rPr>
           <w:noProof/>
         </w:rPr>
-        <w:instrText xml:space="preserve"> PAGEREF _Toc387996245 \h </w:instrText>
+        <w:instrText xml:space="preserve"> PAGEREF _Toc389929666 \h </w:instrText>
       </w:r>
       <w:r>
         <w:rPr>
@@ -1094,7 +1096,7 @@
         <w:rPr>
           <w:noProof/>
         </w:rPr>
-        <w:instrText xml:space="preserve"> PAGEREF _Toc387996246 \h </w:instrText>
+        <w:instrText xml:space="preserve"> PAGEREF _Toc389929667 \h </w:instrText>
       </w:r>
       <w:r>
         <w:rPr>
@@ -1156,7 +1158,7 @@
         <w:rPr>
           <w:noProof/>
         </w:rPr>
-        <w:instrText xml:space="preserve"> PAGEREF _Toc387996247 \h </w:instrText>
+        <w:instrText xml:space="preserve"> PAGEREF _Toc389929668 \h </w:instrText>
       </w:r>
       <w:r>
         <w:rPr>
@@ -1218,7 +1220,7 @@
         <w:rPr>
           <w:noProof/>
         </w:rPr>
-        <w:instrText xml:space="preserve"> PAGEREF _Toc387996248 \h </w:instrText>
+        <w:instrText xml:space="preserve"> PAGEREF _Toc389929669 \h </w:instrText>
       </w:r>
       <w:r>
         <w:rPr>
@@ -1280,7 +1282,7 @@
         <w:rPr>
           <w:noProof/>
         </w:rPr>
-        <w:instrText xml:space="preserve"> PAGEREF _Toc387996249 \h </w:instrText>
+        <w:instrText xml:space="preserve"> PAGEREF _Toc389929670 \h </w:instrText>
       </w:r>
       <w:r>
         <w:rPr>
@@ -1342,7 +1344,7 @@
         <w:rPr>
           <w:noProof/>
         </w:rPr>
-        <w:instrText xml:space="preserve"> PAGEREF _Toc387996250 \h </w:instrText>
+        <w:instrText xml:space="preserve"> PAGEREF _Toc389929671 \h </w:instrText>
       </w:r>
       <w:r>
         <w:rPr>
@@ -1404,7 +1406,7 @@
         <w:rPr>
           <w:noProof/>
         </w:rPr>
-        <w:instrText xml:space="preserve"> PAGEREF _Toc387996251 \h </w:instrText>
+        <w:instrText xml:space="preserve"> PAGEREF _Toc389929672 \h </w:instrText>
       </w:r>
       <w:r>
         <w:rPr>
@@ -1466,7 +1468,7 @@
         <w:rPr>
           <w:noProof/>
         </w:rPr>
-        <w:instrText xml:space="preserve"> PAGEREF _Toc387996252 \h </w:instrText>
+        <w:instrText xml:space="preserve"> PAGEREF _Toc389929673 \h </w:instrText>
       </w:r>
       <w:r>
         <w:rPr>
@@ -1504,12 +1506,12 @@
       <w:pPr>
         <w:pStyle w:val="Heading1"/>
       </w:pPr>
-      <w:bookmarkStart w:id="1" w:name="_Toc387996231"/>
+      <w:bookmarkStart w:id="2" w:name="_Toc389929652"/>
       <w:r>
         <w:lastRenderedPageBreak/>
         <w:t>What’s It All About?</w:t>
       </w:r>
-      <w:bookmarkEnd w:id="1"/>
+      <w:bookmarkEnd w:id="2"/>
     </w:p>
     <w:p/>
     <w:p>
@@ -1583,7 +1585,7 @@
           <w:b/>
         </w:rPr>
       </w:pPr>
-      <w:bookmarkStart w:id="2" w:name="_Toc387996232"/>
+      <w:bookmarkStart w:id="3" w:name="_Toc389929653"/>
       <w:r>
         <w:rPr>
           <w:rStyle w:val="Heading2Char"/>
@@ -1591,7 +1593,7 @@
         </w:rPr>
         <w:t>Very Basic</w:t>
       </w:r>
-      <w:bookmarkEnd w:id="2"/>
+      <w:bookmarkEnd w:id="3"/>
     </w:p>
     <w:p>
       <w:r>
@@ -1663,7 +1665,7 @@
           <w:b/>
         </w:rPr>
       </w:pPr>
-      <w:bookmarkStart w:id="3" w:name="_Toc387996233"/>
+      <w:bookmarkStart w:id="4" w:name="_Toc389929654"/>
       <w:r>
         <w:rPr>
           <w:rStyle w:val="Heading2Char"/>
@@ -1687,7 +1689,7 @@
         </w:rPr>
         <w:t>)</w:t>
       </w:r>
-      <w:bookmarkEnd w:id="3"/>
+      <w:bookmarkEnd w:id="4"/>
     </w:p>
     <w:p>
       <w:r>
@@ -1730,7 +1732,7 @@
           <w:rStyle w:val="Heading2Char"/>
         </w:rPr>
       </w:pPr>
-      <w:bookmarkStart w:id="4" w:name="_Toc387996234"/>
+      <w:bookmarkStart w:id="5" w:name="_Toc389929655"/>
       <w:r>
         <w:rPr>
           <w:rStyle w:val="Heading2Char"/>
@@ -1738,7 +1740,7 @@
         </w:rPr>
         <w:t>2d Game Engine</w:t>
       </w:r>
-      <w:bookmarkEnd w:id="4"/>
+      <w:bookmarkEnd w:id="5"/>
     </w:p>
     <w:p>
       <w:r>
@@ -1776,7 +1778,7 @@
           <w:rStyle w:val="Heading2Char"/>
         </w:rPr>
       </w:pPr>
-      <w:bookmarkStart w:id="5" w:name="_Toc387996235"/>
+      <w:bookmarkStart w:id="6" w:name="_Toc389929656"/>
       <w:r>
         <w:rPr>
           <w:rStyle w:val="Heading2Char"/>
@@ -1784,7 +1786,7 @@
         </w:rPr>
         <w:t>F#</w:t>
       </w:r>
-      <w:bookmarkEnd w:id="5"/>
+      <w:bookmarkEnd w:id="6"/>
     </w:p>
     <w:p>
       <w:r>
@@ -1863,11 +1865,11 @@
       <w:pPr>
         <w:pStyle w:val="Heading1"/>
       </w:pPr>
-      <w:bookmarkStart w:id="6" w:name="_Toc387996236"/>
+      <w:bookmarkStart w:id="7" w:name="_Toc389929657"/>
       <w:r>
         <w:t>Getting Started</w:t>
       </w:r>
-      <w:bookmarkEnd w:id="6"/>
+      <w:bookmarkEnd w:id="7"/>
     </w:p>
     <w:p/>
     <w:p>
@@ -2071,12 +2073,12 @@
       <w:pPr>
         <w:pStyle w:val="Heading1"/>
       </w:pPr>
-      <w:bookmarkStart w:id="7" w:name="_Toc387996237"/>
+      <w:bookmarkStart w:id="8" w:name="_Toc389929658"/>
       <w:r>
         <w:lastRenderedPageBreak/>
         <w:t>Running the Nu Project (Nu.exe)</w:t>
       </w:r>
-      <w:bookmarkEnd w:id="7"/>
+      <w:bookmarkEnd w:id="8"/>
     </w:p>
     <w:p/>
     <w:p>
@@ -2202,12 +2204,12 @@
       <w:pPr>
         <w:pStyle w:val="Heading2"/>
       </w:pPr>
-      <w:bookmarkStart w:id="8" w:name="_Toc387996238"/>
+      <w:bookmarkStart w:id="9" w:name="_Toc389929659"/>
       <w:r>
         <w:lastRenderedPageBreak/>
         <w:t>Basic Nu Start-up Code</w:t>
       </w:r>
-      <w:bookmarkEnd w:id="8"/>
+      <w:bookmarkEnd w:id="9"/>
     </w:p>
     <w:p>
       <w:r>
@@ -5363,7 +5365,7 @@
       <w:pPr>
         <w:pStyle w:val="Heading1"/>
       </w:pPr>
-      <w:bookmarkStart w:id="9" w:name="_Toc387996239"/>
+      <w:bookmarkStart w:id="10" w:name="_Toc389929660"/>
       <w:r>
         <w:t xml:space="preserve">What is </w:t>
       </w:r>
@@ -5375,7 +5377,7 @@
       <w:r>
         <w:t>?</w:t>
       </w:r>
-      <w:bookmarkEnd w:id="9"/>
+      <w:bookmarkEnd w:id="10"/>
     </w:p>
     <w:p/>
     <w:p>
@@ -6235,12 +6237,12 @@
       <w:pPr>
         <w:pStyle w:val="Heading1"/>
       </w:pPr>
-      <w:bookmarkStart w:id="10" w:name="_Toc387996240"/>
+      <w:bookmarkStart w:id="11" w:name="_Toc389929661"/>
       <w:proofErr w:type="spellStart"/>
       <w:r>
         <w:t>BlazeVector</w:t>
       </w:r>
-      <w:bookmarkEnd w:id="10"/>
+      <w:bookmarkEnd w:id="11"/>
       <w:proofErr w:type="spellEnd"/>
     </w:p>
     <w:p/>
@@ -11102,8 +11104,6 @@
           <w:highlight w:val="white"/>
         </w:rPr>
       </w:pPr>
-      <w:bookmarkStart w:id="11" w:name="_GoBack"/>
-      <w:bookmarkEnd w:id="11"/>
       <w:proofErr w:type="gramStart"/>
       <w:r>
         <w:rPr>
@@ -11743,6 +11743,50 @@
           <w:szCs w:val="19"/>
           <w:highlight w:val="white"/>
         </w:rPr>
+        <w:t>typeof</w:t>
+      </w:r>
+      <w:proofErr w:type="spellEnd"/>
+      <w:r>
+        <w:rPr>
+          <w:rFonts w:ascii="Consolas" w:hAnsi="Consolas" w:cs="Consolas"/>
+          <w:color w:val="000000"/>
+          <w:sz w:val="16"/>
+          <w:szCs w:val="19"/>
+          <w:highlight w:val="white"/>
+        </w:rPr>
+        <w:t>&lt;</w:t>
+      </w:r>
+      <w:proofErr w:type="spellStart"/>
+      <w:r>
+        <w:rPr>
+          <w:rFonts w:ascii="Consolas" w:hAnsi="Consolas" w:cs="Consolas"/>
+          <w:color w:val="000000"/>
+          <w:sz w:val="16"/>
+          <w:szCs w:val="19"/>
+          <w:highlight w:val="white"/>
+        </w:rPr>
+        <w:t>ScreenDispatcher</w:t>
+      </w:r>
+      <w:proofErr w:type="spellEnd"/>
+      <w:r>
+        <w:rPr>
+          <w:rFonts w:ascii="Consolas" w:hAnsi="Consolas" w:cs="Consolas"/>
+          <w:color w:val="000000"/>
+          <w:sz w:val="16"/>
+          <w:szCs w:val="19"/>
+          <w:highlight w:val="white"/>
+        </w:rPr>
+        <w:t xml:space="preserve">&gt;.Name </w:t>
+      </w:r>
+      <w:proofErr w:type="spellStart"/>
+      <w:r>
+        <w:rPr>
+          <w:rFonts w:ascii="Consolas" w:hAnsi="Consolas" w:cs="Consolas"/>
+          <w:color w:val="000000"/>
+          <w:sz w:val="16"/>
+          <w:szCs w:val="19"/>
+          <w:highlight w:val="white"/>
+        </w:rPr>
         <w:t>TitleGroupFileName</w:t>
       </w:r>
       <w:proofErr w:type="spellEnd"/>
@@ -12729,6 +12773,50 @@
           <w:szCs w:val="19"/>
           <w:highlight w:val="white"/>
         </w:rPr>
+        <w:t>typeof</w:t>
+      </w:r>
+      <w:proofErr w:type="spellEnd"/>
+      <w:r>
+        <w:rPr>
+          <w:rFonts w:ascii="Consolas" w:hAnsi="Consolas" w:cs="Consolas"/>
+          <w:color w:val="000000"/>
+          <w:sz w:val="16"/>
+          <w:szCs w:val="19"/>
+          <w:highlight w:val="white"/>
+        </w:rPr>
+        <w:t>&lt;</w:t>
+      </w:r>
+      <w:proofErr w:type="spellStart"/>
+      <w:r>
+        <w:rPr>
+          <w:rFonts w:ascii="Consolas" w:hAnsi="Consolas" w:cs="Consolas"/>
+          <w:color w:val="000000"/>
+          <w:sz w:val="16"/>
+          <w:szCs w:val="19"/>
+          <w:highlight w:val="white"/>
+        </w:rPr>
+        <w:t>ScreenDispatcher</w:t>
+      </w:r>
+      <w:proofErr w:type="spellEnd"/>
+      <w:r>
+        <w:rPr>
+          <w:rFonts w:ascii="Consolas" w:hAnsi="Consolas" w:cs="Consolas"/>
+          <w:color w:val="000000"/>
+          <w:sz w:val="16"/>
+          <w:szCs w:val="19"/>
+          <w:highlight w:val="white"/>
+        </w:rPr>
+        <w:t xml:space="preserve">&gt;.Name </w:t>
+      </w:r>
+      <w:proofErr w:type="spellStart"/>
+      <w:r>
+        <w:rPr>
+          <w:rFonts w:ascii="Consolas" w:hAnsi="Consolas" w:cs="Consolas"/>
+          <w:color w:val="000000"/>
+          <w:sz w:val="16"/>
+          <w:szCs w:val="19"/>
+          <w:highlight w:val="white"/>
+        </w:rPr>
         <w:t>CreditsGroupFileName</w:t>
       </w:r>
       <w:proofErr w:type="spellEnd"/>
@@ -13182,6 +13270,50 @@
           <w:szCs w:val="19"/>
           <w:highlight w:val="white"/>
         </w:rPr>
+        <w:t>typeof</w:t>
+      </w:r>
+      <w:proofErr w:type="spellEnd"/>
+      <w:r>
+        <w:rPr>
+          <w:rFonts w:ascii="Consolas" w:hAnsi="Consolas" w:cs="Consolas"/>
+          <w:color w:val="000000"/>
+          <w:sz w:val="16"/>
+          <w:szCs w:val="19"/>
+          <w:highlight w:val="white"/>
+        </w:rPr>
+        <w:t>&lt;</w:t>
+      </w:r>
+      <w:proofErr w:type="spellStart"/>
+      <w:r>
+        <w:rPr>
+          <w:rFonts w:ascii="Consolas" w:hAnsi="Consolas" w:cs="Consolas"/>
+          <w:color w:val="000000"/>
+          <w:sz w:val="16"/>
+          <w:szCs w:val="19"/>
+          <w:highlight w:val="white"/>
+        </w:rPr>
+        <w:t>ScreenDispatcher</w:t>
+      </w:r>
+      <w:proofErr w:type="spellEnd"/>
+      <w:r>
+        <w:rPr>
+          <w:rFonts w:ascii="Consolas" w:hAnsi="Consolas" w:cs="Consolas"/>
+          <w:color w:val="000000"/>
+          <w:sz w:val="16"/>
+          <w:szCs w:val="19"/>
+          <w:highlight w:val="white"/>
+        </w:rPr>
+        <w:t xml:space="preserve">&gt;.Name </w:t>
+      </w:r>
+      <w:proofErr w:type="spellStart"/>
+      <w:r>
+        <w:rPr>
+          <w:rFonts w:ascii="Consolas" w:hAnsi="Consolas" w:cs="Consolas"/>
+          <w:color w:val="000000"/>
+          <w:sz w:val="16"/>
+          <w:szCs w:val="19"/>
+          <w:highlight w:val="white"/>
+        </w:rPr>
         <w:t>StageGroupFileName</w:t>
       </w:r>
       <w:proofErr w:type="spellEnd"/>
@@ -15589,6 +15721,50 @@
           <w:szCs w:val="19"/>
           <w:highlight w:val="white"/>
         </w:rPr>
+        <w:t>typeof</w:t>
+      </w:r>
+      <w:proofErr w:type="spellEnd"/>
+      <w:r>
+        <w:rPr>
+          <w:rFonts w:ascii="Consolas" w:hAnsi="Consolas" w:cs="Consolas"/>
+          <w:color w:val="000000"/>
+          <w:sz w:val="16"/>
+          <w:szCs w:val="19"/>
+          <w:highlight w:val="white"/>
+        </w:rPr>
+        <w:t>&lt;</w:t>
+      </w:r>
+      <w:proofErr w:type="spellStart"/>
+      <w:r>
+        <w:rPr>
+          <w:rFonts w:ascii="Consolas" w:hAnsi="Consolas" w:cs="Consolas"/>
+          <w:color w:val="000000"/>
+          <w:sz w:val="16"/>
+          <w:szCs w:val="19"/>
+          <w:highlight w:val="white"/>
+        </w:rPr>
+        <w:t>ScreenDispatcher</w:t>
+      </w:r>
+      <w:proofErr w:type="spellEnd"/>
+      <w:r>
+        <w:rPr>
+          <w:rFonts w:ascii="Consolas" w:hAnsi="Consolas" w:cs="Consolas"/>
+          <w:color w:val="000000"/>
+          <w:sz w:val="16"/>
+          <w:szCs w:val="19"/>
+          <w:highlight w:val="white"/>
+        </w:rPr>
+        <w:t xml:space="preserve">&gt;.Name </w:t>
+      </w:r>
+      <w:proofErr w:type="spellStart"/>
+      <w:r>
+        <w:rPr>
+          <w:rFonts w:ascii="Consolas" w:hAnsi="Consolas" w:cs="Consolas"/>
+          <w:color w:val="000000"/>
+          <w:sz w:val="16"/>
+          <w:szCs w:val="19"/>
+          <w:highlight w:val="white"/>
+        </w:rPr>
         <w:t>IncomingTimeSplash</w:t>
       </w:r>
       <w:proofErr w:type="spellEnd"/>
@@ -16280,7 +16456,7 @@
       <w:pPr>
         <w:pStyle w:val="Heading1"/>
       </w:pPr>
-      <w:bookmarkStart w:id="12" w:name="_Toc387996241"/>
+      <w:bookmarkStart w:id="12" w:name="_Toc389929662"/>
       <w:r>
         <w:t>The Game Engine</w:t>
       </w:r>
@@ -16862,7 +17038,7 @@
       <w:pPr>
         <w:pStyle w:val="Heading2"/>
       </w:pPr>
-      <w:bookmarkStart w:id="13" w:name="_Toc387996242"/>
+      <w:bookmarkStart w:id="13" w:name="_Toc389929663"/>
       <w:r>
         <w:t>World</w:t>
       </w:r>
@@ -16970,7 +17146,7 @@
       <w:pPr>
         <w:pStyle w:val="Heading2"/>
       </w:pPr>
-      <w:bookmarkStart w:id="14" w:name="_Toc387996243"/>
+      <w:bookmarkStart w:id="14" w:name="_Toc389929664"/>
       <w:r>
         <w:t>Screen</w:t>
       </w:r>
@@ -17053,7 +17229,7 @@
       <w:pPr>
         <w:pStyle w:val="Heading2"/>
       </w:pPr>
-      <w:bookmarkStart w:id="15" w:name="_Toc387996244"/>
+      <w:bookmarkStart w:id="15" w:name="_Toc389929665"/>
       <w:proofErr w:type="spellStart"/>
       <w:r>
         <w:t>ScreenTransition</w:t>
@@ -17116,7 +17292,7 @@
       <w:pPr>
         <w:pStyle w:val="Heading2"/>
       </w:pPr>
-      <w:bookmarkStart w:id="16" w:name="_Toc387996245"/>
+      <w:bookmarkStart w:id="16" w:name="_Toc389929666"/>
       <w:r>
         <w:t>Group</w:t>
       </w:r>
@@ -17160,7 +17336,7 @@
       <w:pPr>
         <w:pStyle w:val="Heading2"/>
       </w:pPr>
-      <w:bookmarkStart w:id="17" w:name="_Toc387996246"/>
+      <w:bookmarkStart w:id="17" w:name="_Toc389929667"/>
       <w:r>
         <w:t>Entity</w:t>
       </w:r>
@@ -17220,7 +17396,7 @@
       <w:pPr>
         <w:pStyle w:val="Heading1"/>
       </w:pPr>
-      <w:bookmarkStart w:id="18" w:name="_Toc387996247"/>
+      <w:bookmarkStart w:id="18" w:name="_Toc389929668"/>
       <w:r>
         <w:t>Engine Details</w:t>
       </w:r>
@@ -17231,7 +17407,7 @@
       <w:pPr>
         <w:pStyle w:val="Heading2"/>
       </w:pPr>
-      <w:bookmarkStart w:id="19" w:name="_Toc387996248"/>
+      <w:bookmarkStart w:id="19" w:name="_Toc389929669"/>
       <w:r>
         <w:t>Addresses</w:t>
       </w:r>
@@ -17317,7 +17493,7 @@
       <w:pPr>
         <w:pStyle w:val="Heading2"/>
       </w:pPr>
-      <w:bookmarkStart w:id="20" w:name="_Toc387996249"/>
+      <w:bookmarkStart w:id="20" w:name="_Toc389929670"/>
       <w:r>
         <w:t>Lenses</w:t>
       </w:r>
@@ -17359,7 +17535,21 @@
     </w:p>
     <w:p>
       <w:r>
-        <w:t>Here’s some code that uses a lens to grab an entity at a specific address –</w:t>
+        <w:t xml:space="preserve">Here’s some code that uses a lens to grab an entity at a specific address </w:t>
+      </w:r>
+      <w:r>
+        <w:t xml:space="preserve">using the </w:t>
+      </w:r>
+      <w:proofErr w:type="spellStart"/>
+      <w:r>
+        <w:t>Entity.worldEntity</w:t>
+      </w:r>
+      <w:proofErr w:type="spellEnd"/>
+      <w:r>
+        <w:t xml:space="preserve"> lens </w:t>
+      </w:r>
+      <w:r>
+        <w:t>–</w:t>
       </w:r>
     </w:p>
     <w:p>
@@ -17571,7 +17761,7 @@
           <w:szCs w:val="19"/>
           <w:highlight w:val="white"/>
         </w:rPr>
-        <w:t>Entity.worldEntityLens</w:t>
+        <w:t>Entity.worldEntity</w:t>
       </w:r>
       <w:proofErr w:type="spellEnd"/>
       <w:r>
@@ -17946,7 +18136,7 @@
           <w:szCs w:val="19"/>
           <w:highlight w:val="white"/>
         </w:rPr>
-        <w:t>Entity.worldEntityLens</w:t>
+        <w:t>Entity.worldEntity</w:t>
       </w:r>
       <w:proofErr w:type="spellEnd"/>
       <w:r>
@@ -18037,7 +18227,7 @@
       <w:pPr>
         <w:pStyle w:val="Heading2"/>
       </w:pPr>
-      <w:bookmarkStart w:id="21" w:name="_Toc387996250"/>
+      <w:bookmarkStart w:id="21" w:name="_Toc389929671"/>
       <w:proofErr w:type="spellStart"/>
       <w:r>
         <w:t>XFields</w:t>
@@ -18080,7 +18270,7 @@
       <w:pPr>
         <w:pStyle w:val="Heading2"/>
       </w:pPr>
-      <w:bookmarkStart w:id="22" w:name="_Toc387996251"/>
+      <w:bookmarkStart w:id="22" w:name="_Toc389929672"/>
       <w:r>
         <w:lastRenderedPageBreak/>
         <w:t xml:space="preserve">Assets and the </w:t>
@@ -18105,7 +18295,7 @@
       <w:pPr>
         <w:pStyle w:val="Heading2"/>
       </w:pPr>
-      <w:bookmarkStart w:id="23" w:name="_Toc387996252"/>
+      <w:bookmarkStart w:id="23" w:name="_Toc389929673"/>
       <w:proofErr w:type="spellStart"/>
       <w:r>
         <w:t>Subsytems</w:t>
@@ -18194,7 +18384,7 @@
           <w:rPr>
             <w:noProof/>
           </w:rPr>
-          <w:t>14</w:t>
+          <w:t>2</w:t>
         </w:r>
         <w:r>
           <w:rPr>
@@ -18472,7 +18662,6 @@
   <w:style w:type="character" w:default="1" w:styleId="DefaultParagraphFont">
     <w:name w:val="Default Paragraph Font"/>
     <w:uiPriority w:val="1"/>
-    <w:semiHidden/>
     <w:unhideWhenUsed/>
   </w:style>
   <w:style w:type="table" w:default="1" w:styleId="TableNormal">
@@ -18957,7 +19146,6 @@
   <w:style w:type="character" w:default="1" w:styleId="DefaultParagraphFont">
     <w:name w:val="Default Paragraph Font"/>
     <w:uiPriority w:val="1"/>
-    <w:semiHidden/>
     <w:unhideWhenUsed/>
   </w:style>
   <w:style w:type="table" w:default="1" w:styleId="TableNormal">

</xml_diff>

<commit_message>
Updated game engine documentation for recent API changes.
</commit_message>
<xml_diff>
--- a/Nu/Documentation/Nu Game Engine.docx
+++ b/Nu/Documentation/Nu Game Engine.docx
@@ -80,8 +80,6 @@
           <w:lang w:eastAsia="en-US"/>
         </w:rPr>
       </w:pPr>
-      <w:bookmarkStart w:id="1" w:name="_GoBack"/>
-      <w:bookmarkEnd w:id="1"/>
       <w:r>
         <w:rPr>
           <w:noProof/>
@@ -1506,12 +1504,12 @@
       <w:pPr>
         <w:pStyle w:val="Heading1"/>
       </w:pPr>
-      <w:bookmarkStart w:id="2" w:name="_Toc389929652"/>
+      <w:bookmarkStart w:id="1" w:name="_Toc389929652"/>
       <w:r>
         <w:lastRenderedPageBreak/>
         <w:t>What’s It All About?</w:t>
       </w:r>
-      <w:bookmarkEnd w:id="2"/>
+      <w:bookmarkEnd w:id="1"/>
     </w:p>
     <w:p/>
     <w:p>
@@ -1585,7 +1583,7 @@
           <w:b/>
         </w:rPr>
       </w:pPr>
-      <w:bookmarkStart w:id="3" w:name="_Toc389929653"/>
+      <w:bookmarkStart w:id="2" w:name="_Toc389929653"/>
       <w:r>
         <w:rPr>
           <w:rStyle w:val="Heading2Char"/>
@@ -1593,7 +1591,7 @@
         </w:rPr>
         <w:t>Very Basic</w:t>
       </w:r>
-      <w:bookmarkEnd w:id="3"/>
+      <w:bookmarkEnd w:id="2"/>
     </w:p>
     <w:p>
       <w:r>
@@ -1665,7 +1663,7 @@
           <w:b/>
         </w:rPr>
       </w:pPr>
-      <w:bookmarkStart w:id="4" w:name="_Toc389929654"/>
+      <w:bookmarkStart w:id="3" w:name="_Toc389929654"/>
       <w:r>
         <w:rPr>
           <w:rStyle w:val="Heading2Char"/>
@@ -1689,7 +1687,7 @@
         </w:rPr>
         <w:t>)</w:t>
       </w:r>
-      <w:bookmarkEnd w:id="4"/>
+      <w:bookmarkEnd w:id="3"/>
     </w:p>
     <w:p>
       <w:r>
@@ -1732,7 +1730,7 @@
           <w:rStyle w:val="Heading2Char"/>
         </w:rPr>
       </w:pPr>
-      <w:bookmarkStart w:id="5" w:name="_Toc389929655"/>
+      <w:bookmarkStart w:id="4" w:name="_Toc389929655"/>
       <w:r>
         <w:rPr>
           <w:rStyle w:val="Heading2Char"/>
@@ -1740,7 +1738,7 @@
         </w:rPr>
         <w:t>2d Game Engine</w:t>
       </w:r>
-      <w:bookmarkEnd w:id="5"/>
+      <w:bookmarkEnd w:id="4"/>
     </w:p>
     <w:p>
       <w:r>
@@ -1778,7 +1776,7 @@
           <w:rStyle w:val="Heading2Char"/>
         </w:rPr>
       </w:pPr>
-      <w:bookmarkStart w:id="6" w:name="_Toc389929656"/>
+      <w:bookmarkStart w:id="5" w:name="_Toc389929656"/>
       <w:r>
         <w:rPr>
           <w:rStyle w:val="Heading2Char"/>
@@ -1786,7 +1784,7 @@
         </w:rPr>
         <w:t>F#</w:t>
       </w:r>
-      <w:bookmarkEnd w:id="6"/>
+      <w:bookmarkEnd w:id="5"/>
     </w:p>
     <w:p>
       <w:r>
@@ -1865,11 +1863,11 @@
       <w:pPr>
         <w:pStyle w:val="Heading1"/>
       </w:pPr>
-      <w:bookmarkStart w:id="7" w:name="_Toc389929657"/>
+      <w:bookmarkStart w:id="6" w:name="_Toc389929657"/>
       <w:r>
         <w:t>Getting Started</w:t>
       </w:r>
-      <w:bookmarkEnd w:id="7"/>
+      <w:bookmarkEnd w:id="6"/>
     </w:p>
     <w:p/>
     <w:p>
@@ -2073,12 +2071,12 @@
       <w:pPr>
         <w:pStyle w:val="Heading1"/>
       </w:pPr>
-      <w:bookmarkStart w:id="8" w:name="_Toc389929658"/>
+      <w:bookmarkStart w:id="7" w:name="_Toc389929658"/>
       <w:r>
         <w:lastRenderedPageBreak/>
         <w:t>Running the Nu Project (Nu.exe)</w:t>
       </w:r>
-      <w:bookmarkEnd w:id="8"/>
+      <w:bookmarkEnd w:id="7"/>
     </w:p>
     <w:p/>
     <w:p>
@@ -2204,12 +2202,12 @@
       <w:pPr>
         <w:pStyle w:val="Heading2"/>
       </w:pPr>
-      <w:bookmarkStart w:id="9" w:name="_Toc389929659"/>
+      <w:bookmarkStart w:id="8" w:name="_Toc389929659"/>
       <w:r>
         <w:lastRenderedPageBreak/>
         <w:t>Basic Nu Start-up Code</w:t>
       </w:r>
-      <w:bookmarkEnd w:id="9"/>
+      <w:bookmarkEnd w:id="8"/>
     </w:p>
     <w:p>
       <w:r>
@@ -5365,7 +5363,7 @@
       <w:pPr>
         <w:pStyle w:val="Heading1"/>
       </w:pPr>
-      <w:bookmarkStart w:id="10" w:name="_Toc389929660"/>
+      <w:bookmarkStart w:id="9" w:name="_Toc389929660"/>
       <w:r>
         <w:t xml:space="preserve">What is </w:t>
       </w:r>
@@ -5377,7 +5375,7 @@
       <w:r>
         <w:t>?</w:t>
       </w:r>
-      <w:bookmarkEnd w:id="10"/>
+      <w:bookmarkEnd w:id="9"/>
     </w:p>
     <w:p/>
     <w:p>
@@ -6237,12 +6235,12 @@
       <w:pPr>
         <w:pStyle w:val="Heading1"/>
       </w:pPr>
-      <w:bookmarkStart w:id="11" w:name="_Toc389929661"/>
+      <w:bookmarkStart w:id="10" w:name="_Toc389929661"/>
       <w:proofErr w:type="spellStart"/>
       <w:r>
         <w:t>BlazeVector</w:t>
       </w:r>
-      <w:bookmarkEnd w:id="11"/>
+      <w:bookmarkEnd w:id="10"/>
       <w:proofErr w:type="spellEnd"/>
     </w:p>
     <w:p/>
@@ -16456,11 +16454,11 @@
       <w:pPr>
         <w:pStyle w:val="Heading1"/>
       </w:pPr>
-      <w:bookmarkStart w:id="12" w:name="_Toc389929662"/>
+      <w:bookmarkStart w:id="11" w:name="_Toc389929662"/>
       <w:r>
         <w:t>The Game Engine</w:t>
       </w:r>
-      <w:bookmarkEnd w:id="12"/>
+      <w:bookmarkEnd w:id="11"/>
     </w:p>
     <w:p/>
     <w:p>
@@ -17038,380 +17036,380 @@
       <w:pPr>
         <w:pStyle w:val="Heading2"/>
       </w:pPr>
-      <w:bookmarkStart w:id="13" w:name="_Toc389929663"/>
+      <w:bookmarkStart w:id="12" w:name="_Toc389929663"/>
       <w:r>
         <w:t>World</w:t>
       </w:r>
+      <w:bookmarkEnd w:id="12"/>
+    </w:p>
+    <w:p>
+      <w:r>
+        <w:t xml:space="preserve">We already know a bit about the World type. </w:t>
+      </w:r>
+      <w:r>
+        <w:t>As you can see in the above diagram, it holds the Game</w:t>
+      </w:r>
+      <w:r>
+        <w:t xml:space="preserve"> value</w:t>
+      </w:r>
+      <w:r>
+        <w:t>.</w:t>
+      </w:r>
+      <w:r>
+        <w:t xml:space="preserve"> It </w:t>
+      </w:r>
+      <w:r>
+        <w:t xml:space="preserve">also </w:t>
+      </w:r>
+      <w:r>
+        <w:t xml:space="preserve">holds all the other </w:t>
+      </w:r>
+      <w:r>
+        <w:t>facil</w:t>
+      </w:r>
+      <w:r>
+        <w:t>i</w:t>
+      </w:r>
+      <w:r>
+        <w:t>ties</w:t>
+      </w:r>
+      <w:r>
+        <w:t xml:space="preserve"> needed to execute a game such as </w:t>
+      </w:r>
+      <w:r>
+        <w:t xml:space="preserve">a </w:t>
+      </w:r>
+      <w:r>
+        <w:t xml:space="preserve">rendering context, </w:t>
+      </w:r>
+      <w:r>
+        <w:t xml:space="preserve">an </w:t>
+      </w:r>
+      <w:r>
+        <w:t>audio context, their related message queues (mo</w:t>
+      </w:r>
+      <w:r>
+        <w:t>re</w:t>
+      </w:r>
+      <w:r>
+        <w:t xml:space="preserve"> on this later), </w:t>
+      </w:r>
+      <w:r>
+        <w:t xml:space="preserve">a purely-functional event system (far </w:t>
+      </w:r>
+      <w:r>
+        <w:t>more appropriate to a functional game than</w:t>
+      </w:r>
+      <w:r>
+        <w:t xml:space="preserve"> .N</w:t>
+      </w:r>
+      <w:r>
+        <w:t>ET</w:t>
+      </w:r>
+      <w:r>
+        <w:t xml:space="preserve">’s </w:t>
+      </w:r>
+      <w:r>
+        <w:t xml:space="preserve">or even F#’s </w:t>
+      </w:r>
+      <w:r>
+        <w:t>mutable event system</w:t>
+      </w:r>
+      <w:r>
+        <w:t>s</w:t>
+      </w:r>
+      <w:r>
+        <w:t xml:space="preserve">), </w:t>
+      </w:r>
+      <w:r>
+        <w:t>and other types of dependencies and configuration values.</w:t>
+      </w:r>
+      <w:r>
+        <w:t xml:space="preserve"> When you want something in your game to change, you start </w:t>
+      </w:r>
+      <w:r>
+        <w:t xml:space="preserve">at the World </w:t>
+      </w:r>
+      <w:r>
+        <w:t xml:space="preserve">and work your way </w:t>
+      </w:r>
+      <w:r>
+        <w:t>inward</w:t>
+      </w:r>
+      <w:r>
+        <w:t>.</w:t>
+      </w:r>
+    </w:p>
+    <w:p>
+      <w:pPr>
+        <w:pStyle w:val="Heading2"/>
+      </w:pPr>
+      <w:bookmarkStart w:id="13" w:name="_Toc389929664"/>
+      <w:r>
+        <w:t>Screen</w:t>
+      </w:r>
       <w:bookmarkEnd w:id="13"/>
     </w:p>
     <w:p>
       <w:r>
-        <w:t xml:space="preserve">We already know a bit about the World type. </w:t>
-      </w:r>
-      <w:r>
-        <w:t>As you can see in the above diagram, it holds the Game</w:t>
-      </w:r>
-      <w:r>
-        <w:t xml:space="preserve"> value</w:t>
+        <w:t xml:space="preserve">Screens are precisely what they sound </w:t>
+      </w:r>
+      <w:r>
+        <w:t>like</w:t>
+      </w:r>
+      <w:r>
+        <w:t xml:space="preserve"> – a way to implement a single ‘screen’ of interaction in your game. In Nu’s </w:t>
+      </w:r>
+      <w:r>
+        <w:t>conceptual</w:t>
+      </w:r>
+      <w:r>
+        <w:t xml:space="preserve"> </w:t>
+      </w:r>
+      <w:r>
+        <w:t xml:space="preserve">model, </w:t>
+      </w:r>
+      <w:r>
+        <w:t xml:space="preserve">a game is nothing more than a series of interactive screens to be </w:t>
+      </w:r>
+      <w:r>
+        <w:t>traversed like a graph</w:t>
       </w:r>
       <w:r>
         <w:t>.</w:t>
       </w:r>
       <w:r>
-        <w:t xml:space="preserve"> It </w:t>
-      </w:r>
-      <w:r>
-        <w:t xml:space="preserve">also </w:t>
-      </w:r>
-      <w:r>
-        <w:t xml:space="preserve">holds all the other </w:t>
-      </w:r>
-      <w:r>
-        <w:t>facil</w:t>
-      </w:r>
-      <w:r>
-        <w:t>i</w:t>
-      </w:r>
-      <w:r>
-        <w:t>ties</w:t>
-      </w:r>
-      <w:r>
-        <w:t xml:space="preserve"> needed to execute a game such as </w:t>
-      </w:r>
-      <w:r>
-        <w:t xml:space="preserve">a </w:t>
-      </w:r>
-      <w:r>
-        <w:t xml:space="preserve">rendering context, </w:t>
-      </w:r>
-      <w:r>
-        <w:t xml:space="preserve">an </w:t>
-      </w:r>
-      <w:r>
-        <w:t>audio context, their related message queues (mo</w:t>
-      </w:r>
-      <w:r>
-        <w:t>re</w:t>
-      </w:r>
-      <w:r>
-        <w:t xml:space="preserve"> on this later), </w:t>
-      </w:r>
-      <w:r>
-        <w:t xml:space="preserve">a purely-functional event system (far </w:t>
-      </w:r>
-      <w:r>
-        <w:t>more appropriate to a functional game than</w:t>
-      </w:r>
-      <w:r>
-        <w:t xml:space="preserve"> .N</w:t>
-      </w:r>
-      <w:r>
-        <w:t>ET</w:t>
-      </w:r>
-      <w:r>
-        <w:t xml:space="preserve">’s </w:t>
-      </w:r>
-      <w:r>
-        <w:t xml:space="preserve">or even F#’s </w:t>
-      </w:r>
-      <w:r>
-        <w:t>mutable event system</w:t>
+        <w:t xml:space="preserve"> The main game simulation occurs within a given screen, just like everything else.</w:t>
+      </w:r>
+      <w:r>
+        <w:t xml:space="preserve"> How screens transition from one to another is specified in code. In fact, we’ve already seen the code that does </w:t>
+      </w:r>
+      <w:r>
+        <w:t>this</w:t>
+      </w:r>
+      <w:r>
+        <w:t xml:space="preserve"> in the </w:t>
+      </w:r>
+      <w:proofErr w:type="spellStart"/>
+      <w:r>
+        <w:t>BlazeVector</w:t>
+      </w:r>
+      <w:r>
+        <w:t>.</w:t>
+      </w:r>
+      <w:r>
+        <w:t>Blaze</w:t>
+      </w:r>
+      <w:r>
+        <w:t>Flow.</w:t>
+      </w:r>
+      <w:r>
+        <w:t>addTitleScreen</w:t>
+      </w:r>
+      <w:proofErr w:type="spellEnd"/>
+      <w:r>
+        <w:t xml:space="preserve"> function </w:t>
+      </w:r>
+      <w:r>
+        <w:t xml:space="preserve">that we studied </w:t>
+      </w:r>
+      <w:r>
+        <w:t>some</w:t>
+      </w:r>
+      <w:r>
+        <w:t xml:space="preserve"> pages</w:t>
+      </w:r>
+      <w:r>
+        <w:t xml:space="preserve"> above.</w:t>
+      </w:r>
+    </w:p>
+    <w:p>
+      <w:pPr>
+        <w:pStyle w:val="Heading2"/>
+      </w:pPr>
+      <w:bookmarkStart w:id="14" w:name="_Toc389929665"/>
+      <w:proofErr w:type="spellStart"/>
+      <w:r>
+        <w:t>ScreenTransition</w:t>
+      </w:r>
+      <w:proofErr w:type="spellEnd"/>
+      <w:r>
+        <w:t>(s)</w:t>
+      </w:r>
+      <w:bookmarkEnd w:id="14"/>
+    </w:p>
+    <w:p>
+      <w:r>
+        <w:t>Screen transitions in other engine</w:t>
       </w:r>
       <w:r>
         <w:t>s</w:t>
       </w:r>
       <w:r>
-        <w:t xml:space="preserve">), </w:t>
-      </w:r>
-      <w:r>
-        <w:t>and other types of dependencies and configuration values.</w:t>
-      </w:r>
-      <w:r>
-        <w:t xml:space="preserve"> When you want something in your game to change, you start </w:t>
-      </w:r>
-      <w:r>
-        <w:t xml:space="preserve">at the World </w:t>
-      </w:r>
-      <w:r>
-        <w:t xml:space="preserve">and work your way </w:t>
-      </w:r>
-      <w:r>
-        <w:t>inward</w:t>
+        <w:t>, like their UI</w:t>
+      </w:r>
+      <w:r>
+        <w:t>s</w:t>
+      </w:r>
+      <w:r>
+        <w:t>, are typically tacked on</w:t>
+      </w:r>
+      <w:r>
+        <w:t xml:space="preserve"> -</w:t>
+      </w:r>
+      <w:r>
+        <w:t xml:space="preserve"> if present at all. However, Nu knows that no game wants to move from one screen to another without some sort of pleasant graphical transition sequence</w:t>
+      </w:r>
+      <w:r>
+        <w:t>, so the concept is built right in the engine</w:t>
       </w:r>
       <w:r>
         <w:t>.</w:t>
       </w:r>
     </w:p>
     <w:p>
+      <w:r>
+        <w:t xml:space="preserve">There are two </w:t>
+      </w:r>
+      <w:proofErr w:type="spellStart"/>
+      <w:r>
+        <w:t>ScreenTransitions</w:t>
+      </w:r>
+      <w:proofErr w:type="spellEnd"/>
+      <w:r>
+        <w:t xml:space="preserve"> per screen; one describes how the screen transitions in from other screens, and the other describes how it transition</w:t>
+      </w:r>
+      <w:r>
+        <w:t>s</w:t>
+      </w:r>
+      <w:r>
+        <w:t xml:space="preserve"> out to other screens.</w:t>
+      </w:r>
+    </w:p>
+    <w:p>
       <w:pPr>
         <w:pStyle w:val="Heading2"/>
       </w:pPr>
-      <w:bookmarkStart w:id="14" w:name="_Toc389929664"/>
-      <w:r>
-        <w:t>Screen</w:t>
-      </w:r>
-      <w:bookmarkEnd w:id="14"/>
-    </w:p>
-    <w:p>
-      <w:r>
-        <w:t xml:space="preserve">Screens are precisely what they sound </w:t>
-      </w:r>
-      <w:r>
-        <w:t>like</w:t>
-      </w:r>
-      <w:r>
-        <w:t xml:space="preserve"> – a way to implement a single ‘screen’ of interaction in your game. In Nu’s </w:t>
-      </w:r>
-      <w:r>
-        <w:t>conceptual</w:t>
+      <w:bookmarkStart w:id="15" w:name="_Toc389929666"/>
+      <w:r>
+        <w:t>Group</w:t>
+      </w:r>
+      <w:bookmarkEnd w:id="15"/>
+    </w:p>
+    <w:p>
+      <w:r>
+        <w:t xml:space="preserve">A Group represents a logical ‘grouping’ of entities. </w:t>
+      </w:r>
+      <w:proofErr w:type="spellStart"/>
+      <w:r>
+        <w:t>NuEdit</w:t>
+      </w:r>
+      <w:proofErr w:type="spellEnd"/>
+      <w:r>
+        <w:t xml:space="preserve"> actually builds one group of entities at a time</w:t>
+      </w:r>
+      <w:r>
+        <w:t>.</w:t>
       </w:r>
       <w:r>
         <w:t xml:space="preserve"> </w:t>
       </w:r>
       <w:r>
-        <w:t xml:space="preserve">model, </w:t>
-      </w:r>
-      <w:r>
-        <w:t xml:space="preserve">a game is nothing more than a series of interactive screens to be </w:t>
-      </w:r>
-      <w:r>
-        <w:t>traversed like a graph</w:t>
-      </w:r>
+        <w:t>At run-time, m</w:t>
+      </w:r>
+      <w:r>
+        <w:t>ultiple of those group</w:t>
+      </w:r>
+      <w:r>
+        <w:t>s can have their</w:t>
+      </w:r>
+      <w:r>
+        <w:t xml:space="preserve"> files loaded into a single screen.</w:t>
+      </w:r>
+      <w:r>
+        <w:t xml:space="preserve"> </w:t>
+      </w:r>
+    </w:p>
+    <w:p>
+      <w:pPr>
+        <w:pStyle w:val="Heading2"/>
+      </w:pPr>
+      <w:bookmarkStart w:id="16" w:name="_Toc389929667"/>
+      <w:r>
+        <w:t>Entity</w:t>
+      </w:r>
+      <w:bookmarkEnd w:id="16"/>
+    </w:p>
+    <w:p>
+      <w:r>
+        <w:t>And here we come down to brass tacks</w:t>
+      </w:r>
+      <w:r>
+        <w:t>. Entities represent individual interactive things in your game. We’ve seen several already – a button, a tile map, and blocks.</w:t>
+      </w:r>
+      <w:r>
+        <w:t xml:space="preserve"> </w:t>
+      </w:r>
+      <w:r>
+        <w:t xml:space="preserve">What </w:t>
+      </w:r>
+      <w:proofErr w:type="gramStart"/>
+      <w:r>
+        <w:t>differs</w:t>
+      </w:r>
+      <w:proofErr w:type="gramEnd"/>
+      <w:r>
+        <w:t xml:space="preserve"> a button entity from a block entity, though? </w:t>
+      </w:r>
+      <w:r>
+        <w:t xml:space="preserve">Each entity </w:t>
+      </w:r>
+      <w:r>
+        <w:t>picks up its unique</w:t>
+      </w:r>
+      <w:r>
+        <w:t xml:space="preserve"> attributes from its </w:t>
+      </w:r>
+      <w:proofErr w:type="spellStart"/>
+      <w:r>
+        <w:t>XType</w:t>
+      </w:r>
+      <w:proofErr w:type="spellEnd"/>
       <w:r>
         <w:t>.</w:t>
       </w:r>
       <w:r>
-        <w:t xml:space="preserve"> The main game simulation occurs within a given screen, just like everything else.</w:t>
-      </w:r>
-      <w:r>
-        <w:t xml:space="preserve"> How screens transition from one to another is specified in code. In fact, we’ve already seen the code that does </w:t>
-      </w:r>
-      <w:r>
-        <w:t>this</w:t>
-      </w:r>
-      <w:r>
-        <w:t xml:space="preserve"> in the </w:t>
-      </w:r>
-      <w:proofErr w:type="spellStart"/>
-      <w:r>
-        <w:t>BlazeVector</w:t>
-      </w:r>
-      <w:r>
-        <w:t>.</w:t>
-      </w:r>
-      <w:r>
-        <w:t>Blaze</w:t>
-      </w:r>
-      <w:r>
-        <w:t>Flow.</w:t>
-      </w:r>
-      <w:r>
-        <w:t>addTitleScreen</w:t>
-      </w:r>
-      <w:proofErr w:type="spellEnd"/>
-      <w:r>
-        <w:t xml:space="preserve"> function </w:t>
-      </w:r>
-      <w:r>
-        <w:t xml:space="preserve">that we studied </w:t>
-      </w:r>
-      <w:r>
-        <w:t>some</w:t>
-      </w:r>
-      <w:r>
-        <w:t xml:space="preserve"> pages</w:t>
-      </w:r>
-      <w:r>
-        <w:t xml:space="preserve"> above.</w:t>
-      </w:r>
-    </w:p>
+        <w:t xml:space="preserve"> What is an </w:t>
+      </w:r>
+      <w:proofErr w:type="spellStart"/>
+      <w:r>
+        <w:t>XType</w:t>
+      </w:r>
+      <w:proofErr w:type="spellEnd"/>
+      <w:r>
+        <w:t>? Well, it’s a little complicated, so we’ll touch on that later!</w:t>
+      </w:r>
+    </w:p>
+    <w:p>
+      <w:pPr>
+        <w:pStyle w:val="Heading1"/>
+      </w:pPr>
+      <w:bookmarkStart w:id="17" w:name="_Toc389929668"/>
+      <w:r>
+        <w:t>Engine Details</w:t>
+      </w:r>
+      <w:bookmarkEnd w:id="17"/>
+    </w:p>
+    <w:p/>
     <w:p>
       <w:pPr>
         <w:pStyle w:val="Heading2"/>
       </w:pPr>
-      <w:bookmarkStart w:id="15" w:name="_Toc389929665"/>
-      <w:proofErr w:type="spellStart"/>
-      <w:r>
-        <w:t>ScreenTransition</w:t>
-      </w:r>
-      <w:proofErr w:type="spellEnd"/>
-      <w:r>
-        <w:t>(s)</w:t>
-      </w:r>
-      <w:bookmarkEnd w:id="15"/>
-    </w:p>
-    <w:p>
-      <w:r>
-        <w:t>Screen transitions in other engine</w:t>
-      </w:r>
-      <w:r>
-        <w:t>s</w:t>
-      </w:r>
-      <w:r>
-        <w:t>, like their UI</w:t>
-      </w:r>
-      <w:r>
-        <w:t>s</w:t>
-      </w:r>
-      <w:r>
-        <w:t>, are typically tacked on</w:t>
-      </w:r>
-      <w:r>
-        <w:t xml:space="preserve"> -</w:t>
-      </w:r>
-      <w:r>
-        <w:t xml:space="preserve"> if present at all. However, Nu knows that no game wants to move from one screen to another without some sort of pleasant graphical transition sequence</w:t>
-      </w:r>
-      <w:r>
-        <w:t>, so the concept is built right in the engine</w:t>
-      </w:r>
-      <w:r>
-        <w:t>.</w:t>
-      </w:r>
-    </w:p>
-    <w:p>
-      <w:r>
-        <w:t xml:space="preserve">There are two </w:t>
-      </w:r>
-      <w:proofErr w:type="spellStart"/>
-      <w:r>
-        <w:t>ScreenTransitions</w:t>
-      </w:r>
-      <w:proofErr w:type="spellEnd"/>
-      <w:r>
-        <w:t xml:space="preserve"> per screen; one describes how the screen transitions in from other screens, and the other describes how it transition</w:t>
-      </w:r>
-      <w:r>
-        <w:t>s</w:t>
-      </w:r>
-      <w:r>
-        <w:t xml:space="preserve"> out to other screens.</w:t>
-      </w:r>
-    </w:p>
-    <w:p>
-      <w:pPr>
-        <w:pStyle w:val="Heading2"/>
-      </w:pPr>
-      <w:bookmarkStart w:id="16" w:name="_Toc389929666"/>
-      <w:r>
-        <w:t>Group</w:t>
-      </w:r>
-      <w:bookmarkEnd w:id="16"/>
-    </w:p>
-    <w:p>
-      <w:r>
-        <w:t xml:space="preserve">A Group represents a logical ‘grouping’ of entities. </w:t>
-      </w:r>
-      <w:proofErr w:type="spellStart"/>
-      <w:r>
-        <w:t>NuEdit</w:t>
-      </w:r>
-      <w:proofErr w:type="spellEnd"/>
-      <w:r>
-        <w:t xml:space="preserve"> actually builds one group of entities at a time</w:t>
-      </w:r>
-      <w:r>
-        <w:t>.</w:t>
-      </w:r>
-      <w:r>
-        <w:t xml:space="preserve"> </w:t>
-      </w:r>
-      <w:r>
-        <w:t>At run-time, m</w:t>
-      </w:r>
-      <w:r>
-        <w:t>ultiple of those group</w:t>
-      </w:r>
-      <w:r>
-        <w:t>s can have their</w:t>
-      </w:r>
-      <w:r>
-        <w:t xml:space="preserve"> files loaded into a single screen.</w:t>
-      </w:r>
-      <w:r>
-        <w:t xml:space="preserve"> </w:t>
-      </w:r>
-    </w:p>
-    <w:p>
-      <w:pPr>
-        <w:pStyle w:val="Heading2"/>
-      </w:pPr>
-      <w:bookmarkStart w:id="17" w:name="_Toc389929667"/>
-      <w:r>
-        <w:t>Entity</w:t>
-      </w:r>
-      <w:bookmarkEnd w:id="17"/>
-    </w:p>
-    <w:p>
-      <w:r>
-        <w:t>And here we come down to brass tacks</w:t>
-      </w:r>
-      <w:r>
-        <w:t>. Entities represent individual interactive things in your game. We’ve seen several already – a button, a tile map, and blocks.</w:t>
-      </w:r>
-      <w:r>
-        <w:t xml:space="preserve"> </w:t>
-      </w:r>
-      <w:r>
-        <w:t xml:space="preserve">What </w:t>
-      </w:r>
-      <w:proofErr w:type="gramStart"/>
-      <w:r>
-        <w:t>differs</w:t>
-      </w:r>
-      <w:proofErr w:type="gramEnd"/>
-      <w:r>
-        <w:t xml:space="preserve"> a button entity from a block entity, though? </w:t>
-      </w:r>
-      <w:r>
-        <w:t xml:space="preserve">Each entity </w:t>
-      </w:r>
-      <w:r>
-        <w:t>picks up its unique</w:t>
-      </w:r>
-      <w:r>
-        <w:t xml:space="preserve"> attributes from its </w:t>
-      </w:r>
-      <w:proofErr w:type="spellStart"/>
-      <w:r>
-        <w:t>XType</w:t>
-      </w:r>
-      <w:proofErr w:type="spellEnd"/>
-      <w:r>
-        <w:t>.</w:t>
-      </w:r>
-      <w:r>
-        <w:t xml:space="preserve"> What is an </w:t>
-      </w:r>
-      <w:proofErr w:type="spellStart"/>
-      <w:r>
-        <w:t>XType</w:t>
-      </w:r>
-      <w:proofErr w:type="spellEnd"/>
-      <w:r>
-        <w:t>? Well, it’s a little complicated, so we’ll touch on that later!</w:t>
-      </w:r>
-    </w:p>
-    <w:p>
-      <w:pPr>
-        <w:pStyle w:val="Heading1"/>
-      </w:pPr>
-      <w:bookmarkStart w:id="18" w:name="_Toc389929668"/>
-      <w:r>
-        <w:t>Engine Details</w:t>
+      <w:bookmarkStart w:id="18" w:name="_Toc389929669"/>
+      <w:r>
+        <w:t>Addresses</w:t>
       </w:r>
       <w:bookmarkEnd w:id="18"/>
-    </w:p>
-    <w:p/>
-    <w:p>
-      <w:pPr>
-        <w:pStyle w:val="Heading2"/>
-      </w:pPr>
-      <w:bookmarkStart w:id="19" w:name="_Toc389929669"/>
-      <w:r>
-        <w:t>Addresses</w:t>
-      </w:r>
-      <w:bookmarkEnd w:id="19"/>
     </w:p>
     <w:p>
       <w:r>
@@ -17493,11 +17491,11 @@
       <w:pPr>
         <w:pStyle w:val="Heading2"/>
       </w:pPr>
-      <w:bookmarkStart w:id="20" w:name="_Toc389929670"/>
+      <w:bookmarkStart w:id="19" w:name="_Toc389929670"/>
       <w:r>
         <w:t>Lenses</w:t>
       </w:r>
-      <w:bookmarkEnd w:id="20"/>
+      <w:bookmarkEnd w:id="19"/>
     </w:p>
     <w:p>
       <w:r>
@@ -17538,11 +17536,14 @@
         <w:t xml:space="preserve">Here’s some code that uses a lens to grab an entity at a specific address </w:t>
       </w:r>
       <w:r>
-        <w:t xml:space="preserve">using the </w:t>
-      </w:r>
-      <w:proofErr w:type="spellStart"/>
-      <w:r>
-        <w:t>Entity.worldEntity</w:t>
+        <w:t>using the</w:t>
+      </w:r>
+      <w:r>
+        <w:t xml:space="preserve"> </w:t>
+      </w:r>
+      <w:proofErr w:type="spellStart"/>
+      <w:r>
+        <w:t>worldEntity</w:t>
       </w:r>
       <w:proofErr w:type="spellEnd"/>
       <w:r>
@@ -17761,7 +17762,17 @@
           <w:szCs w:val="19"/>
           <w:highlight w:val="white"/>
         </w:rPr>
-        <w:t>Entity.worldEntity</w:t>
+        <w:t>World</w:t>
+      </w:r>
+      <w:r>
+        <w:rPr>
+          <w:rFonts w:ascii="Consolas" w:hAnsi="Consolas" w:cs="Consolas"/>
+          <w:color w:val="000000"/>
+          <w:sz w:val="19"/>
+          <w:szCs w:val="19"/>
+          <w:highlight w:val="white"/>
+        </w:rPr>
+        <w:t>.worldEntity</w:t>
       </w:r>
       <w:proofErr w:type="spellEnd"/>
       <w:r>
@@ -18136,9 +18147,8 @@
           <w:szCs w:val="19"/>
           <w:highlight w:val="white"/>
         </w:rPr>
-        <w:t>Entity.worldEntity</w:t>
-      </w:r>
-      <w:proofErr w:type="spellEnd"/>
+        <w:t>World</w:t>
+      </w:r>
       <w:r>
         <w:rPr>
           <w:rFonts w:ascii="Consolas" w:hAnsi="Consolas" w:cs="Consolas"/>
@@ -18147,6 +18157,17 @@
           <w:szCs w:val="19"/>
           <w:highlight w:val="white"/>
         </w:rPr>
+        <w:t>.worldEntity</w:t>
+      </w:r>
+      <w:proofErr w:type="spellEnd"/>
+      <w:r>
+        <w:rPr>
+          <w:rFonts w:ascii="Consolas" w:hAnsi="Consolas" w:cs="Consolas"/>
+          <w:color w:val="000000"/>
+          <w:sz w:val="19"/>
+          <w:szCs w:val="19"/>
+          <w:highlight w:val="white"/>
+        </w:rPr>
         <w:t xml:space="preserve"> </w:t>
       </w:r>
       <w:proofErr w:type="spellStart"/>
@@ -18227,7 +18248,7 @@
       <w:pPr>
         <w:pStyle w:val="Heading2"/>
       </w:pPr>
-      <w:bookmarkStart w:id="21" w:name="_Toc389929671"/>
+      <w:bookmarkStart w:id="20" w:name="_Toc389929671"/>
       <w:proofErr w:type="spellStart"/>
       <w:r>
         <w:t>XFields</w:t>
@@ -18255,14 +18276,16 @@
       <w:r>
         <w:t xml:space="preserve"> system</w:t>
       </w:r>
+      <w:bookmarkEnd w:id="20"/>
+    </w:p>
+    <w:p/>
+    <w:p>
+      <w:proofErr w:type="gramStart"/>
+      <w:r>
+        <w:t>TODO.</w:t>
+      </w:r>
+      <w:bookmarkStart w:id="21" w:name="_GoBack"/>
       <w:bookmarkEnd w:id="21"/>
-    </w:p>
-    <w:p/>
-    <w:p>
-      <w:proofErr w:type="gramStart"/>
-      <w:r>
-        <w:t>TODO.</w:t>
-      </w:r>
       <w:proofErr w:type="gramEnd"/>
     </w:p>
     <w:p/>
@@ -18384,7 +18407,7 @@
           <w:rPr>
             <w:noProof/>
           </w:rPr>
-          <w:t>2</w:t>
+          <w:t>17</w:t>
         </w:r>
         <w:r>
           <w:rPr>
@@ -18662,6 +18685,7 @@
   <w:style w:type="character" w:default="1" w:styleId="DefaultParagraphFont">
     <w:name w:val="Default Paragraph Font"/>
     <w:uiPriority w:val="1"/>
+    <w:semiHidden/>
     <w:unhideWhenUsed/>
   </w:style>
   <w:style w:type="table" w:default="1" w:styleId="TableNormal">
@@ -19146,6 +19170,7 @@
   <w:style w:type="character" w:default="1" w:styleId="DefaultParagraphFont">
     <w:name w:val="Default Paragraph Font"/>
     <w:uiPriority w:val="1"/>
+    <w:semiHidden/>
     <w:unhideWhenUsed/>
   </w:style>
   <w:style w:type="table" w:default="1" w:styleId="TableNormal">

</xml_diff>

<commit_message>
Replaced use of observe on global context with subscribe4.
Former-commit-id: 5af86f837eaa1a097dcafb74ed1a927e40586220
</commit_message>
<xml_diff>
--- a/Nu/Documentation/Nu Game Engine.docx
+++ b/Nu/Documentation/Nu Game Engine.docx
@@ -14004,7 +14004,7 @@
           <w:szCs w:val="19"/>
           <w:highlight w:val="white"/>
         </w:rPr>
-        <w:t>observes</w:t>
+        <w:t>subscribe</w:t>
       </w:r>
       <w:r>
         <w:rPr>
@@ -14014,6 +14014,16 @@
           <w:szCs w:val="19"/>
           <w:highlight w:val="white"/>
         </w:rPr>
+        <w:t>s</w:t>
+      </w:r>
+      <w:r>
+        <w:rPr>
+          <w:rFonts w:ascii="Consolas" w:hAnsi="Consolas" w:cs="Consolas"/>
+          <w:color w:val="008000"/>
+          <w:sz w:val="12"/>
+          <w:szCs w:val="19"/>
+          <w:highlight w:val="white"/>
+        </w:rPr>
         <w:t xml:space="preserve"> the event that is raised when the Title screen is selected for</w:t>
       </w:r>
     </w:p>
@@ -14096,6 +14106,960 @@
           <w:szCs w:val="19"/>
           <w:highlight w:val="white"/>
         </w:rPr>
+        <w:t xml:space="preserve"> world = World.</w:t>
+      </w:r>
+      <w:r>
+        <w:rPr>
+          <w:rFonts w:ascii="Consolas" w:hAnsi="Consolas" w:cs="Consolas"/>
+          <w:color w:val="000000"/>
+          <w:sz w:val="12"/>
+          <w:szCs w:val="19"/>
+          <w:highlight w:val="white"/>
+        </w:rPr>
+        <w:t>subscribe4</w:t>
+      </w:r>
+      <w:r>
+        <w:rPr>
+          <w:rFonts w:ascii="Consolas" w:hAnsi="Consolas" w:cs="Consolas"/>
+          <w:color w:val="000000"/>
+          <w:sz w:val="12"/>
+          <w:szCs w:val="19"/>
+          <w:highlight w:val="white"/>
+        </w:rPr>
+        <w:t xml:space="preserve"> </w:t>
+      </w:r>
+      <w:proofErr w:type="spellStart"/>
+      <w:r>
+        <w:rPr>
+          <w:rFonts w:ascii="Consolas" w:hAnsi="Consolas" w:cs="Consolas"/>
+          <w:color w:val="000000"/>
+          <w:sz w:val="12"/>
+          <w:szCs w:val="19"/>
+          <w:highlight w:val="white"/>
+        </w:rPr>
+        <w:t>SelectTitleEvent</w:t>
+      </w:r>
+      <w:proofErr w:type="spellEnd"/>
+      <w:r>
+        <w:rPr>
+          <w:rFonts w:ascii="Consolas" w:hAnsi="Consolas" w:cs="Consolas"/>
+          <w:color w:val="000000"/>
+          <w:sz w:val="12"/>
+          <w:szCs w:val="19"/>
+          <w:highlight w:val="white"/>
+        </w:rPr>
+        <w:t xml:space="preserve"> [] (</w:t>
+      </w:r>
+      <w:proofErr w:type="spellStart"/>
+      <w:r>
+        <w:rPr>
+          <w:rFonts w:ascii="Consolas" w:hAnsi="Consolas" w:cs="Consolas"/>
+          <w:color w:val="000000"/>
+          <w:sz w:val="12"/>
+          <w:szCs w:val="19"/>
+          <w:highlight w:val="white"/>
+        </w:rPr>
+        <w:t>CustomSub</w:t>
+      </w:r>
+      <w:proofErr w:type="spellEnd"/>
+      <w:r>
+        <w:rPr>
+          <w:rFonts w:ascii="Consolas" w:hAnsi="Consolas" w:cs="Consolas"/>
+          <w:color w:val="000000"/>
+          <w:sz w:val="12"/>
+          <w:szCs w:val="19"/>
+          <w:highlight w:val="white"/>
+        </w:rPr>
+        <w:t xml:space="preserve"> </w:t>
+      </w:r>
+      <w:proofErr w:type="spellStart"/>
+      <w:r>
+        <w:rPr>
+          <w:rFonts w:ascii="Consolas" w:hAnsi="Consolas" w:cs="Consolas"/>
+          <w:color w:val="000000"/>
+          <w:sz w:val="12"/>
+          <w:szCs w:val="19"/>
+          <w:highlight w:val="white"/>
+        </w:rPr>
+        <w:t>handlePlaySongMachinery</w:t>
+      </w:r>
+      <w:proofErr w:type="spellEnd"/>
+      <w:r>
+        <w:rPr>
+          <w:rFonts w:ascii="Consolas" w:hAnsi="Consolas" w:cs="Consolas"/>
+          <w:color w:val="000000"/>
+          <w:sz w:val="12"/>
+          <w:szCs w:val="19"/>
+          <w:highlight w:val="white"/>
+        </w:rPr>
+        <w:t>) world</w:t>
+      </w:r>
+    </w:p>
+    <w:p>
+      <w:pPr>
+        <w:autoSpaceDE w:val="0"/>
+        <w:autoSpaceDN w:val="0"/>
+        <w:adjustRightInd w:val="0"/>
+        <w:spacing w:after="0" w:line="240" w:lineRule="auto"/>
+        <w:rPr>
+          <w:rFonts w:ascii="Consolas" w:hAnsi="Consolas" w:cs="Consolas"/>
+          <w:color w:val="000000"/>
+          <w:sz w:val="12"/>
+          <w:szCs w:val="19"/>
+          <w:highlight w:val="white"/>
+        </w:rPr>
+      </w:pPr>
+    </w:p>
+    <w:p>
+      <w:pPr>
+        <w:autoSpaceDE w:val="0"/>
+        <w:autoSpaceDN w:val="0"/>
+        <w:adjustRightInd w:val="0"/>
+        <w:spacing w:after="0" w:line="240" w:lineRule="auto"/>
+        <w:rPr>
+          <w:rFonts w:ascii="Consolas" w:hAnsi="Consolas" w:cs="Consolas"/>
+          <w:color w:val="000000"/>
+          <w:sz w:val="12"/>
+          <w:szCs w:val="19"/>
+          <w:highlight w:val="white"/>
+        </w:rPr>
+      </w:pPr>
+      <w:r>
+        <w:rPr>
+          <w:rFonts w:ascii="Consolas" w:hAnsi="Consolas" w:cs="Consolas"/>
+          <w:color w:val="000000"/>
+          <w:sz w:val="12"/>
+          <w:szCs w:val="19"/>
+          <w:highlight w:val="white"/>
+        </w:rPr>
+        <w:t xml:space="preserve">        </w:t>
+      </w:r>
+      <w:r>
+        <w:rPr>
+          <w:rFonts w:ascii="Consolas" w:hAnsi="Consolas" w:cs="Consolas"/>
+          <w:color w:val="008000"/>
+          <w:sz w:val="12"/>
+          <w:szCs w:val="19"/>
+          <w:highlight w:val="white"/>
+        </w:rPr>
+        <w:t xml:space="preserve">// </w:t>
+      </w:r>
+      <w:r>
+        <w:rPr>
+          <w:rFonts w:ascii="Consolas" w:hAnsi="Consolas" w:cs="Consolas"/>
+          <w:color w:val="008000"/>
+          <w:sz w:val="12"/>
+          <w:szCs w:val="19"/>
+          <w:highlight w:val="white"/>
+        </w:rPr>
+        <w:t>subscribe</w:t>
+      </w:r>
+      <w:r>
+        <w:rPr>
+          <w:rFonts w:ascii="Consolas" w:hAnsi="Consolas" w:cs="Consolas"/>
+          <w:color w:val="008000"/>
+          <w:sz w:val="12"/>
+          <w:szCs w:val="19"/>
+          <w:highlight w:val="white"/>
+        </w:rPr>
+        <w:t>s</w:t>
+      </w:r>
+      <w:r>
+        <w:rPr>
+          <w:rFonts w:ascii="Consolas" w:hAnsi="Consolas" w:cs="Consolas"/>
+          <w:color w:val="008000"/>
+          <w:sz w:val="12"/>
+          <w:szCs w:val="19"/>
+          <w:highlight w:val="white"/>
+        </w:rPr>
+        <w:t xml:space="preserve"> the event that is raised when the Title screen's Play button is</w:t>
+      </w:r>
+    </w:p>
+    <w:p>
+      <w:pPr>
+        <w:autoSpaceDE w:val="0"/>
+        <w:autoSpaceDN w:val="0"/>
+        <w:adjustRightInd w:val="0"/>
+        <w:spacing w:after="0" w:line="240" w:lineRule="auto"/>
+        <w:rPr>
+          <w:rFonts w:ascii="Consolas" w:hAnsi="Consolas" w:cs="Consolas"/>
+          <w:color w:val="000000"/>
+          <w:sz w:val="12"/>
+          <w:szCs w:val="19"/>
+          <w:highlight w:val="white"/>
+        </w:rPr>
+      </w:pPr>
+      <w:r>
+        <w:rPr>
+          <w:rFonts w:ascii="Consolas" w:hAnsi="Consolas" w:cs="Consolas"/>
+          <w:color w:val="000000"/>
+          <w:sz w:val="12"/>
+          <w:szCs w:val="19"/>
+          <w:highlight w:val="white"/>
+        </w:rPr>
+        <w:t xml:space="preserve">        </w:t>
+      </w:r>
+      <w:r>
+        <w:rPr>
+          <w:rFonts w:ascii="Consolas" w:hAnsi="Consolas" w:cs="Consolas"/>
+          <w:color w:val="008000"/>
+          <w:sz w:val="12"/>
+          <w:szCs w:val="19"/>
+          <w:highlight w:val="white"/>
+        </w:rPr>
+        <w:t>// clicked, and handles the event by transitioning to the Stage screen</w:t>
+      </w:r>
+    </w:p>
+    <w:p>
+      <w:pPr>
+        <w:autoSpaceDE w:val="0"/>
+        <w:autoSpaceDN w:val="0"/>
+        <w:adjustRightInd w:val="0"/>
+        <w:spacing w:after="0" w:line="240" w:lineRule="auto"/>
+        <w:rPr>
+          <w:rFonts w:ascii="Consolas" w:hAnsi="Consolas" w:cs="Consolas"/>
+          <w:color w:val="000000"/>
+          <w:sz w:val="12"/>
+          <w:szCs w:val="19"/>
+          <w:highlight w:val="white"/>
+        </w:rPr>
+      </w:pPr>
+      <w:r>
+        <w:rPr>
+          <w:rFonts w:ascii="Consolas" w:hAnsi="Consolas" w:cs="Consolas"/>
+          <w:color w:val="000000"/>
+          <w:sz w:val="12"/>
+          <w:szCs w:val="19"/>
+          <w:highlight w:val="white"/>
+        </w:rPr>
+        <w:t xml:space="preserve">        </w:t>
+      </w:r>
+      <w:proofErr w:type="gramStart"/>
+      <w:r>
+        <w:rPr>
+          <w:rFonts w:ascii="Consolas" w:hAnsi="Consolas" w:cs="Consolas"/>
+          <w:color w:val="0000FF"/>
+          <w:sz w:val="12"/>
+          <w:szCs w:val="19"/>
+          <w:highlight w:val="white"/>
+        </w:rPr>
+        <w:t>let</w:t>
+      </w:r>
+      <w:proofErr w:type="gramEnd"/>
+      <w:r>
+        <w:rPr>
+          <w:rFonts w:ascii="Consolas" w:hAnsi="Consolas" w:cs="Consolas"/>
+          <w:color w:val="000000"/>
+          <w:sz w:val="12"/>
+          <w:szCs w:val="19"/>
+          <w:highlight w:val="white"/>
+        </w:rPr>
+        <w:t xml:space="preserve"> world = World.</w:t>
+      </w:r>
+      <w:r>
+        <w:rPr>
+          <w:rFonts w:ascii="Consolas" w:hAnsi="Consolas" w:cs="Consolas"/>
+          <w:color w:val="000000"/>
+          <w:sz w:val="12"/>
+          <w:szCs w:val="19"/>
+          <w:highlight w:val="white"/>
+        </w:rPr>
+        <w:t>subscribe4</w:t>
+      </w:r>
+      <w:r>
+        <w:rPr>
+          <w:rFonts w:ascii="Consolas" w:hAnsi="Consolas" w:cs="Consolas"/>
+          <w:color w:val="000000"/>
+          <w:sz w:val="12"/>
+          <w:szCs w:val="19"/>
+          <w:highlight w:val="white"/>
+        </w:rPr>
+        <w:t xml:space="preserve"> </w:t>
+      </w:r>
+      <w:proofErr w:type="spellStart"/>
+      <w:r>
+        <w:rPr>
+          <w:rFonts w:ascii="Consolas" w:hAnsi="Consolas" w:cs="Consolas"/>
+          <w:color w:val="000000"/>
+          <w:sz w:val="12"/>
+          <w:szCs w:val="19"/>
+          <w:highlight w:val="white"/>
+        </w:rPr>
+        <w:t>ClickTitlePlayEvent</w:t>
+      </w:r>
+      <w:proofErr w:type="spellEnd"/>
+      <w:r>
+        <w:rPr>
+          <w:rFonts w:ascii="Consolas" w:hAnsi="Consolas" w:cs="Consolas"/>
+          <w:color w:val="000000"/>
+          <w:sz w:val="12"/>
+          <w:szCs w:val="19"/>
+          <w:highlight w:val="white"/>
+        </w:rPr>
+        <w:t xml:space="preserve"> [] (</w:t>
+      </w:r>
+      <w:proofErr w:type="spellStart"/>
+      <w:r>
+        <w:rPr>
+          <w:rFonts w:ascii="Consolas" w:hAnsi="Consolas" w:cs="Consolas"/>
+          <w:color w:val="000000"/>
+          <w:sz w:val="12"/>
+          <w:szCs w:val="19"/>
+          <w:highlight w:val="white"/>
+        </w:rPr>
+        <w:t>CustomSub</w:t>
+      </w:r>
+      <w:proofErr w:type="spellEnd"/>
+      <w:r>
+        <w:rPr>
+          <w:rFonts w:ascii="Consolas" w:hAnsi="Consolas" w:cs="Consolas"/>
+          <w:color w:val="000000"/>
+          <w:sz w:val="12"/>
+          <w:szCs w:val="19"/>
+          <w:highlight w:val="white"/>
+        </w:rPr>
+        <w:t xml:space="preserve"> </w:t>
+      </w:r>
+      <w:proofErr w:type="spellStart"/>
+      <w:r>
+        <w:rPr>
+          <w:rFonts w:ascii="Consolas" w:hAnsi="Consolas" w:cs="Consolas"/>
+          <w:color w:val="000000"/>
+          <w:sz w:val="12"/>
+          <w:szCs w:val="19"/>
+          <w:highlight w:val="white"/>
+        </w:rPr>
+        <w:t>handlePlayStage</w:t>
+      </w:r>
+      <w:proofErr w:type="spellEnd"/>
+      <w:r>
+        <w:rPr>
+          <w:rFonts w:ascii="Consolas" w:hAnsi="Consolas" w:cs="Consolas"/>
+          <w:color w:val="000000"/>
+          <w:sz w:val="12"/>
+          <w:szCs w:val="19"/>
+          <w:highlight w:val="white"/>
+        </w:rPr>
+        <w:t>) world</w:t>
+      </w:r>
+    </w:p>
+    <w:p>
+      <w:pPr>
+        <w:autoSpaceDE w:val="0"/>
+        <w:autoSpaceDN w:val="0"/>
+        <w:adjustRightInd w:val="0"/>
+        <w:spacing w:after="0" w:line="240" w:lineRule="auto"/>
+        <w:rPr>
+          <w:rFonts w:ascii="Consolas" w:hAnsi="Consolas" w:cs="Consolas"/>
+          <w:color w:val="000000"/>
+          <w:sz w:val="12"/>
+          <w:szCs w:val="19"/>
+          <w:highlight w:val="white"/>
+        </w:rPr>
+      </w:pPr>
+    </w:p>
+    <w:p>
+      <w:pPr>
+        <w:autoSpaceDE w:val="0"/>
+        <w:autoSpaceDN w:val="0"/>
+        <w:adjustRightInd w:val="0"/>
+        <w:spacing w:after="0" w:line="240" w:lineRule="auto"/>
+        <w:rPr>
+          <w:rFonts w:ascii="Consolas" w:hAnsi="Consolas" w:cs="Consolas"/>
+          <w:color w:val="000000"/>
+          <w:sz w:val="12"/>
+          <w:szCs w:val="19"/>
+          <w:highlight w:val="white"/>
+        </w:rPr>
+      </w:pPr>
+      <w:r>
+        <w:rPr>
+          <w:rFonts w:ascii="Consolas" w:hAnsi="Consolas" w:cs="Consolas"/>
+          <w:color w:val="000000"/>
+          <w:sz w:val="12"/>
+          <w:szCs w:val="19"/>
+          <w:highlight w:val="white"/>
+        </w:rPr>
+        <w:t xml:space="preserve">        </w:t>
+      </w:r>
+      <w:r>
+        <w:rPr>
+          <w:rFonts w:ascii="Consolas" w:hAnsi="Consolas" w:cs="Consolas"/>
+          <w:color w:val="008000"/>
+          <w:sz w:val="12"/>
+          <w:szCs w:val="19"/>
+          <w:highlight w:val="white"/>
+        </w:rPr>
+        <w:t xml:space="preserve">// </w:t>
+      </w:r>
+      <w:r>
+        <w:rPr>
+          <w:rFonts w:ascii="Consolas" w:hAnsi="Consolas" w:cs="Consolas"/>
+          <w:color w:val="008000"/>
+          <w:sz w:val="12"/>
+          <w:szCs w:val="19"/>
+          <w:highlight w:val="white"/>
+        </w:rPr>
+        <w:t>subscribe</w:t>
+      </w:r>
+      <w:r>
+        <w:rPr>
+          <w:rFonts w:ascii="Consolas" w:hAnsi="Consolas" w:cs="Consolas"/>
+          <w:color w:val="008000"/>
+          <w:sz w:val="12"/>
+          <w:szCs w:val="19"/>
+          <w:highlight w:val="white"/>
+        </w:rPr>
+        <w:t>s</w:t>
+      </w:r>
+      <w:r>
+        <w:rPr>
+          <w:rFonts w:ascii="Consolas" w:hAnsi="Consolas" w:cs="Consolas"/>
+          <w:color w:val="008000"/>
+          <w:sz w:val="12"/>
+          <w:szCs w:val="19"/>
+          <w:highlight w:val="white"/>
+        </w:rPr>
+        <w:t xml:space="preserve"> the event that is raised when the Title screen's Credits button is</w:t>
+      </w:r>
+    </w:p>
+    <w:p>
+      <w:pPr>
+        <w:autoSpaceDE w:val="0"/>
+        <w:autoSpaceDN w:val="0"/>
+        <w:adjustRightInd w:val="0"/>
+        <w:spacing w:after="0" w:line="240" w:lineRule="auto"/>
+        <w:rPr>
+          <w:rFonts w:ascii="Consolas" w:hAnsi="Consolas" w:cs="Consolas"/>
+          <w:color w:val="000000"/>
+          <w:sz w:val="12"/>
+          <w:szCs w:val="19"/>
+          <w:highlight w:val="white"/>
+        </w:rPr>
+      </w:pPr>
+      <w:r>
+        <w:rPr>
+          <w:rFonts w:ascii="Consolas" w:hAnsi="Consolas" w:cs="Consolas"/>
+          <w:color w:val="000000"/>
+          <w:sz w:val="12"/>
+          <w:szCs w:val="19"/>
+          <w:highlight w:val="white"/>
+        </w:rPr>
+        <w:t xml:space="preserve">        </w:t>
+      </w:r>
+      <w:r>
+        <w:rPr>
+          <w:rFonts w:ascii="Consolas" w:hAnsi="Consolas" w:cs="Consolas"/>
+          <w:color w:val="008000"/>
+          <w:sz w:val="12"/>
+          <w:szCs w:val="19"/>
+          <w:highlight w:val="white"/>
+        </w:rPr>
+        <w:t>// clicked, and handles the event by transitioning to the Credits screen</w:t>
+      </w:r>
+    </w:p>
+    <w:p>
+      <w:pPr>
+        <w:autoSpaceDE w:val="0"/>
+        <w:autoSpaceDN w:val="0"/>
+        <w:adjustRightInd w:val="0"/>
+        <w:spacing w:after="0" w:line="240" w:lineRule="auto"/>
+        <w:rPr>
+          <w:rFonts w:ascii="Consolas" w:hAnsi="Consolas" w:cs="Consolas"/>
+          <w:color w:val="000000"/>
+          <w:sz w:val="12"/>
+          <w:szCs w:val="19"/>
+          <w:highlight w:val="white"/>
+        </w:rPr>
+      </w:pPr>
+      <w:r>
+        <w:rPr>
+          <w:rFonts w:ascii="Consolas" w:hAnsi="Consolas" w:cs="Consolas"/>
+          <w:color w:val="000000"/>
+          <w:sz w:val="12"/>
+          <w:szCs w:val="19"/>
+          <w:highlight w:val="white"/>
+        </w:rPr>
+        <w:t xml:space="preserve">        </w:t>
+      </w:r>
+      <w:proofErr w:type="gramStart"/>
+      <w:r>
+        <w:rPr>
+          <w:rFonts w:ascii="Consolas" w:hAnsi="Consolas" w:cs="Consolas"/>
+          <w:color w:val="0000FF"/>
+          <w:sz w:val="12"/>
+          <w:szCs w:val="19"/>
+          <w:highlight w:val="white"/>
+        </w:rPr>
+        <w:t>let</w:t>
+      </w:r>
+      <w:proofErr w:type="gramEnd"/>
+      <w:r>
+        <w:rPr>
+          <w:rFonts w:ascii="Consolas" w:hAnsi="Consolas" w:cs="Consolas"/>
+          <w:color w:val="000000"/>
+          <w:sz w:val="12"/>
+          <w:szCs w:val="19"/>
+          <w:highlight w:val="white"/>
+        </w:rPr>
+        <w:t xml:space="preserve"> world = World.</w:t>
+      </w:r>
+      <w:r>
+        <w:rPr>
+          <w:rFonts w:ascii="Consolas" w:hAnsi="Consolas" w:cs="Consolas"/>
+          <w:color w:val="000000"/>
+          <w:sz w:val="12"/>
+          <w:szCs w:val="19"/>
+          <w:highlight w:val="white"/>
+        </w:rPr>
+        <w:t>subscribe4</w:t>
+      </w:r>
+      <w:r>
+        <w:rPr>
+          <w:rFonts w:ascii="Consolas" w:hAnsi="Consolas" w:cs="Consolas"/>
+          <w:color w:val="000000"/>
+          <w:sz w:val="12"/>
+          <w:szCs w:val="19"/>
+          <w:highlight w:val="white"/>
+        </w:rPr>
+        <w:t xml:space="preserve"> </w:t>
+      </w:r>
+      <w:proofErr w:type="spellStart"/>
+      <w:r>
+        <w:rPr>
+          <w:rFonts w:ascii="Consolas" w:hAnsi="Consolas" w:cs="Consolas"/>
+          <w:color w:val="000000"/>
+          <w:sz w:val="12"/>
+          <w:szCs w:val="19"/>
+          <w:highlight w:val="white"/>
+        </w:rPr>
+        <w:t>ClickTitleCreditsEvent</w:t>
+      </w:r>
+      <w:proofErr w:type="spellEnd"/>
+      <w:r>
+        <w:rPr>
+          <w:rFonts w:ascii="Consolas" w:hAnsi="Consolas" w:cs="Consolas"/>
+          <w:color w:val="000000"/>
+          <w:sz w:val="12"/>
+          <w:szCs w:val="19"/>
+          <w:highlight w:val="white"/>
+        </w:rPr>
+        <w:t xml:space="preserve"> [] (</w:t>
+      </w:r>
+      <w:proofErr w:type="spellStart"/>
+      <w:r>
+        <w:rPr>
+          <w:rFonts w:ascii="Consolas" w:hAnsi="Consolas" w:cs="Consolas"/>
+          <w:color w:val="000000"/>
+          <w:sz w:val="12"/>
+          <w:szCs w:val="19"/>
+          <w:highlight w:val="white"/>
+        </w:rPr>
+        <w:t>ScreenTransitionSub</w:t>
+      </w:r>
+      <w:proofErr w:type="spellEnd"/>
+      <w:r>
+        <w:rPr>
+          <w:rFonts w:ascii="Consolas" w:hAnsi="Consolas" w:cs="Consolas"/>
+          <w:color w:val="000000"/>
+          <w:sz w:val="12"/>
+          <w:szCs w:val="19"/>
+          <w:highlight w:val="white"/>
+        </w:rPr>
+        <w:t xml:space="preserve"> </w:t>
+      </w:r>
+      <w:proofErr w:type="spellStart"/>
+      <w:r>
+        <w:rPr>
+          <w:rFonts w:ascii="Consolas" w:hAnsi="Consolas" w:cs="Consolas"/>
+          <w:color w:val="000000"/>
+          <w:sz w:val="12"/>
+          <w:szCs w:val="19"/>
+          <w:highlight w:val="white"/>
+        </w:rPr>
+        <w:t>CreditsAddress</w:t>
+      </w:r>
+      <w:proofErr w:type="spellEnd"/>
+      <w:r>
+        <w:rPr>
+          <w:rFonts w:ascii="Consolas" w:hAnsi="Consolas" w:cs="Consolas"/>
+          <w:color w:val="000000"/>
+          <w:sz w:val="12"/>
+          <w:szCs w:val="19"/>
+          <w:highlight w:val="white"/>
+        </w:rPr>
+        <w:t>) world</w:t>
+      </w:r>
+    </w:p>
+    <w:p>
+      <w:pPr>
+        <w:autoSpaceDE w:val="0"/>
+        <w:autoSpaceDN w:val="0"/>
+        <w:adjustRightInd w:val="0"/>
+        <w:spacing w:after="0" w:line="240" w:lineRule="auto"/>
+        <w:rPr>
+          <w:rFonts w:ascii="Consolas" w:hAnsi="Consolas" w:cs="Consolas"/>
+          <w:color w:val="000000"/>
+          <w:sz w:val="12"/>
+          <w:szCs w:val="19"/>
+          <w:highlight w:val="white"/>
+        </w:rPr>
+      </w:pPr>
+    </w:p>
+    <w:p>
+      <w:pPr>
+        <w:autoSpaceDE w:val="0"/>
+        <w:autoSpaceDN w:val="0"/>
+        <w:adjustRightInd w:val="0"/>
+        <w:spacing w:after="0" w:line="240" w:lineRule="auto"/>
+        <w:rPr>
+          <w:rFonts w:ascii="Consolas" w:hAnsi="Consolas" w:cs="Consolas"/>
+          <w:color w:val="000000"/>
+          <w:sz w:val="12"/>
+          <w:szCs w:val="19"/>
+          <w:highlight w:val="white"/>
+        </w:rPr>
+      </w:pPr>
+      <w:r>
+        <w:rPr>
+          <w:rFonts w:ascii="Consolas" w:hAnsi="Consolas" w:cs="Consolas"/>
+          <w:color w:val="000000"/>
+          <w:sz w:val="12"/>
+          <w:szCs w:val="19"/>
+          <w:highlight w:val="white"/>
+        </w:rPr>
+        <w:t xml:space="preserve">        </w:t>
+      </w:r>
+      <w:r>
+        <w:rPr>
+          <w:rFonts w:ascii="Consolas" w:hAnsi="Consolas" w:cs="Consolas"/>
+          <w:color w:val="008000"/>
+          <w:sz w:val="12"/>
+          <w:szCs w:val="19"/>
+          <w:highlight w:val="white"/>
+        </w:rPr>
+        <w:t xml:space="preserve">// </w:t>
+      </w:r>
+      <w:r>
+        <w:rPr>
+          <w:rFonts w:ascii="Consolas" w:hAnsi="Consolas" w:cs="Consolas"/>
+          <w:color w:val="008000"/>
+          <w:sz w:val="12"/>
+          <w:szCs w:val="19"/>
+          <w:highlight w:val="white"/>
+        </w:rPr>
+        <w:t>subscribe</w:t>
+      </w:r>
+      <w:bookmarkStart w:id="11" w:name="_GoBack"/>
+      <w:bookmarkEnd w:id="11"/>
+      <w:r>
+        <w:rPr>
+          <w:rFonts w:ascii="Consolas" w:hAnsi="Consolas" w:cs="Consolas"/>
+          <w:color w:val="008000"/>
+          <w:sz w:val="12"/>
+          <w:szCs w:val="19"/>
+          <w:highlight w:val="white"/>
+        </w:rPr>
+        <w:t>s</w:t>
+      </w:r>
+      <w:r>
+        <w:rPr>
+          <w:rFonts w:ascii="Consolas" w:hAnsi="Consolas" w:cs="Consolas"/>
+          <w:color w:val="008000"/>
+          <w:sz w:val="12"/>
+          <w:szCs w:val="19"/>
+          <w:highlight w:val="white"/>
+        </w:rPr>
+        <w:t xml:space="preserve"> the event that is raised when the Title screen's Exit button is clicked,</w:t>
+      </w:r>
+    </w:p>
+    <w:p>
+      <w:pPr>
+        <w:autoSpaceDE w:val="0"/>
+        <w:autoSpaceDN w:val="0"/>
+        <w:adjustRightInd w:val="0"/>
+        <w:spacing w:after="0" w:line="240" w:lineRule="auto"/>
+        <w:rPr>
+          <w:rFonts w:ascii="Consolas" w:hAnsi="Consolas" w:cs="Consolas"/>
+          <w:color w:val="000000"/>
+          <w:sz w:val="12"/>
+          <w:szCs w:val="19"/>
+          <w:highlight w:val="white"/>
+        </w:rPr>
+      </w:pPr>
+      <w:r>
+        <w:rPr>
+          <w:rFonts w:ascii="Consolas" w:hAnsi="Consolas" w:cs="Consolas"/>
+          <w:color w:val="000000"/>
+          <w:sz w:val="12"/>
+          <w:szCs w:val="19"/>
+          <w:highlight w:val="white"/>
+        </w:rPr>
+        <w:t xml:space="preserve">        </w:t>
+      </w:r>
+      <w:r>
+        <w:rPr>
+          <w:rFonts w:ascii="Consolas" w:hAnsi="Consolas" w:cs="Consolas"/>
+          <w:color w:val="008000"/>
+          <w:sz w:val="12"/>
+          <w:szCs w:val="19"/>
+          <w:highlight w:val="white"/>
+        </w:rPr>
+        <w:t>// and handles the event by exiting the game</w:t>
+      </w:r>
+    </w:p>
+    <w:p>
+      <w:pPr>
+        <w:autoSpaceDE w:val="0"/>
+        <w:autoSpaceDN w:val="0"/>
+        <w:adjustRightInd w:val="0"/>
+        <w:spacing w:after="0" w:line="240" w:lineRule="auto"/>
+        <w:rPr>
+          <w:rFonts w:ascii="Consolas" w:hAnsi="Consolas" w:cs="Consolas"/>
+          <w:color w:val="000000"/>
+          <w:sz w:val="12"/>
+          <w:szCs w:val="19"/>
+          <w:highlight w:val="white"/>
+        </w:rPr>
+      </w:pPr>
+      <w:r>
+        <w:rPr>
+          <w:rFonts w:ascii="Consolas" w:hAnsi="Consolas" w:cs="Consolas"/>
+          <w:color w:val="000000"/>
+          <w:sz w:val="12"/>
+          <w:szCs w:val="19"/>
+          <w:highlight w:val="white"/>
+        </w:rPr>
+        <w:t xml:space="preserve">        World.</w:t>
+      </w:r>
+      <w:r>
+        <w:rPr>
+          <w:rFonts w:ascii="Consolas" w:hAnsi="Consolas" w:cs="Consolas"/>
+          <w:color w:val="000000"/>
+          <w:sz w:val="12"/>
+          <w:szCs w:val="19"/>
+          <w:highlight w:val="white"/>
+        </w:rPr>
+        <w:t>subscribe4</w:t>
+      </w:r>
+      <w:r>
+        <w:rPr>
+          <w:rFonts w:ascii="Consolas" w:hAnsi="Consolas" w:cs="Consolas"/>
+          <w:color w:val="000000"/>
+          <w:sz w:val="12"/>
+          <w:szCs w:val="19"/>
+          <w:highlight w:val="white"/>
+        </w:rPr>
+        <w:t xml:space="preserve"> </w:t>
+      </w:r>
+      <w:proofErr w:type="spellStart"/>
+      <w:r>
+        <w:rPr>
+          <w:rFonts w:ascii="Consolas" w:hAnsi="Consolas" w:cs="Consolas"/>
+          <w:color w:val="000000"/>
+          <w:sz w:val="12"/>
+          <w:szCs w:val="19"/>
+          <w:highlight w:val="white"/>
+        </w:rPr>
+        <w:t>ClickTitleExitEvent</w:t>
+      </w:r>
+      <w:proofErr w:type="spellEnd"/>
+      <w:r>
+        <w:rPr>
+          <w:rFonts w:ascii="Consolas" w:hAnsi="Consolas" w:cs="Consolas"/>
+          <w:color w:val="000000"/>
+          <w:sz w:val="12"/>
+          <w:szCs w:val="19"/>
+          <w:highlight w:val="white"/>
+        </w:rPr>
+        <w:t xml:space="preserve"> [] </w:t>
+      </w:r>
+      <w:proofErr w:type="spellStart"/>
+      <w:r>
+        <w:rPr>
+          <w:rFonts w:ascii="Consolas" w:hAnsi="Consolas" w:cs="Consolas"/>
+          <w:color w:val="000000"/>
+          <w:sz w:val="12"/>
+          <w:szCs w:val="19"/>
+          <w:highlight w:val="white"/>
+        </w:rPr>
+        <w:t>ExitSub</w:t>
+      </w:r>
+      <w:proofErr w:type="spellEnd"/>
+      <w:r>
+        <w:rPr>
+          <w:rFonts w:ascii="Consolas" w:hAnsi="Consolas" w:cs="Consolas"/>
+          <w:color w:val="000000"/>
+          <w:sz w:val="12"/>
+          <w:szCs w:val="19"/>
+          <w:highlight w:val="white"/>
+        </w:rPr>
+        <w:t xml:space="preserve"> world</w:t>
+      </w:r>
+    </w:p>
+    <w:p>
+      <w:pPr>
+        <w:autoSpaceDE w:val="0"/>
+        <w:autoSpaceDN w:val="0"/>
+        <w:adjustRightInd w:val="0"/>
+        <w:spacing w:after="0" w:line="240" w:lineRule="auto"/>
+        <w:rPr>
+          <w:rFonts w:ascii="Consolas" w:hAnsi="Consolas" w:cs="Consolas"/>
+          <w:color w:val="000000"/>
+          <w:sz w:val="12"/>
+          <w:szCs w:val="19"/>
+          <w:highlight w:val="white"/>
+        </w:rPr>
+      </w:pPr>
+    </w:p>
+    <w:p>
+      <w:pPr>
+        <w:autoSpaceDE w:val="0"/>
+        <w:autoSpaceDN w:val="0"/>
+        <w:adjustRightInd w:val="0"/>
+        <w:spacing w:after="0" w:line="240" w:lineRule="auto"/>
+        <w:rPr>
+          <w:rFonts w:ascii="Consolas" w:hAnsi="Consolas" w:cs="Consolas"/>
+          <w:color w:val="000000"/>
+          <w:sz w:val="12"/>
+          <w:szCs w:val="19"/>
+          <w:highlight w:val="white"/>
+        </w:rPr>
+      </w:pPr>
+      <w:r>
+        <w:rPr>
+          <w:rFonts w:ascii="Consolas" w:hAnsi="Consolas" w:cs="Consolas"/>
+          <w:color w:val="000000"/>
+          <w:sz w:val="12"/>
+          <w:szCs w:val="19"/>
+          <w:highlight w:val="white"/>
+        </w:rPr>
+        <w:t xml:space="preserve">    </w:t>
+      </w:r>
+      <w:r>
+        <w:rPr>
+          <w:rFonts w:ascii="Consolas" w:hAnsi="Consolas" w:cs="Consolas"/>
+          <w:color w:val="008000"/>
+          <w:sz w:val="12"/>
+          <w:szCs w:val="19"/>
+          <w:highlight w:val="white"/>
+        </w:rPr>
+        <w:t>// pretty much the same as above, but for the Credits screen</w:t>
+      </w:r>
+    </w:p>
+    <w:p>
+      <w:pPr>
+        <w:autoSpaceDE w:val="0"/>
+        <w:autoSpaceDN w:val="0"/>
+        <w:adjustRightInd w:val="0"/>
+        <w:spacing w:after="0" w:line="240" w:lineRule="auto"/>
+        <w:rPr>
+          <w:rFonts w:ascii="Consolas" w:hAnsi="Consolas" w:cs="Consolas"/>
+          <w:color w:val="000000"/>
+          <w:sz w:val="12"/>
+          <w:szCs w:val="19"/>
+          <w:highlight w:val="white"/>
+        </w:rPr>
+      </w:pPr>
+      <w:r>
+        <w:rPr>
+          <w:rFonts w:ascii="Consolas" w:hAnsi="Consolas" w:cs="Consolas"/>
+          <w:color w:val="000000"/>
+          <w:sz w:val="12"/>
+          <w:szCs w:val="19"/>
+          <w:highlight w:val="white"/>
+        </w:rPr>
+        <w:t xml:space="preserve">    </w:t>
+      </w:r>
+      <w:proofErr w:type="gramStart"/>
+      <w:r>
+        <w:rPr>
+          <w:rFonts w:ascii="Consolas" w:hAnsi="Consolas" w:cs="Consolas"/>
+          <w:color w:val="0000FF"/>
+          <w:sz w:val="12"/>
+          <w:szCs w:val="19"/>
+          <w:highlight w:val="white"/>
+        </w:rPr>
+        <w:t>let</w:t>
+      </w:r>
+      <w:proofErr w:type="gramEnd"/>
+      <w:r>
+        <w:rPr>
+          <w:rFonts w:ascii="Consolas" w:hAnsi="Consolas" w:cs="Consolas"/>
+          <w:color w:val="000000"/>
+          <w:sz w:val="12"/>
+          <w:szCs w:val="19"/>
+          <w:highlight w:val="white"/>
+        </w:rPr>
+        <w:t xml:space="preserve"> </w:t>
+      </w:r>
+      <w:proofErr w:type="spellStart"/>
+      <w:r>
+        <w:rPr>
+          <w:rFonts w:ascii="Consolas" w:hAnsi="Consolas" w:cs="Consolas"/>
+          <w:color w:val="000000"/>
+          <w:sz w:val="12"/>
+          <w:szCs w:val="19"/>
+          <w:highlight w:val="white"/>
+        </w:rPr>
+        <w:t>addCreditsScreen</w:t>
+      </w:r>
+      <w:proofErr w:type="spellEnd"/>
+      <w:r>
+        <w:rPr>
+          <w:rFonts w:ascii="Consolas" w:hAnsi="Consolas" w:cs="Consolas"/>
+          <w:color w:val="000000"/>
+          <w:sz w:val="12"/>
+          <w:szCs w:val="19"/>
+          <w:highlight w:val="white"/>
+        </w:rPr>
+        <w:t xml:space="preserve"> world =</w:t>
+      </w:r>
+    </w:p>
+    <w:p>
+      <w:pPr>
+        <w:autoSpaceDE w:val="0"/>
+        <w:autoSpaceDN w:val="0"/>
+        <w:adjustRightInd w:val="0"/>
+        <w:spacing w:after="0" w:line="240" w:lineRule="auto"/>
+        <w:rPr>
+          <w:rFonts w:ascii="Consolas" w:hAnsi="Consolas" w:cs="Consolas"/>
+          <w:color w:val="000000"/>
+          <w:sz w:val="12"/>
+          <w:szCs w:val="19"/>
+          <w:highlight w:val="white"/>
+        </w:rPr>
+      </w:pPr>
+      <w:r>
+        <w:rPr>
+          <w:rFonts w:ascii="Consolas" w:hAnsi="Consolas" w:cs="Consolas"/>
+          <w:color w:val="000000"/>
+          <w:sz w:val="12"/>
+          <w:szCs w:val="19"/>
+          <w:highlight w:val="white"/>
+        </w:rPr>
+        <w:t xml:space="preserve">        </w:t>
+      </w:r>
+      <w:proofErr w:type="gramStart"/>
+      <w:r>
+        <w:rPr>
+          <w:rFonts w:ascii="Consolas" w:hAnsi="Consolas" w:cs="Consolas"/>
+          <w:color w:val="0000FF"/>
+          <w:sz w:val="12"/>
+          <w:szCs w:val="19"/>
+          <w:highlight w:val="white"/>
+        </w:rPr>
+        <w:t>let</w:t>
+      </w:r>
+      <w:proofErr w:type="gramEnd"/>
+      <w:r>
+        <w:rPr>
+          <w:rFonts w:ascii="Consolas" w:hAnsi="Consolas" w:cs="Consolas"/>
+          <w:color w:val="000000"/>
+          <w:sz w:val="12"/>
+          <w:szCs w:val="19"/>
+          <w:highlight w:val="white"/>
+        </w:rPr>
         <w:t xml:space="preserve"> world = </w:t>
       </w:r>
       <w:proofErr w:type="spellStart"/>
@@ -14107,7 +15071,7 @@
           <w:szCs w:val="19"/>
           <w:highlight w:val="white"/>
         </w:rPr>
-        <w:t>World.observe</w:t>
+        <w:t>World.addDissolveScreenFromFile</w:t>
       </w:r>
       <w:proofErr w:type="spellEnd"/>
       <w:r>
@@ -14129,7 +15093,228 @@
           <w:szCs w:val="19"/>
           <w:highlight w:val="white"/>
         </w:rPr>
-        <w:t>SelectTitleEvent</w:t>
+        <w:t>typeof</w:t>
+      </w:r>
+      <w:proofErr w:type="spellEnd"/>
+      <w:r>
+        <w:rPr>
+          <w:rFonts w:ascii="Consolas" w:hAnsi="Consolas" w:cs="Consolas"/>
+          <w:color w:val="000000"/>
+          <w:sz w:val="12"/>
+          <w:szCs w:val="19"/>
+          <w:highlight w:val="white"/>
+        </w:rPr>
+        <w:t>&lt;</w:t>
+      </w:r>
+      <w:proofErr w:type="spellStart"/>
+      <w:r>
+        <w:rPr>
+          <w:rFonts w:ascii="Consolas" w:hAnsi="Consolas" w:cs="Consolas"/>
+          <w:color w:val="000000"/>
+          <w:sz w:val="12"/>
+          <w:szCs w:val="19"/>
+          <w:highlight w:val="white"/>
+        </w:rPr>
+        <w:t>ScreenDispatcher</w:t>
+      </w:r>
+      <w:proofErr w:type="spellEnd"/>
+      <w:r>
+        <w:rPr>
+          <w:rFonts w:ascii="Consolas" w:hAnsi="Consolas" w:cs="Consolas"/>
+          <w:color w:val="000000"/>
+          <w:sz w:val="12"/>
+          <w:szCs w:val="19"/>
+          <w:highlight w:val="white"/>
+        </w:rPr>
+        <w:t xml:space="preserve">&gt;.Name </w:t>
+      </w:r>
+      <w:proofErr w:type="spellStart"/>
+      <w:r>
+        <w:rPr>
+          <w:rFonts w:ascii="Consolas" w:hAnsi="Consolas" w:cs="Consolas"/>
+          <w:color w:val="000000"/>
+          <w:sz w:val="12"/>
+          <w:szCs w:val="19"/>
+          <w:highlight w:val="white"/>
+        </w:rPr>
+        <w:t>CreditsGroupFileName</w:t>
+      </w:r>
+      <w:proofErr w:type="spellEnd"/>
+      <w:r>
+        <w:rPr>
+          <w:rFonts w:ascii="Consolas" w:hAnsi="Consolas" w:cs="Consolas"/>
+          <w:color w:val="000000"/>
+          <w:sz w:val="12"/>
+          <w:szCs w:val="19"/>
+          <w:highlight w:val="white"/>
+        </w:rPr>
+        <w:t xml:space="preserve"> (</w:t>
+      </w:r>
+      <w:proofErr w:type="spellStart"/>
+      <w:r>
+        <w:rPr>
+          <w:rFonts w:ascii="Consolas" w:hAnsi="Consolas" w:cs="Consolas"/>
+          <w:color w:val="000000"/>
+          <w:sz w:val="12"/>
+          <w:szCs w:val="19"/>
+          <w:highlight w:val="white"/>
+        </w:rPr>
+        <w:t>List.last</w:t>
+      </w:r>
+      <w:proofErr w:type="spellEnd"/>
+      <w:r>
+        <w:rPr>
+          <w:rFonts w:ascii="Consolas" w:hAnsi="Consolas" w:cs="Consolas"/>
+          <w:color w:val="000000"/>
+          <w:sz w:val="12"/>
+          <w:szCs w:val="19"/>
+          <w:highlight w:val="white"/>
+        </w:rPr>
+        <w:t xml:space="preserve"> </w:t>
+      </w:r>
+      <w:proofErr w:type="spellStart"/>
+      <w:r>
+        <w:rPr>
+          <w:rFonts w:ascii="Consolas" w:hAnsi="Consolas" w:cs="Consolas"/>
+          <w:color w:val="000000"/>
+          <w:sz w:val="12"/>
+          <w:szCs w:val="19"/>
+          <w:highlight w:val="white"/>
+        </w:rPr>
+        <w:t>CreditsGroupAddress</w:t>
+      </w:r>
+      <w:proofErr w:type="spellEnd"/>
+      <w:r>
+        <w:rPr>
+          <w:rFonts w:ascii="Consolas" w:hAnsi="Consolas" w:cs="Consolas"/>
+          <w:color w:val="000000"/>
+          <w:sz w:val="12"/>
+          <w:szCs w:val="19"/>
+          <w:highlight w:val="white"/>
+        </w:rPr>
+        <w:t xml:space="preserve">) </w:t>
+      </w:r>
+      <w:proofErr w:type="spellStart"/>
+      <w:r>
+        <w:rPr>
+          <w:rFonts w:ascii="Consolas" w:hAnsi="Consolas" w:cs="Consolas"/>
+          <w:color w:val="000000"/>
+          <w:sz w:val="12"/>
+          <w:szCs w:val="19"/>
+          <w:highlight w:val="white"/>
+        </w:rPr>
+        <w:t>IncomingTime</w:t>
+      </w:r>
+      <w:proofErr w:type="spellEnd"/>
+      <w:r>
+        <w:rPr>
+          <w:rFonts w:ascii="Consolas" w:hAnsi="Consolas" w:cs="Consolas"/>
+          <w:color w:val="000000"/>
+          <w:sz w:val="12"/>
+          <w:szCs w:val="19"/>
+          <w:highlight w:val="white"/>
+        </w:rPr>
+        <w:t xml:space="preserve"> </w:t>
+      </w:r>
+      <w:proofErr w:type="spellStart"/>
+      <w:r>
+        <w:rPr>
+          <w:rFonts w:ascii="Consolas" w:hAnsi="Consolas" w:cs="Consolas"/>
+          <w:color w:val="000000"/>
+          <w:sz w:val="12"/>
+          <w:szCs w:val="19"/>
+          <w:highlight w:val="white"/>
+        </w:rPr>
+        <w:t>OutgoingTime</w:t>
+      </w:r>
+      <w:proofErr w:type="spellEnd"/>
+      <w:r>
+        <w:rPr>
+          <w:rFonts w:ascii="Consolas" w:hAnsi="Consolas" w:cs="Consolas"/>
+          <w:color w:val="000000"/>
+          <w:sz w:val="12"/>
+          <w:szCs w:val="19"/>
+          <w:highlight w:val="white"/>
+        </w:rPr>
+        <w:t xml:space="preserve"> </w:t>
+      </w:r>
+      <w:proofErr w:type="spellStart"/>
+      <w:r>
+        <w:rPr>
+          <w:rFonts w:ascii="Consolas" w:hAnsi="Consolas" w:cs="Consolas"/>
+          <w:color w:val="000000"/>
+          <w:sz w:val="12"/>
+          <w:szCs w:val="19"/>
+          <w:highlight w:val="white"/>
+        </w:rPr>
+        <w:t>CreditsAddress</w:t>
+      </w:r>
+      <w:proofErr w:type="spellEnd"/>
+      <w:r>
+        <w:rPr>
+          <w:rFonts w:ascii="Consolas" w:hAnsi="Consolas" w:cs="Consolas"/>
+          <w:color w:val="000000"/>
+          <w:sz w:val="12"/>
+          <w:szCs w:val="19"/>
+          <w:highlight w:val="white"/>
+        </w:rPr>
+        <w:t xml:space="preserve"> world</w:t>
+      </w:r>
+    </w:p>
+    <w:p>
+      <w:pPr>
+        <w:autoSpaceDE w:val="0"/>
+        <w:autoSpaceDN w:val="0"/>
+        <w:adjustRightInd w:val="0"/>
+        <w:spacing w:after="0" w:line="240" w:lineRule="auto"/>
+        <w:rPr>
+          <w:rFonts w:ascii="Consolas" w:hAnsi="Consolas" w:cs="Consolas"/>
+          <w:color w:val="000000"/>
+          <w:sz w:val="12"/>
+          <w:szCs w:val="19"/>
+          <w:highlight w:val="white"/>
+        </w:rPr>
+      </w:pPr>
+      <w:r>
+        <w:rPr>
+          <w:rFonts w:ascii="Consolas" w:hAnsi="Consolas" w:cs="Consolas"/>
+          <w:color w:val="000000"/>
+          <w:sz w:val="12"/>
+          <w:szCs w:val="19"/>
+          <w:highlight w:val="white"/>
+        </w:rPr>
+        <w:t xml:space="preserve">        World.</w:t>
+      </w:r>
+      <w:r>
+        <w:rPr>
+          <w:rFonts w:ascii="Consolas" w:hAnsi="Consolas" w:cs="Consolas"/>
+          <w:color w:val="000000"/>
+          <w:sz w:val="12"/>
+          <w:szCs w:val="19"/>
+          <w:highlight w:val="white"/>
+        </w:rPr>
+        <w:t>subscribe4</w:t>
+      </w:r>
+      <w:r>
+        <w:rPr>
+          <w:rFonts w:ascii="Consolas" w:hAnsi="Consolas" w:cs="Consolas"/>
+          <w:color w:val="000000"/>
+          <w:sz w:val="12"/>
+          <w:szCs w:val="19"/>
+          <w:highlight w:val="white"/>
+        </w:rPr>
+        <w:t xml:space="preserve"> </w:t>
+      </w:r>
+      <w:proofErr w:type="spellStart"/>
+      <w:r>
+        <w:rPr>
+          <w:rFonts w:ascii="Consolas" w:hAnsi="Consolas" w:cs="Consolas"/>
+          <w:color w:val="000000"/>
+          <w:sz w:val="12"/>
+          <w:szCs w:val="19"/>
+          <w:highlight w:val="white"/>
+        </w:rPr>
+        <w:t>ClickCreditsBackEvent</w:t>
       </w:r>
       <w:proofErr w:type="spellEnd"/>
       <w:r>
@@ -14151,7 +15336,7 @@
           <w:szCs w:val="19"/>
           <w:highlight w:val="white"/>
         </w:rPr>
-        <w:t>CustomSub</w:t>
+        <w:t>ScreenTransitionSub</w:t>
       </w:r>
       <w:proofErr w:type="spellEnd"/>
       <w:r>
@@ -14173,7 +15358,7 @@
           <w:szCs w:val="19"/>
           <w:highlight w:val="white"/>
         </w:rPr>
-        <w:t>handlePlaySongMachinery</w:t>
+        <w:t>TitleAddress</w:t>
       </w:r>
       <w:proofErr w:type="spellEnd"/>
       <w:r>
@@ -14224,98 +15409,112 @@
           <w:szCs w:val="19"/>
           <w:highlight w:val="white"/>
         </w:rPr>
+        <w:t xml:space="preserve">    </w:t>
+      </w:r>
+      <w:r>
+        <w:rPr>
+          <w:rFonts w:ascii="Consolas" w:hAnsi="Consolas" w:cs="Consolas"/>
+          <w:color w:val="008000"/>
+          <w:sz w:val="12"/>
+          <w:szCs w:val="19"/>
+          <w:highlight w:val="white"/>
+        </w:rPr>
+        <w:t>// and so on.</w:t>
+      </w:r>
+    </w:p>
+    <w:p>
+      <w:pPr>
+        <w:autoSpaceDE w:val="0"/>
+        <w:autoSpaceDN w:val="0"/>
+        <w:adjustRightInd w:val="0"/>
+        <w:spacing w:after="0" w:line="240" w:lineRule="auto"/>
+        <w:rPr>
+          <w:rFonts w:ascii="Consolas" w:hAnsi="Consolas" w:cs="Consolas"/>
+          <w:color w:val="000000"/>
+          <w:sz w:val="12"/>
+          <w:szCs w:val="19"/>
+          <w:highlight w:val="white"/>
+        </w:rPr>
+      </w:pPr>
+      <w:r>
+        <w:rPr>
+          <w:rFonts w:ascii="Consolas" w:hAnsi="Consolas" w:cs="Consolas"/>
+          <w:color w:val="000000"/>
+          <w:sz w:val="12"/>
+          <w:szCs w:val="19"/>
+          <w:highlight w:val="white"/>
+        </w:rPr>
+        <w:t xml:space="preserve">    </w:t>
+      </w:r>
+      <w:proofErr w:type="gramStart"/>
+      <w:r>
+        <w:rPr>
+          <w:rFonts w:ascii="Consolas" w:hAnsi="Consolas" w:cs="Consolas"/>
+          <w:color w:val="0000FF"/>
+          <w:sz w:val="12"/>
+          <w:szCs w:val="19"/>
+          <w:highlight w:val="white"/>
+        </w:rPr>
+        <w:t>let</w:t>
+      </w:r>
+      <w:proofErr w:type="gramEnd"/>
+      <w:r>
+        <w:rPr>
+          <w:rFonts w:ascii="Consolas" w:hAnsi="Consolas" w:cs="Consolas"/>
+          <w:color w:val="000000"/>
+          <w:sz w:val="12"/>
+          <w:szCs w:val="19"/>
+          <w:highlight w:val="white"/>
+        </w:rPr>
+        <w:t xml:space="preserve"> </w:t>
+      </w:r>
+      <w:proofErr w:type="spellStart"/>
+      <w:r>
+        <w:rPr>
+          <w:rFonts w:ascii="Consolas" w:hAnsi="Consolas" w:cs="Consolas"/>
+          <w:color w:val="000000"/>
+          <w:sz w:val="12"/>
+          <w:szCs w:val="19"/>
+          <w:highlight w:val="white"/>
+        </w:rPr>
+        <w:t>addStageScreen</w:t>
+      </w:r>
+      <w:proofErr w:type="spellEnd"/>
+      <w:r>
+        <w:rPr>
+          <w:rFonts w:ascii="Consolas" w:hAnsi="Consolas" w:cs="Consolas"/>
+          <w:color w:val="000000"/>
+          <w:sz w:val="12"/>
+          <w:szCs w:val="19"/>
+          <w:highlight w:val="white"/>
+        </w:rPr>
+        <w:t xml:space="preserve"> world =</w:t>
+      </w:r>
+    </w:p>
+    <w:p>
+      <w:pPr>
+        <w:autoSpaceDE w:val="0"/>
+        <w:autoSpaceDN w:val="0"/>
+        <w:adjustRightInd w:val="0"/>
+        <w:spacing w:after="0" w:line="240" w:lineRule="auto"/>
+        <w:rPr>
+          <w:rFonts w:ascii="Consolas" w:hAnsi="Consolas" w:cs="Consolas"/>
+          <w:color w:val="000000"/>
+          <w:sz w:val="12"/>
+          <w:szCs w:val="19"/>
+          <w:highlight w:val="white"/>
+        </w:rPr>
+      </w:pPr>
+      <w:r>
+        <w:rPr>
+          <w:rFonts w:ascii="Consolas" w:hAnsi="Consolas" w:cs="Consolas"/>
+          <w:color w:val="000000"/>
+          <w:sz w:val="12"/>
+          <w:szCs w:val="19"/>
+          <w:highlight w:val="white"/>
+        </w:rPr>
         <w:t xml:space="preserve">        </w:t>
       </w:r>
-      <w:r>
-        <w:rPr>
-          <w:rFonts w:ascii="Consolas" w:hAnsi="Consolas" w:cs="Consolas"/>
-          <w:color w:val="008000"/>
-          <w:sz w:val="12"/>
-          <w:szCs w:val="19"/>
-          <w:highlight w:val="white"/>
-        </w:rPr>
-        <w:t xml:space="preserve">// </w:t>
-      </w:r>
-      <w:r>
-        <w:rPr>
-          <w:rFonts w:ascii="Consolas" w:hAnsi="Consolas" w:cs="Consolas"/>
-          <w:color w:val="008000"/>
-          <w:sz w:val="12"/>
-          <w:szCs w:val="19"/>
-          <w:highlight w:val="white"/>
-        </w:rPr>
-        <w:t>observes</w:t>
-      </w:r>
-      <w:r>
-        <w:rPr>
-          <w:rFonts w:ascii="Consolas" w:hAnsi="Consolas" w:cs="Consolas"/>
-          <w:color w:val="008000"/>
-          <w:sz w:val="12"/>
-          <w:szCs w:val="19"/>
-          <w:highlight w:val="white"/>
-        </w:rPr>
-        <w:t xml:space="preserve"> the event that is raised when the Title screen's Play button is</w:t>
-      </w:r>
-    </w:p>
-    <w:p>
-      <w:pPr>
-        <w:autoSpaceDE w:val="0"/>
-        <w:autoSpaceDN w:val="0"/>
-        <w:adjustRightInd w:val="0"/>
-        <w:spacing w:after="0" w:line="240" w:lineRule="auto"/>
-        <w:rPr>
-          <w:rFonts w:ascii="Consolas" w:hAnsi="Consolas" w:cs="Consolas"/>
-          <w:color w:val="000000"/>
-          <w:sz w:val="12"/>
-          <w:szCs w:val="19"/>
-          <w:highlight w:val="white"/>
-        </w:rPr>
-      </w:pPr>
-      <w:r>
-        <w:rPr>
-          <w:rFonts w:ascii="Consolas" w:hAnsi="Consolas" w:cs="Consolas"/>
-          <w:color w:val="000000"/>
-          <w:sz w:val="12"/>
-          <w:szCs w:val="19"/>
-          <w:highlight w:val="white"/>
-        </w:rPr>
-        <w:t xml:space="preserve">        </w:t>
-      </w:r>
-      <w:r>
-        <w:rPr>
-          <w:rFonts w:ascii="Consolas" w:hAnsi="Consolas" w:cs="Consolas"/>
-          <w:color w:val="008000"/>
-          <w:sz w:val="12"/>
-          <w:szCs w:val="19"/>
-          <w:highlight w:val="white"/>
-        </w:rPr>
-        <w:t>// clicked, and handles the event by transitioning to the Stage screen</w:t>
-      </w:r>
-    </w:p>
-    <w:p>
-      <w:pPr>
-        <w:autoSpaceDE w:val="0"/>
-        <w:autoSpaceDN w:val="0"/>
-        <w:adjustRightInd w:val="0"/>
-        <w:spacing w:after="0" w:line="240" w:lineRule="auto"/>
-        <w:rPr>
-          <w:rFonts w:ascii="Consolas" w:hAnsi="Consolas" w:cs="Consolas"/>
-          <w:color w:val="000000"/>
-          <w:sz w:val="12"/>
-          <w:szCs w:val="19"/>
-          <w:highlight w:val="white"/>
-        </w:rPr>
-      </w:pPr>
-      <w:r>
-        <w:rPr>
-          <w:rFonts w:ascii="Consolas" w:hAnsi="Consolas" w:cs="Consolas"/>
-          <w:color w:val="000000"/>
-          <w:sz w:val="12"/>
-          <w:szCs w:val="19"/>
-          <w:highlight w:val="white"/>
-        </w:rPr>
-        <w:t xml:space="preserve">        </w:t>
-      </w:r>
       <w:proofErr w:type="gramStart"/>
       <w:r>
         <w:rPr>
@@ -14347,17 +15546,7 @@
           <w:szCs w:val="19"/>
           <w:highlight w:val="white"/>
         </w:rPr>
-        <w:t>World.</w:t>
-      </w:r>
-      <w:r>
-        <w:rPr>
-          <w:rFonts w:ascii="Consolas" w:hAnsi="Consolas" w:cs="Consolas"/>
-          <w:color w:val="000000"/>
-          <w:sz w:val="12"/>
-          <w:szCs w:val="19"/>
-          <w:highlight w:val="white"/>
-        </w:rPr>
-        <w:t>observe</w:t>
+        <w:t>World.addDissolveScreenFromFile</w:t>
       </w:r>
       <w:proofErr w:type="spellEnd"/>
       <w:r>
@@ -14379,29 +15568,73 @@
           <w:szCs w:val="19"/>
           <w:highlight w:val="white"/>
         </w:rPr>
-        <w:t>ClickTitlePlayEvent</w:t>
-      </w:r>
-      <w:proofErr w:type="spellEnd"/>
-      <w:r>
-        <w:rPr>
-          <w:rFonts w:ascii="Consolas" w:hAnsi="Consolas" w:cs="Consolas"/>
-          <w:color w:val="000000"/>
-          <w:sz w:val="12"/>
-          <w:szCs w:val="19"/>
-          <w:highlight w:val="white"/>
-        </w:rPr>
-        <w:t xml:space="preserve"> [] (</w:t>
-      </w:r>
-      <w:proofErr w:type="spellStart"/>
-      <w:r>
-        <w:rPr>
-          <w:rFonts w:ascii="Consolas" w:hAnsi="Consolas" w:cs="Consolas"/>
-          <w:color w:val="000000"/>
-          <w:sz w:val="12"/>
-          <w:szCs w:val="19"/>
-          <w:highlight w:val="white"/>
-        </w:rPr>
-        <w:t>CustomSub</w:t>
+        <w:t>typeof</w:t>
+      </w:r>
+      <w:proofErr w:type="spellEnd"/>
+      <w:r>
+        <w:rPr>
+          <w:rFonts w:ascii="Consolas" w:hAnsi="Consolas" w:cs="Consolas"/>
+          <w:color w:val="000000"/>
+          <w:sz w:val="12"/>
+          <w:szCs w:val="19"/>
+          <w:highlight w:val="white"/>
+        </w:rPr>
+        <w:t>&lt;</w:t>
+      </w:r>
+      <w:proofErr w:type="spellStart"/>
+      <w:r>
+        <w:rPr>
+          <w:rFonts w:ascii="Consolas" w:hAnsi="Consolas" w:cs="Consolas"/>
+          <w:color w:val="000000"/>
+          <w:sz w:val="12"/>
+          <w:szCs w:val="19"/>
+          <w:highlight w:val="white"/>
+        </w:rPr>
+        <w:t>StageScreenDispatcher</w:t>
+      </w:r>
+      <w:proofErr w:type="spellEnd"/>
+      <w:r>
+        <w:rPr>
+          <w:rFonts w:ascii="Consolas" w:hAnsi="Consolas" w:cs="Consolas"/>
+          <w:color w:val="000000"/>
+          <w:sz w:val="12"/>
+          <w:szCs w:val="19"/>
+          <w:highlight w:val="white"/>
+        </w:rPr>
+        <w:t xml:space="preserve">&gt;.Name </w:t>
+      </w:r>
+      <w:proofErr w:type="spellStart"/>
+      <w:r>
+        <w:rPr>
+          <w:rFonts w:ascii="Consolas" w:hAnsi="Consolas" w:cs="Consolas"/>
+          <w:color w:val="000000"/>
+          <w:sz w:val="12"/>
+          <w:szCs w:val="19"/>
+          <w:highlight w:val="white"/>
+        </w:rPr>
+        <w:t>StageGroupFileName</w:t>
+      </w:r>
+      <w:proofErr w:type="spellEnd"/>
+      <w:r>
+        <w:rPr>
+          <w:rFonts w:ascii="Consolas" w:hAnsi="Consolas" w:cs="Consolas"/>
+          <w:color w:val="000000"/>
+          <w:sz w:val="12"/>
+          <w:szCs w:val="19"/>
+          <w:highlight w:val="white"/>
+        </w:rPr>
+        <w:t xml:space="preserve"> (</w:t>
+      </w:r>
+      <w:proofErr w:type="spellStart"/>
+      <w:r>
+        <w:rPr>
+          <w:rFonts w:ascii="Consolas" w:hAnsi="Consolas" w:cs="Consolas"/>
+          <w:color w:val="000000"/>
+          <w:sz w:val="12"/>
+          <w:szCs w:val="19"/>
+          <w:highlight w:val="white"/>
+        </w:rPr>
+        <w:t>List.last</w:t>
       </w:r>
       <w:proofErr w:type="spellEnd"/>
       <w:r>
@@ -14423,191 +15656,29 @@
           <w:szCs w:val="19"/>
           <w:highlight w:val="white"/>
         </w:rPr>
-        <w:t>handlePlayStage</w:t>
-      </w:r>
-      <w:proofErr w:type="spellEnd"/>
-      <w:r>
-        <w:rPr>
-          <w:rFonts w:ascii="Consolas" w:hAnsi="Consolas" w:cs="Consolas"/>
-          <w:color w:val="000000"/>
-          <w:sz w:val="12"/>
-          <w:szCs w:val="19"/>
-          <w:highlight w:val="white"/>
-        </w:rPr>
-        <w:t>) world</w:t>
-      </w:r>
-    </w:p>
-    <w:p>
-      <w:pPr>
-        <w:autoSpaceDE w:val="0"/>
-        <w:autoSpaceDN w:val="0"/>
-        <w:adjustRightInd w:val="0"/>
-        <w:spacing w:after="0" w:line="240" w:lineRule="auto"/>
-        <w:rPr>
-          <w:rFonts w:ascii="Consolas" w:hAnsi="Consolas" w:cs="Consolas"/>
-          <w:color w:val="000000"/>
-          <w:sz w:val="12"/>
-          <w:szCs w:val="19"/>
-          <w:highlight w:val="white"/>
-        </w:rPr>
-      </w:pPr>
-    </w:p>
-    <w:p>
-      <w:pPr>
-        <w:autoSpaceDE w:val="0"/>
-        <w:autoSpaceDN w:val="0"/>
-        <w:adjustRightInd w:val="0"/>
-        <w:spacing w:after="0" w:line="240" w:lineRule="auto"/>
-        <w:rPr>
-          <w:rFonts w:ascii="Consolas" w:hAnsi="Consolas" w:cs="Consolas"/>
-          <w:color w:val="000000"/>
-          <w:sz w:val="12"/>
-          <w:szCs w:val="19"/>
-          <w:highlight w:val="white"/>
-        </w:rPr>
-      </w:pPr>
-      <w:r>
-        <w:rPr>
-          <w:rFonts w:ascii="Consolas" w:hAnsi="Consolas" w:cs="Consolas"/>
-          <w:color w:val="000000"/>
-          <w:sz w:val="12"/>
-          <w:szCs w:val="19"/>
-          <w:highlight w:val="white"/>
-        </w:rPr>
-        <w:t xml:space="preserve">        </w:t>
-      </w:r>
-      <w:r>
-        <w:rPr>
-          <w:rFonts w:ascii="Consolas" w:hAnsi="Consolas" w:cs="Consolas"/>
-          <w:color w:val="008000"/>
-          <w:sz w:val="12"/>
-          <w:szCs w:val="19"/>
-          <w:highlight w:val="white"/>
-        </w:rPr>
-        <w:t xml:space="preserve">// </w:t>
-      </w:r>
-      <w:r>
-        <w:rPr>
-          <w:rFonts w:ascii="Consolas" w:hAnsi="Consolas" w:cs="Consolas"/>
-          <w:color w:val="008000"/>
-          <w:sz w:val="12"/>
-          <w:szCs w:val="19"/>
-          <w:highlight w:val="white"/>
-        </w:rPr>
-        <w:t>observes</w:t>
-      </w:r>
-      <w:r>
-        <w:rPr>
-          <w:rFonts w:ascii="Consolas" w:hAnsi="Consolas" w:cs="Consolas"/>
-          <w:color w:val="008000"/>
-          <w:sz w:val="12"/>
-          <w:szCs w:val="19"/>
-          <w:highlight w:val="white"/>
-        </w:rPr>
-        <w:t xml:space="preserve"> the event that is raised when the Title screen's Credits button is</w:t>
-      </w:r>
-    </w:p>
-    <w:p>
-      <w:pPr>
-        <w:autoSpaceDE w:val="0"/>
-        <w:autoSpaceDN w:val="0"/>
-        <w:adjustRightInd w:val="0"/>
-        <w:spacing w:after="0" w:line="240" w:lineRule="auto"/>
-        <w:rPr>
-          <w:rFonts w:ascii="Consolas" w:hAnsi="Consolas" w:cs="Consolas"/>
-          <w:color w:val="000000"/>
-          <w:sz w:val="12"/>
-          <w:szCs w:val="19"/>
-          <w:highlight w:val="white"/>
-        </w:rPr>
-      </w:pPr>
-      <w:r>
-        <w:rPr>
-          <w:rFonts w:ascii="Consolas" w:hAnsi="Consolas" w:cs="Consolas"/>
-          <w:color w:val="000000"/>
-          <w:sz w:val="12"/>
-          <w:szCs w:val="19"/>
-          <w:highlight w:val="white"/>
-        </w:rPr>
-        <w:t xml:space="preserve">        </w:t>
-      </w:r>
-      <w:r>
-        <w:rPr>
-          <w:rFonts w:ascii="Consolas" w:hAnsi="Consolas" w:cs="Consolas"/>
-          <w:color w:val="008000"/>
-          <w:sz w:val="12"/>
-          <w:szCs w:val="19"/>
-          <w:highlight w:val="white"/>
-        </w:rPr>
-        <w:t>// clicked, and handles the event by transitioning to the Credits screen</w:t>
-      </w:r>
-    </w:p>
-    <w:p>
-      <w:pPr>
-        <w:autoSpaceDE w:val="0"/>
-        <w:autoSpaceDN w:val="0"/>
-        <w:adjustRightInd w:val="0"/>
-        <w:spacing w:after="0" w:line="240" w:lineRule="auto"/>
-        <w:rPr>
-          <w:rFonts w:ascii="Consolas" w:hAnsi="Consolas" w:cs="Consolas"/>
-          <w:color w:val="000000"/>
-          <w:sz w:val="12"/>
-          <w:szCs w:val="19"/>
-          <w:highlight w:val="white"/>
-        </w:rPr>
-      </w:pPr>
-      <w:r>
-        <w:rPr>
-          <w:rFonts w:ascii="Consolas" w:hAnsi="Consolas" w:cs="Consolas"/>
-          <w:color w:val="000000"/>
-          <w:sz w:val="12"/>
-          <w:szCs w:val="19"/>
-          <w:highlight w:val="white"/>
-        </w:rPr>
-        <w:t xml:space="preserve">        </w:t>
-      </w:r>
-      <w:proofErr w:type="gramStart"/>
-      <w:r>
-        <w:rPr>
-          <w:rFonts w:ascii="Consolas" w:hAnsi="Consolas" w:cs="Consolas"/>
-          <w:color w:val="0000FF"/>
-          <w:sz w:val="12"/>
-          <w:szCs w:val="19"/>
-          <w:highlight w:val="white"/>
-        </w:rPr>
-        <w:t>let</w:t>
-      </w:r>
-      <w:proofErr w:type="gramEnd"/>
-      <w:r>
-        <w:rPr>
-          <w:rFonts w:ascii="Consolas" w:hAnsi="Consolas" w:cs="Consolas"/>
-          <w:color w:val="000000"/>
-          <w:sz w:val="12"/>
-          <w:szCs w:val="19"/>
-          <w:highlight w:val="white"/>
-        </w:rPr>
-        <w:t xml:space="preserve"> world = </w:t>
-      </w:r>
-      <w:proofErr w:type="spellStart"/>
-      <w:r>
-        <w:rPr>
-          <w:rFonts w:ascii="Consolas" w:hAnsi="Consolas" w:cs="Consolas"/>
-          <w:color w:val="000000"/>
-          <w:sz w:val="12"/>
-          <w:szCs w:val="19"/>
-          <w:highlight w:val="white"/>
-        </w:rPr>
-        <w:t>World.</w:t>
-      </w:r>
-      <w:r>
-        <w:rPr>
-          <w:rFonts w:ascii="Consolas" w:hAnsi="Consolas" w:cs="Consolas"/>
-          <w:color w:val="000000"/>
-          <w:sz w:val="12"/>
-          <w:szCs w:val="19"/>
-          <w:highlight w:val="white"/>
-        </w:rPr>
-        <w:t>observe</w:t>
+        <w:t>StageGroupAddress</w:t>
+      </w:r>
+      <w:proofErr w:type="spellEnd"/>
+      <w:r>
+        <w:rPr>
+          <w:rFonts w:ascii="Consolas" w:hAnsi="Consolas" w:cs="Consolas"/>
+          <w:color w:val="000000"/>
+          <w:sz w:val="12"/>
+          <w:szCs w:val="19"/>
+          <w:highlight w:val="white"/>
+        </w:rPr>
+        <w:t xml:space="preserve">) </w:t>
+      </w:r>
+      <w:proofErr w:type="spellStart"/>
+      <w:r>
+        <w:rPr>
+          <w:rFonts w:ascii="Consolas" w:hAnsi="Consolas" w:cs="Consolas"/>
+          <w:color w:val="000000"/>
+          <w:sz w:val="12"/>
+          <w:szCs w:val="19"/>
+          <w:highlight w:val="white"/>
+        </w:rPr>
+        <w:t>IncomingTime</w:t>
       </w:r>
       <w:proofErr w:type="spellEnd"/>
       <w:r>
@@ -14629,29 +15700,7 @@
           <w:szCs w:val="19"/>
           <w:highlight w:val="white"/>
         </w:rPr>
-        <w:t>ClickTitleCreditsEvent</w:t>
-      </w:r>
-      <w:proofErr w:type="spellEnd"/>
-      <w:r>
-        <w:rPr>
-          <w:rFonts w:ascii="Consolas" w:hAnsi="Consolas" w:cs="Consolas"/>
-          <w:color w:val="000000"/>
-          <w:sz w:val="12"/>
-          <w:szCs w:val="19"/>
-          <w:highlight w:val="white"/>
-        </w:rPr>
-        <w:t xml:space="preserve"> [] (</w:t>
-      </w:r>
-      <w:proofErr w:type="spellStart"/>
-      <w:r>
-        <w:rPr>
-          <w:rFonts w:ascii="Consolas" w:hAnsi="Consolas" w:cs="Consolas"/>
-          <w:color w:val="000000"/>
-          <w:sz w:val="12"/>
-          <w:szCs w:val="19"/>
-          <w:highlight w:val="white"/>
-        </w:rPr>
-        <w:t>ScreenTransitionSub</w:t>
+        <w:t>StageOutgoingTime</w:t>
       </w:r>
       <w:proofErr w:type="spellEnd"/>
       <w:r>
@@ -14673,213 +15722,7 @@
           <w:szCs w:val="19"/>
           <w:highlight w:val="white"/>
         </w:rPr>
-        <w:t>CreditsAddress</w:t>
-      </w:r>
-      <w:proofErr w:type="spellEnd"/>
-      <w:r>
-        <w:rPr>
-          <w:rFonts w:ascii="Consolas" w:hAnsi="Consolas" w:cs="Consolas"/>
-          <w:color w:val="000000"/>
-          <w:sz w:val="12"/>
-          <w:szCs w:val="19"/>
-          <w:highlight w:val="white"/>
-        </w:rPr>
-        <w:t>) world</w:t>
-      </w:r>
-    </w:p>
-    <w:p>
-      <w:pPr>
-        <w:autoSpaceDE w:val="0"/>
-        <w:autoSpaceDN w:val="0"/>
-        <w:adjustRightInd w:val="0"/>
-        <w:spacing w:after="0" w:line="240" w:lineRule="auto"/>
-        <w:rPr>
-          <w:rFonts w:ascii="Consolas" w:hAnsi="Consolas" w:cs="Consolas"/>
-          <w:color w:val="000000"/>
-          <w:sz w:val="12"/>
-          <w:szCs w:val="19"/>
-          <w:highlight w:val="white"/>
-        </w:rPr>
-      </w:pPr>
-    </w:p>
-    <w:p>
-      <w:pPr>
-        <w:autoSpaceDE w:val="0"/>
-        <w:autoSpaceDN w:val="0"/>
-        <w:adjustRightInd w:val="0"/>
-        <w:spacing w:after="0" w:line="240" w:lineRule="auto"/>
-        <w:rPr>
-          <w:rFonts w:ascii="Consolas" w:hAnsi="Consolas" w:cs="Consolas"/>
-          <w:color w:val="000000"/>
-          <w:sz w:val="12"/>
-          <w:szCs w:val="19"/>
-          <w:highlight w:val="white"/>
-        </w:rPr>
-      </w:pPr>
-      <w:r>
-        <w:rPr>
-          <w:rFonts w:ascii="Consolas" w:hAnsi="Consolas" w:cs="Consolas"/>
-          <w:color w:val="000000"/>
-          <w:sz w:val="12"/>
-          <w:szCs w:val="19"/>
-          <w:highlight w:val="white"/>
-        </w:rPr>
-        <w:t xml:space="preserve">        </w:t>
-      </w:r>
-      <w:r>
-        <w:rPr>
-          <w:rFonts w:ascii="Consolas" w:hAnsi="Consolas" w:cs="Consolas"/>
-          <w:color w:val="008000"/>
-          <w:sz w:val="12"/>
-          <w:szCs w:val="19"/>
-          <w:highlight w:val="white"/>
-        </w:rPr>
-        <w:t xml:space="preserve">// </w:t>
-      </w:r>
-      <w:r>
-        <w:rPr>
-          <w:rFonts w:ascii="Consolas" w:hAnsi="Consolas" w:cs="Consolas"/>
-          <w:color w:val="008000"/>
-          <w:sz w:val="12"/>
-          <w:szCs w:val="19"/>
-          <w:highlight w:val="white"/>
-        </w:rPr>
-        <w:t>observes</w:t>
-      </w:r>
-      <w:r>
-        <w:rPr>
-          <w:rFonts w:ascii="Consolas" w:hAnsi="Consolas" w:cs="Consolas"/>
-          <w:color w:val="008000"/>
-          <w:sz w:val="12"/>
-          <w:szCs w:val="19"/>
-          <w:highlight w:val="white"/>
-        </w:rPr>
-        <w:t xml:space="preserve"> the event that is raised when the Title screen's Exit button is clicked,</w:t>
-      </w:r>
-    </w:p>
-    <w:p>
-      <w:pPr>
-        <w:autoSpaceDE w:val="0"/>
-        <w:autoSpaceDN w:val="0"/>
-        <w:adjustRightInd w:val="0"/>
-        <w:spacing w:after="0" w:line="240" w:lineRule="auto"/>
-        <w:rPr>
-          <w:rFonts w:ascii="Consolas" w:hAnsi="Consolas" w:cs="Consolas"/>
-          <w:color w:val="000000"/>
-          <w:sz w:val="12"/>
-          <w:szCs w:val="19"/>
-          <w:highlight w:val="white"/>
-        </w:rPr>
-      </w:pPr>
-      <w:r>
-        <w:rPr>
-          <w:rFonts w:ascii="Consolas" w:hAnsi="Consolas" w:cs="Consolas"/>
-          <w:color w:val="000000"/>
-          <w:sz w:val="12"/>
-          <w:szCs w:val="19"/>
-          <w:highlight w:val="white"/>
-        </w:rPr>
-        <w:t xml:space="preserve">        </w:t>
-      </w:r>
-      <w:r>
-        <w:rPr>
-          <w:rFonts w:ascii="Consolas" w:hAnsi="Consolas" w:cs="Consolas"/>
-          <w:color w:val="008000"/>
-          <w:sz w:val="12"/>
-          <w:szCs w:val="19"/>
-          <w:highlight w:val="white"/>
-        </w:rPr>
-        <w:t>// and handles the event by exiting the game</w:t>
-      </w:r>
-    </w:p>
-    <w:p>
-      <w:pPr>
-        <w:autoSpaceDE w:val="0"/>
-        <w:autoSpaceDN w:val="0"/>
-        <w:adjustRightInd w:val="0"/>
-        <w:spacing w:after="0" w:line="240" w:lineRule="auto"/>
-        <w:rPr>
-          <w:rFonts w:ascii="Consolas" w:hAnsi="Consolas" w:cs="Consolas"/>
-          <w:color w:val="000000"/>
-          <w:sz w:val="12"/>
-          <w:szCs w:val="19"/>
-          <w:highlight w:val="white"/>
-        </w:rPr>
-      </w:pPr>
-      <w:r>
-        <w:rPr>
-          <w:rFonts w:ascii="Consolas" w:hAnsi="Consolas" w:cs="Consolas"/>
-          <w:color w:val="000000"/>
-          <w:sz w:val="12"/>
-          <w:szCs w:val="19"/>
-          <w:highlight w:val="white"/>
-        </w:rPr>
-        <w:t xml:space="preserve">        </w:t>
-      </w:r>
-      <w:proofErr w:type="spellStart"/>
-      <w:r>
-        <w:rPr>
-          <w:rFonts w:ascii="Consolas" w:hAnsi="Consolas" w:cs="Consolas"/>
-          <w:color w:val="000000"/>
-          <w:sz w:val="12"/>
-          <w:szCs w:val="19"/>
-          <w:highlight w:val="white"/>
-        </w:rPr>
-        <w:t>World.</w:t>
-      </w:r>
-      <w:r>
-        <w:rPr>
-          <w:rFonts w:ascii="Consolas" w:hAnsi="Consolas" w:cs="Consolas"/>
-          <w:color w:val="000000"/>
-          <w:sz w:val="12"/>
-          <w:szCs w:val="19"/>
-          <w:highlight w:val="white"/>
-        </w:rPr>
-        <w:t>observe</w:t>
-      </w:r>
-      <w:proofErr w:type="spellEnd"/>
-      <w:r>
-        <w:rPr>
-          <w:rFonts w:ascii="Consolas" w:hAnsi="Consolas" w:cs="Consolas"/>
-          <w:color w:val="000000"/>
-          <w:sz w:val="12"/>
-          <w:szCs w:val="19"/>
-          <w:highlight w:val="white"/>
-        </w:rPr>
-        <w:t xml:space="preserve"> </w:t>
-      </w:r>
-      <w:proofErr w:type="spellStart"/>
-      <w:r>
-        <w:rPr>
-          <w:rFonts w:ascii="Consolas" w:hAnsi="Consolas" w:cs="Consolas"/>
-          <w:color w:val="000000"/>
-          <w:sz w:val="12"/>
-          <w:szCs w:val="19"/>
-          <w:highlight w:val="white"/>
-        </w:rPr>
-        <w:t>ClickTitleExitEvent</w:t>
-      </w:r>
-      <w:proofErr w:type="spellEnd"/>
-      <w:r>
-        <w:rPr>
-          <w:rFonts w:ascii="Consolas" w:hAnsi="Consolas" w:cs="Consolas"/>
-          <w:color w:val="000000"/>
-          <w:sz w:val="12"/>
-          <w:szCs w:val="19"/>
-          <w:highlight w:val="white"/>
-        </w:rPr>
-        <w:t xml:space="preserve"> [] </w:t>
-      </w:r>
-      <w:proofErr w:type="spellStart"/>
-      <w:r>
-        <w:rPr>
-          <w:rFonts w:ascii="Consolas" w:hAnsi="Consolas" w:cs="Consolas"/>
-          <w:color w:val="000000"/>
-          <w:sz w:val="12"/>
-          <w:szCs w:val="19"/>
-          <w:highlight w:val="white"/>
-        </w:rPr>
-        <w:t>ExitSub</w:t>
+        <w:t>StageAddress</w:t>
       </w:r>
       <w:proofErr w:type="spellEnd"/>
       <w:r>
@@ -14907,889 +15750,26 @@
           <w:highlight w:val="white"/>
         </w:rPr>
       </w:pPr>
-    </w:p>
-    <w:p>
-      <w:pPr>
-        <w:autoSpaceDE w:val="0"/>
-        <w:autoSpaceDN w:val="0"/>
-        <w:adjustRightInd w:val="0"/>
-        <w:spacing w:after="0" w:line="240" w:lineRule="auto"/>
-        <w:rPr>
-          <w:rFonts w:ascii="Consolas" w:hAnsi="Consolas" w:cs="Consolas"/>
-          <w:color w:val="000000"/>
-          <w:sz w:val="12"/>
-          <w:szCs w:val="19"/>
-          <w:highlight w:val="white"/>
-        </w:rPr>
-      </w:pPr>
-      <w:r>
-        <w:rPr>
-          <w:rFonts w:ascii="Consolas" w:hAnsi="Consolas" w:cs="Consolas"/>
-          <w:color w:val="000000"/>
-          <w:sz w:val="12"/>
-          <w:szCs w:val="19"/>
-          <w:highlight w:val="white"/>
-        </w:rPr>
-        <w:t xml:space="preserve">    </w:t>
-      </w:r>
-      <w:r>
-        <w:rPr>
-          <w:rFonts w:ascii="Consolas" w:hAnsi="Consolas" w:cs="Consolas"/>
-          <w:color w:val="008000"/>
-          <w:sz w:val="12"/>
-          <w:szCs w:val="19"/>
-          <w:highlight w:val="white"/>
-        </w:rPr>
-        <w:t>// pretty much the same as above, but for the Credits screen</w:t>
-      </w:r>
-    </w:p>
-    <w:p>
-      <w:pPr>
-        <w:autoSpaceDE w:val="0"/>
-        <w:autoSpaceDN w:val="0"/>
-        <w:adjustRightInd w:val="0"/>
-        <w:spacing w:after="0" w:line="240" w:lineRule="auto"/>
-        <w:rPr>
-          <w:rFonts w:ascii="Consolas" w:hAnsi="Consolas" w:cs="Consolas"/>
-          <w:color w:val="000000"/>
-          <w:sz w:val="12"/>
-          <w:szCs w:val="19"/>
-          <w:highlight w:val="white"/>
-        </w:rPr>
-      </w:pPr>
-      <w:r>
-        <w:rPr>
-          <w:rFonts w:ascii="Consolas" w:hAnsi="Consolas" w:cs="Consolas"/>
-          <w:color w:val="000000"/>
-          <w:sz w:val="12"/>
-          <w:szCs w:val="19"/>
-          <w:highlight w:val="white"/>
-        </w:rPr>
-        <w:t xml:space="preserve">    </w:t>
-      </w:r>
-      <w:proofErr w:type="gramStart"/>
-      <w:r>
-        <w:rPr>
-          <w:rFonts w:ascii="Consolas" w:hAnsi="Consolas" w:cs="Consolas"/>
-          <w:color w:val="0000FF"/>
-          <w:sz w:val="12"/>
-          <w:szCs w:val="19"/>
-          <w:highlight w:val="white"/>
-        </w:rPr>
-        <w:t>let</w:t>
-      </w:r>
-      <w:proofErr w:type="gramEnd"/>
-      <w:r>
-        <w:rPr>
-          <w:rFonts w:ascii="Consolas" w:hAnsi="Consolas" w:cs="Consolas"/>
-          <w:color w:val="000000"/>
-          <w:sz w:val="12"/>
-          <w:szCs w:val="19"/>
-          <w:highlight w:val="white"/>
-        </w:rPr>
-        <w:t xml:space="preserve"> </w:t>
-      </w:r>
-      <w:proofErr w:type="spellStart"/>
-      <w:r>
-        <w:rPr>
-          <w:rFonts w:ascii="Consolas" w:hAnsi="Consolas" w:cs="Consolas"/>
-          <w:color w:val="000000"/>
-          <w:sz w:val="12"/>
-          <w:szCs w:val="19"/>
-          <w:highlight w:val="white"/>
-        </w:rPr>
-        <w:t>addCreditsScreen</w:t>
-      </w:r>
-      <w:proofErr w:type="spellEnd"/>
-      <w:r>
-        <w:rPr>
-          <w:rFonts w:ascii="Consolas" w:hAnsi="Consolas" w:cs="Consolas"/>
-          <w:color w:val="000000"/>
-          <w:sz w:val="12"/>
-          <w:szCs w:val="19"/>
-          <w:highlight w:val="white"/>
-        </w:rPr>
-        <w:t xml:space="preserve"> world =</w:t>
-      </w:r>
-    </w:p>
-    <w:p>
-      <w:pPr>
-        <w:autoSpaceDE w:val="0"/>
-        <w:autoSpaceDN w:val="0"/>
-        <w:adjustRightInd w:val="0"/>
-        <w:spacing w:after="0" w:line="240" w:lineRule="auto"/>
-        <w:rPr>
-          <w:rFonts w:ascii="Consolas" w:hAnsi="Consolas" w:cs="Consolas"/>
-          <w:color w:val="000000"/>
-          <w:sz w:val="12"/>
-          <w:szCs w:val="19"/>
-          <w:highlight w:val="white"/>
-        </w:rPr>
-      </w:pPr>
-      <w:r>
-        <w:rPr>
-          <w:rFonts w:ascii="Consolas" w:hAnsi="Consolas" w:cs="Consolas"/>
-          <w:color w:val="000000"/>
-          <w:sz w:val="12"/>
-          <w:szCs w:val="19"/>
-          <w:highlight w:val="white"/>
-        </w:rPr>
-        <w:t xml:space="preserve">        </w:t>
-      </w:r>
-      <w:proofErr w:type="gramStart"/>
-      <w:r>
-        <w:rPr>
-          <w:rFonts w:ascii="Consolas" w:hAnsi="Consolas" w:cs="Consolas"/>
-          <w:color w:val="0000FF"/>
-          <w:sz w:val="12"/>
-          <w:szCs w:val="19"/>
-          <w:highlight w:val="white"/>
-        </w:rPr>
-        <w:t>let</w:t>
-      </w:r>
-      <w:proofErr w:type="gramEnd"/>
-      <w:r>
-        <w:rPr>
-          <w:rFonts w:ascii="Consolas" w:hAnsi="Consolas" w:cs="Consolas"/>
-          <w:color w:val="000000"/>
-          <w:sz w:val="12"/>
-          <w:szCs w:val="19"/>
-          <w:highlight w:val="white"/>
-        </w:rPr>
-        <w:t xml:space="preserve"> world = </w:t>
-      </w:r>
-      <w:proofErr w:type="spellStart"/>
-      <w:r>
-        <w:rPr>
-          <w:rFonts w:ascii="Consolas" w:hAnsi="Consolas" w:cs="Consolas"/>
-          <w:color w:val="000000"/>
-          <w:sz w:val="12"/>
-          <w:szCs w:val="19"/>
-          <w:highlight w:val="white"/>
-        </w:rPr>
-        <w:t>World.addDissolveScreenFromFile</w:t>
-      </w:r>
-      <w:proofErr w:type="spellEnd"/>
-      <w:r>
-        <w:rPr>
-          <w:rFonts w:ascii="Consolas" w:hAnsi="Consolas" w:cs="Consolas"/>
-          <w:color w:val="000000"/>
-          <w:sz w:val="12"/>
-          <w:szCs w:val="19"/>
-          <w:highlight w:val="white"/>
-        </w:rPr>
-        <w:t xml:space="preserve"> </w:t>
-      </w:r>
-      <w:proofErr w:type="spellStart"/>
-      <w:r>
-        <w:rPr>
-          <w:rFonts w:ascii="Consolas" w:hAnsi="Consolas" w:cs="Consolas"/>
-          <w:color w:val="000000"/>
-          <w:sz w:val="12"/>
-          <w:szCs w:val="19"/>
-          <w:highlight w:val="white"/>
-        </w:rPr>
-        <w:t>typeof</w:t>
-      </w:r>
-      <w:proofErr w:type="spellEnd"/>
-      <w:r>
-        <w:rPr>
-          <w:rFonts w:ascii="Consolas" w:hAnsi="Consolas" w:cs="Consolas"/>
-          <w:color w:val="000000"/>
-          <w:sz w:val="12"/>
-          <w:szCs w:val="19"/>
-          <w:highlight w:val="white"/>
-        </w:rPr>
-        <w:t>&lt;</w:t>
-      </w:r>
-      <w:proofErr w:type="spellStart"/>
-      <w:r>
-        <w:rPr>
-          <w:rFonts w:ascii="Consolas" w:hAnsi="Consolas" w:cs="Consolas"/>
-          <w:color w:val="000000"/>
-          <w:sz w:val="12"/>
-          <w:szCs w:val="19"/>
-          <w:highlight w:val="white"/>
-        </w:rPr>
-        <w:t>ScreenDispatcher</w:t>
-      </w:r>
-      <w:proofErr w:type="spellEnd"/>
-      <w:r>
-        <w:rPr>
-          <w:rFonts w:ascii="Consolas" w:hAnsi="Consolas" w:cs="Consolas"/>
-          <w:color w:val="000000"/>
-          <w:sz w:val="12"/>
-          <w:szCs w:val="19"/>
-          <w:highlight w:val="white"/>
-        </w:rPr>
-        <w:t xml:space="preserve">&gt;.Name </w:t>
-      </w:r>
-      <w:proofErr w:type="spellStart"/>
-      <w:r>
-        <w:rPr>
-          <w:rFonts w:ascii="Consolas" w:hAnsi="Consolas" w:cs="Consolas"/>
-          <w:color w:val="000000"/>
-          <w:sz w:val="12"/>
-          <w:szCs w:val="19"/>
-          <w:highlight w:val="white"/>
-        </w:rPr>
-        <w:t>CreditsGroupFileName</w:t>
-      </w:r>
-      <w:proofErr w:type="spellEnd"/>
-      <w:r>
-        <w:rPr>
-          <w:rFonts w:ascii="Consolas" w:hAnsi="Consolas" w:cs="Consolas"/>
-          <w:color w:val="000000"/>
-          <w:sz w:val="12"/>
-          <w:szCs w:val="19"/>
-          <w:highlight w:val="white"/>
-        </w:rPr>
-        <w:t xml:space="preserve"> (</w:t>
-      </w:r>
-      <w:proofErr w:type="spellStart"/>
-      <w:r>
-        <w:rPr>
-          <w:rFonts w:ascii="Consolas" w:hAnsi="Consolas" w:cs="Consolas"/>
-          <w:color w:val="000000"/>
-          <w:sz w:val="12"/>
-          <w:szCs w:val="19"/>
-          <w:highlight w:val="white"/>
-        </w:rPr>
-        <w:t>List.last</w:t>
-      </w:r>
-      <w:proofErr w:type="spellEnd"/>
-      <w:r>
-        <w:rPr>
-          <w:rFonts w:ascii="Consolas" w:hAnsi="Consolas" w:cs="Consolas"/>
-          <w:color w:val="000000"/>
-          <w:sz w:val="12"/>
-          <w:szCs w:val="19"/>
-          <w:highlight w:val="white"/>
-        </w:rPr>
-        <w:t xml:space="preserve"> </w:t>
-      </w:r>
-      <w:proofErr w:type="spellStart"/>
-      <w:r>
-        <w:rPr>
-          <w:rFonts w:ascii="Consolas" w:hAnsi="Consolas" w:cs="Consolas"/>
-          <w:color w:val="000000"/>
-          <w:sz w:val="12"/>
-          <w:szCs w:val="19"/>
-          <w:highlight w:val="white"/>
-        </w:rPr>
-        <w:t>CreditsGroupAddress</w:t>
-      </w:r>
-      <w:proofErr w:type="spellEnd"/>
-      <w:r>
-        <w:rPr>
-          <w:rFonts w:ascii="Consolas" w:hAnsi="Consolas" w:cs="Consolas"/>
-          <w:color w:val="000000"/>
-          <w:sz w:val="12"/>
-          <w:szCs w:val="19"/>
-          <w:highlight w:val="white"/>
-        </w:rPr>
-        <w:t xml:space="preserve">) </w:t>
-      </w:r>
-      <w:proofErr w:type="spellStart"/>
-      <w:r>
-        <w:rPr>
-          <w:rFonts w:ascii="Consolas" w:hAnsi="Consolas" w:cs="Consolas"/>
-          <w:color w:val="000000"/>
-          <w:sz w:val="12"/>
-          <w:szCs w:val="19"/>
-          <w:highlight w:val="white"/>
-        </w:rPr>
-        <w:t>IncomingTime</w:t>
-      </w:r>
-      <w:proofErr w:type="spellEnd"/>
-      <w:r>
-        <w:rPr>
-          <w:rFonts w:ascii="Consolas" w:hAnsi="Consolas" w:cs="Consolas"/>
-          <w:color w:val="000000"/>
-          <w:sz w:val="12"/>
-          <w:szCs w:val="19"/>
-          <w:highlight w:val="white"/>
-        </w:rPr>
-        <w:t xml:space="preserve"> </w:t>
-      </w:r>
-      <w:proofErr w:type="spellStart"/>
-      <w:r>
-        <w:rPr>
-          <w:rFonts w:ascii="Consolas" w:hAnsi="Consolas" w:cs="Consolas"/>
-          <w:color w:val="000000"/>
-          <w:sz w:val="12"/>
-          <w:szCs w:val="19"/>
-          <w:highlight w:val="white"/>
-        </w:rPr>
-        <w:t>OutgoingTime</w:t>
-      </w:r>
-      <w:proofErr w:type="spellEnd"/>
-      <w:r>
-        <w:rPr>
-          <w:rFonts w:ascii="Consolas" w:hAnsi="Consolas" w:cs="Consolas"/>
-          <w:color w:val="000000"/>
-          <w:sz w:val="12"/>
-          <w:szCs w:val="19"/>
-          <w:highlight w:val="white"/>
-        </w:rPr>
-        <w:t xml:space="preserve"> </w:t>
-      </w:r>
-      <w:proofErr w:type="spellStart"/>
-      <w:r>
-        <w:rPr>
-          <w:rFonts w:ascii="Consolas" w:hAnsi="Consolas" w:cs="Consolas"/>
-          <w:color w:val="000000"/>
-          <w:sz w:val="12"/>
-          <w:szCs w:val="19"/>
-          <w:highlight w:val="white"/>
-        </w:rPr>
-        <w:t>CreditsAddress</w:t>
-      </w:r>
-      <w:proofErr w:type="spellEnd"/>
-      <w:r>
-        <w:rPr>
-          <w:rFonts w:ascii="Consolas" w:hAnsi="Consolas" w:cs="Consolas"/>
-          <w:color w:val="000000"/>
-          <w:sz w:val="12"/>
-          <w:szCs w:val="19"/>
-          <w:highlight w:val="white"/>
-        </w:rPr>
-        <w:t xml:space="preserve"> world</w:t>
-      </w:r>
-    </w:p>
-    <w:p>
-      <w:pPr>
-        <w:autoSpaceDE w:val="0"/>
-        <w:autoSpaceDN w:val="0"/>
-        <w:adjustRightInd w:val="0"/>
-        <w:spacing w:after="0" w:line="240" w:lineRule="auto"/>
-        <w:rPr>
-          <w:rFonts w:ascii="Consolas" w:hAnsi="Consolas" w:cs="Consolas"/>
-          <w:color w:val="000000"/>
-          <w:sz w:val="12"/>
-          <w:szCs w:val="19"/>
-          <w:highlight w:val="white"/>
-        </w:rPr>
-      </w:pPr>
-      <w:r>
-        <w:rPr>
-          <w:rFonts w:ascii="Consolas" w:hAnsi="Consolas" w:cs="Consolas"/>
-          <w:color w:val="000000"/>
-          <w:sz w:val="12"/>
-          <w:szCs w:val="19"/>
-          <w:highlight w:val="white"/>
-        </w:rPr>
-        <w:t xml:space="preserve">        </w:t>
-      </w:r>
-      <w:proofErr w:type="spellStart"/>
-      <w:r>
-        <w:rPr>
-          <w:rFonts w:ascii="Consolas" w:hAnsi="Consolas" w:cs="Consolas"/>
-          <w:color w:val="000000"/>
-          <w:sz w:val="12"/>
-          <w:szCs w:val="19"/>
-          <w:highlight w:val="white"/>
-        </w:rPr>
-        <w:t>World.</w:t>
-      </w:r>
-      <w:r>
-        <w:rPr>
-          <w:rFonts w:ascii="Consolas" w:hAnsi="Consolas" w:cs="Consolas"/>
-          <w:color w:val="000000"/>
-          <w:sz w:val="12"/>
-          <w:szCs w:val="19"/>
-          <w:highlight w:val="white"/>
-        </w:rPr>
-        <w:t>observe</w:t>
-      </w:r>
-      <w:proofErr w:type="spellEnd"/>
-      <w:r>
-        <w:rPr>
-          <w:rFonts w:ascii="Consolas" w:hAnsi="Consolas" w:cs="Consolas"/>
-          <w:color w:val="000000"/>
-          <w:sz w:val="12"/>
-          <w:szCs w:val="19"/>
-          <w:highlight w:val="white"/>
-        </w:rPr>
-        <w:t xml:space="preserve"> </w:t>
-      </w:r>
-      <w:proofErr w:type="spellStart"/>
-      <w:r>
-        <w:rPr>
-          <w:rFonts w:ascii="Consolas" w:hAnsi="Consolas" w:cs="Consolas"/>
-          <w:color w:val="000000"/>
-          <w:sz w:val="12"/>
-          <w:szCs w:val="19"/>
-          <w:highlight w:val="white"/>
-        </w:rPr>
-        <w:t>ClickCreditsBackEvent</w:t>
-      </w:r>
-      <w:proofErr w:type="spellEnd"/>
-      <w:r>
-        <w:rPr>
-          <w:rFonts w:ascii="Consolas" w:hAnsi="Consolas" w:cs="Consolas"/>
-          <w:color w:val="000000"/>
-          <w:sz w:val="12"/>
-          <w:szCs w:val="19"/>
-          <w:highlight w:val="white"/>
-        </w:rPr>
-        <w:t xml:space="preserve"> [] (</w:t>
-      </w:r>
-      <w:proofErr w:type="spellStart"/>
-      <w:r>
-        <w:rPr>
-          <w:rFonts w:ascii="Consolas" w:hAnsi="Consolas" w:cs="Consolas"/>
-          <w:color w:val="000000"/>
-          <w:sz w:val="12"/>
-          <w:szCs w:val="19"/>
-          <w:highlight w:val="white"/>
-        </w:rPr>
-        <w:t>ScreenTransitionSub</w:t>
-      </w:r>
-      <w:proofErr w:type="spellEnd"/>
-      <w:r>
-        <w:rPr>
-          <w:rFonts w:ascii="Consolas" w:hAnsi="Consolas" w:cs="Consolas"/>
-          <w:color w:val="000000"/>
-          <w:sz w:val="12"/>
-          <w:szCs w:val="19"/>
-          <w:highlight w:val="white"/>
-        </w:rPr>
-        <w:t xml:space="preserve"> </w:t>
-      </w:r>
-      <w:proofErr w:type="spellStart"/>
-      <w:r>
-        <w:rPr>
-          <w:rFonts w:ascii="Consolas" w:hAnsi="Consolas" w:cs="Consolas"/>
-          <w:color w:val="000000"/>
-          <w:sz w:val="12"/>
-          <w:szCs w:val="19"/>
-          <w:highlight w:val="white"/>
-        </w:rPr>
-        <w:t>TitleAddress</w:t>
-      </w:r>
-      <w:proofErr w:type="spellEnd"/>
-      <w:r>
-        <w:rPr>
-          <w:rFonts w:ascii="Consolas" w:hAnsi="Consolas" w:cs="Consolas"/>
-          <w:color w:val="000000"/>
-          <w:sz w:val="12"/>
-          <w:szCs w:val="19"/>
-          <w:highlight w:val="white"/>
-        </w:rPr>
-        <w:t>) world</w:t>
-      </w:r>
-    </w:p>
-    <w:p>
-      <w:pPr>
-        <w:autoSpaceDE w:val="0"/>
-        <w:autoSpaceDN w:val="0"/>
-        <w:adjustRightInd w:val="0"/>
-        <w:spacing w:after="0" w:line="240" w:lineRule="auto"/>
-        <w:rPr>
-          <w:rFonts w:ascii="Consolas" w:hAnsi="Consolas" w:cs="Consolas"/>
-          <w:color w:val="000000"/>
-          <w:sz w:val="12"/>
-          <w:szCs w:val="19"/>
-          <w:highlight w:val="white"/>
-        </w:rPr>
-      </w:pPr>
-    </w:p>
-    <w:p>
-      <w:pPr>
-        <w:autoSpaceDE w:val="0"/>
-        <w:autoSpaceDN w:val="0"/>
-        <w:adjustRightInd w:val="0"/>
-        <w:spacing w:after="0" w:line="240" w:lineRule="auto"/>
-        <w:rPr>
-          <w:rFonts w:ascii="Consolas" w:hAnsi="Consolas" w:cs="Consolas"/>
-          <w:color w:val="000000"/>
-          <w:sz w:val="12"/>
-          <w:szCs w:val="19"/>
-          <w:highlight w:val="white"/>
-        </w:rPr>
-      </w:pPr>
-      <w:r>
-        <w:rPr>
-          <w:rFonts w:ascii="Consolas" w:hAnsi="Consolas" w:cs="Consolas"/>
-          <w:color w:val="000000"/>
-          <w:sz w:val="12"/>
-          <w:szCs w:val="19"/>
-          <w:highlight w:val="white"/>
-        </w:rPr>
-        <w:t xml:space="preserve">    </w:t>
-      </w:r>
-      <w:r>
-        <w:rPr>
-          <w:rFonts w:ascii="Consolas" w:hAnsi="Consolas" w:cs="Consolas"/>
-          <w:color w:val="008000"/>
-          <w:sz w:val="12"/>
-          <w:szCs w:val="19"/>
-          <w:highlight w:val="white"/>
-        </w:rPr>
-        <w:t>// and so on.</w:t>
-      </w:r>
-    </w:p>
-    <w:p>
-      <w:pPr>
-        <w:autoSpaceDE w:val="0"/>
-        <w:autoSpaceDN w:val="0"/>
-        <w:adjustRightInd w:val="0"/>
-        <w:spacing w:after="0" w:line="240" w:lineRule="auto"/>
-        <w:rPr>
-          <w:rFonts w:ascii="Consolas" w:hAnsi="Consolas" w:cs="Consolas"/>
-          <w:color w:val="000000"/>
-          <w:sz w:val="12"/>
-          <w:szCs w:val="19"/>
-          <w:highlight w:val="white"/>
-        </w:rPr>
-      </w:pPr>
-      <w:r>
-        <w:rPr>
-          <w:rFonts w:ascii="Consolas" w:hAnsi="Consolas" w:cs="Consolas"/>
-          <w:color w:val="000000"/>
-          <w:sz w:val="12"/>
-          <w:szCs w:val="19"/>
-          <w:highlight w:val="white"/>
-        </w:rPr>
-        <w:t xml:space="preserve">    </w:t>
-      </w:r>
-      <w:proofErr w:type="gramStart"/>
-      <w:r>
-        <w:rPr>
-          <w:rFonts w:ascii="Consolas" w:hAnsi="Consolas" w:cs="Consolas"/>
-          <w:color w:val="0000FF"/>
-          <w:sz w:val="12"/>
-          <w:szCs w:val="19"/>
-          <w:highlight w:val="white"/>
-        </w:rPr>
-        <w:t>let</w:t>
-      </w:r>
-      <w:proofErr w:type="gramEnd"/>
-      <w:r>
-        <w:rPr>
-          <w:rFonts w:ascii="Consolas" w:hAnsi="Consolas" w:cs="Consolas"/>
-          <w:color w:val="000000"/>
-          <w:sz w:val="12"/>
-          <w:szCs w:val="19"/>
-          <w:highlight w:val="white"/>
-        </w:rPr>
-        <w:t xml:space="preserve"> </w:t>
-      </w:r>
-      <w:proofErr w:type="spellStart"/>
-      <w:r>
-        <w:rPr>
-          <w:rFonts w:ascii="Consolas" w:hAnsi="Consolas" w:cs="Consolas"/>
-          <w:color w:val="000000"/>
-          <w:sz w:val="12"/>
-          <w:szCs w:val="19"/>
-          <w:highlight w:val="white"/>
-        </w:rPr>
-        <w:t>addStageScreen</w:t>
-      </w:r>
-      <w:proofErr w:type="spellEnd"/>
-      <w:r>
-        <w:rPr>
-          <w:rFonts w:ascii="Consolas" w:hAnsi="Consolas" w:cs="Consolas"/>
-          <w:color w:val="000000"/>
-          <w:sz w:val="12"/>
-          <w:szCs w:val="19"/>
-          <w:highlight w:val="white"/>
-        </w:rPr>
-        <w:t xml:space="preserve"> world =</w:t>
-      </w:r>
-    </w:p>
-    <w:p>
-      <w:pPr>
-        <w:autoSpaceDE w:val="0"/>
-        <w:autoSpaceDN w:val="0"/>
-        <w:adjustRightInd w:val="0"/>
-        <w:spacing w:after="0" w:line="240" w:lineRule="auto"/>
-        <w:rPr>
-          <w:rFonts w:ascii="Consolas" w:hAnsi="Consolas" w:cs="Consolas"/>
-          <w:color w:val="000000"/>
-          <w:sz w:val="12"/>
-          <w:szCs w:val="19"/>
-          <w:highlight w:val="white"/>
-        </w:rPr>
-      </w:pPr>
-      <w:r>
-        <w:rPr>
-          <w:rFonts w:ascii="Consolas" w:hAnsi="Consolas" w:cs="Consolas"/>
-          <w:color w:val="000000"/>
-          <w:sz w:val="12"/>
-          <w:szCs w:val="19"/>
-          <w:highlight w:val="white"/>
-        </w:rPr>
-        <w:t xml:space="preserve">        </w:t>
-      </w:r>
-      <w:proofErr w:type="gramStart"/>
-      <w:r>
-        <w:rPr>
-          <w:rFonts w:ascii="Consolas" w:hAnsi="Consolas" w:cs="Consolas"/>
-          <w:color w:val="0000FF"/>
-          <w:sz w:val="12"/>
-          <w:szCs w:val="19"/>
-          <w:highlight w:val="white"/>
-        </w:rPr>
-        <w:t>let</w:t>
-      </w:r>
-      <w:proofErr w:type="gramEnd"/>
-      <w:r>
-        <w:rPr>
-          <w:rFonts w:ascii="Consolas" w:hAnsi="Consolas" w:cs="Consolas"/>
-          <w:color w:val="000000"/>
-          <w:sz w:val="12"/>
-          <w:szCs w:val="19"/>
-          <w:highlight w:val="white"/>
-        </w:rPr>
-        <w:t xml:space="preserve"> world = </w:t>
-      </w:r>
-      <w:proofErr w:type="spellStart"/>
-      <w:r>
-        <w:rPr>
-          <w:rFonts w:ascii="Consolas" w:hAnsi="Consolas" w:cs="Consolas"/>
-          <w:color w:val="000000"/>
-          <w:sz w:val="12"/>
-          <w:szCs w:val="19"/>
-          <w:highlight w:val="white"/>
-        </w:rPr>
-        <w:t>World.addDissolveScreenFromFile</w:t>
-      </w:r>
-      <w:proofErr w:type="spellEnd"/>
-      <w:r>
-        <w:rPr>
-          <w:rFonts w:ascii="Consolas" w:hAnsi="Consolas" w:cs="Consolas"/>
-          <w:color w:val="000000"/>
-          <w:sz w:val="12"/>
-          <w:szCs w:val="19"/>
-          <w:highlight w:val="white"/>
-        </w:rPr>
-        <w:t xml:space="preserve"> </w:t>
-      </w:r>
-      <w:proofErr w:type="spellStart"/>
-      <w:r>
-        <w:rPr>
-          <w:rFonts w:ascii="Consolas" w:hAnsi="Consolas" w:cs="Consolas"/>
-          <w:color w:val="000000"/>
-          <w:sz w:val="12"/>
-          <w:szCs w:val="19"/>
-          <w:highlight w:val="white"/>
-        </w:rPr>
-        <w:t>typeof</w:t>
-      </w:r>
-      <w:proofErr w:type="spellEnd"/>
-      <w:r>
-        <w:rPr>
-          <w:rFonts w:ascii="Consolas" w:hAnsi="Consolas" w:cs="Consolas"/>
-          <w:color w:val="000000"/>
-          <w:sz w:val="12"/>
-          <w:szCs w:val="19"/>
-          <w:highlight w:val="white"/>
-        </w:rPr>
-        <w:t>&lt;</w:t>
-      </w:r>
-      <w:proofErr w:type="spellStart"/>
-      <w:r>
-        <w:rPr>
-          <w:rFonts w:ascii="Consolas" w:hAnsi="Consolas" w:cs="Consolas"/>
-          <w:color w:val="000000"/>
-          <w:sz w:val="12"/>
-          <w:szCs w:val="19"/>
-          <w:highlight w:val="white"/>
-        </w:rPr>
-        <w:t>StageScreenDispatcher</w:t>
-      </w:r>
-      <w:proofErr w:type="spellEnd"/>
-      <w:r>
-        <w:rPr>
-          <w:rFonts w:ascii="Consolas" w:hAnsi="Consolas" w:cs="Consolas"/>
-          <w:color w:val="000000"/>
-          <w:sz w:val="12"/>
-          <w:szCs w:val="19"/>
-          <w:highlight w:val="white"/>
-        </w:rPr>
-        <w:t xml:space="preserve">&gt;.Name </w:t>
-      </w:r>
-      <w:proofErr w:type="spellStart"/>
-      <w:r>
-        <w:rPr>
-          <w:rFonts w:ascii="Consolas" w:hAnsi="Consolas" w:cs="Consolas"/>
-          <w:color w:val="000000"/>
-          <w:sz w:val="12"/>
-          <w:szCs w:val="19"/>
-          <w:highlight w:val="white"/>
-        </w:rPr>
-        <w:t>StageGroupFileName</w:t>
-      </w:r>
-      <w:proofErr w:type="spellEnd"/>
-      <w:r>
-        <w:rPr>
-          <w:rFonts w:ascii="Consolas" w:hAnsi="Consolas" w:cs="Consolas"/>
-          <w:color w:val="000000"/>
-          <w:sz w:val="12"/>
-          <w:szCs w:val="19"/>
-          <w:highlight w:val="white"/>
-        </w:rPr>
-        <w:t xml:space="preserve"> (</w:t>
-      </w:r>
-      <w:proofErr w:type="spellStart"/>
-      <w:r>
-        <w:rPr>
-          <w:rFonts w:ascii="Consolas" w:hAnsi="Consolas" w:cs="Consolas"/>
-          <w:color w:val="000000"/>
-          <w:sz w:val="12"/>
-          <w:szCs w:val="19"/>
-          <w:highlight w:val="white"/>
-        </w:rPr>
-        <w:t>List.last</w:t>
-      </w:r>
-      <w:proofErr w:type="spellEnd"/>
-      <w:r>
-        <w:rPr>
-          <w:rFonts w:ascii="Consolas" w:hAnsi="Consolas" w:cs="Consolas"/>
-          <w:color w:val="000000"/>
-          <w:sz w:val="12"/>
-          <w:szCs w:val="19"/>
-          <w:highlight w:val="white"/>
-        </w:rPr>
-        <w:t xml:space="preserve"> </w:t>
-      </w:r>
-      <w:proofErr w:type="spellStart"/>
-      <w:r>
-        <w:rPr>
-          <w:rFonts w:ascii="Consolas" w:hAnsi="Consolas" w:cs="Consolas"/>
-          <w:color w:val="000000"/>
-          <w:sz w:val="12"/>
-          <w:szCs w:val="19"/>
-          <w:highlight w:val="white"/>
-        </w:rPr>
-        <w:t>StageGroupAddress</w:t>
-      </w:r>
-      <w:proofErr w:type="spellEnd"/>
-      <w:r>
-        <w:rPr>
-          <w:rFonts w:ascii="Consolas" w:hAnsi="Consolas" w:cs="Consolas"/>
-          <w:color w:val="000000"/>
-          <w:sz w:val="12"/>
-          <w:szCs w:val="19"/>
-          <w:highlight w:val="white"/>
-        </w:rPr>
-        <w:t xml:space="preserve">) </w:t>
-      </w:r>
-      <w:proofErr w:type="spellStart"/>
-      <w:r>
-        <w:rPr>
-          <w:rFonts w:ascii="Consolas" w:hAnsi="Consolas" w:cs="Consolas"/>
-          <w:color w:val="000000"/>
-          <w:sz w:val="12"/>
-          <w:szCs w:val="19"/>
-          <w:highlight w:val="white"/>
-        </w:rPr>
-        <w:t>IncomingTime</w:t>
-      </w:r>
-      <w:proofErr w:type="spellEnd"/>
-      <w:r>
-        <w:rPr>
-          <w:rFonts w:ascii="Consolas" w:hAnsi="Consolas" w:cs="Consolas"/>
-          <w:color w:val="000000"/>
-          <w:sz w:val="12"/>
-          <w:szCs w:val="19"/>
-          <w:highlight w:val="white"/>
-        </w:rPr>
-        <w:t xml:space="preserve"> </w:t>
-      </w:r>
-      <w:proofErr w:type="spellStart"/>
-      <w:r>
-        <w:rPr>
-          <w:rFonts w:ascii="Consolas" w:hAnsi="Consolas" w:cs="Consolas"/>
-          <w:color w:val="000000"/>
-          <w:sz w:val="12"/>
-          <w:szCs w:val="19"/>
-          <w:highlight w:val="white"/>
-        </w:rPr>
-        <w:t>StageOutgoingTime</w:t>
-      </w:r>
-      <w:proofErr w:type="spellEnd"/>
-      <w:r>
-        <w:rPr>
-          <w:rFonts w:ascii="Consolas" w:hAnsi="Consolas" w:cs="Consolas"/>
-          <w:color w:val="000000"/>
-          <w:sz w:val="12"/>
-          <w:szCs w:val="19"/>
-          <w:highlight w:val="white"/>
-        </w:rPr>
-        <w:t xml:space="preserve"> </w:t>
-      </w:r>
-      <w:proofErr w:type="spellStart"/>
-      <w:r>
-        <w:rPr>
-          <w:rFonts w:ascii="Consolas" w:hAnsi="Consolas" w:cs="Consolas"/>
-          <w:color w:val="000000"/>
-          <w:sz w:val="12"/>
-          <w:szCs w:val="19"/>
-          <w:highlight w:val="white"/>
-        </w:rPr>
-        <w:t>StageAddress</w:t>
-      </w:r>
-      <w:proofErr w:type="spellEnd"/>
-      <w:r>
-        <w:rPr>
-          <w:rFonts w:ascii="Consolas" w:hAnsi="Consolas" w:cs="Consolas"/>
-          <w:color w:val="000000"/>
-          <w:sz w:val="12"/>
-          <w:szCs w:val="19"/>
-          <w:highlight w:val="white"/>
-        </w:rPr>
-        <w:t xml:space="preserve"> world</w:t>
-      </w:r>
-    </w:p>
-    <w:p>
-      <w:pPr>
-        <w:autoSpaceDE w:val="0"/>
-        <w:autoSpaceDN w:val="0"/>
-        <w:adjustRightInd w:val="0"/>
-        <w:spacing w:after="0" w:line="240" w:lineRule="auto"/>
-        <w:rPr>
-          <w:rFonts w:ascii="Consolas" w:hAnsi="Consolas" w:cs="Consolas"/>
-          <w:color w:val="000000"/>
-          <w:sz w:val="12"/>
-          <w:szCs w:val="19"/>
-          <w:highlight w:val="white"/>
-        </w:rPr>
-      </w:pPr>
-      <w:r>
-        <w:rPr>
-          <w:rFonts w:ascii="Consolas" w:hAnsi="Consolas" w:cs="Consolas"/>
-          <w:color w:val="000000"/>
-          <w:sz w:val="12"/>
-          <w:szCs w:val="19"/>
-          <w:highlight w:val="white"/>
-        </w:rPr>
-        <w:t xml:space="preserve">        </w:t>
-      </w:r>
-      <w:proofErr w:type="spellStart"/>
-      <w:r>
-        <w:rPr>
-          <w:rFonts w:ascii="Consolas" w:hAnsi="Consolas" w:cs="Consolas"/>
-          <w:color w:val="000000"/>
-          <w:sz w:val="12"/>
-          <w:szCs w:val="19"/>
-          <w:highlight w:val="white"/>
-        </w:rPr>
-        <w:t>World.</w:t>
-      </w:r>
-      <w:r>
-        <w:rPr>
-          <w:rFonts w:ascii="Consolas" w:hAnsi="Consolas" w:cs="Consolas"/>
-          <w:color w:val="000000"/>
-          <w:sz w:val="12"/>
-          <w:szCs w:val="19"/>
-          <w:highlight w:val="white"/>
-        </w:rPr>
-        <w:t>observe</w:t>
-      </w:r>
-      <w:proofErr w:type="spellEnd"/>
+      <w:r>
+        <w:rPr>
+          <w:rFonts w:ascii="Consolas" w:hAnsi="Consolas" w:cs="Consolas"/>
+          <w:color w:val="000000"/>
+          <w:sz w:val="12"/>
+          <w:szCs w:val="19"/>
+          <w:highlight w:val="white"/>
+        </w:rPr>
+        <w:t xml:space="preserve">        World.</w:t>
+      </w:r>
+      <w:r>
+        <w:rPr>
+          <w:rFonts w:ascii="Consolas" w:hAnsi="Consolas" w:cs="Consolas"/>
+          <w:color w:val="000000"/>
+          <w:sz w:val="12"/>
+          <w:szCs w:val="19"/>
+          <w:highlight w:val="white"/>
+        </w:rPr>
+        <w:t>subscribe4</w:t>
+      </w:r>
       <w:r>
         <w:rPr>
           <w:rFonts w:ascii="Consolas" w:hAnsi="Consolas" w:cs="Consolas"/>
@@ -18651,13 +18631,11 @@
       <w:pPr>
         <w:pStyle w:val="Heading1"/>
       </w:pPr>
-      <w:bookmarkStart w:id="11" w:name="_Toc391820637"/>
-      <w:bookmarkStart w:id="12" w:name="_GoBack"/>
+      <w:bookmarkStart w:id="12" w:name="_Toc391820637"/>
+      <w:r>
+        <w:t>The Game Engine</w:t>
+      </w:r>
       <w:bookmarkEnd w:id="12"/>
-      <w:r>
-        <w:t>The Game Engine</w:t>
-      </w:r>
-      <w:bookmarkEnd w:id="11"/>
     </w:p>
     <w:p/>
     <w:p>
@@ -20630,7 +20608,7 @@
           <w:rPr>
             <w:noProof/>
           </w:rPr>
-          <w:t>15</w:t>
+          <w:t>14</w:t>
         </w:r>
         <w:r>
           <w:rPr>

</xml_diff>

<commit_message>
Nu doc update. Hack notation.
</commit_message>
<xml_diff>
--- a/Nu/Documentation/Nu Game Engine.docx
+++ b/Nu/Documentation/Nu Game Engine.docx
@@ -14381,7 +14381,49 @@
           <w:szCs w:val="19"/>
           <w:highlight w:val="white"/>
         </w:rPr>
-        <w:t xml:space="preserve"> ())</w:t>
+        <w:t xml:space="preserve"> </w:t>
+      </w:r>
+      <w:r>
+        <w:rPr>
+          <w:rFonts w:ascii="Consolas" w:hAnsi="Consolas" w:cs="Consolas"/>
+          <w:color w:val="0000FF"/>
+          <w:sz w:val="16"/>
+          <w:szCs w:val="19"/>
+          <w:highlight w:val="white"/>
+        </w:rPr>
+        <w:t>f</w:t>
+      </w:r>
+      <w:r>
+        <w:rPr>
+          <w:rFonts w:ascii="Consolas" w:hAnsi="Consolas" w:cs="Consolas"/>
+          <w:color w:val="0000FF"/>
+          <w:sz w:val="16"/>
+          <w:szCs w:val="19"/>
+          <w:highlight w:val="white"/>
+        </w:rPr>
+        <w:t>alse</w:t>
+      </w:r>
+      <w:bookmarkStart w:id="11" w:name="_GoBack"/>
+      <w:bookmarkEnd w:id="11"/>
+      <w:r>
+        <w:rPr>
+          <w:rFonts w:ascii="Consolas" w:hAnsi="Consolas" w:cs="Consolas"/>
+          <w:color w:val="000000"/>
+          <w:sz w:val="16"/>
+          <w:szCs w:val="19"/>
+          <w:highlight w:val="white"/>
+        </w:rPr>
+        <w:t xml:space="preserve"> </w:t>
+      </w:r>
+      <w:r>
+        <w:rPr>
+          <w:rFonts w:ascii="Consolas" w:hAnsi="Consolas" w:cs="Consolas"/>
+          <w:color w:val="000000"/>
+          <w:sz w:val="16"/>
+          <w:szCs w:val="19"/>
+          <w:highlight w:val="white"/>
+        </w:rPr>
+        <w:t>())</w:t>
       </w:r>
     </w:p>
     <w:p>
@@ -19905,11 +19947,11 @@
       <w:pPr>
         <w:pStyle w:val="Heading1"/>
       </w:pPr>
-      <w:bookmarkStart w:id="11" w:name="_Toc394235558"/>
+      <w:bookmarkStart w:id="12" w:name="_Toc394235558"/>
       <w:r>
         <w:t>The Game Engine</w:t>
       </w:r>
-      <w:bookmarkEnd w:id="11"/>
+      <w:bookmarkEnd w:id="12"/>
     </w:p>
     <w:p/>
     <w:p>
@@ -20462,11 +20504,11 @@
       <w:pPr>
         <w:pStyle w:val="Heading2"/>
       </w:pPr>
-      <w:bookmarkStart w:id="12" w:name="_Toc394235559"/>
+      <w:bookmarkStart w:id="13" w:name="_Toc394235559"/>
       <w:r>
         <w:t>World</w:t>
       </w:r>
-      <w:bookmarkEnd w:id="12"/>
+      <w:bookmarkEnd w:id="13"/>
     </w:p>
     <w:p>
       <w:r>
@@ -20576,12 +20618,12 @@
       <w:pPr>
         <w:pStyle w:val="Heading2"/>
       </w:pPr>
-      <w:bookmarkStart w:id="13" w:name="_Toc394235560"/>
+      <w:bookmarkStart w:id="14" w:name="_Toc394235560"/>
       <w:r>
         <w:lastRenderedPageBreak/>
         <w:t>Screen</w:t>
       </w:r>
-      <w:bookmarkEnd w:id="13"/>
+      <w:bookmarkEnd w:id="14"/>
     </w:p>
     <w:p>
       <w:r>
@@ -20660,11 +20702,11 @@
       <w:pPr>
         <w:pStyle w:val="Heading2"/>
       </w:pPr>
-      <w:bookmarkStart w:id="14" w:name="_Toc394235561"/>
+      <w:bookmarkStart w:id="15" w:name="_Toc394235561"/>
       <w:r>
         <w:t>Transition(s)</w:t>
       </w:r>
-      <w:bookmarkEnd w:id="14"/>
+      <w:bookmarkEnd w:id="15"/>
     </w:p>
     <w:p>
       <w:r>
@@ -20713,11 +20755,11 @@
       <w:pPr>
         <w:pStyle w:val="Heading2"/>
       </w:pPr>
-      <w:bookmarkStart w:id="15" w:name="_Toc394235562"/>
+      <w:bookmarkStart w:id="16" w:name="_Toc394235562"/>
       <w:r>
         <w:t>Group</w:t>
       </w:r>
-      <w:bookmarkEnd w:id="15"/>
+      <w:bookmarkEnd w:id="16"/>
     </w:p>
     <w:p>
       <w:r>
@@ -20757,11 +20799,11 @@
       <w:pPr>
         <w:pStyle w:val="Heading2"/>
       </w:pPr>
-      <w:bookmarkStart w:id="16" w:name="_Toc394235563"/>
+      <w:bookmarkStart w:id="17" w:name="_Toc394235563"/>
       <w:r>
         <w:t>Entity</w:t>
       </w:r>
-      <w:bookmarkEnd w:id="16"/>
+      <w:bookmarkEnd w:id="17"/>
     </w:p>
     <w:p>
       <w:r>
@@ -20823,22 +20865,22 @@
       <w:pPr>
         <w:pStyle w:val="Heading1"/>
       </w:pPr>
-      <w:bookmarkStart w:id="17" w:name="_Toc394235564"/>
+      <w:bookmarkStart w:id="18" w:name="_Toc394235564"/>
       <w:r>
         <w:t>Engine Details</w:t>
       </w:r>
-      <w:bookmarkEnd w:id="17"/>
+      <w:bookmarkEnd w:id="18"/>
     </w:p>
     <w:p/>
     <w:p>
       <w:pPr>
         <w:pStyle w:val="Heading2"/>
       </w:pPr>
-      <w:bookmarkStart w:id="18" w:name="_Toc394235565"/>
+      <w:bookmarkStart w:id="19" w:name="_Toc394235565"/>
       <w:r>
         <w:t>Addresses</w:t>
       </w:r>
-      <w:bookmarkEnd w:id="18"/>
+      <w:bookmarkEnd w:id="19"/>
     </w:p>
     <w:p>
       <w:r>
@@ -20916,11 +20958,11 @@
       <w:pPr>
         <w:pStyle w:val="Heading2"/>
       </w:pPr>
-      <w:bookmarkStart w:id="19" w:name="_Toc394235566"/>
+      <w:bookmarkStart w:id="20" w:name="_Toc394235566"/>
       <w:r>
         <w:t>Transformations</w:t>
       </w:r>
-      <w:bookmarkEnd w:id="19"/>
+      <w:bookmarkEnd w:id="20"/>
     </w:p>
     <w:p>
       <w:r>
@@ -21685,7 +21727,7 @@
       <w:pPr>
         <w:pStyle w:val="Heading2"/>
       </w:pPr>
-      <w:bookmarkStart w:id="20" w:name="_Toc394235567"/>
+      <w:bookmarkStart w:id="21" w:name="_Toc394235567"/>
       <w:proofErr w:type="spellStart"/>
       <w:r>
         <w:t>XDispatchers</w:t>
@@ -21710,7 +21752,7 @@
       <w:r>
         <w:t xml:space="preserve"> system</w:t>
       </w:r>
-      <w:bookmarkEnd w:id="20"/>
+      <w:bookmarkEnd w:id="21"/>
     </w:p>
     <w:p/>
     <w:p>
@@ -21725,11 +21767,11 @@
       <w:pPr>
         <w:pStyle w:val="Heading2"/>
       </w:pPr>
-      <w:bookmarkStart w:id="21" w:name="_Toc394235568"/>
+      <w:bookmarkStart w:id="22" w:name="_Toc394235568"/>
       <w:r>
         <w:t>Facets</w:t>
       </w:r>
-      <w:bookmarkEnd w:id="21"/>
+      <w:bookmarkEnd w:id="22"/>
     </w:p>
     <w:p/>
     <w:p>
@@ -33532,8 +33574,6 @@
         </w:rPr>
         <w:t xml:space="preserve">            </w:t>
       </w:r>
-      <w:bookmarkStart w:id="22" w:name="_GoBack"/>
-      <w:bookmarkEnd w:id="22"/>
       <w:proofErr w:type="spellStart"/>
       <w:r>
         <w:rPr>
@@ -35015,7 +35055,7 @@
 </file>
 
 <file path=customXml/itemProps1.xml><?xml version="1.0" encoding="utf-8"?>
-<ds:datastoreItem xmlns:ds="http://schemas.openxmlformats.org/officeDocument/2006/customXml" ds:itemID="{67E27CCE-69C2-472A-9811-56090C5EC2AE}">
+<ds:datastoreItem xmlns:ds="http://schemas.openxmlformats.org/officeDocument/2006/customXml" ds:itemID="{082CADA2-5AD3-4B9E-BE1E-0D9714DAAA5E}">
   <ds:schemaRefs>
     <ds:schemaRef ds:uri="http://schemas.openxmlformats.org/officeDocument/2006/bibliography"/>
   </ds:schemaRefs>

</xml_diff>

<commit_message>
Added NuGame project template installer. Added instructions on creating a NuGame project with said template.
</commit_message>
<xml_diff>
--- a/Nu/Documentation/Nu Game Engine.docx
+++ b/Nu/Documentation/Nu Game Engine.docx
@@ -50,7 +50,7 @@
           <w:noProof/>
         </w:rPr>
       </w:pPr>
-      <w:bookmarkStart w:id="0" w:name="_Toc394235547"/>
+      <w:bookmarkStart w:id="0" w:name="_Toc397019233"/>
       <w:r>
         <w:lastRenderedPageBreak/>
         <w:t>Table of Contents</w:t>
@@ -102,7 +102,7 @@
         <w:rPr>
           <w:noProof/>
         </w:rPr>
-        <w:instrText xml:space="preserve"> PAGEREF _Toc394235547 \h </w:instrText>
+        <w:instrText xml:space="preserve"> PAGEREF _Toc397019233 \h </w:instrText>
       </w:r>
       <w:r>
         <w:rPr>
@@ -164,7 +164,7 @@
         <w:rPr>
           <w:noProof/>
         </w:rPr>
-        <w:instrText xml:space="preserve"> PAGEREF _Toc394235548 \h </w:instrText>
+        <w:instrText xml:space="preserve"> PAGEREF _Toc397019234 \h </w:instrText>
       </w:r>
       <w:r>
         <w:rPr>
@@ -226,7 +226,7 @@
         <w:rPr>
           <w:noProof/>
         </w:rPr>
-        <w:instrText xml:space="preserve"> PAGEREF _Toc394235549 \h </w:instrText>
+        <w:instrText xml:space="preserve"> PAGEREF _Toc397019235 \h </w:instrText>
       </w:r>
       <w:r>
         <w:rPr>
@@ -288,7 +288,7 @@
         <w:rPr>
           <w:noProof/>
         </w:rPr>
-        <w:instrText xml:space="preserve"> PAGEREF _Toc394235550 \h </w:instrText>
+        <w:instrText xml:space="preserve"> PAGEREF _Toc397019236 \h </w:instrText>
       </w:r>
       <w:r>
         <w:rPr>
@@ -350,7 +350,7 @@
         <w:rPr>
           <w:noProof/>
         </w:rPr>
-        <w:instrText xml:space="preserve"> PAGEREF _Toc394235551 \h </w:instrText>
+        <w:instrText xml:space="preserve"> PAGEREF _Toc397019237 \h </w:instrText>
       </w:r>
       <w:r>
         <w:rPr>
@@ -412,7 +412,7 @@
         <w:rPr>
           <w:noProof/>
         </w:rPr>
-        <w:instrText xml:space="preserve"> PAGEREF _Toc394235552 \h </w:instrText>
+        <w:instrText xml:space="preserve"> PAGEREF _Toc397019238 \h </w:instrText>
       </w:r>
       <w:r>
         <w:rPr>
@@ -474,7 +474,7 @@
         <w:rPr>
           <w:noProof/>
         </w:rPr>
-        <w:instrText xml:space="preserve"> PAGEREF _Toc394235553 \h </w:instrText>
+        <w:instrText xml:space="preserve"> PAGEREF _Toc397019239 \h </w:instrText>
       </w:r>
       <w:r>
         <w:rPr>
@@ -518,7 +518,7 @@
         <w:rPr>
           <w:noProof/>
         </w:rPr>
-        <w:t>Running the Nu Project (Nu.exe)</w:t>
+        <w:t>Creating your own Nu game Project</w:t>
       </w:r>
       <w:r>
         <w:rPr>
@@ -536,7 +536,7 @@
         <w:rPr>
           <w:noProof/>
         </w:rPr>
-        <w:instrText xml:space="preserve"> PAGEREF _Toc394235554 \h </w:instrText>
+        <w:instrText xml:space="preserve"> PAGEREF _Toc397019240 \h </w:instrText>
       </w:r>
       <w:r>
         <w:rPr>
@@ -598,7 +598,7 @@
         <w:rPr>
           <w:noProof/>
         </w:rPr>
-        <w:instrText xml:space="preserve"> PAGEREF _Toc394235555 \h </w:instrText>
+        <w:instrText xml:space="preserve"> PAGEREF _Toc397019241 \h </w:instrText>
       </w:r>
       <w:r>
         <w:rPr>
@@ -615,7 +615,7 @@
         <w:rPr>
           <w:noProof/>
         </w:rPr>
-        <w:t>6</w:t>
+        <w:t>8</w:t>
       </w:r>
       <w:r>
         <w:rPr>
@@ -660,7 +660,7 @@
         <w:rPr>
           <w:noProof/>
         </w:rPr>
-        <w:instrText xml:space="preserve"> PAGEREF _Toc394235556 \h </w:instrText>
+        <w:instrText xml:space="preserve"> PAGEREF _Toc397019242 \h </w:instrText>
       </w:r>
       <w:r>
         <w:rPr>
@@ -677,7 +677,7 @@
         <w:rPr>
           <w:noProof/>
         </w:rPr>
-        <w:t>7</w:t>
+        <w:t>9</w:t>
       </w:r>
       <w:r>
         <w:rPr>
@@ -722,7 +722,7 @@
         <w:rPr>
           <w:noProof/>
         </w:rPr>
-        <w:instrText xml:space="preserve"> PAGEREF _Toc394235557 \h </w:instrText>
+        <w:instrText xml:space="preserve"> PAGEREF _Toc397019243 \h </w:instrText>
       </w:r>
       <w:r>
         <w:rPr>
@@ -739,7 +739,7 @@
         <w:rPr>
           <w:noProof/>
         </w:rPr>
-        <w:t>12</w:t>
+        <w:t>14</w:t>
       </w:r>
       <w:r>
         <w:rPr>
@@ -784,7 +784,7 @@
         <w:rPr>
           <w:noProof/>
         </w:rPr>
-        <w:instrText xml:space="preserve"> PAGEREF _Toc394235558 \h </w:instrText>
+        <w:instrText xml:space="preserve"> PAGEREF _Toc397019244 \h </w:instrText>
       </w:r>
       <w:r>
         <w:rPr>
@@ -801,7 +801,7 @@
         <w:rPr>
           <w:noProof/>
         </w:rPr>
-        <w:t>15</w:t>
+        <w:t>17</w:t>
       </w:r>
       <w:r>
         <w:rPr>
@@ -846,7 +846,7 @@
         <w:rPr>
           <w:noProof/>
         </w:rPr>
-        <w:instrText xml:space="preserve"> PAGEREF _Toc394235559 \h </w:instrText>
+        <w:instrText xml:space="preserve"> PAGEREF _Toc397019245 \h </w:instrText>
       </w:r>
       <w:r>
         <w:rPr>
@@ -863,7 +863,7 @@
         <w:rPr>
           <w:noProof/>
         </w:rPr>
-        <w:t>15</w:t>
+        <w:t>17</w:t>
       </w:r>
       <w:r>
         <w:rPr>
@@ -908,7 +908,7 @@
         <w:rPr>
           <w:noProof/>
         </w:rPr>
-        <w:instrText xml:space="preserve"> PAGEREF _Toc394235560 \h </w:instrText>
+        <w:instrText xml:space="preserve"> PAGEREF _Toc397019246 \h </w:instrText>
       </w:r>
       <w:r>
         <w:rPr>
@@ -925,7 +925,7 @@
         <w:rPr>
           <w:noProof/>
         </w:rPr>
-        <w:t>16</w:t>
+        <w:t>18</w:t>
       </w:r>
       <w:r>
         <w:rPr>
@@ -970,7 +970,7 @@
         <w:rPr>
           <w:noProof/>
         </w:rPr>
-        <w:instrText xml:space="preserve"> PAGEREF _Toc394235561 \h </w:instrText>
+        <w:instrText xml:space="preserve"> PAGEREF _Toc397019247 \h </w:instrText>
       </w:r>
       <w:r>
         <w:rPr>
@@ -987,7 +987,7 @@
         <w:rPr>
           <w:noProof/>
         </w:rPr>
-        <w:t>16</w:t>
+        <w:t>18</w:t>
       </w:r>
       <w:r>
         <w:rPr>
@@ -1032,7 +1032,7 @@
         <w:rPr>
           <w:noProof/>
         </w:rPr>
-        <w:instrText xml:space="preserve"> PAGEREF _Toc394235562 \h </w:instrText>
+        <w:instrText xml:space="preserve"> PAGEREF _Toc397019248 \h </w:instrText>
       </w:r>
       <w:r>
         <w:rPr>
@@ -1049,7 +1049,7 @@
         <w:rPr>
           <w:noProof/>
         </w:rPr>
-        <w:t>16</w:t>
+        <w:t>18</w:t>
       </w:r>
       <w:r>
         <w:rPr>
@@ -1094,7 +1094,7 @@
         <w:rPr>
           <w:noProof/>
         </w:rPr>
-        <w:instrText xml:space="preserve"> PAGEREF _Toc394235563 \h </w:instrText>
+        <w:instrText xml:space="preserve"> PAGEREF _Toc397019249 \h </w:instrText>
       </w:r>
       <w:r>
         <w:rPr>
@@ -1111,7 +1111,7 @@
         <w:rPr>
           <w:noProof/>
         </w:rPr>
-        <w:t>16</w:t>
+        <w:t>18</w:t>
       </w:r>
       <w:r>
         <w:rPr>
@@ -1156,7 +1156,7 @@
         <w:rPr>
           <w:noProof/>
         </w:rPr>
-        <w:instrText xml:space="preserve"> PAGEREF _Toc394235564 \h </w:instrText>
+        <w:instrText xml:space="preserve"> PAGEREF _Toc397019250 \h </w:instrText>
       </w:r>
       <w:r>
         <w:rPr>
@@ -1173,7 +1173,7 @@
         <w:rPr>
           <w:noProof/>
         </w:rPr>
-        <w:t>16</w:t>
+        <w:t>18</w:t>
       </w:r>
       <w:r>
         <w:rPr>
@@ -1218,7 +1218,7 @@
         <w:rPr>
           <w:noProof/>
         </w:rPr>
-        <w:instrText xml:space="preserve"> PAGEREF _Toc394235565 \h </w:instrText>
+        <w:instrText xml:space="preserve"> PAGEREF _Toc397019251 \h </w:instrText>
       </w:r>
       <w:r>
         <w:rPr>
@@ -1235,7 +1235,7 @@
         <w:rPr>
           <w:noProof/>
         </w:rPr>
-        <w:t>16</w:t>
+        <w:t>18</w:t>
       </w:r>
       <w:r>
         <w:rPr>
@@ -1280,7 +1280,7 @@
         <w:rPr>
           <w:noProof/>
         </w:rPr>
-        <w:instrText xml:space="preserve"> PAGEREF _Toc394235566 \h </w:instrText>
+        <w:instrText xml:space="preserve"> PAGEREF _Toc397019252 \h </w:instrText>
       </w:r>
       <w:r>
         <w:rPr>
@@ -1297,7 +1297,7 @@
         <w:rPr>
           <w:noProof/>
         </w:rPr>
-        <w:t>16</w:t>
+        <w:t>18</w:t>
       </w:r>
       <w:r>
         <w:rPr>
@@ -1342,7 +1342,7 @@
         <w:rPr>
           <w:noProof/>
         </w:rPr>
-        <w:instrText xml:space="preserve"> PAGEREF _Toc394235567 \h </w:instrText>
+        <w:instrText xml:space="preserve"> PAGEREF _Toc397019253 \h </w:instrText>
       </w:r>
       <w:r>
         <w:rPr>
@@ -1359,7 +1359,7 @@
         <w:rPr>
           <w:noProof/>
         </w:rPr>
-        <w:t>17</w:t>
+        <w:t>19</w:t>
       </w:r>
       <w:r>
         <w:rPr>
@@ -1404,7 +1404,7 @@
         <w:rPr>
           <w:noProof/>
         </w:rPr>
-        <w:instrText xml:space="preserve"> PAGEREF _Toc394235568 \h </w:instrText>
+        <w:instrText xml:space="preserve"> PAGEREF _Toc397019254 \h </w:instrText>
       </w:r>
       <w:r>
         <w:rPr>
@@ -1421,7 +1421,7 @@
         <w:rPr>
           <w:noProof/>
         </w:rPr>
-        <w:t>17</w:t>
+        <w:t>19</w:t>
       </w:r>
       <w:r>
         <w:rPr>
@@ -1466,7 +1466,7 @@
         <w:rPr>
           <w:noProof/>
         </w:rPr>
-        <w:instrText xml:space="preserve"> PAGEREF _Toc394235569 \h </w:instrText>
+        <w:instrText xml:space="preserve"> PAGEREF _Toc397019255 \h </w:instrText>
       </w:r>
       <w:r>
         <w:rPr>
@@ -1483,7 +1483,7 @@
         <w:rPr>
           <w:noProof/>
         </w:rPr>
-        <w:t>20</w:t>
+        <w:t>22</w:t>
       </w:r>
       <w:r>
         <w:rPr>
@@ -1510,6 +1510,68 @@
         <w:rPr>
           <w:noProof/>
         </w:rPr>
+        <w:t>Serialization and Overlays</w:t>
+      </w:r>
+      <w:r>
+        <w:rPr>
+          <w:noProof/>
+        </w:rPr>
+        <w:tab/>
+      </w:r>
+      <w:r>
+        <w:rPr>
+          <w:noProof/>
+        </w:rPr>
+        <w:fldChar w:fldCharType="begin"/>
+      </w:r>
+      <w:r>
+        <w:rPr>
+          <w:noProof/>
+        </w:rPr>
+        <w:instrText xml:space="preserve"> PAGEREF _Toc397019256 \h </w:instrText>
+      </w:r>
+      <w:r>
+        <w:rPr>
+          <w:noProof/>
+        </w:rPr>
+      </w:r>
+      <w:r>
+        <w:rPr>
+          <w:noProof/>
+        </w:rPr>
+        <w:fldChar w:fldCharType="separate"/>
+      </w:r>
+      <w:r>
+        <w:rPr>
+          <w:noProof/>
+        </w:rPr>
+        <w:t>22</w:t>
+      </w:r>
+      <w:r>
+        <w:rPr>
+          <w:noProof/>
+        </w:rPr>
+        <w:fldChar w:fldCharType="end"/>
+      </w:r>
+    </w:p>
+    <w:p>
+      <w:pPr>
+        <w:pStyle w:val="TOC2"/>
+        <w:tabs>
+          <w:tab w:val="right" w:leader="dot" w:pos="10070"/>
+        </w:tabs>
+        <w:rPr>
+          <w:rFonts w:asciiTheme="minorHAnsi" w:eastAsiaTheme="minorEastAsia" w:hAnsiTheme="minorHAnsi" w:cstheme="minorBidi"/>
+          <w:noProof/>
+          <w:sz w:val="22"/>
+          <w:szCs w:val="22"/>
+          <w:lang w:eastAsia="en-US"/>
+        </w:rPr>
+      </w:pPr>
+      <w:r>
+        <w:rPr>
+          <w:noProof/>
+        </w:rPr>
         <w:t>Subsystems and Message Queues</w:t>
       </w:r>
       <w:r>
@@ -1528,7 +1590,7 @@
         <w:rPr>
           <w:noProof/>
         </w:rPr>
-        <w:instrText xml:space="preserve"> PAGEREF _Toc394235570 \h </w:instrText>
+        <w:instrText xml:space="preserve"> PAGEREF _Toc397019257 \h </w:instrText>
       </w:r>
       <w:r>
         <w:rPr>
@@ -1545,7 +1607,7 @@
         <w:rPr>
           <w:noProof/>
         </w:rPr>
-        <w:t>20</w:t>
+        <w:t>22</w:t>
       </w:r>
       <w:r>
         <w:rPr>
@@ -1566,7 +1628,7 @@
       <w:pPr>
         <w:pStyle w:val="Heading1"/>
       </w:pPr>
-      <w:bookmarkStart w:id="1" w:name="_Toc394235548"/>
+      <w:bookmarkStart w:id="1" w:name="_Toc397019234"/>
       <w:r>
         <w:lastRenderedPageBreak/>
         <w:t>What’s It All About?</w:t>
@@ -1645,7 +1707,7 @@
           <w:b/>
         </w:rPr>
       </w:pPr>
-      <w:bookmarkStart w:id="2" w:name="_Toc394235549"/>
+      <w:bookmarkStart w:id="2" w:name="_Toc397019235"/>
       <w:r>
         <w:rPr>
           <w:rStyle w:val="Heading2Char"/>
@@ -1731,7 +1793,7 @@
           <w:b/>
         </w:rPr>
       </w:pPr>
-      <w:bookmarkStart w:id="3" w:name="_Toc394235550"/>
+      <w:bookmarkStart w:id="3" w:name="_Toc397019236"/>
       <w:r>
         <w:rPr>
           <w:rStyle w:val="Heading2Char"/>
@@ -1804,7 +1866,7 @@
           <w:rStyle w:val="Heading2Char"/>
         </w:rPr>
       </w:pPr>
-      <w:bookmarkStart w:id="4" w:name="_Toc394235551"/>
+      <w:bookmarkStart w:id="4" w:name="_Toc397019237"/>
       <w:r>
         <w:rPr>
           <w:rStyle w:val="Heading2Char"/>
@@ -1850,7 +1912,7 @@
           <w:rStyle w:val="Heading2Char"/>
         </w:rPr>
       </w:pPr>
-      <w:bookmarkStart w:id="5" w:name="_Toc394235552"/>
+      <w:bookmarkStart w:id="5" w:name="_Toc397019238"/>
       <w:r>
         <w:rPr>
           <w:rStyle w:val="Heading2Char"/>
@@ -1937,7 +1999,7 @@
       <w:pPr>
         <w:pStyle w:val="Heading1"/>
       </w:pPr>
-      <w:bookmarkStart w:id="6" w:name="_Toc394235553"/>
+      <w:bookmarkStart w:id="6" w:name="_Toc397019239"/>
       <w:r>
         <w:t>Getting Started</w:t>
       </w:r>
@@ -2387,89 +2449,150 @@
       <w:r>
         <w:t>.</w:t>
       </w:r>
-      <w:bookmarkStart w:id="7" w:name="_Toc394235554"/>
+    </w:p>
+    <w:p>
+      <w:r>
+        <w:t xml:space="preserve">Once the solution builds successfully, ensure that the </w:t>
+      </w:r>
+      <w:proofErr w:type="spellStart"/>
+      <w:r>
+        <w:rPr>
+          <w:b/>
+        </w:rPr>
+        <w:t>BlazeVector</w:t>
+      </w:r>
+      <w:proofErr w:type="spellEnd"/>
+      <w:r>
+        <w:t xml:space="preserve"> project is set as the </w:t>
+      </w:r>
+      <w:proofErr w:type="spellStart"/>
+      <w:r>
+        <w:t>StartUp</w:t>
+      </w:r>
+      <w:proofErr w:type="spellEnd"/>
+      <w:r>
+        <w:t xml:space="preserve"> project, </w:t>
+      </w:r>
+      <w:r>
+        <w:t>and</w:t>
+      </w:r>
+      <w:r>
+        <w:t xml:space="preserve"> then run the game by pressing</w:t>
+      </w:r>
+      <w:r>
+        <w:t xml:space="preserve"> the</w:t>
+      </w:r>
+      <w:r>
+        <w:t xml:space="preserve"> </w:t>
+      </w:r>
+      <w:r>
+        <w:rPr>
+          <w:color w:val="76923C" w:themeColor="accent3" w:themeShade="BF"/>
+        </w:rPr>
+        <w:t>|&gt;</w:t>
+      </w:r>
+      <w:r>
+        <w:t xml:space="preserve"> Start button in Visual Studio</w:t>
+      </w:r>
+      <w:r>
+        <w:t>.</w:t>
+      </w:r>
       <w:r>
         <w:br w:type="page"/>
       </w:r>
+      <w:bookmarkStart w:id="7" w:name="_GoBack"/>
+      <w:bookmarkEnd w:id="7"/>
     </w:p>
     <w:p>
       <w:pPr>
         <w:pStyle w:val="Heading1"/>
       </w:pPr>
+      <w:bookmarkStart w:id="8" w:name="_Toc397019240"/>
       <w:r>
         <w:lastRenderedPageBreak/>
-        <w:t>Running the Nu Project (Nu.exe)</w:t>
-      </w:r>
-      <w:bookmarkEnd w:id="7"/>
+        <w:t>Creating your own</w:t>
+      </w:r>
+      <w:r>
+        <w:t xml:space="preserve"> Nu </w:t>
+      </w:r>
+      <w:r>
+        <w:t xml:space="preserve">game </w:t>
+      </w:r>
+      <w:r>
+        <w:t>Project</w:t>
+      </w:r>
+      <w:bookmarkEnd w:id="8"/>
     </w:p>
     <w:p/>
     <w:p>
       <w:r>
-        <w:t xml:space="preserve">Once you have built the solution, try running the standalone engine by setting the Nu project as the </w:t>
-      </w:r>
-      <w:proofErr w:type="spellStart"/>
-      <w:r>
-        <w:t>StartUp</w:t>
-      </w:r>
-      <w:proofErr w:type="spellEnd"/>
-      <w:r>
-        <w:t xml:space="preserve"> Project, and then running.</w:t>
-      </w:r>
-    </w:p>
-    <w:p>
-      <w:r>
-        <w:t>When the app is run from Visual Studio</w:t>
-      </w:r>
-      <w:r>
-        <w:t>, you</w:t>
-      </w:r>
-      <w:r>
-        <w:t>’ll</w:t>
-      </w:r>
-      <w:r>
-        <w:t xml:space="preserve"> notice </w:t>
-      </w:r>
-      <w:r>
-        <w:t>a window popping</w:t>
-      </w:r>
-      <w:r>
-        <w:t xml:space="preserve"> up</w:t>
-      </w:r>
-      <w:r>
-        <w:t xml:space="preserve"> that is</w:t>
-      </w:r>
-      <w:r>
-        <w:t xml:space="preserve"> filled with a nice </w:t>
-      </w:r>
-      <w:r>
-        <w:t>white color</w:t>
+        <w:t>Next, let’s build your own game project using the Nu Game Engine.</w:t>
+      </w:r>
+    </w:p>
+    <w:p>
+      <w:r>
+        <w:t>First, navigate to the ./</w:t>
+      </w:r>
+      <w:r>
+        <w:t>Nu</w:t>
+      </w:r>
+      <w:r>
+        <w:t>/</w:t>
+      </w:r>
+      <w:r>
+        <w:t>Nu</w:t>
+      </w:r>
+      <w:r>
+        <w:t>/</w:t>
+      </w:r>
+      <w:proofErr w:type="spellStart"/>
+      <w:r>
+        <w:t>NuTemplateExport</w:t>
+      </w:r>
+      <w:proofErr w:type="spellEnd"/>
+      <w:r>
+        <w:t xml:space="preserve"> folder and double-click the </w:t>
+      </w:r>
+      <w:r>
+        <w:rPr>
+          <w:b/>
+        </w:rPr>
+        <w:t>Install.bat</w:t>
+      </w:r>
+      <w:r>
+        <w:t xml:space="preserve"> file. This will install the </w:t>
+      </w:r>
+      <w:proofErr w:type="spellStart"/>
+      <w:r>
+        <w:t>NuGame</w:t>
+      </w:r>
+      <w:proofErr w:type="spellEnd"/>
+      <w:r>
+        <w:t xml:space="preserve"> Visual Studio project template</w:t>
       </w:r>
       <w:r>
         <w:t>.</w:t>
       </w:r>
-      <w:r>
-        <w:t xml:space="preserve"> By default, Nu does nothing but clear the frame buffer with </w:t>
-      </w:r>
-      <w:r>
-        <w:t>white</w:t>
-      </w:r>
-      <w:r>
-        <w:t xml:space="preserve"> pixels</w:t>
-      </w:r>
-      <w:r>
-        <w:t xml:space="preserve">. There is no interactivity </w:t>
-      </w:r>
-      <w:r>
-        <w:t>in this program</w:t>
-      </w:r>
-      <w:r>
-        <w:t xml:space="preserve">, as the engine is not </w:t>
-      </w:r>
-      <w:r>
-        <w:t xml:space="preserve">yet </w:t>
-      </w:r>
-      <w:r>
-        <w:t>being told to do anything.</w:t>
+    </w:p>
+    <w:p>
+      <w:r>
+        <w:t xml:space="preserve">Now, back in the </w:t>
+      </w:r>
+      <w:proofErr w:type="spellStart"/>
+      <w:r>
+        <w:t>BlazeVector</w:t>
+      </w:r>
+      <w:proofErr w:type="spellEnd"/>
+      <w:r>
+        <w:t xml:space="preserve"> solution in Visual Studio, click File -&gt; Add -&gt; New Project. Under the Visual F# category, select the </w:t>
+      </w:r>
+      <w:proofErr w:type="spellStart"/>
+      <w:r>
+        <w:t>NuGame</w:t>
+      </w:r>
+      <w:proofErr w:type="spellEnd"/>
+      <w:r>
+        <w:t xml:space="preserve"> template like so –</w:t>
       </w:r>
     </w:p>
     <w:p>
@@ -2478,10 +2601,10 @@
           <w:noProof/>
         </w:rPr>
         <w:drawing>
-          <wp:inline distT="0" distB="0" distL="0" distR="0" wp14:anchorId="1C96D313" wp14:editId="612C4668">
-            <wp:extent cx="5943600" cy="3579495"/>
-            <wp:effectExtent l="0" t="0" r="0" b="1905"/>
-            <wp:docPr id="6" name="Picture 6"/>
+          <wp:inline distT="0" distB="0" distL="0" distR="0" wp14:anchorId="2F1C09EF" wp14:editId="5ACED88A">
+            <wp:extent cx="5943600" cy="4107815"/>
+            <wp:effectExtent l="0" t="0" r="0" b="6985"/>
+            <wp:docPr id="3" name="Picture 3"/>
             <wp:cNvGraphicFramePr>
               <a:graphicFrameLocks xmlns:a="http://schemas.openxmlformats.org/drawingml/2006/main" noChangeAspect="1"/>
             </wp:cNvGraphicFramePr>
@@ -2501,6 +2624,277 @@
                   <pic:spPr>
                     <a:xfrm>
                       <a:off x="0" y="0"/>
+                      <a:ext cx="5943600" cy="4107815"/>
+                    </a:xfrm>
+                    <a:prstGeom prst="rect">
+                      <a:avLst/>
+                    </a:prstGeom>
+                  </pic:spPr>
+                </pic:pic>
+              </a:graphicData>
+            </a:graphic>
+          </wp:inline>
+        </w:drawing>
+      </w:r>
+      <w:r>
+        <w:br w:type="page"/>
+      </w:r>
+    </w:p>
+    <w:p>
+      <w:r>
+        <w:lastRenderedPageBreak/>
+        <w:t>Next, in the Name field, enter the name of your game.</w:t>
+      </w:r>
+    </w:p>
+    <w:p>
+      <w:r>
+        <w:rPr>
+          <w:b/>
+        </w:rPr>
+        <w:t>IMPORTANT:</w:t>
+      </w:r>
+      <w:r>
+        <w:t xml:space="preserve"> Set the Location field to the ./</w:t>
+      </w:r>
+      <w:proofErr w:type="spellStart"/>
+      <w:r>
+        <w:t>UserProjects</w:t>
+      </w:r>
+      <w:proofErr w:type="spellEnd"/>
+      <w:r>
+        <w:t>/</w:t>
+      </w:r>
+      <w:proofErr w:type="spellStart"/>
+      <w:r>
+        <w:t>UserProjects</w:t>
+      </w:r>
+      <w:proofErr w:type="spellEnd"/>
+      <w:r>
+        <w:t xml:space="preserve"> folder like so –</w:t>
+      </w:r>
+    </w:p>
+    <w:p>
+      <w:r>
+        <w:drawing>
+          <wp:inline distT="0" distB="0" distL="0" distR="0" wp14:anchorId="718EC93C" wp14:editId="17EE994C">
+            <wp:extent cx="5943600" cy="4107180"/>
+            <wp:effectExtent l="0" t="0" r="0" b="7620"/>
+            <wp:docPr id="4" name="Picture 4"/>
+            <wp:cNvGraphicFramePr>
+              <a:graphicFrameLocks xmlns:a="http://schemas.openxmlformats.org/drawingml/2006/main" noChangeAspect="1"/>
+            </wp:cNvGraphicFramePr>
+            <a:graphic xmlns:a="http://schemas.openxmlformats.org/drawingml/2006/main">
+              <a:graphicData uri="http://schemas.openxmlformats.org/drawingml/2006/picture">
+                <pic:pic xmlns:pic="http://schemas.openxmlformats.org/drawingml/2006/picture">
+                  <pic:nvPicPr>
+                    <pic:cNvPr id="0" name=""/>
+                    <pic:cNvPicPr/>
+                  </pic:nvPicPr>
+                  <pic:blipFill>
+                    <a:blip r:embed="rId12"/>
+                    <a:stretch>
+                      <a:fillRect/>
+                    </a:stretch>
+                  </pic:blipFill>
+                  <pic:spPr>
+                    <a:xfrm>
+                      <a:off x="0" y="0"/>
+                      <a:ext cx="5943600" cy="4107180"/>
+                    </a:xfrm>
+                    <a:prstGeom prst="rect">
+                      <a:avLst/>
+                    </a:prstGeom>
+                  </pic:spPr>
+                </pic:pic>
+              </a:graphicData>
+            </a:graphic>
+          </wp:inline>
+        </w:drawing>
+      </w:r>
+    </w:p>
+    <w:p>
+      <w:r>
+        <w:t xml:space="preserve">If this is done incorrectly, the new project will not be able to find the Nu, </w:t>
+      </w:r>
+      <w:proofErr w:type="spellStart"/>
+      <w:proofErr w:type="gramStart"/>
+      <w:r>
+        <w:t>NuPipe</w:t>
+      </w:r>
+      <w:proofErr w:type="spellEnd"/>
+      <w:r>
+        <w:t xml:space="preserve"> ,</w:t>
+      </w:r>
+      <w:proofErr w:type="gramEnd"/>
+      <w:r>
+        <w:t xml:space="preserve"> </w:t>
+      </w:r>
+      <w:r>
+        <w:t xml:space="preserve">Prime, </w:t>
+      </w:r>
+      <w:r>
+        <w:t xml:space="preserve">and SDL2#  </w:t>
+      </w:r>
+      <w:r>
+        <w:t>dependencies needed to build it</w:t>
+      </w:r>
+      <w:r>
+        <w:t>!</w:t>
+      </w:r>
+    </w:p>
+    <w:p>
+      <w:r>
+        <w:t xml:space="preserve">Finally, click </w:t>
+      </w:r>
+      <w:r>
+        <w:rPr>
+          <w:b/>
+        </w:rPr>
+        <w:t>OK</w:t>
+      </w:r>
+      <w:r>
+        <w:t xml:space="preserve"> to create the project</w:t>
+      </w:r>
+      <w:r>
+        <w:t>. Finally</w:t>
+      </w:r>
+      <w:r>
+        <w:t xml:space="preserve"> try running </w:t>
+      </w:r>
+      <w:r>
+        <w:t>it</w:t>
+      </w:r>
+      <w:r>
+        <w:t xml:space="preserve"> by setting </w:t>
+      </w:r>
+      <w:r>
+        <w:t>it</w:t>
+      </w:r>
+      <w:r>
+        <w:t xml:space="preserve"> as the </w:t>
+      </w:r>
+      <w:proofErr w:type="spellStart"/>
+      <w:r>
+        <w:t>StartUp</w:t>
+      </w:r>
+      <w:proofErr w:type="spellEnd"/>
+      <w:r>
+        <w:t xml:space="preserve"> Project</w:t>
+      </w:r>
+      <w:r>
+        <w:t xml:space="preserve"> and then pressing </w:t>
+      </w:r>
+      <w:r>
+        <w:t xml:space="preserve">the </w:t>
+      </w:r>
+      <w:r>
+        <w:rPr>
+          <w:color w:val="76923C" w:themeColor="accent3" w:themeShade="BF"/>
+        </w:rPr>
+        <w:t>|&gt;</w:t>
+      </w:r>
+      <w:r>
+        <w:t xml:space="preserve"> Start button in Visual Studio</w:t>
+      </w:r>
+      <w:r>
+        <w:t>.</w:t>
+      </w:r>
+      <w:r>
+        <w:br w:type="page"/>
+      </w:r>
+    </w:p>
+    <w:p>
+      <w:r>
+        <w:lastRenderedPageBreak/>
+        <w:t xml:space="preserve">When the </w:t>
+      </w:r>
+      <w:r>
+        <w:t>project</w:t>
+      </w:r>
+      <w:r>
+        <w:t xml:space="preserve"> is run from Visual Studio</w:t>
+      </w:r>
+      <w:r>
+        <w:t>, you</w:t>
+      </w:r>
+      <w:r>
+        <w:t>’ll</w:t>
+      </w:r>
+      <w:r>
+        <w:t xml:space="preserve"> notice </w:t>
+      </w:r>
+      <w:r>
+        <w:t>a window popping</w:t>
+      </w:r>
+      <w:r>
+        <w:t xml:space="preserve"> up</w:t>
+      </w:r>
+      <w:r>
+        <w:t xml:space="preserve"> that is</w:t>
+      </w:r>
+      <w:r>
+        <w:t xml:space="preserve"> filled with a nice </w:t>
+      </w:r>
+      <w:r>
+        <w:t>white color</w:t>
+      </w:r>
+      <w:r>
+        <w:t>.</w:t>
+      </w:r>
+      <w:r>
+        <w:t xml:space="preserve"> By default, Nu does nothing but clear the frame buffer with </w:t>
+      </w:r>
+      <w:r>
+        <w:t>white</w:t>
+      </w:r>
+      <w:r>
+        <w:t xml:space="preserve"> pixels</w:t>
+      </w:r>
+      <w:r>
+        <w:t xml:space="preserve">. There is no interactivity </w:t>
+      </w:r>
+      <w:r>
+        <w:t>in this program</w:t>
+      </w:r>
+      <w:r>
+        <w:t xml:space="preserve">, as the engine is not </w:t>
+      </w:r>
+      <w:r>
+        <w:t xml:space="preserve">yet </w:t>
+      </w:r>
+      <w:r>
+        <w:t>being told to do anything.</w:t>
+      </w:r>
+    </w:p>
+    <w:p>
+      <w:r>
+        <w:rPr>
+          <w:noProof/>
+        </w:rPr>
+        <w:drawing>
+          <wp:inline distT="0" distB="0" distL="0" distR="0" wp14:anchorId="1C96D313" wp14:editId="612C4668">
+            <wp:extent cx="5943600" cy="3579495"/>
+            <wp:effectExtent l="0" t="0" r="0" b="1905"/>
+            <wp:docPr id="6" name="Picture 6"/>
+            <wp:cNvGraphicFramePr>
+              <a:graphicFrameLocks xmlns:a="http://schemas.openxmlformats.org/drawingml/2006/main" noChangeAspect="1"/>
+            </wp:cNvGraphicFramePr>
+            <a:graphic xmlns:a="http://schemas.openxmlformats.org/drawingml/2006/main">
+              <a:graphicData uri="http://schemas.openxmlformats.org/drawingml/2006/picture">
+                <pic:pic xmlns:pic="http://schemas.openxmlformats.org/drawingml/2006/picture">
+                  <pic:nvPicPr>
+                    <pic:cNvPr id="0" name=""/>
+                    <pic:cNvPicPr/>
+                  </pic:nvPicPr>
+                  <pic:blipFill>
+                    <a:blip r:embed="rId13"/>
+                    <a:stretch>
+                      <a:fillRect/>
+                    </a:stretch>
+                  </pic:blipFill>
+                  <pic:spPr>
+                    <a:xfrm>
+                      <a:off x="0" y="0"/>
                       <a:ext cx="5943600" cy="3579495"/>
                     </a:xfrm>
                     <a:prstGeom prst="rect">
@@ -2516,21 +2910,14 @@
     </w:p>
     <w:p>
       <w:r>
-        <w:t>Though this is not an interesting program, a look at the code behind it should be enlightening.</w:t>
-      </w:r>
-    </w:p>
-    <w:p>
-      <w:pPr>
-        <w:rPr>
-          <w:rFonts w:asciiTheme="majorHAnsi" w:eastAsiaTheme="majorEastAsia" w:hAnsiTheme="majorHAnsi" w:cstheme="majorBidi"/>
-          <w:b/>
-          <w:bCs/>
-          <w:color w:val="4F81BD" w:themeColor="accent1"/>
-          <w:sz w:val="26"/>
-          <w:szCs w:val="26"/>
-        </w:rPr>
-      </w:pPr>
-      <w:bookmarkStart w:id="8" w:name="_Toc394235555"/>
+        <w:t xml:space="preserve">Though this is not </w:t>
+      </w:r>
+      <w:r>
+        <w:t xml:space="preserve">yet </w:t>
+      </w:r>
+      <w:r>
+        <w:t>an interesting program, a look at the code behind it should be enlightening.</w:t>
+      </w:r>
       <w:r>
         <w:br w:type="page"/>
       </w:r>
@@ -2539,11 +2926,12 @@
       <w:pPr>
         <w:pStyle w:val="Heading2"/>
       </w:pPr>
+      <w:bookmarkStart w:id="9" w:name="_Toc397019241"/>
       <w:r>
         <w:lastRenderedPageBreak/>
         <w:t>Basic Nu Start-up Code</w:t>
       </w:r>
-      <w:bookmarkEnd w:id="8"/>
+      <w:bookmarkEnd w:id="9"/>
     </w:p>
     <w:p>
       <w:r>
@@ -2651,6 +3039,7 @@
           <w:highlight w:val="white"/>
         </w:rPr>
       </w:pPr>
+      <w:proofErr w:type="gramStart"/>
       <w:r>
         <w:rPr>
           <w:rFonts w:ascii="Consolas" w:hAnsi="Consolas" w:cs="Consolas"/>
@@ -2661,6 +3050,7 @@
         </w:rPr>
         <w:t>namespace</w:t>
       </w:r>
+      <w:proofErr w:type="gramEnd"/>
       <w:r>
         <w:rPr>
           <w:rFonts w:ascii="Consolas" w:hAnsi="Consolas" w:cs="Consolas"/>
@@ -2671,21 +3061,32 @@
         </w:rPr>
         <w:t xml:space="preserve"> Nu</w:t>
       </w:r>
-    </w:p>
-    <w:p>
-      <w:pPr>
-        <w:autoSpaceDE w:val="0"/>
-        <w:autoSpaceDN w:val="0"/>
-        <w:adjustRightInd w:val="0"/>
-        <w:spacing w:after="0" w:line="240" w:lineRule="auto"/>
-        <w:rPr>
-          <w:rFonts w:ascii="Consolas" w:hAnsi="Consolas" w:cs="Consolas"/>
-          <w:color w:val="000000"/>
-          <w:sz w:val="16"/>
-          <w:szCs w:val="19"/>
-          <w:highlight w:val="white"/>
-        </w:rPr>
-      </w:pPr>
+      <w:r>
+        <w:rPr>
+          <w:rFonts w:ascii="Consolas" w:hAnsi="Consolas" w:cs="Consolas"/>
+          <w:color w:val="000000"/>
+          <w:sz w:val="16"/>
+          <w:szCs w:val="19"/>
+          <w:highlight w:val="white"/>
+        </w:rPr>
+        <w:t>Game1</w:t>
+      </w:r>
+    </w:p>
+    <w:p>
+      <w:pPr>
+        <w:autoSpaceDE w:val="0"/>
+        <w:autoSpaceDN w:val="0"/>
+        <w:adjustRightInd w:val="0"/>
+        <w:spacing w:after="0" w:line="240" w:lineRule="auto"/>
+        <w:rPr>
+          <w:rFonts w:ascii="Consolas" w:hAnsi="Consolas" w:cs="Consolas"/>
+          <w:color w:val="000000"/>
+          <w:sz w:val="16"/>
+          <w:szCs w:val="19"/>
+          <w:highlight w:val="white"/>
+        </w:rPr>
+      </w:pPr>
+      <w:proofErr w:type="gramStart"/>
       <w:r>
         <w:rPr>
           <w:rFonts w:ascii="Consolas" w:hAnsi="Consolas" w:cs="Consolas"/>
@@ -2696,6 +3097,7 @@
         </w:rPr>
         <w:t>open</w:t>
       </w:r>
+      <w:proofErr w:type="gramEnd"/>
       <w:r>
         <w:rPr>
           <w:rFonts w:ascii="Consolas" w:hAnsi="Consolas" w:cs="Consolas"/>
@@ -2706,21 +3108,32 @@
         </w:rPr>
         <w:t xml:space="preserve"> SDL2</w:t>
       </w:r>
-    </w:p>
-    <w:p>
-      <w:pPr>
-        <w:autoSpaceDE w:val="0"/>
-        <w:autoSpaceDN w:val="0"/>
-        <w:adjustRightInd w:val="0"/>
-        <w:spacing w:after="0" w:line="240" w:lineRule="auto"/>
-        <w:rPr>
-          <w:rFonts w:ascii="Consolas" w:hAnsi="Consolas" w:cs="Consolas"/>
-          <w:color w:val="000000"/>
-          <w:sz w:val="16"/>
-          <w:szCs w:val="19"/>
-          <w:highlight w:val="white"/>
-        </w:rPr>
-      </w:pPr>
+      <w:r>
+        <w:rPr>
+          <w:rFonts w:ascii="Consolas" w:hAnsi="Consolas" w:cs="Consolas"/>
+          <w:color w:val="000000"/>
+          <w:sz w:val="16"/>
+          <w:szCs w:val="19"/>
+          <w:highlight w:val="white"/>
+        </w:rPr>
+        <w:t xml:space="preserve"> </w:t>
+      </w:r>
+    </w:p>
+    <w:p>
+      <w:pPr>
+        <w:autoSpaceDE w:val="0"/>
+        <w:autoSpaceDN w:val="0"/>
+        <w:adjustRightInd w:val="0"/>
+        <w:spacing w:after="0" w:line="240" w:lineRule="auto"/>
+        <w:rPr>
+          <w:rFonts w:ascii="Consolas" w:hAnsi="Consolas" w:cs="Consolas"/>
+          <w:color w:val="000000"/>
+          <w:sz w:val="16"/>
+          <w:szCs w:val="19"/>
+          <w:highlight w:val="white"/>
+        </w:rPr>
+      </w:pPr>
+      <w:proofErr w:type="gramStart"/>
       <w:r>
         <w:rPr>
           <w:rFonts w:ascii="Consolas" w:hAnsi="Consolas" w:cs="Consolas"/>
@@ -2731,6 +3144,103 @@
         </w:rPr>
         <w:t>open</w:t>
       </w:r>
+      <w:proofErr w:type="gramEnd"/>
+      <w:r>
+        <w:rPr>
+          <w:rFonts w:ascii="Consolas" w:hAnsi="Consolas" w:cs="Consolas"/>
+          <w:color w:val="000000"/>
+          <w:sz w:val="16"/>
+          <w:szCs w:val="19"/>
+          <w:highlight w:val="white"/>
+        </w:rPr>
+        <w:t xml:space="preserve"> </w:t>
+      </w:r>
+      <w:r>
+        <w:rPr>
+          <w:rFonts w:ascii="Consolas" w:hAnsi="Consolas" w:cs="Consolas"/>
+          <w:color w:val="000000"/>
+          <w:sz w:val="16"/>
+          <w:szCs w:val="19"/>
+          <w:highlight w:val="white"/>
+        </w:rPr>
+        <w:t>Prime</w:t>
+      </w:r>
+    </w:p>
+    <w:p>
+      <w:pPr>
+        <w:autoSpaceDE w:val="0"/>
+        <w:autoSpaceDN w:val="0"/>
+        <w:adjustRightInd w:val="0"/>
+        <w:spacing w:after="0" w:line="240" w:lineRule="auto"/>
+        <w:rPr>
+          <w:rFonts w:ascii="Consolas" w:hAnsi="Consolas" w:cs="Consolas"/>
+          <w:color w:val="000000"/>
+          <w:sz w:val="16"/>
+          <w:szCs w:val="19"/>
+          <w:highlight w:val="white"/>
+        </w:rPr>
+      </w:pPr>
+      <w:proofErr w:type="gramStart"/>
+      <w:r>
+        <w:rPr>
+          <w:rFonts w:ascii="Consolas" w:hAnsi="Consolas" w:cs="Consolas"/>
+          <w:color w:val="0000FF"/>
+          <w:sz w:val="16"/>
+          <w:szCs w:val="19"/>
+          <w:highlight w:val="white"/>
+        </w:rPr>
+        <w:t>open</w:t>
+      </w:r>
+      <w:proofErr w:type="gramEnd"/>
+      <w:r>
+        <w:rPr>
+          <w:rFonts w:ascii="Consolas" w:hAnsi="Consolas" w:cs="Consolas"/>
+          <w:color w:val="000000"/>
+          <w:sz w:val="16"/>
+          <w:szCs w:val="19"/>
+          <w:highlight w:val="white"/>
+        </w:rPr>
+        <w:t xml:space="preserve"> </w:t>
+      </w:r>
+      <w:proofErr w:type="spellStart"/>
+      <w:r>
+        <w:rPr>
+          <w:rFonts w:ascii="Consolas" w:hAnsi="Consolas" w:cs="Consolas"/>
+          <w:color w:val="000000"/>
+          <w:sz w:val="16"/>
+          <w:szCs w:val="19"/>
+          <w:highlight w:val="white"/>
+        </w:rPr>
+        <w:t>Prime.PrimeConstants</w:t>
+      </w:r>
+      <w:proofErr w:type="spellEnd"/>
+    </w:p>
+    <w:p>
+      <w:pPr>
+        <w:autoSpaceDE w:val="0"/>
+        <w:autoSpaceDN w:val="0"/>
+        <w:adjustRightInd w:val="0"/>
+        <w:spacing w:after="0" w:line="240" w:lineRule="auto"/>
+        <w:rPr>
+          <w:rFonts w:ascii="Consolas" w:hAnsi="Consolas" w:cs="Consolas"/>
+          <w:color w:val="000000"/>
+          <w:sz w:val="16"/>
+          <w:szCs w:val="19"/>
+          <w:highlight w:val="white"/>
+        </w:rPr>
+      </w:pPr>
+      <w:proofErr w:type="gramStart"/>
+      <w:r>
+        <w:rPr>
+          <w:rFonts w:ascii="Consolas" w:hAnsi="Consolas" w:cs="Consolas"/>
+          <w:color w:val="0000FF"/>
+          <w:sz w:val="16"/>
+          <w:szCs w:val="19"/>
+          <w:highlight w:val="white"/>
+        </w:rPr>
+        <w:t>open</w:t>
+      </w:r>
+      <w:proofErr w:type="gramEnd"/>
       <w:r>
         <w:rPr>
           <w:rFonts w:ascii="Consolas" w:hAnsi="Consolas" w:cs="Consolas"/>
@@ -2756,6 +3266,7 @@
           <w:highlight w:val="white"/>
         </w:rPr>
       </w:pPr>
+      <w:proofErr w:type="gramStart"/>
       <w:r>
         <w:rPr>
           <w:rFonts w:ascii="Consolas" w:hAnsi="Consolas" w:cs="Consolas"/>
@@ -2766,6 +3277,7 @@
         </w:rPr>
         <w:t>open</w:t>
       </w:r>
+      <w:proofErr w:type="gramEnd"/>
       <w:r>
         <w:rPr>
           <w:rFonts w:ascii="Consolas" w:hAnsi="Consolas" w:cs="Consolas"/>
@@ -2871,7 +3383,27 @@
           <w:szCs w:val="19"/>
           <w:highlight w:val="white"/>
         </w:rPr>
-        <w:t>// this the entry point for the empty Nu application</w:t>
+        <w:t xml:space="preserve">// this the entry point for </w:t>
+      </w:r>
+      <w:r>
+        <w:rPr>
+          <w:rFonts w:ascii="Consolas" w:hAnsi="Consolas" w:cs="Consolas"/>
+          <w:color w:val="008000"/>
+          <w:sz w:val="16"/>
+          <w:szCs w:val="19"/>
+          <w:highlight w:val="white"/>
+        </w:rPr>
+        <w:t>your</w:t>
+      </w:r>
+      <w:r>
+        <w:rPr>
+          <w:rFonts w:ascii="Consolas" w:hAnsi="Consolas" w:cs="Consolas"/>
+          <w:color w:val="008000"/>
+          <w:sz w:val="16"/>
+          <w:szCs w:val="19"/>
+          <w:highlight w:val="white"/>
+        </w:rPr>
+        <w:t xml:space="preserve"> application</w:t>
       </w:r>
     </w:p>
     <w:p>
@@ -3175,7 +3707,27 @@
           <w:szCs w:val="19"/>
           <w:highlight w:val="white"/>
         </w:rPr>
-        <w:t>// window is created with a title of "Nu Game Engine".</w:t>
+        <w:t>// window is created with a title of "NuGame</w:t>
+      </w:r>
+      <w:r>
+        <w:rPr>
+          <w:rFonts w:ascii="Consolas" w:hAnsi="Consolas" w:cs="Consolas"/>
+          <w:color w:val="008000"/>
+          <w:sz w:val="16"/>
+          <w:szCs w:val="19"/>
+          <w:highlight w:val="white"/>
+        </w:rPr>
+        <w:t>1</w:t>
+      </w:r>
+      <w:r>
+        <w:rPr>
+          <w:rFonts w:ascii="Consolas" w:hAnsi="Consolas" w:cs="Consolas"/>
+          <w:color w:val="008000"/>
+          <w:sz w:val="16"/>
+          <w:szCs w:val="19"/>
+          <w:highlight w:val="white"/>
+        </w:rPr>
+        <w:t>".</w:t>
       </w:r>
     </w:p>
     <w:p>
@@ -3304,7 +3856,18 @@
           <w:szCs w:val="19"/>
           <w:highlight w:val="white"/>
         </w:rPr>
-        <w:t xml:space="preserve">                { </w:t>
+        <w:t xml:space="preserve">                </w:t>
+      </w:r>
+      <w:proofErr w:type="gramStart"/>
+      <w:r>
+        <w:rPr>
+          <w:rFonts w:ascii="Consolas" w:hAnsi="Consolas" w:cs="Consolas"/>
+          <w:color w:val="000000"/>
+          <w:sz w:val="16"/>
+          <w:szCs w:val="19"/>
+          <w:highlight w:val="white"/>
+        </w:rPr>
+        <w:t xml:space="preserve">{ </w:t>
       </w:r>
       <w:proofErr w:type="spellStart"/>
       <w:r>
@@ -3318,6 +3881,7 @@
         <w:t>WindowTitle</w:t>
       </w:r>
       <w:proofErr w:type="spellEnd"/>
+      <w:proofErr w:type="gramEnd"/>
       <w:r>
         <w:rPr>
           <w:rFonts w:ascii="Consolas" w:hAnsi="Consolas" w:cs="Consolas"/>
@@ -3336,7 +3900,27 @@
           <w:szCs w:val="19"/>
           <w:highlight w:val="white"/>
         </w:rPr>
-        <w:t>"Nu Game Engine"</w:t>
+        <w:t>"NuGame</w:t>
+      </w:r>
+      <w:r>
+        <w:rPr>
+          <w:rFonts w:ascii="Consolas" w:hAnsi="Consolas" w:cs="Consolas"/>
+          <w:color w:val="A31515"/>
+          <w:sz w:val="16"/>
+          <w:szCs w:val="19"/>
+          <w:highlight w:val="white"/>
+        </w:rPr>
+        <w:t>1</w:t>
+      </w:r>
+      <w:r>
+        <w:rPr>
+          <w:rFonts w:ascii="Consolas" w:hAnsi="Consolas" w:cs="Consolas"/>
+          <w:color w:val="A31515"/>
+          <w:sz w:val="16"/>
+          <w:szCs w:val="19"/>
+          <w:highlight w:val="white"/>
+        </w:rPr>
+        <w:t>"</w:t>
       </w:r>
     </w:p>
     <w:p>
@@ -5319,88 +5903,6 @@
         </w:rPr>
         <w:t>// behavior in this program, we simply return the world as it was received.</w:t>
       </w:r>
-    </w:p>
-    <w:p>
-      <w:pPr>
-        <w:autoSpaceDE w:val="0"/>
-        <w:autoSpaceDN w:val="0"/>
-        <w:adjustRightInd w:val="0"/>
-        <w:spacing w:after="0" w:line="240" w:lineRule="auto"/>
-        <w:rPr>
-          <w:rFonts w:ascii="Consolas" w:hAnsi="Consolas" w:cs="Consolas"/>
-          <w:color w:val="000000"/>
-          <w:sz w:val="16"/>
-          <w:szCs w:val="19"/>
-          <w:highlight w:val="white"/>
-        </w:rPr>
-      </w:pPr>
-      <w:r>
-        <w:rPr>
-          <w:rFonts w:ascii="Consolas" w:hAnsi="Consolas" w:cs="Consolas"/>
-          <w:color w:val="000000"/>
-          <w:sz w:val="16"/>
-          <w:szCs w:val="19"/>
-          <w:highlight w:val="white"/>
-        </w:rPr>
-        <w:t xml:space="preserve">        </w:t>
-      </w:r>
-      <w:r>
-        <w:rPr>
-          <w:rFonts w:ascii="Consolas" w:hAnsi="Consolas" w:cs="Consolas"/>
-          <w:color w:val="0000FF"/>
-          <w:sz w:val="16"/>
-          <w:szCs w:val="19"/>
-          <w:highlight w:val="white"/>
-        </w:rPr>
-        <w:t>let</w:t>
-      </w:r>
-      <w:r>
-        <w:rPr>
-          <w:rFonts w:ascii="Consolas" w:hAnsi="Consolas" w:cs="Consolas"/>
-          <w:color w:val="000000"/>
-          <w:sz w:val="16"/>
-          <w:szCs w:val="19"/>
-          <w:highlight w:val="white"/>
-        </w:rPr>
-        <w:t xml:space="preserve"> </w:t>
-      </w:r>
-      <w:proofErr w:type="spellStart"/>
-      <w:r>
-        <w:rPr>
-          <w:rFonts w:ascii="Consolas" w:hAnsi="Consolas" w:cs="Consolas"/>
-          <w:color w:val="000000"/>
-          <w:sz w:val="16"/>
-          <w:szCs w:val="19"/>
-          <w:highlight w:val="white"/>
-        </w:rPr>
-        <w:t>updateWorld</w:t>
-      </w:r>
-      <w:proofErr w:type="spellEnd"/>
-      <w:r>
-        <w:rPr>
-          <w:rFonts w:ascii="Consolas" w:hAnsi="Consolas" w:cs="Consolas"/>
-          <w:color w:val="000000"/>
-          <w:sz w:val="16"/>
-          <w:szCs w:val="19"/>
-          <w:highlight w:val="white"/>
-        </w:rPr>
-        <w:t xml:space="preserve"> world = world</w:t>
-      </w:r>
-    </w:p>
-    <w:p>
-      <w:pPr>
-        <w:autoSpaceDE w:val="0"/>
-        <w:autoSpaceDN w:val="0"/>
-        <w:adjustRightInd w:val="0"/>
-        <w:spacing w:after="0" w:line="240" w:lineRule="auto"/>
-        <w:rPr>
-          <w:rFonts w:ascii="Consolas" w:hAnsi="Consolas" w:cs="Consolas"/>
-          <w:color w:val="000000"/>
-          <w:sz w:val="16"/>
-          <w:szCs w:val="19"/>
-          <w:highlight w:val="white"/>
-        </w:rPr>
-      </w:pPr>
     </w:p>
     <w:p>
       <w:pPr>
@@ -5430,6 +5932,88 @@
       <w:r>
         <w:rPr>
           <w:rFonts w:ascii="Consolas" w:hAnsi="Consolas" w:cs="Consolas"/>
+          <w:color w:val="0000FF"/>
+          <w:sz w:val="16"/>
+          <w:szCs w:val="19"/>
+          <w:highlight w:val="white"/>
+        </w:rPr>
+        <w:t>let</w:t>
+      </w:r>
+      <w:r>
+        <w:rPr>
+          <w:rFonts w:ascii="Consolas" w:hAnsi="Consolas" w:cs="Consolas"/>
+          <w:color w:val="000000"/>
+          <w:sz w:val="16"/>
+          <w:szCs w:val="19"/>
+          <w:highlight w:val="white"/>
+        </w:rPr>
+        <w:t xml:space="preserve"> </w:t>
+      </w:r>
+      <w:proofErr w:type="spellStart"/>
+      <w:r>
+        <w:rPr>
+          <w:rFonts w:ascii="Consolas" w:hAnsi="Consolas" w:cs="Consolas"/>
+          <w:color w:val="000000"/>
+          <w:sz w:val="16"/>
+          <w:szCs w:val="19"/>
+          <w:highlight w:val="white"/>
+        </w:rPr>
+        <w:t>updateWorld</w:t>
+      </w:r>
+      <w:proofErr w:type="spellEnd"/>
+      <w:r>
+        <w:rPr>
+          <w:rFonts w:ascii="Consolas" w:hAnsi="Consolas" w:cs="Consolas"/>
+          <w:color w:val="000000"/>
+          <w:sz w:val="16"/>
+          <w:szCs w:val="19"/>
+          <w:highlight w:val="white"/>
+        </w:rPr>
+        <w:t xml:space="preserve"> world = world</w:t>
+      </w:r>
+    </w:p>
+    <w:p>
+      <w:pPr>
+        <w:autoSpaceDE w:val="0"/>
+        <w:autoSpaceDN w:val="0"/>
+        <w:adjustRightInd w:val="0"/>
+        <w:spacing w:after="0" w:line="240" w:lineRule="auto"/>
+        <w:rPr>
+          <w:rFonts w:ascii="Consolas" w:hAnsi="Consolas" w:cs="Consolas"/>
+          <w:color w:val="000000"/>
+          <w:sz w:val="16"/>
+          <w:szCs w:val="19"/>
+          <w:highlight w:val="white"/>
+        </w:rPr>
+      </w:pPr>
+    </w:p>
+    <w:p>
+      <w:pPr>
+        <w:autoSpaceDE w:val="0"/>
+        <w:autoSpaceDN w:val="0"/>
+        <w:adjustRightInd w:val="0"/>
+        <w:spacing w:after="0" w:line="240" w:lineRule="auto"/>
+        <w:rPr>
+          <w:rFonts w:ascii="Consolas" w:hAnsi="Consolas" w:cs="Consolas"/>
+          <w:color w:val="000000"/>
+          <w:sz w:val="16"/>
+          <w:szCs w:val="19"/>
+          <w:highlight w:val="white"/>
+        </w:rPr>
+      </w:pPr>
+      <w:r>
+        <w:rPr>
+          <w:rFonts w:ascii="Consolas" w:hAnsi="Consolas" w:cs="Consolas"/>
+          <w:color w:val="000000"/>
+          <w:sz w:val="16"/>
+          <w:szCs w:val="19"/>
+          <w:highlight w:val="white"/>
+        </w:rPr>
+        <w:t xml:space="preserve">        </w:t>
+      </w:r>
+      <w:r>
+        <w:rPr>
+          <w:rFonts w:ascii="Consolas" w:hAnsi="Consolas" w:cs="Consolas"/>
           <w:color w:val="008000"/>
           <w:sz w:val="16"/>
           <w:szCs w:val="19"/>
@@ -5535,35 +6119,7 @@
     </w:p>
     <w:p>
       <w:r>
-        <w:t xml:space="preserve">Hopefully that was somewhat enlightening. You can find this code </w:t>
-      </w:r>
-      <w:r>
-        <w:t>from</w:t>
-      </w:r>
-      <w:r>
-        <w:t xml:space="preserve"> Visual Studio in the </w:t>
-      </w:r>
-      <w:proofErr w:type="spellStart"/>
-      <w:r>
-        <w:t>Program.fs</w:t>
-      </w:r>
-      <w:proofErr w:type="spellEnd"/>
-      <w:r>
-        <w:t xml:space="preserve"> file of the Nu project</w:t>
-      </w:r>
-      <w:r>
-        <w:t xml:space="preserve"> in the Nu.sln solution</w:t>
-      </w:r>
-      <w:r>
-        <w:t>.</w:t>
-      </w:r>
-    </w:p>
-    <w:p>
-      <w:r>
-        <w:t>When creating a new Nu game project, you can copy and modify this file into your project to use as a template for your program</w:t>
-      </w:r>
-      <w:r>
-        <w:t>. Creating a new Nu game project is mostly just creating a new F# program project, setting up the references, and using said code as a template.</w:t>
+        <w:t>Hopefully that was somewhat enlightening.</w:t>
       </w:r>
     </w:p>
     <w:p>
@@ -5590,7 +6146,13 @@
         <w:t xml:space="preserve">Nu’s game </w:t>
       </w:r>
       <w:r>
-        <w:t>engine design, let’s have a little fun messing around with Nu</w:t>
+        <w:t>engine design</w:t>
+      </w:r>
+      <w:r>
+        <w:t xml:space="preserve"> and how to customize your game</w:t>
+      </w:r>
+      <w:r>
+        <w:t>, let’s have a little fun messing around with Nu</w:t>
       </w:r>
       <w:r>
         <w:t>’s</w:t>
@@ -5611,7 +6173,7 @@
       <w:pPr>
         <w:pStyle w:val="Heading1"/>
       </w:pPr>
-      <w:bookmarkStart w:id="9" w:name="_Toc394235556"/>
+      <w:bookmarkStart w:id="10" w:name="_Toc397019242"/>
       <w:r>
         <w:t xml:space="preserve">What is </w:t>
       </w:r>
@@ -5623,7 +6185,7 @@
       <w:r>
         <w:t>?</w:t>
       </w:r>
-      <w:bookmarkEnd w:id="9"/>
+      <w:bookmarkEnd w:id="10"/>
     </w:p>
     <w:p/>
     <w:p>
@@ -5633,13 +6195,7 @@
       </w:r>
       <w:proofErr w:type="spellEnd"/>
       <w:r>
-        <w:t xml:space="preserve"> is Nu’s fairly usable</w:t>
-      </w:r>
-      <w:r>
-        <w:t xml:space="preserve"> </w:t>
-      </w:r>
-      <w:r>
-        <w:t>game editor.</w:t>
+        <w:t xml:space="preserve"> is Nu’s game editor.</w:t>
       </w:r>
       <w:r>
         <w:t xml:space="preserve"> Here is a screenshot</w:t>
@@ -5661,301 +6217,6 @@
             <wp:extent cx="5943600" cy="2759528"/>
             <wp:effectExtent l="0" t="0" r="0" b="3175"/>
             <wp:docPr id="1" name="Picture 1"/>
-            <wp:cNvGraphicFramePr>
-              <a:graphicFrameLocks xmlns:a="http://schemas.openxmlformats.org/drawingml/2006/main" noChangeAspect="1"/>
-            </wp:cNvGraphicFramePr>
-            <a:graphic xmlns:a="http://schemas.openxmlformats.org/drawingml/2006/main">
-              <a:graphicData uri="http://schemas.openxmlformats.org/drawingml/2006/picture">
-                <pic:pic xmlns:pic="http://schemas.openxmlformats.org/drawingml/2006/picture">
-                  <pic:nvPicPr>
-                    <pic:cNvPr id="0" name=""/>
-                    <pic:cNvPicPr/>
-                  </pic:nvPicPr>
-                  <pic:blipFill>
-                    <a:blip r:embed="rId12">
-                      <a:extLst>
-                        <a:ext uri="{28A0092B-C50C-407E-A947-70E740481C1C}">
-                          <a14:useLocalDpi xmlns:a14="http://schemas.microsoft.com/office/drawing/2010/main" val="0"/>
-                        </a:ext>
-                      </a:extLst>
-                    </a:blip>
-                    <a:stretch>
-                      <a:fillRect/>
-                    </a:stretch>
-                  </pic:blipFill>
-                  <pic:spPr>
-                    <a:xfrm>
-                      <a:off x="0" y="0"/>
-                      <a:ext cx="5943600" cy="2759528"/>
-                    </a:xfrm>
-                    <a:prstGeom prst="rect">
-                      <a:avLst/>
-                    </a:prstGeom>
-                  </pic:spPr>
-                </pic:pic>
-              </a:graphicData>
-            </a:graphic>
-          </wp:inline>
-        </w:drawing>
-      </w:r>
-    </w:p>
-    <w:p>
-      <w:pPr>
-        <w:rPr>
-          <w:i/>
-        </w:rPr>
-      </w:pPr>
-      <w:r>
-        <w:rPr>
-          <w:b/>
-          <w:i/>
-        </w:rPr>
-        <w:t>NOTE:</w:t>
-      </w:r>
-      <w:r>
-        <w:rPr>
-          <w:b/>
-          <w:i/>
-        </w:rPr>
-        <w:t xml:space="preserve"> </w:t>
-      </w:r>
-      <w:r>
-        <w:rPr>
-          <w:i/>
-        </w:rPr>
-        <w:t xml:space="preserve">There may </w:t>
-      </w:r>
-      <w:r>
-        <w:rPr>
-          <w:i/>
-        </w:rPr>
-        <w:t xml:space="preserve">still </w:t>
-      </w:r>
-      <w:r>
-        <w:rPr>
-          <w:i/>
-        </w:rPr>
-        <w:t xml:space="preserve">be some stability issues with </w:t>
-      </w:r>
-      <w:proofErr w:type="spellStart"/>
-      <w:r>
-        <w:rPr>
-          <w:i/>
-        </w:rPr>
-        <w:t>NuEdit</w:t>
-      </w:r>
-      <w:proofErr w:type="spellEnd"/>
-      <w:r>
-        <w:rPr>
-          <w:i/>
-        </w:rPr>
-        <w:t>, so save your documents early and often</w:t>
-      </w:r>
-      <w:r>
-        <w:rPr>
-          <w:i/>
-        </w:rPr>
-        <w:t>, and for goodness</w:t>
-      </w:r>
-      <w:r>
-        <w:rPr>
-          <w:i/>
-        </w:rPr>
-        <w:t>’</w:t>
-      </w:r>
-      <w:r>
-        <w:rPr>
-          <w:i/>
-        </w:rPr>
-        <w:t xml:space="preserve"> sake use a source control system</w:t>
-      </w:r>
-      <w:r>
-        <w:rPr>
-          <w:i/>
-        </w:rPr>
-        <w:t>!</w:t>
-      </w:r>
-    </w:p>
-    <w:p>
-      <w:r>
-        <w:t xml:space="preserve">Run </w:t>
-      </w:r>
-      <w:proofErr w:type="spellStart"/>
-      <w:r>
-        <w:t>NuEdit</w:t>
-      </w:r>
-      <w:proofErr w:type="spellEnd"/>
-      <w:r>
-        <w:t xml:space="preserve"> by setting the </w:t>
-      </w:r>
-      <w:proofErr w:type="spellStart"/>
-      <w:r>
-        <w:t>NuEdit</w:t>
-      </w:r>
-      <w:proofErr w:type="spellEnd"/>
-      <w:r>
-        <w:t xml:space="preserve"> project as the </w:t>
-      </w:r>
-      <w:proofErr w:type="spellStart"/>
-      <w:r>
-        <w:t>S</w:t>
-      </w:r>
-      <w:r>
-        <w:t>tart</w:t>
-      </w:r>
-      <w:r>
-        <w:t>U</w:t>
-      </w:r>
-      <w:r>
-        <w:t>p</w:t>
-      </w:r>
-      <w:proofErr w:type="spellEnd"/>
-      <w:r>
-        <w:t xml:space="preserve"> </w:t>
-      </w:r>
-      <w:r>
-        <w:t>P</w:t>
-      </w:r>
-      <w:r>
-        <w:t xml:space="preserve">roject </w:t>
-      </w:r>
-      <w:r>
-        <w:t>in Visual Studio</w:t>
-      </w:r>
-      <w:r>
-        <w:t>,</w:t>
-      </w:r>
-      <w:r>
-        <w:t xml:space="preserve"> </w:t>
-      </w:r>
-      <w:r>
-        <w:t xml:space="preserve">and </w:t>
-      </w:r>
-      <w:r>
-        <w:t>then running.</w:t>
-      </w:r>
-    </w:p>
-    <w:p>
-      <w:r>
-        <w:t>You’ll instantly notice an Open File dialog appear from which you are instructed to “Select your game’s executable file…” If you select an executable .NET file that contains concrete sub-classes of an Entity2dDispatcher, they will be made a</w:t>
-      </w:r>
-      <w:r>
-        <w:t>vailable for use in the editor.</w:t>
-      </w:r>
-      <w:r>
-        <w:br w:type="page"/>
-      </w:r>
-    </w:p>
-    <w:p>
-      <w:r>
-        <w:lastRenderedPageBreak/>
-        <w:t xml:space="preserve">First, we’ll create a blank button by ensuring that </w:t>
-      </w:r>
-      <w:proofErr w:type="spellStart"/>
-      <w:r>
-        <w:t>ButtonDispatcher</w:t>
-      </w:r>
-      <w:proofErr w:type="spellEnd"/>
-      <w:r>
-        <w:t xml:space="preserve"> is selected in the combo box to the right of the Create Entity button on the main tool bar, and then pressing the Create Entity button.</w:t>
-      </w:r>
-    </w:p>
-    <w:p>
-      <w:r>
-        <w:rPr>
-          <w:noProof/>
-        </w:rPr>
-        <w:drawing>
-          <wp:inline distT="0" distB="0" distL="0" distR="0" wp14:anchorId="6ED89812" wp14:editId="064ED77D">
-            <wp:extent cx="5943600" cy="2759528"/>
-            <wp:effectExtent l="0" t="0" r="0" b="3175"/>
-            <wp:docPr id="2" name="Picture 2"/>
-            <wp:cNvGraphicFramePr>
-              <a:graphicFrameLocks xmlns:a="http://schemas.openxmlformats.org/drawingml/2006/main" noChangeAspect="1"/>
-            </wp:cNvGraphicFramePr>
-            <a:graphic xmlns:a="http://schemas.openxmlformats.org/drawingml/2006/main">
-              <a:graphicData uri="http://schemas.openxmlformats.org/drawingml/2006/picture">
-                <pic:pic xmlns:pic="http://schemas.openxmlformats.org/drawingml/2006/picture">
-                  <pic:nvPicPr>
-                    <pic:cNvPr id="0" name=""/>
-                    <pic:cNvPicPr/>
-                  </pic:nvPicPr>
-                  <pic:blipFill>
-                    <a:blip r:embed="rId13">
-                      <a:extLst>
-                        <a:ext uri="{28A0092B-C50C-407E-A947-70E740481C1C}">
-                          <a14:useLocalDpi xmlns:a14="http://schemas.microsoft.com/office/drawing/2010/main" val="0"/>
-                        </a:ext>
-                      </a:extLst>
-                    </a:blip>
-                    <a:stretch>
-                      <a:fillRect/>
-                    </a:stretch>
-                  </pic:blipFill>
-                  <pic:spPr>
-                    <a:xfrm>
-                      <a:off x="0" y="0"/>
-                      <a:ext cx="5943600" cy="2759528"/>
-                    </a:xfrm>
-                    <a:prstGeom prst="rect">
-                      <a:avLst/>
-                    </a:prstGeom>
-                  </pic:spPr>
-                </pic:pic>
-              </a:graphicData>
-            </a:graphic>
-          </wp:inline>
-        </w:drawing>
-      </w:r>
-    </w:p>
-    <w:p>
-      <w:r>
-        <w:t xml:space="preserve">You’ll notice a </w:t>
-      </w:r>
-      <w:r>
-        <w:t>squished</w:t>
-      </w:r>
-      <w:r>
-        <w:t xml:space="preserve"> button appear in the middle of the editing panel.</w:t>
-      </w:r>
-      <w:r>
-        <w:t xml:space="preserve"> By default, most entities are created </w:t>
-      </w:r>
-      <w:r>
-        <w:t>with a size of</w:t>
-      </w:r>
-      <w:r>
-        <w:t xml:space="preserve"> </w:t>
-      </w:r>
-      <w:r>
-        <w:t>64</w:t>
-      </w:r>
-      <w:r>
-        <w:t>x</w:t>
-      </w:r>
-      <w:r>
-        <w:t>64</w:t>
-      </w:r>
-      <w:r>
-        <w:t xml:space="preserve">. Fortunately, Nu gives you an easy way to resize the </w:t>
-      </w:r>
-      <w:r>
-        <w:t>entity</w:t>
-      </w:r>
-      <w:r>
-        <w:t xml:space="preserve"> to fit the button’s image by pressing the Quick Size button. Press it now.</w:t>
-      </w:r>
-    </w:p>
-    <w:p>
-      <w:r>
-        <w:rPr>
-          <w:noProof/>
-        </w:rPr>
-        <w:drawing>
-          <wp:inline distT="0" distB="0" distL="0" distR="0" wp14:anchorId="19AD8E16" wp14:editId="323093E5">
-            <wp:extent cx="5943600" cy="2759528"/>
-            <wp:effectExtent l="0" t="0" r="0" b="3175"/>
-            <wp:docPr id="5" name="Picture 5"/>
             <wp:cNvGraphicFramePr>
               <a:graphicFrameLocks xmlns:a="http://schemas.openxmlformats.org/drawingml/2006/main" noChangeAspect="1"/>
             </wp:cNvGraphicFramePr>
@@ -5995,84 +6256,164 @@
       </w:r>
     </w:p>
     <w:p>
-      <w:r>
-        <w:t>We have a full button! Notice the property grid on the right g</w:t>
-      </w:r>
-      <w:r>
-        <w:t>ot</w:t>
-      </w:r>
-      <w:r>
-        <w:t xml:space="preserve"> filled with </w:t>
-      </w:r>
-      <w:r>
-        <w:t>various field</w:t>
-      </w:r>
-      <w:r>
-        <w:t xml:space="preserve"> names and their corresponding values. These values can be edited manually. </w:t>
-      </w:r>
-      <w:r>
-        <w:t>For an entity that will be used to control the game’s state (like a button), t</w:t>
-      </w:r>
-      <w:r>
-        <w:t xml:space="preserve">he first thing you will want to do is to give it an appropriate name. </w:t>
-      </w:r>
-      <w:r>
-        <w:t>Simply d</w:t>
-      </w:r>
-      <w:r>
-        <w:t>ouble-click the Name field, delete t</w:t>
-      </w:r>
-      <w:r>
-        <w:t xml:space="preserve">he contents, and then enter the text </w:t>
-      </w:r>
-      <w:r>
-        <w:t>“</w:t>
-      </w:r>
-      <w:proofErr w:type="spellStart"/>
-      <w:r>
-        <w:t>MyButton</w:t>
-      </w:r>
-      <w:proofErr w:type="spellEnd"/>
-      <w:r>
-        <w:t xml:space="preserve">”. Naming entities give you the ability to access them at runtime via that name once you have loaded the </w:t>
-      </w:r>
-      <w:r>
-        <w:t xml:space="preserve">containing </w:t>
-      </w:r>
-      <w:r>
-        <w:t xml:space="preserve">document </w:t>
-      </w:r>
-      <w:r>
-        <w:t>in your game</w:t>
-      </w:r>
-      <w:r>
-        <w:t>.</w:t>
+      <w:pPr>
+        <w:rPr>
+          <w:i/>
+        </w:rPr>
+      </w:pPr>
+      <w:r>
+        <w:rPr>
+          <w:b/>
+          <w:i/>
+        </w:rPr>
+        <w:t>NOTE:</w:t>
+      </w:r>
+      <w:r>
+        <w:rPr>
+          <w:b/>
+          <w:i/>
+        </w:rPr>
+        <w:t xml:space="preserve"> </w:t>
+      </w:r>
+      <w:r>
+        <w:rPr>
+          <w:i/>
+        </w:rPr>
+        <w:t xml:space="preserve">There may </w:t>
+      </w:r>
+      <w:r>
+        <w:rPr>
+          <w:i/>
+        </w:rPr>
+        <w:t xml:space="preserve">still </w:t>
+      </w:r>
+      <w:r>
+        <w:rPr>
+          <w:i/>
+        </w:rPr>
+        <w:t xml:space="preserve">be some stability issues with </w:t>
+      </w:r>
+      <w:proofErr w:type="spellStart"/>
+      <w:r>
+        <w:rPr>
+          <w:i/>
+        </w:rPr>
+        <w:t>NuEdit</w:t>
+      </w:r>
+      <w:proofErr w:type="spellEnd"/>
+      <w:r>
+        <w:rPr>
+          <w:i/>
+        </w:rPr>
+        <w:t>, so save your documents early and often</w:t>
+      </w:r>
+      <w:r>
+        <w:rPr>
+          <w:i/>
+        </w:rPr>
+        <w:t>, and for goodness</w:t>
+      </w:r>
+      <w:r>
+        <w:rPr>
+          <w:i/>
+        </w:rPr>
+        <w:t>’</w:t>
+      </w:r>
+      <w:r>
+        <w:rPr>
+          <w:i/>
+        </w:rPr>
+        <w:t xml:space="preserve"> sake use a source control system</w:t>
+      </w:r>
+      <w:r>
+        <w:rPr>
+          <w:i/>
+        </w:rPr>
+        <w:t>!</w:t>
+      </w:r>
+    </w:p>
+    <w:p>
+      <w:r>
+        <w:t xml:space="preserve">Run </w:t>
+      </w:r>
+      <w:proofErr w:type="spellStart"/>
+      <w:r>
+        <w:t>NuEdit</w:t>
+      </w:r>
+      <w:proofErr w:type="spellEnd"/>
+      <w:r>
+        <w:t xml:space="preserve"> by setting the </w:t>
+      </w:r>
+      <w:proofErr w:type="spellStart"/>
+      <w:r>
+        <w:t>NuEdit</w:t>
+      </w:r>
+      <w:proofErr w:type="spellEnd"/>
+      <w:r>
+        <w:t xml:space="preserve"> project as the </w:t>
+      </w:r>
+      <w:proofErr w:type="spellStart"/>
+      <w:r>
+        <w:t>S</w:t>
+      </w:r>
+      <w:r>
+        <w:t>tart</w:t>
+      </w:r>
+      <w:r>
+        <w:t>U</w:t>
+      </w:r>
+      <w:r>
+        <w:t>p</w:t>
+      </w:r>
+      <w:proofErr w:type="spellEnd"/>
+      <w:r>
+        <w:t xml:space="preserve"> </w:t>
+      </w:r>
+      <w:r>
+        <w:t>P</w:t>
+      </w:r>
+      <w:r>
+        <w:t xml:space="preserve">roject </w:t>
+      </w:r>
+      <w:r>
+        <w:t>in Visual Studio</w:t>
+      </w:r>
+      <w:r>
+        <w:t>,</w:t>
+      </w:r>
+      <w:r>
+        <w:t xml:space="preserve"> </w:t>
+      </w:r>
+      <w:r>
+        <w:t xml:space="preserve">and </w:t>
+      </w:r>
+      <w:r>
+        <w:t>then running.</w:t>
+      </w:r>
+    </w:p>
+    <w:p>
+      <w:r>
+        <w:t>You’ll instantly notice an Open File dialog appear from which you are instructed to “Select your game’s executable file…” If you select an executable .NET file that contains concrete sub-classes of an Entity2dDispatcher, they will be made a</w:t>
+      </w:r>
+      <w:r>
+        <w:t>vailable for use in the editor.</w:t>
+      </w:r>
+      <w:r>
+        <w:br w:type="page"/>
       </w:r>
     </w:p>
     <w:p>
       <w:r>
         <w:lastRenderedPageBreak/>
-        <w:t>Notice also that you can click and drag on the button to move it about the screen. Once an entity is selected, you can also right-click it for more operations.</w:t>
-      </w:r>
-    </w:p>
-    <w:p>
-      <w:r>
-        <w:t xml:space="preserve">Here </w:t>
-      </w:r>
-      <w:r>
-        <w:t>we</w:t>
-      </w:r>
-      <w:r>
-        <w:t xml:space="preserve">’ve renamed the button and moved it to the </w:t>
-      </w:r>
-      <w:r>
-        <w:t xml:space="preserve">bottom </w:t>
-      </w:r>
-      <w:r>
-        <w:t>right</w:t>
-      </w:r>
-      <w:r>
-        <w:t xml:space="preserve"> of the screen –</w:t>
+        <w:t xml:space="preserve">First, we’ll create a blank button by ensuring that </w:t>
+      </w:r>
+      <w:proofErr w:type="spellStart"/>
+      <w:r>
+        <w:t>ButtonDispatcher</w:t>
+      </w:r>
+      <w:proofErr w:type="spellEnd"/>
+      <w:r>
+        <w:t xml:space="preserve"> is selected in the combo box to the right of the Create Entity button on the main tool bar, and then pressing the Create Entity button.</w:t>
       </w:r>
     </w:p>
     <w:p>
@@ -6081,10 +6422,10 @@
           <w:noProof/>
         </w:rPr>
         <w:drawing>
-          <wp:inline distT="0" distB="0" distL="0" distR="0" wp14:anchorId="0CA690FC" wp14:editId="6D14D063">
+          <wp:inline distT="0" distB="0" distL="0" distR="0" wp14:anchorId="6ED89812" wp14:editId="064ED77D">
             <wp:extent cx="5943600" cy="2759528"/>
             <wp:effectExtent l="0" t="0" r="0" b="3175"/>
-            <wp:docPr id="8" name="Picture 8"/>
+            <wp:docPr id="2" name="Picture 2"/>
             <wp:cNvGraphicFramePr>
               <a:graphicFrameLocks xmlns:a="http://schemas.openxmlformats.org/drawingml/2006/main" noChangeAspect="1"/>
             </wp:cNvGraphicFramePr>
@@ -6125,58 +6466,40 @@
     </w:p>
     <w:p>
       <w:r>
-        <w:t xml:space="preserve">Notice you have the full power of undo and redo. Nonetheless, you should still save your documents often in case this early version of </w:t>
-      </w:r>
-      <w:proofErr w:type="spellStart"/>
-      <w:r>
-        <w:t>NuEdit</w:t>
-      </w:r>
-      <w:proofErr w:type="spellEnd"/>
-      <w:r>
-        <w:t xml:space="preserve"> goes bananas on you.</w:t>
-      </w:r>
-    </w:p>
-    <w:p>
-      <w:r>
-        <w:t xml:space="preserve">Let’s now try putting </w:t>
-      </w:r>
-      <w:proofErr w:type="spellStart"/>
-      <w:r>
-        <w:t>NuEdit</w:t>
-      </w:r>
-      <w:proofErr w:type="spellEnd"/>
-      <w:r>
-        <w:t xml:space="preserve"> in interactive mode so that we can test that our button clicks as we expect. Toggle on the Interact button </w:t>
-      </w:r>
-      <w:r>
-        <w:t>at the top right, then click on the button.</w:t>
-      </w:r>
-    </w:p>
-    <w:p>
-      <w:r>
-        <w:t>Once you’re satisfied, toggle off the Interact button to return to editing mode.</w:t>
-      </w:r>
-    </w:p>
-    <w:p>
-      <w:r>
-        <w:t>Now let’s make a default tile map to play around with. BUT FIRST, we need to change the depth of our button entity so that it doesn’t get covered by the new tile map! Change the value in the button’s Depth field to 10.</w:t>
-      </w:r>
-      <w:r>
-        <w:br w:type="page"/>
-      </w:r>
-    </w:p>
-    <w:p>
-      <w:r>
-        <w:lastRenderedPageBreak/>
-        <w:t xml:space="preserve">In the drop down box to the right of the Create Entity button, select (or type) </w:t>
-      </w:r>
-      <w:proofErr w:type="spellStart"/>
-      <w:r>
-        <w:t>TileMapDispatcher</w:t>
-      </w:r>
-      <w:proofErr w:type="spellEnd"/>
-      <w:r>
-        <w:t>, and then press the Create Entity button, and then click the Quick Size button. You’ll get this –</w:t>
+        <w:t xml:space="preserve">You’ll notice a </w:t>
+      </w:r>
+      <w:r>
+        <w:t>squished</w:t>
+      </w:r>
+      <w:r>
+        <w:t xml:space="preserve"> button appear in the middle of the editing panel.</w:t>
+      </w:r>
+      <w:r>
+        <w:t xml:space="preserve"> By default, most entities are created </w:t>
+      </w:r>
+      <w:r>
+        <w:t>with a size of</w:t>
+      </w:r>
+      <w:r>
+        <w:t xml:space="preserve"> </w:t>
+      </w:r>
+      <w:r>
+        <w:t>64</w:t>
+      </w:r>
+      <w:r>
+        <w:t>x</w:t>
+      </w:r>
+      <w:r>
+        <w:t>64</w:t>
+      </w:r>
+      <w:r>
+        <w:t xml:space="preserve">. Fortunately, Nu gives you an easy way to resize the </w:t>
+      </w:r>
+      <w:r>
+        <w:t>entity</w:t>
+      </w:r>
+      <w:r>
+        <w:t xml:space="preserve"> to fit the button’s image by pressing the Quick Size button. Press it now.</w:t>
       </w:r>
     </w:p>
     <w:p>
@@ -6185,10 +6508,10 @@
           <w:noProof/>
         </w:rPr>
         <w:drawing>
-          <wp:inline distT="0" distB="0" distL="0" distR="0" wp14:anchorId="528B52AF" wp14:editId="45EFF2FE">
+          <wp:inline distT="0" distB="0" distL="0" distR="0" wp14:anchorId="19AD8E16" wp14:editId="323093E5">
             <wp:extent cx="5943600" cy="2759528"/>
             <wp:effectExtent l="0" t="0" r="0" b="3175"/>
-            <wp:docPr id="9" name="Picture 9"/>
+            <wp:docPr id="5" name="Picture 5"/>
             <wp:cNvGraphicFramePr>
               <a:graphicFrameLocks xmlns:a="http://schemas.openxmlformats.org/drawingml/2006/main" noChangeAspect="1"/>
             </wp:cNvGraphicFramePr>
@@ -6229,41 +6552,83 @@
     </w:p>
     <w:p>
       <w:r>
-        <w:t xml:space="preserve">Click and drag the tile map so its </w:t>
-      </w:r>
-      <w:r>
-        <w:t>bottom</w:t>
-      </w:r>
-      <w:r>
-        <w:t>-left corner</w:t>
-      </w:r>
-      <w:r>
-        <w:t xml:space="preserve"> lines up with the top left of the editing panel.</w:t>
-      </w:r>
-    </w:p>
-    <w:p>
-      <w:r>
-        <w:t xml:space="preserve">Tile maps, by the way, are created with the free tile map editor Tiled found </w:t>
-      </w:r>
-      <w:r>
-        <w:t>at</w:t>
-      </w:r>
-      <w:r>
-        <w:t xml:space="preserve"> </w:t>
-      </w:r>
-      <w:hyperlink r:id="rId17" w:history="1">
-        <w:r>
-          <w:rPr>
-            <w:rStyle w:val="Hyperlink"/>
-          </w:rPr>
-          <w:t>http://www.mapeditor.org/</w:t>
-        </w:r>
-      </w:hyperlink>
-      <w:r>
-        <w:t xml:space="preserve">. All credit to the great chap who made and maintains </w:t>
-      </w:r>
-      <w:r>
-        <w:t>it!</w:t>
+        <w:t>We have a full button! Notice the property grid on the right g</w:t>
+      </w:r>
+      <w:r>
+        <w:t>ot</w:t>
+      </w:r>
+      <w:r>
+        <w:t xml:space="preserve"> filled with </w:t>
+      </w:r>
+      <w:r>
+        <w:t>various field</w:t>
+      </w:r>
+      <w:r>
+        <w:t xml:space="preserve"> names and their corresponding values. These values can be edited manually. </w:t>
+      </w:r>
+      <w:r>
+        <w:t>For an entity that will be used to control the game’s state (like a button), t</w:t>
+      </w:r>
+      <w:r>
+        <w:t xml:space="preserve">he first thing you will want to do is to give it an appropriate name. </w:t>
+      </w:r>
+      <w:r>
+        <w:t>Simply d</w:t>
+      </w:r>
+      <w:r>
+        <w:t>ouble-click the Name field, delete t</w:t>
+      </w:r>
+      <w:r>
+        <w:t xml:space="preserve">he contents, and then enter the text </w:t>
+      </w:r>
+      <w:r>
+        <w:t>“</w:t>
+      </w:r>
+      <w:proofErr w:type="spellStart"/>
+      <w:r>
+        <w:t>MyButton</w:t>
+      </w:r>
+      <w:proofErr w:type="spellEnd"/>
+      <w:r>
+        <w:t xml:space="preserve">”. Naming entities give you the ability to access them at runtime via that name once you have loaded the </w:t>
+      </w:r>
+      <w:r>
+        <w:t xml:space="preserve">containing </w:t>
+      </w:r>
+      <w:r>
+        <w:t xml:space="preserve">document </w:t>
+      </w:r>
+      <w:r>
+        <w:t>in your game</w:t>
+      </w:r>
+      <w:r>
+        <w:t>.</w:t>
+      </w:r>
+    </w:p>
+    <w:p>
+      <w:r>
+        <w:lastRenderedPageBreak/>
+        <w:t>Notice also that you can click and drag on the button to move it about the screen. Once an entity is selected, you can also right-click it for more operations.</w:t>
+      </w:r>
+    </w:p>
+    <w:p>
+      <w:r>
+        <w:t xml:space="preserve">Here </w:t>
+      </w:r>
+      <w:r>
+        <w:t>we</w:t>
+      </w:r>
+      <w:r>
+        <w:t xml:space="preserve">’ve renamed the button and moved it to the </w:t>
+      </w:r>
+      <w:r>
+        <w:t xml:space="preserve">bottom </w:t>
+      </w:r>
+      <w:r>
+        <w:t>right</w:t>
+      </w:r>
+      <w:r>
+        <w:t xml:space="preserve"> of the screen –</w:t>
       </w:r>
     </w:p>
     <w:p>
@@ -6272,10 +6637,114 @@
           <w:noProof/>
         </w:rPr>
         <w:drawing>
-          <wp:inline distT="0" distB="0" distL="0" distR="0" wp14:anchorId="2149D7F0" wp14:editId="28EDC79D">
+          <wp:inline distT="0" distB="0" distL="0" distR="0" wp14:anchorId="0CA690FC" wp14:editId="6D14D063">
             <wp:extent cx="5943600" cy="2759528"/>
             <wp:effectExtent l="0" t="0" r="0" b="3175"/>
-            <wp:docPr id="10" name="Picture 10"/>
+            <wp:docPr id="8" name="Picture 8"/>
+            <wp:cNvGraphicFramePr>
+              <a:graphicFrameLocks xmlns:a="http://schemas.openxmlformats.org/drawingml/2006/main" noChangeAspect="1"/>
+            </wp:cNvGraphicFramePr>
+            <a:graphic xmlns:a="http://schemas.openxmlformats.org/drawingml/2006/main">
+              <a:graphicData uri="http://schemas.openxmlformats.org/drawingml/2006/picture">
+                <pic:pic xmlns:pic="http://schemas.openxmlformats.org/drawingml/2006/picture">
+                  <pic:nvPicPr>
+                    <pic:cNvPr id="0" name=""/>
+                    <pic:cNvPicPr/>
+                  </pic:nvPicPr>
+                  <pic:blipFill>
+                    <a:blip r:embed="rId17">
+                      <a:extLst>
+                        <a:ext uri="{28A0092B-C50C-407E-A947-70E740481C1C}">
+                          <a14:useLocalDpi xmlns:a14="http://schemas.microsoft.com/office/drawing/2010/main" val="0"/>
+                        </a:ext>
+                      </a:extLst>
+                    </a:blip>
+                    <a:stretch>
+                      <a:fillRect/>
+                    </a:stretch>
+                  </pic:blipFill>
+                  <pic:spPr>
+                    <a:xfrm>
+                      <a:off x="0" y="0"/>
+                      <a:ext cx="5943600" cy="2759528"/>
+                    </a:xfrm>
+                    <a:prstGeom prst="rect">
+                      <a:avLst/>
+                    </a:prstGeom>
+                  </pic:spPr>
+                </pic:pic>
+              </a:graphicData>
+            </a:graphic>
+          </wp:inline>
+        </w:drawing>
+      </w:r>
+    </w:p>
+    <w:p>
+      <w:r>
+        <w:t xml:space="preserve">Notice you have the full power of undo and redo. Nonetheless, you should still save your documents often in case this early version of </w:t>
+      </w:r>
+      <w:proofErr w:type="spellStart"/>
+      <w:r>
+        <w:t>NuEdit</w:t>
+      </w:r>
+      <w:proofErr w:type="spellEnd"/>
+      <w:r>
+        <w:t xml:space="preserve"> goes bananas on you.</w:t>
+      </w:r>
+    </w:p>
+    <w:p>
+      <w:r>
+        <w:t xml:space="preserve">Let’s now try putting </w:t>
+      </w:r>
+      <w:proofErr w:type="spellStart"/>
+      <w:r>
+        <w:t>NuEdit</w:t>
+      </w:r>
+      <w:proofErr w:type="spellEnd"/>
+      <w:r>
+        <w:t xml:space="preserve"> in interactive mode so that we can test that our button clicks as we expect. Toggle on the Interact button </w:t>
+      </w:r>
+      <w:r>
+        <w:t>at the top right, then click on the button.</w:t>
+      </w:r>
+    </w:p>
+    <w:p>
+      <w:r>
+        <w:t>Once you’re satisfied, toggle off the Interact button to return to editing mode.</w:t>
+      </w:r>
+    </w:p>
+    <w:p>
+      <w:r>
+        <w:t>Now let’s make a default tile map to play around with. BUT FIRST, we need to change the depth of our button entity so that it doesn’t get covered by the new tile map! Change the value in the button’s Depth field to 10.</w:t>
+      </w:r>
+      <w:r>
+        <w:br w:type="page"/>
+      </w:r>
+    </w:p>
+    <w:p>
+      <w:r>
+        <w:lastRenderedPageBreak/>
+        <w:t xml:space="preserve">In the drop down box to the right of the Create Entity button, select (or type) </w:t>
+      </w:r>
+      <w:proofErr w:type="spellStart"/>
+      <w:r>
+        <w:t>TileMapDispatcher</w:t>
+      </w:r>
+      <w:proofErr w:type="spellEnd"/>
+      <w:r>
+        <w:t>, and then press the Create Entity button, and then click the Quick Size button. You’ll get this –</w:t>
+      </w:r>
+    </w:p>
+    <w:p>
+      <w:r>
+        <w:rPr>
+          <w:noProof/>
+        </w:rPr>
+        <w:drawing>
+          <wp:inline distT="0" distB="0" distL="0" distR="0" wp14:anchorId="528B52AF" wp14:editId="45EFF2FE">
+            <wp:extent cx="5943600" cy="2759528"/>
+            <wp:effectExtent l="0" t="0" r="0" b="3175"/>
+            <wp:docPr id="9" name="Picture 9"/>
             <wp:cNvGraphicFramePr>
               <a:graphicFrameLocks xmlns:a="http://schemas.openxmlformats.org/drawingml/2006/main" noChangeAspect="1"/>
             </wp:cNvGraphicFramePr>
@@ -6316,54 +6785,41 @@
     </w:p>
     <w:p>
       <w:r>
-        <w:t xml:space="preserve">Now click and </w:t>
-      </w:r>
-      <w:r>
-        <w:t>drag with</w:t>
-      </w:r>
-      <w:r>
-        <w:t xml:space="preserve"> the MIDDLE mouse button to change the position of the camera that is used to view the game. Check out your lovely new tile map!</w:t>
-      </w:r>
-      <w:r>
-        <w:t xml:space="preserve"> If your camera gets lost in space, click the Reset Camera </w:t>
-      </w:r>
-      <w:r>
-        <w:t xml:space="preserve">button </w:t>
-      </w:r>
-      <w:r>
-        <w:t>that is to the left of the Interact button.</w:t>
-      </w:r>
-    </w:p>
-    <w:p>
-      <w:r>
-        <w:lastRenderedPageBreak/>
-        <w:t>Now let’s create some blocks to fall down and collide with the tile map using physics.</w:t>
-      </w:r>
-      <w:r>
-        <w:t xml:space="preserve"> First, we must change the default depth at which new entities are created (again, so the tile map doesn’t overlap them). In the at Depth text box to the left of the Quick Size button, type in</w:t>
-      </w:r>
-      <w:r>
-        <w:t xml:space="preserve"> a</w:t>
-      </w:r>
-      <w:r>
-        <w:t xml:space="preserve"> 1.</w:t>
-      </w:r>
-      <w:r>
-        <w:t xml:space="preserve"> In the combo box to the right of the Create Entity button, select (or type) </w:t>
-      </w:r>
-      <w:proofErr w:type="spellStart"/>
-      <w:r>
-        <w:t>BlockDispatch</w:t>
-      </w:r>
-      <w:r>
-        <w:t>er</w:t>
-      </w:r>
-      <w:proofErr w:type="spellEnd"/>
-      <w:r>
-        <w:t>, and then click the Create Entity button.</w:t>
-      </w:r>
-      <w:r>
-        <w:t xml:space="preserve"> You’ll see a box created in the middle of the screen that falls directly down.</w:t>
+        <w:t xml:space="preserve">Click and drag the tile map so its </w:t>
+      </w:r>
+      <w:r>
+        <w:t>bottom</w:t>
+      </w:r>
+      <w:r>
+        <w:t>-left corner</w:t>
+      </w:r>
+      <w:r>
+        <w:t xml:space="preserve"> lines up with the top left of the editing panel.</w:t>
+      </w:r>
+    </w:p>
+    <w:p>
+      <w:r>
+        <w:t xml:space="preserve">Tile maps, by the way, are created with the free tile map editor Tiled found </w:t>
+      </w:r>
+      <w:r>
+        <w:t>at</w:t>
+      </w:r>
+      <w:r>
+        <w:t xml:space="preserve"> </w:t>
+      </w:r>
+      <w:hyperlink r:id="rId19" w:history="1">
+        <w:r>
+          <w:rPr>
+            <w:rStyle w:val="Hyperlink"/>
+          </w:rPr>
+          <w:t>http://www.mapeditor.org/</w:t>
+        </w:r>
+      </w:hyperlink>
+      <w:r>
+        <w:t xml:space="preserve">. All credit to the great chap who made and maintains </w:t>
+      </w:r>
+      <w:r>
+        <w:t>it!</w:t>
       </w:r>
     </w:p>
     <w:p>
@@ -6372,96 +6828,10 @@
           <w:noProof/>
         </w:rPr>
         <w:drawing>
-          <wp:inline distT="0" distB="0" distL="0" distR="0" wp14:anchorId="450F9911" wp14:editId="02700283">
+          <wp:inline distT="0" distB="0" distL="0" distR="0" wp14:anchorId="2149D7F0" wp14:editId="28EDC79D">
             <wp:extent cx="5943600" cy="2759528"/>
             <wp:effectExtent l="0" t="0" r="0" b="3175"/>
-            <wp:docPr id="14" name="Picture 14"/>
-            <wp:cNvGraphicFramePr>
-              <a:graphicFrameLocks xmlns:a="http://schemas.openxmlformats.org/drawingml/2006/main" noChangeAspect="1"/>
-            </wp:cNvGraphicFramePr>
-            <a:graphic xmlns:a="http://schemas.openxmlformats.org/drawingml/2006/main">
-              <a:graphicData uri="http://schemas.openxmlformats.org/drawingml/2006/picture">
-                <pic:pic xmlns:pic="http://schemas.openxmlformats.org/drawingml/2006/picture">
-                  <pic:nvPicPr>
-                    <pic:cNvPr id="0" name=""/>
-                    <pic:cNvPicPr/>
-                  </pic:nvPicPr>
-                  <pic:blipFill>
-                    <a:blip r:embed="rId19">
-                      <a:extLst>
-                        <a:ext uri="{28A0092B-C50C-407E-A947-70E740481C1C}">
-                          <a14:useLocalDpi xmlns:a14="http://schemas.microsoft.com/office/drawing/2010/main" val="0"/>
-                        </a:ext>
-                      </a:extLst>
-                    </a:blip>
-                    <a:stretch>
-                      <a:fillRect/>
-                    </a:stretch>
-                  </pic:blipFill>
-                  <pic:spPr>
-                    <a:xfrm>
-                      <a:off x="0" y="0"/>
-                      <a:ext cx="5943600" cy="2759528"/>
-                    </a:xfrm>
-                    <a:prstGeom prst="rect">
-                      <a:avLst/>
-                    </a:prstGeom>
-                  </pic:spPr>
-                </pic:pic>
-              </a:graphicData>
-            </a:graphic>
-          </wp:inline>
-        </w:drawing>
-      </w:r>
-    </w:p>
-    <w:p>
-      <w:r>
-        <w:t xml:space="preserve">Notice that you can create blocks in </w:t>
-      </w:r>
-      <w:r>
-        <w:t xml:space="preserve">other </w:t>
-      </w:r>
-      <w:r>
-        <w:t>place</w:t>
-      </w:r>
-      <w:r>
-        <w:t>s</w:t>
-      </w:r>
-      <w:r>
-        <w:t xml:space="preserve"> by right-clicking </w:t>
-      </w:r>
-      <w:r>
-        <w:t>at</w:t>
-      </w:r>
-      <w:r>
-        <w:t xml:space="preserve"> the desired </w:t>
-      </w:r>
-      <w:r>
-        <w:t>location</w:t>
-      </w:r>
-      <w:r>
-        <w:t xml:space="preserve"> and then</w:t>
-      </w:r>
-      <w:r>
-        <w:t>, in the context menu that pops up,</w:t>
-      </w:r>
-      <w:r>
-        <w:t xml:space="preserve"> clicking Create</w:t>
-      </w:r>
-      <w:r>
-        <w:t>.</w:t>
-      </w:r>
-    </w:p>
-    <w:p>
-      <w:r>
-        <w:rPr>
-          <w:noProof/>
-        </w:rPr>
-        <w:drawing>
-          <wp:inline distT="0" distB="0" distL="0" distR="0" wp14:anchorId="1E1D0D32" wp14:editId="5B8FF415">
-            <wp:extent cx="5943600" cy="2759528"/>
-            <wp:effectExtent l="0" t="0" r="0" b="3175"/>
-            <wp:docPr id="16" name="Picture 16"/>
+            <wp:docPr id="10" name="Picture 10"/>
             <wp:cNvGraphicFramePr>
               <a:graphicFrameLocks xmlns:a="http://schemas.openxmlformats.org/drawingml/2006/main" noChangeAspect="1"/>
             </wp:cNvGraphicFramePr>
@@ -6502,6 +6872,192 @@
     </w:p>
     <w:p>
       <w:r>
+        <w:t xml:space="preserve">Now click and </w:t>
+      </w:r>
+      <w:r>
+        <w:t>drag with</w:t>
+      </w:r>
+      <w:r>
+        <w:t xml:space="preserve"> the MIDDLE mouse button to change the position of the camera that is used to view the game. Check out your lovely new tile map!</w:t>
+      </w:r>
+      <w:r>
+        <w:t xml:space="preserve"> If your camera gets lost in space, click the Reset Camera </w:t>
+      </w:r>
+      <w:r>
+        <w:t xml:space="preserve">button </w:t>
+      </w:r>
+      <w:r>
+        <w:t>that is to the left of the Interact button.</w:t>
+      </w:r>
+    </w:p>
+    <w:p>
+      <w:r>
+        <w:lastRenderedPageBreak/>
+        <w:t>Now let’s create some blocks to fall down and collide with the tile map using physics.</w:t>
+      </w:r>
+      <w:r>
+        <w:t xml:space="preserve"> First, we must change the default depth at which new entities are created (again, so the tile map doesn’t overlap them). In the at Depth text box to the left of the Quick Size button, type in</w:t>
+      </w:r>
+      <w:r>
+        <w:t xml:space="preserve"> a</w:t>
+      </w:r>
+      <w:r>
+        <w:t xml:space="preserve"> 1.</w:t>
+      </w:r>
+      <w:r>
+        <w:t xml:space="preserve"> In the combo box to the right of the Create Entity button, select (or type) </w:t>
+      </w:r>
+      <w:proofErr w:type="spellStart"/>
+      <w:r>
+        <w:t>BlockDispatch</w:t>
+      </w:r>
+      <w:r>
+        <w:t>er</w:t>
+      </w:r>
+      <w:proofErr w:type="spellEnd"/>
+      <w:r>
+        <w:t>, and then click the Create Entity button.</w:t>
+      </w:r>
+      <w:r>
+        <w:t xml:space="preserve"> You’ll see a box created in the middle of the screen that falls directly down.</w:t>
+      </w:r>
+    </w:p>
+    <w:p>
+      <w:r>
+        <w:rPr>
+          <w:noProof/>
+        </w:rPr>
+        <w:drawing>
+          <wp:inline distT="0" distB="0" distL="0" distR="0" wp14:anchorId="450F9911" wp14:editId="02700283">
+            <wp:extent cx="5943600" cy="2759528"/>
+            <wp:effectExtent l="0" t="0" r="0" b="3175"/>
+            <wp:docPr id="14" name="Picture 14"/>
+            <wp:cNvGraphicFramePr>
+              <a:graphicFrameLocks xmlns:a="http://schemas.openxmlformats.org/drawingml/2006/main" noChangeAspect="1"/>
+            </wp:cNvGraphicFramePr>
+            <a:graphic xmlns:a="http://schemas.openxmlformats.org/drawingml/2006/main">
+              <a:graphicData uri="http://schemas.openxmlformats.org/drawingml/2006/picture">
+                <pic:pic xmlns:pic="http://schemas.openxmlformats.org/drawingml/2006/picture">
+                  <pic:nvPicPr>
+                    <pic:cNvPr id="0" name=""/>
+                    <pic:cNvPicPr/>
+                  </pic:nvPicPr>
+                  <pic:blipFill>
+                    <a:blip r:embed="rId21">
+                      <a:extLst>
+                        <a:ext uri="{28A0092B-C50C-407E-A947-70E740481C1C}">
+                          <a14:useLocalDpi xmlns:a14="http://schemas.microsoft.com/office/drawing/2010/main" val="0"/>
+                        </a:ext>
+                      </a:extLst>
+                    </a:blip>
+                    <a:stretch>
+                      <a:fillRect/>
+                    </a:stretch>
+                  </pic:blipFill>
+                  <pic:spPr>
+                    <a:xfrm>
+                      <a:off x="0" y="0"/>
+                      <a:ext cx="5943600" cy="2759528"/>
+                    </a:xfrm>
+                    <a:prstGeom prst="rect">
+                      <a:avLst/>
+                    </a:prstGeom>
+                  </pic:spPr>
+                </pic:pic>
+              </a:graphicData>
+            </a:graphic>
+          </wp:inline>
+        </w:drawing>
+      </w:r>
+    </w:p>
+    <w:p>
+      <w:r>
+        <w:t xml:space="preserve">Notice that you can create blocks in </w:t>
+      </w:r>
+      <w:r>
+        <w:t xml:space="preserve">other </w:t>
+      </w:r>
+      <w:r>
+        <w:t>place</w:t>
+      </w:r>
+      <w:r>
+        <w:t>s</w:t>
+      </w:r>
+      <w:r>
+        <w:t xml:space="preserve"> by right-clicking </w:t>
+      </w:r>
+      <w:r>
+        <w:t>at</w:t>
+      </w:r>
+      <w:r>
+        <w:t xml:space="preserve"> the desired </w:t>
+      </w:r>
+      <w:r>
+        <w:t>location</w:t>
+      </w:r>
+      <w:r>
+        <w:t xml:space="preserve"> and then</w:t>
+      </w:r>
+      <w:r>
+        <w:t>, in the context menu that pops up,</w:t>
+      </w:r>
+      <w:r>
+        <w:t xml:space="preserve"> clicking Create</w:t>
+      </w:r>
+      <w:r>
+        <w:t>.</w:t>
+      </w:r>
+    </w:p>
+    <w:p>
+      <w:r>
+        <w:rPr>
+          <w:noProof/>
+        </w:rPr>
+        <w:drawing>
+          <wp:inline distT="0" distB="0" distL="0" distR="0" wp14:anchorId="1E1D0D32" wp14:editId="5B8FF415">
+            <wp:extent cx="5943600" cy="2759528"/>
+            <wp:effectExtent l="0" t="0" r="0" b="3175"/>
+            <wp:docPr id="16" name="Picture 16"/>
+            <wp:cNvGraphicFramePr>
+              <a:graphicFrameLocks xmlns:a="http://schemas.openxmlformats.org/drawingml/2006/main" noChangeAspect="1"/>
+            </wp:cNvGraphicFramePr>
+            <a:graphic xmlns:a="http://schemas.openxmlformats.org/drawingml/2006/main">
+              <a:graphicData uri="http://schemas.openxmlformats.org/drawingml/2006/picture">
+                <pic:pic xmlns:pic="http://schemas.openxmlformats.org/drawingml/2006/picture">
+                  <pic:nvPicPr>
+                    <pic:cNvPr id="0" name=""/>
+                    <pic:cNvPicPr/>
+                  </pic:nvPicPr>
+                  <pic:blipFill>
+                    <a:blip r:embed="rId22">
+                      <a:extLst>
+                        <a:ext uri="{28A0092B-C50C-407E-A947-70E740481C1C}">
+                          <a14:useLocalDpi xmlns:a14="http://schemas.microsoft.com/office/drawing/2010/main" val="0"/>
+                        </a:ext>
+                      </a:extLst>
+                    </a:blip>
+                    <a:stretch>
+                      <a:fillRect/>
+                    </a:stretch>
+                  </pic:blipFill>
+                  <pic:spPr>
+                    <a:xfrm>
+                      <a:off x="0" y="0"/>
+                      <a:ext cx="5943600" cy="2759528"/>
+                    </a:xfrm>
+                    <a:prstGeom prst="rect">
+                      <a:avLst/>
+                    </a:prstGeom>
+                  </pic:spPr>
+                </pic:pic>
+              </a:graphicData>
+            </a:graphic>
+          </wp:inline>
+        </w:drawing>
+      </w:r>
+    </w:p>
+    <w:p>
+      <w:r>
         <w:t>Blocks can be clicked and dragged around like other entities.</w:t>
       </w:r>
     </w:p>
@@ -6540,13 +7096,25 @@
     </w:p>
     <w:p>
       <w:r>
-        <w:t xml:space="preserve">Let’s watch Nu in action with the </w:t>
+        <w:t xml:space="preserve">Let’s watch Nu in action </w:t>
+      </w:r>
+      <w:r>
+        <w:t>by returning to</w:t>
+      </w:r>
+      <w:r>
+        <w:t xml:space="preserve"> the </w:t>
       </w:r>
       <w:r>
         <w:t>sample</w:t>
       </w:r>
       <w:r>
-        <w:t xml:space="preserve"> game called </w:t>
+        <w:t xml:space="preserve"> game</w:t>
+      </w:r>
+      <w:r>
+        <w:t>,</w:t>
+      </w:r>
+      <w:r>
+        <w:t xml:space="preserve"> </w:t>
       </w:r>
       <w:proofErr w:type="spellStart"/>
       <w:r>
@@ -6561,12 +7129,12 @@
       <w:pPr>
         <w:pStyle w:val="Heading1"/>
       </w:pPr>
-      <w:bookmarkStart w:id="10" w:name="_Toc394235557"/>
+      <w:bookmarkStart w:id="11" w:name="_Toc397019243"/>
       <w:proofErr w:type="spellStart"/>
       <w:r>
         <w:t>BlazeVector</w:t>
       </w:r>
-      <w:bookmarkEnd w:id="10"/>
+      <w:bookmarkEnd w:id="11"/>
       <w:proofErr w:type="spellEnd"/>
     </w:p>
     <w:p/>
@@ -14403,8 +14971,6 @@
         </w:rPr>
         <w:t>alse</w:t>
       </w:r>
-      <w:bookmarkStart w:id="11" w:name="_GoBack"/>
-      <w:bookmarkEnd w:id="11"/>
       <w:r>
         <w:rPr>
           <w:rFonts w:ascii="Consolas" w:hAnsi="Consolas" w:cs="Consolas"/>
@@ -19856,6 +20422,9 @@
       <w:r>
         <w:t>, but documentation on that is not yet available.</w:t>
       </w:r>
+      <w:r>
+        <w:t xml:space="preserve"> Fortunately, the code is available for you to study.</w:t>
+      </w:r>
     </w:p>
     <w:p>
       <w:r>
@@ -19947,7 +20516,7 @@
       <w:pPr>
         <w:pStyle w:val="Heading1"/>
       </w:pPr>
-      <w:bookmarkStart w:id="12" w:name="_Toc394235558"/>
+      <w:bookmarkStart w:id="12" w:name="_Toc397019244"/>
       <w:r>
         <w:t>The Game Engine</w:t>
       </w:r>
@@ -20504,7 +21073,7 @@
       <w:pPr>
         <w:pStyle w:val="Heading2"/>
       </w:pPr>
-      <w:bookmarkStart w:id="13" w:name="_Toc394235559"/>
+      <w:bookmarkStart w:id="13" w:name="_Toc397019245"/>
       <w:r>
         <w:t>World</w:t>
       </w:r>
@@ -20618,7 +21187,7 @@
       <w:pPr>
         <w:pStyle w:val="Heading2"/>
       </w:pPr>
-      <w:bookmarkStart w:id="14" w:name="_Toc394235560"/>
+      <w:bookmarkStart w:id="14" w:name="_Toc397019246"/>
       <w:r>
         <w:lastRenderedPageBreak/>
         <w:t>Screen</w:t>
@@ -20702,7 +21271,7 @@
       <w:pPr>
         <w:pStyle w:val="Heading2"/>
       </w:pPr>
-      <w:bookmarkStart w:id="15" w:name="_Toc394235561"/>
+      <w:bookmarkStart w:id="15" w:name="_Toc397019247"/>
       <w:r>
         <w:t>Transition(s)</w:t>
       </w:r>
@@ -20755,7 +21324,7 @@
       <w:pPr>
         <w:pStyle w:val="Heading2"/>
       </w:pPr>
-      <w:bookmarkStart w:id="16" w:name="_Toc394235562"/>
+      <w:bookmarkStart w:id="16" w:name="_Toc397019248"/>
       <w:r>
         <w:t>Group</w:t>
       </w:r>
@@ -20799,7 +21368,7 @@
       <w:pPr>
         <w:pStyle w:val="Heading2"/>
       </w:pPr>
-      <w:bookmarkStart w:id="17" w:name="_Toc394235563"/>
+      <w:bookmarkStart w:id="17" w:name="_Toc397019249"/>
       <w:r>
         <w:t>Entity</w:t>
       </w:r>
@@ -20865,7 +21434,7 @@
       <w:pPr>
         <w:pStyle w:val="Heading1"/>
       </w:pPr>
-      <w:bookmarkStart w:id="18" w:name="_Toc394235564"/>
+      <w:bookmarkStart w:id="18" w:name="_Toc397019250"/>
       <w:r>
         <w:t>Engine Details</w:t>
       </w:r>
@@ -20876,7 +21445,7 @@
       <w:pPr>
         <w:pStyle w:val="Heading2"/>
       </w:pPr>
-      <w:bookmarkStart w:id="19" w:name="_Toc394235565"/>
+      <w:bookmarkStart w:id="19" w:name="_Toc397019251"/>
       <w:r>
         <w:t>Addresses</w:t>
       </w:r>
@@ -20958,7 +21527,7 @@
       <w:pPr>
         <w:pStyle w:val="Heading2"/>
       </w:pPr>
-      <w:bookmarkStart w:id="20" w:name="_Toc394235566"/>
+      <w:bookmarkStart w:id="20" w:name="_Toc397019252"/>
       <w:r>
         <w:t>Transformations</w:t>
       </w:r>
@@ -21727,7 +22296,7 @@
       <w:pPr>
         <w:pStyle w:val="Heading2"/>
       </w:pPr>
-      <w:bookmarkStart w:id="21" w:name="_Toc394235567"/>
+      <w:bookmarkStart w:id="21" w:name="_Toc397019253"/>
       <w:proofErr w:type="spellStart"/>
       <w:r>
         <w:t>XDispatchers</w:t>
@@ -21767,7 +22336,7 @@
       <w:pPr>
         <w:pStyle w:val="Heading2"/>
       </w:pPr>
-      <w:bookmarkStart w:id="22" w:name="_Toc394235568"/>
+      <w:bookmarkStart w:id="22" w:name="_Toc397019254"/>
       <w:r>
         <w:t>Facets</w:t>
       </w:r>
@@ -33627,7 +34196,7 @@
       <w:pPr>
         <w:pStyle w:val="Heading2"/>
       </w:pPr>
-      <w:bookmarkStart w:id="23" w:name="_Toc394235569"/>
+      <w:bookmarkStart w:id="23" w:name="_Toc397019255"/>
       <w:r>
         <w:t xml:space="preserve">Assets and the </w:t>
       </w:r>
@@ -33650,9 +34219,11 @@
       <w:pPr>
         <w:pStyle w:val="Heading2"/>
       </w:pPr>
+      <w:bookmarkStart w:id="24" w:name="_Toc397019256"/>
       <w:r>
         <w:t>Serialization and Overlays</w:t>
       </w:r>
+      <w:bookmarkEnd w:id="24"/>
     </w:p>
     <w:p/>
     <w:p>
@@ -33666,11 +34237,11 @@
       <w:pPr>
         <w:pStyle w:val="Heading2"/>
       </w:pPr>
-      <w:bookmarkStart w:id="24" w:name="_Toc394235570"/>
+      <w:bookmarkStart w:id="25" w:name="_Toc397019257"/>
       <w:r>
         <w:t>Subsystems and Message Queues</w:t>
       </w:r>
-      <w:bookmarkEnd w:id="24"/>
+      <w:bookmarkEnd w:id="25"/>
     </w:p>
     <w:p/>
     <w:p>
@@ -33681,7 +34252,7 @@
       <w:proofErr w:type="gramEnd"/>
     </w:p>
     <w:sectPr>
-      <w:footerReference w:type="default" r:id="rId21"/>
+      <w:footerReference w:type="default" r:id="rId23"/>
       <w:pgSz w:w="12240" w:h="15840"/>
       <w:pgMar w:top="1440" w:right="1080" w:bottom="1440" w:left="1080" w:header="720" w:footer="720" w:gutter="0"/>
       <w:cols w:space="720"/>
@@ -35055,7 +35626,7 @@
 </file>
 
 <file path=customXml/itemProps1.xml><?xml version="1.0" encoding="utf-8"?>
-<ds:datastoreItem xmlns:ds="http://schemas.openxmlformats.org/officeDocument/2006/customXml" ds:itemID="{082CADA2-5AD3-4B9E-BE1E-0D9714DAAA5E}">
+<ds:datastoreItem xmlns:ds="http://schemas.openxmlformats.org/officeDocument/2006/customXml" ds:itemID="{C770BDC6-4C6C-4C20-BD66-702C32DB1CAB}">
   <ds:schemaRefs>
     <ds:schemaRef ds:uri="http://schemas.openxmlformats.org/officeDocument/2006/bibliography"/>
   </ds:schemaRefs>

</xml_diff>

<commit_message>
Implemented Reload Overlays in editor. Updated Nu documentation.
</commit_message>
<xml_diff>
--- a/Nu/Documentation/Nu Game Engine.docx
+++ b/Nu/Documentation/Nu Game Engine.docx
@@ -32109,7 +32109,10 @@
         <w:t xml:space="preserve">that is </w:t>
       </w:r>
       <w:r>
-        <w:t>high-lighted</w:t>
+        <w:t>high</w:t>
+      </w:r>
+      <w:r>
+        <w:t>lighted</w:t>
       </w:r>
       <w:r>
         <w:t xml:space="preserve"> here –</w:t>
@@ -33698,7 +33701,13 @@
         <w:t>Where overlays get interesting is when they are applied to an entity at run-time.</w:t>
       </w:r>
       <w:r>
-        <w:t xml:space="preserve"> Say you want to have a new button </w:t>
+        <w:t xml:space="preserve"> Say </w:t>
+      </w:r>
+      <w:r>
+        <w:t xml:space="preserve">you’re in NuEdit and </w:t>
+      </w:r>
+      <w:r>
+        <w:t xml:space="preserve">you want to have a new button </w:t>
       </w:r>
       <w:r>
         <w:t xml:space="preserve">style </w:t>
@@ -34115,63 +34124,16 @@
       </w:r>
     </w:p>
     <w:p>
-      <w:pPr>
-        <w:rPr>
-          <w:i/>
-        </w:rPr>
-      </w:pPr>
-      <w:r>
-        <w:rPr>
-          <w:i/>
-        </w:rPr>
-        <w:t xml:space="preserve">Note </w:t>
-      </w:r>
-      <w:r>
-        <w:rPr>
-          <w:i/>
-        </w:rPr>
-        <w:t xml:space="preserve">that currently </w:t>
-      </w:r>
-      <w:r>
-        <w:rPr>
-          <w:i/>
-        </w:rPr>
-        <w:t>th</w:t>
-      </w:r>
-      <w:r>
-        <w:rPr>
-          <w:i/>
-        </w:rPr>
-        <w:t>e first</w:t>
-      </w:r>
-      <w:r>
-        <w:rPr>
-          <w:i/>
-        </w:rPr>
-        <w:t xml:space="preserve"> </w:t>
-      </w:r>
-      <w:r>
-        <w:rPr>
-          <w:i/>
-        </w:rPr>
-        <w:t xml:space="preserve">step </w:t>
-      </w:r>
-      <w:r>
-        <w:rPr>
-          <w:i/>
-        </w:rPr>
-        <w:t>must be done before starting NuEdit</w:t>
-      </w:r>
-      <w:r>
-        <w:rPr>
-          <w:i/>
-        </w:rPr>
-        <w:t>, otherwise a restart is required.</w:t>
-      </w:r>
-    </w:p>
-    <w:p>
-      <w:r>
-        <w:t>Second</w:t>
+      <w:r>
+        <w:t xml:space="preserve">Second, click the Reload Overlays button </w:t>
+      </w:r>
+      <w:r>
+        <w:t>near the top-right of the editor.</w:t>
+      </w:r>
+    </w:p>
+    <w:p>
+      <w:r>
+        <w:t>Third</w:t>
       </w:r>
       <w:r>
         <w:t xml:space="preserve">, </w:t>
@@ -34368,25 +34330,7 @@
         <w:t>m to</w:t>
       </w:r>
       <w:r>
-        <w:t xml:space="preserve"> automatically propagate to the targeted entities</w:t>
-      </w:r>
-      <w:r>
-        <w:t xml:space="preserve"> (</w:t>
-      </w:r>
-      <w:r>
-        <w:t xml:space="preserve">again, with </w:t>
-      </w:r>
-      <w:r>
-        <w:t>the latter currently requir</w:t>
-      </w:r>
-      <w:r>
-        <w:t>ing</w:t>
-      </w:r>
-      <w:r>
-        <w:t xml:space="preserve"> a restart of the game / engine / editor)</w:t>
-      </w:r>
-      <w:r>
-        <w:t>.</w:t>
+        <w:t xml:space="preserve"> automatically propagate to the targeted entities.</w:t>
       </w:r>
     </w:p>
     <w:p>
@@ -34467,117 +34411,112 @@
         <w:t>Thankfully, there are convenience functions on the World type that make this easy. Remember the World.hintRenderingPackageUse function? That is one of them, and all of them are as easy to use.</w:t>
       </w:r>
       <w:r>
-        <w:t xml:space="preserve"> However, accessing additional functionality from any of the subsystems will require writing new messages for them, in turn requiring a change to the engine code. Fortunately, there is an easy way to enable creating new types of messages without requiring changes to the engine, and that will be implemented shortly</w:t>
-      </w:r>
-      <w:r>
-        <w:t xml:space="preserve"> (if it hasn’t already by the time you read this)</w:t>
-      </w:r>
-      <w:r>
-        <w:t>.</w:t>
-      </w:r>
-    </w:p>
-    <w:p>
-      <w:r>
-        <w:t>Now, o</w:t>
-      </w:r>
-      <w:r>
-        <w:t xml:space="preserve">f course the use of message queues can make accomplishing certain things </w:t>
-      </w:r>
-      <w:r>
-        <w:t xml:space="preserve">a </w:t>
-      </w:r>
-      <w:r>
-        <w:t>little more complicated due to the inherent indirection it entails.</w:t>
-      </w:r>
-      <w:r>
-        <w:t xml:space="preserve"> What does this indirection buy us that such additional diff</w:t>
-      </w:r>
-      <w:r>
-        <w:t>ic</w:t>
-      </w:r>
-      <w:r>
-        <w:t>ulty is warranted?</w:t>
-      </w:r>
-    </w:p>
-    <w:p>
-      <w:r>
-        <w:t xml:space="preserve">For one, you’ll notice that the API presented by each of the subsystems is inherently impure / stateful. If either </w:t>
-      </w:r>
-      <w:r>
-        <w:t xml:space="preserve">the </w:t>
-      </w:r>
-      <w:r>
-        <w:t>engine or user code were to invoke these APIs</w:t>
-      </w:r>
-      <w:r>
-        <w:t xml:space="preserve"> directly</w:t>
-      </w:r>
-      <w:r>
-        <w:t xml:space="preserve">, </w:t>
-      </w:r>
-      <w:r>
-        <w:t xml:space="preserve">the functional purity of </w:t>
-      </w:r>
-      <w:r>
-        <w:t>each</w:t>
-      </w:r>
-      <w:r>
-        <w:t xml:space="preserve"> would be compromised, and all the nice properties that come from it destroyed</w:t>
-      </w:r>
-      <w:r>
-        <w:t xml:space="preserve">. </w:t>
-      </w:r>
-      <w:r>
-        <w:t>And s</w:t>
-      </w:r>
-      <w:r>
-        <w:t xml:space="preserve">econdly, </w:t>
-      </w:r>
-      <w:r>
-        <w:t xml:space="preserve">it is likely that </w:t>
-      </w:r>
-      <w:r>
-        <w:t>one or more</w:t>
-      </w:r>
-      <w:r>
-        <w:t xml:space="preserve"> of the subsystem</w:t>
-      </w:r>
-      <w:r>
-        <w:t>s</w:t>
-      </w:r>
-      <w:r>
-        <w:t xml:space="preserve"> </w:t>
-      </w:r>
-      <w:r>
-        <w:t>will</w:t>
-      </w:r>
-      <w:r>
-        <w:t xml:space="preserve"> be put on a thread separate from the game engine. When that happens, </w:t>
-      </w:r>
-      <w:r>
-        <w:t>the message queues will become technically essential.</w:t>
-      </w:r>
-    </w:p>
-    <w:p>
-      <w:r>
-        <w:t xml:space="preserve">Currently, the subsystems used in Nu include a Rendering subsystem, an Audio subsystem, and a Physics </w:t>
-      </w:r>
-      <w:proofErr w:type="gramStart"/>
-      <w:r>
-        <w:t>subsystem</w:t>
-      </w:r>
-      <w:proofErr w:type="gramEnd"/>
-      <w:r>
-        <w:t>. Additional subsystems such as AI / Path-Finding and Particle subsystems can be added by modifying the engine directly.</w:t>
-      </w:r>
-      <w:r>
-        <w:t xml:space="preserve"> Perhaps an extension point could be added to the engine such that adding subsystems would not require modifying engine code, but that’s a task</w:t>
-      </w:r>
-      <w:r>
-        <w:t xml:space="preserve"> that</w:t>
+        <w:t xml:space="preserve"> However, accessing additional functionality from any of the subsystems will require writing new messages for them, in turn requiring a change</w:t>
       </w:r>
       <w:bookmarkStart w:id="41" w:name="_GoBack"/>
       <w:bookmarkEnd w:id="41"/>
+      <w:r>
+        <w:t xml:space="preserve"> to the engine code. Fortunately, there is an easy way to enable creating new types of messages without requiring changes to the engine, and that will be implemented shortly</w:t>
+      </w:r>
+      <w:r>
+        <w:t xml:space="preserve"> (if it hasn’t already by the time you read this)</w:t>
+      </w:r>
+      <w:r>
+        <w:t>.</w:t>
+      </w:r>
+    </w:p>
+    <w:p>
+      <w:r>
+        <w:t>Now, o</w:t>
+      </w:r>
+      <w:r>
+        <w:t xml:space="preserve">f course the use of message queues can make accomplishing certain things </w:t>
+      </w:r>
+      <w:r>
+        <w:t xml:space="preserve">a </w:t>
+      </w:r>
+      <w:r>
+        <w:t>little more complicated due to the inherent indirection it entails.</w:t>
+      </w:r>
+      <w:r>
+        <w:t xml:space="preserve"> What does this indirection buy us that such additional diff</w:t>
+      </w:r>
+      <w:r>
+        <w:t>ic</w:t>
+      </w:r>
+      <w:r>
+        <w:t>ulty is warranted?</w:t>
+      </w:r>
+    </w:p>
+    <w:p>
+      <w:r>
+        <w:t xml:space="preserve">For one, you’ll notice that the API presented by each of the subsystems is inherently impure / stateful. If either </w:t>
+      </w:r>
+      <w:r>
+        <w:t xml:space="preserve">the </w:t>
+      </w:r>
+      <w:r>
+        <w:t>engine or user code were to invoke these APIs</w:t>
+      </w:r>
+      <w:r>
+        <w:t xml:space="preserve"> directly</w:t>
+      </w:r>
+      <w:r>
+        <w:t xml:space="preserve">, </w:t>
+      </w:r>
+      <w:r>
+        <w:t xml:space="preserve">the functional purity of </w:t>
+      </w:r>
+      <w:r>
+        <w:t>each</w:t>
+      </w:r>
+      <w:r>
+        <w:t xml:space="preserve"> would be compromised, and all the nice properties that come from it destroyed</w:t>
+      </w:r>
+      <w:r>
+        <w:t xml:space="preserve">. </w:t>
+      </w:r>
+      <w:r>
+        <w:t>And s</w:t>
+      </w:r>
+      <w:r>
+        <w:t xml:space="preserve">econdly, </w:t>
+      </w:r>
+      <w:r>
+        <w:t xml:space="preserve">it is likely that </w:t>
+      </w:r>
+      <w:r>
+        <w:t>one or more</w:t>
+      </w:r>
+      <w:r>
+        <w:t xml:space="preserve"> of the subsystem</w:t>
+      </w:r>
+      <w:r>
+        <w:t>s</w:t>
+      </w:r>
+      <w:r>
+        <w:t xml:space="preserve"> </w:t>
+      </w:r>
+      <w:r>
+        <w:t>will</w:t>
+      </w:r>
+      <w:r>
+        <w:t xml:space="preserve"> be put on a thread separate from the game engine. When that happens, </w:t>
+      </w:r>
+      <w:r>
+        <w:t>the message queues will become technically essential.</w:t>
+      </w:r>
+    </w:p>
+    <w:p>
+      <w:r>
+        <w:t>Currently, the subsystems used in Nu include a Rendering subsystem, an Audio subsystem, and a Physics subsystem. Additional subsystems such as AI / Path-Finding and Particle subsystems can be added by modifying the engine directly.</w:t>
+      </w:r>
+      <w:r>
+        <w:t xml:space="preserve"> Perhaps an extension point could be added to the engine such that adding subsystems would not require modifying engine code, but that’s a task</w:t>
+      </w:r>
+      <w:r>
+        <w:t xml:space="preserve"> that</w:t>
+      </w:r>
       <w:r>
         <w:t xml:space="preserve"> I’ve not yet investigated.</w:t>
       </w:r>
@@ -36463,7 +36402,7 @@
 </file>
 
 <file path=customXml/itemProps1.xml><?xml version="1.0" encoding="utf-8"?>
-<ds:datastoreItem xmlns:ds="http://schemas.openxmlformats.org/officeDocument/2006/customXml" ds:itemID="{B4C9C4F7-5D4B-4148-B091-DC7F78CDA14A}">
+<ds:datastoreItem xmlns:ds="http://schemas.openxmlformats.org/officeDocument/2006/customXml" ds:itemID="{A6EC657B-EA70-4A5D-8449-5F4F328AAC2D}">
   <ds:schemaRefs>
     <ds:schemaRef ds:uri="http://schemas.openxmlformats.org/officeDocument/2006/bibliography"/>
   </ds:schemaRefs>

</xml_diff>

<commit_message>
Added asset naming blurb.
</commit_message>
<xml_diff>
--- a/Nu/Documentation/Nu Game Engine.docx
+++ b/Nu/Documentation/Nu Game Engine.docx
@@ -31854,7 +31854,19 @@
         <w:t xml:space="preserve"> Th</w:t>
       </w:r>
       <w:r>
-        <w:t>e asset graph</w:t>
+        <w:t xml:space="preserve">e </w:t>
+      </w:r>
+      <w:r>
+        <w:t>A</w:t>
+      </w:r>
+      <w:r>
+        <w:t xml:space="preserve">sset </w:t>
+      </w:r>
+      <w:r>
+        <w:t>G</w:t>
+      </w:r>
+      <w:r>
+        <w:t>raph</w:t>
       </w:r>
       <w:r>
         <w:t xml:space="preserve"> allows </w:t>
@@ -31880,6 +31892,53 @@
     </w:p>
     <w:p>
       <w:r>
+        <w:t xml:space="preserve">Further, the use of the Asset Graph allows (well, </w:t>
+      </w:r>
+      <w:r>
+        <w:rPr>
+          <w:i/>
+        </w:rPr>
+        <w:t>forces</w:t>
+      </w:r>
+      <w:r>
+        <w:t xml:space="preserve">) you to refer to assets by their asset and package name rather than their file name. So instead of setting a sprite image field to </w:t>
+      </w:r>
+      <w:r>
+        <w:rPr>
+          <w:b/>
+        </w:rPr>
+        <w:t>Assets/Default/Image.png</w:t>
+      </w:r>
+      <w:r>
+        <w:t xml:space="preserve">, you must instead set it to </w:t>
+      </w:r>
+      <w:r>
+        <w:rPr>
+          <w:b/>
+        </w:rPr>
+        <w:t>Image</w:t>
+      </w:r>
+      <w:proofErr w:type="gramStart"/>
+      <w:r>
+        <w:rPr>
+          <w:b/>
+        </w:rPr>
+        <w:t>;Default</w:t>
+      </w:r>
+      <w:proofErr w:type="gramEnd"/>
+      <w:r>
+        <w:t xml:space="preserve"> (assuming you want to load it from the Default package</w:t>
+      </w:r>
+      <w:r>
+        <w:t>)</w:t>
+      </w:r>
+      <w:r>
+        <w:t>.</w:t>
+      </w:r>
+    </w:p>
+    <w:p>
+      <w:r>
+        <w:lastRenderedPageBreak/>
         <w:t xml:space="preserve">You may notice that there is no need to manually specify which assets will be loaded in your game before using them. This is because when </w:t>
       </w:r>
       <w:r>
@@ -31898,11 +31957,7 @@
         <w:t>on-the-fly automatically</w:t>
       </w:r>
       <w:r>
-        <w:t xml:space="preserve">. This is convenient and works great in NuEdit, but this is not always what you want. For example, if the use of an asset triggers a package load in the middle of a scene during game play, the </w:t>
-      </w:r>
-      <w:r>
-        <w:lastRenderedPageBreak/>
-        <w:t xml:space="preserve">game could very well stall during the IO operations and give a suboptimal experience. If this happens, a write will be issued to the console that a package was loaded on the fly. Consider it a </w:t>
+        <w:t xml:space="preserve">. This is convenient and works great in NuEdit, but this is not always what you want. For example, if the use of an asset triggers a package load in the middle of a scene during game play, the game could very well stall during the IO operations and give a suboptimal experience. If this happens, a write will be issued to the console that a package was loaded on the fly. Consider it a </w:t>
       </w:r>
       <w:r>
         <w:t xml:space="preserve">potential performance </w:t>
@@ -32120,14 +32175,11 @@
     </w:p>
     <w:p>
       <w:r>
-        <w:rPr>
-          <w:noProof/>
-        </w:rPr>
         <w:drawing>
-          <wp:inline distT="0" distB="0" distL="0" distR="0" wp14:anchorId="73962F0B" wp14:editId="4D07DE1A">
+          <wp:inline distT="0" distB="0" distL="0" distR="0" wp14:anchorId="0EC18A87" wp14:editId="4AE331BA">
             <wp:extent cx="2086266" cy="1390844"/>
             <wp:effectExtent l="0" t="0" r="9525" b="0"/>
-            <wp:docPr id="3" name="Picture 3"/>
+            <wp:docPr id="6" name="Picture 6"/>
             <wp:cNvGraphicFramePr>
               <a:graphicFrameLocks xmlns:a="http://schemas.openxmlformats.org/drawingml/2006/main" noChangeAspect="1"/>
             </wp:cNvGraphicFramePr>
@@ -32160,56 +32212,2259 @@
         </w:drawing>
       </w:r>
     </w:p>
+    <w:p>
+      <w:bookmarkStart w:id="39" w:name="_Toc397600984"/>
+    </w:p>
+    <w:p>
+      <w:pPr>
+        <w:pStyle w:val="Heading2"/>
+      </w:pPr>
+      <w:r>
+        <w:t>Serialization and Overlays</w:t>
+      </w:r>
+      <w:bookmarkEnd w:id="39"/>
+    </w:p>
     <w:p/>
     <w:p>
+      <w:r>
+        <w:t>By default, all of your simulation types can be serialized at any time to an XML file. No extra work will generally be required on your behalf to make serialization work, even when making your own custom dispatchers.</w:t>
+      </w:r>
+    </w:p>
+    <w:p>
+      <w:r>
+        <w:t xml:space="preserve">However, there are limitations. For example, because F# doesn’t come with a way to serialize its collections data structures, any field that has a list as its type will not </w:t>
+      </w:r>
+      <w:r>
+        <w:t xml:space="preserve">be </w:t>
+      </w:r>
+      <w:r>
+        <w:t>serialize</w:t>
+      </w:r>
+      <w:r>
+        <w:t>d</w:t>
+      </w:r>
+      <w:r>
+        <w:t xml:space="preserve">.  Presumably, anyone could hack up </w:t>
+      </w:r>
+      <w:r>
+        <w:t xml:space="preserve">the required </w:t>
+      </w:r>
+      <w:r>
+        <w:t xml:space="preserve">TypeConverters to make </w:t>
+      </w:r>
+      <w:r>
+        <w:t>serialization</w:t>
+      </w:r>
+      <w:r>
+        <w:t xml:space="preserve"> work, but I’ve not yet investigated </w:t>
+      </w:r>
+      <w:r>
+        <w:t>this</w:t>
+      </w:r>
+      <w:r>
+        <w:t xml:space="preserve"> (half because I’m lazy, and half because I expected the F# team to have implemented these by now)</w:t>
+      </w:r>
+      <w:r>
+        <w:t>.</w:t>
+      </w:r>
+    </w:p>
+    <w:p>
+      <w:r>
+        <w:lastRenderedPageBreak/>
+        <w:t>T</w:t>
+      </w:r>
+      <w:r>
+        <w:t xml:space="preserve">o </w:t>
+      </w:r>
+      <w:r>
+        <w:t xml:space="preserve">manually </w:t>
+      </w:r>
+      <w:r>
+        <w:t>stop any given field from being serialized</w:t>
+      </w:r>
+      <w:r>
+        <w:t>, simply end</w:t>
+      </w:r>
+      <w:r>
+        <w:t xml:space="preserve"> it</w:t>
+      </w:r>
+      <w:r>
+        <w:t xml:space="preserve"> name with ‘Ns’ (that’s capital ‘N’, </w:t>
+      </w:r>
+      <w:proofErr w:type="gramStart"/>
+      <w:r>
+        <w:t>lowercase</w:t>
+      </w:r>
+      <w:r>
+        <w:t xml:space="preserve"> </w:t>
+      </w:r>
+      <w:r>
+        <w:t>‘s’</w:t>
+      </w:r>
+      <w:proofErr w:type="gramEnd"/>
+      <w:r>
+        <w:t xml:space="preserve"> – stands for non-serializable). Additionally, fields that end with ‘Id’</w:t>
+      </w:r>
+      <w:r>
+        <w:t>,</w:t>
+      </w:r>
+      <w:r>
+        <w:t xml:space="preserve"> or ‘Ids’</w:t>
+      </w:r>
+      <w:r>
+        <w:t>,</w:t>
+      </w:r>
+      <w:r>
+        <w:t xml:space="preserve"> will not be serialized. </w:t>
+      </w:r>
+    </w:p>
+    <w:p>
+      <w:r>
+        <w:t>Otherwise, w</w:t>
+      </w:r>
+      <w:r>
+        <w:t xml:space="preserve">hen you save a scene in NuEdit, for example, you may notice that not all of a given entity’s fields at actually written out. This </w:t>
+      </w:r>
+      <w:r>
+        <w:t xml:space="preserve">is a good thing, and </w:t>
+      </w:r>
+      <w:r>
+        <w:t xml:space="preserve">is our next feature in action – Overlays. Overlays accomplish two extremely important functions in Nu. First, they </w:t>
+      </w:r>
+      <w:r>
+        <w:t>reduce</w:t>
+      </w:r>
+      <w:r>
+        <w:t xml:space="preserve"> the amount of stuff written out to (and consequently read in from) serialization files. Second, they provide the user with a way to abstract over </w:t>
+      </w:r>
+      <w:r>
+        <w:t>field values</w:t>
+      </w:r>
+      <w:r>
+        <w:t xml:space="preserve"> that multiple entities hold in common.</w:t>
+      </w:r>
+      <w:r>
+        <w:t xml:space="preserve"> Overlays are defined in a file </w:t>
+      </w:r>
+      <w:r>
+        <w:t xml:space="preserve">that is included with every new Nu Game project </w:t>
+      </w:r>
+      <w:r>
+        <w:t>called Overlay.xml.</w:t>
+      </w:r>
+      <w:r>
+        <w:t xml:space="preserve"> Let’s take a look at the definition of some overlays now –</w:t>
+      </w:r>
+    </w:p>
+    <w:p>
+      <w:pPr>
+        <w:autoSpaceDE w:val="0"/>
+        <w:autoSpaceDN w:val="0"/>
+        <w:adjustRightInd w:val="0"/>
+        <w:spacing w:after="0" w:line="240" w:lineRule="auto"/>
+        <w:rPr>
+          <w:rFonts w:ascii="Consolas" w:hAnsi="Consolas" w:cs="Consolas"/>
+          <w:color w:val="000000"/>
+          <w:sz w:val="18"/>
+          <w:szCs w:val="24"/>
+          <w:highlight w:val="white"/>
+        </w:rPr>
+      </w:pPr>
+      <w:r>
+        <w:rPr>
+          <w:rFonts w:ascii="Consolas" w:hAnsi="Consolas" w:cs="Consolas"/>
+          <w:color w:val="0000FF"/>
+          <w:sz w:val="18"/>
+          <w:szCs w:val="24"/>
+          <w:highlight w:val="white"/>
+        </w:rPr>
+        <w:t xml:space="preserve">  &lt;</w:t>
+      </w:r>
+      <w:r>
+        <w:rPr>
+          <w:rFonts w:ascii="Consolas" w:hAnsi="Consolas" w:cs="Consolas"/>
+          <w:color w:val="A31515"/>
+          <w:sz w:val="18"/>
+          <w:szCs w:val="24"/>
+          <w:highlight w:val="white"/>
+        </w:rPr>
+        <w:t>EntityDispatcher</w:t>
+      </w:r>
+      <w:r>
+        <w:rPr>
+          <w:rFonts w:ascii="Consolas" w:hAnsi="Consolas" w:cs="Consolas"/>
+          <w:color w:val="0000FF"/>
+          <w:sz w:val="18"/>
+          <w:szCs w:val="24"/>
+          <w:highlight w:val="white"/>
+        </w:rPr>
+        <w:t>&gt;</w:t>
+      </w:r>
+    </w:p>
+    <w:p>
+      <w:pPr>
+        <w:autoSpaceDE w:val="0"/>
+        <w:autoSpaceDN w:val="0"/>
+        <w:adjustRightInd w:val="0"/>
+        <w:spacing w:after="0" w:line="240" w:lineRule="auto"/>
+        <w:rPr>
+          <w:rFonts w:ascii="Consolas" w:hAnsi="Consolas" w:cs="Consolas"/>
+          <w:color w:val="000000"/>
+          <w:sz w:val="18"/>
+          <w:szCs w:val="24"/>
+          <w:highlight w:val="white"/>
+        </w:rPr>
+      </w:pPr>
+      <w:r>
+        <w:rPr>
+          <w:rFonts w:ascii="Consolas" w:hAnsi="Consolas" w:cs="Consolas"/>
+          <w:color w:val="0000FF"/>
+          <w:sz w:val="18"/>
+          <w:szCs w:val="24"/>
+          <w:highlight w:val="white"/>
+        </w:rPr>
+        <w:t xml:space="preserve">    &lt;</w:t>
+      </w:r>
+      <w:r>
+        <w:rPr>
+          <w:rFonts w:ascii="Consolas" w:hAnsi="Consolas" w:cs="Consolas"/>
+          <w:color w:val="A31515"/>
+          <w:sz w:val="18"/>
+          <w:szCs w:val="24"/>
+          <w:highlight w:val="white"/>
+        </w:rPr>
+        <w:t>Position</w:t>
+      </w:r>
+      <w:r>
+        <w:rPr>
+          <w:rFonts w:ascii="Consolas" w:hAnsi="Consolas" w:cs="Consolas"/>
+          <w:color w:val="0000FF"/>
+          <w:sz w:val="18"/>
+          <w:szCs w:val="24"/>
+          <w:highlight w:val="white"/>
+        </w:rPr>
+        <w:t>&gt;</w:t>
+      </w:r>
+      <w:r>
+        <w:rPr>
+          <w:rFonts w:ascii="Consolas" w:hAnsi="Consolas" w:cs="Consolas"/>
+          <w:color w:val="000000"/>
+          <w:sz w:val="18"/>
+          <w:szCs w:val="24"/>
+          <w:highlight w:val="white"/>
+        </w:rPr>
+        <w:t>0</w:t>
+      </w:r>
+      <w:proofErr w:type="gramStart"/>
+      <w:r>
+        <w:rPr>
+          <w:rFonts w:ascii="Consolas" w:hAnsi="Consolas" w:cs="Consolas"/>
+          <w:color w:val="000000"/>
+          <w:sz w:val="18"/>
+          <w:szCs w:val="24"/>
+          <w:highlight w:val="white"/>
+        </w:rPr>
+        <w:t>;0</w:t>
+      </w:r>
+      <w:proofErr w:type="gramEnd"/>
+      <w:r>
+        <w:rPr>
+          <w:rFonts w:ascii="Consolas" w:hAnsi="Consolas" w:cs="Consolas"/>
+          <w:color w:val="0000FF"/>
+          <w:sz w:val="18"/>
+          <w:szCs w:val="24"/>
+          <w:highlight w:val="white"/>
+        </w:rPr>
+        <w:t>&lt;/</w:t>
+      </w:r>
+      <w:r>
+        <w:rPr>
+          <w:rFonts w:ascii="Consolas" w:hAnsi="Consolas" w:cs="Consolas"/>
+          <w:color w:val="A31515"/>
+          <w:sz w:val="18"/>
+          <w:szCs w:val="24"/>
+          <w:highlight w:val="white"/>
+        </w:rPr>
+        <w:t>Position</w:t>
+      </w:r>
+      <w:r>
+        <w:rPr>
+          <w:rFonts w:ascii="Consolas" w:hAnsi="Consolas" w:cs="Consolas"/>
+          <w:color w:val="0000FF"/>
+          <w:sz w:val="18"/>
+          <w:szCs w:val="24"/>
+          <w:highlight w:val="white"/>
+        </w:rPr>
+        <w:t>&gt;</w:t>
+      </w:r>
+    </w:p>
+    <w:p>
+      <w:pPr>
+        <w:autoSpaceDE w:val="0"/>
+        <w:autoSpaceDN w:val="0"/>
+        <w:adjustRightInd w:val="0"/>
+        <w:spacing w:after="0" w:line="240" w:lineRule="auto"/>
+        <w:rPr>
+          <w:rFonts w:ascii="Consolas" w:hAnsi="Consolas" w:cs="Consolas"/>
+          <w:color w:val="000000"/>
+          <w:sz w:val="18"/>
+          <w:szCs w:val="24"/>
+          <w:highlight w:val="white"/>
+        </w:rPr>
+      </w:pPr>
+      <w:r>
+        <w:rPr>
+          <w:rFonts w:ascii="Consolas" w:hAnsi="Consolas" w:cs="Consolas"/>
+          <w:color w:val="0000FF"/>
+          <w:sz w:val="18"/>
+          <w:szCs w:val="24"/>
+          <w:highlight w:val="white"/>
+        </w:rPr>
+        <w:t xml:space="preserve">    &lt;</w:t>
+      </w:r>
+      <w:r>
+        <w:rPr>
+          <w:rFonts w:ascii="Consolas" w:hAnsi="Consolas" w:cs="Consolas"/>
+          <w:color w:val="A31515"/>
+          <w:sz w:val="18"/>
+          <w:szCs w:val="24"/>
+          <w:highlight w:val="white"/>
+        </w:rPr>
+        <w:t>Depth</w:t>
+      </w:r>
+      <w:r>
+        <w:rPr>
+          <w:rFonts w:ascii="Consolas" w:hAnsi="Consolas" w:cs="Consolas"/>
+          <w:color w:val="0000FF"/>
+          <w:sz w:val="18"/>
+          <w:szCs w:val="24"/>
+          <w:highlight w:val="white"/>
+        </w:rPr>
+        <w:t>&gt;</w:t>
+      </w:r>
+      <w:r>
+        <w:rPr>
+          <w:rFonts w:ascii="Consolas" w:hAnsi="Consolas" w:cs="Consolas"/>
+          <w:color w:val="000000"/>
+          <w:sz w:val="18"/>
+          <w:szCs w:val="24"/>
+          <w:highlight w:val="white"/>
+        </w:rPr>
+        <w:t>0</w:t>
+      </w:r>
+      <w:r>
+        <w:rPr>
+          <w:rFonts w:ascii="Consolas" w:hAnsi="Consolas" w:cs="Consolas"/>
+          <w:color w:val="0000FF"/>
+          <w:sz w:val="18"/>
+          <w:szCs w:val="24"/>
+          <w:highlight w:val="white"/>
+        </w:rPr>
+        <w:t>&lt;/</w:t>
+      </w:r>
+      <w:r>
+        <w:rPr>
+          <w:rFonts w:ascii="Consolas" w:hAnsi="Consolas" w:cs="Consolas"/>
+          <w:color w:val="A31515"/>
+          <w:sz w:val="18"/>
+          <w:szCs w:val="24"/>
+          <w:highlight w:val="white"/>
+        </w:rPr>
+        <w:t>Depth</w:t>
+      </w:r>
+      <w:r>
+        <w:rPr>
+          <w:rFonts w:ascii="Consolas" w:hAnsi="Consolas" w:cs="Consolas"/>
+          <w:color w:val="0000FF"/>
+          <w:sz w:val="18"/>
+          <w:szCs w:val="24"/>
+          <w:highlight w:val="white"/>
+        </w:rPr>
+        <w:t>&gt;</w:t>
+      </w:r>
+    </w:p>
+    <w:p>
+      <w:pPr>
+        <w:autoSpaceDE w:val="0"/>
+        <w:autoSpaceDN w:val="0"/>
+        <w:adjustRightInd w:val="0"/>
+        <w:spacing w:after="0" w:line="240" w:lineRule="auto"/>
+        <w:rPr>
+          <w:rFonts w:ascii="Consolas" w:hAnsi="Consolas" w:cs="Consolas"/>
+          <w:color w:val="000000"/>
+          <w:sz w:val="18"/>
+          <w:szCs w:val="24"/>
+          <w:highlight w:val="white"/>
+        </w:rPr>
+      </w:pPr>
+      <w:r>
+        <w:rPr>
+          <w:rFonts w:ascii="Consolas" w:hAnsi="Consolas" w:cs="Consolas"/>
+          <w:color w:val="0000FF"/>
+          <w:sz w:val="18"/>
+          <w:szCs w:val="24"/>
+          <w:highlight w:val="white"/>
+        </w:rPr>
+        <w:t xml:space="preserve">    &lt;</w:t>
+      </w:r>
+      <w:r>
+        <w:rPr>
+          <w:rFonts w:ascii="Consolas" w:hAnsi="Consolas" w:cs="Consolas"/>
+          <w:color w:val="A31515"/>
+          <w:sz w:val="18"/>
+          <w:szCs w:val="24"/>
+          <w:highlight w:val="white"/>
+        </w:rPr>
+        <w:t>Size</w:t>
+      </w:r>
+      <w:r>
+        <w:rPr>
+          <w:rFonts w:ascii="Consolas" w:hAnsi="Consolas" w:cs="Consolas"/>
+          <w:color w:val="0000FF"/>
+          <w:sz w:val="18"/>
+          <w:szCs w:val="24"/>
+          <w:highlight w:val="white"/>
+        </w:rPr>
+        <w:t>&gt;</w:t>
+      </w:r>
+      <w:r>
+        <w:rPr>
+          <w:rFonts w:ascii="Consolas" w:hAnsi="Consolas" w:cs="Consolas"/>
+          <w:color w:val="000000"/>
+          <w:sz w:val="18"/>
+          <w:szCs w:val="24"/>
+          <w:highlight w:val="white"/>
+        </w:rPr>
+        <w:t>64</w:t>
+      </w:r>
+      <w:proofErr w:type="gramStart"/>
+      <w:r>
+        <w:rPr>
+          <w:rFonts w:ascii="Consolas" w:hAnsi="Consolas" w:cs="Consolas"/>
+          <w:color w:val="000000"/>
+          <w:sz w:val="18"/>
+          <w:szCs w:val="24"/>
+          <w:highlight w:val="white"/>
+        </w:rPr>
+        <w:t>;64</w:t>
+      </w:r>
+      <w:proofErr w:type="gramEnd"/>
+      <w:r>
+        <w:rPr>
+          <w:rFonts w:ascii="Consolas" w:hAnsi="Consolas" w:cs="Consolas"/>
+          <w:color w:val="0000FF"/>
+          <w:sz w:val="18"/>
+          <w:szCs w:val="24"/>
+          <w:highlight w:val="white"/>
+        </w:rPr>
+        <w:t>&lt;/</w:t>
+      </w:r>
+      <w:r>
+        <w:rPr>
+          <w:rFonts w:ascii="Consolas" w:hAnsi="Consolas" w:cs="Consolas"/>
+          <w:color w:val="A31515"/>
+          <w:sz w:val="18"/>
+          <w:szCs w:val="24"/>
+          <w:highlight w:val="white"/>
+        </w:rPr>
+        <w:t>Size</w:t>
+      </w:r>
+      <w:r>
+        <w:rPr>
+          <w:rFonts w:ascii="Consolas" w:hAnsi="Consolas" w:cs="Consolas"/>
+          <w:color w:val="0000FF"/>
+          <w:sz w:val="18"/>
+          <w:szCs w:val="24"/>
+          <w:highlight w:val="white"/>
+        </w:rPr>
+        <w:t>&gt;</w:t>
+      </w:r>
+    </w:p>
+    <w:p>
+      <w:pPr>
+        <w:autoSpaceDE w:val="0"/>
+        <w:autoSpaceDN w:val="0"/>
+        <w:adjustRightInd w:val="0"/>
+        <w:spacing w:after="0" w:line="240" w:lineRule="auto"/>
+        <w:rPr>
+          <w:rFonts w:ascii="Consolas" w:hAnsi="Consolas" w:cs="Consolas"/>
+          <w:color w:val="000000"/>
+          <w:sz w:val="18"/>
+          <w:szCs w:val="24"/>
+          <w:highlight w:val="white"/>
+        </w:rPr>
+      </w:pPr>
+      <w:r>
+        <w:rPr>
+          <w:rFonts w:ascii="Consolas" w:hAnsi="Consolas" w:cs="Consolas"/>
+          <w:color w:val="0000FF"/>
+          <w:sz w:val="18"/>
+          <w:szCs w:val="24"/>
+          <w:highlight w:val="white"/>
+        </w:rPr>
+        <w:t xml:space="preserve">    &lt;</w:t>
+      </w:r>
+      <w:r>
+        <w:rPr>
+          <w:rFonts w:ascii="Consolas" w:hAnsi="Consolas" w:cs="Consolas"/>
+          <w:color w:val="A31515"/>
+          <w:sz w:val="18"/>
+          <w:szCs w:val="24"/>
+          <w:highlight w:val="white"/>
+        </w:rPr>
+        <w:t>Rotation</w:t>
+      </w:r>
+      <w:r>
+        <w:rPr>
+          <w:rFonts w:ascii="Consolas" w:hAnsi="Consolas" w:cs="Consolas"/>
+          <w:color w:val="0000FF"/>
+          <w:sz w:val="18"/>
+          <w:szCs w:val="24"/>
+          <w:highlight w:val="white"/>
+        </w:rPr>
+        <w:t>&gt;</w:t>
+      </w:r>
+      <w:r>
+        <w:rPr>
+          <w:rFonts w:ascii="Consolas" w:hAnsi="Consolas" w:cs="Consolas"/>
+          <w:color w:val="000000"/>
+          <w:sz w:val="18"/>
+          <w:szCs w:val="24"/>
+          <w:highlight w:val="white"/>
+        </w:rPr>
+        <w:t>0</w:t>
+      </w:r>
+      <w:r>
+        <w:rPr>
+          <w:rFonts w:ascii="Consolas" w:hAnsi="Consolas" w:cs="Consolas"/>
+          <w:color w:val="0000FF"/>
+          <w:sz w:val="18"/>
+          <w:szCs w:val="24"/>
+          <w:highlight w:val="white"/>
+        </w:rPr>
+        <w:t>&lt;/</w:t>
+      </w:r>
+      <w:r>
+        <w:rPr>
+          <w:rFonts w:ascii="Consolas" w:hAnsi="Consolas" w:cs="Consolas"/>
+          <w:color w:val="A31515"/>
+          <w:sz w:val="18"/>
+          <w:szCs w:val="24"/>
+          <w:highlight w:val="white"/>
+        </w:rPr>
+        <w:t>Rotation</w:t>
+      </w:r>
+      <w:r>
+        <w:rPr>
+          <w:rFonts w:ascii="Consolas" w:hAnsi="Consolas" w:cs="Consolas"/>
+          <w:color w:val="0000FF"/>
+          <w:sz w:val="18"/>
+          <w:szCs w:val="24"/>
+          <w:highlight w:val="white"/>
+        </w:rPr>
+        <w:t>&gt;</w:t>
+      </w:r>
+    </w:p>
+    <w:p>
+      <w:pPr>
+        <w:autoSpaceDE w:val="0"/>
+        <w:autoSpaceDN w:val="0"/>
+        <w:adjustRightInd w:val="0"/>
+        <w:spacing w:after="0" w:line="240" w:lineRule="auto"/>
+        <w:rPr>
+          <w:rFonts w:ascii="Consolas" w:hAnsi="Consolas" w:cs="Consolas"/>
+          <w:color w:val="000000"/>
+          <w:sz w:val="18"/>
+          <w:szCs w:val="24"/>
+          <w:highlight w:val="white"/>
+        </w:rPr>
+      </w:pPr>
+      <w:r>
+        <w:rPr>
+          <w:rFonts w:ascii="Consolas" w:hAnsi="Consolas" w:cs="Consolas"/>
+          <w:color w:val="0000FF"/>
+          <w:sz w:val="18"/>
+          <w:szCs w:val="24"/>
+          <w:highlight w:val="white"/>
+        </w:rPr>
+        <w:t xml:space="preserve">    &lt;</w:t>
+      </w:r>
+      <w:r>
+        <w:rPr>
+          <w:rFonts w:ascii="Consolas" w:hAnsi="Consolas" w:cs="Consolas"/>
+          <w:color w:val="A31515"/>
+          <w:sz w:val="18"/>
+          <w:szCs w:val="24"/>
+          <w:highlight w:val="white"/>
+        </w:rPr>
+        <w:t>Visible</w:t>
+      </w:r>
+      <w:r>
+        <w:rPr>
+          <w:rFonts w:ascii="Consolas" w:hAnsi="Consolas" w:cs="Consolas"/>
+          <w:color w:val="0000FF"/>
+          <w:sz w:val="18"/>
+          <w:szCs w:val="24"/>
+          <w:highlight w:val="white"/>
+        </w:rPr>
+        <w:t>&gt;</w:t>
+      </w:r>
+      <w:r>
+        <w:rPr>
+          <w:rFonts w:ascii="Consolas" w:hAnsi="Consolas" w:cs="Consolas"/>
+          <w:color w:val="000000"/>
+          <w:sz w:val="18"/>
+          <w:szCs w:val="24"/>
+          <w:highlight w:val="white"/>
+        </w:rPr>
+        <w:t>True</w:t>
+      </w:r>
+      <w:r>
+        <w:rPr>
+          <w:rFonts w:ascii="Consolas" w:hAnsi="Consolas" w:cs="Consolas"/>
+          <w:color w:val="0000FF"/>
+          <w:sz w:val="18"/>
+          <w:szCs w:val="24"/>
+          <w:highlight w:val="white"/>
+        </w:rPr>
+        <w:t>&lt;/</w:t>
+      </w:r>
+      <w:r>
+        <w:rPr>
+          <w:rFonts w:ascii="Consolas" w:hAnsi="Consolas" w:cs="Consolas"/>
+          <w:color w:val="A31515"/>
+          <w:sz w:val="18"/>
+          <w:szCs w:val="24"/>
+          <w:highlight w:val="white"/>
+        </w:rPr>
+        <w:t>Visible</w:t>
+      </w:r>
+      <w:r>
+        <w:rPr>
+          <w:rFonts w:ascii="Consolas" w:hAnsi="Consolas" w:cs="Consolas"/>
+          <w:color w:val="0000FF"/>
+          <w:sz w:val="18"/>
+          <w:szCs w:val="24"/>
+          <w:highlight w:val="white"/>
+        </w:rPr>
+        <w:t>&gt;</w:t>
+      </w:r>
+    </w:p>
+    <w:p>
+      <w:pPr>
+        <w:autoSpaceDE w:val="0"/>
+        <w:autoSpaceDN w:val="0"/>
+        <w:adjustRightInd w:val="0"/>
+        <w:spacing w:after="0" w:line="240" w:lineRule="auto"/>
+        <w:rPr>
+          <w:rFonts w:ascii="Consolas" w:hAnsi="Consolas" w:cs="Consolas"/>
+          <w:color w:val="000000"/>
+          <w:sz w:val="18"/>
+          <w:szCs w:val="24"/>
+          <w:highlight w:val="white"/>
+        </w:rPr>
+      </w:pPr>
+      <w:r>
+        <w:rPr>
+          <w:rFonts w:ascii="Consolas" w:hAnsi="Consolas" w:cs="Consolas"/>
+          <w:color w:val="0000FF"/>
+          <w:sz w:val="18"/>
+          <w:szCs w:val="24"/>
+          <w:highlight w:val="white"/>
+        </w:rPr>
+        <w:t xml:space="preserve">  &lt;/</w:t>
+      </w:r>
+      <w:r>
+        <w:rPr>
+          <w:rFonts w:ascii="Consolas" w:hAnsi="Consolas" w:cs="Consolas"/>
+          <w:color w:val="A31515"/>
+          <w:sz w:val="18"/>
+          <w:szCs w:val="24"/>
+          <w:highlight w:val="white"/>
+        </w:rPr>
+        <w:t>EntityDispatcher</w:t>
+      </w:r>
+      <w:r>
+        <w:rPr>
+          <w:rFonts w:ascii="Consolas" w:hAnsi="Consolas" w:cs="Consolas"/>
+          <w:color w:val="0000FF"/>
+          <w:sz w:val="18"/>
+          <w:szCs w:val="24"/>
+          <w:highlight w:val="white"/>
+        </w:rPr>
+        <w:t>&gt;</w:t>
+      </w:r>
+    </w:p>
+    <w:p>
+      <w:pPr>
+        <w:autoSpaceDE w:val="0"/>
+        <w:autoSpaceDN w:val="0"/>
+        <w:adjustRightInd w:val="0"/>
+        <w:spacing w:after="0" w:line="240" w:lineRule="auto"/>
+        <w:rPr>
+          <w:rFonts w:ascii="Consolas" w:hAnsi="Consolas" w:cs="Consolas"/>
+          <w:color w:val="000000"/>
+          <w:sz w:val="18"/>
+          <w:szCs w:val="24"/>
+          <w:highlight w:val="white"/>
+        </w:rPr>
+      </w:pPr>
+    </w:p>
+    <w:p>
+      <w:pPr>
+        <w:autoSpaceDE w:val="0"/>
+        <w:autoSpaceDN w:val="0"/>
+        <w:adjustRightInd w:val="0"/>
+        <w:spacing w:after="0" w:line="240" w:lineRule="auto"/>
+        <w:rPr>
+          <w:rFonts w:ascii="Consolas" w:hAnsi="Consolas" w:cs="Consolas"/>
+          <w:color w:val="000000"/>
+          <w:sz w:val="18"/>
+          <w:szCs w:val="24"/>
+          <w:highlight w:val="white"/>
+        </w:rPr>
+      </w:pPr>
+      <w:r>
+        <w:rPr>
+          <w:rFonts w:ascii="Consolas" w:hAnsi="Consolas" w:cs="Consolas"/>
+          <w:color w:val="0000FF"/>
+          <w:sz w:val="18"/>
+          <w:szCs w:val="24"/>
+          <w:highlight w:val="white"/>
+        </w:rPr>
+        <w:t xml:space="preserve">  &lt;</w:t>
+      </w:r>
+      <w:r>
+        <w:rPr>
+          <w:rFonts w:ascii="Consolas" w:hAnsi="Consolas" w:cs="Consolas"/>
+          <w:color w:val="A31515"/>
+          <w:sz w:val="18"/>
+          <w:szCs w:val="24"/>
+          <w:highlight w:val="white"/>
+        </w:rPr>
+        <w:t>GuiDispatcher</w:t>
+      </w:r>
+      <w:r>
+        <w:rPr>
+          <w:rFonts w:ascii="Consolas" w:hAnsi="Consolas" w:cs="Consolas"/>
+          <w:color w:val="0000FF"/>
+          <w:sz w:val="18"/>
+          <w:szCs w:val="24"/>
+          <w:highlight w:val="white"/>
+        </w:rPr>
+        <w:t xml:space="preserve"> </w:t>
+      </w:r>
+      <w:r>
+        <w:rPr>
+          <w:rFonts w:ascii="Consolas" w:hAnsi="Consolas" w:cs="Consolas"/>
+          <w:color w:val="FF0000"/>
+          <w:sz w:val="18"/>
+          <w:szCs w:val="24"/>
+          <w:highlight w:val="white"/>
+        </w:rPr>
+        <w:t>include</w:t>
+      </w:r>
+      <w:r>
+        <w:rPr>
+          <w:rFonts w:ascii="Consolas" w:hAnsi="Consolas" w:cs="Consolas"/>
+          <w:color w:val="0000FF"/>
+          <w:sz w:val="18"/>
+          <w:szCs w:val="24"/>
+          <w:highlight w:val="white"/>
+        </w:rPr>
+        <w:t>=</w:t>
+      </w:r>
+      <w:r>
+        <w:rPr>
+          <w:rFonts w:ascii="Consolas" w:hAnsi="Consolas" w:cs="Consolas"/>
+          <w:color w:val="000000"/>
+          <w:sz w:val="18"/>
+          <w:szCs w:val="24"/>
+          <w:highlight w:val="white"/>
+        </w:rPr>
+        <w:t>"</w:t>
+      </w:r>
+      <w:r>
+        <w:rPr>
+          <w:rFonts w:ascii="Consolas" w:hAnsi="Consolas" w:cs="Consolas"/>
+          <w:color w:val="0000FF"/>
+          <w:sz w:val="18"/>
+          <w:szCs w:val="24"/>
+          <w:highlight w:val="white"/>
+        </w:rPr>
+        <w:t>EntityDispatcher</w:t>
+      </w:r>
+      <w:r>
+        <w:rPr>
+          <w:rFonts w:ascii="Consolas" w:hAnsi="Consolas" w:cs="Consolas"/>
+          <w:color w:val="000000"/>
+          <w:sz w:val="18"/>
+          <w:szCs w:val="24"/>
+          <w:highlight w:val="white"/>
+        </w:rPr>
+        <w:t>"</w:t>
+      </w:r>
+      <w:r>
+        <w:rPr>
+          <w:rFonts w:ascii="Consolas" w:hAnsi="Consolas" w:cs="Consolas"/>
+          <w:color w:val="0000FF"/>
+          <w:sz w:val="18"/>
+          <w:szCs w:val="24"/>
+          <w:highlight w:val="white"/>
+        </w:rPr>
+        <w:t>&gt;</w:t>
+      </w:r>
+    </w:p>
+    <w:p>
+      <w:pPr>
+        <w:autoSpaceDE w:val="0"/>
+        <w:autoSpaceDN w:val="0"/>
+        <w:adjustRightInd w:val="0"/>
+        <w:spacing w:after="0" w:line="240" w:lineRule="auto"/>
+        <w:rPr>
+          <w:rFonts w:ascii="Consolas" w:hAnsi="Consolas" w:cs="Consolas"/>
+          <w:color w:val="000000"/>
+          <w:sz w:val="18"/>
+          <w:szCs w:val="24"/>
+          <w:highlight w:val="white"/>
+        </w:rPr>
+      </w:pPr>
+      <w:r>
+        <w:rPr>
+          <w:rFonts w:ascii="Consolas" w:hAnsi="Consolas" w:cs="Consolas"/>
+          <w:color w:val="0000FF"/>
+          <w:sz w:val="18"/>
+          <w:szCs w:val="24"/>
+          <w:highlight w:val="white"/>
+        </w:rPr>
+        <w:t xml:space="preserve">    &lt;</w:t>
+      </w:r>
+      <w:r>
+        <w:rPr>
+          <w:rFonts w:ascii="Consolas" w:hAnsi="Consolas" w:cs="Consolas"/>
+          <w:color w:val="A31515"/>
+          <w:sz w:val="18"/>
+          <w:szCs w:val="24"/>
+          <w:highlight w:val="white"/>
+        </w:rPr>
+        <w:t>Enabled</w:t>
+      </w:r>
+      <w:r>
+        <w:rPr>
+          <w:rFonts w:ascii="Consolas" w:hAnsi="Consolas" w:cs="Consolas"/>
+          <w:color w:val="0000FF"/>
+          <w:sz w:val="18"/>
+          <w:szCs w:val="24"/>
+          <w:highlight w:val="white"/>
+        </w:rPr>
+        <w:t>&gt;</w:t>
+      </w:r>
+      <w:r>
+        <w:rPr>
+          <w:rFonts w:ascii="Consolas" w:hAnsi="Consolas" w:cs="Consolas"/>
+          <w:color w:val="000000"/>
+          <w:sz w:val="18"/>
+          <w:szCs w:val="24"/>
+          <w:highlight w:val="white"/>
+        </w:rPr>
+        <w:t>True</w:t>
+      </w:r>
+      <w:r>
+        <w:rPr>
+          <w:rFonts w:ascii="Consolas" w:hAnsi="Consolas" w:cs="Consolas"/>
+          <w:color w:val="0000FF"/>
+          <w:sz w:val="18"/>
+          <w:szCs w:val="24"/>
+          <w:highlight w:val="white"/>
+        </w:rPr>
+        <w:t>&lt;/</w:t>
+      </w:r>
+      <w:r>
+        <w:rPr>
+          <w:rFonts w:ascii="Consolas" w:hAnsi="Consolas" w:cs="Consolas"/>
+          <w:color w:val="A31515"/>
+          <w:sz w:val="18"/>
+          <w:szCs w:val="24"/>
+          <w:highlight w:val="white"/>
+        </w:rPr>
+        <w:t>Enabled</w:t>
+      </w:r>
+      <w:r>
+        <w:rPr>
+          <w:rFonts w:ascii="Consolas" w:hAnsi="Consolas" w:cs="Consolas"/>
+          <w:color w:val="0000FF"/>
+          <w:sz w:val="18"/>
+          <w:szCs w:val="24"/>
+          <w:highlight w:val="white"/>
+        </w:rPr>
+        <w:t>&gt;</w:t>
+      </w:r>
+    </w:p>
+    <w:p>
+      <w:pPr>
+        <w:autoSpaceDE w:val="0"/>
+        <w:autoSpaceDN w:val="0"/>
+        <w:adjustRightInd w:val="0"/>
+        <w:spacing w:after="0" w:line="240" w:lineRule="auto"/>
+        <w:rPr>
+          <w:rFonts w:ascii="Consolas" w:hAnsi="Consolas" w:cs="Consolas"/>
+          <w:color w:val="000000"/>
+          <w:sz w:val="18"/>
+          <w:szCs w:val="24"/>
+          <w:highlight w:val="white"/>
+        </w:rPr>
+      </w:pPr>
+      <w:r>
+        <w:rPr>
+          <w:rFonts w:ascii="Consolas" w:hAnsi="Consolas" w:cs="Consolas"/>
+          <w:color w:val="0000FF"/>
+          <w:sz w:val="18"/>
+          <w:szCs w:val="24"/>
+          <w:highlight w:val="white"/>
+        </w:rPr>
+        <w:t xml:space="preserve">  &lt;/</w:t>
+      </w:r>
+      <w:r>
+        <w:rPr>
+          <w:rFonts w:ascii="Consolas" w:hAnsi="Consolas" w:cs="Consolas"/>
+          <w:color w:val="A31515"/>
+          <w:sz w:val="18"/>
+          <w:szCs w:val="24"/>
+          <w:highlight w:val="white"/>
+        </w:rPr>
+        <w:t>GuiDispatcher</w:t>
+      </w:r>
+      <w:r>
+        <w:rPr>
+          <w:rFonts w:ascii="Consolas" w:hAnsi="Consolas" w:cs="Consolas"/>
+          <w:color w:val="0000FF"/>
+          <w:sz w:val="18"/>
+          <w:szCs w:val="24"/>
+          <w:highlight w:val="white"/>
+        </w:rPr>
+        <w:t>&gt;</w:t>
+      </w:r>
+      <w:r>
+        <w:rPr>
+          <w:rFonts w:ascii="Consolas" w:hAnsi="Consolas" w:cs="Consolas"/>
+          <w:color w:val="000000"/>
+          <w:sz w:val="18"/>
+          <w:szCs w:val="24"/>
+          <w:highlight w:val="white"/>
+        </w:rPr>
+        <w:t xml:space="preserve"> </w:t>
+      </w:r>
+    </w:p>
+    <w:p>
+      <w:pPr>
+        <w:autoSpaceDE w:val="0"/>
+        <w:autoSpaceDN w:val="0"/>
+        <w:adjustRightInd w:val="0"/>
+        <w:spacing w:after="0" w:line="240" w:lineRule="auto"/>
+        <w:rPr>
+          <w:rFonts w:ascii="Consolas" w:hAnsi="Consolas" w:cs="Consolas"/>
+          <w:color w:val="000000"/>
+          <w:sz w:val="18"/>
+          <w:szCs w:val="24"/>
+          <w:highlight w:val="white"/>
+        </w:rPr>
+      </w:pPr>
+    </w:p>
+    <w:p>
+      <w:pPr>
+        <w:autoSpaceDE w:val="0"/>
+        <w:autoSpaceDN w:val="0"/>
+        <w:adjustRightInd w:val="0"/>
+        <w:spacing w:after="0" w:line="240" w:lineRule="auto"/>
+        <w:rPr>
+          <w:rFonts w:ascii="Consolas" w:hAnsi="Consolas" w:cs="Consolas"/>
+          <w:color w:val="000000"/>
+          <w:sz w:val="18"/>
+          <w:szCs w:val="24"/>
+          <w:highlight w:val="white"/>
+        </w:rPr>
+      </w:pPr>
+      <w:r>
+        <w:rPr>
+          <w:rFonts w:ascii="Consolas" w:hAnsi="Consolas" w:cs="Consolas"/>
+          <w:color w:val="0000FF"/>
+          <w:sz w:val="18"/>
+          <w:szCs w:val="24"/>
+          <w:highlight w:val="white"/>
+        </w:rPr>
+        <w:t xml:space="preserve">  &lt;</w:t>
+      </w:r>
+      <w:r>
+        <w:rPr>
+          <w:rFonts w:ascii="Consolas" w:hAnsi="Consolas" w:cs="Consolas"/>
+          <w:color w:val="A31515"/>
+          <w:sz w:val="18"/>
+          <w:szCs w:val="24"/>
+          <w:highlight w:val="white"/>
+        </w:rPr>
+        <w:t>ButtonDispatcher</w:t>
+      </w:r>
+      <w:r>
+        <w:rPr>
+          <w:rFonts w:ascii="Consolas" w:hAnsi="Consolas" w:cs="Consolas"/>
+          <w:color w:val="0000FF"/>
+          <w:sz w:val="18"/>
+          <w:szCs w:val="24"/>
+          <w:highlight w:val="white"/>
+        </w:rPr>
+        <w:t xml:space="preserve"> </w:t>
+      </w:r>
+      <w:r>
+        <w:rPr>
+          <w:rFonts w:ascii="Consolas" w:hAnsi="Consolas" w:cs="Consolas"/>
+          <w:color w:val="FF0000"/>
+          <w:sz w:val="18"/>
+          <w:szCs w:val="24"/>
+          <w:highlight w:val="white"/>
+        </w:rPr>
+        <w:t>include</w:t>
+      </w:r>
+      <w:r>
+        <w:rPr>
+          <w:rFonts w:ascii="Consolas" w:hAnsi="Consolas" w:cs="Consolas"/>
+          <w:color w:val="0000FF"/>
+          <w:sz w:val="18"/>
+          <w:szCs w:val="24"/>
+          <w:highlight w:val="white"/>
+        </w:rPr>
+        <w:t>=</w:t>
+      </w:r>
+      <w:r>
+        <w:rPr>
+          <w:rFonts w:ascii="Consolas" w:hAnsi="Consolas" w:cs="Consolas"/>
+          <w:color w:val="000000"/>
+          <w:sz w:val="18"/>
+          <w:szCs w:val="24"/>
+          <w:highlight w:val="white"/>
+        </w:rPr>
+        <w:t>"</w:t>
+      </w:r>
+      <w:r>
+        <w:rPr>
+          <w:rFonts w:ascii="Consolas" w:hAnsi="Consolas" w:cs="Consolas"/>
+          <w:color w:val="0000FF"/>
+          <w:sz w:val="18"/>
+          <w:szCs w:val="24"/>
+          <w:highlight w:val="white"/>
+        </w:rPr>
+        <w:t>GuiDispatcher</w:t>
+      </w:r>
+      <w:r>
+        <w:rPr>
+          <w:rFonts w:ascii="Consolas" w:hAnsi="Consolas" w:cs="Consolas"/>
+          <w:color w:val="000000"/>
+          <w:sz w:val="18"/>
+          <w:szCs w:val="24"/>
+          <w:highlight w:val="white"/>
+        </w:rPr>
+        <w:t>"</w:t>
+      </w:r>
+      <w:r>
+        <w:rPr>
+          <w:rFonts w:ascii="Consolas" w:hAnsi="Consolas" w:cs="Consolas"/>
+          <w:color w:val="0000FF"/>
+          <w:sz w:val="18"/>
+          <w:szCs w:val="24"/>
+          <w:highlight w:val="white"/>
+        </w:rPr>
+        <w:t>&gt;</w:t>
+      </w:r>
+    </w:p>
+    <w:p>
+      <w:pPr>
+        <w:autoSpaceDE w:val="0"/>
+        <w:autoSpaceDN w:val="0"/>
+        <w:adjustRightInd w:val="0"/>
+        <w:spacing w:after="0" w:line="240" w:lineRule="auto"/>
+        <w:rPr>
+          <w:rFonts w:ascii="Consolas" w:hAnsi="Consolas" w:cs="Consolas"/>
+          <w:color w:val="000000"/>
+          <w:sz w:val="18"/>
+          <w:szCs w:val="24"/>
+          <w:highlight w:val="white"/>
+        </w:rPr>
+      </w:pPr>
+      <w:r>
+        <w:rPr>
+          <w:rFonts w:ascii="Consolas" w:hAnsi="Consolas" w:cs="Consolas"/>
+          <w:color w:val="0000FF"/>
+          <w:sz w:val="18"/>
+          <w:szCs w:val="24"/>
+          <w:highlight w:val="white"/>
+        </w:rPr>
+        <w:t xml:space="preserve">    &lt;</w:t>
+      </w:r>
+      <w:r>
+        <w:rPr>
+          <w:rFonts w:ascii="Consolas" w:hAnsi="Consolas" w:cs="Consolas"/>
+          <w:color w:val="A31515"/>
+          <w:sz w:val="18"/>
+          <w:szCs w:val="24"/>
+          <w:highlight w:val="white"/>
+        </w:rPr>
+        <w:t>IsDown</w:t>
+      </w:r>
+      <w:r>
+        <w:rPr>
+          <w:rFonts w:ascii="Consolas" w:hAnsi="Consolas" w:cs="Consolas"/>
+          <w:color w:val="0000FF"/>
+          <w:sz w:val="18"/>
+          <w:szCs w:val="24"/>
+          <w:highlight w:val="white"/>
+        </w:rPr>
+        <w:t>&gt;</w:t>
+      </w:r>
+      <w:r>
+        <w:rPr>
+          <w:rFonts w:ascii="Consolas" w:hAnsi="Consolas" w:cs="Consolas"/>
+          <w:color w:val="000000"/>
+          <w:sz w:val="18"/>
+          <w:szCs w:val="24"/>
+          <w:highlight w:val="white"/>
+        </w:rPr>
+        <w:t>False</w:t>
+      </w:r>
+      <w:r>
+        <w:rPr>
+          <w:rFonts w:ascii="Consolas" w:hAnsi="Consolas" w:cs="Consolas"/>
+          <w:color w:val="0000FF"/>
+          <w:sz w:val="18"/>
+          <w:szCs w:val="24"/>
+          <w:highlight w:val="white"/>
+        </w:rPr>
+        <w:t>&lt;/</w:t>
+      </w:r>
+      <w:r>
+        <w:rPr>
+          <w:rFonts w:ascii="Consolas" w:hAnsi="Consolas" w:cs="Consolas"/>
+          <w:color w:val="A31515"/>
+          <w:sz w:val="18"/>
+          <w:szCs w:val="24"/>
+          <w:highlight w:val="white"/>
+        </w:rPr>
+        <w:t>IsDown</w:t>
+      </w:r>
+      <w:r>
+        <w:rPr>
+          <w:rFonts w:ascii="Consolas" w:hAnsi="Consolas" w:cs="Consolas"/>
+          <w:color w:val="0000FF"/>
+          <w:sz w:val="18"/>
+          <w:szCs w:val="24"/>
+          <w:highlight w:val="white"/>
+        </w:rPr>
+        <w:t>&gt;</w:t>
+      </w:r>
+    </w:p>
+    <w:p>
+      <w:pPr>
+        <w:autoSpaceDE w:val="0"/>
+        <w:autoSpaceDN w:val="0"/>
+        <w:adjustRightInd w:val="0"/>
+        <w:spacing w:after="0" w:line="240" w:lineRule="auto"/>
+        <w:rPr>
+          <w:rFonts w:ascii="Consolas" w:hAnsi="Consolas" w:cs="Consolas"/>
+          <w:color w:val="000000"/>
+          <w:sz w:val="18"/>
+          <w:szCs w:val="24"/>
+          <w:highlight w:val="white"/>
+        </w:rPr>
+      </w:pPr>
+      <w:r>
+        <w:rPr>
+          <w:rFonts w:ascii="Consolas" w:hAnsi="Consolas" w:cs="Consolas"/>
+          <w:color w:val="0000FF"/>
+          <w:sz w:val="18"/>
+          <w:szCs w:val="24"/>
+          <w:highlight w:val="white"/>
+        </w:rPr>
+        <w:t xml:space="preserve">    &lt;</w:t>
+      </w:r>
+      <w:r>
+        <w:rPr>
+          <w:rFonts w:ascii="Consolas" w:hAnsi="Consolas" w:cs="Consolas"/>
+          <w:color w:val="A31515"/>
+          <w:sz w:val="18"/>
+          <w:szCs w:val="24"/>
+          <w:highlight w:val="white"/>
+        </w:rPr>
+        <w:t>UpImage</w:t>
+      </w:r>
+      <w:r>
+        <w:rPr>
+          <w:rFonts w:ascii="Consolas" w:hAnsi="Consolas" w:cs="Consolas"/>
+          <w:color w:val="0000FF"/>
+          <w:sz w:val="18"/>
+          <w:szCs w:val="24"/>
+          <w:highlight w:val="white"/>
+        </w:rPr>
+        <w:t>&gt;</w:t>
+      </w:r>
+      <w:r>
+        <w:rPr>
+          <w:rFonts w:ascii="Consolas" w:hAnsi="Consolas" w:cs="Consolas"/>
+          <w:color w:val="000000"/>
+          <w:sz w:val="18"/>
+          <w:szCs w:val="24"/>
+          <w:highlight w:val="white"/>
+        </w:rPr>
+        <w:t>Image</w:t>
+      </w:r>
+      <w:proofErr w:type="gramStart"/>
+      <w:r>
+        <w:rPr>
+          <w:rFonts w:ascii="Consolas" w:hAnsi="Consolas" w:cs="Consolas"/>
+          <w:color w:val="000000"/>
+          <w:sz w:val="18"/>
+          <w:szCs w:val="24"/>
+          <w:highlight w:val="white"/>
+        </w:rPr>
+        <w:t>;Default</w:t>
+      </w:r>
+      <w:proofErr w:type="gramEnd"/>
+      <w:r>
+        <w:rPr>
+          <w:rFonts w:ascii="Consolas" w:hAnsi="Consolas" w:cs="Consolas"/>
+          <w:color w:val="0000FF"/>
+          <w:sz w:val="18"/>
+          <w:szCs w:val="24"/>
+          <w:highlight w:val="white"/>
+        </w:rPr>
+        <w:t>&lt;/</w:t>
+      </w:r>
+      <w:r>
+        <w:rPr>
+          <w:rFonts w:ascii="Consolas" w:hAnsi="Consolas" w:cs="Consolas"/>
+          <w:color w:val="A31515"/>
+          <w:sz w:val="18"/>
+          <w:szCs w:val="24"/>
+          <w:highlight w:val="white"/>
+        </w:rPr>
+        <w:t>UpImage</w:t>
+      </w:r>
+      <w:r>
+        <w:rPr>
+          <w:rFonts w:ascii="Consolas" w:hAnsi="Consolas" w:cs="Consolas"/>
+          <w:color w:val="0000FF"/>
+          <w:sz w:val="18"/>
+          <w:szCs w:val="24"/>
+          <w:highlight w:val="white"/>
+        </w:rPr>
+        <w:t>&gt;</w:t>
+      </w:r>
+    </w:p>
+    <w:p>
+      <w:pPr>
+        <w:autoSpaceDE w:val="0"/>
+        <w:autoSpaceDN w:val="0"/>
+        <w:adjustRightInd w:val="0"/>
+        <w:spacing w:after="0" w:line="240" w:lineRule="auto"/>
+        <w:rPr>
+          <w:rFonts w:ascii="Consolas" w:hAnsi="Consolas" w:cs="Consolas"/>
+          <w:color w:val="000000"/>
+          <w:sz w:val="18"/>
+          <w:szCs w:val="24"/>
+          <w:highlight w:val="white"/>
+        </w:rPr>
+      </w:pPr>
+      <w:r>
+        <w:rPr>
+          <w:rFonts w:ascii="Consolas" w:hAnsi="Consolas" w:cs="Consolas"/>
+          <w:color w:val="0000FF"/>
+          <w:sz w:val="18"/>
+          <w:szCs w:val="24"/>
+          <w:highlight w:val="white"/>
+        </w:rPr>
+        <w:t xml:space="preserve">    &lt;</w:t>
+      </w:r>
+      <w:r>
+        <w:rPr>
+          <w:rFonts w:ascii="Consolas" w:hAnsi="Consolas" w:cs="Consolas"/>
+          <w:color w:val="A31515"/>
+          <w:sz w:val="18"/>
+          <w:szCs w:val="24"/>
+          <w:highlight w:val="white"/>
+        </w:rPr>
+        <w:t>DownImage</w:t>
+      </w:r>
+      <w:r>
+        <w:rPr>
+          <w:rFonts w:ascii="Consolas" w:hAnsi="Consolas" w:cs="Consolas"/>
+          <w:color w:val="0000FF"/>
+          <w:sz w:val="18"/>
+          <w:szCs w:val="24"/>
+          <w:highlight w:val="white"/>
+        </w:rPr>
+        <w:t>&gt;</w:t>
+      </w:r>
+      <w:r>
+        <w:rPr>
+          <w:rFonts w:ascii="Consolas" w:hAnsi="Consolas" w:cs="Consolas"/>
+          <w:color w:val="000000"/>
+          <w:sz w:val="18"/>
+          <w:szCs w:val="24"/>
+          <w:highlight w:val="white"/>
+        </w:rPr>
+        <w:t>Image2</w:t>
+      </w:r>
+      <w:proofErr w:type="gramStart"/>
+      <w:r>
+        <w:rPr>
+          <w:rFonts w:ascii="Consolas" w:hAnsi="Consolas" w:cs="Consolas"/>
+          <w:color w:val="000000"/>
+          <w:sz w:val="18"/>
+          <w:szCs w:val="24"/>
+          <w:highlight w:val="white"/>
+        </w:rPr>
+        <w:t>;Default</w:t>
+      </w:r>
+      <w:proofErr w:type="gramEnd"/>
+      <w:r>
+        <w:rPr>
+          <w:rFonts w:ascii="Consolas" w:hAnsi="Consolas" w:cs="Consolas"/>
+          <w:color w:val="0000FF"/>
+          <w:sz w:val="18"/>
+          <w:szCs w:val="24"/>
+          <w:highlight w:val="white"/>
+        </w:rPr>
+        <w:t>&lt;/</w:t>
+      </w:r>
+      <w:r>
+        <w:rPr>
+          <w:rFonts w:ascii="Consolas" w:hAnsi="Consolas" w:cs="Consolas"/>
+          <w:color w:val="A31515"/>
+          <w:sz w:val="18"/>
+          <w:szCs w:val="24"/>
+          <w:highlight w:val="white"/>
+        </w:rPr>
+        <w:t>DownImage</w:t>
+      </w:r>
+      <w:r>
+        <w:rPr>
+          <w:rFonts w:ascii="Consolas" w:hAnsi="Consolas" w:cs="Consolas"/>
+          <w:color w:val="0000FF"/>
+          <w:sz w:val="18"/>
+          <w:szCs w:val="24"/>
+          <w:highlight w:val="white"/>
+        </w:rPr>
+        <w:t>&gt;</w:t>
+      </w:r>
+    </w:p>
+    <w:p>
+      <w:pPr>
+        <w:autoSpaceDE w:val="0"/>
+        <w:autoSpaceDN w:val="0"/>
+        <w:adjustRightInd w:val="0"/>
+        <w:spacing w:after="0" w:line="240" w:lineRule="auto"/>
+        <w:rPr>
+          <w:rFonts w:ascii="Consolas" w:hAnsi="Consolas" w:cs="Consolas"/>
+          <w:color w:val="000000"/>
+          <w:sz w:val="18"/>
+          <w:szCs w:val="24"/>
+          <w:highlight w:val="white"/>
+        </w:rPr>
+      </w:pPr>
+      <w:r>
+        <w:rPr>
+          <w:rFonts w:ascii="Consolas" w:hAnsi="Consolas" w:cs="Consolas"/>
+          <w:color w:val="0000FF"/>
+          <w:sz w:val="18"/>
+          <w:szCs w:val="24"/>
+          <w:highlight w:val="white"/>
+        </w:rPr>
+        <w:t xml:space="preserve">    &lt;</w:t>
+      </w:r>
+      <w:r>
+        <w:rPr>
+          <w:rFonts w:ascii="Consolas" w:hAnsi="Consolas" w:cs="Consolas"/>
+          <w:color w:val="A31515"/>
+          <w:sz w:val="18"/>
+          <w:szCs w:val="24"/>
+          <w:highlight w:val="white"/>
+        </w:rPr>
+        <w:t>ClickSound</w:t>
+      </w:r>
+      <w:r>
+        <w:rPr>
+          <w:rFonts w:ascii="Consolas" w:hAnsi="Consolas" w:cs="Consolas"/>
+          <w:color w:val="0000FF"/>
+          <w:sz w:val="18"/>
+          <w:szCs w:val="24"/>
+          <w:highlight w:val="white"/>
+        </w:rPr>
+        <w:t>&gt;</w:t>
+      </w:r>
+      <w:r>
+        <w:rPr>
+          <w:rFonts w:ascii="Consolas" w:hAnsi="Consolas" w:cs="Consolas"/>
+          <w:color w:val="000000"/>
+          <w:sz w:val="18"/>
+          <w:szCs w:val="24"/>
+          <w:highlight w:val="white"/>
+        </w:rPr>
+        <w:t>Sound</w:t>
+      </w:r>
+      <w:proofErr w:type="gramStart"/>
+      <w:r>
+        <w:rPr>
+          <w:rFonts w:ascii="Consolas" w:hAnsi="Consolas" w:cs="Consolas"/>
+          <w:color w:val="000000"/>
+          <w:sz w:val="18"/>
+          <w:szCs w:val="24"/>
+          <w:highlight w:val="white"/>
+        </w:rPr>
+        <w:t>;Default</w:t>
+      </w:r>
+      <w:proofErr w:type="gramEnd"/>
+      <w:r>
+        <w:rPr>
+          <w:rFonts w:ascii="Consolas" w:hAnsi="Consolas" w:cs="Consolas"/>
+          <w:color w:val="0000FF"/>
+          <w:sz w:val="18"/>
+          <w:szCs w:val="24"/>
+          <w:highlight w:val="white"/>
+        </w:rPr>
+        <w:t>&lt;/</w:t>
+      </w:r>
+      <w:r>
+        <w:rPr>
+          <w:rFonts w:ascii="Consolas" w:hAnsi="Consolas" w:cs="Consolas"/>
+          <w:color w:val="A31515"/>
+          <w:sz w:val="18"/>
+          <w:szCs w:val="24"/>
+          <w:highlight w:val="white"/>
+        </w:rPr>
+        <w:t>ClickSound</w:t>
+      </w:r>
+      <w:r>
+        <w:rPr>
+          <w:rFonts w:ascii="Consolas" w:hAnsi="Consolas" w:cs="Consolas"/>
+          <w:color w:val="0000FF"/>
+          <w:sz w:val="18"/>
+          <w:szCs w:val="24"/>
+          <w:highlight w:val="white"/>
+        </w:rPr>
+        <w:t>&gt;</w:t>
+      </w:r>
+    </w:p>
+    <w:p>
+      <w:pPr>
+        <w:rPr>
+          <w:sz w:val="16"/>
+        </w:rPr>
+      </w:pPr>
+      <w:r>
+        <w:rPr>
+          <w:rFonts w:ascii="Consolas" w:hAnsi="Consolas" w:cs="Consolas"/>
+          <w:color w:val="0000FF"/>
+          <w:sz w:val="18"/>
+          <w:szCs w:val="24"/>
+          <w:highlight w:val="white"/>
+        </w:rPr>
+        <w:t xml:space="preserve">  &lt;/</w:t>
+      </w:r>
+      <w:r>
+        <w:rPr>
+          <w:rFonts w:ascii="Consolas" w:hAnsi="Consolas" w:cs="Consolas"/>
+          <w:color w:val="A31515"/>
+          <w:sz w:val="18"/>
+          <w:szCs w:val="24"/>
+          <w:highlight w:val="white"/>
+        </w:rPr>
+        <w:t>ButtonDispatcher</w:t>
+      </w:r>
+      <w:r>
+        <w:rPr>
+          <w:rFonts w:ascii="Consolas" w:hAnsi="Consolas" w:cs="Consolas"/>
+          <w:color w:val="0000FF"/>
+          <w:sz w:val="18"/>
+          <w:szCs w:val="24"/>
+          <w:highlight w:val="white"/>
+        </w:rPr>
+        <w:t>&gt;</w:t>
+      </w:r>
+    </w:p>
+    <w:p>
+      <w:r>
+        <w:t>Notice how the names and values of these overlays match those of the dispatcher after which they are named.</w:t>
+      </w:r>
+      <w:r>
+        <w:t xml:space="preserve"> There is a field</w:t>
+      </w:r>
+      <w:r>
+        <w:t xml:space="preserve"> in </w:t>
+      </w:r>
+      <w:r>
+        <w:t>the E</w:t>
+      </w:r>
+      <w:r>
+        <w:t xml:space="preserve">ntity </w:t>
+      </w:r>
+      <w:r>
+        <w:t xml:space="preserve">type </w:t>
+      </w:r>
+      <w:r>
+        <w:t>named OptOverlayName that specifies which overlay</w:t>
+      </w:r>
+      <w:r>
+        <w:t xml:space="preserve"> will be used for each entity</w:t>
+      </w:r>
+      <w:r>
+        <w:t>.</w:t>
+      </w:r>
+    </w:p>
+    <w:p>
+      <w:r>
+        <w:t>So as far as serialization is concerned, only the fields that do NOT matc</w:t>
+      </w:r>
+      <w:r>
+        <w:t xml:space="preserve">h an entity’s assigned overlay </w:t>
+      </w:r>
+      <w:r>
+        <w:t>will be written.</w:t>
+      </w:r>
+      <w:r>
+        <w:t xml:space="preserve"> It is advised that for each entity dispatcher you write, you also write a corresponding overlay that contains default values for its fields</w:t>
+      </w:r>
+      <w:r>
+        <w:t xml:space="preserve"> (taking care to use the </w:t>
+      </w:r>
+      <w:r>
+        <w:rPr>
+          <w:b/>
+        </w:rPr>
+        <w:t>include</w:t>
+      </w:r>
+      <w:r>
+        <w:t xml:space="preserve"> attribute as explained below)</w:t>
+      </w:r>
+      <w:r>
+        <w:t>.</w:t>
+      </w:r>
+    </w:p>
+    <w:p>
+      <w:r>
+        <w:t>Where overlays get interesting is when they are applied to an entity at run-time.</w:t>
+      </w:r>
+      <w:r>
+        <w:t xml:space="preserve"> Say </w:t>
+      </w:r>
+      <w:r>
+        <w:t xml:space="preserve">you’re in NuEdit and </w:t>
+      </w:r>
+      <w:r>
+        <w:t xml:space="preserve">you want to have a new button </w:t>
+      </w:r>
+      <w:r>
+        <w:t xml:space="preserve">style </w:t>
+      </w:r>
+      <w:r>
+        <w:t>to which you can apply to</w:t>
+      </w:r>
+      <w:r>
+        <w:t xml:space="preserve"> multiple buttons. Say this new button style</w:t>
+      </w:r>
+      <w:r>
+        <w:t xml:space="preserve"> is defined to</w:t>
+      </w:r>
+      <w:r>
+        <w:t xml:space="preserve"> ha</w:t>
+      </w:r>
+      <w:r>
+        <w:t>ve</w:t>
+      </w:r>
+      <w:r>
+        <w:t xml:space="preserve"> a custom</w:t>
+      </w:r>
+      <w:r>
+        <w:t xml:space="preserve"> click sound </w:t>
+      </w:r>
+      <w:r>
+        <w:t>and</w:t>
+      </w:r>
+      <w:r>
+        <w:t xml:space="preserve"> </w:t>
+      </w:r>
+      <w:r>
+        <w:t xml:space="preserve">to </w:t>
+      </w:r>
+      <w:r>
+        <w:t>be</w:t>
+      </w:r>
+      <w:r>
+        <w:t xml:space="preserve"> disabled by default</w:t>
+      </w:r>
+      <w:r>
+        <w:t xml:space="preserve">. Instead of manually setting each of these fields to reflect said style, you can create an overlay that describes the style and then apply </w:t>
+      </w:r>
+      <w:r>
+        <w:t>that overlay</w:t>
+      </w:r>
+      <w:r>
+        <w:t xml:space="preserve"> to the desired buttons. The steps are described as such -</w:t>
+      </w:r>
+    </w:p>
+    <w:p>
+      <w:r>
+        <w:t xml:space="preserve">First, </w:t>
+      </w:r>
+      <w:r>
+        <w:t xml:space="preserve">add </w:t>
+      </w:r>
+      <w:r>
+        <w:t xml:space="preserve">an overlay like </w:t>
+      </w:r>
+      <w:r>
+        <w:t>this to your Overlay.xml file</w:t>
+      </w:r>
+      <w:r>
+        <w:t xml:space="preserve"> (ensuring the specified </w:t>
+      </w:r>
+      <w:r>
+        <w:t xml:space="preserve">click sound </w:t>
+      </w:r>
+      <w:r>
+        <w:t xml:space="preserve">asset </w:t>
+      </w:r>
+      <w:r>
+        <w:t xml:space="preserve">exists and </w:t>
+      </w:r>
+      <w:r>
+        <w:t xml:space="preserve">is also </w:t>
+      </w:r>
+      <w:r>
+        <w:t>declared</w:t>
+      </w:r>
+      <w:r>
+        <w:t xml:space="preserve"> in the AssetGraph.xml file)</w:t>
+      </w:r>
+      <w:r>
+        <w:t xml:space="preserve"> </w:t>
+      </w:r>
+      <w:r>
+        <w:t>–</w:t>
+      </w:r>
+    </w:p>
+    <w:p>
+      <w:pPr>
+        <w:autoSpaceDE w:val="0"/>
+        <w:autoSpaceDN w:val="0"/>
+        <w:adjustRightInd w:val="0"/>
+        <w:spacing w:after="0" w:line="240" w:lineRule="auto"/>
+        <w:rPr>
+          <w:rFonts w:ascii="Consolas" w:hAnsi="Consolas" w:cs="Consolas"/>
+          <w:color w:val="000000"/>
+          <w:sz w:val="18"/>
+          <w:szCs w:val="24"/>
+          <w:highlight w:val="white"/>
+        </w:rPr>
+      </w:pPr>
+      <w:r>
+        <w:rPr>
+          <w:rFonts w:ascii="Consolas" w:hAnsi="Consolas" w:cs="Consolas"/>
+          <w:color w:val="0000FF"/>
+          <w:sz w:val="18"/>
+          <w:szCs w:val="24"/>
+          <w:highlight w:val="white"/>
+        </w:rPr>
+        <w:t xml:space="preserve">  &lt;</w:t>
+      </w:r>
+      <w:r>
+        <w:rPr>
+          <w:rFonts w:ascii="Consolas" w:hAnsi="Consolas" w:cs="Consolas"/>
+          <w:color w:val="A31515"/>
+          <w:sz w:val="18"/>
+          <w:szCs w:val="24"/>
+          <w:highlight w:val="white"/>
+        </w:rPr>
+        <w:t>MyButtonDispatcher</w:t>
+      </w:r>
+      <w:r>
+        <w:rPr>
+          <w:rFonts w:ascii="Consolas" w:hAnsi="Consolas" w:cs="Consolas"/>
+          <w:color w:val="0000FF"/>
+          <w:sz w:val="18"/>
+          <w:szCs w:val="24"/>
+          <w:highlight w:val="white"/>
+        </w:rPr>
+        <w:t xml:space="preserve"> </w:t>
+      </w:r>
+      <w:r>
+        <w:rPr>
+          <w:rFonts w:ascii="Consolas" w:hAnsi="Consolas" w:cs="Consolas"/>
+          <w:color w:val="FF0000"/>
+          <w:sz w:val="18"/>
+          <w:szCs w:val="24"/>
+          <w:highlight w:val="white"/>
+        </w:rPr>
+        <w:t>include</w:t>
+      </w:r>
+      <w:r>
+        <w:rPr>
+          <w:rFonts w:ascii="Consolas" w:hAnsi="Consolas" w:cs="Consolas"/>
+          <w:color w:val="0000FF"/>
+          <w:sz w:val="18"/>
+          <w:szCs w:val="24"/>
+          <w:highlight w:val="white"/>
+        </w:rPr>
+        <w:t>=</w:t>
+      </w:r>
+      <w:r>
+        <w:rPr>
+          <w:rFonts w:ascii="Consolas" w:hAnsi="Consolas" w:cs="Consolas"/>
+          <w:color w:val="000000"/>
+          <w:sz w:val="18"/>
+          <w:szCs w:val="24"/>
+          <w:highlight w:val="white"/>
+        </w:rPr>
+        <w:t>"</w:t>
+      </w:r>
+      <w:r>
+        <w:rPr>
+          <w:rFonts w:ascii="Consolas" w:hAnsi="Consolas" w:cs="Consolas"/>
+          <w:color w:val="0000FF"/>
+          <w:sz w:val="18"/>
+          <w:szCs w:val="24"/>
+          <w:highlight w:val="white"/>
+        </w:rPr>
+        <w:t>ButtonDispatcher</w:t>
+      </w:r>
+      <w:r>
+        <w:rPr>
+          <w:rFonts w:ascii="Consolas" w:hAnsi="Consolas" w:cs="Consolas"/>
+          <w:color w:val="000000"/>
+          <w:sz w:val="18"/>
+          <w:szCs w:val="24"/>
+          <w:highlight w:val="white"/>
+        </w:rPr>
+        <w:t>"</w:t>
+      </w:r>
+      <w:r>
+        <w:rPr>
+          <w:rFonts w:ascii="Consolas" w:hAnsi="Consolas" w:cs="Consolas"/>
+          <w:color w:val="0000FF"/>
+          <w:sz w:val="18"/>
+          <w:szCs w:val="24"/>
+          <w:highlight w:val="white"/>
+        </w:rPr>
+        <w:t>&gt;</w:t>
+      </w:r>
+    </w:p>
+    <w:p>
+      <w:pPr>
+        <w:autoSpaceDE w:val="0"/>
+        <w:autoSpaceDN w:val="0"/>
+        <w:adjustRightInd w:val="0"/>
+        <w:spacing w:after="0" w:line="240" w:lineRule="auto"/>
+        <w:rPr>
+          <w:rFonts w:ascii="Consolas" w:hAnsi="Consolas" w:cs="Consolas"/>
+          <w:color w:val="000000"/>
+          <w:sz w:val="18"/>
+          <w:szCs w:val="24"/>
+          <w:highlight w:val="white"/>
+        </w:rPr>
+      </w:pPr>
+      <w:r>
+        <w:rPr>
+          <w:rFonts w:ascii="Consolas" w:hAnsi="Consolas" w:cs="Consolas"/>
+          <w:color w:val="0000FF"/>
+          <w:sz w:val="18"/>
+          <w:szCs w:val="24"/>
+          <w:highlight w:val="white"/>
+        </w:rPr>
+        <w:t xml:space="preserve">    &lt;</w:t>
+      </w:r>
+      <w:r>
+        <w:rPr>
+          <w:rFonts w:ascii="Consolas" w:hAnsi="Consolas" w:cs="Consolas"/>
+          <w:color w:val="A31515"/>
+          <w:sz w:val="18"/>
+          <w:szCs w:val="24"/>
+          <w:highlight w:val="white"/>
+        </w:rPr>
+        <w:t>Enabled</w:t>
+      </w:r>
+      <w:r>
+        <w:rPr>
+          <w:rFonts w:ascii="Consolas" w:hAnsi="Consolas" w:cs="Consolas"/>
+          <w:color w:val="0000FF"/>
+          <w:sz w:val="18"/>
+          <w:szCs w:val="24"/>
+          <w:highlight w:val="white"/>
+        </w:rPr>
+        <w:t>&gt;</w:t>
+      </w:r>
+      <w:r>
+        <w:rPr>
+          <w:rFonts w:ascii="Consolas" w:hAnsi="Consolas" w:cs="Consolas"/>
+          <w:color w:val="000000"/>
+          <w:sz w:val="18"/>
+          <w:szCs w:val="24"/>
+          <w:highlight w:val="white"/>
+        </w:rPr>
+        <w:t>False</w:t>
+      </w:r>
+      <w:r>
+        <w:rPr>
+          <w:rFonts w:ascii="Consolas" w:hAnsi="Consolas" w:cs="Consolas"/>
+          <w:color w:val="0000FF"/>
+          <w:sz w:val="18"/>
+          <w:szCs w:val="24"/>
+          <w:highlight w:val="white"/>
+        </w:rPr>
+        <w:t>&lt;/</w:t>
+      </w:r>
+      <w:r>
+        <w:rPr>
+          <w:rFonts w:ascii="Consolas" w:hAnsi="Consolas" w:cs="Consolas"/>
+          <w:color w:val="A31515"/>
+          <w:sz w:val="18"/>
+          <w:szCs w:val="24"/>
+          <w:highlight w:val="white"/>
+        </w:rPr>
+        <w:t>Enabled</w:t>
+      </w:r>
+      <w:r>
+        <w:rPr>
+          <w:rFonts w:ascii="Consolas" w:hAnsi="Consolas" w:cs="Consolas"/>
+          <w:color w:val="0000FF"/>
+          <w:sz w:val="18"/>
+          <w:szCs w:val="24"/>
+          <w:highlight w:val="white"/>
+        </w:rPr>
+        <w:t>&gt;</w:t>
+      </w:r>
+    </w:p>
+    <w:p>
+      <w:pPr>
+        <w:autoSpaceDE w:val="0"/>
+        <w:autoSpaceDN w:val="0"/>
+        <w:adjustRightInd w:val="0"/>
+        <w:spacing w:after="0" w:line="240" w:lineRule="auto"/>
+        <w:rPr>
+          <w:rFonts w:ascii="Consolas" w:hAnsi="Consolas" w:cs="Consolas"/>
+          <w:color w:val="000000"/>
+          <w:sz w:val="18"/>
+          <w:szCs w:val="24"/>
+          <w:highlight w:val="white"/>
+        </w:rPr>
+      </w:pPr>
+      <w:r>
+        <w:rPr>
+          <w:rFonts w:ascii="Consolas" w:hAnsi="Consolas" w:cs="Consolas"/>
+          <w:color w:val="0000FF"/>
+          <w:sz w:val="18"/>
+          <w:szCs w:val="24"/>
+          <w:highlight w:val="white"/>
+        </w:rPr>
+        <w:t xml:space="preserve">    &lt;</w:t>
+      </w:r>
+      <w:r>
+        <w:rPr>
+          <w:rFonts w:ascii="Consolas" w:hAnsi="Consolas" w:cs="Consolas"/>
+          <w:color w:val="A31515"/>
+          <w:sz w:val="18"/>
+          <w:szCs w:val="24"/>
+          <w:highlight w:val="white"/>
+        </w:rPr>
+        <w:t>ClickSound</w:t>
+      </w:r>
+      <w:r>
+        <w:rPr>
+          <w:rFonts w:ascii="Consolas" w:hAnsi="Consolas" w:cs="Consolas"/>
+          <w:color w:val="0000FF"/>
+          <w:sz w:val="18"/>
+          <w:szCs w:val="24"/>
+          <w:highlight w:val="white"/>
+        </w:rPr>
+        <w:t>&gt;</w:t>
+      </w:r>
+      <w:r>
+        <w:rPr>
+          <w:rFonts w:ascii="Consolas" w:hAnsi="Consolas" w:cs="Consolas"/>
+          <w:color w:val="000000"/>
+          <w:sz w:val="18"/>
+          <w:szCs w:val="24"/>
+          <w:highlight w:val="white"/>
+        </w:rPr>
+        <w:t>MyClickSound</w:t>
+      </w:r>
+      <w:proofErr w:type="gramStart"/>
+      <w:r>
+        <w:rPr>
+          <w:rFonts w:ascii="Consolas" w:hAnsi="Consolas" w:cs="Consolas"/>
+          <w:color w:val="000000"/>
+          <w:sz w:val="18"/>
+          <w:szCs w:val="24"/>
+          <w:highlight w:val="white"/>
+        </w:rPr>
+        <w:t>;MyUiPackage</w:t>
+      </w:r>
+      <w:proofErr w:type="gramEnd"/>
+      <w:r>
+        <w:rPr>
+          <w:rFonts w:ascii="Consolas" w:hAnsi="Consolas" w:cs="Consolas"/>
+          <w:color w:val="0000FF"/>
+          <w:sz w:val="18"/>
+          <w:szCs w:val="24"/>
+          <w:highlight w:val="white"/>
+        </w:rPr>
+        <w:t>&lt;/</w:t>
+      </w:r>
+      <w:r>
+        <w:rPr>
+          <w:rFonts w:ascii="Consolas" w:hAnsi="Consolas" w:cs="Consolas"/>
+          <w:color w:val="A31515"/>
+          <w:sz w:val="18"/>
+          <w:szCs w:val="24"/>
+          <w:highlight w:val="white"/>
+        </w:rPr>
+        <w:t>ClickSound</w:t>
+      </w:r>
+      <w:r>
+        <w:rPr>
+          <w:rFonts w:ascii="Consolas" w:hAnsi="Consolas" w:cs="Consolas"/>
+          <w:color w:val="0000FF"/>
+          <w:sz w:val="18"/>
+          <w:szCs w:val="24"/>
+          <w:highlight w:val="white"/>
+        </w:rPr>
+        <w:t>&gt;</w:t>
+      </w:r>
+    </w:p>
+    <w:p>
+      <w:pPr>
+        <w:rPr>
+          <w:sz w:val="16"/>
+        </w:rPr>
+      </w:pPr>
+      <w:r>
+        <w:rPr>
+          <w:rFonts w:ascii="Consolas" w:hAnsi="Consolas" w:cs="Consolas"/>
+          <w:color w:val="0000FF"/>
+          <w:sz w:val="18"/>
+          <w:szCs w:val="24"/>
+          <w:highlight w:val="white"/>
+        </w:rPr>
+        <w:t xml:space="preserve">  &lt;/</w:t>
+      </w:r>
+      <w:r>
+        <w:rPr>
+          <w:rFonts w:ascii="Consolas" w:hAnsi="Consolas" w:cs="Consolas"/>
+          <w:color w:val="A31515"/>
+          <w:sz w:val="18"/>
+          <w:szCs w:val="24"/>
+          <w:highlight w:val="white"/>
+        </w:rPr>
+        <w:t>MyButtonDispatcher</w:t>
+      </w:r>
+      <w:r>
+        <w:rPr>
+          <w:rFonts w:ascii="Consolas" w:hAnsi="Consolas" w:cs="Consolas"/>
+          <w:color w:val="0000FF"/>
+          <w:sz w:val="18"/>
+          <w:szCs w:val="24"/>
+          <w:highlight w:val="white"/>
+        </w:rPr>
+        <w:t>&gt;</w:t>
+      </w:r>
+    </w:p>
+    <w:p>
+      <w:r>
+        <w:lastRenderedPageBreak/>
+        <w:t xml:space="preserve">Second, click the Reload Overlays button </w:t>
+      </w:r>
+      <w:r>
+        <w:t>near the top-right of the editor.</w:t>
+      </w:r>
+    </w:p>
+    <w:p>
+      <w:r>
+        <w:t>Third</w:t>
+      </w:r>
+      <w:r>
+        <w:t xml:space="preserve">, </w:t>
+      </w:r>
+      <w:r>
+        <w:t xml:space="preserve">for each button you wish to </w:t>
+      </w:r>
+      <w:r>
+        <w:t>overlay</w:t>
+      </w:r>
+      <w:r>
+        <w:t xml:space="preserve">, </w:t>
+      </w:r>
+      <w:r>
+        <w:t xml:space="preserve">change </w:t>
+      </w:r>
+      <w:r>
+        <w:t>its</w:t>
+      </w:r>
+      <w:r>
+        <w:t xml:space="preserve"> OptOverlayName </w:t>
+      </w:r>
+      <w:r>
+        <w:t>field</w:t>
+      </w:r>
+      <w:r>
+        <w:t xml:space="preserve"> </w:t>
+      </w:r>
+      <w:r>
+        <w:t xml:space="preserve">to </w:t>
+      </w:r>
+      <w:proofErr w:type="gramStart"/>
+      <w:r>
+        <w:t>Some(</w:t>
+      </w:r>
+      <w:proofErr w:type="gramEnd"/>
+      <w:r>
+        <w:t>MyButtonDispatcher)</w:t>
+      </w:r>
+      <w:r>
+        <w:t>.</w:t>
+      </w:r>
+    </w:p>
+    <w:p>
+      <w:r>
+        <w:t>Voila! B</w:t>
+      </w:r>
+      <w:r>
+        <w:t xml:space="preserve">oth </w:t>
+      </w:r>
+      <w:r>
+        <w:t>the</w:t>
+      </w:r>
+      <w:r>
+        <w:t xml:space="preserve"> Enabled and ClickSound fields will be changed to correspond to the values specified in the new overlay</w:t>
+      </w:r>
+      <w:r>
+        <w:t xml:space="preserve"> on each button.</w:t>
+      </w:r>
+    </w:p>
+    <w:p>
+      <w:r>
+        <w:t>Well,</w:t>
+      </w:r>
+      <w:r>
+        <w:t xml:space="preserve"> that is if you’ve NOT changed the value </w:t>
+      </w:r>
+      <w:r>
+        <w:t xml:space="preserve">of </w:t>
+      </w:r>
+      <w:r>
+        <w:t>the fields to something other than wha</w:t>
+      </w:r>
+      <w:r>
+        <w:t>t was specified in its previous</w:t>
+      </w:r>
+      <w:r>
+        <w:t xml:space="preserve"> overlay! You see, overlay </w:t>
+      </w:r>
+      <w:r>
+        <w:t>values</w:t>
+      </w:r>
+      <w:r>
+        <w:t xml:space="preserve"> are applied to </w:t>
+      </w:r>
+      <w:r>
+        <w:t xml:space="preserve">only </w:t>
+      </w:r>
+      <w:r>
+        <w:t xml:space="preserve">the fields that haven’t been changed </w:t>
+      </w:r>
+      <w:r>
+        <w:t>from the</w:t>
+      </w:r>
+      <w:r>
+        <w:t xml:space="preserve"> </w:t>
+      </w:r>
+      <w:r>
+        <w:t>value</w:t>
+      </w:r>
+      <w:r>
+        <w:t>s</w:t>
+      </w:r>
+      <w:r>
+        <w:t xml:space="preserve"> specified in the </w:t>
+      </w:r>
+      <w:r>
+        <w:t>current</w:t>
+      </w:r>
+      <w:r>
+        <w:t xml:space="preserve"> overlay.</w:t>
+      </w:r>
+      <w:r>
+        <w:t xml:space="preserve"> In this manner, overlays act as a styling mechanism </w:t>
+      </w:r>
+      <w:r>
+        <w:t xml:space="preserve">but still allow the user to customize </w:t>
+      </w:r>
+      <w:r>
+        <w:t xml:space="preserve">the </w:t>
+      </w:r>
+      <w:r>
+        <w:t>overlaid fields post hoc.</w:t>
+      </w:r>
+    </w:p>
+    <w:p>
+      <w:r>
+        <w:t xml:space="preserve">Finally, overlays have a sort of ‘multiple inheritance’ where one overlay can include </w:t>
+      </w:r>
+      <w:r>
+        <w:t xml:space="preserve">all </w:t>
+      </w:r>
+      <w:r>
+        <w:t>the overlay values of one or more other overlays</w:t>
+      </w:r>
+      <w:r>
+        <w:t xml:space="preserve"> recursively. This is done by specifying</w:t>
+      </w:r>
+      <w:r>
+        <w:t xml:space="preserve"> the </w:t>
+      </w:r>
+      <w:r>
+        <w:rPr>
+          <w:b/>
+        </w:rPr>
+        <w:t>include</w:t>
+      </w:r>
+      <w:r>
+        <w:t xml:space="preserve"> </w:t>
+      </w:r>
+      <w:r>
+        <w:t>attribute in the Overlay.xml</w:t>
+      </w:r>
+      <w:r>
+        <w:t xml:space="preserve"> </w:t>
+      </w:r>
+      <w:r>
+        <w:t xml:space="preserve">file </w:t>
+      </w:r>
+      <w:r>
+        <w:t xml:space="preserve">(like is done with </w:t>
+      </w:r>
+      <w:r>
+        <w:rPr>
+          <w:b/>
+        </w:rPr>
+        <w:t>include=”ButtonDispatcher”</w:t>
+      </w:r>
+      <w:r>
+        <w:t xml:space="preserve"> above).</w:t>
+      </w:r>
+    </w:p>
+    <w:p>
+      <w:r>
+        <w:t>Taken together, overlays avoid</w:t>
+      </w:r>
+      <w:r>
+        <w:t xml:space="preserve"> a ton of duplicat</w:t>
+      </w:r>
+      <w:r>
+        <w:t>ion</w:t>
+      </w:r>
+      <w:r>
+        <w:t xml:space="preserve"> while </w:t>
+      </w:r>
+      <w:r>
+        <w:t>allowing</w:t>
+      </w:r>
+      <w:r>
+        <w:t xml:space="preserve"> changes to the</w:t>
+      </w:r>
+      <w:r>
+        <w:t>m to</w:t>
+      </w:r>
+      <w:r>
+        <w:t xml:space="preserve"> automatically propagate to the targeted entities.</w:t>
+      </w:r>
+    </w:p>
+    <w:p>
       <w:pPr>
         <w:pStyle w:val="Heading2"/>
       </w:pPr>
-      <w:bookmarkStart w:id="39" w:name="_Toc397600984"/>
-      <w:r>
-        <w:t>Serialization and Overlays</w:t>
-      </w:r>
-      <w:bookmarkEnd w:id="39"/>
+      <w:bookmarkStart w:id="40" w:name="_Toc397600985"/>
+      <w:r>
+        <w:t>Subsystems and Message Queues</w:t>
+      </w:r>
+      <w:bookmarkEnd w:id="40"/>
     </w:p>
     <w:p/>
     <w:p>
       <w:r>
-        <w:t>By default, all of your simulation types can be serialized at any time to an XML file. No extra work will generally be required on your behalf to make serialization work, even when making your own custom dispatchers.</w:t>
-      </w:r>
-    </w:p>
-    <w:p>
-      <w:r>
-        <w:t xml:space="preserve">However, there are limitations. For example, because F# doesn’t come with a way to serialize its collections data structures, any field that has a list as its type will not </w:t>
-      </w:r>
-      <w:r>
-        <w:t xml:space="preserve">be </w:t>
-      </w:r>
-      <w:r>
-        <w:t>serialize</w:t>
-      </w:r>
-      <w:r>
-        <w:t>d</w:t>
-      </w:r>
-      <w:r>
-        <w:t xml:space="preserve">.  Presumably, anyone could hack up </w:t>
-      </w:r>
-      <w:r>
-        <w:t xml:space="preserve">the required </w:t>
-      </w:r>
-      <w:r>
-        <w:t xml:space="preserve">TypeConverters to make </w:t>
-      </w:r>
-      <w:r>
-        <w:t>serialization</w:t>
-      </w:r>
-      <w:r>
-        <w:t xml:space="preserve"> work, but I’ve not yet investigated </w:t>
-      </w:r>
-      <w:r>
-        <w:t>this</w:t>
-      </w:r>
-      <w:r>
-        <w:t xml:space="preserve"> (half because I’m lazy, and half because I expected the F# team to have implemented these by now)</w:t>
+        <w:t xml:space="preserve">Fortunately, </w:t>
+      </w:r>
+      <w:r>
+        <w:t>Nu</w:t>
+      </w:r>
+      <w:r>
+        <w:t xml:space="preserve"> is not a monolithic game engine. </w:t>
+      </w:r>
+      <w:r>
+        <w:t>The definition of its simulation types and the implementation of the subsystems that process / render / play them are separate. They are so separate</w:t>
+      </w:r>
+      <w:r>
+        <w:t>,</w:t>
+      </w:r>
+      <w:r>
+        <w:t xml:space="preserve"> in fact, </w:t>
+      </w:r>
+      <w:r>
+        <w:t xml:space="preserve">that </w:t>
+      </w:r>
+      <w:r>
+        <w:t xml:space="preserve">neither </w:t>
+      </w:r>
+      <w:r>
+        <w:t xml:space="preserve">the engine </w:t>
+      </w:r>
+      <w:r>
+        <w:t>nor the dispatchers that define the behavior of simulation types are</w:t>
+      </w:r>
+      <w:r>
+        <w:t xml:space="preserve"> </w:t>
+      </w:r>
+      <w:r>
+        <w:t xml:space="preserve">allowed to </w:t>
+      </w:r>
+      <w:r>
+        <w:t>send commands</w:t>
+      </w:r>
+      <w:r>
+        <w:t xml:space="preserve"> to the subsystems directly</w:t>
+      </w:r>
+      <w:r>
+        <w:t xml:space="preserve"> (note I said ‘commands’, the engine does send non-mutating queries the subsystems directly, but user code never should)</w:t>
+      </w:r>
+      <w:r>
+        <w:t>. Instead</w:t>
+      </w:r>
+      <w:r>
+        <w:t xml:space="preserve"> of sending command directly</w:t>
+      </w:r>
+      <w:r>
+        <w:t xml:space="preserve">, each </w:t>
+      </w:r>
+      <w:r>
+        <w:t>subsystem</w:t>
+      </w:r>
+      <w:r>
+        <w:t xml:space="preserve"> must be addressed via its respective message queue.</w:t>
+      </w:r>
+    </w:p>
+    <w:p>
+      <w:r>
+        <w:t>Thankfully, there are convenience functions on the World type that make this easy. Remember the World.hintRenderingPackageUse function? That is one of them, and all of them are as easy to use.</w:t>
+      </w:r>
+      <w:r>
+        <w:t xml:space="preserve"> However, accessing additional functionality from any of the subsystems will require writing new messages for them, in turn requiring a change to the engine code. Fortunately, there is an easy way to enable creating new types of messages without requiring changes to the engine, and that will be implemented shortly</w:t>
+      </w:r>
+      <w:r>
+        <w:t xml:space="preserve"> (if it hasn’t already by the time you read this)</w:t>
       </w:r>
       <w:r>
         <w:t>.</w:t>
@@ -32217,2302 +34472,98 @@
     </w:p>
     <w:p>
       <w:r>
-        <w:t>T</w:t>
-      </w:r>
-      <w:r>
-        <w:t xml:space="preserve">o </w:t>
-      </w:r>
-      <w:r>
-        <w:t xml:space="preserve">manually </w:t>
-      </w:r>
-      <w:r>
-        <w:t>stop any given field from being serialized</w:t>
-      </w:r>
-      <w:r>
-        <w:t>, simply end</w:t>
-      </w:r>
-      <w:r>
-        <w:t xml:space="preserve"> it</w:t>
-      </w:r>
-      <w:r>
-        <w:t xml:space="preserve"> name with ‘Ns’ (that’s capital ‘N’, </w:t>
-      </w:r>
-      <w:proofErr w:type="gramStart"/>
-      <w:r>
-        <w:t>lowercase</w:t>
+        <w:t>Now, o</w:t>
+      </w:r>
+      <w:r>
+        <w:t xml:space="preserve">f course the use of message queues can make accomplishing certain things </w:t>
+      </w:r>
+      <w:r>
+        <w:t xml:space="preserve">a </w:t>
+      </w:r>
+      <w:r>
+        <w:t>little more complicated due to the inherent indirection it entails.</w:t>
+      </w:r>
+      <w:r>
+        <w:t xml:space="preserve"> What does this indirection buy us that such additional diff</w:t>
+      </w:r>
+      <w:r>
+        <w:t>ic</w:t>
+      </w:r>
+      <w:r>
+        <w:t>ulty is warranted?</w:t>
+      </w:r>
+    </w:p>
+    <w:p>
+      <w:r>
+        <w:t xml:space="preserve">For one, you’ll notice that the API presented by each of the subsystems is inherently impure / stateful. If either </w:t>
+      </w:r>
+      <w:r>
+        <w:t xml:space="preserve">the </w:t>
+      </w:r>
+      <w:r>
+        <w:t>engine or user code were to invoke these APIs</w:t>
+      </w:r>
+      <w:r>
+        <w:t xml:space="preserve"> directly</w:t>
+      </w:r>
+      <w:r>
+        <w:t xml:space="preserve">, </w:t>
+      </w:r>
+      <w:r>
+        <w:t xml:space="preserve">the functional purity of </w:t>
+      </w:r>
+      <w:r>
+        <w:t>each</w:t>
+      </w:r>
+      <w:r>
+        <w:t xml:space="preserve"> would be compromised, and all the nice properties that come from it destroyed</w:t>
+      </w:r>
+      <w:r>
+        <w:t xml:space="preserve">. </w:t>
+      </w:r>
+      <w:r>
+        <w:t>And s</w:t>
+      </w:r>
+      <w:r>
+        <w:t xml:space="preserve">econdly, </w:t>
+      </w:r>
+      <w:r>
+        <w:t xml:space="preserve">it is likely that </w:t>
+      </w:r>
+      <w:r>
+        <w:t>one or more</w:t>
+      </w:r>
+      <w:r>
+        <w:t xml:space="preserve"> of the subsystem</w:t>
+      </w:r>
+      <w:r>
+        <w:t>s</w:t>
       </w:r>
       <w:r>
         <w:t xml:space="preserve"> </w:t>
       </w:r>
       <w:r>
-        <w:t>‘s’</w:t>
-      </w:r>
-      <w:proofErr w:type="gramEnd"/>
-      <w:r>
-        <w:t xml:space="preserve"> – stands for non-serializable). Additionally, fields that end with ‘Id’</w:t>
-      </w:r>
-      <w:r>
-        <w:t>,</w:t>
-      </w:r>
-      <w:r>
-        <w:t xml:space="preserve"> or ‘Ids’</w:t>
-      </w:r>
-      <w:r>
-        <w:t>,</w:t>
-      </w:r>
-      <w:r>
-        <w:t xml:space="preserve"> will not be serialized. </w:t>
-      </w:r>
-    </w:p>
-    <w:p>
-      <w:r>
-        <w:t>Otherwise, w</w:t>
-      </w:r>
-      <w:r>
-        <w:t xml:space="preserve">hen you save a scene in NuEdit, for example, you may notice that not all of a given entity’s fields at actually written out. This </w:t>
-      </w:r>
-      <w:r>
-        <w:t xml:space="preserve">is a good thing, and </w:t>
-      </w:r>
-      <w:r>
-        <w:t xml:space="preserve">is our next feature in action – Overlays. Overlays accomplish two </w:t>
-      </w:r>
+        <w:t>will</w:t>
+      </w:r>
+      <w:r>
+        <w:t xml:space="preserve"> be put on a thread separate from the game engine. When that happens, </w:t>
+      </w:r>
+      <w:r>
+        <w:t>the message queues will become technically essential.</w:t>
+      </w:r>
+    </w:p>
+    <w:p>
       <w:r>
         <w:lastRenderedPageBreak/>
-        <w:t xml:space="preserve">extremely important functions in Nu. First, they </w:t>
-      </w:r>
-      <w:r>
-        <w:t>reduce</w:t>
-      </w:r>
-      <w:r>
-        <w:t xml:space="preserve"> the amount of stuff written out to (and consequently read in from) serialization files. Second, they provide the user with a way to abstract over </w:t>
-      </w:r>
-      <w:r>
-        <w:t>field values</w:t>
-      </w:r>
-      <w:r>
-        <w:t xml:space="preserve"> that multiple entities hold in common.</w:t>
-      </w:r>
-      <w:r>
-        <w:t xml:space="preserve"> Overlays are defined in a file </w:t>
-      </w:r>
-      <w:r>
-        <w:t xml:space="preserve">that is included with every new Nu Game project </w:t>
-      </w:r>
-      <w:r>
-        <w:t>called Overlay.xml.</w:t>
-      </w:r>
-      <w:r>
-        <w:t xml:space="preserve"> Let’s take a look at the definition of some overlays now –</w:t>
-      </w:r>
-    </w:p>
-    <w:p>
-      <w:pPr>
-        <w:autoSpaceDE w:val="0"/>
-        <w:autoSpaceDN w:val="0"/>
-        <w:adjustRightInd w:val="0"/>
-        <w:spacing w:after="0" w:line="240" w:lineRule="auto"/>
-        <w:rPr>
-          <w:rFonts w:ascii="Consolas" w:hAnsi="Consolas" w:cs="Consolas"/>
-          <w:color w:val="000000"/>
-          <w:sz w:val="18"/>
-          <w:szCs w:val="24"/>
-          <w:highlight w:val="white"/>
-        </w:rPr>
-      </w:pPr>
-      <w:r>
-        <w:rPr>
-          <w:rFonts w:ascii="Consolas" w:hAnsi="Consolas" w:cs="Consolas"/>
-          <w:color w:val="0000FF"/>
-          <w:sz w:val="18"/>
-          <w:szCs w:val="24"/>
-          <w:highlight w:val="white"/>
-        </w:rPr>
-        <w:t xml:space="preserve">  &lt;</w:t>
-      </w:r>
-      <w:r>
-        <w:rPr>
-          <w:rFonts w:ascii="Consolas" w:hAnsi="Consolas" w:cs="Consolas"/>
-          <w:color w:val="A31515"/>
-          <w:sz w:val="18"/>
-          <w:szCs w:val="24"/>
-          <w:highlight w:val="white"/>
-        </w:rPr>
-        <w:t>EntityDispatcher</w:t>
-      </w:r>
-      <w:r>
-        <w:rPr>
-          <w:rFonts w:ascii="Consolas" w:hAnsi="Consolas" w:cs="Consolas"/>
-          <w:color w:val="0000FF"/>
-          <w:sz w:val="18"/>
-          <w:szCs w:val="24"/>
-          <w:highlight w:val="white"/>
-        </w:rPr>
-        <w:t>&gt;</w:t>
-      </w:r>
-    </w:p>
-    <w:p>
-      <w:pPr>
-        <w:autoSpaceDE w:val="0"/>
-        <w:autoSpaceDN w:val="0"/>
-        <w:adjustRightInd w:val="0"/>
-        <w:spacing w:after="0" w:line="240" w:lineRule="auto"/>
-        <w:rPr>
-          <w:rFonts w:ascii="Consolas" w:hAnsi="Consolas" w:cs="Consolas"/>
-          <w:color w:val="000000"/>
-          <w:sz w:val="18"/>
-          <w:szCs w:val="24"/>
-          <w:highlight w:val="white"/>
-        </w:rPr>
-      </w:pPr>
-      <w:r>
-        <w:rPr>
-          <w:rFonts w:ascii="Consolas" w:hAnsi="Consolas" w:cs="Consolas"/>
-          <w:color w:val="0000FF"/>
-          <w:sz w:val="18"/>
-          <w:szCs w:val="24"/>
-          <w:highlight w:val="white"/>
-        </w:rPr>
-        <w:t xml:space="preserve">    &lt;</w:t>
-      </w:r>
-      <w:r>
-        <w:rPr>
-          <w:rFonts w:ascii="Consolas" w:hAnsi="Consolas" w:cs="Consolas"/>
-          <w:color w:val="A31515"/>
-          <w:sz w:val="18"/>
-          <w:szCs w:val="24"/>
-          <w:highlight w:val="white"/>
-        </w:rPr>
-        <w:t>Position</w:t>
-      </w:r>
-      <w:r>
-        <w:rPr>
-          <w:rFonts w:ascii="Consolas" w:hAnsi="Consolas" w:cs="Consolas"/>
-          <w:color w:val="0000FF"/>
-          <w:sz w:val="18"/>
-          <w:szCs w:val="24"/>
-          <w:highlight w:val="white"/>
-        </w:rPr>
-        <w:t>&gt;</w:t>
-      </w:r>
-      <w:r>
-        <w:rPr>
-          <w:rFonts w:ascii="Consolas" w:hAnsi="Consolas" w:cs="Consolas"/>
-          <w:color w:val="000000"/>
-          <w:sz w:val="18"/>
-          <w:szCs w:val="24"/>
-          <w:highlight w:val="white"/>
-        </w:rPr>
-        <w:t>0</w:t>
-      </w:r>
-      <w:proofErr w:type="gramStart"/>
-      <w:r>
-        <w:rPr>
-          <w:rFonts w:ascii="Consolas" w:hAnsi="Consolas" w:cs="Consolas"/>
-          <w:color w:val="000000"/>
-          <w:sz w:val="18"/>
-          <w:szCs w:val="24"/>
-          <w:highlight w:val="white"/>
-        </w:rPr>
-        <w:t>;0</w:t>
-      </w:r>
-      <w:proofErr w:type="gramEnd"/>
-      <w:r>
-        <w:rPr>
-          <w:rFonts w:ascii="Consolas" w:hAnsi="Consolas" w:cs="Consolas"/>
-          <w:color w:val="0000FF"/>
-          <w:sz w:val="18"/>
-          <w:szCs w:val="24"/>
-          <w:highlight w:val="white"/>
-        </w:rPr>
-        <w:t>&lt;/</w:t>
-      </w:r>
-      <w:r>
-        <w:rPr>
-          <w:rFonts w:ascii="Consolas" w:hAnsi="Consolas" w:cs="Consolas"/>
-          <w:color w:val="A31515"/>
-          <w:sz w:val="18"/>
-          <w:szCs w:val="24"/>
-          <w:highlight w:val="white"/>
-        </w:rPr>
-        <w:t>Position</w:t>
-      </w:r>
-      <w:r>
-        <w:rPr>
-          <w:rFonts w:ascii="Consolas" w:hAnsi="Consolas" w:cs="Consolas"/>
-          <w:color w:val="0000FF"/>
-          <w:sz w:val="18"/>
-          <w:szCs w:val="24"/>
-          <w:highlight w:val="white"/>
-        </w:rPr>
-        <w:t>&gt;</w:t>
-      </w:r>
-    </w:p>
-    <w:p>
-      <w:pPr>
-        <w:autoSpaceDE w:val="0"/>
-        <w:autoSpaceDN w:val="0"/>
-        <w:adjustRightInd w:val="0"/>
-        <w:spacing w:after="0" w:line="240" w:lineRule="auto"/>
-        <w:rPr>
-          <w:rFonts w:ascii="Consolas" w:hAnsi="Consolas" w:cs="Consolas"/>
-          <w:color w:val="000000"/>
-          <w:sz w:val="18"/>
-          <w:szCs w:val="24"/>
-          <w:highlight w:val="white"/>
-        </w:rPr>
-      </w:pPr>
-      <w:r>
-        <w:rPr>
-          <w:rFonts w:ascii="Consolas" w:hAnsi="Consolas" w:cs="Consolas"/>
-          <w:color w:val="0000FF"/>
-          <w:sz w:val="18"/>
-          <w:szCs w:val="24"/>
-          <w:highlight w:val="white"/>
-        </w:rPr>
-        <w:t xml:space="preserve">    &lt;</w:t>
-      </w:r>
-      <w:r>
-        <w:rPr>
-          <w:rFonts w:ascii="Consolas" w:hAnsi="Consolas" w:cs="Consolas"/>
-          <w:color w:val="A31515"/>
-          <w:sz w:val="18"/>
-          <w:szCs w:val="24"/>
-          <w:highlight w:val="white"/>
-        </w:rPr>
-        <w:t>Depth</w:t>
-      </w:r>
-      <w:r>
-        <w:rPr>
-          <w:rFonts w:ascii="Consolas" w:hAnsi="Consolas" w:cs="Consolas"/>
-          <w:color w:val="0000FF"/>
-          <w:sz w:val="18"/>
-          <w:szCs w:val="24"/>
-          <w:highlight w:val="white"/>
-        </w:rPr>
-        <w:t>&gt;</w:t>
-      </w:r>
-      <w:r>
-        <w:rPr>
-          <w:rFonts w:ascii="Consolas" w:hAnsi="Consolas" w:cs="Consolas"/>
-          <w:color w:val="000000"/>
-          <w:sz w:val="18"/>
-          <w:szCs w:val="24"/>
-          <w:highlight w:val="white"/>
-        </w:rPr>
-        <w:t>0</w:t>
-      </w:r>
-      <w:r>
-        <w:rPr>
-          <w:rFonts w:ascii="Consolas" w:hAnsi="Consolas" w:cs="Consolas"/>
-          <w:color w:val="0000FF"/>
-          <w:sz w:val="18"/>
-          <w:szCs w:val="24"/>
-          <w:highlight w:val="white"/>
-        </w:rPr>
-        <w:t>&lt;/</w:t>
-      </w:r>
-      <w:r>
-        <w:rPr>
-          <w:rFonts w:ascii="Consolas" w:hAnsi="Consolas" w:cs="Consolas"/>
-          <w:color w:val="A31515"/>
-          <w:sz w:val="18"/>
-          <w:szCs w:val="24"/>
-          <w:highlight w:val="white"/>
-        </w:rPr>
-        <w:t>Depth</w:t>
-      </w:r>
-      <w:r>
-        <w:rPr>
-          <w:rFonts w:ascii="Consolas" w:hAnsi="Consolas" w:cs="Consolas"/>
-          <w:color w:val="0000FF"/>
-          <w:sz w:val="18"/>
-          <w:szCs w:val="24"/>
-          <w:highlight w:val="white"/>
-        </w:rPr>
-        <w:t>&gt;</w:t>
-      </w:r>
-    </w:p>
-    <w:p>
-      <w:pPr>
-        <w:autoSpaceDE w:val="0"/>
-        <w:autoSpaceDN w:val="0"/>
-        <w:adjustRightInd w:val="0"/>
-        <w:spacing w:after="0" w:line="240" w:lineRule="auto"/>
-        <w:rPr>
-          <w:rFonts w:ascii="Consolas" w:hAnsi="Consolas" w:cs="Consolas"/>
-          <w:color w:val="000000"/>
-          <w:sz w:val="18"/>
-          <w:szCs w:val="24"/>
-          <w:highlight w:val="white"/>
-        </w:rPr>
-      </w:pPr>
-      <w:r>
-        <w:rPr>
-          <w:rFonts w:ascii="Consolas" w:hAnsi="Consolas" w:cs="Consolas"/>
-          <w:color w:val="0000FF"/>
-          <w:sz w:val="18"/>
-          <w:szCs w:val="24"/>
-          <w:highlight w:val="white"/>
-        </w:rPr>
-        <w:t xml:space="preserve">    &lt;</w:t>
-      </w:r>
-      <w:r>
-        <w:rPr>
-          <w:rFonts w:ascii="Consolas" w:hAnsi="Consolas" w:cs="Consolas"/>
-          <w:color w:val="A31515"/>
-          <w:sz w:val="18"/>
-          <w:szCs w:val="24"/>
-          <w:highlight w:val="white"/>
-        </w:rPr>
-        <w:t>Size</w:t>
-      </w:r>
-      <w:r>
-        <w:rPr>
-          <w:rFonts w:ascii="Consolas" w:hAnsi="Consolas" w:cs="Consolas"/>
-          <w:color w:val="0000FF"/>
-          <w:sz w:val="18"/>
-          <w:szCs w:val="24"/>
-          <w:highlight w:val="white"/>
-        </w:rPr>
-        <w:t>&gt;</w:t>
-      </w:r>
-      <w:r>
-        <w:rPr>
-          <w:rFonts w:ascii="Consolas" w:hAnsi="Consolas" w:cs="Consolas"/>
-          <w:color w:val="000000"/>
-          <w:sz w:val="18"/>
-          <w:szCs w:val="24"/>
-          <w:highlight w:val="white"/>
-        </w:rPr>
-        <w:t>64</w:t>
-      </w:r>
-      <w:proofErr w:type="gramStart"/>
-      <w:r>
-        <w:rPr>
-          <w:rFonts w:ascii="Consolas" w:hAnsi="Consolas" w:cs="Consolas"/>
-          <w:color w:val="000000"/>
-          <w:sz w:val="18"/>
-          <w:szCs w:val="24"/>
-          <w:highlight w:val="white"/>
-        </w:rPr>
-        <w:t>;64</w:t>
-      </w:r>
-      <w:proofErr w:type="gramEnd"/>
-      <w:r>
-        <w:rPr>
-          <w:rFonts w:ascii="Consolas" w:hAnsi="Consolas" w:cs="Consolas"/>
-          <w:color w:val="0000FF"/>
-          <w:sz w:val="18"/>
-          <w:szCs w:val="24"/>
-          <w:highlight w:val="white"/>
-        </w:rPr>
-        <w:t>&lt;/</w:t>
-      </w:r>
-      <w:r>
-        <w:rPr>
-          <w:rFonts w:ascii="Consolas" w:hAnsi="Consolas" w:cs="Consolas"/>
-          <w:color w:val="A31515"/>
-          <w:sz w:val="18"/>
-          <w:szCs w:val="24"/>
-          <w:highlight w:val="white"/>
-        </w:rPr>
-        <w:t>Size</w:t>
-      </w:r>
-      <w:r>
-        <w:rPr>
-          <w:rFonts w:ascii="Consolas" w:hAnsi="Consolas" w:cs="Consolas"/>
-          <w:color w:val="0000FF"/>
-          <w:sz w:val="18"/>
-          <w:szCs w:val="24"/>
-          <w:highlight w:val="white"/>
-        </w:rPr>
-        <w:t>&gt;</w:t>
-      </w:r>
-    </w:p>
-    <w:p>
-      <w:pPr>
-        <w:autoSpaceDE w:val="0"/>
-        <w:autoSpaceDN w:val="0"/>
-        <w:adjustRightInd w:val="0"/>
-        <w:spacing w:after="0" w:line="240" w:lineRule="auto"/>
-        <w:rPr>
-          <w:rFonts w:ascii="Consolas" w:hAnsi="Consolas" w:cs="Consolas"/>
-          <w:color w:val="000000"/>
-          <w:sz w:val="18"/>
-          <w:szCs w:val="24"/>
-          <w:highlight w:val="white"/>
-        </w:rPr>
-      </w:pPr>
-      <w:r>
-        <w:rPr>
-          <w:rFonts w:ascii="Consolas" w:hAnsi="Consolas" w:cs="Consolas"/>
-          <w:color w:val="0000FF"/>
-          <w:sz w:val="18"/>
-          <w:szCs w:val="24"/>
-          <w:highlight w:val="white"/>
-        </w:rPr>
-        <w:t xml:space="preserve">    &lt;</w:t>
-      </w:r>
-      <w:r>
-        <w:rPr>
-          <w:rFonts w:ascii="Consolas" w:hAnsi="Consolas" w:cs="Consolas"/>
-          <w:color w:val="A31515"/>
-          <w:sz w:val="18"/>
-          <w:szCs w:val="24"/>
-          <w:highlight w:val="white"/>
-        </w:rPr>
-        <w:t>Rotation</w:t>
-      </w:r>
-      <w:r>
-        <w:rPr>
-          <w:rFonts w:ascii="Consolas" w:hAnsi="Consolas" w:cs="Consolas"/>
-          <w:color w:val="0000FF"/>
-          <w:sz w:val="18"/>
-          <w:szCs w:val="24"/>
-          <w:highlight w:val="white"/>
-        </w:rPr>
-        <w:t>&gt;</w:t>
-      </w:r>
-      <w:r>
-        <w:rPr>
-          <w:rFonts w:ascii="Consolas" w:hAnsi="Consolas" w:cs="Consolas"/>
-          <w:color w:val="000000"/>
-          <w:sz w:val="18"/>
-          <w:szCs w:val="24"/>
-          <w:highlight w:val="white"/>
-        </w:rPr>
-        <w:t>0</w:t>
-      </w:r>
-      <w:r>
-        <w:rPr>
-          <w:rFonts w:ascii="Consolas" w:hAnsi="Consolas" w:cs="Consolas"/>
-          <w:color w:val="0000FF"/>
-          <w:sz w:val="18"/>
-          <w:szCs w:val="24"/>
-          <w:highlight w:val="white"/>
-        </w:rPr>
-        <w:t>&lt;/</w:t>
-      </w:r>
-      <w:r>
-        <w:rPr>
-          <w:rFonts w:ascii="Consolas" w:hAnsi="Consolas" w:cs="Consolas"/>
-          <w:color w:val="A31515"/>
-          <w:sz w:val="18"/>
-          <w:szCs w:val="24"/>
-          <w:highlight w:val="white"/>
-        </w:rPr>
-        <w:t>Rotation</w:t>
-      </w:r>
-      <w:r>
-        <w:rPr>
-          <w:rFonts w:ascii="Consolas" w:hAnsi="Consolas" w:cs="Consolas"/>
-          <w:color w:val="0000FF"/>
-          <w:sz w:val="18"/>
-          <w:szCs w:val="24"/>
-          <w:highlight w:val="white"/>
-        </w:rPr>
-        <w:t>&gt;</w:t>
-      </w:r>
-    </w:p>
-    <w:p>
-      <w:pPr>
-        <w:autoSpaceDE w:val="0"/>
-        <w:autoSpaceDN w:val="0"/>
-        <w:adjustRightInd w:val="0"/>
-        <w:spacing w:after="0" w:line="240" w:lineRule="auto"/>
-        <w:rPr>
-          <w:rFonts w:ascii="Consolas" w:hAnsi="Consolas" w:cs="Consolas"/>
-          <w:color w:val="000000"/>
-          <w:sz w:val="18"/>
-          <w:szCs w:val="24"/>
-          <w:highlight w:val="white"/>
-        </w:rPr>
-      </w:pPr>
-      <w:r>
-        <w:rPr>
-          <w:rFonts w:ascii="Consolas" w:hAnsi="Consolas" w:cs="Consolas"/>
-          <w:color w:val="0000FF"/>
-          <w:sz w:val="18"/>
-          <w:szCs w:val="24"/>
-          <w:highlight w:val="white"/>
-        </w:rPr>
-        <w:t xml:space="preserve">    &lt;</w:t>
-      </w:r>
-      <w:r>
-        <w:rPr>
-          <w:rFonts w:ascii="Consolas" w:hAnsi="Consolas" w:cs="Consolas"/>
-          <w:color w:val="A31515"/>
-          <w:sz w:val="18"/>
-          <w:szCs w:val="24"/>
-          <w:highlight w:val="white"/>
-        </w:rPr>
-        <w:t>Visible</w:t>
-      </w:r>
-      <w:r>
-        <w:rPr>
-          <w:rFonts w:ascii="Consolas" w:hAnsi="Consolas" w:cs="Consolas"/>
-          <w:color w:val="0000FF"/>
-          <w:sz w:val="18"/>
-          <w:szCs w:val="24"/>
-          <w:highlight w:val="white"/>
-        </w:rPr>
-        <w:t>&gt;</w:t>
-      </w:r>
-      <w:r>
-        <w:rPr>
-          <w:rFonts w:ascii="Consolas" w:hAnsi="Consolas" w:cs="Consolas"/>
-          <w:color w:val="000000"/>
-          <w:sz w:val="18"/>
-          <w:szCs w:val="24"/>
-          <w:highlight w:val="white"/>
-        </w:rPr>
-        <w:t>True</w:t>
-      </w:r>
-      <w:r>
-        <w:rPr>
-          <w:rFonts w:ascii="Consolas" w:hAnsi="Consolas" w:cs="Consolas"/>
-          <w:color w:val="0000FF"/>
-          <w:sz w:val="18"/>
-          <w:szCs w:val="24"/>
-          <w:highlight w:val="white"/>
-        </w:rPr>
-        <w:t>&lt;/</w:t>
-      </w:r>
-      <w:r>
-        <w:rPr>
-          <w:rFonts w:ascii="Consolas" w:hAnsi="Consolas" w:cs="Consolas"/>
-          <w:color w:val="A31515"/>
-          <w:sz w:val="18"/>
-          <w:szCs w:val="24"/>
-          <w:highlight w:val="white"/>
-        </w:rPr>
-        <w:t>Visible</w:t>
-      </w:r>
-      <w:r>
-        <w:rPr>
-          <w:rFonts w:ascii="Consolas" w:hAnsi="Consolas" w:cs="Consolas"/>
-          <w:color w:val="0000FF"/>
-          <w:sz w:val="18"/>
-          <w:szCs w:val="24"/>
-          <w:highlight w:val="white"/>
-        </w:rPr>
-        <w:t>&gt;</w:t>
-      </w:r>
-    </w:p>
-    <w:p>
-      <w:pPr>
-        <w:autoSpaceDE w:val="0"/>
-        <w:autoSpaceDN w:val="0"/>
-        <w:adjustRightInd w:val="0"/>
-        <w:spacing w:after="0" w:line="240" w:lineRule="auto"/>
-        <w:rPr>
-          <w:rFonts w:ascii="Consolas" w:hAnsi="Consolas" w:cs="Consolas"/>
-          <w:color w:val="000000"/>
-          <w:sz w:val="18"/>
-          <w:szCs w:val="24"/>
-          <w:highlight w:val="white"/>
-        </w:rPr>
-      </w:pPr>
-      <w:r>
-        <w:rPr>
-          <w:rFonts w:ascii="Consolas" w:hAnsi="Consolas" w:cs="Consolas"/>
-          <w:color w:val="0000FF"/>
-          <w:sz w:val="18"/>
-          <w:szCs w:val="24"/>
-          <w:highlight w:val="white"/>
-        </w:rPr>
-        <w:t xml:space="preserve">  &lt;/</w:t>
-      </w:r>
-      <w:r>
-        <w:rPr>
-          <w:rFonts w:ascii="Consolas" w:hAnsi="Consolas" w:cs="Consolas"/>
-          <w:color w:val="A31515"/>
-          <w:sz w:val="18"/>
-          <w:szCs w:val="24"/>
-          <w:highlight w:val="white"/>
-        </w:rPr>
-        <w:t>EntityDispatcher</w:t>
-      </w:r>
-      <w:r>
-        <w:rPr>
-          <w:rFonts w:ascii="Consolas" w:hAnsi="Consolas" w:cs="Consolas"/>
-          <w:color w:val="0000FF"/>
-          <w:sz w:val="18"/>
-          <w:szCs w:val="24"/>
-          <w:highlight w:val="white"/>
-        </w:rPr>
-        <w:t>&gt;</w:t>
-      </w:r>
-    </w:p>
-    <w:p>
-      <w:pPr>
-        <w:autoSpaceDE w:val="0"/>
-        <w:autoSpaceDN w:val="0"/>
-        <w:adjustRightInd w:val="0"/>
-        <w:spacing w:after="0" w:line="240" w:lineRule="auto"/>
-        <w:rPr>
-          <w:rFonts w:ascii="Consolas" w:hAnsi="Consolas" w:cs="Consolas"/>
-          <w:color w:val="000000"/>
-          <w:sz w:val="18"/>
-          <w:szCs w:val="24"/>
-          <w:highlight w:val="white"/>
-        </w:rPr>
-      </w:pPr>
-    </w:p>
-    <w:p>
-      <w:pPr>
-        <w:autoSpaceDE w:val="0"/>
-        <w:autoSpaceDN w:val="0"/>
-        <w:adjustRightInd w:val="0"/>
-        <w:spacing w:after="0" w:line="240" w:lineRule="auto"/>
-        <w:rPr>
-          <w:rFonts w:ascii="Consolas" w:hAnsi="Consolas" w:cs="Consolas"/>
-          <w:color w:val="000000"/>
-          <w:sz w:val="18"/>
-          <w:szCs w:val="24"/>
-          <w:highlight w:val="white"/>
-        </w:rPr>
-      </w:pPr>
-      <w:r>
-        <w:rPr>
-          <w:rFonts w:ascii="Consolas" w:hAnsi="Consolas" w:cs="Consolas"/>
-          <w:color w:val="0000FF"/>
-          <w:sz w:val="18"/>
-          <w:szCs w:val="24"/>
-          <w:highlight w:val="white"/>
-        </w:rPr>
-        <w:t xml:space="preserve">  &lt;</w:t>
-      </w:r>
-      <w:r>
-        <w:rPr>
-          <w:rFonts w:ascii="Consolas" w:hAnsi="Consolas" w:cs="Consolas"/>
-          <w:color w:val="A31515"/>
-          <w:sz w:val="18"/>
-          <w:szCs w:val="24"/>
-          <w:highlight w:val="white"/>
-        </w:rPr>
-        <w:t>GuiDispatcher</w:t>
-      </w:r>
-      <w:r>
-        <w:rPr>
-          <w:rFonts w:ascii="Consolas" w:hAnsi="Consolas" w:cs="Consolas"/>
-          <w:color w:val="0000FF"/>
-          <w:sz w:val="18"/>
-          <w:szCs w:val="24"/>
-          <w:highlight w:val="white"/>
-        </w:rPr>
-        <w:t xml:space="preserve"> </w:t>
-      </w:r>
-      <w:r>
-        <w:rPr>
-          <w:rFonts w:ascii="Consolas" w:hAnsi="Consolas" w:cs="Consolas"/>
-          <w:color w:val="FF0000"/>
-          <w:sz w:val="18"/>
-          <w:szCs w:val="24"/>
-          <w:highlight w:val="white"/>
-        </w:rPr>
-        <w:t>include</w:t>
-      </w:r>
-      <w:r>
-        <w:rPr>
-          <w:rFonts w:ascii="Consolas" w:hAnsi="Consolas" w:cs="Consolas"/>
-          <w:color w:val="0000FF"/>
-          <w:sz w:val="18"/>
-          <w:szCs w:val="24"/>
-          <w:highlight w:val="white"/>
-        </w:rPr>
-        <w:t>=</w:t>
-      </w:r>
-      <w:r>
-        <w:rPr>
-          <w:rFonts w:ascii="Consolas" w:hAnsi="Consolas" w:cs="Consolas"/>
-          <w:color w:val="000000"/>
-          <w:sz w:val="18"/>
-          <w:szCs w:val="24"/>
-          <w:highlight w:val="white"/>
-        </w:rPr>
-        <w:t>"</w:t>
-      </w:r>
-      <w:r>
-        <w:rPr>
-          <w:rFonts w:ascii="Consolas" w:hAnsi="Consolas" w:cs="Consolas"/>
-          <w:color w:val="0000FF"/>
-          <w:sz w:val="18"/>
-          <w:szCs w:val="24"/>
-          <w:highlight w:val="white"/>
-        </w:rPr>
-        <w:t>EntityDispatcher</w:t>
-      </w:r>
-      <w:r>
-        <w:rPr>
-          <w:rFonts w:ascii="Consolas" w:hAnsi="Consolas" w:cs="Consolas"/>
-          <w:color w:val="000000"/>
-          <w:sz w:val="18"/>
-          <w:szCs w:val="24"/>
-          <w:highlight w:val="white"/>
-        </w:rPr>
-        <w:t>"</w:t>
-      </w:r>
-      <w:r>
-        <w:rPr>
-          <w:rFonts w:ascii="Consolas" w:hAnsi="Consolas" w:cs="Consolas"/>
-          <w:color w:val="0000FF"/>
-          <w:sz w:val="18"/>
-          <w:szCs w:val="24"/>
-          <w:highlight w:val="white"/>
-        </w:rPr>
-        <w:t>&gt;</w:t>
-      </w:r>
-    </w:p>
-    <w:p>
-      <w:pPr>
-        <w:autoSpaceDE w:val="0"/>
-        <w:autoSpaceDN w:val="0"/>
-        <w:adjustRightInd w:val="0"/>
-        <w:spacing w:after="0" w:line="240" w:lineRule="auto"/>
-        <w:rPr>
-          <w:rFonts w:ascii="Consolas" w:hAnsi="Consolas" w:cs="Consolas"/>
-          <w:color w:val="000000"/>
-          <w:sz w:val="18"/>
-          <w:szCs w:val="24"/>
-          <w:highlight w:val="white"/>
-        </w:rPr>
-      </w:pPr>
-      <w:r>
-        <w:rPr>
-          <w:rFonts w:ascii="Consolas" w:hAnsi="Consolas" w:cs="Consolas"/>
-          <w:color w:val="0000FF"/>
-          <w:sz w:val="18"/>
-          <w:szCs w:val="24"/>
-          <w:highlight w:val="white"/>
-        </w:rPr>
-        <w:t xml:space="preserve">    &lt;</w:t>
-      </w:r>
-      <w:r>
-        <w:rPr>
-          <w:rFonts w:ascii="Consolas" w:hAnsi="Consolas" w:cs="Consolas"/>
-          <w:color w:val="A31515"/>
-          <w:sz w:val="18"/>
-          <w:szCs w:val="24"/>
-          <w:highlight w:val="white"/>
-        </w:rPr>
-        <w:t>Enabled</w:t>
-      </w:r>
-      <w:r>
-        <w:rPr>
-          <w:rFonts w:ascii="Consolas" w:hAnsi="Consolas" w:cs="Consolas"/>
-          <w:color w:val="0000FF"/>
-          <w:sz w:val="18"/>
-          <w:szCs w:val="24"/>
-          <w:highlight w:val="white"/>
-        </w:rPr>
-        <w:t>&gt;</w:t>
-      </w:r>
-      <w:r>
-        <w:rPr>
-          <w:rFonts w:ascii="Consolas" w:hAnsi="Consolas" w:cs="Consolas"/>
-          <w:color w:val="000000"/>
-          <w:sz w:val="18"/>
-          <w:szCs w:val="24"/>
-          <w:highlight w:val="white"/>
-        </w:rPr>
-        <w:t>True</w:t>
-      </w:r>
-      <w:r>
-        <w:rPr>
-          <w:rFonts w:ascii="Consolas" w:hAnsi="Consolas" w:cs="Consolas"/>
-          <w:color w:val="0000FF"/>
-          <w:sz w:val="18"/>
-          <w:szCs w:val="24"/>
-          <w:highlight w:val="white"/>
-        </w:rPr>
-        <w:t>&lt;/</w:t>
-      </w:r>
-      <w:r>
-        <w:rPr>
-          <w:rFonts w:ascii="Consolas" w:hAnsi="Consolas" w:cs="Consolas"/>
-          <w:color w:val="A31515"/>
-          <w:sz w:val="18"/>
-          <w:szCs w:val="24"/>
-          <w:highlight w:val="white"/>
-        </w:rPr>
-        <w:t>Enabled</w:t>
-      </w:r>
-      <w:r>
-        <w:rPr>
-          <w:rFonts w:ascii="Consolas" w:hAnsi="Consolas" w:cs="Consolas"/>
-          <w:color w:val="0000FF"/>
-          <w:sz w:val="18"/>
-          <w:szCs w:val="24"/>
-          <w:highlight w:val="white"/>
-        </w:rPr>
-        <w:t>&gt;</w:t>
-      </w:r>
-    </w:p>
-    <w:p>
-      <w:pPr>
-        <w:autoSpaceDE w:val="0"/>
-        <w:autoSpaceDN w:val="0"/>
-        <w:adjustRightInd w:val="0"/>
-        <w:spacing w:after="0" w:line="240" w:lineRule="auto"/>
-        <w:rPr>
-          <w:rFonts w:ascii="Consolas" w:hAnsi="Consolas" w:cs="Consolas"/>
-          <w:color w:val="000000"/>
-          <w:sz w:val="18"/>
-          <w:szCs w:val="24"/>
-          <w:highlight w:val="white"/>
-        </w:rPr>
-      </w:pPr>
-      <w:r>
-        <w:rPr>
-          <w:rFonts w:ascii="Consolas" w:hAnsi="Consolas" w:cs="Consolas"/>
-          <w:color w:val="0000FF"/>
-          <w:sz w:val="18"/>
-          <w:szCs w:val="24"/>
-          <w:highlight w:val="white"/>
-        </w:rPr>
-        <w:t xml:space="preserve">  &lt;/</w:t>
-      </w:r>
-      <w:r>
-        <w:rPr>
-          <w:rFonts w:ascii="Consolas" w:hAnsi="Consolas" w:cs="Consolas"/>
-          <w:color w:val="A31515"/>
-          <w:sz w:val="18"/>
-          <w:szCs w:val="24"/>
-          <w:highlight w:val="white"/>
-        </w:rPr>
-        <w:t>GuiDispatcher</w:t>
-      </w:r>
-      <w:r>
-        <w:rPr>
-          <w:rFonts w:ascii="Consolas" w:hAnsi="Consolas" w:cs="Consolas"/>
-          <w:color w:val="0000FF"/>
-          <w:sz w:val="18"/>
-          <w:szCs w:val="24"/>
-          <w:highlight w:val="white"/>
-        </w:rPr>
-        <w:t>&gt;</w:t>
-      </w:r>
-      <w:r>
-        <w:rPr>
-          <w:rFonts w:ascii="Consolas" w:hAnsi="Consolas" w:cs="Consolas"/>
-          <w:color w:val="000000"/>
-          <w:sz w:val="18"/>
-          <w:szCs w:val="24"/>
-          <w:highlight w:val="white"/>
-        </w:rPr>
-        <w:t xml:space="preserve"> </w:t>
-      </w:r>
-    </w:p>
-    <w:p>
-      <w:pPr>
-        <w:autoSpaceDE w:val="0"/>
-        <w:autoSpaceDN w:val="0"/>
-        <w:adjustRightInd w:val="0"/>
-        <w:spacing w:after="0" w:line="240" w:lineRule="auto"/>
-        <w:rPr>
-          <w:rFonts w:ascii="Consolas" w:hAnsi="Consolas" w:cs="Consolas"/>
-          <w:color w:val="000000"/>
-          <w:sz w:val="18"/>
-          <w:szCs w:val="24"/>
-          <w:highlight w:val="white"/>
-        </w:rPr>
-      </w:pPr>
-    </w:p>
-    <w:p>
-      <w:pPr>
-        <w:autoSpaceDE w:val="0"/>
-        <w:autoSpaceDN w:val="0"/>
-        <w:adjustRightInd w:val="0"/>
-        <w:spacing w:after="0" w:line="240" w:lineRule="auto"/>
-        <w:rPr>
-          <w:rFonts w:ascii="Consolas" w:hAnsi="Consolas" w:cs="Consolas"/>
-          <w:color w:val="000000"/>
-          <w:sz w:val="18"/>
-          <w:szCs w:val="24"/>
-          <w:highlight w:val="white"/>
-        </w:rPr>
-      </w:pPr>
-      <w:r>
-        <w:rPr>
-          <w:rFonts w:ascii="Consolas" w:hAnsi="Consolas" w:cs="Consolas"/>
-          <w:color w:val="0000FF"/>
-          <w:sz w:val="18"/>
-          <w:szCs w:val="24"/>
-          <w:highlight w:val="white"/>
-        </w:rPr>
-        <w:t xml:space="preserve">  &lt;</w:t>
-      </w:r>
-      <w:r>
-        <w:rPr>
-          <w:rFonts w:ascii="Consolas" w:hAnsi="Consolas" w:cs="Consolas"/>
-          <w:color w:val="A31515"/>
-          <w:sz w:val="18"/>
-          <w:szCs w:val="24"/>
-          <w:highlight w:val="white"/>
-        </w:rPr>
-        <w:t>ButtonDispatcher</w:t>
-      </w:r>
-      <w:r>
-        <w:rPr>
-          <w:rFonts w:ascii="Consolas" w:hAnsi="Consolas" w:cs="Consolas"/>
-          <w:color w:val="0000FF"/>
-          <w:sz w:val="18"/>
-          <w:szCs w:val="24"/>
-          <w:highlight w:val="white"/>
-        </w:rPr>
-        <w:t xml:space="preserve"> </w:t>
-      </w:r>
-      <w:r>
-        <w:rPr>
-          <w:rFonts w:ascii="Consolas" w:hAnsi="Consolas" w:cs="Consolas"/>
-          <w:color w:val="FF0000"/>
-          <w:sz w:val="18"/>
-          <w:szCs w:val="24"/>
-          <w:highlight w:val="white"/>
-        </w:rPr>
-        <w:t>include</w:t>
-      </w:r>
-      <w:r>
-        <w:rPr>
-          <w:rFonts w:ascii="Consolas" w:hAnsi="Consolas" w:cs="Consolas"/>
-          <w:color w:val="0000FF"/>
-          <w:sz w:val="18"/>
-          <w:szCs w:val="24"/>
-          <w:highlight w:val="white"/>
-        </w:rPr>
-        <w:t>=</w:t>
-      </w:r>
-      <w:r>
-        <w:rPr>
-          <w:rFonts w:ascii="Consolas" w:hAnsi="Consolas" w:cs="Consolas"/>
-          <w:color w:val="000000"/>
-          <w:sz w:val="18"/>
-          <w:szCs w:val="24"/>
-          <w:highlight w:val="white"/>
-        </w:rPr>
-        <w:t>"</w:t>
-      </w:r>
-      <w:r>
-        <w:rPr>
-          <w:rFonts w:ascii="Consolas" w:hAnsi="Consolas" w:cs="Consolas"/>
-          <w:color w:val="0000FF"/>
-          <w:sz w:val="18"/>
-          <w:szCs w:val="24"/>
-          <w:highlight w:val="white"/>
-        </w:rPr>
-        <w:t>GuiDispatcher</w:t>
-      </w:r>
-      <w:r>
-        <w:rPr>
-          <w:rFonts w:ascii="Consolas" w:hAnsi="Consolas" w:cs="Consolas"/>
-          <w:color w:val="000000"/>
-          <w:sz w:val="18"/>
-          <w:szCs w:val="24"/>
-          <w:highlight w:val="white"/>
-        </w:rPr>
-        <w:t>"</w:t>
-      </w:r>
-      <w:r>
-        <w:rPr>
-          <w:rFonts w:ascii="Consolas" w:hAnsi="Consolas" w:cs="Consolas"/>
-          <w:color w:val="0000FF"/>
-          <w:sz w:val="18"/>
-          <w:szCs w:val="24"/>
-          <w:highlight w:val="white"/>
-        </w:rPr>
-        <w:t>&gt;</w:t>
-      </w:r>
-    </w:p>
-    <w:p>
-      <w:pPr>
-        <w:autoSpaceDE w:val="0"/>
-        <w:autoSpaceDN w:val="0"/>
-        <w:adjustRightInd w:val="0"/>
-        <w:spacing w:after="0" w:line="240" w:lineRule="auto"/>
-        <w:rPr>
-          <w:rFonts w:ascii="Consolas" w:hAnsi="Consolas" w:cs="Consolas"/>
-          <w:color w:val="000000"/>
-          <w:sz w:val="18"/>
-          <w:szCs w:val="24"/>
-          <w:highlight w:val="white"/>
-        </w:rPr>
-      </w:pPr>
-      <w:r>
-        <w:rPr>
-          <w:rFonts w:ascii="Consolas" w:hAnsi="Consolas" w:cs="Consolas"/>
-          <w:color w:val="0000FF"/>
-          <w:sz w:val="18"/>
-          <w:szCs w:val="24"/>
-          <w:highlight w:val="white"/>
-        </w:rPr>
-        <w:t xml:space="preserve">    &lt;</w:t>
-      </w:r>
-      <w:r>
-        <w:rPr>
-          <w:rFonts w:ascii="Consolas" w:hAnsi="Consolas" w:cs="Consolas"/>
-          <w:color w:val="A31515"/>
-          <w:sz w:val="18"/>
-          <w:szCs w:val="24"/>
-          <w:highlight w:val="white"/>
-        </w:rPr>
-        <w:t>IsDown</w:t>
-      </w:r>
-      <w:r>
-        <w:rPr>
-          <w:rFonts w:ascii="Consolas" w:hAnsi="Consolas" w:cs="Consolas"/>
-          <w:color w:val="0000FF"/>
-          <w:sz w:val="18"/>
-          <w:szCs w:val="24"/>
-          <w:highlight w:val="white"/>
-        </w:rPr>
-        <w:t>&gt;</w:t>
-      </w:r>
-      <w:r>
-        <w:rPr>
-          <w:rFonts w:ascii="Consolas" w:hAnsi="Consolas" w:cs="Consolas"/>
-          <w:color w:val="000000"/>
-          <w:sz w:val="18"/>
-          <w:szCs w:val="24"/>
-          <w:highlight w:val="white"/>
-        </w:rPr>
-        <w:t>False</w:t>
-      </w:r>
-      <w:r>
-        <w:rPr>
-          <w:rFonts w:ascii="Consolas" w:hAnsi="Consolas" w:cs="Consolas"/>
-          <w:color w:val="0000FF"/>
-          <w:sz w:val="18"/>
-          <w:szCs w:val="24"/>
-          <w:highlight w:val="white"/>
-        </w:rPr>
-        <w:t>&lt;/</w:t>
-      </w:r>
-      <w:r>
-        <w:rPr>
-          <w:rFonts w:ascii="Consolas" w:hAnsi="Consolas" w:cs="Consolas"/>
-          <w:color w:val="A31515"/>
-          <w:sz w:val="18"/>
-          <w:szCs w:val="24"/>
-          <w:highlight w:val="white"/>
-        </w:rPr>
-        <w:t>IsDown</w:t>
-      </w:r>
-      <w:r>
-        <w:rPr>
-          <w:rFonts w:ascii="Consolas" w:hAnsi="Consolas" w:cs="Consolas"/>
-          <w:color w:val="0000FF"/>
-          <w:sz w:val="18"/>
-          <w:szCs w:val="24"/>
-          <w:highlight w:val="white"/>
-        </w:rPr>
-        <w:t>&gt;</w:t>
-      </w:r>
-    </w:p>
-    <w:p>
-      <w:pPr>
-        <w:autoSpaceDE w:val="0"/>
-        <w:autoSpaceDN w:val="0"/>
-        <w:adjustRightInd w:val="0"/>
-        <w:spacing w:after="0" w:line="240" w:lineRule="auto"/>
-        <w:rPr>
-          <w:rFonts w:ascii="Consolas" w:hAnsi="Consolas" w:cs="Consolas"/>
-          <w:color w:val="000000"/>
-          <w:sz w:val="18"/>
-          <w:szCs w:val="24"/>
-          <w:highlight w:val="white"/>
-        </w:rPr>
-      </w:pPr>
-      <w:r>
-        <w:rPr>
-          <w:rFonts w:ascii="Consolas" w:hAnsi="Consolas" w:cs="Consolas"/>
-          <w:color w:val="0000FF"/>
-          <w:sz w:val="18"/>
-          <w:szCs w:val="24"/>
-          <w:highlight w:val="white"/>
-        </w:rPr>
-        <w:t xml:space="preserve">    &lt;</w:t>
-      </w:r>
-      <w:r>
-        <w:rPr>
-          <w:rFonts w:ascii="Consolas" w:hAnsi="Consolas" w:cs="Consolas"/>
-          <w:color w:val="A31515"/>
-          <w:sz w:val="18"/>
-          <w:szCs w:val="24"/>
-          <w:highlight w:val="white"/>
-        </w:rPr>
-        <w:t>UpImage</w:t>
-      </w:r>
-      <w:r>
-        <w:rPr>
-          <w:rFonts w:ascii="Consolas" w:hAnsi="Consolas" w:cs="Consolas"/>
-          <w:color w:val="0000FF"/>
-          <w:sz w:val="18"/>
-          <w:szCs w:val="24"/>
-          <w:highlight w:val="white"/>
-        </w:rPr>
-        <w:t>&gt;</w:t>
-      </w:r>
-      <w:r>
-        <w:rPr>
-          <w:rFonts w:ascii="Consolas" w:hAnsi="Consolas" w:cs="Consolas"/>
-          <w:color w:val="000000"/>
-          <w:sz w:val="18"/>
-          <w:szCs w:val="24"/>
-          <w:highlight w:val="white"/>
-        </w:rPr>
-        <w:t>Image</w:t>
-      </w:r>
-      <w:proofErr w:type="gramStart"/>
-      <w:r>
-        <w:rPr>
-          <w:rFonts w:ascii="Consolas" w:hAnsi="Consolas" w:cs="Consolas"/>
-          <w:color w:val="000000"/>
-          <w:sz w:val="18"/>
-          <w:szCs w:val="24"/>
-          <w:highlight w:val="white"/>
-        </w:rPr>
-        <w:t>;Default</w:t>
-      </w:r>
-      <w:proofErr w:type="gramEnd"/>
-      <w:r>
-        <w:rPr>
-          <w:rFonts w:ascii="Consolas" w:hAnsi="Consolas" w:cs="Consolas"/>
-          <w:color w:val="0000FF"/>
-          <w:sz w:val="18"/>
-          <w:szCs w:val="24"/>
-          <w:highlight w:val="white"/>
-        </w:rPr>
-        <w:t>&lt;/</w:t>
-      </w:r>
-      <w:r>
-        <w:rPr>
-          <w:rFonts w:ascii="Consolas" w:hAnsi="Consolas" w:cs="Consolas"/>
-          <w:color w:val="A31515"/>
-          <w:sz w:val="18"/>
-          <w:szCs w:val="24"/>
-          <w:highlight w:val="white"/>
-        </w:rPr>
-        <w:t>UpImage</w:t>
-      </w:r>
-      <w:r>
-        <w:rPr>
-          <w:rFonts w:ascii="Consolas" w:hAnsi="Consolas" w:cs="Consolas"/>
-          <w:color w:val="0000FF"/>
-          <w:sz w:val="18"/>
-          <w:szCs w:val="24"/>
-          <w:highlight w:val="white"/>
-        </w:rPr>
-        <w:t>&gt;</w:t>
-      </w:r>
-    </w:p>
-    <w:p>
-      <w:pPr>
-        <w:autoSpaceDE w:val="0"/>
-        <w:autoSpaceDN w:val="0"/>
-        <w:adjustRightInd w:val="0"/>
-        <w:spacing w:after="0" w:line="240" w:lineRule="auto"/>
-        <w:rPr>
-          <w:rFonts w:ascii="Consolas" w:hAnsi="Consolas" w:cs="Consolas"/>
-          <w:color w:val="000000"/>
-          <w:sz w:val="18"/>
-          <w:szCs w:val="24"/>
-          <w:highlight w:val="white"/>
-        </w:rPr>
-      </w:pPr>
-      <w:r>
-        <w:rPr>
-          <w:rFonts w:ascii="Consolas" w:hAnsi="Consolas" w:cs="Consolas"/>
-          <w:color w:val="0000FF"/>
-          <w:sz w:val="18"/>
-          <w:szCs w:val="24"/>
-          <w:highlight w:val="white"/>
-        </w:rPr>
-        <w:t xml:space="preserve">    &lt;</w:t>
-      </w:r>
-      <w:r>
-        <w:rPr>
-          <w:rFonts w:ascii="Consolas" w:hAnsi="Consolas" w:cs="Consolas"/>
-          <w:color w:val="A31515"/>
-          <w:sz w:val="18"/>
-          <w:szCs w:val="24"/>
-          <w:highlight w:val="white"/>
-        </w:rPr>
-        <w:t>DownImage</w:t>
-      </w:r>
-      <w:r>
-        <w:rPr>
-          <w:rFonts w:ascii="Consolas" w:hAnsi="Consolas" w:cs="Consolas"/>
-          <w:color w:val="0000FF"/>
-          <w:sz w:val="18"/>
-          <w:szCs w:val="24"/>
-          <w:highlight w:val="white"/>
-        </w:rPr>
-        <w:t>&gt;</w:t>
-      </w:r>
-      <w:r>
-        <w:rPr>
-          <w:rFonts w:ascii="Consolas" w:hAnsi="Consolas" w:cs="Consolas"/>
-          <w:color w:val="000000"/>
-          <w:sz w:val="18"/>
-          <w:szCs w:val="24"/>
-          <w:highlight w:val="white"/>
-        </w:rPr>
-        <w:t>Image2</w:t>
-      </w:r>
-      <w:proofErr w:type="gramStart"/>
-      <w:r>
-        <w:rPr>
-          <w:rFonts w:ascii="Consolas" w:hAnsi="Consolas" w:cs="Consolas"/>
-          <w:color w:val="000000"/>
-          <w:sz w:val="18"/>
-          <w:szCs w:val="24"/>
-          <w:highlight w:val="white"/>
-        </w:rPr>
-        <w:t>;Default</w:t>
-      </w:r>
-      <w:proofErr w:type="gramEnd"/>
-      <w:r>
-        <w:rPr>
-          <w:rFonts w:ascii="Consolas" w:hAnsi="Consolas" w:cs="Consolas"/>
-          <w:color w:val="0000FF"/>
-          <w:sz w:val="18"/>
-          <w:szCs w:val="24"/>
-          <w:highlight w:val="white"/>
-        </w:rPr>
-        <w:t>&lt;/</w:t>
-      </w:r>
-      <w:r>
-        <w:rPr>
-          <w:rFonts w:ascii="Consolas" w:hAnsi="Consolas" w:cs="Consolas"/>
-          <w:color w:val="A31515"/>
-          <w:sz w:val="18"/>
-          <w:szCs w:val="24"/>
-          <w:highlight w:val="white"/>
-        </w:rPr>
-        <w:t>DownImage</w:t>
-      </w:r>
-      <w:r>
-        <w:rPr>
-          <w:rFonts w:ascii="Consolas" w:hAnsi="Consolas" w:cs="Consolas"/>
-          <w:color w:val="0000FF"/>
-          <w:sz w:val="18"/>
-          <w:szCs w:val="24"/>
-          <w:highlight w:val="white"/>
-        </w:rPr>
-        <w:t>&gt;</w:t>
-      </w:r>
-    </w:p>
-    <w:p>
-      <w:pPr>
-        <w:autoSpaceDE w:val="0"/>
-        <w:autoSpaceDN w:val="0"/>
-        <w:adjustRightInd w:val="0"/>
-        <w:spacing w:after="0" w:line="240" w:lineRule="auto"/>
-        <w:rPr>
-          <w:rFonts w:ascii="Consolas" w:hAnsi="Consolas" w:cs="Consolas"/>
-          <w:color w:val="000000"/>
-          <w:sz w:val="18"/>
-          <w:szCs w:val="24"/>
-          <w:highlight w:val="white"/>
-        </w:rPr>
-      </w:pPr>
-      <w:r>
-        <w:rPr>
-          <w:rFonts w:ascii="Consolas" w:hAnsi="Consolas" w:cs="Consolas"/>
-          <w:color w:val="0000FF"/>
-          <w:sz w:val="18"/>
-          <w:szCs w:val="24"/>
-          <w:highlight w:val="white"/>
-        </w:rPr>
-        <w:t xml:space="preserve">    &lt;</w:t>
-      </w:r>
-      <w:r>
-        <w:rPr>
-          <w:rFonts w:ascii="Consolas" w:hAnsi="Consolas" w:cs="Consolas"/>
-          <w:color w:val="A31515"/>
-          <w:sz w:val="18"/>
-          <w:szCs w:val="24"/>
-          <w:highlight w:val="white"/>
-        </w:rPr>
-        <w:t>ClickSound</w:t>
-      </w:r>
-      <w:r>
-        <w:rPr>
-          <w:rFonts w:ascii="Consolas" w:hAnsi="Consolas" w:cs="Consolas"/>
-          <w:color w:val="0000FF"/>
-          <w:sz w:val="18"/>
-          <w:szCs w:val="24"/>
-          <w:highlight w:val="white"/>
-        </w:rPr>
-        <w:t>&gt;</w:t>
-      </w:r>
-      <w:r>
-        <w:rPr>
-          <w:rFonts w:ascii="Consolas" w:hAnsi="Consolas" w:cs="Consolas"/>
-          <w:color w:val="000000"/>
-          <w:sz w:val="18"/>
-          <w:szCs w:val="24"/>
-          <w:highlight w:val="white"/>
-        </w:rPr>
-        <w:t>Sound</w:t>
-      </w:r>
-      <w:proofErr w:type="gramStart"/>
-      <w:r>
-        <w:rPr>
-          <w:rFonts w:ascii="Consolas" w:hAnsi="Consolas" w:cs="Consolas"/>
-          <w:color w:val="000000"/>
-          <w:sz w:val="18"/>
-          <w:szCs w:val="24"/>
-          <w:highlight w:val="white"/>
-        </w:rPr>
-        <w:t>;Default</w:t>
-      </w:r>
-      <w:proofErr w:type="gramEnd"/>
-      <w:r>
-        <w:rPr>
-          <w:rFonts w:ascii="Consolas" w:hAnsi="Consolas" w:cs="Consolas"/>
-          <w:color w:val="0000FF"/>
-          <w:sz w:val="18"/>
-          <w:szCs w:val="24"/>
-          <w:highlight w:val="white"/>
-        </w:rPr>
-        <w:t>&lt;/</w:t>
-      </w:r>
-      <w:r>
-        <w:rPr>
-          <w:rFonts w:ascii="Consolas" w:hAnsi="Consolas" w:cs="Consolas"/>
-          <w:color w:val="A31515"/>
-          <w:sz w:val="18"/>
-          <w:szCs w:val="24"/>
-          <w:highlight w:val="white"/>
-        </w:rPr>
-        <w:t>ClickSound</w:t>
-      </w:r>
-      <w:r>
-        <w:rPr>
-          <w:rFonts w:ascii="Consolas" w:hAnsi="Consolas" w:cs="Consolas"/>
-          <w:color w:val="0000FF"/>
-          <w:sz w:val="18"/>
-          <w:szCs w:val="24"/>
-          <w:highlight w:val="white"/>
-        </w:rPr>
-        <w:t>&gt;</w:t>
-      </w:r>
-    </w:p>
-    <w:p>
-      <w:pPr>
-        <w:rPr>
-          <w:sz w:val="16"/>
-        </w:rPr>
-      </w:pPr>
-      <w:r>
-        <w:rPr>
-          <w:rFonts w:ascii="Consolas" w:hAnsi="Consolas" w:cs="Consolas"/>
-          <w:color w:val="0000FF"/>
-          <w:sz w:val="18"/>
-          <w:szCs w:val="24"/>
-          <w:highlight w:val="white"/>
-        </w:rPr>
-        <w:t xml:space="preserve">  &lt;/</w:t>
-      </w:r>
-      <w:r>
-        <w:rPr>
-          <w:rFonts w:ascii="Consolas" w:hAnsi="Consolas" w:cs="Consolas"/>
-          <w:color w:val="A31515"/>
-          <w:sz w:val="18"/>
-          <w:szCs w:val="24"/>
-          <w:highlight w:val="white"/>
-        </w:rPr>
-        <w:t>ButtonDispatcher</w:t>
-      </w:r>
-      <w:r>
-        <w:rPr>
-          <w:rFonts w:ascii="Consolas" w:hAnsi="Consolas" w:cs="Consolas"/>
-          <w:color w:val="0000FF"/>
-          <w:sz w:val="18"/>
-          <w:szCs w:val="24"/>
-          <w:highlight w:val="white"/>
-        </w:rPr>
-        <w:t>&gt;</w:t>
-      </w:r>
-    </w:p>
-    <w:p>
-      <w:r>
-        <w:t>Notice how the names and values of these overlays match those of the dispatcher after which they are named.</w:t>
-      </w:r>
-      <w:r>
-        <w:t xml:space="preserve"> There is a field</w:t>
-      </w:r>
-      <w:r>
-        <w:t xml:space="preserve"> in </w:t>
-      </w:r>
-      <w:r>
-        <w:t>the E</w:t>
-      </w:r>
-      <w:r>
-        <w:t xml:space="preserve">ntity </w:t>
-      </w:r>
-      <w:r>
-        <w:t xml:space="preserve">type </w:t>
-      </w:r>
-      <w:r>
-        <w:t>named OptOverlayName that specifies which overlay</w:t>
-      </w:r>
-      <w:r>
-        <w:t xml:space="preserve"> will be used for each entity</w:t>
-      </w:r>
-      <w:r>
-        <w:t>.</w:t>
-      </w:r>
-    </w:p>
-    <w:p>
-      <w:r>
-        <w:t>So as far as serialization is concerned, only the fields that do NOT matc</w:t>
-      </w:r>
-      <w:r>
-        <w:t xml:space="preserve">h an entity’s assigned overlay </w:t>
-      </w:r>
-      <w:r>
-        <w:t>will be written.</w:t>
-      </w:r>
-      <w:r>
-        <w:t xml:space="preserve"> It is advised that for each entity dispatcher you write, you also write a corresponding overlay that contains default values for its fields</w:t>
-      </w:r>
-      <w:r>
-        <w:t xml:space="preserve"> (taking care to use the </w:t>
-      </w:r>
-      <w:r>
-        <w:rPr>
-          <w:b/>
-        </w:rPr>
-        <w:t>include</w:t>
-      </w:r>
-      <w:r>
-        <w:t xml:space="preserve"> attribute as explained below)</w:t>
-      </w:r>
-      <w:r>
-        <w:t>.</w:t>
-      </w:r>
-    </w:p>
-    <w:p>
-      <w:r>
-        <w:t>Where overlays get interesting is when they are applied to an entity at run-time.</w:t>
-      </w:r>
-      <w:r>
-        <w:t xml:space="preserve"> Say </w:t>
-      </w:r>
-      <w:r>
-        <w:t xml:space="preserve">you’re in NuEdit and </w:t>
-      </w:r>
-      <w:r>
-        <w:t xml:space="preserve">you want to have a new button </w:t>
-      </w:r>
-      <w:r>
-        <w:t xml:space="preserve">style </w:t>
-      </w:r>
-      <w:r>
-        <w:t>to which you can apply to</w:t>
-      </w:r>
-      <w:r>
-        <w:t xml:space="preserve"> multiple buttons. Say this new button style</w:t>
-      </w:r>
-      <w:r>
-        <w:t xml:space="preserve"> is defined to</w:t>
-      </w:r>
-      <w:r>
-        <w:t xml:space="preserve"> ha</w:t>
-      </w:r>
-      <w:r>
-        <w:t>ve</w:t>
-      </w:r>
-      <w:r>
-        <w:t xml:space="preserve"> a custom</w:t>
-      </w:r>
-      <w:r>
-        <w:t xml:space="preserve"> click sound </w:t>
-      </w:r>
-      <w:r>
-        <w:t>and</w:t>
-      </w:r>
-      <w:r>
-        <w:t xml:space="preserve"> </w:t>
-      </w:r>
-      <w:r>
-        <w:t xml:space="preserve">to </w:t>
-      </w:r>
-      <w:r>
-        <w:t>be</w:t>
-      </w:r>
-      <w:r>
-        <w:t xml:space="preserve"> disabled by default</w:t>
-      </w:r>
-      <w:r>
-        <w:t xml:space="preserve">. Instead of manually setting each of these fields to reflect said style, you can create an overlay that describes the style and then apply </w:t>
-      </w:r>
-      <w:r>
-        <w:t>that overlay</w:t>
-      </w:r>
-      <w:r>
-        <w:t xml:space="preserve"> to the desired buttons. The steps are described as such -</w:t>
-      </w:r>
-    </w:p>
-    <w:p>
-      <w:r>
-        <w:t xml:space="preserve">First, </w:t>
-      </w:r>
-      <w:r>
-        <w:t xml:space="preserve">add </w:t>
-      </w:r>
-      <w:r>
-        <w:t xml:space="preserve">an overlay like </w:t>
-      </w:r>
-      <w:r>
-        <w:t>this to your Overlay.xml file</w:t>
-      </w:r>
-      <w:r>
-        <w:t xml:space="preserve"> (ensuring the specified </w:t>
-      </w:r>
-      <w:r>
-        <w:t xml:space="preserve">click sound </w:t>
-      </w:r>
-      <w:r>
-        <w:t xml:space="preserve">asset </w:t>
-      </w:r>
-      <w:r>
-        <w:t xml:space="preserve">exists and </w:t>
-      </w:r>
-      <w:r>
-        <w:t xml:space="preserve">is also </w:t>
-      </w:r>
-      <w:r>
-        <w:t>declared</w:t>
-      </w:r>
-      <w:r>
-        <w:t xml:space="preserve"> in the AssetGraph.xml file)</w:t>
-      </w:r>
-      <w:r>
-        <w:t xml:space="preserve"> </w:t>
-      </w:r>
-      <w:r>
-        <w:t>–</w:t>
-      </w:r>
-    </w:p>
-    <w:p>
-      <w:pPr>
-        <w:autoSpaceDE w:val="0"/>
-        <w:autoSpaceDN w:val="0"/>
-        <w:adjustRightInd w:val="0"/>
-        <w:spacing w:after="0" w:line="240" w:lineRule="auto"/>
-        <w:rPr>
-          <w:rFonts w:ascii="Consolas" w:hAnsi="Consolas" w:cs="Consolas"/>
-          <w:color w:val="000000"/>
-          <w:sz w:val="18"/>
-          <w:szCs w:val="24"/>
-          <w:highlight w:val="white"/>
-        </w:rPr>
-      </w:pPr>
-      <w:r>
-        <w:rPr>
-          <w:rFonts w:ascii="Consolas" w:hAnsi="Consolas" w:cs="Consolas"/>
-          <w:color w:val="0000FF"/>
-          <w:sz w:val="18"/>
-          <w:szCs w:val="24"/>
-          <w:highlight w:val="white"/>
-        </w:rPr>
-        <w:t xml:space="preserve">  &lt;</w:t>
-      </w:r>
-      <w:r>
-        <w:rPr>
-          <w:rFonts w:ascii="Consolas" w:hAnsi="Consolas" w:cs="Consolas"/>
-          <w:color w:val="A31515"/>
-          <w:sz w:val="18"/>
-          <w:szCs w:val="24"/>
-          <w:highlight w:val="white"/>
-        </w:rPr>
-        <w:t>MyButtonDispatcher</w:t>
-      </w:r>
-      <w:r>
-        <w:rPr>
-          <w:rFonts w:ascii="Consolas" w:hAnsi="Consolas" w:cs="Consolas"/>
-          <w:color w:val="0000FF"/>
-          <w:sz w:val="18"/>
-          <w:szCs w:val="24"/>
-          <w:highlight w:val="white"/>
-        </w:rPr>
-        <w:t xml:space="preserve"> </w:t>
-      </w:r>
-      <w:r>
-        <w:rPr>
-          <w:rFonts w:ascii="Consolas" w:hAnsi="Consolas" w:cs="Consolas"/>
-          <w:color w:val="FF0000"/>
-          <w:sz w:val="18"/>
-          <w:szCs w:val="24"/>
-          <w:highlight w:val="white"/>
-        </w:rPr>
-        <w:t>include</w:t>
-      </w:r>
-      <w:r>
-        <w:rPr>
-          <w:rFonts w:ascii="Consolas" w:hAnsi="Consolas" w:cs="Consolas"/>
-          <w:color w:val="0000FF"/>
-          <w:sz w:val="18"/>
-          <w:szCs w:val="24"/>
-          <w:highlight w:val="white"/>
-        </w:rPr>
-        <w:t>=</w:t>
-      </w:r>
-      <w:r>
-        <w:rPr>
-          <w:rFonts w:ascii="Consolas" w:hAnsi="Consolas" w:cs="Consolas"/>
-          <w:color w:val="000000"/>
-          <w:sz w:val="18"/>
-          <w:szCs w:val="24"/>
-          <w:highlight w:val="white"/>
-        </w:rPr>
-        <w:t>"</w:t>
-      </w:r>
-      <w:r>
-        <w:rPr>
-          <w:rFonts w:ascii="Consolas" w:hAnsi="Consolas" w:cs="Consolas"/>
-          <w:color w:val="0000FF"/>
-          <w:sz w:val="18"/>
-          <w:szCs w:val="24"/>
-          <w:highlight w:val="white"/>
-        </w:rPr>
-        <w:t>ButtonDispatcher</w:t>
-      </w:r>
-      <w:r>
-        <w:rPr>
-          <w:rFonts w:ascii="Consolas" w:hAnsi="Consolas" w:cs="Consolas"/>
-          <w:color w:val="000000"/>
-          <w:sz w:val="18"/>
-          <w:szCs w:val="24"/>
-          <w:highlight w:val="white"/>
-        </w:rPr>
-        <w:t>"</w:t>
-      </w:r>
-      <w:r>
-        <w:rPr>
-          <w:rFonts w:ascii="Consolas" w:hAnsi="Consolas" w:cs="Consolas"/>
-          <w:color w:val="0000FF"/>
-          <w:sz w:val="18"/>
-          <w:szCs w:val="24"/>
-          <w:highlight w:val="white"/>
-        </w:rPr>
-        <w:t>&gt;</w:t>
-      </w:r>
-    </w:p>
-    <w:p>
-      <w:pPr>
-        <w:autoSpaceDE w:val="0"/>
-        <w:autoSpaceDN w:val="0"/>
-        <w:adjustRightInd w:val="0"/>
-        <w:spacing w:after="0" w:line="240" w:lineRule="auto"/>
-        <w:rPr>
-          <w:rFonts w:ascii="Consolas" w:hAnsi="Consolas" w:cs="Consolas"/>
-          <w:color w:val="000000"/>
-          <w:sz w:val="18"/>
-          <w:szCs w:val="24"/>
-          <w:highlight w:val="white"/>
-        </w:rPr>
-      </w:pPr>
-      <w:r>
-        <w:rPr>
-          <w:rFonts w:ascii="Consolas" w:hAnsi="Consolas" w:cs="Consolas"/>
-          <w:color w:val="0000FF"/>
-          <w:sz w:val="18"/>
-          <w:szCs w:val="24"/>
-          <w:highlight w:val="white"/>
-        </w:rPr>
-        <w:t xml:space="preserve">    &lt;</w:t>
-      </w:r>
-      <w:r>
-        <w:rPr>
-          <w:rFonts w:ascii="Consolas" w:hAnsi="Consolas" w:cs="Consolas"/>
-          <w:color w:val="A31515"/>
-          <w:sz w:val="18"/>
-          <w:szCs w:val="24"/>
-          <w:highlight w:val="white"/>
-        </w:rPr>
-        <w:t>Enabled</w:t>
-      </w:r>
-      <w:r>
-        <w:rPr>
-          <w:rFonts w:ascii="Consolas" w:hAnsi="Consolas" w:cs="Consolas"/>
-          <w:color w:val="0000FF"/>
-          <w:sz w:val="18"/>
-          <w:szCs w:val="24"/>
-          <w:highlight w:val="white"/>
-        </w:rPr>
-        <w:t>&gt;</w:t>
-      </w:r>
-      <w:r>
-        <w:rPr>
-          <w:rFonts w:ascii="Consolas" w:hAnsi="Consolas" w:cs="Consolas"/>
-          <w:color w:val="000000"/>
-          <w:sz w:val="18"/>
-          <w:szCs w:val="24"/>
-          <w:highlight w:val="white"/>
-        </w:rPr>
-        <w:t>False</w:t>
-      </w:r>
-      <w:r>
-        <w:rPr>
-          <w:rFonts w:ascii="Consolas" w:hAnsi="Consolas" w:cs="Consolas"/>
-          <w:color w:val="0000FF"/>
-          <w:sz w:val="18"/>
-          <w:szCs w:val="24"/>
-          <w:highlight w:val="white"/>
-        </w:rPr>
-        <w:t>&lt;/</w:t>
-      </w:r>
-      <w:r>
-        <w:rPr>
-          <w:rFonts w:ascii="Consolas" w:hAnsi="Consolas" w:cs="Consolas"/>
-          <w:color w:val="A31515"/>
-          <w:sz w:val="18"/>
-          <w:szCs w:val="24"/>
-          <w:highlight w:val="white"/>
-        </w:rPr>
-        <w:t>Enabled</w:t>
-      </w:r>
-      <w:r>
-        <w:rPr>
-          <w:rFonts w:ascii="Consolas" w:hAnsi="Consolas" w:cs="Consolas"/>
-          <w:color w:val="0000FF"/>
-          <w:sz w:val="18"/>
-          <w:szCs w:val="24"/>
-          <w:highlight w:val="white"/>
-        </w:rPr>
-        <w:t>&gt;</w:t>
-      </w:r>
-    </w:p>
-    <w:p>
-      <w:pPr>
-        <w:autoSpaceDE w:val="0"/>
-        <w:autoSpaceDN w:val="0"/>
-        <w:adjustRightInd w:val="0"/>
-        <w:spacing w:after="0" w:line="240" w:lineRule="auto"/>
-        <w:rPr>
-          <w:rFonts w:ascii="Consolas" w:hAnsi="Consolas" w:cs="Consolas"/>
-          <w:color w:val="000000"/>
-          <w:sz w:val="18"/>
-          <w:szCs w:val="24"/>
-          <w:highlight w:val="white"/>
-        </w:rPr>
-      </w:pPr>
-      <w:r>
-        <w:rPr>
-          <w:rFonts w:ascii="Consolas" w:hAnsi="Consolas" w:cs="Consolas"/>
-          <w:color w:val="0000FF"/>
-          <w:sz w:val="18"/>
-          <w:szCs w:val="24"/>
-          <w:highlight w:val="white"/>
-        </w:rPr>
-        <w:t xml:space="preserve">    &lt;</w:t>
-      </w:r>
-      <w:r>
-        <w:rPr>
-          <w:rFonts w:ascii="Consolas" w:hAnsi="Consolas" w:cs="Consolas"/>
-          <w:color w:val="A31515"/>
-          <w:sz w:val="18"/>
-          <w:szCs w:val="24"/>
-          <w:highlight w:val="white"/>
-        </w:rPr>
-        <w:t>ClickSound</w:t>
-      </w:r>
-      <w:r>
-        <w:rPr>
-          <w:rFonts w:ascii="Consolas" w:hAnsi="Consolas" w:cs="Consolas"/>
-          <w:color w:val="0000FF"/>
-          <w:sz w:val="18"/>
-          <w:szCs w:val="24"/>
-          <w:highlight w:val="white"/>
-        </w:rPr>
-        <w:t>&gt;</w:t>
-      </w:r>
-      <w:r>
-        <w:rPr>
-          <w:rFonts w:ascii="Consolas" w:hAnsi="Consolas" w:cs="Consolas"/>
-          <w:color w:val="000000"/>
-          <w:sz w:val="18"/>
-          <w:szCs w:val="24"/>
-          <w:highlight w:val="white"/>
-        </w:rPr>
-        <w:t>MyClickSound</w:t>
-      </w:r>
-      <w:proofErr w:type="gramStart"/>
-      <w:r>
-        <w:rPr>
-          <w:rFonts w:ascii="Consolas" w:hAnsi="Consolas" w:cs="Consolas"/>
-          <w:color w:val="000000"/>
-          <w:sz w:val="18"/>
-          <w:szCs w:val="24"/>
-          <w:highlight w:val="white"/>
-        </w:rPr>
-        <w:t>;MyUiPackage</w:t>
-      </w:r>
-      <w:proofErr w:type="gramEnd"/>
-      <w:r>
-        <w:rPr>
-          <w:rFonts w:ascii="Consolas" w:hAnsi="Consolas" w:cs="Consolas"/>
-          <w:color w:val="0000FF"/>
-          <w:sz w:val="18"/>
-          <w:szCs w:val="24"/>
-          <w:highlight w:val="white"/>
-        </w:rPr>
-        <w:t>&lt;/</w:t>
-      </w:r>
-      <w:r>
-        <w:rPr>
-          <w:rFonts w:ascii="Consolas" w:hAnsi="Consolas" w:cs="Consolas"/>
-          <w:color w:val="A31515"/>
-          <w:sz w:val="18"/>
-          <w:szCs w:val="24"/>
-          <w:highlight w:val="white"/>
-        </w:rPr>
-        <w:t>ClickSound</w:t>
-      </w:r>
-      <w:r>
-        <w:rPr>
-          <w:rFonts w:ascii="Consolas" w:hAnsi="Consolas" w:cs="Consolas"/>
-          <w:color w:val="0000FF"/>
-          <w:sz w:val="18"/>
-          <w:szCs w:val="24"/>
-          <w:highlight w:val="white"/>
-        </w:rPr>
-        <w:t>&gt;</w:t>
-      </w:r>
-    </w:p>
-    <w:p>
-      <w:pPr>
-        <w:rPr>
-          <w:sz w:val="16"/>
-        </w:rPr>
-      </w:pPr>
-      <w:r>
-        <w:rPr>
-          <w:rFonts w:ascii="Consolas" w:hAnsi="Consolas" w:cs="Consolas"/>
-          <w:color w:val="0000FF"/>
-          <w:sz w:val="18"/>
-          <w:szCs w:val="24"/>
-          <w:highlight w:val="white"/>
-        </w:rPr>
-        <w:t xml:space="preserve">  &lt;/</w:t>
-      </w:r>
-      <w:r>
-        <w:rPr>
-          <w:rFonts w:ascii="Consolas" w:hAnsi="Consolas" w:cs="Consolas"/>
-          <w:color w:val="A31515"/>
-          <w:sz w:val="18"/>
-          <w:szCs w:val="24"/>
-          <w:highlight w:val="white"/>
-        </w:rPr>
-        <w:t>MyButtonDispatcher</w:t>
-      </w:r>
-      <w:r>
-        <w:rPr>
-          <w:rFonts w:ascii="Consolas" w:hAnsi="Consolas" w:cs="Consolas"/>
-          <w:color w:val="0000FF"/>
-          <w:sz w:val="18"/>
-          <w:szCs w:val="24"/>
-          <w:highlight w:val="white"/>
-        </w:rPr>
-        <w:t>&gt;</w:t>
-      </w:r>
-    </w:p>
-    <w:p>
-      <w:r>
-        <w:t xml:space="preserve">Second, click the Reload Overlays button </w:t>
-      </w:r>
-      <w:r>
-        <w:t>near the top-right of the editor.</w:t>
-      </w:r>
-    </w:p>
-    <w:p>
-      <w:r>
-        <w:t>Third</w:t>
-      </w:r>
-      <w:r>
-        <w:t xml:space="preserve">, </w:t>
-      </w:r>
-      <w:r>
-        <w:t xml:space="preserve">for each button you wish to </w:t>
-      </w:r>
-      <w:r>
-        <w:t>overlay</w:t>
-      </w:r>
-      <w:r>
-        <w:t xml:space="preserve">, </w:t>
-      </w:r>
-      <w:r>
-        <w:t xml:space="preserve">change </w:t>
-      </w:r>
-      <w:r>
-        <w:t>its</w:t>
-      </w:r>
-      <w:r>
-        <w:t xml:space="preserve"> OptOverlayName </w:t>
-      </w:r>
-      <w:r>
-        <w:t>field</w:t>
-      </w:r>
-      <w:r>
-        <w:t xml:space="preserve"> </w:t>
-      </w:r>
-      <w:r>
-        <w:t xml:space="preserve">to </w:t>
-      </w:r>
-      <w:proofErr w:type="gramStart"/>
-      <w:r>
-        <w:t>Some(</w:t>
-      </w:r>
-      <w:proofErr w:type="gramEnd"/>
-      <w:r>
-        <w:t>MyButtonDispatcher)</w:t>
-      </w:r>
-      <w:r>
-        <w:t>.</w:t>
-      </w:r>
-    </w:p>
-    <w:p>
-      <w:r>
-        <w:t>Voila! B</w:t>
-      </w:r>
-      <w:r>
-        <w:t xml:space="preserve">oth </w:t>
-      </w:r>
-      <w:r>
-        <w:t>the</w:t>
-      </w:r>
-      <w:r>
-        <w:t xml:space="preserve"> Enabled and ClickSound fields will be changed to correspond to the values specified in the new overlay</w:t>
-      </w:r>
-      <w:r>
-        <w:t xml:space="preserve"> on each button.</w:t>
-      </w:r>
-    </w:p>
-    <w:p>
-      <w:r>
-        <w:lastRenderedPageBreak/>
-        <w:t>Well,</w:t>
-      </w:r>
-      <w:r>
-        <w:t xml:space="preserve"> that is if you’ve NOT changed the value </w:t>
-      </w:r>
-      <w:r>
-        <w:t xml:space="preserve">of </w:t>
-      </w:r>
-      <w:r>
-        <w:t>the fields to something other than wha</w:t>
-      </w:r>
-      <w:r>
-        <w:t>t was specified in its previous</w:t>
-      </w:r>
-      <w:r>
-        <w:t xml:space="preserve"> overlay! You see, overlay </w:t>
-      </w:r>
-      <w:r>
-        <w:t>values</w:t>
-      </w:r>
-      <w:r>
-        <w:t xml:space="preserve"> are applied to </w:t>
-      </w:r>
-      <w:r>
-        <w:t xml:space="preserve">only </w:t>
-      </w:r>
-      <w:r>
-        <w:t xml:space="preserve">the fields that haven’t been changed </w:t>
-      </w:r>
-      <w:r>
-        <w:t>from the</w:t>
-      </w:r>
-      <w:r>
-        <w:t xml:space="preserve"> </w:t>
-      </w:r>
-      <w:r>
-        <w:t>value</w:t>
-      </w:r>
-      <w:r>
-        <w:t>s</w:t>
-      </w:r>
-      <w:r>
-        <w:t xml:space="preserve"> specified in the </w:t>
-      </w:r>
-      <w:r>
-        <w:t>current</w:t>
-      </w:r>
-      <w:r>
-        <w:t xml:space="preserve"> overlay.</w:t>
-      </w:r>
-      <w:r>
-        <w:t xml:space="preserve"> In this manner, overlays act as a styling mechanism </w:t>
-      </w:r>
-      <w:r>
-        <w:t xml:space="preserve">but still allow the user to customize </w:t>
-      </w:r>
-      <w:r>
-        <w:t xml:space="preserve">the </w:t>
-      </w:r>
-      <w:r>
-        <w:t>overlaid fields post hoc.</w:t>
-      </w:r>
-    </w:p>
-    <w:p>
-      <w:r>
-        <w:t xml:space="preserve">Finally, overlays have a sort of ‘multiple inheritance’ where one overlay can include </w:t>
-      </w:r>
-      <w:r>
-        <w:t xml:space="preserve">all </w:t>
-      </w:r>
-      <w:r>
-        <w:t>the overlay values of one or more other overlays</w:t>
-      </w:r>
-      <w:r>
-        <w:t xml:space="preserve"> recursively. This is done by specifying</w:t>
-      </w:r>
-      <w:r>
-        <w:t xml:space="preserve"> the </w:t>
-      </w:r>
-      <w:r>
-        <w:rPr>
-          <w:b/>
-        </w:rPr>
-        <w:t>include</w:t>
-      </w:r>
-      <w:r>
-        <w:t xml:space="preserve"> </w:t>
-      </w:r>
-      <w:r>
-        <w:t>attribute in the Overlay.xml</w:t>
-      </w:r>
-      <w:r>
-        <w:t xml:space="preserve"> </w:t>
-      </w:r>
-      <w:r>
-        <w:t xml:space="preserve">file </w:t>
-      </w:r>
-      <w:r>
-        <w:t xml:space="preserve">(like is done with </w:t>
-      </w:r>
-      <w:r>
-        <w:rPr>
-          <w:b/>
-        </w:rPr>
-        <w:t>include=”ButtonDispatcher”</w:t>
-      </w:r>
-      <w:r>
-        <w:t xml:space="preserve"> above).</w:t>
-      </w:r>
-    </w:p>
-    <w:p>
-      <w:r>
-        <w:t>Taken together, overlays avoid</w:t>
-      </w:r>
-      <w:r>
-        <w:t xml:space="preserve"> a ton of duplicat</w:t>
-      </w:r>
-      <w:r>
-        <w:t>ion</w:t>
-      </w:r>
-      <w:r>
-        <w:t xml:space="preserve"> while </w:t>
-      </w:r>
-      <w:r>
-        <w:t>allowing</w:t>
-      </w:r>
-      <w:r>
-        <w:t xml:space="preserve"> changes to the</w:t>
-      </w:r>
-      <w:r>
-        <w:t>m to</w:t>
-      </w:r>
-      <w:r>
-        <w:t xml:space="preserve"> automatically propagate to the targeted entities.</w:t>
-      </w:r>
-    </w:p>
-    <w:p>
-      <w:pPr>
-        <w:pStyle w:val="Heading2"/>
-      </w:pPr>
-      <w:bookmarkStart w:id="40" w:name="_Toc397600985"/>
-      <w:r>
-        <w:t>Subsystems and Message Queues</w:t>
-      </w:r>
-      <w:bookmarkEnd w:id="40"/>
-    </w:p>
-    <w:p/>
-    <w:p>
-      <w:r>
-        <w:t xml:space="preserve">Fortunately, </w:t>
-      </w:r>
-      <w:r>
-        <w:t>Nu</w:t>
-      </w:r>
-      <w:r>
-        <w:t xml:space="preserve"> is not a monolithic game engine. </w:t>
-      </w:r>
-      <w:r>
-        <w:t>The definition of its simulation types and the implementation of the subsystems that process / render / play them are separate. They are so separate</w:t>
-      </w:r>
-      <w:r>
-        <w:t>,</w:t>
-      </w:r>
-      <w:r>
-        <w:t xml:space="preserve"> in fact, </w:t>
-      </w:r>
-      <w:r>
-        <w:t xml:space="preserve">that </w:t>
-      </w:r>
-      <w:r>
-        <w:t xml:space="preserve">neither </w:t>
-      </w:r>
-      <w:r>
-        <w:t xml:space="preserve">the engine </w:t>
-      </w:r>
-      <w:r>
-        <w:t>nor the dispatchers that define the behavior of simulation types are</w:t>
-      </w:r>
-      <w:r>
-        <w:t xml:space="preserve"> </w:t>
-      </w:r>
-      <w:r>
-        <w:t xml:space="preserve">allowed to </w:t>
-      </w:r>
-      <w:r>
-        <w:t>send commands</w:t>
-      </w:r>
-      <w:r>
-        <w:t xml:space="preserve"> to the subsystems directly</w:t>
-      </w:r>
-      <w:r>
-        <w:t xml:space="preserve"> (note I said ‘commands’, the engine does send non-mutating queries the subsystems directly, but user code never should)</w:t>
-      </w:r>
-      <w:r>
-        <w:t>. Instead</w:t>
-      </w:r>
-      <w:r>
-        <w:t xml:space="preserve"> of sending command directly</w:t>
-      </w:r>
-      <w:r>
-        <w:t xml:space="preserve">, each </w:t>
-      </w:r>
-      <w:r>
-        <w:t>subsystem</w:t>
-      </w:r>
-      <w:r>
-        <w:t xml:space="preserve"> must be addressed via its respective message queue.</w:t>
-      </w:r>
-    </w:p>
-    <w:p>
-      <w:r>
-        <w:t>Thankfully, there are convenience functions on the World type that make this easy. Remember the World.hintRenderingPackageUse function? That is one of them, and all of them are as easy to use.</w:t>
-      </w:r>
-      <w:r>
-        <w:t xml:space="preserve"> However, accessing additional functionality from any of the subsystems will require writing new messages for them, in turn requiring a change</w:t>
+        <w:t>Currently, the subsystems used in Nu include a Rendering subsystem, an Audio subsystem, and a Physics subsystem. Additional subsystems such as AI / Path-Finding and Particle subsystems can be added by modifying the engine directly.</w:t>
+      </w:r>
+      <w:r>
+        <w:t xml:space="preserve"> Perhaps an extension point could be added to the engine such that adding subsystems </w:t>
       </w:r>
       <w:bookmarkStart w:id="41" w:name="_GoBack"/>
       <w:bookmarkEnd w:id="41"/>
       <w:r>
-        <w:t xml:space="preserve"> to the engine code. Fortunately, there is an easy way to enable creating new types of messages without requiring changes to the engine, and that will be implemented shortly</w:t>
-      </w:r>
-      <w:r>
-        <w:t xml:space="preserve"> (if it hasn’t already by the time you read this)</w:t>
-      </w:r>
-      <w:r>
-        <w:t>.</w:t>
-      </w:r>
-    </w:p>
-    <w:p>
-      <w:r>
-        <w:t>Now, o</w:t>
-      </w:r>
-      <w:r>
-        <w:t xml:space="preserve">f course the use of message queues can make accomplishing certain things </w:t>
-      </w:r>
-      <w:r>
-        <w:t xml:space="preserve">a </w:t>
-      </w:r>
-      <w:r>
-        <w:t>little more complicated due to the inherent indirection it entails.</w:t>
-      </w:r>
-      <w:r>
-        <w:t xml:space="preserve"> What does this indirection buy us that such additional diff</w:t>
-      </w:r>
-      <w:r>
-        <w:t>ic</w:t>
-      </w:r>
-      <w:r>
-        <w:t>ulty is warranted?</w:t>
-      </w:r>
-    </w:p>
-    <w:p>
-      <w:r>
-        <w:t xml:space="preserve">For one, you’ll notice that the API presented by each of the subsystems is inherently impure / stateful. If either </w:t>
-      </w:r>
-      <w:r>
-        <w:t xml:space="preserve">the </w:t>
-      </w:r>
-      <w:r>
-        <w:t>engine or user code were to invoke these APIs</w:t>
-      </w:r>
-      <w:r>
-        <w:t xml:space="preserve"> directly</w:t>
-      </w:r>
-      <w:r>
-        <w:t xml:space="preserve">, </w:t>
-      </w:r>
-      <w:r>
-        <w:t xml:space="preserve">the functional purity of </w:t>
-      </w:r>
-      <w:r>
-        <w:t>each</w:t>
-      </w:r>
-      <w:r>
-        <w:t xml:space="preserve"> would be compromised, and all the nice properties that come from it destroyed</w:t>
-      </w:r>
-      <w:r>
-        <w:t xml:space="preserve">. </w:t>
-      </w:r>
-      <w:r>
-        <w:t>And s</w:t>
-      </w:r>
-      <w:r>
-        <w:t xml:space="preserve">econdly, </w:t>
-      </w:r>
-      <w:r>
-        <w:t xml:space="preserve">it is likely that </w:t>
-      </w:r>
-      <w:r>
-        <w:t>one or more</w:t>
-      </w:r>
-      <w:r>
-        <w:t xml:space="preserve"> of the subsystem</w:t>
-      </w:r>
-      <w:r>
-        <w:t>s</w:t>
-      </w:r>
-      <w:r>
-        <w:t xml:space="preserve"> </w:t>
-      </w:r>
-      <w:r>
-        <w:t>will</w:t>
-      </w:r>
-      <w:r>
-        <w:t xml:space="preserve"> be put on a thread separate from the game engine. When that happens, </w:t>
-      </w:r>
-      <w:r>
-        <w:t>the message queues will become technically essential.</w:t>
-      </w:r>
-    </w:p>
-    <w:p>
-      <w:r>
-        <w:t>Currently, the subsystems used in Nu include a Rendering subsystem, an Audio subsystem, and a Physics subsystem. Additional subsystems such as AI / Path-Finding and Particle subsystems can be added by modifying the engine directly.</w:t>
-      </w:r>
-      <w:r>
-        <w:t xml:space="preserve"> Perhaps an extension point could be added to the engine such that adding subsystems would not require modifying engine code, but that’s a task</w:t>
+        <w:t>would not require modifying engine code, but that’s a task</w:t>
       </w:r>
       <w:r>
         <w:t xml:space="preserve"> that</w:t>
@@ -36402,7 +36453,7 @@
 </file>
 
 <file path=customXml/itemProps1.xml><?xml version="1.0" encoding="utf-8"?>
-<ds:datastoreItem xmlns:ds="http://schemas.openxmlformats.org/officeDocument/2006/customXml" ds:itemID="{A6EC657B-EA70-4A5D-8449-5F4F328AAC2D}">
+<ds:datastoreItem xmlns:ds="http://schemas.openxmlformats.org/officeDocument/2006/customXml" ds:itemID="{7AA27522-2246-4132-84D4-613DF445A4CC}">
   <ds:schemaRefs>
     <ds:schemaRef ds:uri="http://schemas.openxmlformats.org/officeDocument/2006/bibliography"/>
   </ds:schemaRefs>

</xml_diff>

<commit_message>
Updated Nu documentation to recent changes.
</commit_message>
<xml_diff>
--- a/Nu/Documentation/Nu Game Engine.docx
+++ b/Nu/Documentation/Nu Game Engine.docx
@@ -109,7 +109,7 @@
           <w:noProof/>
         </w:rPr>
       </w:pPr>
-      <w:bookmarkStart w:id="0" w:name="_Toc398130374"/>
+      <w:bookmarkStart w:id="0" w:name="_Toc398187691"/>
       <w:r>
         <w:lastRenderedPageBreak/>
         <w:t>Table of Contents</w:t>
@@ -161,7 +161,7 @@
         <w:rPr>
           <w:noProof/>
         </w:rPr>
-        <w:instrText xml:space="preserve"> PAGEREF _Toc398130374 \h </w:instrText>
+        <w:instrText xml:space="preserve"> PAGEREF _Toc398187691 \h </w:instrText>
       </w:r>
       <w:r>
         <w:rPr>
@@ -223,7 +223,7 @@
         <w:rPr>
           <w:noProof/>
         </w:rPr>
-        <w:instrText xml:space="preserve"> PAGEREF _Toc398130375 \h </w:instrText>
+        <w:instrText xml:space="preserve"> PAGEREF _Toc398187692 \h </w:instrText>
       </w:r>
       <w:r>
         <w:rPr>
@@ -285,7 +285,7 @@
         <w:rPr>
           <w:noProof/>
         </w:rPr>
-        <w:instrText xml:space="preserve"> PAGEREF _Toc398130376 \h </w:instrText>
+        <w:instrText xml:space="preserve"> PAGEREF _Toc398187693 \h </w:instrText>
       </w:r>
       <w:r>
         <w:rPr>
@@ -347,7 +347,7 @@
         <w:rPr>
           <w:noProof/>
         </w:rPr>
-        <w:instrText xml:space="preserve"> PAGEREF _Toc398130377 \h </w:instrText>
+        <w:instrText xml:space="preserve"> PAGEREF _Toc398187694 \h </w:instrText>
       </w:r>
       <w:r>
         <w:rPr>
@@ -409,7 +409,7 @@
         <w:rPr>
           <w:noProof/>
         </w:rPr>
-        <w:instrText xml:space="preserve"> PAGEREF _Toc398130378 \h </w:instrText>
+        <w:instrText xml:space="preserve"> PAGEREF _Toc398187695 \h </w:instrText>
       </w:r>
       <w:r>
         <w:rPr>
@@ -471,7 +471,7 @@
         <w:rPr>
           <w:noProof/>
         </w:rPr>
-        <w:instrText xml:space="preserve"> PAGEREF _Toc398130379 \h </w:instrText>
+        <w:instrText xml:space="preserve"> PAGEREF _Toc398187696 \h </w:instrText>
       </w:r>
       <w:r>
         <w:rPr>
@@ -533,7 +533,7 @@
         <w:rPr>
           <w:noProof/>
         </w:rPr>
-        <w:instrText xml:space="preserve"> PAGEREF _Toc398130380 \h </w:instrText>
+        <w:instrText xml:space="preserve"> PAGEREF _Toc398187697 \h </w:instrText>
       </w:r>
       <w:r>
         <w:rPr>
@@ -595,7 +595,7 @@
         <w:rPr>
           <w:noProof/>
         </w:rPr>
-        <w:instrText xml:space="preserve"> PAGEREF _Toc398130381 \h </w:instrText>
+        <w:instrText xml:space="preserve"> PAGEREF _Toc398187698 \h </w:instrText>
       </w:r>
       <w:r>
         <w:rPr>
@@ -657,7 +657,7 @@
         <w:rPr>
           <w:noProof/>
         </w:rPr>
-        <w:instrText xml:space="preserve"> PAGEREF _Toc398130382 \h </w:instrText>
+        <w:instrText xml:space="preserve"> PAGEREF _Toc398187699 \h </w:instrText>
       </w:r>
       <w:r>
         <w:rPr>
@@ -719,7 +719,7 @@
         <w:rPr>
           <w:noProof/>
         </w:rPr>
-        <w:instrText xml:space="preserve"> PAGEREF _Toc398130383 \h </w:instrText>
+        <w:instrText xml:space="preserve"> PAGEREF _Toc398187700 \h </w:instrText>
       </w:r>
       <w:r>
         <w:rPr>
@@ -781,7 +781,7 @@
         <w:rPr>
           <w:noProof/>
         </w:rPr>
-        <w:instrText xml:space="preserve"> PAGEREF _Toc398130384 \h </w:instrText>
+        <w:instrText xml:space="preserve"> PAGEREF _Toc398187701 \h </w:instrText>
       </w:r>
       <w:r>
         <w:rPr>
@@ -843,7 +843,7 @@
         <w:rPr>
           <w:noProof/>
         </w:rPr>
-        <w:instrText xml:space="preserve"> PAGEREF _Toc398130385 \h </w:instrText>
+        <w:instrText xml:space="preserve"> PAGEREF _Toc398187702 \h </w:instrText>
       </w:r>
       <w:r>
         <w:rPr>
@@ -905,7 +905,7 @@
         <w:rPr>
           <w:noProof/>
         </w:rPr>
-        <w:instrText xml:space="preserve"> PAGEREF _Toc398130386 \h </w:instrText>
+        <w:instrText xml:space="preserve"> PAGEREF _Toc398187703 \h </w:instrText>
       </w:r>
       <w:r>
         <w:rPr>
@@ -967,7 +967,7 @@
         <w:rPr>
           <w:noProof/>
         </w:rPr>
-        <w:instrText xml:space="preserve"> PAGEREF _Toc398130387 \h </w:instrText>
+        <w:instrText xml:space="preserve"> PAGEREF _Toc398187704 \h </w:instrText>
       </w:r>
       <w:r>
         <w:rPr>
@@ -1029,7 +1029,7 @@
         <w:rPr>
           <w:noProof/>
         </w:rPr>
-        <w:instrText xml:space="preserve"> PAGEREF _Toc398130388 \h </w:instrText>
+        <w:instrText xml:space="preserve"> PAGEREF _Toc398187705 \h </w:instrText>
       </w:r>
       <w:r>
         <w:rPr>
@@ -1091,7 +1091,7 @@
         <w:rPr>
           <w:noProof/>
         </w:rPr>
-        <w:instrText xml:space="preserve"> PAGEREF _Toc398130389 \h </w:instrText>
+        <w:instrText xml:space="preserve"> PAGEREF _Toc398187706 \h </w:instrText>
       </w:r>
       <w:r>
         <w:rPr>
@@ -1153,7 +1153,7 @@
         <w:rPr>
           <w:noProof/>
         </w:rPr>
-        <w:instrText xml:space="preserve"> PAGEREF _Toc398130390 \h </w:instrText>
+        <w:instrText xml:space="preserve"> PAGEREF _Toc398187707 \h </w:instrText>
       </w:r>
       <w:r>
         <w:rPr>
@@ -1215,7 +1215,7 @@
         <w:rPr>
           <w:noProof/>
         </w:rPr>
-        <w:instrText xml:space="preserve"> PAGEREF _Toc398130391 \h </w:instrText>
+        <w:instrText xml:space="preserve"> PAGEREF _Toc398187708 \h </w:instrText>
       </w:r>
       <w:r>
         <w:rPr>
@@ -1277,7 +1277,7 @@
         <w:rPr>
           <w:noProof/>
         </w:rPr>
-        <w:instrText xml:space="preserve"> PAGEREF _Toc398130392 \h </w:instrText>
+        <w:instrText xml:space="preserve"> PAGEREF _Toc398187709 \h </w:instrText>
       </w:r>
       <w:r>
         <w:rPr>
@@ -1339,7 +1339,7 @@
         <w:rPr>
           <w:noProof/>
         </w:rPr>
-        <w:instrText xml:space="preserve"> PAGEREF _Toc398130393 \h </w:instrText>
+        <w:instrText xml:space="preserve"> PAGEREF _Toc398187710 \h </w:instrText>
       </w:r>
       <w:r>
         <w:rPr>
@@ -1401,7 +1401,7 @@
         <w:rPr>
           <w:noProof/>
         </w:rPr>
-        <w:instrText xml:space="preserve"> PAGEREF _Toc398130394 \h </w:instrText>
+        <w:instrText xml:space="preserve"> PAGEREF _Toc398187711 \h </w:instrText>
       </w:r>
       <w:r>
         <w:rPr>
@@ -1463,7 +1463,7 @@
         <w:rPr>
           <w:noProof/>
         </w:rPr>
-        <w:instrText xml:space="preserve"> PAGEREF _Toc398130395 \h </w:instrText>
+        <w:instrText xml:space="preserve"> PAGEREF _Toc398187712 \h </w:instrText>
       </w:r>
       <w:r>
         <w:rPr>
@@ -1525,7 +1525,7 @@
         <w:rPr>
           <w:noProof/>
         </w:rPr>
-        <w:instrText xml:space="preserve"> PAGEREF _Toc398130396 \h </w:instrText>
+        <w:instrText xml:space="preserve"> PAGEREF _Toc398187713 \h </w:instrText>
       </w:r>
       <w:r>
         <w:rPr>
@@ -1587,7 +1587,7 @@
         <w:rPr>
           <w:noProof/>
         </w:rPr>
-        <w:instrText xml:space="preserve"> PAGEREF _Toc398130397 \h </w:instrText>
+        <w:instrText xml:space="preserve"> PAGEREF _Toc398187714 \h </w:instrText>
       </w:r>
       <w:r>
         <w:rPr>
@@ -1649,7 +1649,7 @@
         <w:rPr>
           <w:noProof/>
         </w:rPr>
-        <w:instrText xml:space="preserve"> PAGEREF _Toc398130398 \h </w:instrText>
+        <w:instrText xml:space="preserve"> PAGEREF _Toc398187715 \h </w:instrText>
       </w:r>
       <w:r>
         <w:rPr>
@@ -1711,7 +1711,7 @@
         <w:rPr>
           <w:noProof/>
         </w:rPr>
-        <w:instrText xml:space="preserve"> PAGEREF _Toc398130399 \h </w:instrText>
+        <w:instrText xml:space="preserve"> PAGEREF _Toc398187716 \h </w:instrText>
       </w:r>
       <w:r>
         <w:rPr>
@@ -1773,7 +1773,7 @@
         <w:rPr>
           <w:noProof/>
         </w:rPr>
-        <w:instrText xml:space="preserve"> PAGEREF _Toc398130400 \h </w:instrText>
+        <w:instrText xml:space="preserve"> PAGEREF _Toc398187717 \h </w:instrText>
       </w:r>
       <w:r>
         <w:rPr>
@@ -1835,7 +1835,7 @@
         <w:rPr>
           <w:noProof/>
         </w:rPr>
-        <w:instrText xml:space="preserve"> PAGEREF _Toc398130401 \h </w:instrText>
+        <w:instrText xml:space="preserve"> PAGEREF _Toc398187718 \h </w:instrText>
       </w:r>
       <w:r>
         <w:rPr>
@@ -1897,7 +1897,7 @@
         <w:rPr>
           <w:noProof/>
         </w:rPr>
-        <w:instrText xml:space="preserve"> PAGEREF _Toc398130402 \h </w:instrText>
+        <w:instrText xml:space="preserve"> PAGEREF _Toc398187719 \h </w:instrText>
       </w:r>
       <w:r>
         <w:rPr>
@@ -1959,7 +1959,7 @@
         <w:rPr>
           <w:noProof/>
         </w:rPr>
-        <w:instrText xml:space="preserve"> PAGEREF _Toc398130403 \h </w:instrText>
+        <w:instrText xml:space="preserve"> PAGEREF _Toc398187720 \h </w:instrText>
       </w:r>
       <w:r>
         <w:rPr>
@@ -2021,7 +2021,7 @@
         <w:rPr>
           <w:noProof/>
         </w:rPr>
-        <w:instrText xml:space="preserve"> PAGEREF _Toc398130404 \h </w:instrText>
+        <w:instrText xml:space="preserve"> PAGEREF _Toc398187721 \h </w:instrText>
       </w:r>
       <w:r>
         <w:rPr>
@@ -2083,7 +2083,7 @@
         <w:rPr>
           <w:noProof/>
         </w:rPr>
-        <w:instrText xml:space="preserve"> PAGEREF _Toc398130405 \h </w:instrText>
+        <w:instrText xml:space="preserve"> PAGEREF _Toc398187722 \h </w:instrText>
       </w:r>
       <w:r>
         <w:rPr>
@@ -2145,7 +2145,7 @@
         <w:rPr>
           <w:noProof/>
         </w:rPr>
-        <w:instrText xml:space="preserve"> PAGEREF _Toc398130406 \h </w:instrText>
+        <w:instrText xml:space="preserve"> PAGEREF _Toc398187723 \h </w:instrText>
       </w:r>
       <w:r>
         <w:rPr>
@@ -2207,7 +2207,7 @@
         <w:rPr>
           <w:noProof/>
         </w:rPr>
-        <w:instrText xml:space="preserve"> PAGEREF _Toc398130407 \h </w:instrText>
+        <w:instrText xml:space="preserve"> PAGEREF _Toc398187724 \h </w:instrText>
       </w:r>
       <w:r>
         <w:rPr>
@@ -2269,7 +2269,7 @@
         <w:rPr>
           <w:noProof/>
         </w:rPr>
-        <w:instrText xml:space="preserve"> PAGEREF _Toc398130408 \h </w:instrText>
+        <w:instrText xml:space="preserve"> PAGEREF _Toc398187725 \h </w:instrText>
       </w:r>
       <w:r>
         <w:rPr>
@@ -2331,7 +2331,7 @@
         <w:rPr>
           <w:noProof/>
         </w:rPr>
-        <w:instrText xml:space="preserve"> PAGEREF _Toc398130409 \h </w:instrText>
+        <w:instrText xml:space="preserve"> PAGEREF _Toc398187726 \h </w:instrText>
       </w:r>
       <w:r>
         <w:rPr>
@@ -2393,7 +2393,7 @@
         <w:rPr>
           <w:noProof/>
         </w:rPr>
-        <w:instrText xml:space="preserve"> PAGEREF _Toc398130410 \h </w:instrText>
+        <w:instrText xml:space="preserve"> PAGEREF _Toc398187727 \h </w:instrText>
       </w:r>
       <w:r>
         <w:rPr>
@@ -2455,7 +2455,7 @@
         <w:rPr>
           <w:noProof/>
         </w:rPr>
-        <w:instrText xml:space="preserve"> PAGEREF _Toc398130411 \h </w:instrText>
+        <w:instrText xml:space="preserve"> PAGEREF _Toc398187728 \h </w:instrText>
       </w:r>
       <w:r>
         <w:rPr>
@@ -2499,7 +2499,7 @@
       <w:pPr>
         <w:pStyle w:val="Heading1"/>
       </w:pPr>
-      <w:bookmarkStart w:id="1" w:name="_Toc398130375"/>
+      <w:bookmarkStart w:id="1" w:name="_Toc398187692"/>
       <w:r>
         <w:lastRenderedPageBreak/>
         <w:t>What’s It All About?</w:t>
@@ -2561,7 +2561,7 @@
           <w:b/>
         </w:rPr>
       </w:pPr>
-      <w:bookmarkStart w:id="2" w:name="_Toc398130376"/>
+      <w:bookmarkStart w:id="2" w:name="_Toc398187693"/>
       <w:r>
         <w:rPr>
           <w:rStyle w:val="Heading2Char"/>
@@ -2648,7 +2648,7 @@
           <w:b/>
         </w:rPr>
       </w:pPr>
-      <w:bookmarkStart w:id="3" w:name="_Toc398130377"/>
+      <w:bookmarkStart w:id="3" w:name="_Toc398187694"/>
       <w:r>
         <w:rPr>
           <w:rStyle w:val="Heading2Char"/>
@@ -2680,7 +2680,7 @@
           <w:rStyle w:val="Heading2Char"/>
         </w:rPr>
       </w:pPr>
-      <w:bookmarkStart w:id="4" w:name="_Toc398130378"/>
+      <w:bookmarkStart w:id="4" w:name="_Toc398187695"/>
       <w:r>
         <w:rPr>
           <w:rStyle w:val="Heading2Char"/>
@@ -2731,7 +2731,7 @@
           <w:rStyle w:val="Heading2Char"/>
         </w:rPr>
       </w:pPr>
-      <w:bookmarkStart w:id="5" w:name="_Toc398130379"/>
+      <w:bookmarkStart w:id="5" w:name="_Toc398187696"/>
       <w:r>
         <w:rPr>
           <w:rStyle w:val="Heading2Char"/>
@@ -2808,7 +2808,7 @@
       <w:pPr>
         <w:pStyle w:val="Heading1"/>
       </w:pPr>
-      <w:bookmarkStart w:id="6" w:name="_Toc398130380"/>
+      <w:bookmarkStart w:id="6" w:name="_Toc398187697"/>
       <w:r>
         <w:t>Getting Started</w:t>
       </w:r>
@@ -3102,7 +3102,7 @@
       <w:pPr>
         <w:pStyle w:val="Heading2"/>
       </w:pPr>
-      <w:bookmarkStart w:id="7" w:name="_Toc398130381"/>
+      <w:bookmarkStart w:id="7" w:name="_Toc398187698"/>
       <w:r>
         <w:t>Creating your own Nu game Project</w:t>
       </w:r>
@@ -3540,7 +3540,7 @@
       <w:pPr>
         <w:pStyle w:val="Heading2"/>
       </w:pPr>
-      <w:bookmarkStart w:id="8" w:name="_Toc398130382"/>
+      <w:bookmarkStart w:id="8" w:name="_Toc398187699"/>
       <w:r>
         <w:t>Basic Nu Start-up Code</w:t>
       </w:r>
@@ -6104,7 +6104,7 @@
       <w:pPr>
         <w:pStyle w:val="Heading1"/>
       </w:pPr>
-      <w:bookmarkStart w:id="9" w:name="_Toc398130383"/>
+      <w:bookmarkStart w:id="9" w:name="_Toc398187700"/>
       <w:r>
         <w:lastRenderedPageBreak/>
         <w:t>What is NuEdit?</w:t>
@@ -7247,7 +7247,7 @@
       <w:pPr>
         <w:pStyle w:val="Heading1"/>
       </w:pPr>
-      <w:bookmarkStart w:id="10" w:name="_Toc398130384"/>
+      <w:bookmarkStart w:id="10" w:name="_Toc398187701"/>
       <w:r>
         <w:t>BlazeVector</w:t>
       </w:r>
@@ -9481,7 +9481,7 @@
           <w:szCs w:val="24"/>
           <w:highlight w:val="white"/>
         </w:rPr>
-        <w:t xml:space="preserve"> SplashAddress = addr </w:t>
+        <w:t xml:space="preserve"> SplashAddress = !* </w:t>
       </w:r>
       <w:r>
         <w:rPr>
@@ -9588,7 +9588,7 @@
           <w:szCs w:val="24"/>
           <w:highlight w:val="white"/>
         </w:rPr>
-        <w:t xml:space="preserve"> TitleAddress = addr </w:t>
+        <w:t xml:space="preserve"> TitleAddress = !* </w:t>
       </w:r>
       <w:r>
         <w:rPr>
@@ -9702,7 +9702,7 @@
           <w:szCs w:val="24"/>
           <w:highlight w:val="white"/>
         </w:rPr>
-        <w:t xml:space="preserve"> TitleGroupAddress = addr </w:t>
+        <w:t xml:space="preserve"> TitleGroupAddress = !* </w:t>
       </w:r>
       <w:r>
         <w:rPr>
@@ -9759,7 +9759,7 @@
           <w:szCs w:val="24"/>
           <w:highlight w:val="white"/>
         </w:rPr>
-        <w:t xml:space="preserve"> SelectTitleEventName = addr </w:t>
+        <w:t xml:space="preserve"> SelectTitleEventName = !* </w:t>
       </w:r>
       <w:r>
         <w:rPr>
@@ -9816,7 +9816,7 @@
           <w:szCs w:val="24"/>
           <w:highlight w:val="white"/>
         </w:rPr>
-        <w:t xml:space="preserve"> ClickTitlePlayEventName = addr </w:t>
+        <w:t xml:space="preserve"> ClickTitlePlayEventName = !* </w:t>
       </w:r>
       <w:r>
         <w:rPr>
@@ -9873,7 +9873,7 @@
           <w:szCs w:val="24"/>
           <w:highlight w:val="white"/>
         </w:rPr>
-        <w:t xml:space="preserve"> ClickTitleCreditsEventName = addr </w:t>
+        <w:t xml:space="preserve"> ClickTitleCreditsEventName = !* </w:t>
       </w:r>
       <w:r>
         <w:rPr>
@@ -9930,7 +9930,7 @@
           <w:szCs w:val="24"/>
           <w:highlight w:val="white"/>
         </w:rPr>
-        <w:t xml:space="preserve"> ClickTitleExitEventName = addr </w:t>
+        <w:t xml:space="preserve"> ClickTitleExitEventName = !* </w:t>
       </w:r>
       <w:r>
         <w:rPr>
@@ -10037,7 +10037,7 @@
           <w:szCs w:val="24"/>
           <w:highlight w:val="white"/>
         </w:rPr>
-        <w:t xml:space="preserve"> StageAddress = addr </w:t>
+        <w:t xml:space="preserve"> StageAddress = !* </w:t>
       </w:r>
       <w:r>
         <w:rPr>
@@ -10151,7 +10151,7 @@
           <w:szCs w:val="24"/>
           <w:highlight w:val="white"/>
         </w:rPr>
-        <w:t xml:space="preserve"> StageGroupAddress = addr </w:t>
+        <w:t xml:space="preserve"> StageGroupAddress = !* </w:t>
       </w:r>
       <w:r>
         <w:rPr>
@@ -10208,7 +10208,7 @@
           <w:szCs w:val="24"/>
           <w:highlight w:val="white"/>
         </w:rPr>
-        <w:t xml:space="preserve"> ClickStageBackEventName = addr </w:t>
+        <w:t xml:space="preserve"> ClickStageBackEventName = !* </w:t>
       </w:r>
       <w:r>
         <w:rPr>
@@ -10315,7 +10315,7 @@
           <w:szCs w:val="24"/>
           <w:highlight w:val="white"/>
         </w:rPr>
-        <w:t xml:space="preserve"> CreditsAddress = addr </w:t>
+        <w:t xml:space="preserve"> CreditsAddress = !* </w:t>
       </w:r>
       <w:r>
         <w:rPr>
@@ -10429,7 +10429,7 @@
           <w:szCs w:val="24"/>
           <w:highlight w:val="white"/>
         </w:rPr>
-        <w:t xml:space="preserve"> CreditsGroupAddress = addr </w:t>
+        <w:t xml:space="preserve"> CreditsGroupAddress = !* </w:t>
       </w:r>
       <w:r>
         <w:rPr>
@@ -10478,7 +10478,7 @@
           <w:szCs w:val="24"/>
           <w:highlight w:val="white"/>
         </w:rPr>
-        <w:t xml:space="preserve"> ClickCreditsBackEventName = addr </w:t>
+        <w:t xml:space="preserve"> ClickCreditsBackEventName = !* </w:t>
       </w:r>
       <w:r>
         <w:rPr>
@@ -10493,25 +10493,45 @@
     </w:p>
     <w:p>
       <w:r>
-        <w:t>Nothing terribly interesting, so let’s jump to Program.fs -</w:t>
-      </w:r>
-    </w:p>
-    <w:p>
-      <w:pPr>
-        <w:autoSpaceDE w:val="0"/>
-        <w:autoSpaceDN w:val="0"/>
-        <w:adjustRightInd w:val="0"/>
-        <w:spacing w:after="0" w:line="240" w:lineRule="auto"/>
-        <w:rPr>
-          <w:rFonts w:ascii="Consolas" w:hAnsi="Consolas" w:cs="Consolas"/>
-          <w:color w:val="000000"/>
-          <w:sz w:val="16"/>
-          <w:szCs w:val="24"/>
-          <w:highlight w:val="white"/>
-        </w:rPr>
-      </w:pPr>
+        <w:t>Nothing terribly interesting</w:t>
+      </w:r>
+      <w:r>
+        <w:t xml:space="preserve"> except maybe </w:t>
+      </w:r>
       <w:proofErr w:type="gramStart"/>
       <w:r>
+        <w:t>the !</w:t>
+      </w:r>
+      <w:proofErr w:type="gramEnd"/>
+      <w:r>
+        <w:t>* operator. It is merely an operator that converts a string to an Address, which is how Nu looks things up “object” the engine. L</w:t>
+      </w:r>
+      <w:r>
+        <w:t xml:space="preserve">et’s </w:t>
+      </w:r>
+      <w:r>
+        <w:t xml:space="preserve">go ahead and </w:t>
+      </w:r>
+      <w:r>
+        <w:t>jump to Program.fs -</w:t>
+      </w:r>
+    </w:p>
+    <w:p>
+      <w:pPr>
+        <w:autoSpaceDE w:val="0"/>
+        <w:autoSpaceDN w:val="0"/>
+        <w:adjustRightInd w:val="0"/>
+        <w:spacing w:after="0" w:line="240" w:lineRule="auto"/>
+        <w:rPr>
+          <w:rFonts w:ascii="Consolas" w:hAnsi="Consolas" w:cs="Consolas"/>
+          <w:color w:val="000000"/>
+          <w:sz w:val="16"/>
+          <w:szCs w:val="24"/>
+          <w:highlight w:val="white"/>
+        </w:rPr>
+      </w:pPr>
+      <w:proofErr w:type="gramStart"/>
+      <w:r>
         <w:rPr>
           <w:rFonts w:ascii="Consolas" w:hAnsi="Consolas" w:cs="Consolas"/>
           <w:color w:val="0000FF"/>
@@ -11929,6 +11949,7 @@
           <w:szCs w:val="24"/>
           <w:highlight w:val="white"/>
         </w:rPr>
+        <w:lastRenderedPageBreak/>
         <w:t xml:space="preserve">        World.run</w:t>
       </w:r>
     </w:p>
@@ -12021,7 +12042,6 @@
           <w:szCs w:val="24"/>
           <w:highlight w:val="white"/>
         </w:rPr>
-        <w:lastRenderedPageBreak/>
         <w:t xml:space="preserve">            (</w:t>
       </w:r>
       <w:proofErr w:type="gramStart"/>
@@ -14852,6 +14872,7 @@
           <w:szCs w:val="24"/>
           <w:highlight w:val="white"/>
         </w:rPr>
+        <w:lastRenderedPageBreak/>
         <w:t xml:space="preserve">    </w:t>
       </w:r>
       <w:r>
@@ -16066,7 +16087,7 @@
       <w:pPr>
         <w:pStyle w:val="Heading1"/>
       </w:pPr>
-      <w:bookmarkStart w:id="11" w:name="_Toc398130385"/>
+      <w:bookmarkStart w:id="11" w:name="_Toc398187702"/>
       <w:r>
         <w:t>The Game Engine</w:t>
       </w:r>
@@ -16276,7 +16297,7 @@
       <w:pPr>
         <w:pStyle w:val="Heading2"/>
       </w:pPr>
-      <w:bookmarkStart w:id="12" w:name="_Toc398130386"/>
+      <w:bookmarkStart w:id="12" w:name="_Toc398187703"/>
       <w:r>
         <w:t>World</w:t>
       </w:r>
@@ -16336,7 +16357,7 @@
       <w:pPr>
         <w:pStyle w:val="Heading2"/>
       </w:pPr>
-      <w:bookmarkStart w:id="13" w:name="_Toc398130387"/>
+      <w:bookmarkStart w:id="13" w:name="_Toc398187704"/>
       <w:r>
         <w:t>Screen</w:t>
       </w:r>
@@ -16351,7 +16372,7 @@
       <w:pPr>
         <w:pStyle w:val="Heading2"/>
       </w:pPr>
-      <w:bookmarkStart w:id="14" w:name="_Toc398130388"/>
+      <w:bookmarkStart w:id="14" w:name="_Toc398187705"/>
       <w:r>
         <w:t>Group</w:t>
       </w:r>
@@ -16396,7 +16417,7 @@
       <w:pPr>
         <w:pStyle w:val="Heading2"/>
       </w:pPr>
-      <w:bookmarkStart w:id="15" w:name="_Toc398130389"/>
+      <w:bookmarkStart w:id="15" w:name="_Toc398187706"/>
       <w:r>
         <w:t>Entity</w:t>
       </w:r>
@@ -16459,7 +16480,7 @@
       <w:pPr>
         <w:pStyle w:val="Heading1"/>
       </w:pPr>
-      <w:bookmarkStart w:id="16" w:name="_Toc398130390"/>
+      <w:bookmarkStart w:id="16" w:name="_Toc398187707"/>
       <w:r>
         <w:t>Game Engine Details</w:t>
       </w:r>
@@ -16470,7 +16491,7 @@
       <w:pPr>
         <w:pStyle w:val="Heading2"/>
       </w:pPr>
-      <w:bookmarkStart w:id="17" w:name="_Toc398130391"/>
+      <w:bookmarkStart w:id="17" w:name="_Toc398187708"/>
       <w:r>
         <w:t>Addresses</w:t>
       </w:r>
@@ -16692,7 +16713,7 @@
       <w:pPr>
         <w:pStyle w:val="Heading2"/>
       </w:pPr>
-      <w:bookmarkStart w:id="18" w:name="_Toc398130392"/>
+      <w:bookmarkStart w:id="18" w:name="_Toc398187709"/>
       <w:r>
         <w:t>Transformations</w:t>
       </w:r>
@@ -16977,7 +16998,7 @@
       <w:pPr>
         <w:pStyle w:val="Heading2"/>
       </w:pPr>
-      <w:bookmarkStart w:id="19" w:name="_Toc398130393"/>
+      <w:bookmarkStart w:id="19" w:name="_Toc398187710"/>
       <w:r>
         <w:t xml:space="preserve">The </w:t>
       </w:r>
@@ -17012,7 +17033,7 @@
       <w:pPr>
         <w:pStyle w:val="Heading2"/>
       </w:pPr>
-      <w:bookmarkStart w:id="20" w:name="_Toc398130394"/>
+      <w:bookmarkStart w:id="20" w:name="_Toc398187711"/>
       <w:r>
         <w:t>The Xtension System</w:t>
       </w:r>
@@ -17961,7 +17982,7 @@
       <w:pPr>
         <w:pStyle w:val="Heading3"/>
       </w:pPr>
-      <w:bookmarkStart w:id="21" w:name="_Toc398130395"/>
+      <w:bookmarkStart w:id="21" w:name="_Toc398187712"/>
       <w:r>
         <w:t>Understanding the Xtension Type</w:t>
       </w:r>
@@ -18764,7 +18785,7 @@
       <w:pPr>
         <w:pStyle w:val="Heading3"/>
       </w:pPr>
-      <w:bookmarkStart w:id="22" w:name="_Toc398130396"/>
+      <w:bookmarkStart w:id="22" w:name="_Toc398187713"/>
       <w:r>
         <w:t>How Nu uses Xtensions in practice</w:t>
       </w:r>
@@ -19003,44 +19024,52 @@
       </w:r>
     </w:p>
     <w:p>
-      <w:pPr>
-        <w:autoSpaceDE w:val="0"/>
-        <w:autoSpaceDN w:val="0"/>
-        <w:adjustRightInd w:val="0"/>
-        <w:spacing w:after="0" w:line="240" w:lineRule="auto"/>
-        <w:rPr>
-          <w:rFonts w:ascii="Consolas" w:hAnsi="Consolas" w:cs="Consolas"/>
-          <w:color w:val="000000"/>
-          <w:sz w:val="12"/>
-          <w:szCs w:val="24"/>
-          <w:highlight w:val="white"/>
-        </w:rPr>
-      </w:pPr>
-      <w:r>
-        <w:rPr>
-          <w:rFonts w:ascii="Consolas" w:hAnsi="Consolas" w:cs="Consolas"/>
-          <w:color w:val="000000"/>
-          <w:sz w:val="12"/>
-          <w:szCs w:val="24"/>
-          <w:highlight w:val="white"/>
-        </w:rPr>
+      <w:r>
+        <w:br w:type="page"/>
+      </w:r>
+    </w:p>
+    <w:p>
+      <w:pPr>
+        <w:autoSpaceDE w:val="0"/>
+        <w:autoSpaceDN w:val="0"/>
+        <w:adjustRightInd w:val="0"/>
+        <w:spacing w:after="0" w:line="240" w:lineRule="auto"/>
+        <w:rPr>
+          <w:rFonts w:ascii="Consolas" w:hAnsi="Consolas" w:cs="Consolas"/>
+          <w:color w:val="000000"/>
+          <w:sz w:val="16"/>
+          <w:szCs w:val="24"/>
+          <w:highlight w:val="white"/>
+        </w:rPr>
+      </w:pPr>
+      <w:r>
+        <w:rPr>
+          <w:rFonts w:ascii="Consolas" w:hAnsi="Consolas" w:cs="Consolas"/>
+          <w:color w:val="000000"/>
+          <w:sz w:val="16"/>
+          <w:szCs w:val="24"/>
+          <w:highlight w:val="white"/>
+        </w:rPr>
+        <w:lastRenderedPageBreak/>
         <w:t xml:space="preserve">    </w:t>
       </w:r>
-      <w:r>
-        <w:rPr>
-          <w:rFonts w:ascii="Consolas" w:hAnsi="Consolas" w:cs="Consolas"/>
-          <w:color w:val="0000FF"/>
-          <w:sz w:val="12"/>
+      <w:proofErr w:type="gramStart"/>
+      <w:r>
+        <w:rPr>
+          <w:rFonts w:ascii="Consolas" w:hAnsi="Consolas" w:cs="Consolas"/>
+          <w:color w:val="0000FF"/>
+          <w:sz w:val="16"/>
           <w:szCs w:val="24"/>
           <w:highlight w:val="white"/>
         </w:rPr>
         <w:t>type</w:t>
       </w:r>
-      <w:r>
-        <w:rPr>
-          <w:rFonts w:ascii="Consolas" w:hAnsi="Consolas" w:cs="Consolas"/>
-          <w:color w:val="000000"/>
-          <w:sz w:val="12"/>
+      <w:proofErr w:type="gramEnd"/>
+      <w:r>
+        <w:rPr>
+          <w:rFonts w:ascii="Consolas" w:hAnsi="Consolas" w:cs="Consolas"/>
+          <w:color w:val="000000"/>
+          <w:sz w:val="16"/>
           <w:szCs w:val="24"/>
           <w:highlight w:val="white"/>
         </w:rPr>
@@ -19050,7 +19079,7 @@
         <w:rPr>
           <w:rFonts w:ascii="Consolas" w:hAnsi="Consolas" w:cs="Consolas"/>
           <w:color w:val="0000FF"/>
-          <w:sz w:val="12"/>
+          <w:sz w:val="16"/>
           <w:szCs w:val="24"/>
           <w:highlight w:val="white"/>
         </w:rPr>
@@ -19066,11 +19095,125 @@
         <w:rPr>
           <w:rFonts w:ascii="Consolas" w:hAnsi="Consolas" w:cs="Consolas"/>
           <w:color w:val="000000"/>
-          <w:sz w:val="12"/>
-          <w:szCs w:val="24"/>
-          <w:highlight w:val="white"/>
-        </w:rPr>
-      </w:pPr>
+          <w:sz w:val="16"/>
+          <w:szCs w:val="24"/>
+          <w:highlight w:val="white"/>
+        </w:rPr>
+      </w:pPr>
+    </w:p>
+    <w:p>
+      <w:pPr>
+        <w:autoSpaceDE w:val="0"/>
+        <w:autoSpaceDN w:val="0"/>
+        <w:adjustRightInd w:val="0"/>
+        <w:spacing w:after="0" w:line="240" w:lineRule="auto"/>
+        <w:rPr>
+          <w:rFonts w:ascii="Consolas" w:hAnsi="Consolas" w:cs="Consolas"/>
+          <w:color w:val="000000"/>
+          <w:sz w:val="16"/>
+          <w:szCs w:val="19"/>
+          <w:highlight w:val="white"/>
+        </w:rPr>
+      </w:pPr>
+      <w:r>
+        <w:rPr>
+          <w:rFonts w:ascii="Consolas" w:hAnsi="Consolas" w:cs="Consolas"/>
+          <w:color w:val="0000FF"/>
+          <w:sz w:val="16"/>
+          <w:szCs w:val="19"/>
+          <w:highlight w:val="white"/>
+        </w:rPr>
+        <w:t xml:space="preserve">        </w:t>
+      </w:r>
+      <w:proofErr w:type="gramStart"/>
+      <w:r>
+        <w:rPr>
+          <w:rFonts w:ascii="Consolas" w:hAnsi="Consolas" w:cs="Consolas"/>
+          <w:color w:val="0000FF"/>
+          <w:sz w:val="16"/>
+          <w:szCs w:val="19"/>
+          <w:highlight w:val="white"/>
+        </w:rPr>
+        <w:t>static</w:t>
+      </w:r>
+      <w:proofErr w:type="gramEnd"/>
+      <w:r>
+        <w:rPr>
+          <w:rFonts w:ascii="Consolas" w:hAnsi="Consolas" w:cs="Consolas"/>
+          <w:color w:val="000000"/>
+          <w:sz w:val="16"/>
+          <w:szCs w:val="19"/>
+          <w:highlight w:val="white"/>
+        </w:rPr>
+        <w:t xml:space="preserve"> </w:t>
+      </w:r>
+      <w:r>
+        <w:rPr>
+          <w:rFonts w:ascii="Consolas" w:hAnsi="Consolas" w:cs="Consolas"/>
+          <w:color w:val="0000FF"/>
+          <w:sz w:val="16"/>
+          <w:szCs w:val="19"/>
+          <w:highlight w:val="white"/>
+        </w:rPr>
+        <w:t>member</w:t>
+      </w:r>
+      <w:r>
+        <w:rPr>
+          <w:rFonts w:ascii="Consolas" w:hAnsi="Consolas" w:cs="Consolas"/>
+          <w:color w:val="000000"/>
+          <w:sz w:val="16"/>
+          <w:szCs w:val="19"/>
+          <w:highlight w:val="white"/>
+        </w:rPr>
+        <w:t xml:space="preserve"> init (entity : Entity) (dispatcherContainer : IXDispatcherContainer) : Entity =</w:t>
+      </w:r>
+    </w:p>
+    <w:p>
+      <w:pPr>
+        <w:autoSpaceDE w:val="0"/>
+        <w:autoSpaceDN w:val="0"/>
+        <w:adjustRightInd w:val="0"/>
+        <w:spacing w:after="0" w:line="240" w:lineRule="auto"/>
+        <w:rPr>
+          <w:rFonts w:ascii="Consolas" w:hAnsi="Consolas" w:cs="Consolas"/>
+          <w:color w:val="000000"/>
+          <w:sz w:val="16"/>
+          <w:szCs w:val="19"/>
+          <w:highlight w:val="white"/>
+        </w:rPr>
+      </w:pPr>
+      <w:r>
+        <w:rPr>
+          <w:rFonts w:ascii="Consolas" w:hAnsi="Consolas" w:cs="Consolas"/>
+          <w:color w:val="000000"/>
+          <w:sz w:val="16"/>
+          <w:szCs w:val="19"/>
+          <w:highlight w:val="white"/>
+        </w:rPr>
+        <w:t xml:space="preserve">            </w:t>
+      </w:r>
+      <w:proofErr w:type="gramStart"/>
+      <w:r>
+        <w:rPr>
+          <w:rFonts w:ascii="Consolas" w:hAnsi="Consolas" w:cs="Consolas"/>
+          <w:color w:val="000000"/>
+          <w:sz w:val="16"/>
+          <w:szCs w:val="19"/>
+          <w:highlight w:val="white"/>
+        </w:rPr>
+        <w:t>entity?</w:t>
+      </w:r>
+      <w:proofErr w:type="gramEnd"/>
+      <w:r>
+        <w:rPr>
+          <w:rFonts w:ascii="Consolas" w:hAnsi="Consolas" w:cs="Consolas"/>
+          <w:color w:val="000000"/>
+          <w:sz w:val="16"/>
+          <w:szCs w:val="19"/>
+          <w:highlight w:val="white"/>
+        </w:rPr>
+        <w:t>Init (entity, dispatcherContainer)</w:t>
+      </w:r>
     </w:p>
     <w:p>
       <w:pPr>
@@ -19086,65 +19229,9 @@
           <w:highlight w:val="white"/>
         </w:rPr>
       </w:pPr>
-      <w:r>
-        <w:rPr>
-          <w:rFonts w:ascii="Consolas" w:hAnsi="Consolas" w:cs="Consolas"/>
-          <w:color w:val="0000FF"/>
-          <w:sz w:val="12"/>
-          <w:szCs w:val="19"/>
-          <w:highlight w:val="white"/>
-        </w:rPr>
-        <w:t xml:space="preserve">        static</w:t>
-      </w:r>
-      <w:r>
-        <w:rPr>
-          <w:rFonts w:ascii="Consolas" w:hAnsi="Consolas" w:cs="Consolas"/>
-          <w:color w:val="000000"/>
-          <w:sz w:val="12"/>
-          <w:szCs w:val="19"/>
-          <w:highlight w:val="white"/>
-        </w:rPr>
-        <w:t xml:space="preserve"> </w:t>
-      </w:r>
-      <w:r>
-        <w:rPr>
-          <w:rFonts w:ascii="Consolas" w:hAnsi="Consolas" w:cs="Consolas"/>
-          <w:color w:val="0000FF"/>
-          <w:sz w:val="12"/>
-          <w:szCs w:val="19"/>
-          <w:highlight w:val="white"/>
-        </w:rPr>
-        <w:t>member</w:t>
-      </w:r>
-      <w:r>
-        <w:rPr>
-          <w:rFonts w:ascii="Consolas" w:hAnsi="Consolas" w:cs="Consolas"/>
-          <w:color w:val="000000"/>
-          <w:sz w:val="12"/>
-          <w:szCs w:val="19"/>
-          <w:highlight w:val="white"/>
-        </w:rPr>
-        <w:t xml:space="preserve"> init (entity : Entity) (dispatcherContainer : IXDispatcherContainer) : Entity = entity?Init (entity, dispatcherContainer)</w:t>
-      </w:r>
-    </w:p>
-    <w:p>
-      <w:pPr>
-        <w:autoSpaceDE w:val="0"/>
-        <w:autoSpaceDN w:val="0"/>
-        <w:adjustRightInd w:val="0"/>
-        <w:spacing w:after="0" w:line="240" w:lineRule="auto"/>
-        <w:rPr>
-          <w:rFonts w:ascii="Consolas" w:hAnsi="Consolas" w:cs="Consolas"/>
-          <w:color w:val="000000"/>
-          <w:sz w:val="12"/>
-          <w:szCs w:val="19"/>
-          <w:highlight w:val="white"/>
-        </w:rPr>
-      </w:pPr>
-    </w:p>
-    <w:p>
-      <w:r>
-        <w:lastRenderedPageBreak/>
+    </w:p>
+    <w:p>
+      <w:r>
         <w:t>- with usage like so -</w:t>
       </w:r>
     </w:p>
@@ -19213,7 +19300,7 @@
       <w:pPr>
         <w:pStyle w:val="Heading3"/>
       </w:pPr>
-      <w:bookmarkStart w:id="23" w:name="_Toc398130397"/>
+      <w:bookmarkStart w:id="23" w:name="_Toc398187714"/>
       <w:r>
         <w:t>XDispatchers and Dispatch Methods</w:t>
       </w:r>
@@ -19817,6 +19904,7 @@
           <w:szCs w:val="19"/>
           <w:highlight w:val="white"/>
         </w:rPr>
+        <w:lastRenderedPageBreak/>
         <w:t xml:space="preserve">    </w:t>
       </w:r>
       <w:r>
@@ -20996,7 +21084,7 @@
       <w:pPr>
         <w:pStyle w:val="Heading3"/>
       </w:pPr>
-      <w:bookmarkStart w:id="24" w:name="_Toc398130398"/>
+      <w:bookmarkStart w:id="24" w:name="_Toc398187715"/>
       <w:r>
         <w:t>Facets</w:t>
       </w:r>
@@ -27842,8 +27930,6 @@
           <w:szCs w:val="19"/>
         </w:rPr>
       </w:pPr>
-      <w:bookmarkStart w:id="25" w:name="_GoBack"/>
-      <w:bookmarkEnd w:id="25"/>
       <w:r>
         <w:rPr>
           <w:rFonts w:ascii="Consolas" w:hAnsi="Consolas" w:cs="Consolas"/>
@@ -28113,60 +28199,60 @@
       <w:pPr>
         <w:pStyle w:val="Heading1"/>
       </w:pPr>
-      <w:bookmarkStart w:id="26" w:name="_Toc398130399"/>
+      <w:bookmarkStart w:id="25" w:name="_Toc398187716"/>
       <w:r>
         <w:lastRenderedPageBreak/>
         <w:t>More on BlazeVector</w:t>
       </w:r>
+      <w:bookmarkEnd w:id="25"/>
+    </w:p>
+    <w:p/>
+    <w:p>
+      <w:r>
+        <w:t xml:space="preserve">Now that we know more about the Nu Game Engine, we can explore more deeply the implementation of </w:t>
+      </w:r>
+      <w:r>
+        <w:rPr>
+          <w:b/>
+        </w:rPr>
+        <w:t>BlazeVector</w:t>
+      </w:r>
+      <w:r>
+        <w:t>. In this section, w</w:t>
+      </w:r>
+      <w:r>
+        <w:t>e’ll be loading up some of the entities used in BlazeVector in NuEdit so that we can interact with each in isolation. We’ll also use that interaction as a chance to study their individual implementations.</w:t>
+      </w:r>
+    </w:p>
+    <w:p>
+      <w:pPr>
+        <w:pStyle w:val="Heading2"/>
+      </w:pPr>
+      <w:bookmarkStart w:id="26" w:name="_Toc393392930"/>
+      <w:bookmarkStart w:id="27" w:name="_Toc398187717"/>
+      <w:r>
+        <w:t>Bullets and the BulletDispatcher</w:t>
+      </w:r>
       <w:bookmarkEnd w:id="26"/>
-    </w:p>
-    <w:p/>
-    <w:p>
-      <w:r>
-        <w:t xml:space="preserve">Now that we know more about the Nu Game Engine, we can explore more deeply the implementation of </w:t>
-      </w:r>
-      <w:r>
-        <w:rPr>
-          <w:b/>
-        </w:rPr>
-        <w:t>BlazeVector</w:t>
-      </w:r>
-      <w:r>
-        <w:t>. In this section, w</w:t>
-      </w:r>
-      <w:r>
-        <w:t>e’ll be loading up some of the entities used in BlazeVector in NuEdit so that we can interact with each in isolation. We’ll also use that interaction as a chance to study their individual implementations.</w:t>
-      </w:r>
-    </w:p>
-    <w:p>
-      <w:pPr>
-        <w:pStyle w:val="Heading2"/>
-      </w:pPr>
-      <w:bookmarkStart w:id="27" w:name="_Toc393392930"/>
-      <w:bookmarkStart w:id="28" w:name="_Toc398130400"/>
-      <w:r>
-        <w:t>Bullets and the BulletDispatcher</w:t>
-      </w:r>
       <w:bookmarkEnd w:id="27"/>
+    </w:p>
+    <w:p>
+      <w:r>
+        <w:t>We wouldn’t have much of a shooting game in BlazeVector if we didn’t have bullets! Since bullets are the simplest entities defined in the BlazeVector p</w:t>
+      </w:r>
+      <w:r>
+        <w:t>roject, let’s study them first.</w:t>
+      </w:r>
+    </w:p>
+    <w:p>
+      <w:pPr>
+        <w:pStyle w:val="Heading3"/>
+      </w:pPr>
+      <w:bookmarkStart w:id="28" w:name="_Toc398187718"/>
+      <w:r>
+        <w:t>Bullets in NuEdit</w:t>
+      </w:r>
       <w:bookmarkEnd w:id="28"/>
-    </w:p>
-    <w:p>
-      <w:r>
-        <w:t>We wouldn’t have much of a shooting game in BlazeVector if we didn’t have bullets! Since bullets are the simplest entities defined in the BlazeVector p</w:t>
-      </w:r>
-      <w:r>
-        <w:t>roject, let’s study them first.</w:t>
-      </w:r>
-    </w:p>
-    <w:p>
-      <w:pPr>
-        <w:pStyle w:val="Heading3"/>
-      </w:pPr>
-      <w:bookmarkStart w:id="29" w:name="_Toc398130401"/>
-      <w:r>
-        <w:t>Bullets in NuEdit</w:t>
-      </w:r>
-      <w:bookmarkEnd w:id="29"/>
     </w:p>
     <w:p/>
     <w:p>
@@ -28722,11 +28808,11 @@
       <w:pPr>
         <w:pStyle w:val="Heading3"/>
       </w:pPr>
-      <w:bookmarkStart w:id="30" w:name="_Toc398130402"/>
+      <w:bookmarkStart w:id="29" w:name="_Toc398187719"/>
       <w:r>
         <w:t>The code behind the bullets</w:t>
       </w:r>
-      <w:bookmarkEnd w:id="30"/>
+      <w:bookmarkEnd w:id="29"/>
     </w:p>
     <w:p>
       <w:r>
@@ -29908,6 +29994,53 @@
           <w:szCs w:val="24"/>
           <w:highlight w:val="white"/>
         </w:rPr>
+        <w:t>let</w:t>
+      </w:r>
+      <w:proofErr w:type="gramEnd"/>
+      <w:r>
+        <w:rPr>
+          <w:rFonts w:ascii="Consolas" w:hAnsi="Consolas" w:cs="Consolas"/>
+          <w:color w:val="000000"/>
+          <w:sz w:val="16"/>
+          <w:szCs w:val="24"/>
+          <w:highlight w:val="white"/>
+        </w:rPr>
+        <w:t xml:space="preserve"> (address, bullet, _) = Event.unwrap&lt;Entity, NoData&gt; event</w:t>
+      </w:r>
+    </w:p>
+    <w:p>
+      <w:pPr>
+        <w:autoSpaceDE w:val="0"/>
+        <w:autoSpaceDN w:val="0"/>
+        <w:adjustRightInd w:val="0"/>
+        <w:spacing w:after="0" w:line="240" w:lineRule="auto"/>
+        <w:rPr>
+          <w:rFonts w:ascii="Consolas" w:hAnsi="Consolas" w:cs="Consolas"/>
+          <w:color w:val="000000"/>
+          <w:sz w:val="16"/>
+          <w:szCs w:val="24"/>
+          <w:highlight w:val="white"/>
+        </w:rPr>
+      </w:pPr>
+      <w:r>
+        <w:rPr>
+          <w:rFonts w:ascii="Consolas" w:hAnsi="Consolas" w:cs="Consolas"/>
+          <w:color w:val="000000"/>
+          <w:sz w:val="16"/>
+          <w:szCs w:val="24"/>
+          <w:highlight w:val="white"/>
+        </w:rPr>
+        <w:t xml:space="preserve">            </w:t>
+      </w:r>
+      <w:proofErr w:type="gramStart"/>
+      <w:r>
+        <w:rPr>
+          <w:rFonts w:ascii="Consolas" w:hAnsi="Consolas" w:cs="Consolas"/>
+          <w:color w:val="0000FF"/>
+          <w:sz w:val="16"/>
+          <w:szCs w:val="24"/>
+          <w:highlight w:val="white"/>
+        </w:rPr>
         <w:t>if</w:t>
       </w:r>
       <w:proofErr w:type="gramEnd"/>
@@ -29976,7 +30109,7 @@
           <w:szCs w:val="24"/>
           <w:highlight w:val="white"/>
         </w:rPr>
-        <w:t xml:space="preserve"> bullet = World.getEntity event.Subscriber world</w:t>
+        <w:t xml:space="preserve"> bullet = Entity.setAge (bullet.Age + 1L) bullet</w:t>
       </w:r>
     </w:p>
     <w:p>
@@ -30023,7 +30156,359 @@
           <w:szCs w:val="24"/>
           <w:highlight w:val="white"/>
         </w:rPr>
-        <w:t xml:space="preserve"> bullet = Entity.setAge (bullet.Age + 1L) bullet</w:t>
+        <w:t xml:space="preserve"> world =</w:t>
+      </w:r>
+    </w:p>
+    <w:p>
+      <w:pPr>
+        <w:autoSpaceDE w:val="0"/>
+        <w:autoSpaceDN w:val="0"/>
+        <w:adjustRightInd w:val="0"/>
+        <w:spacing w:after="0" w:line="240" w:lineRule="auto"/>
+        <w:rPr>
+          <w:rFonts w:ascii="Consolas" w:hAnsi="Consolas" w:cs="Consolas"/>
+          <w:color w:val="000000"/>
+          <w:sz w:val="16"/>
+          <w:szCs w:val="24"/>
+          <w:highlight w:val="white"/>
+        </w:rPr>
+      </w:pPr>
+      <w:r>
+        <w:rPr>
+          <w:rFonts w:ascii="Consolas" w:hAnsi="Consolas" w:cs="Consolas"/>
+          <w:color w:val="000000"/>
+          <w:sz w:val="16"/>
+          <w:szCs w:val="24"/>
+          <w:highlight w:val="white"/>
+        </w:rPr>
+        <w:t xml:space="preserve">                    </w:t>
+      </w:r>
+      <w:proofErr w:type="gramStart"/>
+      <w:r>
+        <w:rPr>
+          <w:rFonts w:ascii="Consolas" w:hAnsi="Consolas" w:cs="Consolas"/>
+          <w:color w:val="0000FF"/>
+          <w:sz w:val="16"/>
+          <w:szCs w:val="24"/>
+          <w:highlight w:val="white"/>
+        </w:rPr>
+        <w:t>if</w:t>
+      </w:r>
+      <w:proofErr w:type="gramEnd"/>
+      <w:r>
+        <w:rPr>
+          <w:rFonts w:ascii="Consolas" w:hAnsi="Consolas" w:cs="Consolas"/>
+          <w:color w:val="000000"/>
+          <w:sz w:val="16"/>
+          <w:szCs w:val="24"/>
+          <w:highlight w:val="white"/>
+        </w:rPr>
+        <w:t xml:space="preserve"> bullet.Age &lt; 28L </w:t>
+      </w:r>
+      <w:r>
+        <w:rPr>
+          <w:rFonts w:ascii="Consolas" w:hAnsi="Consolas" w:cs="Consolas"/>
+          <w:color w:val="0000FF"/>
+          <w:sz w:val="16"/>
+          <w:szCs w:val="24"/>
+          <w:highlight w:val="white"/>
+        </w:rPr>
+        <w:t>then</w:t>
+      </w:r>
+      <w:r>
+        <w:rPr>
+          <w:rFonts w:ascii="Consolas" w:hAnsi="Consolas" w:cs="Consolas"/>
+          <w:color w:val="000000"/>
+          <w:sz w:val="16"/>
+          <w:szCs w:val="24"/>
+          <w:highlight w:val="white"/>
+        </w:rPr>
+        <w:t xml:space="preserve"> World.setEntity address bullet world</w:t>
+      </w:r>
+    </w:p>
+    <w:p>
+      <w:pPr>
+        <w:autoSpaceDE w:val="0"/>
+        <w:autoSpaceDN w:val="0"/>
+        <w:adjustRightInd w:val="0"/>
+        <w:spacing w:after="0" w:line="240" w:lineRule="auto"/>
+        <w:rPr>
+          <w:rFonts w:ascii="Consolas" w:hAnsi="Consolas" w:cs="Consolas"/>
+          <w:color w:val="000000"/>
+          <w:sz w:val="16"/>
+          <w:szCs w:val="24"/>
+          <w:highlight w:val="white"/>
+        </w:rPr>
+      </w:pPr>
+      <w:r>
+        <w:rPr>
+          <w:rFonts w:ascii="Consolas" w:hAnsi="Consolas" w:cs="Consolas"/>
+          <w:color w:val="000000"/>
+          <w:sz w:val="16"/>
+          <w:szCs w:val="24"/>
+          <w:highlight w:val="white"/>
+        </w:rPr>
+        <w:t xml:space="preserve">                    </w:t>
+      </w:r>
+      <w:proofErr w:type="gramStart"/>
+      <w:r>
+        <w:rPr>
+          <w:rFonts w:ascii="Consolas" w:hAnsi="Consolas" w:cs="Consolas"/>
+          <w:color w:val="0000FF"/>
+          <w:sz w:val="16"/>
+          <w:szCs w:val="24"/>
+          <w:highlight w:val="white"/>
+        </w:rPr>
+        <w:t>else</w:t>
+      </w:r>
+      <w:proofErr w:type="gramEnd"/>
+      <w:r>
+        <w:rPr>
+          <w:rFonts w:ascii="Consolas" w:hAnsi="Consolas" w:cs="Consolas"/>
+          <w:color w:val="000000"/>
+          <w:sz w:val="16"/>
+          <w:szCs w:val="24"/>
+          <w:highlight w:val="white"/>
+        </w:rPr>
+        <w:t xml:space="preserve"> snd &lt;| World.removeEntity address bullet world</w:t>
+      </w:r>
+    </w:p>
+    <w:p>
+      <w:pPr>
+        <w:autoSpaceDE w:val="0"/>
+        <w:autoSpaceDN w:val="0"/>
+        <w:adjustRightInd w:val="0"/>
+        <w:spacing w:after="0" w:line="240" w:lineRule="auto"/>
+        <w:rPr>
+          <w:rFonts w:ascii="Consolas" w:hAnsi="Consolas" w:cs="Consolas"/>
+          <w:color w:val="000000"/>
+          <w:sz w:val="16"/>
+          <w:szCs w:val="24"/>
+          <w:highlight w:val="white"/>
+        </w:rPr>
+      </w:pPr>
+      <w:r>
+        <w:rPr>
+          <w:rFonts w:ascii="Consolas" w:hAnsi="Consolas" w:cs="Consolas"/>
+          <w:color w:val="000000"/>
+          <w:sz w:val="16"/>
+          <w:szCs w:val="24"/>
+          <w:highlight w:val="white"/>
+        </w:rPr>
+        <w:t xml:space="preserve">                (Propagate, world)</w:t>
+      </w:r>
+    </w:p>
+    <w:p>
+      <w:pPr>
+        <w:autoSpaceDE w:val="0"/>
+        <w:autoSpaceDN w:val="0"/>
+        <w:adjustRightInd w:val="0"/>
+        <w:spacing w:after="0" w:line="240" w:lineRule="auto"/>
+        <w:rPr>
+          <w:rFonts w:ascii="Consolas" w:hAnsi="Consolas" w:cs="Consolas"/>
+          <w:color w:val="000000"/>
+          <w:sz w:val="16"/>
+          <w:szCs w:val="24"/>
+          <w:highlight w:val="white"/>
+        </w:rPr>
+      </w:pPr>
+      <w:r>
+        <w:rPr>
+          <w:rFonts w:ascii="Consolas" w:hAnsi="Consolas" w:cs="Consolas"/>
+          <w:color w:val="000000"/>
+          <w:sz w:val="16"/>
+          <w:szCs w:val="24"/>
+          <w:highlight w:val="white"/>
+        </w:rPr>
+        <w:t xml:space="preserve">            </w:t>
+      </w:r>
+      <w:proofErr w:type="gramStart"/>
+      <w:r>
+        <w:rPr>
+          <w:rFonts w:ascii="Consolas" w:hAnsi="Consolas" w:cs="Consolas"/>
+          <w:color w:val="0000FF"/>
+          <w:sz w:val="16"/>
+          <w:szCs w:val="24"/>
+          <w:highlight w:val="white"/>
+        </w:rPr>
+        <w:t>else</w:t>
+      </w:r>
+      <w:proofErr w:type="gramEnd"/>
+      <w:r>
+        <w:rPr>
+          <w:rFonts w:ascii="Consolas" w:hAnsi="Consolas" w:cs="Consolas"/>
+          <w:color w:val="000000"/>
+          <w:sz w:val="16"/>
+          <w:szCs w:val="24"/>
+          <w:highlight w:val="white"/>
+        </w:rPr>
+        <w:t xml:space="preserve"> (Propagate, world)</w:t>
+      </w:r>
+    </w:p>
+    <w:p>
+      <w:pPr>
+        <w:autoSpaceDE w:val="0"/>
+        <w:autoSpaceDN w:val="0"/>
+        <w:adjustRightInd w:val="0"/>
+        <w:spacing w:after="0" w:line="240" w:lineRule="auto"/>
+        <w:rPr>
+          <w:rFonts w:ascii="Consolas" w:hAnsi="Consolas" w:cs="Consolas"/>
+          <w:color w:val="000000"/>
+          <w:sz w:val="16"/>
+          <w:szCs w:val="24"/>
+          <w:highlight w:val="white"/>
+        </w:rPr>
+      </w:pPr>
+    </w:p>
+    <w:p>
+      <w:pPr>
+        <w:autoSpaceDE w:val="0"/>
+        <w:autoSpaceDN w:val="0"/>
+        <w:adjustRightInd w:val="0"/>
+        <w:spacing w:after="0" w:line="240" w:lineRule="auto"/>
+        <w:rPr>
+          <w:rFonts w:ascii="Consolas" w:hAnsi="Consolas" w:cs="Consolas"/>
+          <w:color w:val="000000"/>
+          <w:sz w:val="16"/>
+          <w:szCs w:val="24"/>
+          <w:highlight w:val="white"/>
+        </w:rPr>
+      </w:pPr>
+      <w:r>
+        <w:rPr>
+          <w:rFonts w:ascii="Consolas" w:hAnsi="Consolas" w:cs="Consolas"/>
+          <w:color w:val="000000"/>
+          <w:sz w:val="16"/>
+          <w:szCs w:val="24"/>
+          <w:highlight w:val="white"/>
+        </w:rPr>
+        <w:t xml:space="preserve">        </w:t>
+      </w:r>
+      <w:proofErr w:type="gramStart"/>
+      <w:r>
+        <w:rPr>
+          <w:rFonts w:ascii="Consolas" w:hAnsi="Consolas" w:cs="Consolas"/>
+          <w:color w:val="0000FF"/>
+          <w:sz w:val="16"/>
+          <w:szCs w:val="24"/>
+          <w:highlight w:val="white"/>
+        </w:rPr>
+        <w:t>let</w:t>
+      </w:r>
+      <w:proofErr w:type="gramEnd"/>
+      <w:r>
+        <w:rPr>
+          <w:rFonts w:ascii="Consolas" w:hAnsi="Consolas" w:cs="Consolas"/>
+          <w:color w:val="000000"/>
+          <w:sz w:val="16"/>
+          <w:szCs w:val="24"/>
+          <w:highlight w:val="white"/>
+        </w:rPr>
+        <w:t xml:space="preserve"> collisionHandler event world =</w:t>
+      </w:r>
+    </w:p>
+    <w:p>
+      <w:pPr>
+        <w:autoSpaceDE w:val="0"/>
+        <w:autoSpaceDN w:val="0"/>
+        <w:adjustRightInd w:val="0"/>
+        <w:spacing w:after="0" w:line="240" w:lineRule="auto"/>
+        <w:rPr>
+          <w:rFonts w:ascii="Consolas" w:hAnsi="Consolas" w:cs="Consolas"/>
+          <w:color w:val="000000"/>
+          <w:sz w:val="16"/>
+          <w:szCs w:val="24"/>
+          <w:highlight w:val="white"/>
+        </w:rPr>
+      </w:pPr>
+      <w:r>
+        <w:rPr>
+          <w:rFonts w:ascii="Consolas" w:hAnsi="Consolas" w:cs="Consolas"/>
+          <w:color w:val="000000"/>
+          <w:sz w:val="16"/>
+          <w:szCs w:val="24"/>
+          <w:highlight w:val="white"/>
+        </w:rPr>
+        <w:t xml:space="preserve">            </w:t>
+      </w:r>
+      <w:proofErr w:type="gramStart"/>
+      <w:r>
+        <w:rPr>
+          <w:rFonts w:ascii="Consolas" w:hAnsi="Consolas" w:cs="Consolas"/>
+          <w:color w:val="0000FF"/>
+          <w:sz w:val="16"/>
+          <w:szCs w:val="24"/>
+          <w:highlight w:val="white"/>
+        </w:rPr>
+        <w:t>let</w:t>
+      </w:r>
+      <w:proofErr w:type="gramEnd"/>
+      <w:r>
+        <w:rPr>
+          <w:rFonts w:ascii="Consolas" w:hAnsi="Consolas" w:cs="Consolas"/>
+          <w:color w:val="000000"/>
+          <w:sz w:val="16"/>
+          <w:szCs w:val="24"/>
+          <w:highlight w:val="white"/>
+        </w:rPr>
+        <w:t xml:space="preserve"> (address, bullet, _) = Event.unwrap&lt;Entity, EntityCollisionData&gt; event</w:t>
+      </w:r>
+    </w:p>
+    <w:p>
+      <w:pPr>
+        <w:autoSpaceDE w:val="0"/>
+        <w:autoSpaceDN w:val="0"/>
+        <w:adjustRightInd w:val="0"/>
+        <w:spacing w:after="0" w:line="240" w:lineRule="auto"/>
+        <w:rPr>
+          <w:rFonts w:ascii="Consolas" w:hAnsi="Consolas" w:cs="Consolas"/>
+          <w:color w:val="000000"/>
+          <w:sz w:val="16"/>
+          <w:szCs w:val="24"/>
+          <w:highlight w:val="white"/>
+        </w:rPr>
+      </w:pPr>
+      <w:r>
+        <w:rPr>
+          <w:rFonts w:ascii="Consolas" w:hAnsi="Consolas" w:cs="Consolas"/>
+          <w:color w:val="000000"/>
+          <w:sz w:val="16"/>
+          <w:szCs w:val="24"/>
+          <w:highlight w:val="white"/>
+        </w:rPr>
+        <w:t xml:space="preserve">            </w:t>
+      </w:r>
+      <w:proofErr w:type="gramStart"/>
+      <w:r>
+        <w:rPr>
+          <w:rFonts w:ascii="Consolas" w:hAnsi="Consolas" w:cs="Consolas"/>
+          <w:color w:val="0000FF"/>
+          <w:sz w:val="16"/>
+          <w:szCs w:val="24"/>
+          <w:highlight w:val="white"/>
+        </w:rPr>
+        <w:t>if</w:t>
+      </w:r>
+      <w:proofErr w:type="gramEnd"/>
+      <w:r>
+        <w:rPr>
+          <w:rFonts w:ascii="Consolas" w:hAnsi="Consolas" w:cs="Consolas"/>
+          <w:color w:val="000000"/>
+          <w:sz w:val="16"/>
+          <w:szCs w:val="24"/>
+          <w:highlight w:val="white"/>
+        </w:rPr>
+        <w:t xml:space="preserve"> World.isGamePlaying world </w:t>
+      </w:r>
+      <w:r>
+        <w:rPr>
+          <w:rFonts w:ascii="Consolas" w:hAnsi="Consolas" w:cs="Consolas"/>
+          <w:color w:val="0000FF"/>
+          <w:sz w:val="16"/>
+          <w:szCs w:val="24"/>
+          <w:highlight w:val="white"/>
+        </w:rPr>
+        <w:t>then</w:t>
       </w:r>
     </w:p>
     <w:p>
@@ -30070,406 +30555,7 @@
           <w:szCs w:val="24"/>
           <w:highlight w:val="white"/>
         </w:rPr>
-        <w:t xml:space="preserve"> world =</w:t>
-      </w:r>
-    </w:p>
-    <w:p>
-      <w:pPr>
-        <w:autoSpaceDE w:val="0"/>
-        <w:autoSpaceDN w:val="0"/>
-        <w:adjustRightInd w:val="0"/>
-        <w:spacing w:after="0" w:line="240" w:lineRule="auto"/>
-        <w:rPr>
-          <w:rFonts w:ascii="Consolas" w:hAnsi="Consolas" w:cs="Consolas"/>
-          <w:color w:val="000000"/>
-          <w:sz w:val="16"/>
-          <w:szCs w:val="24"/>
-          <w:highlight w:val="white"/>
-        </w:rPr>
-      </w:pPr>
-      <w:r>
-        <w:rPr>
-          <w:rFonts w:ascii="Consolas" w:hAnsi="Consolas" w:cs="Consolas"/>
-          <w:color w:val="000000"/>
-          <w:sz w:val="16"/>
-          <w:szCs w:val="24"/>
-          <w:highlight w:val="white"/>
-        </w:rPr>
-        <w:t xml:space="preserve">                    </w:t>
-      </w:r>
-      <w:proofErr w:type="gramStart"/>
-      <w:r>
-        <w:rPr>
-          <w:rFonts w:ascii="Consolas" w:hAnsi="Consolas" w:cs="Consolas"/>
-          <w:color w:val="0000FF"/>
-          <w:sz w:val="16"/>
-          <w:szCs w:val="24"/>
-          <w:highlight w:val="white"/>
-        </w:rPr>
-        <w:t>if</w:t>
-      </w:r>
-      <w:proofErr w:type="gramEnd"/>
-      <w:r>
-        <w:rPr>
-          <w:rFonts w:ascii="Consolas" w:hAnsi="Consolas" w:cs="Consolas"/>
-          <w:color w:val="000000"/>
-          <w:sz w:val="16"/>
-          <w:szCs w:val="24"/>
-          <w:highlight w:val="white"/>
-        </w:rPr>
-        <w:t xml:space="preserve"> bullet.Age &lt; 28L </w:t>
-      </w:r>
-      <w:r>
-        <w:rPr>
-          <w:rFonts w:ascii="Consolas" w:hAnsi="Consolas" w:cs="Consolas"/>
-          <w:color w:val="0000FF"/>
-          <w:sz w:val="16"/>
-          <w:szCs w:val="24"/>
-          <w:highlight w:val="white"/>
-        </w:rPr>
-        <w:t>then</w:t>
-      </w:r>
-      <w:r>
-        <w:rPr>
-          <w:rFonts w:ascii="Consolas" w:hAnsi="Consolas" w:cs="Consolas"/>
-          <w:color w:val="000000"/>
-          <w:sz w:val="16"/>
-          <w:szCs w:val="24"/>
-          <w:highlight w:val="white"/>
-        </w:rPr>
-        <w:t xml:space="preserve"> World.setEntity event.Subscriber bullet world</w:t>
-      </w:r>
-    </w:p>
-    <w:p>
-      <w:pPr>
-        <w:autoSpaceDE w:val="0"/>
-        <w:autoSpaceDN w:val="0"/>
-        <w:adjustRightInd w:val="0"/>
-        <w:spacing w:after="0" w:line="240" w:lineRule="auto"/>
-        <w:rPr>
-          <w:rFonts w:ascii="Consolas" w:hAnsi="Consolas" w:cs="Consolas"/>
-          <w:color w:val="000000"/>
-          <w:sz w:val="16"/>
-          <w:szCs w:val="24"/>
-          <w:highlight w:val="white"/>
-        </w:rPr>
-      </w:pPr>
-      <w:r>
-        <w:rPr>
-          <w:rFonts w:ascii="Consolas" w:hAnsi="Consolas" w:cs="Consolas"/>
-          <w:color w:val="000000"/>
-          <w:sz w:val="16"/>
-          <w:szCs w:val="24"/>
-          <w:highlight w:val="white"/>
-        </w:rPr>
-        <w:t xml:space="preserve">                    </w:t>
-      </w:r>
-      <w:proofErr w:type="gramStart"/>
-      <w:r>
-        <w:rPr>
-          <w:rFonts w:ascii="Consolas" w:hAnsi="Consolas" w:cs="Consolas"/>
-          <w:color w:val="0000FF"/>
-          <w:sz w:val="16"/>
-          <w:szCs w:val="24"/>
-          <w:highlight w:val="white"/>
-        </w:rPr>
-        <w:t>else</w:t>
-      </w:r>
-      <w:proofErr w:type="gramEnd"/>
-      <w:r>
-        <w:rPr>
-          <w:rFonts w:ascii="Consolas" w:hAnsi="Consolas" w:cs="Consolas"/>
-          <w:color w:val="000000"/>
-          <w:sz w:val="16"/>
-          <w:szCs w:val="24"/>
-          <w:highlight w:val="white"/>
-        </w:rPr>
-        <w:t xml:space="preserve"> snd &lt;| World.removeEntity event.Subscriber bullet world</w:t>
-      </w:r>
-    </w:p>
-    <w:p>
-      <w:pPr>
-        <w:autoSpaceDE w:val="0"/>
-        <w:autoSpaceDN w:val="0"/>
-        <w:adjustRightInd w:val="0"/>
-        <w:spacing w:after="0" w:line="240" w:lineRule="auto"/>
-        <w:rPr>
-          <w:rFonts w:ascii="Consolas" w:hAnsi="Consolas" w:cs="Consolas"/>
-          <w:color w:val="000000"/>
-          <w:sz w:val="16"/>
-          <w:szCs w:val="24"/>
-          <w:highlight w:val="white"/>
-        </w:rPr>
-      </w:pPr>
-      <w:r>
-        <w:rPr>
-          <w:rFonts w:ascii="Consolas" w:hAnsi="Consolas" w:cs="Consolas"/>
-          <w:color w:val="000000"/>
-          <w:sz w:val="16"/>
-          <w:szCs w:val="24"/>
-          <w:highlight w:val="white"/>
-        </w:rPr>
-        <w:t xml:space="preserve">                (Propagate, world)</w:t>
-      </w:r>
-    </w:p>
-    <w:p>
-      <w:pPr>
-        <w:autoSpaceDE w:val="0"/>
-        <w:autoSpaceDN w:val="0"/>
-        <w:adjustRightInd w:val="0"/>
-        <w:spacing w:after="0" w:line="240" w:lineRule="auto"/>
-        <w:rPr>
-          <w:rFonts w:ascii="Consolas" w:hAnsi="Consolas" w:cs="Consolas"/>
-          <w:color w:val="000000"/>
-          <w:sz w:val="16"/>
-          <w:szCs w:val="24"/>
-          <w:highlight w:val="white"/>
-        </w:rPr>
-      </w:pPr>
-      <w:r>
-        <w:rPr>
-          <w:rFonts w:ascii="Consolas" w:hAnsi="Consolas" w:cs="Consolas"/>
-          <w:color w:val="000000"/>
-          <w:sz w:val="16"/>
-          <w:szCs w:val="24"/>
-          <w:highlight w:val="white"/>
-        </w:rPr>
-        <w:t xml:space="preserve">            </w:t>
-      </w:r>
-      <w:proofErr w:type="gramStart"/>
-      <w:r>
-        <w:rPr>
-          <w:rFonts w:ascii="Consolas" w:hAnsi="Consolas" w:cs="Consolas"/>
-          <w:color w:val="0000FF"/>
-          <w:sz w:val="16"/>
-          <w:szCs w:val="24"/>
-          <w:highlight w:val="white"/>
-        </w:rPr>
-        <w:t>else</w:t>
-      </w:r>
-      <w:proofErr w:type="gramEnd"/>
-      <w:r>
-        <w:rPr>
-          <w:rFonts w:ascii="Consolas" w:hAnsi="Consolas" w:cs="Consolas"/>
-          <w:color w:val="000000"/>
-          <w:sz w:val="16"/>
-          <w:szCs w:val="24"/>
-          <w:highlight w:val="white"/>
-        </w:rPr>
-        <w:t xml:space="preserve"> (Propagate, world)</w:t>
-      </w:r>
-    </w:p>
-    <w:p>
-      <w:pPr>
-        <w:autoSpaceDE w:val="0"/>
-        <w:autoSpaceDN w:val="0"/>
-        <w:adjustRightInd w:val="0"/>
-        <w:spacing w:after="0" w:line="240" w:lineRule="auto"/>
-        <w:rPr>
-          <w:rFonts w:ascii="Consolas" w:hAnsi="Consolas" w:cs="Consolas"/>
-          <w:color w:val="000000"/>
-          <w:sz w:val="16"/>
-          <w:szCs w:val="24"/>
-          <w:highlight w:val="white"/>
-        </w:rPr>
-      </w:pPr>
-    </w:p>
-    <w:p>
-      <w:pPr>
-        <w:autoSpaceDE w:val="0"/>
-        <w:autoSpaceDN w:val="0"/>
-        <w:adjustRightInd w:val="0"/>
-        <w:spacing w:after="0" w:line="240" w:lineRule="auto"/>
-        <w:rPr>
-          <w:rFonts w:ascii="Consolas" w:hAnsi="Consolas" w:cs="Consolas"/>
-          <w:color w:val="000000"/>
-          <w:sz w:val="16"/>
-          <w:szCs w:val="24"/>
-          <w:highlight w:val="white"/>
-        </w:rPr>
-      </w:pPr>
-      <w:r>
-        <w:rPr>
-          <w:rFonts w:ascii="Consolas" w:hAnsi="Consolas" w:cs="Consolas"/>
-          <w:color w:val="000000"/>
-          <w:sz w:val="16"/>
-          <w:szCs w:val="24"/>
-          <w:highlight w:val="white"/>
-        </w:rPr>
-        <w:t xml:space="preserve">        </w:t>
-      </w:r>
-      <w:proofErr w:type="gramStart"/>
-      <w:r>
-        <w:rPr>
-          <w:rFonts w:ascii="Consolas" w:hAnsi="Consolas" w:cs="Consolas"/>
-          <w:color w:val="0000FF"/>
-          <w:sz w:val="16"/>
-          <w:szCs w:val="24"/>
-          <w:highlight w:val="white"/>
-        </w:rPr>
-        <w:t>let</w:t>
-      </w:r>
-      <w:proofErr w:type="gramEnd"/>
-      <w:r>
-        <w:rPr>
-          <w:rFonts w:ascii="Consolas" w:hAnsi="Consolas" w:cs="Consolas"/>
-          <w:color w:val="000000"/>
-          <w:sz w:val="16"/>
-          <w:szCs w:val="24"/>
-          <w:highlight w:val="white"/>
-        </w:rPr>
-        <w:t xml:space="preserve"> collisionHandler event world =</w:t>
-      </w:r>
-    </w:p>
-    <w:p>
-      <w:pPr>
-        <w:autoSpaceDE w:val="0"/>
-        <w:autoSpaceDN w:val="0"/>
-        <w:adjustRightInd w:val="0"/>
-        <w:spacing w:after="0" w:line="240" w:lineRule="auto"/>
-        <w:rPr>
-          <w:rFonts w:ascii="Consolas" w:hAnsi="Consolas" w:cs="Consolas"/>
-          <w:color w:val="000000"/>
-          <w:sz w:val="16"/>
-          <w:szCs w:val="24"/>
-          <w:highlight w:val="white"/>
-        </w:rPr>
-      </w:pPr>
-      <w:r>
-        <w:rPr>
-          <w:rFonts w:ascii="Consolas" w:hAnsi="Consolas" w:cs="Consolas"/>
-          <w:color w:val="000000"/>
-          <w:sz w:val="16"/>
-          <w:szCs w:val="24"/>
-          <w:highlight w:val="white"/>
-        </w:rPr>
-        <w:t xml:space="preserve">            </w:t>
-      </w:r>
-      <w:proofErr w:type="gramStart"/>
-      <w:r>
-        <w:rPr>
-          <w:rFonts w:ascii="Consolas" w:hAnsi="Consolas" w:cs="Consolas"/>
-          <w:color w:val="0000FF"/>
-          <w:sz w:val="16"/>
-          <w:szCs w:val="24"/>
-          <w:highlight w:val="white"/>
-        </w:rPr>
-        <w:t>if</w:t>
-      </w:r>
-      <w:proofErr w:type="gramEnd"/>
-      <w:r>
-        <w:rPr>
-          <w:rFonts w:ascii="Consolas" w:hAnsi="Consolas" w:cs="Consolas"/>
-          <w:color w:val="000000"/>
-          <w:sz w:val="16"/>
-          <w:szCs w:val="24"/>
-          <w:highlight w:val="white"/>
-        </w:rPr>
-        <w:t xml:space="preserve"> World.isGamePlaying world </w:t>
-      </w:r>
-      <w:r>
-        <w:rPr>
-          <w:rFonts w:ascii="Consolas" w:hAnsi="Consolas" w:cs="Consolas"/>
-          <w:color w:val="0000FF"/>
-          <w:sz w:val="16"/>
-          <w:szCs w:val="24"/>
-          <w:highlight w:val="white"/>
-        </w:rPr>
-        <w:t>then</w:t>
-      </w:r>
-    </w:p>
-    <w:p>
-      <w:pPr>
-        <w:autoSpaceDE w:val="0"/>
-        <w:autoSpaceDN w:val="0"/>
-        <w:adjustRightInd w:val="0"/>
-        <w:spacing w:after="0" w:line="240" w:lineRule="auto"/>
-        <w:rPr>
-          <w:rFonts w:ascii="Consolas" w:hAnsi="Consolas" w:cs="Consolas"/>
-          <w:color w:val="000000"/>
-          <w:sz w:val="16"/>
-          <w:szCs w:val="24"/>
-          <w:highlight w:val="white"/>
-        </w:rPr>
-      </w:pPr>
-      <w:r>
-        <w:rPr>
-          <w:rFonts w:ascii="Consolas" w:hAnsi="Consolas" w:cs="Consolas"/>
-          <w:color w:val="000000"/>
-          <w:sz w:val="16"/>
-          <w:szCs w:val="24"/>
-          <w:highlight w:val="white"/>
-        </w:rPr>
-        <w:t xml:space="preserve">                </w:t>
-      </w:r>
-      <w:proofErr w:type="gramStart"/>
-      <w:r>
-        <w:rPr>
-          <w:rFonts w:ascii="Consolas" w:hAnsi="Consolas" w:cs="Consolas"/>
-          <w:color w:val="0000FF"/>
-          <w:sz w:val="16"/>
-          <w:szCs w:val="24"/>
-          <w:highlight w:val="white"/>
-        </w:rPr>
-        <w:t>let</w:t>
-      </w:r>
-      <w:proofErr w:type="gramEnd"/>
-      <w:r>
-        <w:rPr>
-          <w:rFonts w:ascii="Consolas" w:hAnsi="Consolas" w:cs="Consolas"/>
-          <w:color w:val="000000"/>
-          <w:sz w:val="16"/>
-          <w:szCs w:val="24"/>
-          <w:highlight w:val="white"/>
-        </w:rPr>
-        <w:t xml:space="preserve"> bullet = World.getEntity event.Subscriber world</w:t>
-      </w:r>
-    </w:p>
-    <w:p>
-      <w:pPr>
-        <w:autoSpaceDE w:val="0"/>
-        <w:autoSpaceDN w:val="0"/>
-        <w:adjustRightInd w:val="0"/>
-        <w:spacing w:after="0" w:line="240" w:lineRule="auto"/>
-        <w:rPr>
-          <w:rFonts w:ascii="Consolas" w:hAnsi="Consolas" w:cs="Consolas"/>
-          <w:color w:val="000000"/>
-          <w:sz w:val="16"/>
-          <w:szCs w:val="24"/>
-          <w:highlight w:val="white"/>
-        </w:rPr>
-      </w:pPr>
-      <w:r>
-        <w:rPr>
-          <w:rFonts w:ascii="Consolas" w:hAnsi="Consolas" w:cs="Consolas"/>
-          <w:color w:val="000000"/>
-          <w:sz w:val="16"/>
-          <w:szCs w:val="24"/>
-          <w:highlight w:val="white"/>
-        </w:rPr>
-        <w:t xml:space="preserve">                </w:t>
-      </w:r>
-      <w:proofErr w:type="gramStart"/>
-      <w:r>
-        <w:rPr>
-          <w:rFonts w:ascii="Consolas" w:hAnsi="Consolas" w:cs="Consolas"/>
-          <w:color w:val="0000FF"/>
-          <w:sz w:val="16"/>
-          <w:szCs w:val="24"/>
-          <w:highlight w:val="white"/>
-        </w:rPr>
-        <w:t>let</w:t>
-      </w:r>
-      <w:proofErr w:type="gramEnd"/>
-      <w:r>
-        <w:rPr>
-          <w:rFonts w:ascii="Consolas" w:hAnsi="Consolas" w:cs="Consolas"/>
-          <w:color w:val="000000"/>
-          <w:sz w:val="16"/>
-          <w:szCs w:val="24"/>
-          <w:highlight w:val="white"/>
-        </w:rPr>
-        <w:t xml:space="preserve"> world = snd &lt;| World.removeEntity event.Subscriber bullet world</w:t>
+        <w:t xml:space="preserve"> world = snd &lt;| World.removeEntity address bullet world</w:t>
       </w:r>
     </w:p>
     <w:p>
@@ -32357,11 +32443,11 @@
       <w:pPr>
         <w:pStyle w:val="Heading3"/>
       </w:pPr>
-      <w:bookmarkStart w:id="31" w:name="_Toc398130403"/>
+      <w:bookmarkStart w:id="30" w:name="_Toc398187720"/>
       <w:r>
         <w:t>The Register override</w:t>
       </w:r>
-      <w:bookmarkEnd w:id="31"/>
+      <w:bookmarkEnd w:id="30"/>
     </w:p>
     <w:p>
       <w:r>
@@ -32786,30 +32872,624 @@
       <w:pPr>
         <w:pStyle w:val="Heading3"/>
       </w:pPr>
-      <w:bookmarkStart w:id="32" w:name="_Toc398130404"/>
+      <w:bookmarkStart w:id="31" w:name="_Toc398187721"/>
       <w:r>
         <w:t xml:space="preserve">The </w:t>
       </w:r>
       <w:r>
         <w:t>tickHandler</w:t>
       </w:r>
+      <w:bookmarkEnd w:id="31"/>
+    </w:p>
+    <w:p>
+      <w:r>
+        <w:t>Here’s the code used to define the</w:t>
+      </w:r>
+      <w:r>
+        <w:t xml:space="preserve"> behavior of</w:t>
+      </w:r>
+      <w:r>
+        <w:t xml:space="preserve"> </w:t>
+      </w:r>
+      <w:r>
+        <w:rPr>
+          <w:b/>
+        </w:rPr>
+        <w:t>tickHandler</w:t>
+      </w:r>
+      <w:r>
+        <w:t xml:space="preserve"> –</w:t>
+      </w:r>
+    </w:p>
+    <w:p>
+      <w:pPr>
+        <w:autoSpaceDE w:val="0"/>
+        <w:autoSpaceDN w:val="0"/>
+        <w:adjustRightInd w:val="0"/>
+        <w:spacing w:after="0" w:line="240" w:lineRule="auto"/>
+        <w:rPr>
+          <w:rFonts w:ascii="Consolas" w:hAnsi="Consolas" w:cs="Consolas"/>
+          <w:color w:val="000000"/>
+          <w:sz w:val="16"/>
+          <w:szCs w:val="24"/>
+          <w:highlight w:val="white"/>
+        </w:rPr>
+      </w:pPr>
+      <w:r>
+        <w:rPr>
+          <w:rFonts w:ascii="Consolas" w:hAnsi="Consolas" w:cs="Consolas"/>
+          <w:color w:val="000000"/>
+          <w:sz w:val="16"/>
+          <w:szCs w:val="24"/>
+          <w:highlight w:val="white"/>
+        </w:rPr>
+        <w:t xml:space="preserve">        </w:t>
+      </w:r>
+      <w:proofErr w:type="gramStart"/>
+      <w:r>
+        <w:rPr>
+          <w:rFonts w:ascii="Consolas" w:hAnsi="Consolas" w:cs="Consolas"/>
+          <w:color w:val="0000FF"/>
+          <w:sz w:val="16"/>
+          <w:szCs w:val="24"/>
+          <w:highlight w:val="white"/>
+        </w:rPr>
+        <w:t>let</w:t>
+      </w:r>
+      <w:proofErr w:type="gramEnd"/>
+      <w:r>
+        <w:rPr>
+          <w:rFonts w:ascii="Consolas" w:hAnsi="Consolas" w:cs="Consolas"/>
+          <w:color w:val="000000"/>
+          <w:sz w:val="16"/>
+          <w:szCs w:val="24"/>
+          <w:highlight w:val="white"/>
+        </w:rPr>
+        <w:t xml:space="preserve"> tickHandler event world =</w:t>
+      </w:r>
+    </w:p>
+    <w:p>
+      <w:pPr>
+        <w:autoSpaceDE w:val="0"/>
+        <w:autoSpaceDN w:val="0"/>
+        <w:adjustRightInd w:val="0"/>
+        <w:spacing w:after="0" w:line="240" w:lineRule="auto"/>
+        <w:rPr>
+          <w:rFonts w:ascii="Consolas" w:hAnsi="Consolas" w:cs="Consolas"/>
+          <w:color w:val="000000"/>
+          <w:sz w:val="16"/>
+          <w:szCs w:val="24"/>
+          <w:highlight w:val="white"/>
+        </w:rPr>
+      </w:pPr>
+      <w:r>
+        <w:rPr>
+          <w:rFonts w:ascii="Consolas" w:hAnsi="Consolas" w:cs="Consolas"/>
+          <w:color w:val="000000"/>
+          <w:sz w:val="16"/>
+          <w:szCs w:val="24"/>
+          <w:highlight w:val="white"/>
+        </w:rPr>
+        <w:t xml:space="preserve">            </w:t>
+      </w:r>
+      <w:proofErr w:type="gramStart"/>
+      <w:r>
+        <w:rPr>
+          <w:rFonts w:ascii="Consolas" w:hAnsi="Consolas" w:cs="Consolas"/>
+          <w:color w:val="0000FF"/>
+          <w:sz w:val="16"/>
+          <w:szCs w:val="24"/>
+          <w:highlight w:val="white"/>
+        </w:rPr>
+        <w:t>let</w:t>
+      </w:r>
+      <w:proofErr w:type="gramEnd"/>
+      <w:r>
+        <w:rPr>
+          <w:rFonts w:ascii="Consolas" w:hAnsi="Consolas" w:cs="Consolas"/>
+          <w:color w:val="000000"/>
+          <w:sz w:val="16"/>
+          <w:szCs w:val="24"/>
+          <w:highlight w:val="white"/>
+        </w:rPr>
+        <w:t xml:space="preserve"> (address, bullet, _) = Event.unwrap&lt;Entity, NoData&gt; event</w:t>
+      </w:r>
+    </w:p>
+    <w:p>
+      <w:pPr>
+        <w:autoSpaceDE w:val="0"/>
+        <w:autoSpaceDN w:val="0"/>
+        <w:adjustRightInd w:val="0"/>
+        <w:spacing w:after="0" w:line="240" w:lineRule="auto"/>
+        <w:rPr>
+          <w:rFonts w:ascii="Consolas" w:hAnsi="Consolas" w:cs="Consolas"/>
+          <w:color w:val="000000"/>
+          <w:sz w:val="16"/>
+          <w:szCs w:val="24"/>
+          <w:highlight w:val="white"/>
+        </w:rPr>
+      </w:pPr>
+      <w:r>
+        <w:rPr>
+          <w:rFonts w:ascii="Consolas" w:hAnsi="Consolas" w:cs="Consolas"/>
+          <w:color w:val="000000"/>
+          <w:sz w:val="16"/>
+          <w:szCs w:val="24"/>
+          <w:highlight w:val="white"/>
+        </w:rPr>
+        <w:t xml:space="preserve">            </w:t>
+      </w:r>
+      <w:proofErr w:type="gramStart"/>
+      <w:r>
+        <w:rPr>
+          <w:rFonts w:ascii="Consolas" w:hAnsi="Consolas" w:cs="Consolas"/>
+          <w:color w:val="0000FF"/>
+          <w:sz w:val="16"/>
+          <w:szCs w:val="24"/>
+          <w:highlight w:val="white"/>
+        </w:rPr>
+        <w:t>if</w:t>
+      </w:r>
+      <w:proofErr w:type="gramEnd"/>
+      <w:r>
+        <w:rPr>
+          <w:rFonts w:ascii="Consolas" w:hAnsi="Consolas" w:cs="Consolas"/>
+          <w:color w:val="000000"/>
+          <w:sz w:val="16"/>
+          <w:szCs w:val="24"/>
+          <w:highlight w:val="white"/>
+        </w:rPr>
+        <w:t xml:space="preserve"> World.isGamePlaying world </w:t>
+      </w:r>
+      <w:r>
+        <w:rPr>
+          <w:rFonts w:ascii="Consolas" w:hAnsi="Consolas" w:cs="Consolas"/>
+          <w:color w:val="0000FF"/>
+          <w:sz w:val="16"/>
+          <w:szCs w:val="24"/>
+          <w:highlight w:val="white"/>
+        </w:rPr>
+        <w:t>then</w:t>
+      </w:r>
+    </w:p>
+    <w:p>
+      <w:pPr>
+        <w:autoSpaceDE w:val="0"/>
+        <w:autoSpaceDN w:val="0"/>
+        <w:adjustRightInd w:val="0"/>
+        <w:spacing w:after="0" w:line="240" w:lineRule="auto"/>
+        <w:rPr>
+          <w:rFonts w:ascii="Consolas" w:hAnsi="Consolas" w:cs="Consolas"/>
+          <w:color w:val="000000"/>
+          <w:sz w:val="16"/>
+          <w:szCs w:val="24"/>
+          <w:highlight w:val="white"/>
+        </w:rPr>
+      </w:pPr>
+      <w:r>
+        <w:rPr>
+          <w:rFonts w:ascii="Consolas" w:hAnsi="Consolas" w:cs="Consolas"/>
+          <w:color w:val="000000"/>
+          <w:sz w:val="16"/>
+          <w:szCs w:val="24"/>
+          <w:highlight w:val="white"/>
+        </w:rPr>
+        <w:t xml:space="preserve">                </w:t>
+      </w:r>
+      <w:proofErr w:type="gramStart"/>
+      <w:r>
+        <w:rPr>
+          <w:rFonts w:ascii="Consolas" w:hAnsi="Consolas" w:cs="Consolas"/>
+          <w:color w:val="0000FF"/>
+          <w:sz w:val="16"/>
+          <w:szCs w:val="24"/>
+          <w:highlight w:val="white"/>
+        </w:rPr>
+        <w:t>let</w:t>
+      </w:r>
+      <w:proofErr w:type="gramEnd"/>
+      <w:r>
+        <w:rPr>
+          <w:rFonts w:ascii="Consolas" w:hAnsi="Consolas" w:cs="Consolas"/>
+          <w:color w:val="000000"/>
+          <w:sz w:val="16"/>
+          <w:szCs w:val="24"/>
+          <w:highlight w:val="white"/>
+        </w:rPr>
+        <w:t xml:space="preserve"> bullet = Entity.setAge (bullet.Age + 1L) bullet</w:t>
+      </w:r>
+    </w:p>
+    <w:p>
+      <w:pPr>
+        <w:autoSpaceDE w:val="0"/>
+        <w:autoSpaceDN w:val="0"/>
+        <w:adjustRightInd w:val="0"/>
+        <w:spacing w:after="0" w:line="240" w:lineRule="auto"/>
+        <w:rPr>
+          <w:rFonts w:ascii="Consolas" w:hAnsi="Consolas" w:cs="Consolas"/>
+          <w:color w:val="000000"/>
+          <w:sz w:val="16"/>
+          <w:szCs w:val="24"/>
+          <w:highlight w:val="white"/>
+        </w:rPr>
+      </w:pPr>
+      <w:r>
+        <w:rPr>
+          <w:rFonts w:ascii="Consolas" w:hAnsi="Consolas" w:cs="Consolas"/>
+          <w:color w:val="000000"/>
+          <w:sz w:val="16"/>
+          <w:szCs w:val="24"/>
+          <w:highlight w:val="white"/>
+        </w:rPr>
+        <w:t xml:space="preserve">                </w:t>
+      </w:r>
+      <w:proofErr w:type="gramStart"/>
+      <w:r>
+        <w:rPr>
+          <w:rFonts w:ascii="Consolas" w:hAnsi="Consolas" w:cs="Consolas"/>
+          <w:color w:val="0000FF"/>
+          <w:sz w:val="16"/>
+          <w:szCs w:val="24"/>
+          <w:highlight w:val="white"/>
+        </w:rPr>
+        <w:t>let</w:t>
+      </w:r>
+      <w:proofErr w:type="gramEnd"/>
+      <w:r>
+        <w:rPr>
+          <w:rFonts w:ascii="Consolas" w:hAnsi="Consolas" w:cs="Consolas"/>
+          <w:color w:val="000000"/>
+          <w:sz w:val="16"/>
+          <w:szCs w:val="24"/>
+          <w:highlight w:val="white"/>
+        </w:rPr>
+        <w:t xml:space="preserve"> world =</w:t>
+      </w:r>
+    </w:p>
+    <w:p>
+      <w:pPr>
+        <w:autoSpaceDE w:val="0"/>
+        <w:autoSpaceDN w:val="0"/>
+        <w:adjustRightInd w:val="0"/>
+        <w:spacing w:after="0" w:line="240" w:lineRule="auto"/>
+        <w:rPr>
+          <w:rFonts w:ascii="Consolas" w:hAnsi="Consolas" w:cs="Consolas"/>
+          <w:color w:val="000000"/>
+          <w:sz w:val="16"/>
+          <w:szCs w:val="24"/>
+          <w:highlight w:val="white"/>
+        </w:rPr>
+      </w:pPr>
+      <w:r>
+        <w:rPr>
+          <w:rFonts w:ascii="Consolas" w:hAnsi="Consolas" w:cs="Consolas"/>
+          <w:color w:val="000000"/>
+          <w:sz w:val="16"/>
+          <w:szCs w:val="24"/>
+          <w:highlight w:val="white"/>
+        </w:rPr>
+        <w:t xml:space="preserve">                    </w:t>
+      </w:r>
+      <w:proofErr w:type="gramStart"/>
+      <w:r>
+        <w:rPr>
+          <w:rFonts w:ascii="Consolas" w:hAnsi="Consolas" w:cs="Consolas"/>
+          <w:color w:val="0000FF"/>
+          <w:sz w:val="16"/>
+          <w:szCs w:val="24"/>
+          <w:highlight w:val="white"/>
+        </w:rPr>
+        <w:t>if</w:t>
+      </w:r>
+      <w:proofErr w:type="gramEnd"/>
+      <w:r>
+        <w:rPr>
+          <w:rFonts w:ascii="Consolas" w:hAnsi="Consolas" w:cs="Consolas"/>
+          <w:color w:val="000000"/>
+          <w:sz w:val="16"/>
+          <w:szCs w:val="24"/>
+          <w:highlight w:val="white"/>
+        </w:rPr>
+        <w:t xml:space="preserve"> bullet.Age &lt; 28L </w:t>
+      </w:r>
+      <w:r>
+        <w:rPr>
+          <w:rFonts w:ascii="Consolas" w:hAnsi="Consolas" w:cs="Consolas"/>
+          <w:color w:val="0000FF"/>
+          <w:sz w:val="16"/>
+          <w:szCs w:val="24"/>
+          <w:highlight w:val="white"/>
+        </w:rPr>
+        <w:t>then</w:t>
+      </w:r>
+      <w:r>
+        <w:rPr>
+          <w:rFonts w:ascii="Consolas" w:hAnsi="Consolas" w:cs="Consolas"/>
+          <w:color w:val="000000"/>
+          <w:sz w:val="16"/>
+          <w:szCs w:val="24"/>
+          <w:highlight w:val="white"/>
+        </w:rPr>
+        <w:t xml:space="preserve"> World.setEntity address bullet world</w:t>
+      </w:r>
+    </w:p>
+    <w:p>
+      <w:pPr>
+        <w:autoSpaceDE w:val="0"/>
+        <w:autoSpaceDN w:val="0"/>
+        <w:adjustRightInd w:val="0"/>
+        <w:spacing w:after="0" w:line="240" w:lineRule="auto"/>
+        <w:rPr>
+          <w:rFonts w:ascii="Consolas" w:hAnsi="Consolas" w:cs="Consolas"/>
+          <w:color w:val="000000"/>
+          <w:sz w:val="16"/>
+          <w:szCs w:val="24"/>
+          <w:highlight w:val="white"/>
+        </w:rPr>
+      </w:pPr>
+      <w:r>
+        <w:rPr>
+          <w:rFonts w:ascii="Consolas" w:hAnsi="Consolas" w:cs="Consolas"/>
+          <w:color w:val="000000"/>
+          <w:sz w:val="16"/>
+          <w:szCs w:val="24"/>
+          <w:highlight w:val="white"/>
+        </w:rPr>
+        <w:t xml:space="preserve">                    </w:t>
+      </w:r>
+      <w:proofErr w:type="gramStart"/>
+      <w:r>
+        <w:rPr>
+          <w:rFonts w:ascii="Consolas" w:hAnsi="Consolas" w:cs="Consolas"/>
+          <w:color w:val="0000FF"/>
+          <w:sz w:val="16"/>
+          <w:szCs w:val="24"/>
+          <w:highlight w:val="white"/>
+        </w:rPr>
+        <w:t>else</w:t>
+      </w:r>
+      <w:proofErr w:type="gramEnd"/>
+      <w:r>
+        <w:rPr>
+          <w:rFonts w:ascii="Consolas" w:hAnsi="Consolas" w:cs="Consolas"/>
+          <w:color w:val="000000"/>
+          <w:sz w:val="16"/>
+          <w:szCs w:val="24"/>
+          <w:highlight w:val="white"/>
+        </w:rPr>
+        <w:t xml:space="preserve"> snd &lt;| World.removeEntity address bullet world</w:t>
+      </w:r>
+    </w:p>
+    <w:p>
+      <w:pPr>
+        <w:autoSpaceDE w:val="0"/>
+        <w:autoSpaceDN w:val="0"/>
+        <w:adjustRightInd w:val="0"/>
+        <w:spacing w:after="0" w:line="240" w:lineRule="auto"/>
+        <w:rPr>
+          <w:rFonts w:ascii="Consolas" w:hAnsi="Consolas" w:cs="Consolas"/>
+          <w:color w:val="000000"/>
+          <w:sz w:val="16"/>
+          <w:szCs w:val="24"/>
+          <w:highlight w:val="white"/>
+        </w:rPr>
+      </w:pPr>
+      <w:r>
+        <w:rPr>
+          <w:rFonts w:ascii="Consolas" w:hAnsi="Consolas" w:cs="Consolas"/>
+          <w:color w:val="000000"/>
+          <w:sz w:val="16"/>
+          <w:szCs w:val="24"/>
+          <w:highlight w:val="white"/>
+        </w:rPr>
+        <w:t xml:space="preserve">                (Propagate, world)</w:t>
+      </w:r>
+    </w:p>
+    <w:p>
+      <w:pPr>
+        <w:autoSpaceDE w:val="0"/>
+        <w:autoSpaceDN w:val="0"/>
+        <w:adjustRightInd w:val="0"/>
+        <w:spacing w:after="0" w:line="240" w:lineRule="auto"/>
+        <w:rPr>
+          <w:rFonts w:ascii="Consolas" w:hAnsi="Consolas" w:cs="Consolas"/>
+          <w:color w:val="000000"/>
+          <w:sz w:val="16"/>
+          <w:szCs w:val="24"/>
+          <w:highlight w:val="white"/>
+        </w:rPr>
+      </w:pPr>
+      <w:r>
+        <w:rPr>
+          <w:rFonts w:ascii="Consolas" w:hAnsi="Consolas" w:cs="Consolas"/>
+          <w:color w:val="000000"/>
+          <w:sz w:val="16"/>
+          <w:szCs w:val="24"/>
+          <w:highlight w:val="white"/>
+        </w:rPr>
+        <w:t xml:space="preserve">            </w:t>
+      </w:r>
+      <w:proofErr w:type="gramStart"/>
+      <w:r>
+        <w:rPr>
+          <w:rFonts w:ascii="Consolas" w:hAnsi="Consolas" w:cs="Consolas"/>
+          <w:color w:val="0000FF"/>
+          <w:sz w:val="16"/>
+          <w:szCs w:val="24"/>
+          <w:highlight w:val="white"/>
+        </w:rPr>
+        <w:t>else</w:t>
+      </w:r>
+      <w:proofErr w:type="gramEnd"/>
+      <w:r>
+        <w:rPr>
+          <w:rFonts w:ascii="Consolas" w:hAnsi="Consolas" w:cs="Consolas"/>
+          <w:color w:val="000000"/>
+          <w:sz w:val="16"/>
+          <w:szCs w:val="24"/>
+          <w:highlight w:val="white"/>
+        </w:rPr>
+        <w:t xml:space="preserve"> (Propagate, world)</w:t>
+      </w:r>
+    </w:p>
+    <w:p/>
+    <w:p>
+      <w:r>
+        <w:t>Its work is simple</w:t>
+      </w:r>
+      <w:r>
+        <w:t>, but the idioms may be new</w:t>
+      </w:r>
+      <w:r>
+        <w:t>.</w:t>
+      </w:r>
+    </w:p>
+    <w:p>
+      <w:r>
+        <w:t xml:space="preserve">First note the </w:t>
+      </w:r>
+      <w:r>
+        <w:rPr>
+          <w:b/>
+        </w:rPr>
+        <w:t>Event.unwrap</w:t>
+      </w:r>
+      <w:r>
+        <w:t xml:space="preserve"> call. It is a helper function that take</w:t>
+      </w:r>
+      <w:r>
+        <w:t>s</w:t>
+      </w:r>
+      <w:r>
+        <w:t xml:space="preserve"> two type parameters and an event value</w:t>
+      </w:r>
+      <w:r>
+        <w:t>. It</w:t>
+      </w:r>
+      <w:r>
+        <w:t xml:space="preserve"> returns a triple </w:t>
+      </w:r>
+      <w:r>
+        <w:t xml:space="preserve">containing 1) </w:t>
+      </w:r>
+      <w:r>
+        <w:t xml:space="preserve">the current </w:t>
+      </w:r>
+      <w:r>
+        <w:t>simulant</w:t>
+      </w:r>
+      <w:r>
+        <w:t xml:space="preserve">’s address, </w:t>
+      </w:r>
+      <w:r>
+        <w:t xml:space="preserve">2) </w:t>
+      </w:r>
+      <w:r>
+        <w:t xml:space="preserve">the </w:t>
+      </w:r>
+      <w:r>
+        <w:t>simulant</w:t>
+      </w:r>
+      <w:r>
+        <w:t xml:space="preserve"> itself</w:t>
+      </w:r>
+      <w:r>
+        <w:t xml:space="preserve"> casted to the first type parameter (here, Entity)</w:t>
+      </w:r>
+      <w:r>
+        <w:t xml:space="preserve">, </w:t>
+      </w:r>
+      <w:r>
+        <w:t xml:space="preserve">and 3) </w:t>
+      </w:r>
+      <w:r>
+        <w:t xml:space="preserve">the </w:t>
+      </w:r>
+      <w:r>
+        <w:t>event’s data casted as the second type parameter (here, NoData).</w:t>
+      </w:r>
+      <w:r>
+        <w:t xml:space="preserve"> This function may look weird, but it saves you from doing a bunch of transformations on the entity data just to get the most relevant data out of it.</w:t>
+      </w:r>
+    </w:p>
+    <w:p>
+      <w:r>
+        <w:t>The next line exists</w:t>
+      </w:r>
+      <w:r>
+        <w:t xml:space="preserve"> to attain different behavior depending on whether the editor is in </w:t>
+      </w:r>
+      <w:r>
+        <w:rPr>
+          <w:b/>
+        </w:rPr>
+        <w:t>Interactive</w:t>
+      </w:r>
+      <w:r>
+        <w:t xml:space="preserve"> mode</w:t>
+      </w:r>
+      <w:r>
+        <w:t>. Here</w:t>
+      </w:r>
+      <w:r>
+        <w:t xml:space="preserve"> the tick</w:t>
+      </w:r>
+      <w:r>
+        <w:t>H</w:t>
+      </w:r>
+      <w:r>
+        <w:t>andler checks to see if the game is actually playing before doing anything. If the game is playing, the tick</w:t>
+      </w:r>
+      <w:r>
+        <w:t>H</w:t>
+      </w:r>
+      <w:r>
+        <w:t xml:space="preserve">andler </w:t>
+      </w:r>
+      <w:r>
+        <w:t xml:space="preserve">increments </w:t>
+      </w:r>
+      <w:r>
+        <w:t xml:space="preserve">the bullet’s </w:t>
+      </w:r>
+      <w:r>
+        <w:rPr>
+          <w:b/>
+        </w:rPr>
+        <w:t>Age</w:t>
+      </w:r>
+      <w:r>
+        <w:t xml:space="preserve"> field, </w:t>
+      </w:r>
+      <w:r>
+        <w:t>checks if the bullet is older than 28 ticks, and then destroys it if so.</w:t>
+      </w:r>
+    </w:p>
+    <w:p>
+      <w:pPr>
+        <w:pStyle w:val="Heading3"/>
+      </w:pPr>
+      <w:bookmarkStart w:id="32" w:name="_Toc398187722"/>
+      <w:r>
+        <w:t xml:space="preserve">The </w:t>
+      </w:r>
+      <w:r>
+        <w:t>collisionHandler</w:t>
+      </w:r>
       <w:bookmarkEnd w:id="32"/>
     </w:p>
     <w:p>
       <w:r>
-        <w:t>Here’s the code used to define the</w:t>
-      </w:r>
-      <w:r>
-        <w:t xml:space="preserve"> behavior of</w:t>
-      </w:r>
-      <w:r>
-        <w:t xml:space="preserve"> </w:t>
+        <w:t>Here’s the code used t</w:t>
+      </w:r>
+      <w:r>
+        <w:t xml:space="preserve">o define the </w:t>
       </w:r>
       <w:r>
         <w:rPr>
           <w:b/>
         </w:rPr>
-        <w:t>tickHandler</w:t>
+        <w:t>collisionHandler</w:t>
       </w:r>
       <w:r>
         <w:t xml:space="preserve"> –</w:t>
@@ -32859,7 +33539,7 @@
           <w:szCs w:val="24"/>
           <w:highlight w:val="white"/>
         </w:rPr>
-        <w:t xml:space="preserve"> tickHandler event world =</w:t>
+        <w:t xml:space="preserve"> collisionHandler event world =</w:t>
       </w:r>
     </w:p>
     <w:p>
@@ -32895,6 +33575,53 @@
           <w:szCs w:val="24"/>
           <w:highlight w:val="white"/>
         </w:rPr>
+        <w:t>let</w:t>
+      </w:r>
+      <w:proofErr w:type="gramEnd"/>
+      <w:r>
+        <w:rPr>
+          <w:rFonts w:ascii="Consolas" w:hAnsi="Consolas" w:cs="Consolas"/>
+          <w:color w:val="000000"/>
+          <w:sz w:val="16"/>
+          <w:szCs w:val="24"/>
+          <w:highlight w:val="white"/>
+        </w:rPr>
+        <w:t xml:space="preserve"> (address, bullet, _) = Event.unwrap&lt;Entity, EntityCollisionData&gt; event</w:t>
+      </w:r>
+    </w:p>
+    <w:p>
+      <w:pPr>
+        <w:autoSpaceDE w:val="0"/>
+        <w:autoSpaceDN w:val="0"/>
+        <w:adjustRightInd w:val="0"/>
+        <w:spacing w:after="0" w:line="240" w:lineRule="auto"/>
+        <w:rPr>
+          <w:rFonts w:ascii="Consolas" w:hAnsi="Consolas" w:cs="Consolas"/>
+          <w:color w:val="000000"/>
+          <w:sz w:val="16"/>
+          <w:szCs w:val="24"/>
+          <w:highlight w:val="white"/>
+        </w:rPr>
+      </w:pPr>
+      <w:r>
+        <w:rPr>
+          <w:rFonts w:ascii="Consolas" w:hAnsi="Consolas" w:cs="Consolas"/>
+          <w:color w:val="000000"/>
+          <w:sz w:val="16"/>
+          <w:szCs w:val="24"/>
+          <w:highlight w:val="white"/>
+        </w:rPr>
+        <w:t xml:space="preserve">            </w:t>
+      </w:r>
+      <w:proofErr w:type="gramStart"/>
+      <w:r>
+        <w:rPr>
+          <w:rFonts w:ascii="Consolas" w:hAnsi="Consolas" w:cs="Consolas"/>
+          <w:color w:val="0000FF"/>
+          <w:sz w:val="16"/>
+          <w:szCs w:val="24"/>
+          <w:highlight w:val="white"/>
+        </w:rPr>
         <w:t>if</w:t>
       </w:r>
       <w:proofErr w:type="gramEnd"/>
@@ -32963,32 +33690,49 @@
           <w:szCs w:val="24"/>
           <w:highlight w:val="white"/>
         </w:rPr>
-        <w:t xml:space="preserve"> bullet = World.getEntity event.Subscriber world</w:t>
-      </w:r>
-    </w:p>
-    <w:p>
-      <w:pPr>
-        <w:autoSpaceDE w:val="0"/>
-        <w:autoSpaceDN w:val="0"/>
-        <w:adjustRightInd w:val="0"/>
-        <w:spacing w:after="0" w:line="240" w:lineRule="auto"/>
-        <w:rPr>
-          <w:rFonts w:ascii="Consolas" w:hAnsi="Consolas" w:cs="Consolas"/>
-          <w:color w:val="000000"/>
-          <w:sz w:val="16"/>
-          <w:szCs w:val="24"/>
-          <w:highlight w:val="white"/>
-        </w:rPr>
-      </w:pPr>
-      <w:r>
-        <w:rPr>
-          <w:rFonts w:ascii="Consolas" w:hAnsi="Consolas" w:cs="Consolas"/>
-          <w:color w:val="000000"/>
-          <w:sz w:val="16"/>
-          <w:szCs w:val="24"/>
-          <w:highlight w:val="white"/>
-        </w:rPr>
-        <w:t xml:space="preserve">                </w:t>
+        <w:t xml:space="preserve"> world = snd &lt;| World.removeEntity address bullet world</w:t>
+      </w:r>
+    </w:p>
+    <w:p>
+      <w:pPr>
+        <w:autoSpaceDE w:val="0"/>
+        <w:autoSpaceDN w:val="0"/>
+        <w:adjustRightInd w:val="0"/>
+        <w:spacing w:after="0" w:line="240" w:lineRule="auto"/>
+        <w:rPr>
+          <w:rFonts w:ascii="Consolas" w:hAnsi="Consolas" w:cs="Consolas"/>
+          <w:color w:val="000000"/>
+          <w:sz w:val="16"/>
+          <w:szCs w:val="24"/>
+          <w:highlight w:val="white"/>
+        </w:rPr>
+      </w:pPr>
+      <w:r>
+        <w:rPr>
+          <w:rFonts w:ascii="Consolas" w:hAnsi="Consolas" w:cs="Consolas"/>
+          <w:color w:val="000000"/>
+          <w:sz w:val="16"/>
+          <w:szCs w:val="24"/>
+          <w:highlight w:val="white"/>
+        </w:rPr>
+        <w:t xml:space="preserve">                (Propagate, world)</w:t>
+      </w:r>
+    </w:p>
+    <w:p>
+      <w:pPr>
+        <w:rPr>
+          <w:sz w:val="14"/>
+        </w:rPr>
+      </w:pPr>
+      <w:r>
+        <w:rPr>
+          <w:rFonts w:ascii="Consolas" w:hAnsi="Consolas" w:cs="Consolas"/>
+          <w:color w:val="000000"/>
+          <w:sz w:val="16"/>
+          <w:szCs w:val="24"/>
+          <w:highlight w:val="white"/>
+        </w:rPr>
+        <w:t xml:space="preserve">            </w:t>
       </w:r>
       <w:proofErr w:type="gramStart"/>
       <w:r>
@@ -32999,7 +33743,7 @@
           <w:szCs w:val="24"/>
           <w:highlight w:val="white"/>
         </w:rPr>
-        <w:t>let</w:t>
+        <w:t>else</w:t>
       </w:r>
       <w:proofErr w:type="gramEnd"/>
       <w:r>
@@ -33010,611 +33754,50 @@
           <w:szCs w:val="24"/>
           <w:highlight w:val="white"/>
         </w:rPr>
-        <w:t xml:space="preserve"> bullet = Entity.setAge (bullet.Age + 1L) bullet</w:t>
-      </w:r>
-    </w:p>
-    <w:p>
-      <w:pPr>
-        <w:autoSpaceDE w:val="0"/>
-        <w:autoSpaceDN w:val="0"/>
-        <w:adjustRightInd w:val="0"/>
-        <w:spacing w:after="0" w:line="240" w:lineRule="auto"/>
-        <w:rPr>
-          <w:rFonts w:ascii="Consolas" w:hAnsi="Consolas" w:cs="Consolas"/>
-          <w:color w:val="000000"/>
-          <w:sz w:val="16"/>
-          <w:szCs w:val="24"/>
-          <w:highlight w:val="white"/>
-        </w:rPr>
-      </w:pPr>
-      <w:r>
-        <w:rPr>
-          <w:rFonts w:ascii="Consolas" w:hAnsi="Consolas" w:cs="Consolas"/>
-          <w:color w:val="000000"/>
-          <w:sz w:val="16"/>
-          <w:szCs w:val="24"/>
-          <w:highlight w:val="white"/>
-        </w:rPr>
-        <w:t xml:space="preserve">                </w:t>
-      </w:r>
-      <w:proofErr w:type="gramStart"/>
-      <w:r>
-        <w:rPr>
-          <w:rFonts w:ascii="Consolas" w:hAnsi="Consolas" w:cs="Consolas"/>
-          <w:color w:val="0000FF"/>
-          <w:sz w:val="16"/>
-          <w:szCs w:val="24"/>
-          <w:highlight w:val="white"/>
-        </w:rPr>
-        <w:t>let</w:t>
-      </w:r>
-      <w:proofErr w:type="gramEnd"/>
-      <w:r>
-        <w:rPr>
-          <w:rFonts w:ascii="Consolas" w:hAnsi="Consolas" w:cs="Consolas"/>
-          <w:color w:val="000000"/>
-          <w:sz w:val="16"/>
-          <w:szCs w:val="24"/>
-          <w:highlight w:val="white"/>
-        </w:rPr>
-        <w:t xml:space="preserve"> world =</w:t>
-      </w:r>
-    </w:p>
-    <w:p>
-      <w:pPr>
-        <w:autoSpaceDE w:val="0"/>
-        <w:autoSpaceDN w:val="0"/>
-        <w:adjustRightInd w:val="0"/>
-        <w:spacing w:after="0" w:line="240" w:lineRule="auto"/>
-        <w:rPr>
-          <w:rFonts w:ascii="Consolas" w:hAnsi="Consolas" w:cs="Consolas"/>
-          <w:color w:val="000000"/>
-          <w:sz w:val="16"/>
-          <w:szCs w:val="24"/>
-          <w:highlight w:val="white"/>
-        </w:rPr>
-      </w:pPr>
-      <w:r>
-        <w:rPr>
-          <w:rFonts w:ascii="Consolas" w:hAnsi="Consolas" w:cs="Consolas"/>
-          <w:color w:val="000000"/>
-          <w:sz w:val="16"/>
-          <w:szCs w:val="24"/>
-          <w:highlight w:val="white"/>
-        </w:rPr>
-        <w:t xml:space="preserve">                    </w:t>
-      </w:r>
-      <w:proofErr w:type="gramStart"/>
-      <w:r>
-        <w:rPr>
-          <w:rFonts w:ascii="Consolas" w:hAnsi="Consolas" w:cs="Consolas"/>
-          <w:color w:val="0000FF"/>
-          <w:sz w:val="16"/>
-          <w:szCs w:val="24"/>
-          <w:highlight w:val="white"/>
-        </w:rPr>
-        <w:t>if</w:t>
-      </w:r>
-      <w:proofErr w:type="gramEnd"/>
-      <w:r>
-        <w:rPr>
-          <w:rFonts w:ascii="Consolas" w:hAnsi="Consolas" w:cs="Consolas"/>
-          <w:color w:val="000000"/>
-          <w:sz w:val="16"/>
-          <w:szCs w:val="24"/>
-          <w:highlight w:val="white"/>
-        </w:rPr>
-        <w:t xml:space="preserve"> bullet.Age &lt; 28L </w:t>
-      </w:r>
-      <w:r>
-        <w:rPr>
-          <w:rFonts w:ascii="Consolas" w:hAnsi="Consolas" w:cs="Consolas"/>
-          <w:color w:val="0000FF"/>
-          <w:sz w:val="16"/>
-          <w:szCs w:val="24"/>
-          <w:highlight w:val="white"/>
-        </w:rPr>
-        <w:t>then</w:t>
-      </w:r>
-      <w:r>
-        <w:rPr>
-          <w:rFonts w:ascii="Consolas" w:hAnsi="Consolas" w:cs="Consolas"/>
-          <w:color w:val="000000"/>
-          <w:sz w:val="16"/>
-          <w:szCs w:val="24"/>
-          <w:highlight w:val="white"/>
-        </w:rPr>
-        <w:t xml:space="preserve"> World.setEntity event.Subscriber bullet world</w:t>
-      </w:r>
-    </w:p>
-    <w:p>
-      <w:pPr>
-        <w:autoSpaceDE w:val="0"/>
-        <w:autoSpaceDN w:val="0"/>
-        <w:adjustRightInd w:val="0"/>
-        <w:spacing w:after="0" w:line="240" w:lineRule="auto"/>
-        <w:rPr>
-          <w:rFonts w:ascii="Consolas" w:hAnsi="Consolas" w:cs="Consolas"/>
-          <w:color w:val="000000"/>
-          <w:sz w:val="16"/>
-          <w:szCs w:val="24"/>
-          <w:highlight w:val="white"/>
-        </w:rPr>
-      </w:pPr>
-      <w:r>
-        <w:rPr>
-          <w:rFonts w:ascii="Consolas" w:hAnsi="Consolas" w:cs="Consolas"/>
-          <w:color w:val="000000"/>
-          <w:sz w:val="16"/>
-          <w:szCs w:val="24"/>
-          <w:highlight w:val="white"/>
-        </w:rPr>
-        <w:t xml:space="preserve">                    </w:t>
-      </w:r>
-      <w:proofErr w:type="gramStart"/>
-      <w:r>
-        <w:rPr>
-          <w:rFonts w:ascii="Consolas" w:hAnsi="Consolas" w:cs="Consolas"/>
-          <w:color w:val="0000FF"/>
-          <w:sz w:val="16"/>
-          <w:szCs w:val="24"/>
-          <w:highlight w:val="white"/>
-        </w:rPr>
-        <w:t>else</w:t>
-      </w:r>
-      <w:proofErr w:type="gramEnd"/>
-      <w:r>
-        <w:rPr>
-          <w:rFonts w:ascii="Consolas" w:hAnsi="Consolas" w:cs="Consolas"/>
-          <w:color w:val="000000"/>
-          <w:sz w:val="16"/>
-          <w:szCs w:val="24"/>
-          <w:highlight w:val="white"/>
-        </w:rPr>
-        <w:t xml:space="preserve"> snd &lt;| World.removeEntity event.Subscriber bullet world</w:t>
-      </w:r>
-    </w:p>
-    <w:p>
-      <w:pPr>
-        <w:autoSpaceDE w:val="0"/>
-        <w:autoSpaceDN w:val="0"/>
-        <w:adjustRightInd w:val="0"/>
-        <w:spacing w:after="0" w:line="240" w:lineRule="auto"/>
-        <w:rPr>
-          <w:rFonts w:ascii="Consolas" w:hAnsi="Consolas" w:cs="Consolas"/>
-          <w:color w:val="000000"/>
-          <w:sz w:val="16"/>
-          <w:szCs w:val="24"/>
-          <w:highlight w:val="white"/>
-        </w:rPr>
-      </w:pPr>
-      <w:r>
-        <w:rPr>
-          <w:rFonts w:ascii="Consolas" w:hAnsi="Consolas" w:cs="Consolas"/>
-          <w:color w:val="000000"/>
-          <w:sz w:val="16"/>
-          <w:szCs w:val="24"/>
-          <w:highlight w:val="white"/>
-        </w:rPr>
-        <w:t xml:space="preserve">                (Propagate, world)</w:t>
-      </w:r>
-    </w:p>
-    <w:p>
-      <w:pPr>
-        <w:autoSpaceDE w:val="0"/>
-        <w:autoSpaceDN w:val="0"/>
-        <w:adjustRightInd w:val="0"/>
-        <w:spacing w:after="0" w:line="240" w:lineRule="auto"/>
-        <w:rPr>
-          <w:rFonts w:ascii="Consolas" w:hAnsi="Consolas" w:cs="Consolas"/>
-          <w:color w:val="000000"/>
-          <w:sz w:val="16"/>
-          <w:szCs w:val="24"/>
-          <w:highlight w:val="white"/>
-        </w:rPr>
-      </w:pPr>
-      <w:r>
-        <w:rPr>
-          <w:rFonts w:ascii="Consolas" w:hAnsi="Consolas" w:cs="Consolas"/>
-          <w:color w:val="000000"/>
-          <w:sz w:val="16"/>
-          <w:szCs w:val="24"/>
-          <w:highlight w:val="white"/>
-        </w:rPr>
-        <w:t xml:space="preserve">            </w:t>
-      </w:r>
-      <w:proofErr w:type="gramStart"/>
-      <w:r>
-        <w:rPr>
-          <w:rFonts w:ascii="Consolas" w:hAnsi="Consolas" w:cs="Consolas"/>
-          <w:color w:val="0000FF"/>
-          <w:sz w:val="16"/>
-          <w:szCs w:val="24"/>
-          <w:highlight w:val="white"/>
-        </w:rPr>
-        <w:t>else</w:t>
-      </w:r>
-      <w:proofErr w:type="gramEnd"/>
-      <w:r>
-        <w:rPr>
-          <w:rFonts w:ascii="Consolas" w:hAnsi="Consolas" w:cs="Consolas"/>
-          <w:color w:val="000000"/>
-          <w:sz w:val="16"/>
-          <w:szCs w:val="24"/>
-          <w:highlight w:val="white"/>
-        </w:rPr>
         <w:t xml:space="preserve"> (Propagate, world)</w:t>
       </w:r>
     </w:p>
-    <w:p/>
-    <w:p>
-      <w:r>
-        <w:t xml:space="preserve">Its work is simple. </w:t>
-      </w:r>
-      <w:r>
-        <w:t xml:space="preserve">First note, that to attain different behavior depending on whether the editor is in </w:t>
-      </w:r>
-      <w:r>
-        <w:rPr>
-          <w:b/>
-        </w:rPr>
-        <w:t>Interactive</w:t>
-      </w:r>
-      <w:r>
-        <w:t xml:space="preserve"> mode, the tick handler checks to see if the game is actually playing before doing anything. If the game is playing, the tick handler </w:t>
-      </w:r>
-      <w:r>
-        <w:t xml:space="preserve">gets the bullet from the world using the event.Susbscriber address, </w:t>
-      </w:r>
-      <w:r>
-        <w:t xml:space="preserve">increments its </w:t>
-      </w:r>
-      <w:r>
-        <w:rPr>
-          <w:b/>
-        </w:rPr>
-        <w:t>Age</w:t>
-      </w:r>
-      <w:r>
-        <w:t xml:space="preserve"> field, </w:t>
-      </w:r>
-      <w:r>
-        <w:t>checks if the bullet is older than 28 ticks, and then destroys it if so.</w:t>
+    <w:p>
+      <w:r>
+        <w:t>Even simpler than the previous handler, it simply destroys the bullet when a collision with it takes place</w:t>
+      </w:r>
+      <w:r>
+        <w:t xml:space="preserve"> while the game is playing</w:t>
+      </w:r>
+      <w:r>
+        <w:t>.</w:t>
+      </w:r>
+    </w:p>
+    <w:p>
+      <w:pPr>
+        <w:pStyle w:val="Heading2"/>
+      </w:pPr>
+      <w:bookmarkStart w:id="33" w:name="_Toc398187723"/>
+      <w:r>
+        <w:t>Enemies and the EnemyDispatcher</w:t>
+      </w:r>
+      <w:bookmarkEnd w:id="33"/>
+    </w:p>
+    <w:p>
+      <w:r>
+        <w:t>Since we have bullets, we obviously need something to shoot them at! In BlazeVector, we use little Army-men style bad guys that charge across the screen.</w:t>
+      </w:r>
+    </w:p>
+    <w:p>
+      <w:r>
+        <w:br w:type="page"/>
       </w:r>
     </w:p>
     <w:p>
       <w:pPr>
         <w:pStyle w:val="Heading3"/>
       </w:pPr>
-      <w:bookmarkStart w:id="33" w:name="_Toc398130405"/>
-      <w:r>
-        <w:t xml:space="preserve">The </w:t>
-      </w:r>
-      <w:r>
-        <w:t>collisionHandler</w:t>
-      </w:r>
-      <w:bookmarkEnd w:id="33"/>
-    </w:p>
-    <w:p>
-      <w:r>
-        <w:t>Here’s the code used t</w:t>
-      </w:r>
-      <w:r>
-        <w:t xml:space="preserve">o define the </w:t>
-      </w:r>
-      <w:r>
-        <w:rPr>
-          <w:b/>
-        </w:rPr>
-        <w:t>collisionHandler</w:t>
-      </w:r>
-      <w:r>
-        <w:t xml:space="preserve"> –</w:t>
-      </w:r>
-    </w:p>
-    <w:p>
-      <w:pPr>
-        <w:autoSpaceDE w:val="0"/>
-        <w:autoSpaceDN w:val="0"/>
-        <w:adjustRightInd w:val="0"/>
-        <w:spacing w:after="0" w:line="240" w:lineRule="auto"/>
-        <w:rPr>
-          <w:rFonts w:ascii="Consolas" w:hAnsi="Consolas" w:cs="Consolas"/>
-          <w:color w:val="000000"/>
-          <w:sz w:val="16"/>
-          <w:szCs w:val="24"/>
-          <w:highlight w:val="white"/>
-        </w:rPr>
-      </w:pPr>
-      <w:r>
-        <w:rPr>
-          <w:rFonts w:ascii="Consolas" w:hAnsi="Consolas" w:cs="Consolas"/>
-          <w:color w:val="000000"/>
-          <w:sz w:val="16"/>
-          <w:szCs w:val="24"/>
-          <w:highlight w:val="white"/>
-        </w:rPr>
-        <w:t xml:space="preserve">        </w:t>
-      </w:r>
-      <w:proofErr w:type="gramStart"/>
-      <w:r>
-        <w:rPr>
-          <w:rFonts w:ascii="Consolas" w:hAnsi="Consolas" w:cs="Consolas"/>
-          <w:color w:val="0000FF"/>
-          <w:sz w:val="16"/>
-          <w:szCs w:val="24"/>
-          <w:highlight w:val="white"/>
-        </w:rPr>
-        <w:t>let</w:t>
-      </w:r>
-      <w:proofErr w:type="gramEnd"/>
-      <w:r>
-        <w:rPr>
-          <w:rFonts w:ascii="Consolas" w:hAnsi="Consolas" w:cs="Consolas"/>
-          <w:color w:val="000000"/>
-          <w:sz w:val="16"/>
-          <w:szCs w:val="24"/>
-          <w:highlight w:val="white"/>
-        </w:rPr>
-        <w:t xml:space="preserve"> collisionHandler event world =</w:t>
-      </w:r>
-    </w:p>
-    <w:p>
-      <w:pPr>
-        <w:autoSpaceDE w:val="0"/>
-        <w:autoSpaceDN w:val="0"/>
-        <w:adjustRightInd w:val="0"/>
-        <w:spacing w:after="0" w:line="240" w:lineRule="auto"/>
-        <w:rPr>
-          <w:rFonts w:ascii="Consolas" w:hAnsi="Consolas" w:cs="Consolas"/>
-          <w:color w:val="000000"/>
-          <w:sz w:val="16"/>
-          <w:szCs w:val="24"/>
-          <w:highlight w:val="white"/>
-        </w:rPr>
-      </w:pPr>
-      <w:r>
-        <w:rPr>
-          <w:rFonts w:ascii="Consolas" w:hAnsi="Consolas" w:cs="Consolas"/>
-          <w:color w:val="000000"/>
-          <w:sz w:val="16"/>
-          <w:szCs w:val="24"/>
-          <w:highlight w:val="white"/>
-        </w:rPr>
-        <w:t xml:space="preserve">            </w:t>
-      </w:r>
-      <w:proofErr w:type="gramStart"/>
-      <w:r>
-        <w:rPr>
-          <w:rFonts w:ascii="Consolas" w:hAnsi="Consolas" w:cs="Consolas"/>
-          <w:color w:val="0000FF"/>
-          <w:sz w:val="16"/>
-          <w:szCs w:val="24"/>
-          <w:highlight w:val="white"/>
-        </w:rPr>
-        <w:t>if</w:t>
-      </w:r>
-      <w:proofErr w:type="gramEnd"/>
-      <w:r>
-        <w:rPr>
-          <w:rFonts w:ascii="Consolas" w:hAnsi="Consolas" w:cs="Consolas"/>
-          <w:color w:val="000000"/>
-          <w:sz w:val="16"/>
-          <w:szCs w:val="24"/>
-          <w:highlight w:val="white"/>
-        </w:rPr>
-        <w:t xml:space="preserve"> World.isGamePlaying world </w:t>
-      </w:r>
-      <w:r>
-        <w:rPr>
-          <w:rFonts w:ascii="Consolas" w:hAnsi="Consolas" w:cs="Consolas"/>
-          <w:color w:val="0000FF"/>
-          <w:sz w:val="16"/>
-          <w:szCs w:val="24"/>
-          <w:highlight w:val="white"/>
-        </w:rPr>
-        <w:t>then</w:t>
-      </w:r>
-    </w:p>
-    <w:p>
-      <w:pPr>
-        <w:autoSpaceDE w:val="0"/>
-        <w:autoSpaceDN w:val="0"/>
-        <w:adjustRightInd w:val="0"/>
-        <w:spacing w:after="0" w:line="240" w:lineRule="auto"/>
-        <w:rPr>
-          <w:rFonts w:ascii="Consolas" w:hAnsi="Consolas" w:cs="Consolas"/>
-          <w:color w:val="000000"/>
-          <w:sz w:val="16"/>
-          <w:szCs w:val="24"/>
-          <w:highlight w:val="white"/>
-        </w:rPr>
-      </w:pPr>
-      <w:r>
-        <w:rPr>
-          <w:rFonts w:ascii="Consolas" w:hAnsi="Consolas" w:cs="Consolas"/>
-          <w:color w:val="000000"/>
-          <w:sz w:val="16"/>
-          <w:szCs w:val="24"/>
-          <w:highlight w:val="white"/>
-        </w:rPr>
-        <w:t xml:space="preserve">                </w:t>
-      </w:r>
-      <w:proofErr w:type="gramStart"/>
-      <w:r>
-        <w:rPr>
-          <w:rFonts w:ascii="Consolas" w:hAnsi="Consolas" w:cs="Consolas"/>
-          <w:color w:val="0000FF"/>
-          <w:sz w:val="16"/>
-          <w:szCs w:val="24"/>
-          <w:highlight w:val="white"/>
-        </w:rPr>
-        <w:t>let</w:t>
-      </w:r>
-      <w:proofErr w:type="gramEnd"/>
-      <w:r>
-        <w:rPr>
-          <w:rFonts w:ascii="Consolas" w:hAnsi="Consolas" w:cs="Consolas"/>
-          <w:color w:val="000000"/>
-          <w:sz w:val="16"/>
-          <w:szCs w:val="24"/>
-          <w:highlight w:val="white"/>
-        </w:rPr>
-        <w:t xml:space="preserve"> bullet = World.getEntity event.Subscriber world</w:t>
-      </w:r>
-    </w:p>
-    <w:p>
-      <w:pPr>
-        <w:autoSpaceDE w:val="0"/>
-        <w:autoSpaceDN w:val="0"/>
-        <w:adjustRightInd w:val="0"/>
-        <w:spacing w:after="0" w:line="240" w:lineRule="auto"/>
-        <w:rPr>
-          <w:rFonts w:ascii="Consolas" w:hAnsi="Consolas" w:cs="Consolas"/>
-          <w:color w:val="000000"/>
-          <w:sz w:val="16"/>
-          <w:szCs w:val="24"/>
-          <w:highlight w:val="white"/>
-        </w:rPr>
-      </w:pPr>
-      <w:r>
-        <w:rPr>
-          <w:rFonts w:ascii="Consolas" w:hAnsi="Consolas" w:cs="Consolas"/>
-          <w:color w:val="000000"/>
-          <w:sz w:val="16"/>
-          <w:szCs w:val="24"/>
-          <w:highlight w:val="white"/>
-        </w:rPr>
-        <w:t xml:space="preserve">                </w:t>
-      </w:r>
-      <w:proofErr w:type="gramStart"/>
-      <w:r>
-        <w:rPr>
-          <w:rFonts w:ascii="Consolas" w:hAnsi="Consolas" w:cs="Consolas"/>
-          <w:color w:val="0000FF"/>
-          <w:sz w:val="16"/>
-          <w:szCs w:val="24"/>
-          <w:highlight w:val="white"/>
-        </w:rPr>
-        <w:t>let</w:t>
-      </w:r>
-      <w:proofErr w:type="gramEnd"/>
-      <w:r>
-        <w:rPr>
-          <w:rFonts w:ascii="Consolas" w:hAnsi="Consolas" w:cs="Consolas"/>
-          <w:color w:val="000000"/>
-          <w:sz w:val="16"/>
-          <w:szCs w:val="24"/>
-          <w:highlight w:val="white"/>
-        </w:rPr>
-        <w:t xml:space="preserve"> world = snd &lt;| World.removeEntity event.Subscriber bullet world</w:t>
-      </w:r>
-    </w:p>
-    <w:p>
-      <w:pPr>
-        <w:autoSpaceDE w:val="0"/>
-        <w:autoSpaceDN w:val="0"/>
-        <w:adjustRightInd w:val="0"/>
-        <w:spacing w:after="0" w:line="240" w:lineRule="auto"/>
-        <w:rPr>
-          <w:rFonts w:ascii="Consolas" w:hAnsi="Consolas" w:cs="Consolas"/>
-          <w:color w:val="000000"/>
-          <w:sz w:val="16"/>
-          <w:szCs w:val="24"/>
-          <w:highlight w:val="white"/>
-        </w:rPr>
-      </w:pPr>
-      <w:r>
-        <w:rPr>
-          <w:rFonts w:ascii="Consolas" w:hAnsi="Consolas" w:cs="Consolas"/>
-          <w:color w:val="000000"/>
-          <w:sz w:val="16"/>
-          <w:szCs w:val="24"/>
-          <w:highlight w:val="white"/>
-        </w:rPr>
-        <w:t xml:space="preserve">                (Propagate, world)</w:t>
-      </w:r>
-    </w:p>
-    <w:p>
-      <w:pPr>
-        <w:rPr>
-          <w:sz w:val="14"/>
-        </w:rPr>
-      </w:pPr>
-      <w:r>
-        <w:rPr>
-          <w:rFonts w:ascii="Consolas" w:hAnsi="Consolas" w:cs="Consolas"/>
-          <w:color w:val="000000"/>
-          <w:sz w:val="16"/>
-          <w:szCs w:val="24"/>
-          <w:highlight w:val="white"/>
-        </w:rPr>
-        <w:t xml:space="preserve">            </w:t>
-      </w:r>
-      <w:proofErr w:type="gramStart"/>
-      <w:r>
-        <w:rPr>
-          <w:rFonts w:ascii="Consolas" w:hAnsi="Consolas" w:cs="Consolas"/>
-          <w:color w:val="0000FF"/>
-          <w:sz w:val="16"/>
-          <w:szCs w:val="24"/>
-          <w:highlight w:val="white"/>
-        </w:rPr>
-        <w:t>else</w:t>
-      </w:r>
-      <w:proofErr w:type="gramEnd"/>
-      <w:r>
-        <w:rPr>
-          <w:rFonts w:ascii="Consolas" w:hAnsi="Consolas" w:cs="Consolas"/>
-          <w:color w:val="000000"/>
-          <w:sz w:val="16"/>
-          <w:szCs w:val="24"/>
-          <w:highlight w:val="white"/>
-        </w:rPr>
-        <w:t xml:space="preserve"> (Propagate, world)</w:t>
-      </w:r>
-    </w:p>
-    <w:p>
-      <w:r>
-        <w:t>Even simpler than the previous handler, it simply destroys the bullet when a collision with it takes place</w:t>
-      </w:r>
-      <w:r>
-        <w:t xml:space="preserve"> while the game is playing</w:t>
-      </w:r>
-      <w:r>
-        <w:t>.</w:t>
-      </w:r>
-    </w:p>
-    <w:p>
-      <w:pPr>
-        <w:pStyle w:val="Heading2"/>
-      </w:pPr>
-      <w:bookmarkStart w:id="34" w:name="_Toc398130406"/>
-      <w:r>
-        <w:t>Enemies and the EnemyDispatcher</w:t>
-      </w:r>
-      <w:bookmarkEnd w:id="34"/>
-    </w:p>
-    <w:p>
-      <w:r>
-        <w:t>Since we have bullets, we obviously need something to shoot them at! In BlazeVector, we use little Army-men style bad guys that charge across the screen.</w:t>
-      </w:r>
-    </w:p>
-    <w:p>
-      <w:r>
-        <w:br w:type="page"/>
-      </w:r>
-    </w:p>
-    <w:p>
-      <w:pPr>
-        <w:pStyle w:val="Heading3"/>
-      </w:pPr>
-      <w:bookmarkStart w:id="35" w:name="_Toc398130407"/>
+      <w:bookmarkStart w:id="34" w:name="_Toc398187724"/>
       <w:r>
         <w:lastRenderedPageBreak/>
         <w:t>Enemies in NuEdit</w:t>
       </w:r>
-      <w:bookmarkEnd w:id="35"/>
+      <w:bookmarkEnd w:id="34"/>
     </w:p>
     <w:p>
       <w:r>
@@ -34036,21 +34219,21 @@
       <w:pPr>
         <w:pStyle w:val="Heading1"/>
       </w:pPr>
-      <w:bookmarkStart w:id="36" w:name="_Toc398130408"/>
+      <w:bookmarkStart w:id="35" w:name="_Toc398187725"/>
       <w:r>
         <w:t>More Engine Details</w:t>
       </w:r>
+      <w:bookmarkEnd w:id="35"/>
+    </w:p>
+    <w:p>
+      <w:pPr>
+        <w:pStyle w:val="Heading2"/>
+      </w:pPr>
+      <w:bookmarkStart w:id="36" w:name="_Toc398187726"/>
+      <w:r>
+        <w:t>Assets and the AssetGraph</w:t>
+      </w:r>
       <w:bookmarkEnd w:id="36"/>
-    </w:p>
-    <w:p>
-      <w:pPr>
-        <w:pStyle w:val="Heading2"/>
-      </w:pPr>
-      <w:bookmarkStart w:id="37" w:name="_Toc398130409"/>
-      <w:r>
-        <w:t>Assets and the AssetGraph</w:t>
-      </w:r>
-      <w:bookmarkEnd w:id="37"/>
     </w:p>
     <w:p>
       <w:r>
@@ -38735,11 +38918,11 @@
       <w:pPr>
         <w:pStyle w:val="Heading2"/>
       </w:pPr>
-      <w:bookmarkStart w:id="38" w:name="_Toc398130410"/>
+      <w:bookmarkStart w:id="37" w:name="_Toc398187727"/>
       <w:r>
         <w:t>Serialization and Overlays</w:t>
       </w:r>
-      <w:bookmarkEnd w:id="38"/>
+      <w:bookmarkEnd w:id="37"/>
     </w:p>
     <w:p/>
     <w:p>
@@ -42335,11 +42518,11 @@
       <w:pPr>
         <w:pStyle w:val="Heading2"/>
       </w:pPr>
-      <w:bookmarkStart w:id="39" w:name="_Toc398130411"/>
+      <w:bookmarkStart w:id="38" w:name="_Toc398187728"/>
       <w:r>
         <w:t>Subsystems and Message Queues</w:t>
       </w:r>
-      <w:bookmarkEnd w:id="39"/>
+      <w:bookmarkEnd w:id="38"/>
     </w:p>
     <w:p/>
     <w:p>
@@ -42677,7 +42860,12 @@
         <w:t>the engine directly.</w:t>
       </w:r>
       <w:r>
-        <w:t xml:space="preserve"> Perhaps an extension point could be added to the engine such that adding subsystems would not require modifying engine code, but that’s a task</w:t>
+        <w:t xml:space="preserve"> Perhaps an extension point could be added to the engine such that adding subsystems </w:t>
+      </w:r>
+      <w:bookmarkStart w:id="39" w:name="_GoBack"/>
+      <w:bookmarkEnd w:id="39"/>
+      <w:r>
+        <w:t>would not require modifying engine code, but that’s a task</w:t>
       </w:r>
       <w:r>
         <w:t xml:space="preserve"> that</w:t>
@@ -44655,7 +44843,7 @@
 </file>
 
 <file path=customXml/itemProps1.xml><?xml version="1.0" encoding="utf-8"?>
-<ds:datastoreItem xmlns:ds="http://schemas.openxmlformats.org/officeDocument/2006/customXml" ds:itemID="{1E12B3D4-A1DA-49E6-9291-C60094AB053A}">
+<ds:datastoreItem xmlns:ds="http://schemas.openxmlformats.org/officeDocument/2006/customXml" ds:itemID="{26450871-5321-4E35-89CC-5312C2B92C8F}">
   <ds:schemaRefs>
     <ds:schemaRef ds:uri="http://schemas.openxmlformats.org/officeDocument/2006/bibliography"/>
   </ds:schemaRefs>

</xml_diff>

<commit_message>
Added emphasis on how to not create NuGame projects :)
</commit_message>
<xml_diff>
--- a/Nu/Documentation/Nu Game Engine.docx
+++ b/Nu/Documentation/Nu Game Engine.docx
@@ -3255,6 +3255,46 @@
       </w:r>
       <w:r>
         <w:t>.</w:t>
+      </w:r>
+    </w:p>
+    <w:p>
+      <w:r>
+        <w:rPr>
+          <w:b/>
+        </w:rPr>
+        <w:t>WARNING:</w:t>
+      </w:r>
+      <w:r>
+        <w:t xml:space="preserve"> Do NOT create a project by clicking </w:t>
+      </w:r>
+      <w:r>
+        <w:rPr>
+          <w:b/>
+        </w:rPr>
+        <w:t>File -&gt; New Project…</w:t>
+      </w:r>
+      <w:r>
+        <w:t xml:space="preserve">! This will create a new project </w:t>
+      </w:r>
+      <w:r>
+        <w:t xml:space="preserve">in its own solution, </w:t>
+      </w:r>
+      <w:r>
+        <w:t xml:space="preserve">separate from the </w:t>
+      </w:r>
+      <w:r>
+        <w:t>current one</w:t>
+      </w:r>
+      <w:r>
+        <w:t>, and that is NOT what y</w:t>
+      </w:r>
+      <w:bookmarkStart w:id="8" w:name="_GoBack"/>
+      <w:bookmarkEnd w:id="8"/>
+      <w:r>
+        <w:t xml:space="preserve">ou want </w:t>
+      </w:r>
+      <w:r>
+        <w:sym w:font="Wingdings" w:char="F04A"/>
       </w:r>
     </w:p>
     <w:p>
@@ -3540,11 +3580,11 @@
       <w:pPr>
         <w:pStyle w:val="Heading2"/>
       </w:pPr>
-      <w:bookmarkStart w:id="8" w:name="_Toc398224733"/>
+      <w:bookmarkStart w:id="9" w:name="_Toc398224733"/>
       <w:r>
         <w:t>Basic Nu Start-up Code</w:t>
       </w:r>
-      <w:bookmarkEnd w:id="8"/>
+      <w:bookmarkEnd w:id="9"/>
     </w:p>
     <w:p/>
     <w:p>
@@ -6105,12 +6145,12 @@
       <w:pPr>
         <w:pStyle w:val="Heading1"/>
       </w:pPr>
-      <w:bookmarkStart w:id="9" w:name="_Toc398224734"/>
+      <w:bookmarkStart w:id="10" w:name="_Toc398224734"/>
       <w:r>
         <w:lastRenderedPageBreak/>
         <w:t>What is NuEdit?</w:t>
       </w:r>
-      <w:bookmarkEnd w:id="9"/>
+      <w:bookmarkEnd w:id="10"/>
     </w:p>
     <w:p/>
     <w:p>
@@ -7260,11 +7300,11 @@
       <w:pPr>
         <w:pStyle w:val="Heading1"/>
       </w:pPr>
-      <w:bookmarkStart w:id="10" w:name="_Toc398224735"/>
+      <w:bookmarkStart w:id="11" w:name="_Toc398224735"/>
       <w:r>
         <w:t>BlazeVector</w:t>
       </w:r>
-      <w:bookmarkEnd w:id="10"/>
+      <w:bookmarkEnd w:id="11"/>
     </w:p>
     <w:p/>
     <w:p>
@@ -16083,12 +16123,12 @@
       <w:pPr>
         <w:pStyle w:val="Heading1"/>
       </w:pPr>
-      <w:bookmarkStart w:id="11" w:name="_Toc398224736"/>
+      <w:bookmarkStart w:id="12" w:name="_Toc398224736"/>
       <w:r>
         <w:lastRenderedPageBreak/>
         <w:t>The Game Engine</w:t>
       </w:r>
-      <w:bookmarkEnd w:id="11"/>
+      <w:bookmarkEnd w:id="12"/>
     </w:p>
     <w:p/>
     <w:p>
@@ -16293,11 +16333,11 @@
       <w:pPr>
         <w:pStyle w:val="Heading2"/>
       </w:pPr>
-      <w:bookmarkStart w:id="12" w:name="_Toc398224737"/>
+      <w:bookmarkStart w:id="13" w:name="_Toc398224737"/>
       <w:r>
         <w:t>World</w:t>
       </w:r>
-      <w:bookmarkEnd w:id="12"/>
+      <w:bookmarkEnd w:id="13"/>
     </w:p>
     <w:p>
       <w:r>
@@ -16353,11 +16393,11 @@
       <w:pPr>
         <w:pStyle w:val="Heading2"/>
       </w:pPr>
-      <w:bookmarkStart w:id="13" w:name="_Toc398224738"/>
+      <w:bookmarkStart w:id="14" w:name="_Toc398224738"/>
       <w:r>
         <w:t>Screen</w:t>
       </w:r>
-      <w:bookmarkEnd w:id="13"/>
+      <w:bookmarkEnd w:id="14"/>
     </w:p>
     <w:p>
       <w:r>
@@ -16368,11 +16408,11 @@
       <w:pPr>
         <w:pStyle w:val="Heading2"/>
       </w:pPr>
-      <w:bookmarkStart w:id="14" w:name="_Toc398224739"/>
+      <w:bookmarkStart w:id="15" w:name="_Toc398224739"/>
       <w:r>
         <w:t>Group</w:t>
       </w:r>
-      <w:bookmarkEnd w:id="14"/>
+      <w:bookmarkEnd w:id="15"/>
     </w:p>
     <w:p>
       <w:r>
@@ -16413,12 +16453,12 @@
       <w:pPr>
         <w:pStyle w:val="Heading2"/>
       </w:pPr>
-      <w:bookmarkStart w:id="15" w:name="_Toc398224740"/>
+      <w:bookmarkStart w:id="16" w:name="_Toc398224740"/>
       <w:r>
         <w:lastRenderedPageBreak/>
         <w:t>Entity</w:t>
       </w:r>
-      <w:bookmarkEnd w:id="15"/>
+      <w:bookmarkEnd w:id="16"/>
     </w:p>
     <w:p>
       <w:r>
@@ -16477,22 +16517,22 @@
       <w:pPr>
         <w:pStyle w:val="Heading1"/>
       </w:pPr>
-      <w:bookmarkStart w:id="16" w:name="_Toc398224741"/>
+      <w:bookmarkStart w:id="17" w:name="_Toc398224741"/>
       <w:r>
         <w:t>Game Engine Details</w:t>
       </w:r>
-      <w:bookmarkEnd w:id="16"/>
+      <w:bookmarkEnd w:id="17"/>
     </w:p>
     <w:p/>
     <w:p>
       <w:pPr>
         <w:pStyle w:val="Heading2"/>
       </w:pPr>
-      <w:bookmarkStart w:id="17" w:name="_Toc398224742"/>
+      <w:bookmarkStart w:id="18" w:name="_Toc398224742"/>
       <w:r>
         <w:t>Addresses</w:t>
       </w:r>
-      <w:bookmarkEnd w:id="17"/>
+      <w:bookmarkEnd w:id="18"/>
     </w:p>
     <w:p>
       <w:r>
@@ -16706,11 +16746,11 @@
       <w:pPr>
         <w:pStyle w:val="Heading2"/>
       </w:pPr>
-      <w:bookmarkStart w:id="18" w:name="_Toc398224743"/>
+      <w:bookmarkStart w:id="19" w:name="_Toc398224743"/>
       <w:r>
         <w:t>Transformations</w:t>
       </w:r>
-      <w:bookmarkEnd w:id="18"/>
+      <w:bookmarkEnd w:id="19"/>
     </w:p>
     <w:p>
       <w:r>
@@ -17051,7 +17091,7 @@
       <w:pPr>
         <w:pStyle w:val="Heading2"/>
       </w:pPr>
-      <w:bookmarkStart w:id="19" w:name="_Toc398224744"/>
+      <w:bookmarkStart w:id="20" w:name="_Toc398224744"/>
       <w:r>
         <w:lastRenderedPageBreak/>
         <w:t xml:space="preserve">The </w:t>
@@ -17059,7 +17099,7 @@
       <w:r>
         <w:t>Purely-Functional Event System</w:t>
       </w:r>
-      <w:bookmarkEnd w:id="19"/>
+      <w:bookmarkEnd w:id="20"/>
     </w:p>
     <w:p>
       <w:r>
@@ -17113,68 +17153,62 @@
         <w:rPr>
           <w:b/>
         </w:rPr>
-        <w:t>Click/</w:t>
+        <w:t>Click/MyGame/MyScreen/MyGroup/MyButton</w:t>
+      </w:r>
+      <w:r>
+        <w:t>. The nature of the event is always prepended to the address of the event source.</w:t>
+      </w:r>
+      <w:r>
+        <w:t xml:space="preserve"> To subscribe to input events like the left mouse button being pressed, you don’t need a specific event source at all – just susbscribe to </w:t>
       </w:r>
       <w:r>
         <w:rPr>
           <w:b/>
         </w:rPr>
-        <w:t>MyGame/MyScreen/MyGroup/MyButton</w:t>
-      </w:r>
-      <w:r>
-        <w:t>. The nature of the event is always prepended to the address of the event source.</w:t>
-      </w:r>
-      <w:r>
-        <w:t xml:space="preserve"> To subscribe to input events like the left mouse button being pressed, you don’t need a specific event source at all – just susbscribe to </w:t>
+        <w:t>Down/Mouse/Left</w:t>
+      </w:r>
+      <w:r>
+        <w:t>!</w:t>
+      </w:r>
+      <w:r>
+        <w:t xml:space="preserve"> This is the same for other unsourced, global events like </w:t>
       </w:r>
       <w:r>
         <w:rPr>
           <w:b/>
         </w:rPr>
-        <w:t>Down/Mouse/Left</w:t>
-      </w:r>
-      <w:r>
-        <w:t>!</w:t>
-      </w:r>
-      <w:r>
-        <w:t xml:space="preserve"> This is the same for other unsourced, global events like </w:t>
+        <w:t>Down/KeyboardKey</w:t>
+      </w:r>
+      <w:r>
+        <w:t xml:space="preserve"> input and </w:t>
       </w:r>
       <w:r>
         <w:rPr>
           <w:b/>
         </w:rPr>
-        <w:t>Down/KeyboardKey</w:t>
-      </w:r>
-      <w:r>
-        <w:t xml:space="preserve"> input and </w:t>
+        <w:t>Tick</w:t>
+      </w:r>
+      <w:r>
+        <w:t>.</w:t>
+      </w:r>
+    </w:p>
+    <w:p>
+      <w:r>
+        <w:t xml:space="preserve">Since there is currently no guide to what all events take place and their address specifications, you have to consult </w:t>
       </w:r>
       <w:r>
         <w:rPr>
           <w:b/>
         </w:rPr>
-        <w:t>Tick</w:t>
-      </w:r>
-      <w:r>
-        <w:t>.</w:t>
-      </w:r>
-    </w:p>
-    <w:p>
-      <w:r>
-        <w:t xml:space="preserve">Since there is currently no guide to what all events take place and their address specifications, you have to consult </w:t>
+        <w:t>NuConstants.fs</w:t>
+      </w:r>
+      <w:r>
+        <w:t xml:space="preserve"> in the </w:t>
       </w:r>
       <w:r>
         <w:rPr>
           <w:b/>
         </w:rPr>
-        <w:t>NuConstants.fs</w:t>
-      </w:r>
-      <w:r>
-        <w:t xml:space="preserve"> in the </w:t>
-      </w:r>
-      <w:r>
-        <w:rPr>
-          <w:b/>
-        </w:rPr>
         <w:t>Nu</w:t>
       </w:r>
       <w:r>
@@ -17214,11 +17248,11 @@
       <w:pPr>
         <w:pStyle w:val="Heading2"/>
       </w:pPr>
-      <w:bookmarkStart w:id="20" w:name="_Toc398224745"/>
+      <w:bookmarkStart w:id="21" w:name="_Toc398224745"/>
       <w:r>
         <w:t>The Xtension System</w:t>
       </w:r>
-      <w:bookmarkEnd w:id="20"/>
+      <w:bookmarkEnd w:id="21"/>
     </w:p>
     <w:p>
       <w:r>
@@ -18162,11 +18196,11 @@
       <w:pPr>
         <w:pStyle w:val="Heading3"/>
       </w:pPr>
-      <w:bookmarkStart w:id="21" w:name="_Toc398224746"/>
+      <w:bookmarkStart w:id="22" w:name="_Toc398224746"/>
       <w:r>
         <w:t>Understanding the Xtension Type</w:t>
       </w:r>
-      <w:bookmarkEnd w:id="21"/>
+      <w:bookmarkEnd w:id="22"/>
     </w:p>
     <w:p>
       <w:r>
@@ -18974,11 +19008,11 @@
       <w:pPr>
         <w:pStyle w:val="Heading3"/>
       </w:pPr>
-      <w:bookmarkStart w:id="22" w:name="_Toc398224747"/>
+      <w:bookmarkStart w:id="23" w:name="_Toc398224747"/>
       <w:r>
         <w:t>How Nu uses Xtensions in practice</w:t>
       </w:r>
-      <w:bookmarkEnd w:id="22"/>
+      <w:bookmarkEnd w:id="23"/>
     </w:p>
     <w:p>
       <w:r>
@@ -19683,11 +19717,11 @@
       <w:pPr>
         <w:pStyle w:val="Heading3"/>
       </w:pPr>
-      <w:bookmarkStart w:id="23" w:name="_Toc398224748"/>
+      <w:bookmarkStart w:id="24" w:name="_Toc398224748"/>
       <w:r>
         <w:t>XDispatchers and Dispatch Methods</w:t>
       </w:r>
-      <w:bookmarkEnd w:id="23"/>
+      <w:bookmarkEnd w:id="24"/>
     </w:p>
     <w:p>
       <w:r>
@@ -21478,11 +21512,11 @@
       <w:pPr>
         <w:pStyle w:val="Heading3"/>
       </w:pPr>
-      <w:bookmarkStart w:id="24" w:name="_Toc398224749"/>
+      <w:bookmarkStart w:id="25" w:name="_Toc398224749"/>
       <w:r>
         <w:t>Facets</w:t>
       </w:r>
-      <w:bookmarkEnd w:id="24"/>
+      <w:bookmarkEnd w:id="25"/>
     </w:p>
     <w:p>
       <w:r>
@@ -28612,12 +28646,12 @@
       <w:pPr>
         <w:pStyle w:val="Heading1"/>
       </w:pPr>
-      <w:bookmarkStart w:id="25" w:name="_Toc398224750"/>
+      <w:bookmarkStart w:id="26" w:name="_Toc398224750"/>
       <w:r>
         <w:lastRenderedPageBreak/>
         <w:t>More on BlazeVector</w:t>
       </w:r>
-      <w:bookmarkEnd w:id="25"/>
+      <w:bookmarkEnd w:id="26"/>
     </w:p>
     <w:p/>
     <w:p>
@@ -28641,13 +28675,13 @@
       <w:pPr>
         <w:pStyle w:val="Heading2"/>
       </w:pPr>
-      <w:bookmarkStart w:id="26" w:name="_Toc393392930"/>
-      <w:bookmarkStart w:id="27" w:name="_Toc398224751"/>
+      <w:bookmarkStart w:id="27" w:name="_Toc393392930"/>
+      <w:bookmarkStart w:id="28" w:name="_Toc398224751"/>
       <w:r>
         <w:t>Bullets and the BulletDispatcher</w:t>
       </w:r>
-      <w:bookmarkEnd w:id="26"/>
       <w:bookmarkEnd w:id="27"/>
+      <w:bookmarkEnd w:id="28"/>
     </w:p>
     <w:p>
       <w:r>
@@ -28661,11 +28695,11 @@
       <w:pPr>
         <w:pStyle w:val="Heading3"/>
       </w:pPr>
-      <w:bookmarkStart w:id="28" w:name="_Toc398224752"/>
+      <w:bookmarkStart w:id="29" w:name="_Toc398224752"/>
       <w:r>
         <w:t>Bullets in NuEdit</w:t>
       </w:r>
-      <w:bookmarkEnd w:id="28"/>
+      <w:bookmarkEnd w:id="29"/>
     </w:p>
     <w:p/>
     <w:p>
@@ -29221,11 +29255,11 @@
       <w:pPr>
         <w:pStyle w:val="Heading3"/>
       </w:pPr>
-      <w:bookmarkStart w:id="29" w:name="_Toc398224753"/>
+      <w:bookmarkStart w:id="30" w:name="_Toc398224753"/>
       <w:r>
         <w:t>The code behind the bullets</w:t>
       </w:r>
-      <w:bookmarkEnd w:id="29"/>
+      <w:bookmarkEnd w:id="30"/>
     </w:p>
     <w:p>
       <w:r>
@@ -32894,11 +32928,11 @@
       <w:pPr>
         <w:pStyle w:val="Heading3"/>
       </w:pPr>
-      <w:bookmarkStart w:id="30" w:name="_Toc398224754"/>
+      <w:bookmarkStart w:id="31" w:name="_Toc398224754"/>
       <w:r>
         <w:t>The Register override</w:t>
       </w:r>
-      <w:bookmarkEnd w:id="30"/>
+      <w:bookmarkEnd w:id="31"/>
     </w:p>
     <w:p>
       <w:r>
@@ -33334,14 +33368,14 @@
       <w:pPr>
         <w:pStyle w:val="Heading3"/>
       </w:pPr>
-      <w:bookmarkStart w:id="31" w:name="_Toc398224755"/>
+      <w:bookmarkStart w:id="32" w:name="_Toc398224755"/>
       <w:r>
         <w:t xml:space="preserve">The </w:t>
       </w:r>
       <w:r>
         <w:t>tickHandler</w:t>
       </w:r>
-      <w:bookmarkEnd w:id="31"/>
+      <w:bookmarkEnd w:id="32"/>
     </w:p>
     <w:p>
       <w:r>
@@ -33945,14 +33979,14 @@
       <w:pPr>
         <w:pStyle w:val="Heading3"/>
       </w:pPr>
-      <w:bookmarkStart w:id="32" w:name="_Toc398224756"/>
+      <w:bookmarkStart w:id="33" w:name="_Toc398224756"/>
       <w:r>
         <w:t xml:space="preserve">The </w:t>
       </w:r>
       <w:r>
         <w:t>collisionHandler</w:t>
       </w:r>
-      <w:bookmarkEnd w:id="32"/>
+      <w:bookmarkEnd w:id="33"/>
     </w:p>
     <w:p>
       <w:r>
@@ -34248,11 +34282,11 @@
       <w:pPr>
         <w:pStyle w:val="Heading2"/>
       </w:pPr>
-      <w:bookmarkStart w:id="33" w:name="_Toc398224757"/>
+      <w:bookmarkStart w:id="34" w:name="_Toc398224757"/>
       <w:r>
         <w:t>Enemies and the EnemyDispatcher</w:t>
       </w:r>
-      <w:bookmarkEnd w:id="33"/>
+      <w:bookmarkEnd w:id="34"/>
     </w:p>
     <w:p>
       <w:r>
@@ -34263,12 +34297,12 @@
       <w:pPr>
         <w:pStyle w:val="Heading3"/>
       </w:pPr>
-      <w:bookmarkStart w:id="34" w:name="_Toc398224758"/>
+      <w:bookmarkStart w:id="35" w:name="_Toc398224758"/>
       <w:r>
         <w:lastRenderedPageBreak/>
         <w:t>Enemies in NuEdit</w:t>
       </w:r>
-      <w:bookmarkEnd w:id="34"/>
+      <w:bookmarkEnd w:id="35"/>
     </w:p>
     <w:p>
       <w:r>
@@ -34690,21 +34724,21 @@
       <w:pPr>
         <w:pStyle w:val="Heading1"/>
       </w:pPr>
-      <w:bookmarkStart w:id="35" w:name="_Toc398224759"/>
+      <w:bookmarkStart w:id="36" w:name="_Toc398224759"/>
       <w:r>
         <w:t>More Engine Details</w:t>
       </w:r>
-      <w:bookmarkEnd w:id="35"/>
+      <w:bookmarkEnd w:id="36"/>
     </w:p>
     <w:p>
       <w:pPr>
         <w:pStyle w:val="Heading2"/>
       </w:pPr>
-      <w:bookmarkStart w:id="36" w:name="_Toc398224760"/>
+      <w:bookmarkStart w:id="37" w:name="_Toc398224760"/>
       <w:r>
         <w:t>Assets and the AssetGraph</w:t>
       </w:r>
-      <w:bookmarkEnd w:id="36"/>
+      <w:bookmarkEnd w:id="37"/>
     </w:p>
     <w:p>
       <w:r>
@@ -39398,11 +39432,11 @@
       <w:pPr>
         <w:pStyle w:val="Heading2"/>
       </w:pPr>
-      <w:bookmarkStart w:id="37" w:name="_Toc398224761"/>
+      <w:bookmarkStart w:id="38" w:name="_Toc398224761"/>
       <w:r>
         <w:t>Serialization and Overlays</w:t>
       </w:r>
-      <w:bookmarkEnd w:id="37"/>
+      <w:bookmarkEnd w:id="38"/>
     </w:p>
     <w:p/>
     <w:p>
@@ -42998,11 +43032,11 @@
       <w:pPr>
         <w:pStyle w:val="Heading2"/>
       </w:pPr>
-      <w:bookmarkStart w:id="38" w:name="_Toc398224762"/>
+      <w:bookmarkStart w:id="39" w:name="_Toc398224762"/>
       <w:r>
         <w:t>Subsystems and Message Queues</w:t>
       </w:r>
-      <w:bookmarkEnd w:id="38"/>
+      <w:bookmarkEnd w:id="39"/>
     </w:p>
     <w:p>
       <w:r>
@@ -43333,12 +43367,7 @@
         <w:t xml:space="preserve">and et al </w:t>
       </w:r>
       <w:r>
-        <w:t xml:space="preserve">can be added by modifying </w:t>
-      </w:r>
-      <w:bookmarkStart w:id="39" w:name="_GoBack"/>
-      <w:bookmarkEnd w:id="39"/>
-      <w:r>
-        <w:t>the engine directly.</w:t>
+        <w:t>can be added by modifying the engine directly.</w:t>
       </w:r>
       <w:r>
         <w:t xml:space="preserve"> Perhaps an extension point could be added to the engine such that adding subsystems would not require modifying engine code, but that’s a task</w:t>
@@ -45319,7 +45348,7 @@
 </file>
 
 <file path=customXml/itemProps1.xml><?xml version="1.0" encoding="utf-8"?>
-<ds:datastoreItem xmlns:ds="http://schemas.openxmlformats.org/officeDocument/2006/customXml" ds:itemID="{618DAE04-DAE8-46AD-AFD4-462F37D972FF}">
+<ds:datastoreItem xmlns:ds="http://schemas.openxmlformats.org/officeDocument/2006/customXml" ds:itemID="{300B4FE1-2688-4913-BA71-A22B08E4403C}">
   <ds:schemaRefs>
     <ds:schemaRef ds:uri="http://schemas.openxmlformats.org/officeDocument/2006/bibliography"/>
   </ds:schemaRefs>

</xml_diff>

<commit_message>
Renamed EntityCollisionData to CollisionData. Updated Nu documentation to call Event.unwrap differently.
</commit_message>
<xml_diff>
--- a/Nu/Documentation/Nu Game Engine.docx
+++ b/Nu/Documentation/Nu Game Engine.docx
@@ -3286,12 +3286,7 @@
         <w:t>current one</w:t>
       </w:r>
       <w:r>
-        <w:t>, and that is NOT what y</w:t>
-      </w:r>
-      <w:bookmarkStart w:id="8" w:name="_GoBack"/>
-      <w:bookmarkEnd w:id="8"/>
-      <w:r>
-        <w:t xml:space="preserve">ou want </w:t>
+        <w:t xml:space="preserve">, and that is NOT what you want </w:t>
       </w:r>
       <w:r>
         <w:sym w:font="Wingdings" w:char="F04A"/>
@@ -3580,11 +3575,11 @@
       <w:pPr>
         <w:pStyle w:val="Heading2"/>
       </w:pPr>
-      <w:bookmarkStart w:id="9" w:name="_Toc398224733"/>
+      <w:bookmarkStart w:id="8" w:name="_Toc398224733"/>
       <w:r>
         <w:t>Basic Nu Start-up Code</w:t>
       </w:r>
-      <w:bookmarkEnd w:id="9"/>
+      <w:bookmarkEnd w:id="8"/>
     </w:p>
     <w:p/>
     <w:p>
@@ -6145,12 +6140,12 @@
       <w:pPr>
         <w:pStyle w:val="Heading1"/>
       </w:pPr>
-      <w:bookmarkStart w:id="10" w:name="_Toc398224734"/>
+      <w:bookmarkStart w:id="9" w:name="_Toc398224734"/>
       <w:r>
         <w:lastRenderedPageBreak/>
         <w:t>What is NuEdit?</w:t>
       </w:r>
-      <w:bookmarkEnd w:id="10"/>
+      <w:bookmarkEnd w:id="9"/>
     </w:p>
     <w:p/>
     <w:p>
@@ -7300,11 +7295,11 @@
       <w:pPr>
         <w:pStyle w:val="Heading1"/>
       </w:pPr>
-      <w:bookmarkStart w:id="11" w:name="_Toc398224735"/>
+      <w:bookmarkStart w:id="10" w:name="_Toc398224735"/>
       <w:r>
         <w:t>BlazeVector</w:t>
       </w:r>
-      <w:bookmarkEnd w:id="11"/>
+      <w:bookmarkEnd w:id="10"/>
     </w:p>
     <w:p/>
     <w:p>
@@ -16123,12 +16118,12 @@
       <w:pPr>
         <w:pStyle w:val="Heading1"/>
       </w:pPr>
-      <w:bookmarkStart w:id="12" w:name="_Toc398224736"/>
+      <w:bookmarkStart w:id="11" w:name="_Toc398224736"/>
       <w:r>
         <w:lastRenderedPageBreak/>
         <w:t>The Game Engine</w:t>
       </w:r>
-      <w:bookmarkEnd w:id="12"/>
+      <w:bookmarkEnd w:id="11"/>
     </w:p>
     <w:p/>
     <w:p>
@@ -16333,765 +16328,765 @@
       <w:pPr>
         <w:pStyle w:val="Heading2"/>
       </w:pPr>
-      <w:bookmarkStart w:id="13" w:name="_Toc398224737"/>
+      <w:bookmarkStart w:id="12" w:name="_Toc398224737"/>
       <w:r>
         <w:t>World</w:t>
       </w:r>
+      <w:bookmarkEnd w:id="12"/>
+    </w:p>
+    <w:p>
+      <w:r>
+        <w:t xml:space="preserve">We already know a bit about the </w:t>
+      </w:r>
+      <w:r>
+        <w:rPr>
+          <w:b/>
+        </w:rPr>
+        <w:t>World</w:t>
+      </w:r>
+      <w:r>
+        <w:t xml:space="preserve"> type. As you can see in the above diagram, it holds the </w:t>
+      </w:r>
+      <w:r>
+        <w:rPr>
+          <w:b/>
+        </w:rPr>
+        <w:t>Game</w:t>
+      </w:r>
+      <w:r>
+        <w:t xml:space="preserve"> value. It also holds all the other facilities needed to execute a game such as a rendering context, an audio context, their related message queues (more on this later), a purely-functional message system (far more appropriate to a functional game than .NET’s or even F#’s mutable event systems), and other types of dependencies and configuration values. When you want something in your game to change, you start </w:t>
+      </w:r>
+      <w:r>
+        <w:t>with</w:t>
+      </w:r>
+      <w:r>
+        <w:t xml:space="preserve"> the </w:t>
+      </w:r>
+      <w:r>
+        <w:rPr>
+          <w:b/>
+        </w:rPr>
+        <w:t>World</w:t>
+      </w:r>
+      <w:r>
+        <w:t xml:space="preserve"> </w:t>
+      </w:r>
+      <w:r>
+        <w:t xml:space="preserve">value </w:t>
+      </w:r>
+      <w:r>
+        <w:t>and work your way inward</w:t>
+      </w:r>
+      <w:r>
+        <w:t xml:space="preserve"> (using handy functions set as World.setEntity along the way)</w:t>
+      </w:r>
+      <w:r>
+        <w:t>.</w:t>
+      </w:r>
+    </w:p>
+    <w:p>
+      <w:pPr>
+        <w:pStyle w:val="Heading2"/>
+      </w:pPr>
+      <w:bookmarkStart w:id="13" w:name="_Toc398224738"/>
+      <w:r>
+        <w:t>Screen</w:t>
+      </w:r>
       <w:bookmarkEnd w:id="13"/>
     </w:p>
     <w:p>
       <w:r>
-        <w:t xml:space="preserve">We already know a bit about the </w:t>
-      </w:r>
-      <w:r>
-        <w:rPr>
-          <w:b/>
-        </w:rPr>
-        <w:t>World</w:t>
-      </w:r>
-      <w:r>
-        <w:t xml:space="preserve"> type. As you can see in the above diagram, it holds the </w:t>
-      </w:r>
-      <w:r>
-        <w:rPr>
-          <w:b/>
-        </w:rPr>
-        <w:t>Game</w:t>
-      </w:r>
-      <w:r>
-        <w:t xml:space="preserve"> value. It also holds all the other facilities needed to execute a game such as a rendering context, an audio context, their related message queues (more on this later), a purely-functional message system (far more appropriate to a functional game than .NET’s or even F#’s mutable event systems), and other types of dependencies and configuration values. When you want something in your game to change, you start </w:t>
-      </w:r>
-      <w:r>
-        <w:t>with</w:t>
-      </w:r>
-      <w:r>
-        <w:t xml:space="preserve"> the </w:t>
-      </w:r>
-      <w:r>
-        <w:rPr>
-          <w:b/>
-        </w:rPr>
-        <w:t>World</w:t>
-      </w:r>
-      <w:r>
-        <w:t xml:space="preserve"> </w:t>
-      </w:r>
-      <w:r>
-        <w:t xml:space="preserve">value </w:t>
-      </w:r>
-      <w:r>
-        <w:t>and work your way inward</w:t>
-      </w:r>
-      <w:r>
-        <w:t xml:space="preserve"> (using handy functions set as World.setEntity along the way)</w:t>
-      </w:r>
-      <w:r>
-        <w:t>.</w:t>
+        <w:t>Screens are precisely what they sound like – a way to implement a single ‘screen’ of interaction in your game. In Nu’s conceptual model, a game is nothing more than a series of interactive screens to be traversed like a graph. The main game simulation occurs within a given screen, just like everything else. How screens transition from one to another is specified in code. In fact, we’ve already seen the code that does this in the BlazeVector.BlazeFlow.addTitleScreen function that we studied some pages above.</w:t>
       </w:r>
     </w:p>
     <w:p>
       <w:pPr>
         <w:pStyle w:val="Heading2"/>
       </w:pPr>
-      <w:bookmarkStart w:id="14" w:name="_Toc398224738"/>
-      <w:r>
-        <w:t>Screen</w:t>
+      <w:bookmarkStart w:id="14" w:name="_Toc398224739"/>
+      <w:r>
+        <w:t>Group</w:t>
       </w:r>
       <w:bookmarkEnd w:id="14"/>
     </w:p>
     <w:p>
       <w:r>
-        <w:t>Screens are precisely what they sound like – a way to implement a single ‘screen’ of interaction in your game. In Nu’s conceptual model, a game is nothing more than a series of interactive screens to be traversed like a graph. The main game simulation occurs within a given screen, just like everything else. How screens transition from one to another is specified in code. In fact, we’ve already seen the code that does this in the BlazeVector.BlazeFlow.addTitleScreen function that we studied some pages above.</w:t>
+        <w:t>Group</w:t>
+      </w:r>
+      <w:r>
+        <w:t>s represent</w:t>
+      </w:r>
+      <w:r>
+        <w:t xml:space="preserve"> logical ‘grouping</w:t>
+      </w:r>
+      <w:r>
+        <w:t>s</w:t>
+      </w:r>
+      <w:r>
+        <w:t>’ of entities. NuEdit builds one group of entities at a time. At run-time</w:t>
+      </w:r>
+      <w:r>
+        <w:t xml:space="preserve"> in you</w:t>
+      </w:r>
+      <w:r>
+        <w:t>r</w:t>
+      </w:r>
+      <w:r>
+        <w:t xml:space="preserve"> game</w:t>
+      </w:r>
+      <w:r>
+        <w:t xml:space="preserve">, multiple groups can </w:t>
+      </w:r>
+      <w:r>
+        <w:t>be</w:t>
+      </w:r>
+      <w:r>
+        <w:t xml:space="preserve"> loaded into a single screen.</w:t>
       </w:r>
     </w:p>
     <w:p>
       <w:pPr>
         <w:pStyle w:val="Heading2"/>
       </w:pPr>
-      <w:bookmarkStart w:id="15" w:name="_Toc398224739"/>
-      <w:r>
-        <w:t>Group</w:t>
-      </w:r>
-      <w:bookmarkEnd w:id="15"/>
-    </w:p>
-    <w:p>
-      <w:r>
-        <w:t>Group</w:t>
-      </w:r>
-      <w:r>
-        <w:t>s represent</w:t>
-      </w:r>
-      <w:r>
-        <w:t xml:space="preserve"> logical ‘grouping</w:t>
-      </w:r>
-      <w:r>
-        <w:t>s</w:t>
-      </w:r>
-      <w:r>
-        <w:t>’ of entities. NuEdit builds one group of entities at a time. At run-time</w:t>
-      </w:r>
-      <w:r>
-        <w:t xml:space="preserve"> in you</w:t>
-      </w:r>
-      <w:r>
-        <w:t>r</w:t>
-      </w:r>
-      <w:r>
-        <w:t xml:space="preserve"> game</w:t>
-      </w:r>
-      <w:r>
-        <w:t xml:space="preserve">, multiple groups can </w:t>
-      </w:r>
-      <w:r>
-        <w:t>be</w:t>
-      </w:r>
-      <w:r>
-        <w:t xml:space="preserve"> loaded into a single screen.</w:t>
-      </w:r>
-    </w:p>
-    <w:p>
-      <w:pPr>
-        <w:pStyle w:val="Heading2"/>
-      </w:pPr>
-      <w:bookmarkStart w:id="16" w:name="_Toc398224740"/>
+      <w:bookmarkStart w:id="15" w:name="_Toc398224740"/>
       <w:r>
         <w:lastRenderedPageBreak/>
         <w:t>Entity</w:t>
       </w:r>
+      <w:bookmarkEnd w:id="15"/>
+    </w:p>
+    <w:p>
+      <w:r>
+        <w:t xml:space="preserve">And here we come down to brass tacks. Entities represent individual interactive things in your game. We’ve seen several already – a button, a tile map, and blocks. What differentiates a button entity from a block entity, though? Each entity picks up its unique attributes from its </w:t>
+      </w:r>
+      <w:r>
+        <w:rPr>
+          <w:b/>
+        </w:rPr>
+        <w:t>XDispatcher</w:t>
+      </w:r>
+      <w:r>
+        <w:t xml:space="preserve"> (or more informally known as a </w:t>
+      </w:r>
+      <w:r>
+        <w:rPr>
+          <w:b/>
+        </w:rPr>
+        <w:t>dispatcher</w:t>
+      </w:r>
+      <w:r>
+        <w:t>)</w:t>
+      </w:r>
+      <w:r>
+        <w:t xml:space="preserve">. What is a </w:t>
+      </w:r>
+      <w:r>
+        <w:rPr>
+          <w:b/>
+        </w:rPr>
+        <w:t>d</w:t>
+      </w:r>
+      <w:r>
+        <w:rPr>
+          <w:b/>
+        </w:rPr>
+        <w:t>ispatcher</w:t>
+      </w:r>
+      <w:r>
+        <w:t xml:space="preserve">? Well, it’s a little complicated, so we’ll touch on that </w:t>
+      </w:r>
+      <w:r>
+        <w:t xml:space="preserve">slightly </w:t>
+      </w:r>
+      <w:r>
+        <w:t>later!</w:t>
+      </w:r>
+      <w:r>
+        <w:t xml:space="preserve"> Please be patient </w:t>
+      </w:r>
+      <w:r>
+        <w:sym w:font="Wingdings" w:char="F04A"/>
+      </w:r>
+    </w:p>
+    <w:p>
+      <w:pPr>
+        <w:pStyle w:val="Heading1"/>
+      </w:pPr>
+      <w:bookmarkStart w:id="16" w:name="_Toc398224741"/>
+      <w:r>
+        <w:t>Game Engine Details</w:t>
+      </w:r>
       <w:bookmarkEnd w:id="16"/>
     </w:p>
-    <w:p>
-      <w:r>
-        <w:t xml:space="preserve">And here we come down to brass tacks. Entities represent individual interactive things in your game. We’ve seen several already – a button, a tile map, and blocks. What differentiates a button entity from a block entity, though? Each entity picks up its unique attributes from its </w:t>
+    <w:p/>
+    <w:p>
+      <w:pPr>
+        <w:pStyle w:val="Heading2"/>
+      </w:pPr>
+      <w:bookmarkStart w:id="17" w:name="_Toc398224742"/>
+      <w:r>
+        <w:t>Addresses</w:t>
+      </w:r>
+      <w:bookmarkEnd w:id="17"/>
+    </w:p>
+    <w:p>
+      <w:r>
+        <w:t xml:space="preserve">You may be wondering </w:t>
+      </w:r>
+      <w:r>
+        <w:t xml:space="preserve">how to </w:t>
+      </w:r>
+      <w:r>
+        <w:t>access</w:t>
+      </w:r>
+      <w:r>
+        <w:t xml:space="preserve"> at run-time </w:t>
+      </w:r>
+      <w:r>
+        <w:t xml:space="preserve">a </w:t>
+      </w:r>
+      <w:r>
+        <w:t>specific entit</w:t>
+      </w:r>
+      <w:r>
+        <w:t>y</w:t>
+      </w:r>
+      <w:r>
+        <w:t xml:space="preserve"> </w:t>
+      </w:r>
+      <w:r>
+        <w:t xml:space="preserve">that </w:t>
+      </w:r>
+      <w:r>
+        <w:t>was</w:t>
+      </w:r>
+      <w:r>
+        <w:t xml:space="preserve"> </w:t>
+      </w:r>
+      <w:r>
+        <w:t>created</w:t>
+      </w:r>
+      <w:r>
+        <w:t xml:space="preserve"> in the editor and loaded from </w:t>
+      </w:r>
+      <w:r>
+        <w:t xml:space="preserve">an </w:t>
+      </w:r>
+      <w:r>
+        <w:t>XML</w:t>
+      </w:r>
+      <w:r>
+        <w:t xml:space="preserve"> file. </w:t>
+      </w:r>
+      <w:r>
+        <w:t>A</w:t>
+      </w:r>
+      <w:r>
+        <w:t>ccessing entities</w:t>
+      </w:r>
+      <w:r>
+        <w:t xml:space="preserve"> </w:t>
+      </w:r>
+      <w:r>
+        <w:t xml:space="preserve">done </w:t>
+      </w:r>
+      <w:r>
+        <w:t xml:space="preserve">by </w:t>
+      </w:r>
+      <w:r>
+        <w:t>passing</w:t>
+      </w:r>
+      <w:r>
+        <w:t xml:space="preserve"> its</w:t>
+      </w:r>
+      <w:r>
+        <w:t xml:space="preserve"> </w:t>
       </w:r>
       <w:r>
         <w:rPr>
           <w:b/>
         </w:rPr>
-        <w:t>XDispatcher</w:t>
-      </w:r>
-      <w:r>
-        <w:t xml:space="preserve"> (or more informally known as a </w:t>
+        <w:t>address</w:t>
+      </w:r>
+      <w:r>
+        <w:t xml:space="preserve"> </w:t>
+      </w:r>
+      <w:r>
+        <w:t>to</w:t>
+      </w:r>
+      <w:r>
+        <w:t xml:space="preserve"> </w:t>
+      </w:r>
+      <w:r>
+        <w:t xml:space="preserve">the </w:t>
       </w:r>
       <w:r>
         <w:rPr>
           <w:b/>
         </w:rPr>
-        <w:t>dispatcher</w:t>
-      </w:r>
-      <w:r>
-        <w:t>)</w:t>
-      </w:r>
-      <w:r>
-        <w:t xml:space="preserve">. What is a </w:t>
+        <w:t>World.getEntity</w:t>
+      </w:r>
+      <w:r>
+        <w:t xml:space="preserve"> function</w:t>
+      </w:r>
+      <w:r>
+        <w:t xml:space="preserve">. Each entity has an address of the form </w:t>
       </w:r>
       <w:r>
         <w:rPr>
           <w:b/>
         </w:rPr>
-        <w:t>d</w:t>
+        <w:t>ScreenName/GroupName/EntityName</w:t>
+      </w:r>
+      <w:r>
+        <w:t xml:space="preserve">, where </w:t>
       </w:r>
       <w:r>
         <w:rPr>
           <w:b/>
         </w:rPr>
-        <w:t>ispatcher</w:t>
-      </w:r>
-      <w:r>
-        <w:t xml:space="preserve">? Well, it’s a little complicated, so we’ll touch on that </w:t>
-      </w:r>
-      <w:r>
-        <w:t xml:space="preserve">slightly </w:t>
-      </w:r>
-      <w:r>
-        <w:t>later!</w:t>
-      </w:r>
-      <w:r>
-        <w:t xml:space="preserve"> Please be patient </w:t>
-      </w:r>
-      <w:r>
-        <w:sym w:font="Wingdings" w:char="F04A"/>
-      </w:r>
-    </w:p>
-    <w:p>
-      <w:pPr>
-        <w:pStyle w:val="Heading1"/>
-      </w:pPr>
-      <w:bookmarkStart w:id="17" w:name="_Toc398224741"/>
-      <w:r>
-        <w:t>Game Engine Details</w:t>
-      </w:r>
-      <w:bookmarkEnd w:id="17"/>
-    </w:p>
-    <w:p/>
+        <w:t>ScreenName</w:t>
+      </w:r>
+      <w:r>
+        <w:t xml:space="preserve"> is the name that is given to the containing </w:t>
+      </w:r>
+      <w:r>
+        <w:t>s</w:t>
+      </w:r>
+      <w:r>
+        <w:t xml:space="preserve">creen, </w:t>
+      </w:r>
+      <w:r>
+        <w:rPr>
+          <w:b/>
+        </w:rPr>
+        <w:t>GroupName</w:t>
+      </w:r>
+      <w:r>
+        <w:t xml:space="preserve"> is the name given to the containing </w:t>
+      </w:r>
+      <w:r>
+        <w:t>g</w:t>
+      </w:r>
+      <w:r>
+        <w:t xml:space="preserve">roup, and </w:t>
+      </w:r>
+      <w:r>
+        <w:rPr>
+          <w:b/>
+        </w:rPr>
+        <w:t>Entity</w:t>
+      </w:r>
+      <w:r>
+        <w:rPr>
+          <w:b/>
+        </w:rPr>
+        <w:t>N</w:t>
+      </w:r>
+      <w:r>
+        <w:rPr>
+          <w:b/>
+        </w:rPr>
+        <w:t>ame</w:t>
+      </w:r>
+      <w:r>
+        <w:t xml:space="preserve"> is the name given to the </w:t>
+      </w:r>
+      <w:r>
+        <w:t>e</w:t>
+      </w:r>
+      <w:r>
+        <w:t>ntity</w:t>
+      </w:r>
+      <w:r>
+        <w:t xml:space="preserve"> (such as in the editor)</w:t>
+      </w:r>
+      <w:r>
+        <w:t xml:space="preserve">. Remember how we changed the </w:t>
+      </w:r>
+      <w:r>
+        <w:rPr>
+          <w:b/>
+        </w:rPr>
+        <w:t>Name</w:t>
+      </w:r>
+      <w:r>
+        <w:t xml:space="preserve"> field of the button object that we created to </w:t>
+      </w:r>
+      <w:r>
+        <w:rPr>
+          <w:b/>
+        </w:rPr>
+        <w:t>MyButton</w:t>
+      </w:r>
+      <w:r>
+        <w:t xml:space="preserve"> earlier in </w:t>
+      </w:r>
+      <w:r>
+        <w:rPr>
+          <w:b/>
+        </w:rPr>
+        <w:t>NuEdit</w:t>
+      </w:r>
+      <w:r>
+        <w:t>? That’s what we’re talking about, and the entity’s name is just the last part of its address.</w:t>
+      </w:r>
+    </w:p>
+    <w:p>
+      <w:r>
+        <w:t>Similar queries exist for both groups and screens.</w:t>
+      </w:r>
+    </w:p>
     <w:p>
       <w:pPr>
         <w:pStyle w:val="Heading2"/>
       </w:pPr>
-      <w:bookmarkStart w:id="18" w:name="_Toc398224742"/>
-      <w:r>
-        <w:t>Addresses</w:t>
+      <w:bookmarkStart w:id="18" w:name="_Toc398224743"/>
+      <w:r>
+        <w:t>Transformations</w:t>
       </w:r>
       <w:bookmarkEnd w:id="18"/>
     </w:p>
     <w:p>
       <w:r>
-        <w:t xml:space="preserve">You may be wondering </w:t>
-      </w:r>
-      <w:r>
-        <w:t xml:space="preserve">how to </w:t>
-      </w:r>
-      <w:r>
-        <w:t>access</w:t>
-      </w:r>
-      <w:r>
-        <w:t xml:space="preserve"> at run-time </w:t>
-      </w:r>
-      <w:r>
-        <w:t xml:space="preserve">a </w:t>
-      </w:r>
-      <w:r>
-        <w:t>specific entit</w:t>
-      </w:r>
-      <w:r>
-        <w:t>y</w:t>
-      </w:r>
-      <w:r>
+        <w:t>Given all this, how do we actually make transformations to a given entity in the world?</w:t>
+      </w:r>
+      <w:r>
+        <w:t xml:space="preserve"> Since Nu is a purely-functional game engine, we can’t just change the field of a given </w:t>
+      </w:r>
+      <w:r>
+        <w:t>entity</w:t>
+      </w:r>
+      <w:r>
+        <w:t xml:space="preserve"> in-place...</w:t>
+      </w:r>
+    </w:p>
+    <w:p>
+      <w:r>
+        <w:t>F</w:t>
+      </w:r>
+      <w:r>
+        <w:t>irst</w:t>
+      </w:r>
+      <w:r>
+        <w:t>,</w:t>
+      </w:r>
+      <w:r>
+        <w:t xml:space="preserve"> we need to find the </w:t>
+      </w:r>
+      <w:r>
+        <w:t>entity</w:t>
+      </w:r>
+      <w:r>
+        <w:t xml:space="preserve"> in the world that we want to transform. </w:t>
+      </w:r>
+      <w:r>
+        <w:t xml:space="preserve">Second, </w:t>
+      </w:r>
+      <w:r>
+        <w:t xml:space="preserve">we have to transform it, and </w:t>
+      </w:r>
+      <w:r>
+        <w:t xml:space="preserve">thirdly we </w:t>
+      </w:r>
+      <w:r>
+        <w:t xml:space="preserve">place the transformed value unto a new copy of the </w:t>
+      </w:r>
+      <w:r>
+        <w:t xml:space="preserve">containing </w:t>
+      </w:r>
+      <w:r>
+        <w:t>world.</w:t>
+      </w:r>
+    </w:p>
+    <w:p>
+      <w:r>
+        <w:t xml:space="preserve">Here’s some code that grabs an entity at a specific address using the </w:t>
+      </w:r>
+      <w:r>
+        <w:t>World.</w:t>
+      </w:r>
+      <w:r>
+        <w:t>getEntity function –</w:t>
+      </w:r>
+    </w:p>
+    <w:p>
+      <w:pPr>
+        <w:autoSpaceDE w:val="0"/>
+        <w:autoSpaceDN w:val="0"/>
+        <w:adjustRightInd w:val="0"/>
+        <w:spacing w:after="0" w:line="240" w:lineRule="auto"/>
+        <w:rPr>
+          <w:rFonts w:ascii="Consolas" w:hAnsi="Consolas" w:cs="Consolas"/>
+          <w:color w:val="000000"/>
+          <w:sz w:val="18"/>
+          <w:szCs w:val="19"/>
+          <w:highlight w:val="white"/>
+        </w:rPr>
+      </w:pPr>
+      <w:r>
+        <w:rPr>
+          <w:rFonts w:ascii="Consolas" w:hAnsi="Consolas" w:cs="Consolas"/>
+          <w:color w:val="0000FF"/>
+          <w:sz w:val="18"/>
+          <w:szCs w:val="19"/>
+          <w:highlight w:val="white"/>
+        </w:rPr>
+        <w:t xml:space="preserve">    </w:t>
+      </w:r>
+      <w:proofErr w:type="gramStart"/>
+      <w:r>
+        <w:rPr>
+          <w:rFonts w:ascii="Consolas" w:hAnsi="Consolas" w:cs="Consolas"/>
+          <w:color w:val="0000FF"/>
+          <w:sz w:val="18"/>
+          <w:szCs w:val="19"/>
+          <w:highlight w:val="white"/>
+        </w:rPr>
+        <w:t>let</w:t>
+      </w:r>
+      <w:proofErr w:type="gramEnd"/>
+      <w:r>
+        <w:rPr>
+          <w:rFonts w:ascii="Consolas" w:hAnsi="Consolas" w:cs="Consolas"/>
+          <w:color w:val="000000"/>
+          <w:sz w:val="18"/>
+          <w:szCs w:val="19"/>
+          <w:highlight w:val="white"/>
+        </w:rPr>
+        <w:t xml:space="preserve"> buttonAddress = </w:t>
+      </w:r>
+      <w:r>
+        <w:rPr>
+          <w:rFonts w:ascii="Consolas" w:hAnsi="Consolas" w:cs="Consolas"/>
+          <w:color w:val="000000"/>
+          <w:sz w:val="18"/>
+          <w:szCs w:val="19"/>
+          <w:highlight w:val="white"/>
+        </w:rPr>
+        <w:t>!*</w:t>
+      </w:r>
+      <w:r>
+        <w:rPr>
+          <w:rFonts w:ascii="Consolas" w:hAnsi="Consolas" w:cs="Consolas"/>
+          <w:color w:val="000000"/>
+          <w:sz w:val="18"/>
+          <w:szCs w:val="19"/>
+          <w:highlight w:val="white"/>
+        </w:rPr>
         <w:t xml:space="preserve"> </w:t>
       </w:r>
       <w:r>
-        <w:t xml:space="preserve">that </w:t>
-      </w:r>
-      <w:r>
-        <w:t>was</w:t>
-      </w:r>
-      <w:r>
-        <w:t xml:space="preserve"> </w:t>
-      </w:r>
-      <w:r>
-        <w:t>created</w:t>
-      </w:r>
-      <w:r>
-        <w:t xml:space="preserve"> in the editor and loaded from </w:t>
-      </w:r>
-      <w:r>
-        <w:t xml:space="preserve">an </w:t>
-      </w:r>
-      <w:r>
-        <w:t>XML</w:t>
-      </w:r>
-      <w:r>
-        <w:t xml:space="preserve"> file. </w:t>
-      </w:r>
-      <w:r>
-        <w:t>A</w:t>
-      </w:r>
-      <w:r>
-        <w:t>ccessing entities</w:t>
-      </w:r>
-      <w:r>
-        <w:t xml:space="preserve"> </w:t>
-      </w:r>
-      <w:r>
-        <w:t xml:space="preserve">done </w:t>
-      </w:r>
-      <w:r>
-        <w:t xml:space="preserve">by </w:t>
-      </w:r>
-      <w:r>
-        <w:t>passing</w:t>
-      </w:r>
-      <w:r>
-        <w:t xml:space="preserve"> its</w:t>
-      </w:r>
-      <w:r>
-        <w:t xml:space="preserve"> </w:t>
+        <w:rPr>
+          <w:rFonts w:ascii="Consolas" w:hAnsi="Consolas" w:cs="Consolas"/>
+          <w:color w:val="A31515"/>
+          <w:sz w:val="18"/>
+          <w:szCs w:val="19"/>
+          <w:highlight w:val="white"/>
+        </w:rPr>
+        <w:t>"TitleScreen/MainGroup/MyButton"</w:t>
+      </w:r>
+    </w:p>
+    <w:p>
+      <w:pPr>
+        <w:rPr>
+          <w:sz w:val="20"/>
+        </w:rPr>
+      </w:pPr>
+      <w:r>
+        <w:rPr>
+          <w:rFonts w:ascii="Consolas" w:hAnsi="Consolas" w:cs="Consolas"/>
+          <w:color w:val="0000FF"/>
+          <w:sz w:val="18"/>
+          <w:szCs w:val="19"/>
+          <w:highlight w:val="white"/>
+        </w:rPr>
+        <w:t xml:space="preserve">    let</w:t>
+      </w:r>
+      <w:r>
+        <w:rPr>
+          <w:rFonts w:ascii="Consolas" w:hAnsi="Consolas" w:cs="Consolas"/>
+          <w:color w:val="000000"/>
+          <w:sz w:val="18"/>
+          <w:szCs w:val="19"/>
+          <w:highlight w:val="white"/>
+        </w:rPr>
+        <w:t xml:space="preserve"> button = World.getEntity buttonAddress</w:t>
+      </w:r>
+      <w:r>
+        <w:rPr>
+          <w:rFonts w:ascii="Consolas" w:hAnsi="Consolas" w:cs="Consolas"/>
+          <w:color w:val="000000"/>
+          <w:sz w:val="18"/>
+          <w:szCs w:val="19"/>
+        </w:rPr>
+        <w:t xml:space="preserve"> world</w:t>
+      </w:r>
+    </w:p>
+    <w:p>
+      <w:r>
+        <w:t xml:space="preserve">This will return an entity </w:t>
+      </w:r>
+      <w:r>
+        <w:t>placed at</w:t>
+      </w:r>
+      <w:r>
+        <w:t xml:space="preserve"> the given address. Now let’s transform that button, say, by </w:t>
+      </w:r>
+      <w:r>
+        <w:t xml:space="preserve">toggling its </w:t>
       </w:r>
       <w:r>
         <w:rPr>
           <w:b/>
         </w:rPr>
-        <w:t>address</w:t>
-      </w:r>
-      <w:r>
-        <w:t xml:space="preserve"> </w:t>
-      </w:r>
-      <w:r>
-        <w:t>to</w:t>
-      </w:r>
-      <w:r>
-        <w:t xml:space="preserve"> </w:t>
-      </w:r>
-      <w:r>
-        <w:t xml:space="preserve">the </w:t>
-      </w:r>
-      <w:r>
-        <w:rPr>
-          <w:b/>
-        </w:rPr>
-        <w:t>World.getEntity</w:t>
-      </w:r>
-      <w:r>
-        <w:t xml:space="preserve"> function</w:t>
-      </w:r>
-      <w:r>
-        <w:t xml:space="preserve">. Each entity has an address of the form </w:t>
-      </w:r>
-      <w:r>
-        <w:rPr>
-          <w:b/>
-        </w:rPr>
-        <w:t>ScreenName/GroupName/EntityName</w:t>
-      </w:r>
-      <w:r>
-        <w:t xml:space="preserve">, where </w:t>
-      </w:r>
-      <w:r>
-        <w:rPr>
-          <w:b/>
-        </w:rPr>
-        <w:t>ScreenName</w:t>
-      </w:r>
-      <w:r>
-        <w:t xml:space="preserve"> is the name that is given to the containing </w:t>
-      </w:r>
-      <w:r>
-        <w:t>s</w:t>
-      </w:r>
-      <w:r>
-        <w:t xml:space="preserve">creen, </w:t>
-      </w:r>
-      <w:r>
-        <w:rPr>
-          <w:b/>
-        </w:rPr>
-        <w:t>GroupName</w:t>
-      </w:r>
-      <w:r>
-        <w:t xml:space="preserve"> is the name given to the containing </w:t>
-      </w:r>
-      <w:r>
-        <w:t>g</w:t>
-      </w:r>
-      <w:r>
-        <w:t xml:space="preserve">roup, and </w:t>
-      </w:r>
-      <w:r>
-        <w:rPr>
-          <w:b/>
-        </w:rPr>
-        <w:t>Entity</w:t>
-      </w:r>
-      <w:r>
-        <w:rPr>
-          <w:b/>
-        </w:rPr>
-        <w:t>N</w:t>
-      </w:r>
-      <w:r>
-        <w:rPr>
-          <w:b/>
-        </w:rPr>
-        <w:t>ame</w:t>
-      </w:r>
-      <w:r>
-        <w:t xml:space="preserve"> is the name given to the </w:t>
-      </w:r>
-      <w:r>
-        <w:t>e</w:t>
-      </w:r>
-      <w:r>
-        <w:t>ntity</w:t>
-      </w:r>
-      <w:r>
-        <w:t xml:space="preserve"> (such as in the editor)</w:t>
-      </w:r>
-      <w:r>
-        <w:t xml:space="preserve">. Remember how we changed the </w:t>
-      </w:r>
-      <w:r>
-        <w:rPr>
-          <w:b/>
-        </w:rPr>
-        <w:t>Name</w:t>
-      </w:r>
-      <w:r>
-        <w:t xml:space="preserve"> field of the button object that we created to </w:t>
-      </w:r>
-      <w:r>
-        <w:rPr>
-          <w:b/>
-        </w:rPr>
-        <w:t>MyButton</w:t>
-      </w:r>
-      <w:r>
-        <w:t xml:space="preserve"> earlier in </w:t>
-      </w:r>
-      <w:r>
-        <w:rPr>
-          <w:b/>
-        </w:rPr>
-        <w:t>NuEdit</w:t>
-      </w:r>
-      <w:r>
-        <w:t>? That’s what we’re talking about, and the entity’s name is just the last part of its address.</w:t>
-      </w:r>
-    </w:p>
-    <w:p>
-      <w:r>
-        <w:t>Similar queries exist for both groups and screens.</w:t>
+        <w:t>Enabled</w:t>
+      </w:r>
+      <w:r>
+        <w:t xml:space="preserve"> field -</w:t>
+      </w:r>
+    </w:p>
+    <w:p>
+      <w:pPr>
+        <w:rPr>
+          <w:sz w:val="20"/>
+        </w:rPr>
+      </w:pPr>
+      <w:r>
+        <w:rPr>
+          <w:rFonts w:ascii="Consolas" w:hAnsi="Consolas" w:cs="Consolas"/>
+          <w:color w:val="0000FF"/>
+          <w:sz w:val="18"/>
+          <w:szCs w:val="19"/>
+          <w:highlight w:val="white"/>
+        </w:rPr>
+        <w:t xml:space="preserve">    </w:t>
+      </w:r>
+      <w:proofErr w:type="gramStart"/>
+      <w:r>
+        <w:rPr>
+          <w:rFonts w:ascii="Consolas" w:hAnsi="Consolas" w:cs="Consolas"/>
+          <w:color w:val="0000FF"/>
+          <w:sz w:val="18"/>
+          <w:szCs w:val="19"/>
+          <w:highlight w:val="white"/>
+        </w:rPr>
+        <w:t>let</w:t>
+      </w:r>
+      <w:proofErr w:type="gramEnd"/>
+      <w:r>
+        <w:rPr>
+          <w:rFonts w:ascii="Consolas" w:hAnsi="Consolas" w:cs="Consolas"/>
+          <w:color w:val="000000"/>
+          <w:sz w:val="18"/>
+          <w:szCs w:val="19"/>
+          <w:highlight w:val="white"/>
+        </w:rPr>
+        <w:t xml:space="preserve"> button = Entity.setEnabled </w:t>
+      </w:r>
+      <w:r>
+        <w:rPr>
+          <w:rFonts w:ascii="Consolas" w:hAnsi="Consolas" w:cs="Consolas"/>
+          <w:color w:val="000000"/>
+          <w:sz w:val="18"/>
+          <w:szCs w:val="19"/>
+          <w:highlight w:val="white"/>
+        </w:rPr>
+        <w:t>(not button.Enabled)</w:t>
+      </w:r>
+      <w:r>
+        <w:rPr>
+          <w:rFonts w:ascii="Consolas" w:hAnsi="Consolas" w:cs="Consolas"/>
+          <w:color w:val="000000"/>
+          <w:sz w:val="18"/>
+          <w:szCs w:val="19"/>
+        </w:rPr>
+        <w:t xml:space="preserve"> button</w:t>
+      </w:r>
+    </w:p>
+    <w:p>
+      <w:r>
+        <w:t xml:space="preserve">Finally, </w:t>
+      </w:r>
+      <w:r>
+        <w:t>let’s</w:t>
+      </w:r>
+      <w:r>
+        <w:t xml:space="preserve"> place the transformed value unto a new copy of the world using the </w:t>
+      </w:r>
+      <w:r>
+        <w:t>World.</w:t>
+      </w:r>
+      <w:r>
+        <w:t>setEntity function –</w:t>
+      </w:r>
+    </w:p>
+    <w:p>
+      <w:pPr>
+        <w:rPr>
+          <w:rFonts w:ascii="Consolas" w:hAnsi="Consolas" w:cs="Consolas"/>
+          <w:color w:val="000000"/>
+          <w:sz w:val="18"/>
+          <w:szCs w:val="19"/>
+        </w:rPr>
+      </w:pPr>
+      <w:r>
+        <w:rPr>
+          <w:rFonts w:ascii="Consolas" w:hAnsi="Consolas" w:cs="Consolas"/>
+          <w:color w:val="0000FF"/>
+          <w:sz w:val="18"/>
+          <w:szCs w:val="19"/>
+          <w:highlight w:val="white"/>
+        </w:rPr>
+        <w:t xml:space="preserve">    </w:t>
+      </w:r>
+      <w:proofErr w:type="gramStart"/>
+      <w:r>
+        <w:rPr>
+          <w:rFonts w:ascii="Consolas" w:hAnsi="Consolas" w:cs="Consolas"/>
+          <w:color w:val="0000FF"/>
+          <w:sz w:val="18"/>
+          <w:szCs w:val="19"/>
+          <w:highlight w:val="white"/>
+        </w:rPr>
+        <w:t>let</w:t>
+      </w:r>
+      <w:proofErr w:type="gramEnd"/>
+      <w:r>
+        <w:rPr>
+          <w:rFonts w:ascii="Consolas" w:hAnsi="Consolas" w:cs="Consolas"/>
+          <w:color w:val="000000"/>
+          <w:sz w:val="18"/>
+          <w:szCs w:val="19"/>
+          <w:highlight w:val="white"/>
+        </w:rPr>
+        <w:t xml:space="preserve"> world = World.setEntity buttonAddress button world</w:t>
+      </w:r>
+    </w:p>
+    <w:p>
+      <w:pPr>
+        <w:rPr>
+          <w:rFonts w:ascii="Consolas" w:hAnsi="Consolas" w:cs="Consolas"/>
+          <w:color w:val="000000"/>
+          <w:sz w:val="18"/>
+          <w:szCs w:val="19"/>
+        </w:rPr>
+      </w:pPr>
+      <w:r>
+        <w:rPr>
+          <w:rFonts w:ascii="Consolas" w:hAnsi="Consolas" w:cs="Consolas"/>
+          <w:color w:val="000000"/>
+          <w:sz w:val="18"/>
+          <w:szCs w:val="19"/>
+        </w:rPr>
+        <w:br w:type="page"/>
       </w:r>
     </w:p>
     <w:p>
       <w:pPr>
         <w:pStyle w:val="Heading2"/>
       </w:pPr>
-      <w:bookmarkStart w:id="19" w:name="_Toc398224743"/>
-      <w:r>
-        <w:t>Transformations</w:t>
-      </w:r>
-      <w:bookmarkEnd w:id="19"/>
-    </w:p>
-    <w:p>
-      <w:r>
-        <w:t>Given all this, how do we actually make transformations to a given entity in the world?</w:t>
-      </w:r>
-      <w:r>
-        <w:t xml:space="preserve"> Since Nu is a purely-functional game engine, we can’t just change the field of a given </w:t>
-      </w:r>
-      <w:r>
-        <w:t>entity</w:t>
-      </w:r>
-      <w:r>
-        <w:t xml:space="preserve"> in-place...</w:t>
-      </w:r>
-    </w:p>
-    <w:p>
-      <w:r>
-        <w:t>F</w:t>
-      </w:r>
-      <w:r>
-        <w:t>irst</w:t>
-      </w:r>
-      <w:r>
-        <w:t>,</w:t>
-      </w:r>
-      <w:r>
-        <w:t xml:space="preserve"> we need to find the </w:t>
-      </w:r>
-      <w:r>
-        <w:t>entity</w:t>
-      </w:r>
-      <w:r>
-        <w:t xml:space="preserve"> in the world that we want to transform. </w:t>
-      </w:r>
-      <w:r>
-        <w:t xml:space="preserve">Second, </w:t>
-      </w:r>
-      <w:r>
-        <w:t xml:space="preserve">we have to transform it, and </w:t>
-      </w:r>
-      <w:r>
-        <w:t xml:space="preserve">thirdly we </w:t>
-      </w:r>
-      <w:r>
-        <w:t xml:space="preserve">place the transformed value unto a new copy of the </w:t>
-      </w:r>
-      <w:r>
-        <w:t xml:space="preserve">containing </w:t>
-      </w:r>
-      <w:r>
-        <w:t>world.</w:t>
-      </w:r>
-    </w:p>
-    <w:p>
-      <w:r>
-        <w:t xml:space="preserve">Here’s some code that grabs an entity at a specific address using the </w:t>
-      </w:r>
-      <w:r>
-        <w:t>World.</w:t>
-      </w:r>
-      <w:r>
-        <w:t>getEntity function –</w:t>
-      </w:r>
-    </w:p>
-    <w:p>
-      <w:pPr>
-        <w:autoSpaceDE w:val="0"/>
-        <w:autoSpaceDN w:val="0"/>
-        <w:adjustRightInd w:val="0"/>
-        <w:spacing w:after="0" w:line="240" w:lineRule="auto"/>
-        <w:rPr>
-          <w:rFonts w:ascii="Consolas" w:hAnsi="Consolas" w:cs="Consolas"/>
-          <w:color w:val="000000"/>
-          <w:sz w:val="18"/>
-          <w:szCs w:val="19"/>
-          <w:highlight w:val="white"/>
-        </w:rPr>
-      </w:pPr>
-      <w:r>
-        <w:rPr>
-          <w:rFonts w:ascii="Consolas" w:hAnsi="Consolas" w:cs="Consolas"/>
-          <w:color w:val="0000FF"/>
-          <w:sz w:val="18"/>
-          <w:szCs w:val="19"/>
-          <w:highlight w:val="white"/>
-        </w:rPr>
-        <w:t xml:space="preserve">    </w:t>
-      </w:r>
-      <w:proofErr w:type="gramStart"/>
-      <w:r>
-        <w:rPr>
-          <w:rFonts w:ascii="Consolas" w:hAnsi="Consolas" w:cs="Consolas"/>
-          <w:color w:val="0000FF"/>
-          <w:sz w:val="18"/>
-          <w:szCs w:val="19"/>
-          <w:highlight w:val="white"/>
-        </w:rPr>
-        <w:t>let</w:t>
-      </w:r>
-      <w:proofErr w:type="gramEnd"/>
-      <w:r>
-        <w:rPr>
-          <w:rFonts w:ascii="Consolas" w:hAnsi="Consolas" w:cs="Consolas"/>
-          <w:color w:val="000000"/>
-          <w:sz w:val="18"/>
-          <w:szCs w:val="19"/>
-          <w:highlight w:val="white"/>
-        </w:rPr>
-        <w:t xml:space="preserve"> buttonAddress = </w:t>
-      </w:r>
-      <w:r>
-        <w:rPr>
-          <w:rFonts w:ascii="Consolas" w:hAnsi="Consolas" w:cs="Consolas"/>
-          <w:color w:val="000000"/>
-          <w:sz w:val="18"/>
-          <w:szCs w:val="19"/>
-          <w:highlight w:val="white"/>
-        </w:rPr>
-        <w:t>!*</w:t>
-      </w:r>
-      <w:r>
-        <w:rPr>
-          <w:rFonts w:ascii="Consolas" w:hAnsi="Consolas" w:cs="Consolas"/>
-          <w:color w:val="000000"/>
-          <w:sz w:val="18"/>
-          <w:szCs w:val="19"/>
-          <w:highlight w:val="white"/>
-        </w:rPr>
-        <w:t xml:space="preserve"> </w:t>
-      </w:r>
-      <w:r>
-        <w:rPr>
-          <w:rFonts w:ascii="Consolas" w:hAnsi="Consolas" w:cs="Consolas"/>
-          <w:color w:val="A31515"/>
-          <w:sz w:val="18"/>
-          <w:szCs w:val="19"/>
-          <w:highlight w:val="white"/>
-        </w:rPr>
-        <w:t>"TitleScreen/MainGroup/MyButton"</w:t>
-      </w:r>
-    </w:p>
-    <w:p>
-      <w:pPr>
-        <w:rPr>
-          <w:sz w:val="20"/>
-        </w:rPr>
-      </w:pPr>
-      <w:r>
-        <w:rPr>
-          <w:rFonts w:ascii="Consolas" w:hAnsi="Consolas" w:cs="Consolas"/>
-          <w:color w:val="0000FF"/>
-          <w:sz w:val="18"/>
-          <w:szCs w:val="19"/>
-          <w:highlight w:val="white"/>
-        </w:rPr>
-        <w:t xml:space="preserve">    let</w:t>
-      </w:r>
-      <w:r>
-        <w:rPr>
-          <w:rFonts w:ascii="Consolas" w:hAnsi="Consolas" w:cs="Consolas"/>
-          <w:color w:val="000000"/>
-          <w:sz w:val="18"/>
-          <w:szCs w:val="19"/>
-          <w:highlight w:val="white"/>
-        </w:rPr>
-        <w:t xml:space="preserve"> button = World.getEntity buttonAddress</w:t>
-      </w:r>
-      <w:r>
-        <w:rPr>
-          <w:rFonts w:ascii="Consolas" w:hAnsi="Consolas" w:cs="Consolas"/>
-          <w:color w:val="000000"/>
-          <w:sz w:val="18"/>
-          <w:szCs w:val="19"/>
-        </w:rPr>
-        <w:t xml:space="preserve"> world</w:t>
-      </w:r>
-    </w:p>
-    <w:p>
-      <w:r>
-        <w:t xml:space="preserve">This will return an entity </w:t>
-      </w:r>
-      <w:r>
-        <w:t>placed at</w:t>
-      </w:r>
-      <w:r>
-        <w:t xml:space="preserve"> the given address. Now let’s transform that button, say, by </w:t>
-      </w:r>
-      <w:r>
-        <w:t xml:space="preserve">toggling its </w:t>
-      </w:r>
-      <w:r>
-        <w:rPr>
-          <w:b/>
-        </w:rPr>
-        <w:t>Enabled</w:t>
-      </w:r>
-      <w:r>
-        <w:t xml:space="preserve"> field -</w:t>
-      </w:r>
-    </w:p>
-    <w:p>
-      <w:pPr>
-        <w:rPr>
-          <w:sz w:val="20"/>
-        </w:rPr>
-      </w:pPr>
-      <w:r>
-        <w:rPr>
-          <w:rFonts w:ascii="Consolas" w:hAnsi="Consolas" w:cs="Consolas"/>
-          <w:color w:val="0000FF"/>
-          <w:sz w:val="18"/>
-          <w:szCs w:val="19"/>
-          <w:highlight w:val="white"/>
-        </w:rPr>
-        <w:t xml:space="preserve">    </w:t>
-      </w:r>
-      <w:proofErr w:type="gramStart"/>
-      <w:r>
-        <w:rPr>
-          <w:rFonts w:ascii="Consolas" w:hAnsi="Consolas" w:cs="Consolas"/>
-          <w:color w:val="0000FF"/>
-          <w:sz w:val="18"/>
-          <w:szCs w:val="19"/>
-          <w:highlight w:val="white"/>
-        </w:rPr>
-        <w:t>let</w:t>
-      </w:r>
-      <w:proofErr w:type="gramEnd"/>
-      <w:r>
-        <w:rPr>
-          <w:rFonts w:ascii="Consolas" w:hAnsi="Consolas" w:cs="Consolas"/>
-          <w:color w:val="000000"/>
-          <w:sz w:val="18"/>
-          <w:szCs w:val="19"/>
-          <w:highlight w:val="white"/>
-        </w:rPr>
-        <w:t xml:space="preserve"> button = Entity.setEnabled </w:t>
-      </w:r>
-      <w:r>
-        <w:rPr>
-          <w:rFonts w:ascii="Consolas" w:hAnsi="Consolas" w:cs="Consolas"/>
-          <w:color w:val="000000"/>
-          <w:sz w:val="18"/>
-          <w:szCs w:val="19"/>
-          <w:highlight w:val="white"/>
-        </w:rPr>
-        <w:t>(not button.Enabled)</w:t>
-      </w:r>
-      <w:r>
-        <w:rPr>
-          <w:rFonts w:ascii="Consolas" w:hAnsi="Consolas" w:cs="Consolas"/>
-          <w:color w:val="000000"/>
-          <w:sz w:val="18"/>
-          <w:szCs w:val="19"/>
-        </w:rPr>
-        <w:t xml:space="preserve"> button</w:t>
-      </w:r>
-    </w:p>
-    <w:p>
-      <w:r>
-        <w:t xml:space="preserve">Finally, </w:t>
-      </w:r>
-      <w:r>
-        <w:t>let’s</w:t>
-      </w:r>
-      <w:r>
-        <w:t xml:space="preserve"> place the transformed value unto a new copy of the world using the </w:t>
-      </w:r>
-      <w:r>
-        <w:t>World.</w:t>
-      </w:r>
-      <w:r>
-        <w:t>setEntity function –</w:t>
-      </w:r>
-    </w:p>
-    <w:p>
-      <w:pPr>
-        <w:rPr>
-          <w:rFonts w:ascii="Consolas" w:hAnsi="Consolas" w:cs="Consolas"/>
-          <w:color w:val="000000"/>
-          <w:sz w:val="18"/>
-          <w:szCs w:val="19"/>
-        </w:rPr>
-      </w:pPr>
-      <w:r>
-        <w:rPr>
-          <w:rFonts w:ascii="Consolas" w:hAnsi="Consolas" w:cs="Consolas"/>
-          <w:color w:val="0000FF"/>
-          <w:sz w:val="18"/>
-          <w:szCs w:val="19"/>
-          <w:highlight w:val="white"/>
-        </w:rPr>
-        <w:t xml:space="preserve">    </w:t>
-      </w:r>
-      <w:proofErr w:type="gramStart"/>
-      <w:r>
-        <w:rPr>
-          <w:rFonts w:ascii="Consolas" w:hAnsi="Consolas" w:cs="Consolas"/>
-          <w:color w:val="0000FF"/>
-          <w:sz w:val="18"/>
-          <w:szCs w:val="19"/>
-          <w:highlight w:val="white"/>
-        </w:rPr>
-        <w:t>let</w:t>
-      </w:r>
-      <w:proofErr w:type="gramEnd"/>
-      <w:r>
-        <w:rPr>
-          <w:rFonts w:ascii="Consolas" w:hAnsi="Consolas" w:cs="Consolas"/>
-          <w:color w:val="000000"/>
-          <w:sz w:val="18"/>
-          <w:szCs w:val="19"/>
-          <w:highlight w:val="white"/>
-        </w:rPr>
-        <w:t xml:space="preserve"> world = World.setEntity buttonAddress button world</w:t>
-      </w:r>
-    </w:p>
-    <w:p>
-      <w:pPr>
-        <w:rPr>
-          <w:rFonts w:ascii="Consolas" w:hAnsi="Consolas" w:cs="Consolas"/>
-          <w:color w:val="000000"/>
-          <w:sz w:val="18"/>
-          <w:szCs w:val="19"/>
-        </w:rPr>
-      </w:pPr>
-      <w:r>
-        <w:rPr>
-          <w:rFonts w:ascii="Consolas" w:hAnsi="Consolas" w:cs="Consolas"/>
-          <w:color w:val="000000"/>
-          <w:sz w:val="18"/>
-          <w:szCs w:val="19"/>
-        </w:rPr>
-        <w:br w:type="page"/>
-      </w:r>
-    </w:p>
-    <w:p>
-      <w:pPr>
-        <w:pStyle w:val="Heading2"/>
-      </w:pPr>
-      <w:bookmarkStart w:id="20" w:name="_Toc398224744"/>
+      <w:bookmarkStart w:id="19" w:name="_Toc398224744"/>
       <w:r>
         <w:lastRenderedPageBreak/>
         <w:t xml:space="preserve">The </w:t>
@@ -17099,160 +17094,160 @@
       <w:r>
         <w:t>Purely-Functional Event System</w:t>
       </w:r>
+      <w:bookmarkEnd w:id="19"/>
+    </w:p>
+    <w:p>
+      <w:r>
+        <w:t>Because the event system that F# provides out of the box is inherently mutating / impure, I invented a simple, purely-functional event system for Nu.</w:t>
+      </w:r>
+    </w:p>
+    <w:p>
+      <w:r>
+        <w:t>Subscriptions are created by invoking the World.subscribe function, and destroyed using the World.unsusbscribe function. Since subscriptions are to address rather than particular simulants, you can subscribe to any address regardless of whether there exists a simulant there or not!</w:t>
+      </w:r>
+    </w:p>
+    <w:p>
+      <w:r>
+        <w:t>Additionally, there is a function that subscribes to events only for the lifetime of the subscriber. It is World.observe.</w:t>
+      </w:r>
+      <w:r>
+        <w:t xml:space="preserve"> You will likely be using this more often than the other two functions as it more compactly provides the desired behavior.</w:t>
+      </w:r>
+    </w:p>
+    <w:p>
+      <w:r>
+        <w:t xml:space="preserve">Events, like simulants, also have addresses. For example, say there is a button at address </w:t>
+      </w:r>
+      <w:r>
+        <w:rPr>
+          <w:b/>
+        </w:rPr>
+        <w:t>MyGame/MyScreen/MyGroup/MyButton</w:t>
+      </w:r>
+      <w:r>
+        <w:t xml:space="preserve">. To subscribe to its </w:t>
+      </w:r>
+      <w:r>
+        <w:rPr>
+          <w:b/>
+        </w:rPr>
+        <w:t>Click</w:t>
+      </w:r>
+      <w:r>
+        <w:t xml:space="preserve"> event, you </w:t>
+      </w:r>
+      <w:proofErr w:type="gramStart"/>
+      <w:r>
+        <w:t>provides</w:t>
+      </w:r>
+      <w:proofErr w:type="gramEnd"/>
+      <w:r>
+        <w:t xml:space="preserve"> the following as the subscription address – </w:t>
+      </w:r>
+      <w:r>
+        <w:rPr>
+          <w:b/>
+        </w:rPr>
+        <w:t>Click/MyGame/MyScreen/MyGroup/MyButton</w:t>
+      </w:r>
+      <w:r>
+        <w:t>. The nature of the event is always prepended to the address of the event source.</w:t>
+      </w:r>
+      <w:r>
+        <w:t xml:space="preserve"> To subscribe to input events like the left mouse button being pressed, you don’t need a specific event source at all – just susbscribe to </w:t>
+      </w:r>
+      <w:r>
+        <w:rPr>
+          <w:b/>
+        </w:rPr>
+        <w:t>Down/Mouse/Left</w:t>
+      </w:r>
+      <w:r>
+        <w:t>!</w:t>
+      </w:r>
+      <w:r>
+        <w:t xml:space="preserve"> This is the same for other unsourced, global events like </w:t>
+      </w:r>
+      <w:r>
+        <w:rPr>
+          <w:b/>
+        </w:rPr>
+        <w:t>Down/KeyboardKey</w:t>
+      </w:r>
+      <w:r>
+        <w:t xml:space="preserve"> input and </w:t>
+      </w:r>
+      <w:r>
+        <w:rPr>
+          <w:b/>
+        </w:rPr>
+        <w:t>Tick</w:t>
+      </w:r>
+      <w:r>
+        <w:t>.</w:t>
+      </w:r>
+    </w:p>
+    <w:p>
+      <w:r>
+        <w:t xml:space="preserve">Since there is currently no guide to what all events take place and their address specifications, you have to consult </w:t>
+      </w:r>
+      <w:r>
+        <w:rPr>
+          <w:b/>
+        </w:rPr>
+        <w:t>NuConstants.fs</w:t>
+      </w:r>
+      <w:r>
+        <w:t xml:space="preserve"> in the </w:t>
+      </w:r>
+      <w:r>
+        <w:rPr>
+          <w:b/>
+        </w:rPr>
+        <w:t>Nu</w:t>
+      </w:r>
+      <w:r>
+        <w:t xml:space="preserve"> project to figure out how to subscribe to the various events.</w:t>
+      </w:r>
+      <w:r>
+        <w:t xml:space="preserve"> Fortunately, it’s mostly common sense.</w:t>
+      </w:r>
+    </w:p>
+    <w:p>
+      <w:r>
+        <w:t>Using this same addressing scheme, you can make and publish your own custom events as well!</w:t>
+      </w:r>
+    </w:p>
+    <w:p>
+      <w:pPr>
+        <w:rPr>
+          <w:i/>
+        </w:rPr>
+      </w:pPr>
+      <w:r>
+        <w:rPr>
+          <w:i/>
+        </w:rPr>
+        <w:t>TODO: more detail!</w:t>
+      </w:r>
+    </w:p>
+    <w:p>
+      <w:r>
+        <w:rPr>
+          <w:i/>
+        </w:rPr>
+        <w:t>TODO: comprehensive event guide!</w:t>
+      </w:r>
+    </w:p>
+    <w:p>
+      <w:pPr>
+        <w:pStyle w:val="Heading2"/>
+      </w:pPr>
+      <w:bookmarkStart w:id="20" w:name="_Toc398224745"/>
+      <w:r>
+        <w:t>The Xtension System</w:t>
+      </w:r>
       <w:bookmarkEnd w:id="20"/>
-    </w:p>
-    <w:p>
-      <w:r>
-        <w:t>Because the event system that F# provides out of the box is inherently mutating / impure, I invented a simple, purely-functional event system for Nu.</w:t>
-      </w:r>
-    </w:p>
-    <w:p>
-      <w:r>
-        <w:t>Subscriptions are created by invoking the World.subscribe function, and destroyed using the World.unsusbscribe function. Since subscriptions are to address rather than particular simulants, you can subscribe to any address regardless of whether there exists a simulant there or not!</w:t>
-      </w:r>
-    </w:p>
-    <w:p>
-      <w:r>
-        <w:t>Additionally, there is a function that subscribes to events only for the lifetime of the subscriber. It is World.observe.</w:t>
-      </w:r>
-      <w:r>
-        <w:t xml:space="preserve"> You will likely be using this more often than the other two functions as it more compactly provides the desired behavior.</w:t>
-      </w:r>
-    </w:p>
-    <w:p>
-      <w:r>
-        <w:t xml:space="preserve">Events, like simulants, also have addresses. For example, say there is a button at address </w:t>
-      </w:r>
-      <w:r>
-        <w:rPr>
-          <w:b/>
-        </w:rPr>
-        <w:t>MyGame/MyScreen/MyGroup/MyButton</w:t>
-      </w:r>
-      <w:r>
-        <w:t xml:space="preserve">. To subscribe to its </w:t>
-      </w:r>
-      <w:r>
-        <w:rPr>
-          <w:b/>
-        </w:rPr>
-        <w:t>Click</w:t>
-      </w:r>
-      <w:r>
-        <w:t xml:space="preserve"> event, you </w:t>
-      </w:r>
-      <w:proofErr w:type="gramStart"/>
-      <w:r>
-        <w:t>provides</w:t>
-      </w:r>
-      <w:proofErr w:type="gramEnd"/>
-      <w:r>
-        <w:t xml:space="preserve"> the following as the subscription address – </w:t>
-      </w:r>
-      <w:r>
-        <w:rPr>
-          <w:b/>
-        </w:rPr>
-        <w:t>Click/MyGame/MyScreen/MyGroup/MyButton</w:t>
-      </w:r>
-      <w:r>
-        <w:t>. The nature of the event is always prepended to the address of the event source.</w:t>
-      </w:r>
-      <w:r>
-        <w:t xml:space="preserve"> To subscribe to input events like the left mouse button being pressed, you don’t need a specific event source at all – just susbscribe to </w:t>
-      </w:r>
-      <w:r>
-        <w:rPr>
-          <w:b/>
-        </w:rPr>
-        <w:t>Down/Mouse/Left</w:t>
-      </w:r>
-      <w:r>
-        <w:t>!</w:t>
-      </w:r>
-      <w:r>
-        <w:t xml:space="preserve"> This is the same for other unsourced, global events like </w:t>
-      </w:r>
-      <w:r>
-        <w:rPr>
-          <w:b/>
-        </w:rPr>
-        <w:t>Down/KeyboardKey</w:t>
-      </w:r>
-      <w:r>
-        <w:t xml:space="preserve"> input and </w:t>
-      </w:r>
-      <w:r>
-        <w:rPr>
-          <w:b/>
-        </w:rPr>
-        <w:t>Tick</w:t>
-      </w:r>
-      <w:r>
-        <w:t>.</w:t>
-      </w:r>
-    </w:p>
-    <w:p>
-      <w:r>
-        <w:t xml:space="preserve">Since there is currently no guide to what all events take place and their address specifications, you have to consult </w:t>
-      </w:r>
-      <w:r>
-        <w:rPr>
-          <w:b/>
-        </w:rPr>
-        <w:t>NuConstants.fs</w:t>
-      </w:r>
-      <w:r>
-        <w:t xml:space="preserve"> in the </w:t>
-      </w:r>
-      <w:r>
-        <w:rPr>
-          <w:b/>
-        </w:rPr>
-        <w:t>Nu</w:t>
-      </w:r>
-      <w:r>
-        <w:t xml:space="preserve"> project to figure out how to subscribe to the various events.</w:t>
-      </w:r>
-      <w:r>
-        <w:t xml:space="preserve"> Fortunately, it’s mostly common sense.</w:t>
-      </w:r>
-    </w:p>
-    <w:p>
-      <w:r>
-        <w:t>Using this same addressing scheme, you can make and publish your own custom events as well!</w:t>
-      </w:r>
-    </w:p>
-    <w:p>
-      <w:pPr>
-        <w:rPr>
-          <w:i/>
-        </w:rPr>
-      </w:pPr>
-      <w:r>
-        <w:rPr>
-          <w:i/>
-        </w:rPr>
-        <w:t>TODO: more detail!</w:t>
-      </w:r>
-    </w:p>
-    <w:p>
-      <w:r>
-        <w:rPr>
-          <w:i/>
-        </w:rPr>
-        <w:t>TODO: comprehensive event guide!</w:t>
-      </w:r>
-    </w:p>
-    <w:p>
-      <w:pPr>
-        <w:pStyle w:val="Heading2"/>
-      </w:pPr>
-      <w:bookmarkStart w:id="21" w:name="_Toc398224745"/>
-      <w:r>
-        <w:t>The Xtension System</w:t>
-      </w:r>
-      <w:bookmarkEnd w:id="21"/>
     </w:p>
     <w:p>
       <w:r>
@@ -18196,11 +18191,11 @@
       <w:pPr>
         <w:pStyle w:val="Heading3"/>
       </w:pPr>
-      <w:bookmarkStart w:id="22" w:name="_Toc398224746"/>
+      <w:bookmarkStart w:id="21" w:name="_Toc398224746"/>
       <w:r>
         <w:t>Understanding the Xtension Type</w:t>
       </w:r>
-      <w:bookmarkEnd w:id="22"/>
+      <w:bookmarkEnd w:id="21"/>
     </w:p>
     <w:p>
       <w:r>
@@ -19008,11 +19003,11 @@
       <w:pPr>
         <w:pStyle w:val="Heading3"/>
       </w:pPr>
-      <w:bookmarkStart w:id="23" w:name="_Toc398224747"/>
+      <w:bookmarkStart w:id="22" w:name="_Toc398224747"/>
       <w:r>
         <w:t>How Nu uses Xtensions in practice</w:t>
       </w:r>
-      <w:bookmarkEnd w:id="23"/>
+      <w:bookmarkEnd w:id="22"/>
     </w:p>
     <w:p>
       <w:r>
@@ -19717,11 +19712,11 @@
       <w:pPr>
         <w:pStyle w:val="Heading3"/>
       </w:pPr>
-      <w:bookmarkStart w:id="24" w:name="_Toc398224748"/>
+      <w:bookmarkStart w:id="23" w:name="_Toc398224748"/>
       <w:r>
         <w:t>XDispatchers and Dispatch Methods</w:t>
       </w:r>
-      <w:bookmarkEnd w:id="24"/>
+      <w:bookmarkEnd w:id="23"/>
     </w:p>
     <w:p>
       <w:r>
@@ -21512,11 +21507,11 @@
       <w:pPr>
         <w:pStyle w:val="Heading3"/>
       </w:pPr>
-      <w:bookmarkStart w:id="25" w:name="_Toc398224749"/>
+      <w:bookmarkStart w:id="24" w:name="_Toc398224749"/>
       <w:r>
         <w:t>Facets</w:t>
       </w:r>
-      <w:bookmarkEnd w:id="25"/>
+      <w:bookmarkEnd w:id="24"/>
     </w:p>
     <w:p>
       <w:r>
@@ -28646,60 +28641,60 @@
       <w:pPr>
         <w:pStyle w:val="Heading1"/>
       </w:pPr>
-      <w:bookmarkStart w:id="26" w:name="_Toc398224750"/>
+      <w:bookmarkStart w:id="25" w:name="_Toc398224750"/>
       <w:r>
         <w:lastRenderedPageBreak/>
         <w:t>More on BlazeVector</w:t>
       </w:r>
+      <w:bookmarkEnd w:id="25"/>
+    </w:p>
+    <w:p/>
+    <w:p>
+      <w:r>
+        <w:t xml:space="preserve">Now that we know more about the Nu Game Engine, we can explore more deeply the implementation of </w:t>
+      </w:r>
+      <w:r>
+        <w:rPr>
+          <w:b/>
+        </w:rPr>
+        <w:t>BlazeVector</w:t>
+      </w:r>
+      <w:r>
+        <w:t>. In this section, w</w:t>
+      </w:r>
+      <w:r>
+        <w:t>e’ll be loading up some of the entities used in BlazeVector in NuEdit so that we can interact with each in isolation. We’ll also use that interaction as a chance to study their individual implementations.</w:t>
+      </w:r>
+    </w:p>
+    <w:p>
+      <w:pPr>
+        <w:pStyle w:val="Heading2"/>
+      </w:pPr>
+      <w:bookmarkStart w:id="26" w:name="_Toc393392930"/>
+      <w:bookmarkStart w:id="27" w:name="_Toc398224751"/>
+      <w:r>
+        <w:t>Bullets and the BulletDispatcher</w:t>
+      </w:r>
       <w:bookmarkEnd w:id="26"/>
-    </w:p>
-    <w:p/>
-    <w:p>
-      <w:r>
-        <w:t xml:space="preserve">Now that we know more about the Nu Game Engine, we can explore more deeply the implementation of </w:t>
-      </w:r>
-      <w:r>
-        <w:rPr>
-          <w:b/>
-        </w:rPr>
-        <w:t>BlazeVector</w:t>
-      </w:r>
-      <w:r>
-        <w:t>. In this section, w</w:t>
-      </w:r>
-      <w:r>
-        <w:t>e’ll be loading up some of the entities used in BlazeVector in NuEdit so that we can interact with each in isolation. We’ll also use that interaction as a chance to study their individual implementations.</w:t>
-      </w:r>
-    </w:p>
-    <w:p>
-      <w:pPr>
-        <w:pStyle w:val="Heading2"/>
-      </w:pPr>
-      <w:bookmarkStart w:id="27" w:name="_Toc393392930"/>
-      <w:bookmarkStart w:id="28" w:name="_Toc398224751"/>
-      <w:r>
-        <w:t>Bullets and the BulletDispatcher</w:t>
-      </w:r>
       <w:bookmarkEnd w:id="27"/>
+    </w:p>
+    <w:p>
+      <w:r>
+        <w:t>We wouldn’t have much of a shooting game in BlazeVector if we didn’t have bullets! Since bullets are the simplest entities defined in the BlazeVector p</w:t>
+      </w:r>
+      <w:r>
+        <w:t>roject, let’s study them first.</w:t>
+      </w:r>
+    </w:p>
+    <w:p>
+      <w:pPr>
+        <w:pStyle w:val="Heading3"/>
+      </w:pPr>
+      <w:bookmarkStart w:id="28" w:name="_Toc398224752"/>
+      <w:r>
+        <w:t>Bullets in NuEdit</w:t>
+      </w:r>
       <w:bookmarkEnd w:id="28"/>
-    </w:p>
-    <w:p>
-      <w:r>
-        <w:t>We wouldn’t have much of a shooting game in BlazeVector if we didn’t have bullets! Since bullets are the simplest entities defined in the BlazeVector p</w:t>
-      </w:r>
-      <w:r>
-        <w:t>roject, let’s study them first.</w:t>
-      </w:r>
-    </w:p>
-    <w:p>
-      <w:pPr>
-        <w:pStyle w:val="Heading3"/>
-      </w:pPr>
-      <w:bookmarkStart w:id="29" w:name="_Toc398224752"/>
-      <w:r>
-        <w:t>Bullets in NuEdit</w:t>
-      </w:r>
-      <w:bookmarkEnd w:id="29"/>
     </w:p>
     <w:p/>
     <w:p>
@@ -29255,11 +29250,11 @@
       <w:pPr>
         <w:pStyle w:val="Heading3"/>
       </w:pPr>
-      <w:bookmarkStart w:id="30" w:name="_Toc398224753"/>
+      <w:bookmarkStart w:id="29" w:name="_Toc398224753"/>
       <w:r>
         <w:t>The code behind the bullets</w:t>
       </w:r>
-      <w:bookmarkEnd w:id="30"/>
+      <w:bookmarkEnd w:id="29"/>
     </w:p>
     <w:p>
       <w:r>
@@ -30452,7 +30447,49 @@
           <w:szCs w:val="24"/>
           <w:highlight w:val="white"/>
         </w:rPr>
-        <w:t xml:space="preserve"> (address, bullet, _) = Event.unwrap&lt;Entity, NoData&gt; event</w:t>
+        <w:t xml:space="preserve"> (address, bullet</w:t>
+      </w:r>
+      <w:r>
+        <w:rPr>
+          <w:rFonts w:ascii="Consolas" w:hAnsi="Consolas" w:cs="Consolas"/>
+          <w:color w:val="000000"/>
+          <w:sz w:val="18"/>
+          <w:szCs w:val="24"/>
+          <w:highlight w:val="white"/>
+        </w:rPr>
+        <w:t xml:space="preserve"> : Entity</w:t>
+      </w:r>
+      <w:r>
+        <w:rPr>
+          <w:rFonts w:ascii="Consolas" w:hAnsi="Consolas" w:cs="Consolas"/>
+          <w:color w:val="000000"/>
+          <w:sz w:val="18"/>
+          <w:szCs w:val="24"/>
+          <w:highlight w:val="white"/>
+        </w:rPr>
+        <w:t>, _) = Event.</w:t>
+      </w:r>
+      <w:bookmarkStart w:id="30" w:name="_GoBack"/>
+      <w:r>
+        <w:rPr>
+          <w:rFonts w:ascii="Consolas" w:hAnsi="Consolas" w:cs="Consolas"/>
+          <w:color w:val="000000"/>
+          <w:sz w:val="18"/>
+          <w:szCs w:val="24"/>
+          <w:highlight w:val="white"/>
+        </w:rPr>
+        <w:t>unwrap</w:t>
+      </w:r>
+      <w:bookmarkEnd w:id="30"/>
+      <w:r>
+        <w:rPr>
+          <w:rFonts w:ascii="Consolas" w:hAnsi="Consolas" w:cs="Consolas"/>
+          <w:color w:val="000000"/>
+          <w:sz w:val="18"/>
+          <w:szCs w:val="24"/>
+          <w:highlight w:val="white"/>
+        </w:rPr>
+        <w:t xml:space="preserve"> event</w:t>
       </w:r>
     </w:p>
     <w:p>
@@ -30898,7 +30935,47 @@
           <w:szCs w:val="24"/>
           <w:highlight w:val="white"/>
         </w:rPr>
-        <w:t xml:space="preserve"> (address, bullet, _) = Event.unwrap&lt;Entity, EntityCollisionData&gt; event</w:t>
+        <w:t xml:space="preserve"> (address, bullet</w:t>
+      </w:r>
+      <w:r>
+        <w:rPr>
+          <w:rFonts w:ascii="Consolas" w:hAnsi="Consolas" w:cs="Consolas"/>
+          <w:color w:val="000000"/>
+          <w:sz w:val="18"/>
+          <w:szCs w:val="24"/>
+          <w:highlight w:val="white"/>
+        </w:rPr>
+        <w:t xml:space="preserve"> : Entity</w:t>
+      </w:r>
+      <w:r>
+        <w:rPr>
+          <w:rFonts w:ascii="Consolas" w:hAnsi="Consolas" w:cs="Consolas"/>
+          <w:color w:val="000000"/>
+          <w:sz w:val="18"/>
+          <w:szCs w:val="24"/>
+          <w:highlight w:val="white"/>
+        </w:rPr>
+        <w:t>, _) = Event.unwrap</w:t>
+      </w:r>
+      <w:r>
+        <w:rPr>
+          <w:rFonts w:ascii="Consolas" w:hAnsi="Consolas" w:cs="Consolas"/>
+          <w:color w:val="000000"/>
+          <w:sz w:val="18"/>
+          <w:szCs w:val="24"/>
+          <w:highlight w:val="white"/>
+        </w:rPr>
+        <w:t xml:space="preserve"> </w:t>
+      </w:r>
+      <w:r>
+        <w:rPr>
+          <w:rFonts w:ascii="Consolas" w:hAnsi="Consolas" w:cs="Consolas"/>
+          <w:color w:val="000000"/>
+          <w:sz w:val="18"/>
+          <w:szCs w:val="24"/>
+          <w:highlight w:val="white"/>
+        </w:rPr>
+        <w:t>event</w:t>
       </w:r>
     </w:p>
     <w:p>
@@ -33488,7 +33565,47 @@
           <w:szCs w:val="24"/>
           <w:highlight w:val="white"/>
         </w:rPr>
-        <w:t xml:space="preserve"> (address, bullet, _) = Event.unwrap&lt;Entity, NoData&gt; event</w:t>
+        <w:t xml:space="preserve"> (address, bullet</w:t>
+      </w:r>
+      <w:r>
+        <w:rPr>
+          <w:rFonts w:ascii="Consolas" w:hAnsi="Consolas" w:cs="Consolas"/>
+          <w:color w:val="000000"/>
+          <w:sz w:val="18"/>
+          <w:szCs w:val="24"/>
+          <w:highlight w:val="white"/>
+        </w:rPr>
+        <w:t xml:space="preserve"> : Entity</w:t>
+      </w:r>
+      <w:r>
+        <w:rPr>
+          <w:rFonts w:ascii="Consolas" w:hAnsi="Consolas" w:cs="Consolas"/>
+          <w:color w:val="000000"/>
+          <w:sz w:val="18"/>
+          <w:szCs w:val="24"/>
+          <w:highlight w:val="white"/>
+        </w:rPr>
+        <w:t>, _) = Event.unwrap</w:t>
+      </w:r>
+      <w:r>
+        <w:rPr>
+          <w:rFonts w:ascii="Consolas" w:hAnsi="Consolas" w:cs="Consolas"/>
+          <w:color w:val="000000"/>
+          <w:sz w:val="18"/>
+          <w:szCs w:val="24"/>
+          <w:highlight w:val="white"/>
+        </w:rPr>
+        <w:t xml:space="preserve"> </w:t>
+      </w:r>
+      <w:r>
+        <w:rPr>
+          <w:rFonts w:ascii="Consolas" w:hAnsi="Consolas" w:cs="Consolas"/>
+          <w:color w:val="000000"/>
+          <w:sz w:val="18"/>
+          <w:szCs w:val="24"/>
+          <w:highlight w:val="white"/>
+        </w:rPr>
+        <w:t>event</w:t>
       </w:r>
     </w:p>
     <w:p>
@@ -33874,7 +33991,13 @@
         <w:t xml:space="preserve"> two type parameters and an event value</w:t>
       </w:r>
       <w:r>
-        <w:t>. It</w:t>
+        <w:t>.</w:t>
+      </w:r>
+      <w:r>
+        <w:t xml:space="preserve"> In typical usage like here, it infers its type parameters from its return target.</w:t>
+      </w:r>
+      <w:r>
+        <w:t xml:space="preserve"> It</w:t>
       </w:r>
       <w:r>
         <w:t xml:space="preserve"> returns a triple </w:t>
@@ -33916,7 +34039,13 @@
         <w:t xml:space="preserve">the </w:t>
       </w:r>
       <w:r>
-        <w:t>event’s data casted as the second type parameter (here, NoData).</w:t>
+        <w:t xml:space="preserve">event’s data casted as the second type parameter (here, </w:t>
+      </w:r>
+      <w:r>
+        <w:t>obj since its unused</w:t>
+      </w:r>
+      <w:r>
+        <w:t>).</w:t>
       </w:r>
       <w:r>
         <w:t xml:space="preserve"> This function may look weird, but it saves you from doing a bunch of transformations on the entity data just to get the most relevant data out of it.</w:t>
@@ -34096,7 +34225,27 @@
           <w:szCs w:val="24"/>
           <w:highlight w:val="white"/>
         </w:rPr>
-        <w:t xml:space="preserve"> (address, bullet, _) = Event.unwrap&lt;Entity, EntityCollisionData&gt; event</w:t>
+        <w:t xml:space="preserve"> (address, bullet</w:t>
+      </w:r>
+      <w:r>
+        <w:rPr>
+          <w:rFonts w:ascii="Consolas" w:hAnsi="Consolas" w:cs="Consolas"/>
+          <w:color w:val="000000"/>
+          <w:sz w:val="18"/>
+          <w:szCs w:val="24"/>
+          <w:highlight w:val="white"/>
+        </w:rPr>
+        <w:t xml:space="preserve"> : Entity</w:t>
+      </w:r>
+      <w:r>
+        <w:rPr>
+          <w:rFonts w:ascii="Consolas" w:hAnsi="Consolas" w:cs="Consolas"/>
+          <w:color w:val="000000"/>
+          <w:sz w:val="18"/>
+          <w:szCs w:val="24"/>
+          <w:highlight w:val="white"/>
+        </w:rPr>
+        <w:t>, _) = Event.unwrap event</w:t>
       </w:r>
     </w:p>
     <w:p>
@@ -43459,7 +43608,7 @@
           <w:rPr>
             <w:noProof/>
           </w:rPr>
-          <w:t>- 2 -</w:t>
+          <w:t>- 33 -</w:t>
         </w:r>
         <w:r>
           <w:rPr>
@@ -45348,7 +45497,7 @@
 </file>
 
 <file path=customXml/itemProps1.xml><?xml version="1.0" encoding="utf-8"?>
-<ds:datastoreItem xmlns:ds="http://schemas.openxmlformats.org/officeDocument/2006/customXml" ds:itemID="{300B4FE1-2688-4913-BA71-A22B08E4403C}">
+<ds:datastoreItem xmlns:ds="http://schemas.openxmlformats.org/officeDocument/2006/customXml" ds:itemID="{0BDBAF6F-363E-4862-B8BD-3E6A5CF455F6}">
   <ds:schemaRefs>
     <ds:schemaRef ds:uri="http://schemas.openxmlformats.org/officeDocument/2006/bibliography"/>
   </ds:schemaRefs>

</xml_diff>

<commit_message>
Updated Nu documentation to use BoxDispatcher.
</commit_message>
<xml_diff>
--- a/Nu/Documentation/Nu Game Engine.docx
+++ b/Nu/Documentation/Nu Game Engine.docx
@@ -7042,7 +7042,13 @@
     <w:p>
       <w:r>
         <w:lastRenderedPageBreak/>
-        <w:t xml:space="preserve">Now let’s create some blocks </w:t>
+        <w:t xml:space="preserve">Now let’s create some </w:t>
+      </w:r>
+      <w:r>
+        <w:t>boxe</w:t>
+      </w:r>
+      <w:r>
+        <w:t xml:space="preserve">s </w:t>
       </w:r>
       <w:r>
         <w:t xml:space="preserve">that use physics </w:t>
@@ -7098,7 +7104,19 @@
         <w:rPr>
           <w:b/>
         </w:rPr>
-        <w:t>BlockDispatcher</w:t>
+        <w:t>B</w:t>
+      </w:r>
+      <w:r>
+        <w:rPr>
+          <w:b/>
+        </w:rPr>
+        <w:t>ox</w:t>
+      </w:r>
+      <w:r>
+        <w:rPr>
+          <w:b/>
+        </w:rPr>
+        <w:t>Dispatcher</w:t>
       </w:r>
       <w:r>
         <w:t xml:space="preserve">, and then click the </w:t>
@@ -7125,10 +7143,10 @@
           <w:noProof/>
         </w:rPr>
         <w:drawing>
-          <wp:inline distT="0" distB="0" distL="0" distR="0" wp14:anchorId="1AA3CEBC" wp14:editId="2FEBE432">
+          <wp:inline distT="0" distB="0" distL="0" distR="0" wp14:anchorId="7E833D60" wp14:editId="00E756CB">
             <wp:extent cx="5943600" cy="2759710"/>
             <wp:effectExtent l="0" t="0" r="0" b="2540"/>
-            <wp:docPr id="33" name="Picture 33"/>
+            <wp:docPr id="2" name="Picture 2"/>
             <wp:cNvGraphicFramePr>
               <a:graphicFrameLocks xmlns:a="http://schemas.openxmlformats.org/drawingml/2006/main" noChangeAspect="1"/>
             </wp:cNvGraphicFramePr>
@@ -7163,7 +7181,13 @@
     </w:p>
     <w:p>
       <w:r>
-        <w:t xml:space="preserve">Notice that you can create blocks in other places by right-clicking at the desired location and then, in the context menu that pops up, clicking </w:t>
+        <w:t>Notice that you can create b</w:t>
+      </w:r>
+      <w:r>
+        <w:t>oxe</w:t>
+      </w:r>
+      <w:r>
+        <w:t xml:space="preserve">s in other places by right-clicking at the desired location and then, in the context menu that pops up, clicking </w:t>
       </w:r>
       <w:r>
         <w:rPr>
@@ -7181,10 +7205,10 @@
           <w:noProof/>
         </w:rPr>
         <w:drawing>
-          <wp:inline distT="0" distB="0" distL="0" distR="0" wp14:anchorId="32CACAB3" wp14:editId="08CE2D2D">
+          <wp:inline distT="0" distB="0" distL="0" distR="0" wp14:anchorId="56EAA8B9" wp14:editId="168B999E">
             <wp:extent cx="5943600" cy="2759710"/>
             <wp:effectExtent l="0" t="0" r="0" b="2540"/>
-            <wp:docPr id="34" name="Picture 34"/>
+            <wp:docPr id="3" name="Picture 3"/>
             <wp:cNvGraphicFramePr>
               <a:graphicFrameLocks xmlns:a="http://schemas.openxmlformats.org/drawingml/2006/main" noChangeAspect="1"/>
             </wp:cNvGraphicFramePr>
@@ -7216,13 +7240,27 @@
           </wp:inline>
         </w:drawing>
       </w:r>
+      <w:bookmarkStart w:id="10" w:name="_GoBack"/>
+      <w:bookmarkEnd w:id="10"/>
     </w:p>
     <w:p>
       <w:r>
         <w:rPr>
           <w:b/>
         </w:rPr>
-        <w:t>Blocks</w:t>
+        <w:t>B</w:t>
+      </w:r>
+      <w:r>
+        <w:rPr>
+          <w:b/>
+        </w:rPr>
+        <w:t>oxe</w:t>
+      </w:r>
+      <w:r>
+        <w:rPr>
+          <w:b/>
+        </w:rPr>
+        <w:t>s</w:t>
       </w:r>
       <w:r>
         <w:t xml:space="preserve"> can be clicked and dragged around like other entities.</w:t>
@@ -7295,11 +7333,11 @@
       <w:pPr>
         <w:pStyle w:val="Heading1"/>
       </w:pPr>
-      <w:bookmarkStart w:id="10" w:name="_Toc398224735"/>
+      <w:bookmarkStart w:id="11" w:name="_Toc398224735"/>
       <w:r>
         <w:t>BlazeVector</w:t>
       </w:r>
-      <w:bookmarkEnd w:id="10"/>
+      <w:bookmarkEnd w:id="11"/>
     </w:p>
     <w:p/>
     <w:p>
@@ -16118,12 +16156,12 @@
       <w:pPr>
         <w:pStyle w:val="Heading1"/>
       </w:pPr>
-      <w:bookmarkStart w:id="11" w:name="_Toc398224736"/>
+      <w:bookmarkStart w:id="12" w:name="_Toc398224736"/>
       <w:r>
         <w:lastRenderedPageBreak/>
         <w:t>The Game Engine</w:t>
       </w:r>
-      <w:bookmarkEnd w:id="11"/>
+      <w:bookmarkEnd w:id="12"/>
     </w:p>
     <w:p/>
     <w:p>
@@ -16298,166 +16336,184 @@
         <w:t xml:space="preserve">Everyone should know by now that UIs are an intrinsic part of games. Rather than tacking on a UI system like other engines, Nu implements its UI components directly as entities. There is no arbitrary divide between a </w:t>
       </w:r>
       <w:r>
-        <w:t xml:space="preserve">say a physics </w:t>
+        <w:t xml:space="preserve">say a </w:t>
+      </w:r>
+      <w:r>
+        <w:t>box</w:t>
+      </w:r>
+      <w:r>
+        <w:t xml:space="preserve"> </w:t>
+      </w:r>
+      <w:r>
+        <w:t xml:space="preserve">with physics </w:t>
+      </w:r>
+      <w:r>
+        <w:t xml:space="preserve">and a </w:t>
+      </w:r>
+      <w:r>
+        <w:t xml:space="preserve">UI </w:t>
+      </w:r>
+      <w:r>
+        <w:t>b</w:t>
+      </w:r>
+      <w:r>
+        <w:t>utton</w:t>
+      </w:r>
+      <w:r>
+        <w:t>.</w:t>
+      </w:r>
+    </w:p>
+    <w:p>
+      <w:r>
+        <w:t>Let’s break down what each of Nu’s most important types mean in detail.</w:t>
+      </w:r>
+    </w:p>
+    <w:p>
+      <w:pPr>
+        <w:pStyle w:val="Heading2"/>
+      </w:pPr>
+      <w:bookmarkStart w:id="13" w:name="_Toc398224737"/>
+      <w:r>
+        <w:t>World</w:t>
+      </w:r>
+      <w:bookmarkEnd w:id="13"/>
+    </w:p>
+    <w:p>
+      <w:r>
+        <w:t xml:space="preserve">We already know a bit about the </w:t>
       </w:r>
       <w:r>
         <w:rPr>
           <w:b/>
         </w:rPr>
-        <w:t>Block</w:t>
-      </w:r>
-      <w:r>
-        <w:t xml:space="preserve"> entity in the game and a </w:t>
+        <w:t>World</w:t>
+      </w:r>
+      <w:r>
+        <w:t xml:space="preserve"> type. As you can see in the above diagram, it holds the </w:t>
       </w:r>
       <w:r>
         <w:rPr>
           <w:b/>
         </w:rPr>
-        <w:t>Button</w:t>
+        <w:t>Game</w:t>
+      </w:r>
+      <w:r>
+        <w:t xml:space="preserve"> value. It also holds all the other facilities needed to execute a game such as a rendering context, an audio context, their related message queues (more on this later), a purely-functional message system (far more appropriate to a functional game than .NET’s or even F#’s mutable event systems), and other types of dependencies and configuration values. When you want something in your game to change, you start </w:t>
+      </w:r>
+      <w:r>
+        <w:t>with</w:t>
+      </w:r>
+      <w:r>
+        <w:t xml:space="preserve"> the </w:t>
+      </w:r>
+      <w:r>
+        <w:rPr>
+          <w:b/>
+        </w:rPr>
+        <w:t>World</w:t>
+      </w:r>
+      <w:r>
+        <w:t xml:space="preserve"> </w:t>
+      </w:r>
+      <w:r>
+        <w:t xml:space="preserve">value </w:t>
+      </w:r>
+      <w:r>
+        <w:t>and work your way inward</w:t>
+      </w:r>
+      <w:r>
+        <w:t xml:space="preserve"> (using handy functions set as World.setEntity along the way)</w:t>
       </w:r>
       <w:r>
         <w:t>.</w:t>
       </w:r>
     </w:p>
     <w:p>
-      <w:r>
-        <w:t>Let’s break down what each of Nu’s most important types mean in detail.</w:t>
-      </w:r>
-    </w:p>
-    <w:p>
       <w:pPr>
         <w:pStyle w:val="Heading2"/>
       </w:pPr>
-      <w:bookmarkStart w:id="12" w:name="_Toc398224737"/>
-      <w:r>
-        <w:t>World</w:t>
-      </w:r>
-      <w:bookmarkEnd w:id="12"/>
-    </w:p>
-    <w:p>
-      <w:r>
-        <w:t xml:space="preserve">We already know a bit about the </w:t>
-      </w:r>
-      <w:r>
-        <w:rPr>
-          <w:b/>
-        </w:rPr>
-        <w:t>World</w:t>
-      </w:r>
-      <w:r>
-        <w:t xml:space="preserve"> type. As you can see in the above diagram, it holds the </w:t>
-      </w:r>
-      <w:r>
-        <w:rPr>
-          <w:b/>
-        </w:rPr>
-        <w:t>Game</w:t>
-      </w:r>
-      <w:r>
-        <w:t xml:space="preserve"> value. It also holds all the other facilities needed to execute a game such as a rendering context, an audio context, their related message queues (more on this later), a purely-functional message system (far more appropriate to a functional game than .NET’s or even F#’s mutable event systems), and other types of dependencies and configuration values. When you want something in your game to change, you start </w:t>
-      </w:r>
-      <w:r>
-        <w:t>with</w:t>
-      </w:r>
-      <w:r>
-        <w:t xml:space="preserve"> the </w:t>
-      </w:r>
-      <w:r>
-        <w:rPr>
-          <w:b/>
-        </w:rPr>
-        <w:t>World</w:t>
-      </w:r>
-      <w:r>
-        <w:t xml:space="preserve"> </w:t>
-      </w:r>
-      <w:r>
-        <w:t xml:space="preserve">value </w:t>
-      </w:r>
-      <w:r>
-        <w:t>and work your way inward</w:t>
-      </w:r>
-      <w:r>
-        <w:t xml:space="preserve"> (using handy functions set as World.setEntity along the way)</w:t>
-      </w:r>
-      <w:r>
-        <w:t>.</w:t>
+      <w:bookmarkStart w:id="14" w:name="_Toc398224738"/>
+      <w:r>
+        <w:t>Screen</w:t>
+      </w:r>
+      <w:bookmarkEnd w:id="14"/>
+    </w:p>
+    <w:p>
+      <w:r>
+        <w:t>Screens are precisely what they sound like – a way to implement a single ‘screen’ of interaction in your game. In Nu’s conceptual model, a game is nothing more than a series of interactive screens to be traversed like a graph. The main game simulation occurs within a given screen, just like everything else. How screens transition from one to another is specified in code. In fact, we’ve already seen the code that does this in the BlazeVector.BlazeFlow.addTitleScreen function that we studied some pages above.</w:t>
       </w:r>
     </w:p>
     <w:p>
       <w:pPr>
         <w:pStyle w:val="Heading2"/>
       </w:pPr>
-      <w:bookmarkStart w:id="13" w:name="_Toc398224738"/>
-      <w:r>
-        <w:t>Screen</w:t>
-      </w:r>
-      <w:bookmarkEnd w:id="13"/>
-    </w:p>
-    <w:p>
-      <w:r>
-        <w:t>Screens are precisely what they sound like – a way to implement a single ‘screen’ of interaction in your game. In Nu’s conceptual model, a game is nothing more than a series of interactive screens to be traversed like a graph. The main game simulation occurs within a given screen, just like everything else. How screens transition from one to another is specified in code. In fact, we’ve already seen the code that does this in the BlazeVector.BlazeFlow.addTitleScreen function that we studied some pages above.</w:t>
+      <w:bookmarkStart w:id="15" w:name="_Toc398224739"/>
+      <w:r>
+        <w:t>Group</w:t>
+      </w:r>
+      <w:bookmarkEnd w:id="15"/>
+    </w:p>
+    <w:p>
+      <w:r>
+        <w:t>Group</w:t>
+      </w:r>
+      <w:r>
+        <w:t>s represent</w:t>
+      </w:r>
+      <w:r>
+        <w:t xml:space="preserve"> logical ‘grouping</w:t>
+      </w:r>
+      <w:r>
+        <w:t>s</w:t>
+      </w:r>
+      <w:r>
+        <w:t>’ of entities. NuEdit builds one group of entities at a time. At run-time</w:t>
+      </w:r>
+      <w:r>
+        <w:t xml:space="preserve"> in you</w:t>
+      </w:r>
+      <w:r>
+        <w:t>r</w:t>
+      </w:r>
+      <w:r>
+        <w:t xml:space="preserve"> game</w:t>
+      </w:r>
+      <w:r>
+        <w:t xml:space="preserve">, multiple groups can </w:t>
+      </w:r>
+      <w:r>
+        <w:t>be</w:t>
+      </w:r>
+      <w:r>
+        <w:t xml:space="preserve"> loaded into a single screen.</w:t>
       </w:r>
     </w:p>
     <w:p>
       <w:pPr>
         <w:pStyle w:val="Heading2"/>
       </w:pPr>
-      <w:bookmarkStart w:id="14" w:name="_Toc398224739"/>
-      <w:r>
-        <w:t>Group</w:t>
-      </w:r>
-      <w:bookmarkEnd w:id="14"/>
-    </w:p>
-    <w:p>
-      <w:r>
-        <w:t>Group</w:t>
-      </w:r>
-      <w:r>
-        <w:t>s represent</w:t>
-      </w:r>
-      <w:r>
-        <w:t xml:space="preserve"> logical ‘grouping</w:t>
-      </w:r>
-      <w:r>
-        <w:t>s</w:t>
-      </w:r>
-      <w:r>
-        <w:t>’ of entities. NuEdit builds one group of entities at a time. At run-time</w:t>
-      </w:r>
-      <w:r>
-        <w:t xml:space="preserve"> in you</w:t>
-      </w:r>
-      <w:r>
-        <w:t>r</w:t>
-      </w:r>
-      <w:r>
-        <w:t xml:space="preserve"> game</w:t>
-      </w:r>
-      <w:r>
-        <w:t xml:space="preserve">, multiple groups can </w:t>
-      </w:r>
-      <w:r>
-        <w:t>be</w:t>
-      </w:r>
-      <w:r>
-        <w:t xml:space="preserve"> loaded into a single screen.</w:t>
-      </w:r>
-    </w:p>
-    <w:p>
-      <w:pPr>
-        <w:pStyle w:val="Heading2"/>
-      </w:pPr>
-      <w:bookmarkStart w:id="15" w:name="_Toc398224740"/>
+      <w:bookmarkStart w:id="16" w:name="_Toc398224740"/>
       <w:r>
         <w:lastRenderedPageBreak/>
         <w:t>Entity</w:t>
       </w:r>
-      <w:bookmarkEnd w:id="15"/>
-    </w:p>
-    <w:p>
-      <w:r>
-        <w:t xml:space="preserve">And here we come down to brass tacks. Entities represent individual interactive things in your game. We’ve seen several already – a button, a tile map, and blocks. What differentiates a button entity from a block entity, though? Each entity picks up its unique attributes from its </w:t>
+      <w:bookmarkEnd w:id="16"/>
+    </w:p>
+    <w:p>
+      <w:r>
+        <w:t xml:space="preserve">And here we come down to brass tacks. Entities represent individual interactive things in your game. We’ve seen several already – a button, a tile map, and </w:t>
+      </w:r>
+      <w:r>
+        <w:t>boxe</w:t>
+      </w:r>
+      <w:r>
+        <w:t xml:space="preserve">s. What differentiates a button entity from a </w:t>
+      </w:r>
+      <w:r>
+        <w:t>box</w:t>
+      </w:r>
+      <w:r>
+        <w:t xml:space="preserve"> entity, though? Each entity picks up its unique attributes from its </w:t>
       </w:r>
       <w:r>
         <w:rPr>
@@ -16512,22 +16568,22 @@
       <w:pPr>
         <w:pStyle w:val="Heading1"/>
       </w:pPr>
-      <w:bookmarkStart w:id="16" w:name="_Toc398224741"/>
+      <w:bookmarkStart w:id="17" w:name="_Toc398224741"/>
       <w:r>
         <w:t>Game Engine Details</w:t>
       </w:r>
-      <w:bookmarkEnd w:id="16"/>
+      <w:bookmarkEnd w:id="17"/>
     </w:p>
     <w:p/>
     <w:p>
       <w:pPr>
         <w:pStyle w:val="Heading2"/>
       </w:pPr>
-      <w:bookmarkStart w:id="17" w:name="_Toc398224742"/>
+      <w:bookmarkStart w:id="18" w:name="_Toc398224742"/>
       <w:r>
         <w:t>Addresses</w:t>
       </w:r>
-      <w:bookmarkEnd w:id="17"/>
+      <w:bookmarkEnd w:id="18"/>
     </w:p>
     <w:p>
       <w:r>
@@ -16741,11 +16797,11 @@
       <w:pPr>
         <w:pStyle w:val="Heading2"/>
       </w:pPr>
-      <w:bookmarkStart w:id="18" w:name="_Toc398224743"/>
+      <w:bookmarkStart w:id="19" w:name="_Toc398224743"/>
       <w:r>
         <w:t>Transformations</w:t>
       </w:r>
-      <w:bookmarkEnd w:id="18"/>
+      <w:bookmarkEnd w:id="19"/>
     </w:p>
     <w:p>
       <w:r>
@@ -17086,7 +17142,7 @@
       <w:pPr>
         <w:pStyle w:val="Heading2"/>
       </w:pPr>
-      <w:bookmarkStart w:id="19" w:name="_Toc398224744"/>
+      <w:bookmarkStart w:id="20" w:name="_Toc398224744"/>
       <w:r>
         <w:lastRenderedPageBreak/>
         <w:t xml:space="preserve">The </w:t>
@@ -17094,7 +17150,7 @@
       <w:r>
         <w:t>Purely-Functional Event System</w:t>
       </w:r>
-      <w:bookmarkEnd w:id="19"/>
+      <w:bookmarkEnd w:id="20"/>
     </w:p>
     <w:p>
       <w:r>
@@ -17243,11 +17299,11 @@
       <w:pPr>
         <w:pStyle w:val="Heading2"/>
       </w:pPr>
-      <w:bookmarkStart w:id="20" w:name="_Toc398224745"/>
+      <w:bookmarkStart w:id="21" w:name="_Toc398224745"/>
       <w:r>
         <w:t>The Xtension System</w:t>
       </w:r>
-      <w:bookmarkEnd w:id="20"/>
+      <w:bookmarkEnd w:id="21"/>
     </w:p>
     <w:p>
       <w:r>
@@ -18191,11 +18247,11 @@
       <w:pPr>
         <w:pStyle w:val="Heading3"/>
       </w:pPr>
-      <w:bookmarkStart w:id="21" w:name="_Toc398224746"/>
+      <w:bookmarkStart w:id="22" w:name="_Toc398224746"/>
       <w:r>
         <w:t>Understanding the Xtension Type</w:t>
       </w:r>
-      <w:bookmarkEnd w:id="21"/>
+      <w:bookmarkEnd w:id="22"/>
     </w:p>
     <w:p>
       <w:r>
@@ -19003,11 +19059,11 @@
       <w:pPr>
         <w:pStyle w:val="Heading3"/>
       </w:pPr>
-      <w:bookmarkStart w:id="22" w:name="_Toc398224747"/>
+      <w:bookmarkStart w:id="23" w:name="_Toc398224747"/>
       <w:r>
         <w:t>How Nu uses Xtensions in practice</w:t>
       </w:r>
-      <w:bookmarkEnd w:id="22"/>
+      <w:bookmarkEnd w:id="23"/>
     </w:p>
     <w:p>
       <w:r>
@@ -19712,11 +19768,11 @@
       <w:pPr>
         <w:pStyle w:val="Heading3"/>
       </w:pPr>
-      <w:bookmarkStart w:id="23" w:name="_Toc398224748"/>
+      <w:bookmarkStart w:id="24" w:name="_Toc398224748"/>
       <w:r>
         <w:t>XDispatchers and Dispatch Methods</w:t>
       </w:r>
-      <w:bookmarkEnd w:id="23"/>
+      <w:bookmarkEnd w:id="24"/>
     </w:p>
     <w:p>
       <w:r>
@@ -21507,11 +21563,11 @@
       <w:pPr>
         <w:pStyle w:val="Heading3"/>
       </w:pPr>
-      <w:bookmarkStart w:id="24" w:name="_Toc398224749"/>
+      <w:bookmarkStart w:id="25" w:name="_Toc398224749"/>
       <w:r>
         <w:t>Facets</w:t>
       </w:r>
-      <w:bookmarkEnd w:id="24"/>
+      <w:bookmarkEnd w:id="25"/>
     </w:p>
     <w:p>
       <w:r>
@@ -28641,12 +28697,12 @@
       <w:pPr>
         <w:pStyle w:val="Heading1"/>
       </w:pPr>
-      <w:bookmarkStart w:id="25" w:name="_Toc398224750"/>
+      <w:bookmarkStart w:id="26" w:name="_Toc398224750"/>
       <w:r>
         <w:lastRenderedPageBreak/>
         <w:t>More on BlazeVector</w:t>
       </w:r>
-      <w:bookmarkEnd w:id="25"/>
+      <w:bookmarkEnd w:id="26"/>
     </w:p>
     <w:p/>
     <w:p>
@@ -28670,13 +28726,13 @@
       <w:pPr>
         <w:pStyle w:val="Heading2"/>
       </w:pPr>
-      <w:bookmarkStart w:id="26" w:name="_Toc393392930"/>
-      <w:bookmarkStart w:id="27" w:name="_Toc398224751"/>
+      <w:bookmarkStart w:id="27" w:name="_Toc393392930"/>
+      <w:bookmarkStart w:id="28" w:name="_Toc398224751"/>
       <w:r>
         <w:t>Bullets and the BulletDispatcher</w:t>
       </w:r>
-      <w:bookmarkEnd w:id="26"/>
       <w:bookmarkEnd w:id="27"/>
+      <w:bookmarkEnd w:id="28"/>
     </w:p>
     <w:p>
       <w:r>
@@ -28690,11 +28746,11 @@
       <w:pPr>
         <w:pStyle w:val="Heading3"/>
       </w:pPr>
-      <w:bookmarkStart w:id="28" w:name="_Toc398224752"/>
+      <w:bookmarkStart w:id="29" w:name="_Toc398224752"/>
       <w:r>
         <w:t>Bullets in NuEdit</w:t>
       </w:r>
-      <w:bookmarkEnd w:id="28"/>
+      <w:bookmarkEnd w:id="29"/>
     </w:p>
     <w:p/>
     <w:p>
@@ -29250,11 +29306,11 @@
       <w:pPr>
         <w:pStyle w:val="Heading3"/>
       </w:pPr>
-      <w:bookmarkStart w:id="29" w:name="_Toc398224753"/>
+      <w:bookmarkStart w:id="30" w:name="_Toc398224753"/>
       <w:r>
         <w:t>The code behind the bullets</w:t>
       </w:r>
-      <w:bookmarkEnd w:id="29"/>
+      <w:bookmarkEnd w:id="30"/>
     </w:p>
     <w:p>
       <w:r>
@@ -30467,29 +30523,7 @@
           <w:szCs w:val="24"/>
           <w:highlight w:val="white"/>
         </w:rPr>
-        <w:t>, _) = Event.</w:t>
-      </w:r>
-      <w:bookmarkStart w:id="30" w:name="_GoBack"/>
-      <w:r>
-        <w:rPr>
-          <w:rFonts w:ascii="Consolas" w:hAnsi="Consolas" w:cs="Consolas"/>
-          <w:color w:val="000000"/>
-          <w:sz w:val="18"/>
-          <w:szCs w:val="24"/>
-          <w:highlight w:val="white"/>
-        </w:rPr>
-        <w:t>unwrap</w:t>
-      </w:r>
-      <w:bookmarkEnd w:id="30"/>
-      <w:r>
-        <w:rPr>
-          <w:rFonts w:ascii="Consolas" w:hAnsi="Consolas" w:cs="Consolas"/>
-          <w:color w:val="000000"/>
-          <w:sz w:val="18"/>
-          <w:szCs w:val="24"/>
-          <w:highlight w:val="white"/>
-        </w:rPr>
-        <w:t xml:space="preserve"> event</w:t>
+        <w:t>, _) = Event.unwrap event</w:t>
       </w:r>
     </w:p>
     <w:p>
@@ -43608,7 +43642,7 @@
           <w:rPr>
             <w:noProof/>
           </w:rPr>
-          <w:t>- 33 -</w:t>
+          <w:t>- 2 -</w:t>
         </w:r>
         <w:r>
           <w:rPr>
@@ -45497,7 +45531,7 @@
 </file>
 
 <file path=customXml/itemProps1.xml><?xml version="1.0" encoding="utf-8"?>
-<ds:datastoreItem xmlns:ds="http://schemas.openxmlformats.org/officeDocument/2006/customXml" ds:itemID="{0BDBAF6F-363E-4862-B8BD-3E6A5CF455F6}">
+<ds:datastoreItem xmlns:ds="http://schemas.openxmlformats.org/officeDocument/2006/customXml" ds:itemID="{92D9D0D7-04D4-4217-B85C-ACB2C5A4B700}">
   <ds:schemaRefs>
     <ds:schemaRef ds:uri="http://schemas.openxmlformats.org/officeDocument/2006/bibliography"/>
   </ds:schemaRefs>

</xml_diff>

<commit_message>
Changed order of dispatch parameters. *BREAKING CHANGE*
</commit_message>
<xml_diff>
--- a/Nu/Documentation/Nu Game Engine.docx
+++ b/Nu/Documentation/Nu Game Engine.docx
@@ -6782,7 +6782,13 @@
         <w:rPr>
           <w:b/>
         </w:rPr>
-        <w:t>nteractive</w:t>
+        <w:t>nteractiv</w:t>
+      </w:r>
+      <w:r>
+        <w:rPr>
+          <w:b/>
+        </w:rPr>
+        <w:t>ity</w:t>
       </w:r>
       <w:r>
         <w:t xml:space="preserve"> mode so that we can test that our button clicks as we expect. Toggle on the </w:t>
@@ -6852,7 +6858,16 @@
         <w:t>Depth</w:t>
       </w:r>
       <w:r>
-        <w:t xml:space="preserve"> field to 10.</w:t>
+        <w:t xml:space="preserve"> field to </w:t>
+      </w:r>
+      <w:r>
+        <w:rPr>
+          <w:b/>
+        </w:rPr>
+        <w:t>10</w:t>
+      </w:r>
+      <w:r>
+        <w:t>.</w:t>
       </w:r>
     </w:p>
     <w:p>
@@ -17299,9 +17314,12 @@
       </w:pPr>
       <w:bookmarkStart w:id="20" w:name="_Toc398224745"/>
       <w:r>
-        <w:t>The Xtension System</w:t>
+        <w:t>Xtension</w:t>
       </w:r>
       <w:bookmarkEnd w:id="20"/>
+      <w:r>
+        <w:t>s</w:t>
+      </w:r>
     </w:p>
     <w:p>
       <w:r>
@@ -28665,12 +28683,7 @@
         <w:t xml:space="preserve">Not only does it now render, the </w:t>
       </w:r>
       <w:r>
-        <w:t>additio</w:t>
-      </w:r>
-      <w:bookmarkStart w:id="25" w:name="_GoBack"/>
-      <w:bookmarkEnd w:id="25"/>
-      <w:r>
-        <w:t xml:space="preserve">nal </w:t>
+        <w:t xml:space="preserve">additional </w:t>
       </w:r>
       <w:r>
         <w:t>fields needed to specify how rendering is performed</w:t>
@@ -28726,60 +28739,60 @@
       <w:pPr>
         <w:pStyle w:val="Heading1"/>
       </w:pPr>
-      <w:bookmarkStart w:id="26" w:name="_Toc398224750"/>
+      <w:bookmarkStart w:id="25" w:name="_Toc398224750"/>
       <w:r>
         <w:lastRenderedPageBreak/>
         <w:t>More on BlazeVector</w:t>
       </w:r>
+      <w:bookmarkEnd w:id="25"/>
+    </w:p>
+    <w:p/>
+    <w:p>
+      <w:r>
+        <w:t xml:space="preserve">Now that we know more about the Nu Game Engine, we can explore more deeply the implementation of </w:t>
+      </w:r>
+      <w:r>
+        <w:rPr>
+          <w:b/>
+        </w:rPr>
+        <w:t>BlazeVector</w:t>
+      </w:r>
+      <w:r>
+        <w:t>. In this section, w</w:t>
+      </w:r>
+      <w:r>
+        <w:t>e’ll be loading up some of the entities used in BlazeVector in NuEdit so that we can interact with each in isolation. We’ll also use that interaction as a chance to study their individual implementations.</w:t>
+      </w:r>
+    </w:p>
+    <w:p>
+      <w:pPr>
+        <w:pStyle w:val="Heading2"/>
+      </w:pPr>
+      <w:bookmarkStart w:id="26" w:name="_Toc393392930"/>
+      <w:bookmarkStart w:id="27" w:name="_Toc398224751"/>
+      <w:r>
+        <w:t>Bullets and the BulletDispatcher</w:t>
+      </w:r>
       <w:bookmarkEnd w:id="26"/>
-    </w:p>
-    <w:p/>
-    <w:p>
-      <w:r>
-        <w:t xml:space="preserve">Now that we know more about the Nu Game Engine, we can explore more deeply the implementation of </w:t>
-      </w:r>
-      <w:r>
-        <w:rPr>
-          <w:b/>
-        </w:rPr>
-        <w:t>BlazeVector</w:t>
-      </w:r>
-      <w:r>
-        <w:t>. In this section, w</w:t>
-      </w:r>
-      <w:r>
-        <w:t>e’ll be loading up some of the entities used in BlazeVector in NuEdit so that we can interact with each in isolation. We’ll also use that interaction as a chance to study their individual implementations.</w:t>
-      </w:r>
-    </w:p>
-    <w:p>
-      <w:pPr>
-        <w:pStyle w:val="Heading2"/>
-      </w:pPr>
-      <w:bookmarkStart w:id="27" w:name="_Toc393392930"/>
-      <w:bookmarkStart w:id="28" w:name="_Toc398224751"/>
-      <w:r>
-        <w:t>Bullets and the BulletDispatcher</w:t>
-      </w:r>
       <w:bookmarkEnd w:id="27"/>
+    </w:p>
+    <w:p>
+      <w:r>
+        <w:t>We wouldn’t have much of a shooting game in BlazeVector if we didn’t have bullets! Since bullets are the simplest entities defined in the BlazeVector p</w:t>
+      </w:r>
+      <w:r>
+        <w:t>roject, let’s study them first.</w:t>
+      </w:r>
+    </w:p>
+    <w:p>
+      <w:pPr>
+        <w:pStyle w:val="Heading3"/>
+      </w:pPr>
+      <w:bookmarkStart w:id="28" w:name="_Toc398224752"/>
+      <w:r>
+        <w:t>Bullets in NuEdit</w:t>
+      </w:r>
       <w:bookmarkEnd w:id="28"/>
-    </w:p>
-    <w:p>
-      <w:r>
-        <w:t>We wouldn’t have much of a shooting game in BlazeVector if we didn’t have bullets! Since bullets are the simplest entities defined in the BlazeVector p</w:t>
-      </w:r>
-      <w:r>
-        <w:t>roject, let’s study them first.</w:t>
-      </w:r>
-    </w:p>
-    <w:p>
-      <w:pPr>
-        <w:pStyle w:val="Heading3"/>
-      </w:pPr>
-      <w:bookmarkStart w:id="29" w:name="_Toc398224752"/>
-      <w:r>
-        <w:t>Bullets in NuEdit</w:t>
-      </w:r>
-      <w:bookmarkEnd w:id="29"/>
     </w:p>
     <w:p/>
     <w:p>
@@ -29335,11 +29348,11 @@
       <w:pPr>
         <w:pStyle w:val="Heading3"/>
       </w:pPr>
-      <w:bookmarkStart w:id="30" w:name="_Toc398224753"/>
+      <w:bookmarkStart w:id="29" w:name="_Toc398224753"/>
       <w:r>
         <w:t>The code behind the bullets</w:t>
       </w:r>
-      <w:bookmarkEnd w:id="30"/>
+      <w:bookmarkEnd w:id="29"/>
     </w:p>
     <w:p>
       <w:r>
@@ -31313,6 +31326,8 @@
           <w:highlight w:val="white"/>
         </w:rPr>
       </w:pPr>
+      <w:bookmarkStart w:id="30" w:name="_GoBack"/>
+      <w:bookmarkEnd w:id="30"/>
       <w:r>
         <w:rPr>
           <w:rFonts w:ascii="Consolas" w:hAnsi="Consolas" w:cs="Consolas"/>
@@ -43671,7 +43686,7 @@
           <w:rPr>
             <w:noProof/>
           </w:rPr>
-          <w:t>- 2 -</w:t>
+          <w:t>- 33 -</w:t>
         </w:r>
         <w:r>
           <w:rPr>
@@ -45560,7 +45575,7 @@
 </file>
 
 <file path=customXml/itemProps1.xml><?xml version="1.0" encoding="utf-8"?>
-<ds:datastoreItem xmlns:ds="http://schemas.openxmlformats.org/officeDocument/2006/customXml" ds:itemID="{BA75100F-5F14-4B9F-A457-8E5DE49D519E}">
+<ds:datastoreItem xmlns:ds="http://schemas.openxmlformats.org/officeDocument/2006/customXml" ds:itemID="{CD00899D-B5D8-4247-90AD-FA8CA19F896F}">
   <ds:schemaRefs>
     <ds:schemaRef ds:uri="http://schemas.openxmlformats.org/officeDocument/2006/bibliography"/>
   </ds:schemaRefs>

</xml_diff>

<commit_message>
Renamed "filePath" asset attribute to "file". *BREAKING CHANGE* Added more powerful asset specification language.
</commit_message>
<xml_diff>
--- a/Nu/Documentation/Nu Game Engine.docx
+++ b/Nu/Documentation/Nu Game Engine.docx
@@ -32747,7 +32747,7 @@
           <w:szCs w:val="24"/>
           <w:highlight w:val="white"/>
         </w:rPr>
-        <w:t>filePath</w:t>
+        <w:t>file</w:t>
       </w:r>
       <w:r>
         <w:rPr>
@@ -32972,7 +32972,7 @@
           <w:szCs w:val="24"/>
           <w:highlight w:val="white"/>
         </w:rPr>
-        <w:t>filePath</w:t>
+        <w:t>file</w:t>
       </w:r>
       <w:r>
         <w:rPr>
@@ -33197,7 +33197,7 @@
           <w:szCs w:val="24"/>
           <w:highlight w:val="white"/>
         </w:rPr>
-        <w:t>filePath</w:t>
+        <w:t>file</w:t>
       </w:r>
       <w:r>
         <w:rPr>
@@ -33422,7 +33422,7 @@
           <w:szCs w:val="24"/>
           <w:highlight w:val="white"/>
         </w:rPr>
-        <w:t>filePath</w:t>
+        <w:t>file</w:t>
       </w:r>
       <w:r>
         <w:rPr>
@@ -33647,7 +33647,7 @@
           <w:szCs w:val="24"/>
           <w:highlight w:val="white"/>
         </w:rPr>
-        <w:t>filePath</w:t>
+        <w:t>file</w:t>
       </w:r>
       <w:r>
         <w:rPr>
@@ -33872,7 +33872,7 @@
           <w:szCs w:val="24"/>
           <w:highlight w:val="white"/>
         </w:rPr>
-        <w:t>filePath</w:t>
+        <w:t>file</w:t>
       </w:r>
       <w:r>
         <w:rPr>
@@ -34097,7 +34097,7 @@
           <w:szCs w:val="24"/>
           <w:highlight w:val="white"/>
         </w:rPr>
-        <w:t>filePath</w:t>
+        <w:t>file</w:t>
       </w:r>
       <w:r>
         <w:rPr>
@@ -34322,7 +34322,7 @@
           <w:szCs w:val="24"/>
           <w:highlight w:val="white"/>
         </w:rPr>
-        <w:t>filePath</w:t>
+        <w:t>file</w:t>
       </w:r>
       <w:r>
         <w:rPr>
@@ -34547,7 +34547,7 @@
           <w:szCs w:val="24"/>
           <w:highlight w:val="white"/>
         </w:rPr>
-        <w:t>filePath</w:t>
+        <w:t>file</w:t>
       </w:r>
       <w:r>
         <w:rPr>
@@ -34772,7 +34772,7 @@
           <w:szCs w:val="24"/>
           <w:highlight w:val="white"/>
         </w:rPr>
-        <w:t>filePath</w:t>
+        <w:t>file</w:t>
       </w:r>
       <w:r>
         <w:rPr>
@@ -34997,7 +34997,7 @@
           <w:szCs w:val="24"/>
           <w:highlight w:val="white"/>
         </w:rPr>
-        <w:t>filePath</w:t>
+        <w:t>file</w:t>
       </w:r>
       <w:r>
         <w:rPr>
@@ -35222,7 +35222,7 @@
           <w:szCs w:val="24"/>
           <w:highlight w:val="white"/>
         </w:rPr>
-        <w:t>filePath</w:t>
+        <w:t>file</w:t>
       </w:r>
       <w:r>
         <w:rPr>
@@ -35447,7 +35447,7 @@
           <w:szCs w:val="24"/>
           <w:highlight w:val="white"/>
         </w:rPr>
-        <w:t>filePath</w:t>
+        <w:t>file</w:t>
       </w:r>
       <w:r>
         <w:rPr>
@@ -35672,7 +35672,7 @@
           <w:szCs w:val="24"/>
           <w:highlight w:val="white"/>
         </w:rPr>
-        <w:t>filePath</w:t>
+        <w:t>file</w:t>
       </w:r>
       <w:r>
         <w:rPr>
@@ -35897,7 +35897,7 @@
           <w:szCs w:val="24"/>
           <w:highlight w:val="white"/>
         </w:rPr>
-        <w:t>filePath</w:t>
+        <w:t>file</w:t>
       </w:r>
       <w:r>
         <w:rPr>
@@ -42479,7 +42479,7 @@
 </file>
 
 <file path=customXml/itemProps1.xml><?xml version="1.0" encoding="utf-8"?>
-<ds:datastoreItem xmlns:ds="http://schemas.openxmlformats.org/officeDocument/2006/customXml" ds:itemID="{622289EF-7E75-44EE-ABBF-17C3AB012013}">
+<ds:datastoreItem xmlns:ds="http://schemas.openxmlformats.org/officeDocument/2006/customXml" ds:itemID="{43606A30-3B0D-47B8-8CBC-2461024E9B03}">
   <ds:schemaRefs>
     <ds:schemaRef ds:uri="http://schemas.openxmlformats.org/officeDocument/2006/bibliography"/>
   </ds:schemaRefs>

</xml_diff>

<commit_message>
Improved PDF rendering of docs.
</commit_message>
<xml_diff>
--- a/Nu/Documentation/Nu Game Engine.docx
+++ b/Nu/Documentation/Nu Game Engine.docx
@@ -2,6 +2,10 @@
 <file path=word/document.xml><?xml version="1.0" encoding="utf-8"?>
 <w:document xmlns:wpc="http://schemas.microsoft.com/office/word/2010/wordprocessingCanvas" xmlns:mc="http://schemas.openxmlformats.org/markup-compatibility/2006" xmlns:o="urn:schemas-microsoft-com:office:office" xmlns:r="http://schemas.openxmlformats.org/officeDocument/2006/relationships" xmlns:m="http://schemas.openxmlformats.org/officeDocument/2006/math" xmlns:v="urn:schemas-microsoft-com:vml" xmlns:wp14="http://schemas.microsoft.com/office/word/2010/wordprocessingDrawing" xmlns:wp="http://schemas.openxmlformats.org/drawingml/2006/wordprocessingDrawing" xmlns:w10="urn:schemas-microsoft-com:office:word" xmlns:w="http://schemas.openxmlformats.org/wordprocessingml/2006/main" xmlns:w14="http://schemas.microsoft.com/office/word/2010/wordml" xmlns:w15="http://schemas.microsoft.com/office/word/2012/wordml" xmlns:wpg="http://schemas.microsoft.com/office/word/2010/wordprocessingGroup" xmlns:wpi="http://schemas.microsoft.com/office/word/2010/wordprocessingInk" xmlns:wne="http://schemas.microsoft.com/office/word/2006/wordml" xmlns:wps="http://schemas.microsoft.com/office/word/2010/wordprocessingShape" mc:Ignorable="w14 w15 wp14">
   <w:body>
+    <w:p>
+      <w:bookmarkStart w:id="0" w:name="_GoBack"/>
+      <w:bookmarkEnd w:id="0"/>
+    </w:p>
     <w:p/>
     <w:p/>
     <w:p/>
@@ -9,7 +13,6 @@
     <w:p/>
     <w:p/>
     <w:p/>
-    <w:p/>
     <w:p>
       <w:pPr>
         <w:pStyle w:val="Title"/>
@@ -109,12 +112,12 @@
           <w:noProof/>
         </w:rPr>
       </w:pPr>
-      <w:bookmarkStart w:id="0" w:name="_Toc428435509"/>
+      <w:bookmarkStart w:id="1" w:name="_Toc428435509"/>
       <w:r>
         <w:lastRenderedPageBreak/>
         <w:t>Table of Contents</w:t>
       </w:r>
-      <w:bookmarkEnd w:id="0"/>
+      <w:bookmarkEnd w:id="1"/>
       <w:r>
         <w:fldChar w:fldCharType="begin"/>
       </w:r>
@@ -2499,12 +2502,12 @@
       <w:pPr>
         <w:pStyle w:val="Heading1"/>
       </w:pPr>
-      <w:bookmarkStart w:id="1" w:name="_Toc428435510"/>
+      <w:bookmarkStart w:id="2" w:name="_Toc428435510"/>
       <w:r>
         <w:lastRenderedPageBreak/>
         <w:t>What’s It All About?</w:t>
       </w:r>
-      <w:bookmarkEnd w:id="1"/>
+      <w:bookmarkEnd w:id="2"/>
     </w:p>
     <w:p/>
     <w:p>
@@ -2561,14 +2564,14 @@
           <w:b/>
         </w:rPr>
       </w:pPr>
-      <w:bookmarkStart w:id="2" w:name="_Toc428435511"/>
+      <w:bookmarkStart w:id="3" w:name="_Toc428435511"/>
       <w:r>
         <w:rPr>
           <w:rStyle w:val="Heading2Char"/>
         </w:rPr>
         <w:t>Simple</w:t>
       </w:r>
-      <w:bookmarkEnd w:id="2"/>
+      <w:bookmarkEnd w:id="3"/>
     </w:p>
     <w:p>
       <w:r>
@@ -2640,14 +2643,14 @@
           <w:b/>
         </w:rPr>
       </w:pPr>
-      <w:bookmarkStart w:id="3" w:name="_Toc428435512"/>
+      <w:bookmarkStart w:id="4" w:name="_Toc428435512"/>
       <w:r>
         <w:rPr>
           <w:rStyle w:val="Heading2Char"/>
         </w:rPr>
         <w:t>Purely-Functional</w:t>
       </w:r>
-      <w:bookmarkEnd w:id="3"/>
+      <w:bookmarkEnd w:id="4"/>
     </w:p>
     <w:p>
       <w:r>
@@ -2702,14 +2705,14 @@
           <w:rStyle w:val="Heading2Char"/>
         </w:rPr>
       </w:pPr>
-      <w:bookmarkStart w:id="4" w:name="_Toc428435513"/>
+      <w:bookmarkStart w:id="5" w:name="_Toc428435513"/>
       <w:r>
         <w:rPr>
           <w:rStyle w:val="Heading2Char"/>
         </w:rPr>
         <w:t>2d Game Engine</w:t>
       </w:r>
-      <w:bookmarkEnd w:id="4"/>
+      <w:bookmarkEnd w:id="5"/>
     </w:p>
     <w:p>
       <w:r>
@@ -2823,14 +2826,14 @@
           <w:rStyle w:val="Heading2Char"/>
         </w:rPr>
       </w:pPr>
-      <w:bookmarkStart w:id="5" w:name="_Toc428435514"/>
+      <w:bookmarkStart w:id="6" w:name="_Toc428435514"/>
       <w:r>
         <w:rPr>
           <w:rStyle w:val="Heading2Char"/>
         </w:rPr>
         <w:t>F#</w:t>
       </w:r>
-      <w:bookmarkEnd w:id="5"/>
+      <w:bookmarkEnd w:id="6"/>
     </w:p>
     <w:p>
       <w:r>
@@ -2927,12 +2930,12 @@
       <w:pPr>
         <w:pStyle w:val="Heading1"/>
       </w:pPr>
-      <w:bookmarkStart w:id="6" w:name="_Toc428435515"/>
+      <w:bookmarkStart w:id="7" w:name="_Toc428435515"/>
       <w:r>
         <w:lastRenderedPageBreak/>
         <w:t>Getting Started</w:t>
       </w:r>
-      <w:bookmarkEnd w:id="6"/>
+      <w:bookmarkEnd w:id="7"/>
     </w:p>
     <w:p/>
     <w:p>
@@ -3379,11 +3382,11 @@
       <w:pPr>
         <w:pStyle w:val="Heading2"/>
       </w:pPr>
-      <w:bookmarkStart w:id="7" w:name="_Toc428435516"/>
+      <w:bookmarkStart w:id="8" w:name="_Toc428435516"/>
       <w:r>
         <w:t>Creating your own Nu game Project</w:t>
       </w:r>
-      <w:bookmarkEnd w:id="7"/>
+      <w:bookmarkEnd w:id="8"/>
     </w:p>
     <w:p/>
     <w:p>
@@ -3834,11 +3837,11 @@
       <w:pPr>
         <w:pStyle w:val="Heading2"/>
       </w:pPr>
-      <w:bookmarkStart w:id="8" w:name="_Toc428435517"/>
+      <w:bookmarkStart w:id="9" w:name="_Toc428435517"/>
       <w:r>
         <w:t>Basic Nu Start-up Code</w:t>
       </w:r>
-      <w:bookmarkEnd w:id="8"/>
+      <w:bookmarkEnd w:id="9"/>
     </w:p>
     <w:p>
       <w:r>
@@ -6179,12 +6182,12 @@
       <w:pPr>
         <w:pStyle w:val="Heading1"/>
       </w:pPr>
-      <w:bookmarkStart w:id="9" w:name="_Toc428435518"/>
+      <w:bookmarkStart w:id="10" w:name="_Toc428435518"/>
       <w:r>
         <w:lastRenderedPageBreak/>
         <w:t>What is NuEdit?</w:t>
       </w:r>
-      <w:bookmarkEnd w:id="9"/>
+      <w:bookmarkEnd w:id="10"/>
     </w:p>
     <w:p/>
     <w:p>
@@ -7424,11 +7427,11 @@
       <w:pPr>
         <w:pStyle w:val="Heading1"/>
       </w:pPr>
-      <w:bookmarkStart w:id="10" w:name="_Toc428435519"/>
+      <w:bookmarkStart w:id="11" w:name="_Toc428435519"/>
       <w:r>
         <w:t>BlazeVector</w:t>
       </w:r>
-      <w:bookmarkEnd w:id="10"/>
+      <w:bookmarkEnd w:id="11"/>
     </w:p>
     <w:p/>
     <w:p>
@@ -15945,8 +15948,6 @@
         </w:rPr>
         <w:t xml:space="preserve"> Simulants.TitlePlay) Simulants.Game world</w:t>
       </w:r>
-      <w:bookmarkStart w:id="11" w:name="_GoBack"/>
-      <w:bookmarkEnd w:id="11"/>
     </w:p>
     <w:p>
       <w:pPr>
@@ -36692,7 +36693,7 @@
           <w:rPr>
             <w:noProof/>
           </w:rPr>
-          <w:t>- 17 -</w:t>
+          <w:t>- 1 -</w:t>
         </w:r>
         <w:r>
           <w:rPr>
@@ -38365,7 +38366,7 @@
 </file>
 
 <file path=customXml/itemProps1.xml><?xml version="1.0" encoding="utf-8"?>
-<ds:datastoreItem xmlns:ds="http://schemas.openxmlformats.org/officeDocument/2006/customXml" ds:itemID="{A726EF89-90B0-4914-B99E-0C4B81A1B720}">
+<ds:datastoreItem xmlns:ds="http://schemas.openxmlformats.org/officeDocument/2006/customXml" ds:itemID="{CBF3F1E8-62AC-4ED2-8C4D-7EA2A898E9CA}">
   <ds:schemaRefs>
     <ds:schemaRef ds:uri="http://schemas.openxmlformats.org/officeDocument/2006/bibliography"/>
   </ds:schemaRefs>

</xml_diff>

<commit_message>
Added documentation explaining the Tag definitions are optional.
</commit_message>
<xml_diff>
--- a/Nu/Documentation/Nu Game Engine.docx
+++ b/Nu/Documentation/Nu Game Engine.docx
@@ -22120,6 +22120,27 @@
       <w:r>
         <w:t>’ document).</w:t>
       </w:r>
+      <w:r>
+        <w:t xml:space="preserve"> </w:t>
+      </w:r>
+      <w:r>
+        <w:rPr>
+          <w:b/>
+        </w:rPr>
+        <w:t xml:space="preserve">If you don’t plan on using the IFRP programming model, you can </w:t>
+      </w:r>
+      <w:r>
+        <w:rPr>
+          <w:b/>
+        </w:rPr>
+        <w:t>skip writing</w:t>
+      </w:r>
+      <w:r>
+        <w:rPr>
+          <w:b/>
+        </w:rPr>
+        <w:t xml:space="preserve"> these Tag functions to save a little time.</w:t>
+      </w:r>
     </w:p>
     <w:p>
       <w:pPr>
@@ -22677,6 +22698,8 @@
         </w:rPr>
         <w:t>.Zero</w:t>
       </w:r>
+      <w:bookmarkStart w:id="24" w:name="_GoBack"/>
+      <w:bookmarkEnd w:id="24"/>
     </w:p>
     <w:p>
       <w:pPr>
@@ -22839,6 +22862,7 @@
           <w:sz w:val="16"/>
           <w:highlight w:val="white"/>
         </w:rPr>
+        <w:lastRenderedPageBreak/>
         <w:t xml:space="preserve">         </w:t>
       </w:r>
       <w:r>
@@ -24510,11 +24534,11 @@
       <w:pPr>
         <w:pStyle w:val="Heading2"/>
       </w:pPr>
-      <w:bookmarkStart w:id="24" w:name="_Toc454912609"/>
+      <w:bookmarkStart w:id="25" w:name="_Toc454912609"/>
       <w:r>
         <w:t>Facets</w:t>
       </w:r>
-      <w:bookmarkEnd w:id="24"/>
+      <w:bookmarkEnd w:id="25"/>
     </w:p>
     <w:p>
       <w:r>
@@ -25454,6 +25478,7 @@
           <w:sz w:val="14"/>
           <w:highlight w:val="white"/>
         </w:rPr>
+        <w:lastRenderedPageBreak/>
         <w:t xml:space="preserve">                </w:t>
       </w:r>
       <w:r>
@@ -25564,7 +25589,6 @@
           <w:sz w:val="14"/>
           <w:highlight w:val="white"/>
         </w:rPr>
-        <w:lastRenderedPageBreak/>
         <w:t xml:space="preserve">                              LayeredDescriptor =</w:t>
       </w:r>
     </w:p>
@@ -29570,6 +29594,7 @@
           <w:sz w:val="12"/>
           <w:highlight w:val="white"/>
         </w:rPr>
+        <w:lastRenderedPageBreak/>
         <w:t xml:space="preserve">                  AngularVelocity = entity.GetAngularVelocity world</w:t>
       </w:r>
     </w:p>
@@ -29685,7 +29710,6 @@
           <w:sz w:val="12"/>
           <w:highlight w:val="white"/>
         </w:rPr>
-        <w:lastRenderedPageBreak/>
         <w:t xml:space="preserve">                  CollisionCategories = </w:t>
       </w:r>
       <w:r>
@@ -30637,11 +30661,11 @@
       <w:pPr>
         <w:pStyle w:val="Heading1"/>
       </w:pPr>
-      <w:bookmarkStart w:id="25" w:name="_Toc454912610"/>
+      <w:bookmarkStart w:id="26" w:name="_Toc454912610"/>
       <w:r>
         <w:t>More on BlazeVector</w:t>
       </w:r>
-      <w:bookmarkEnd w:id="25"/>
+      <w:bookmarkEnd w:id="26"/>
     </w:p>
     <w:p/>
     <w:p>
@@ -30671,13 +30695,13 @@
       <w:pPr>
         <w:pStyle w:val="Heading2"/>
       </w:pPr>
-      <w:bookmarkStart w:id="26" w:name="_Toc393392930"/>
-      <w:bookmarkStart w:id="27" w:name="_Toc454912611"/>
+      <w:bookmarkStart w:id="27" w:name="_Toc393392930"/>
+      <w:bookmarkStart w:id="28" w:name="_Toc454912611"/>
       <w:r>
         <w:t>Bullets and the BulletDispatcher</w:t>
       </w:r>
-      <w:bookmarkEnd w:id="26"/>
       <w:bookmarkEnd w:id="27"/>
+      <w:bookmarkEnd w:id="28"/>
     </w:p>
     <w:p>
       <w:r>
@@ -30696,7 +30720,7 @@
       <w:pPr>
         <w:pStyle w:val="Heading3"/>
       </w:pPr>
-      <w:bookmarkStart w:id="28" w:name="_Toc454912612"/>
+      <w:bookmarkStart w:id="29" w:name="_Toc454912612"/>
       <w:r>
         <w:lastRenderedPageBreak/>
         <w:t xml:space="preserve">Bullets in </w:t>
@@ -30704,7 +30728,7 @@
       <w:r>
         <w:t>Gaia</w:t>
       </w:r>
-      <w:bookmarkEnd w:id="28"/>
+      <w:bookmarkEnd w:id="29"/>
     </w:p>
     <w:p>
       <w:r>
@@ -31309,11 +31333,11 @@
       <w:pPr>
         <w:pStyle w:val="Heading3"/>
       </w:pPr>
-      <w:bookmarkStart w:id="29" w:name="_Toc454912613"/>
+      <w:bookmarkStart w:id="30" w:name="_Toc454912613"/>
       <w:r>
         <w:t>The code behind the bullets</w:t>
       </w:r>
-      <w:bookmarkEnd w:id="29"/>
+      <w:bookmarkEnd w:id="30"/>
     </w:p>
     <w:p>
       <w:r>
@@ -35192,11 +35216,11 @@
       <w:pPr>
         <w:pStyle w:val="Heading3"/>
       </w:pPr>
-      <w:bookmarkStart w:id="30" w:name="_Toc454912614"/>
+      <w:bookmarkStart w:id="31" w:name="_Toc454912614"/>
       <w:r>
         <w:t>The Register override</w:t>
       </w:r>
-      <w:bookmarkEnd w:id="30"/>
+      <w:bookmarkEnd w:id="31"/>
     </w:p>
     <w:p>
       <w:r>
@@ -35584,7 +35608,7 @@
       <w:pPr>
         <w:pStyle w:val="Heading3"/>
       </w:pPr>
-      <w:bookmarkStart w:id="31" w:name="_Toc454912615"/>
+      <w:bookmarkStart w:id="32" w:name="_Toc454912615"/>
       <w:r>
         <w:t xml:space="preserve">The </w:t>
       </w:r>
@@ -35597,7 +35621,7 @@
       <w:r>
         <w:t xml:space="preserve"> function</w:t>
       </w:r>
-      <w:bookmarkEnd w:id="31"/>
+      <w:bookmarkEnd w:id="32"/>
     </w:p>
     <w:p>
       <w:r>
@@ -36168,7 +36192,7 @@
       <w:pPr>
         <w:pStyle w:val="Heading3"/>
       </w:pPr>
-      <w:bookmarkStart w:id="32" w:name="_Toc454912616"/>
+      <w:bookmarkStart w:id="33" w:name="_Toc454912616"/>
       <w:r>
         <w:lastRenderedPageBreak/>
         <w:t xml:space="preserve">The </w:t>
@@ -36179,7 +36203,7 @@
       <w:r>
         <w:t xml:space="preserve"> function</w:t>
       </w:r>
-      <w:bookmarkEnd w:id="32"/>
+      <w:bookmarkEnd w:id="33"/>
     </w:p>
     <w:p>
       <w:r>
@@ -36530,11 +36554,11 @@
       <w:pPr>
         <w:pStyle w:val="Heading2"/>
       </w:pPr>
-      <w:bookmarkStart w:id="33" w:name="_Toc454912617"/>
+      <w:bookmarkStart w:id="34" w:name="_Toc454912617"/>
       <w:r>
         <w:t>Enemies and the EnemyDispatcher</w:t>
       </w:r>
-      <w:bookmarkEnd w:id="33"/>
+      <w:bookmarkEnd w:id="34"/>
     </w:p>
     <w:p>
       <w:r>
@@ -36545,14 +36569,14 @@
       <w:pPr>
         <w:pStyle w:val="Heading3"/>
       </w:pPr>
-      <w:bookmarkStart w:id="34" w:name="_Toc454912618"/>
+      <w:bookmarkStart w:id="35" w:name="_Toc454912618"/>
       <w:r>
         <w:t xml:space="preserve">Enemies in </w:t>
       </w:r>
       <w:r>
         <w:t>Gaia</w:t>
       </w:r>
-      <w:bookmarkEnd w:id="34"/>
+      <w:bookmarkEnd w:id="35"/>
     </w:p>
     <w:p>
       <w:r>
@@ -36937,21 +36961,21 @@
       <w:pPr>
         <w:pStyle w:val="Heading1"/>
       </w:pPr>
-      <w:bookmarkStart w:id="35" w:name="_Toc454912619"/>
+      <w:bookmarkStart w:id="36" w:name="_Toc454912619"/>
       <w:r>
         <w:t>More Engine Details</w:t>
       </w:r>
-      <w:bookmarkEnd w:id="35"/>
+      <w:bookmarkEnd w:id="36"/>
     </w:p>
     <w:p>
       <w:pPr>
         <w:pStyle w:val="Heading2"/>
       </w:pPr>
-      <w:bookmarkStart w:id="36" w:name="_Toc454912620"/>
+      <w:bookmarkStart w:id="37" w:name="_Toc454912620"/>
       <w:r>
         <w:t>Assets and the AssetGraph</w:t>
       </w:r>
-      <w:bookmarkEnd w:id="36"/>
+      <w:bookmarkEnd w:id="37"/>
     </w:p>
     <w:p>
       <w:r>
@@ -38074,11 +38098,11 @@
       <w:pPr>
         <w:pStyle w:val="Heading2"/>
       </w:pPr>
-      <w:bookmarkStart w:id="37" w:name="_Toc454912621"/>
+      <w:bookmarkStart w:id="38" w:name="_Toc454912621"/>
       <w:r>
         <w:t>Serialization and Overlays</w:t>
       </w:r>
-      <w:bookmarkEnd w:id="37"/>
+      <w:bookmarkEnd w:id="38"/>
     </w:p>
     <w:p>
       <w:pPr>
@@ -39097,11 +39121,11 @@
       <w:pPr>
         <w:pStyle w:val="Heading2"/>
       </w:pPr>
-      <w:bookmarkStart w:id="38" w:name="_Toc454912622"/>
+      <w:bookmarkStart w:id="39" w:name="_Toc454912622"/>
       <w:r>
         <w:t>Subsystems and Message Queues</w:t>
       </w:r>
-      <w:bookmarkEnd w:id="38"/>
+      <w:bookmarkEnd w:id="39"/>
     </w:p>
     <w:p>
       <w:r>
@@ -39494,12 +39518,12 @@
       <w:pPr>
         <w:pStyle w:val="Heading1"/>
       </w:pPr>
-      <w:bookmarkStart w:id="39" w:name="_Toc454912623"/>
+      <w:bookmarkStart w:id="40" w:name="_Toc454912623"/>
       <w:r>
         <w:lastRenderedPageBreak/>
         <w:t>Special Effects System</w:t>
       </w:r>
-      <w:bookmarkEnd w:id="39"/>
+      <w:bookmarkEnd w:id="40"/>
     </w:p>
     <w:p>
       <w:r>
@@ -39602,14 +39626,14 @@
       <w:pPr>
         <w:pStyle w:val="Heading2"/>
       </w:pPr>
-      <w:bookmarkStart w:id="40" w:name="_Toc454912624"/>
+      <w:bookmarkStart w:id="41" w:name="_Toc454912624"/>
       <w:r>
         <w:t>Effect</w:t>
       </w:r>
       <w:r>
         <w:t xml:space="preserve"> Syntax</w:t>
       </w:r>
-      <w:bookmarkEnd w:id="40"/>
+      <w:bookmarkEnd w:id="41"/>
     </w:p>
     <w:p>
       <w:r>
@@ -40408,14 +40432,14 @@
       <w:pPr>
         <w:pStyle w:val="Heading2"/>
       </w:pPr>
-      <w:bookmarkStart w:id="41" w:name="_Toc454912625"/>
+      <w:bookmarkStart w:id="42" w:name="_Toc454912625"/>
       <w:r>
         <w:t>Effect</w:t>
       </w:r>
       <w:r>
         <w:t xml:space="preserve"> Aspects</w:t>
       </w:r>
-      <w:bookmarkEnd w:id="41"/>
+      <w:bookmarkEnd w:id="42"/>
     </w:p>
     <w:p>
       <w:r>
@@ -40861,11 +40885,11 @@
       <w:pPr>
         <w:pStyle w:val="Heading2"/>
       </w:pPr>
-      <w:bookmarkStart w:id="42" w:name="_Toc454912626"/>
+      <w:bookmarkStart w:id="43" w:name="_Toc454912626"/>
       <w:r>
         <w:t>Proper Effect Rendering with Entity Overflow</w:t>
       </w:r>
-      <w:bookmarkEnd w:id="42"/>
+      <w:bookmarkEnd w:id="43"/>
     </w:p>
     <w:p>
       <w:r>
@@ -40921,11 +40945,11 @@
       <w:pPr>
         <w:pStyle w:val="Heading2"/>
       </w:pPr>
-      <w:bookmarkStart w:id="43" w:name="_Toc454912627"/>
+      <w:bookmarkStart w:id="44" w:name="_Toc454912627"/>
       <w:r>
         <w:t>Sample Effects</w:t>
       </w:r>
-      <w:bookmarkEnd w:id="43"/>
+      <w:bookmarkEnd w:id="44"/>
     </w:p>
     <w:p>
       <w:pPr>
@@ -40941,8 +40965,6 @@
         </w:rPr>
         <w:t>TODO</w:t>
       </w:r>
-      <w:bookmarkStart w:id="44" w:name="_GoBack"/>
-      <w:bookmarkEnd w:id="44"/>
     </w:p>
     <w:sectPr>
       <w:footerReference w:type="default" r:id="rId37"/>
@@ -41015,7 +41037,7 @@
           <w:rPr>
             <w:noProof/>
           </w:rPr>
-          <w:t>- 40 -</w:t>
+          <w:t>- 22 -</w:t>
         </w:r>
         <w:r>
           <w:rPr>
@@ -41760,7 +41782,7 @@
       </w:pPr>
     </w:pPrDefault>
   </w:docDefaults>
-  <w:latentStyles w:defLockedState="0" w:defUIPriority="99" w:defSemiHidden="0" w:defUnhideWhenUsed="0" w:defQFormat="0" w:count="372">
+  <w:latentStyles w:defLockedState="0" w:defUIPriority="99" w:defSemiHidden="0" w:defUnhideWhenUsed="0" w:defQFormat="0" w:count="373">
     <w:lsdException w:name="Normal" w:uiPriority="0" w:qFormat="1"/>
     <w:lsdException w:name="heading 1" w:uiPriority="9" w:qFormat="1"/>
     <w:lsdException w:name="heading 2" w:semiHidden="1" w:uiPriority="9" w:unhideWhenUsed="1" w:qFormat="1"/>
@@ -41866,7 +41888,6 @@
     <w:lsdException w:name="HTML Sample" w:semiHidden="1" w:unhideWhenUsed="1"/>
     <w:lsdException w:name="HTML Typewriter" w:semiHidden="1" w:unhideWhenUsed="1"/>
     <w:lsdException w:name="HTML Variable" w:semiHidden="1" w:unhideWhenUsed="1"/>
-    <w:lsdException w:name="Normal Table" w:semiHidden="1" w:unhideWhenUsed="1"/>
     <w:lsdException w:name="annotation subject" w:semiHidden="1" w:unhideWhenUsed="1"/>
     <w:lsdException w:name="No List" w:semiHidden="1" w:unhideWhenUsed="1"/>
     <w:lsdException w:name="Outline List 1" w:semiHidden="1" w:unhideWhenUsed="1"/>
@@ -41913,10 +41934,8 @@
     <w:lsdException w:name="Table Subtle 2" w:semiHidden="1" w:unhideWhenUsed="1"/>
     <w:lsdException w:name="Table Web 1" w:semiHidden="1" w:unhideWhenUsed="1"/>
     <w:lsdException w:name="Table Web 2" w:semiHidden="1" w:unhideWhenUsed="1"/>
-    <w:lsdException w:name="Table Web 3" w:semiHidden="1" w:unhideWhenUsed="1"/>
     <w:lsdException w:name="Balloon Text" w:semiHidden="1" w:unhideWhenUsed="1"/>
     <w:lsdException w:name="Table Grid" w:uiPriority="59"/>
-    <w:lsdException w:name="Table Theme" w:semiHidden="1" w:unhideWhenUsed="1"/>
     <w:lsdException w:name="Placeholder Text" w:semiHidden="1"/>
     <w:lsdException w:name="No Spacing" w:uiPriority="1" w:qFormat="1"/>
     <w:lsdException w:name="Light Shading" w:uiPriority="60"/>
@@ -42133,6 +42152,7 @@
     <w:lsdException w:name="List Table 6 Colorful Accent 6" w:uiPriority="51"/>
     <w:lsdException w:name="List Table 7 Colorful Accent 6" w:uiPriority="52"/>
     <w:lsdException w:name="Mention" w:semiHidden="1" w:unhideWhenUsed="1"/>
+    <w:lsdException w:name="Smart Hyperlink" w:semiHidden="1" w:unhideWhenUsed="1"/>
   </w:latentStyles>
   <w:style w:type="paragraph" w:default="1" w:styleId="Normal">
     <w:name w:val="Normal"/>
@@ -42805,7 +42825,7 @@
 </file>
 
 <file path=customXml/itemProps1.xml><?xml version="1.0" encoding="utf-8"?>
-<ds:datastoreItem xmlns:ds="http://schemas.openxmlformats.org/officeDocument/2006/customXml" ds:itemID="{1AAD15CB-4BD0-47CA-BA60-6583C6293279}">
+<ds:datastoreItem xmlns:ds="http://schemas.openxmlformats.org/officeDocument/2006/customXml" ds:itemID="{3C0D4363-E5EE-4001-99EF-B3F5B7AD4E70}">
   <ds:schemaRefs>
     <ds:schemaRef ds:uri="http://schemas.openxmlformats.org/officeDocument/2006/bibliography"/>
   </ds:schemaRefs>

</xml_diff>